<commit_message>
Exposed the codec argument to the user for modification as-needed
</commit_message>
<xml_diff>
--- a/docs/00_inventory-preprocessor_inventory_pp.py.docx
+++ b/docs/00_inventory-preprocessor_inventory_pp.py.docx
@@ -47,6 +47,7 @@
           <w:dataBinding w:prefixMappings="xmlns:ns0='http://purl.org/dc/elements/1.1/' xmlns:ns1='http://schemas.openxmlformats.org/package/2006/metadata/core-properties' " w:xpath="/ns1:coreProperties[1]/ns1:keywords[1]" w:storeItemID="{6C3C8BC8-F283-45AE-878A-BAB7291924A1}"/>
           <w:text/>
         </w:sdtPr>
+        <w:sdtEndPr/>
         <w:sdtContent>
           <w:r>
             <w:rPr>
@@ -207,6 +208,7 @@
           <w:dataBinding w:prefixMappings="xmlns:ns0='http://purl.org/dc/elements/1.1/' xmlns:ns1='http://schemas.openxmlformats.org/package/2006/metadata/core-properties' " w:xpath="/ns1:coreProperties[1]/ns1:keywords[1]" w:storeItemID="{6C3C8BC8-F283-45AE-878A-BAB7291924A1}"/>
           <w:text/>
         </w:sdtPr>
+        <w:sdtEndPr/>
         <w:sdtContent>
           <w:r>
             <w:rPr>
@@ -741,6 +743,7 @@
           <w:dataBinding w:prefixMappings="xmlns:ns0='http://purl.org/dc/elements/1.1/' xmlns:ns1='http://schemas.openxmlformats.org/package/2006/metadata/core-properties' " w:xpath="/ns1:coreProperties[1]/ns1:keywords[1]" w:storeItemID="{6C3C8BC8-F283-45AE-878A-BAB7291924A1}"/>
           <w:text/>
         </w:sdtPr>
+        <w:sdtEndPr/>
         <w:sdtContent>
           <w:r>
             <w:rPr>
@@ -1635,13 +1638,7 @@
         <w:rPr>
           <w:rFonts w:ascii="Arial" w:hAnsi="Arial" w:cs="Arial"/>
         </w:rPr>
-        <w:t>Chemical-Inventory</w:t>
-      </w:r>
-      <w:r>
-        <w:rPr>
-          <w:rFonts w:ascii="Arial" w:hAnsi="Arial" w:cs="Arial"/>
-        </w:rPr>
-        <w:t>_</w:t>
+        <w:t>Chemical-Inventory_</w:t>
       </w:r>
       <w:r>
         <w:rPr>
@@ -1958,42 +1955,220 @@
         <w:rPr>
           <w:rFonts w:ascii="Arial" w:hAnsi="Arial"/>
         </w:rPr>
-        <w:t>The Perl programming language was used to develop this script. No libraries outside of the standard distribution of the Perl</w:t>
-      </w:r>
-      <w:r>
-        <w:rPr>
-          <w:rFonts w:ascii="Arial" w:hAnsi="Arial"/>
-        </w:rPr>
-        <w:t xml:space="preserve"> v5.18.2</w:t>
-      </w:r>
-      <w:r>
-        <w:rPr>
-          <w:rFonts w:ascii="Arial" w:hAnsi="Arial"/>
-        </w:rPr>
-        <w:t xml:space="preserve"> interpreter </w:t>
+        <w:t>Version 3.6 of the</w:t>
+      </w:r>
+      <w:r>
+        <w:rPr>
+          <w:rFonts w:ascii="Arial" w:hAnsi="Arial"/>
+        </w:rPr>
+        <w:t xml:space="preserve"> </w:t>
+      </w:r>
+      <w:r>
+        <w:rPr>
+          <w:rFonts w:ascii="Arial" w:hAnsi="Arial"/>
+        </w:rPr>
+        <w:t>Python</w:t>
+      </w:r>
+      <w:r>
+        <w:rPr>
+          <w:rFonts w:ascii="Arial" w:hAnsi="Arial"/>
+        </w:rPr>
+        <w:t xml:space="preserve"> programming language was used to develop this script.</w:t>
+      </w:r>
+      <w:r>
+        <w:rPr>
+          <w:rFonts w:ascii="Arial" w:hAnsi="Arial"/>
+        </w:rPr>
+        <w:t xml:space="preserve"> </w:t>
       </w:r>
       <w:proofErr w:type="gramStart"/>
       <w:r>
         <w:rPr>
           <w:rFonts w:ascii="Arial" w:hAnsi="Arial"/>
         </w:rPr>
-        <w:t>were</w:t>
+        <w:t>The  environment</w:t>
       </w:r>
       <w:proofErr w:type="gramEnd"/>
       <w:r>
         <w:rPr>
           <w:rFonts w:ascii="Arial" w:hAnsi="Arial"/>
         </w:rPr>
-        <w:t xml:space="preserve"> used.</w:t>
+        <w:t xml:space="preserve"> used in development of this script and imported libraries consist of the following:</w:t>
       </w:r>
     </w:p>
     <w:p>
       <w:pPr>
+        <w:pStyle w:val="H1bodytext"/>
+        <w:numPr>
+          <w:ilvl w:val="0"/>
+          <w:numId w:val="25"/>
+        </w:numPr>
+        <w:spacing w:after="120"/>
+        <w:rPr>
+          <w:rFonts w:ascii="Arial" w:hAnsi="Arial"/>
+        </w:rPr>
+      </w:pPr>
+      <w:proofErr w:type="spellStart"/>
+      <w:r>
+        <w:rPr>
+          <w:rFonts w:ascii="Arial" w:hAnsi="Arial"/>
+        </w:rPr>
+        <w:t>argparse</w:t>
+      </w:r>
+      <w:proofErr w:type="spellEnd"/>
+    </w:p>
+    <w:p>
+      <w:pPr>
+        <w:pStyle w:val="H1bodytext"/>
+        <w:numPr>
+          <w:ilvl w:val="0"/>
+          <w:numId w:val="25"/>
+        </w:numPr>
+        <w:spacing w:after="120"/>
+        <w:rPr>
+          <w:rFonts w:ascii="Arial" w:hAnsi="Arial"/>
+        </w:rPr>
+      </w:pPr>
+      <w:proofErr w:type="spellStart"/>
+      <w:r>
+        <w:rPr>
+          <w:rFonts w:ascii="Arial" w:hAnsi="Arial"/>
+        </w:rPr>
+        <w:lastRenderedPageBreak/>
+        <w:t>deepcopy</w:t>
+      </w:r>
+      <w:proofErr w:type="spellEnd"/>
+    </w:p>
+    <w:p>
+      <w:pPr>
+        <w:pStyle w:val="H1bodytext"/>
+        <w:numPr>
+          <w:ilvl w:val="0"/>
+          <w:numId w:val="25"/>
+        </w:numPr>
+        <w:spacing w:after="120"/>
+        <w:rPr>
+          <w:rFonts w:ascii="Arial" w:hAnsi="Arial"/>
+        </w:rPr>
+      </w:pPr>
+      <w:r>
+        <w:rPr>
+          <w:rFonts w:ascii="Arial" w:hAnsi="Arial"/>
+        </w:rPr>
+        <w:t>logging</w:t>
+      </w:r>
+    </w:p>
+    <w:p>
+      <w:pPr>
+        <w:pStyle w:val="H1bodytext"/>
+        <w:numPr>
+          <w:ilvl w:val="0"/>
+          <w:numId w:val="25"/>
+        </w:numPr>
+        <w:spacing w:after="120"/>
+        <w:rPr>
+          <w:rFonts w:ascii="Arial" w:hAnsi="Arial"/>
+        </w:rPr>
+      </w:pPr>
+      <w:proofErr w:type="spellStart"/>
+      <w:r>
+        <w:rPr>
+          <w:rFonts w:ascii="Arial" w:hAnsi="Arial"/>
+        </w:rPr>
+        <w:t>os</w:t>
+      </w:r>
+      <w:proofErr w:type="spellEnd"/>
+    </w:p>
+    <w:p>
+      <w:pPr>
+        <w:pStyle w:val="H1bodytext"/>
+        <w:numPr>
+          <w:ilvl w:val="0"/>
+          <w:numId w:val="25"/>
+        </w:numPr>
+        <w:spacing w:after="120"/>
+        <w:rPr>
+          <w:rFonts w:ascii="Arial" w:hAnsi="Arial"/>
+        </w:rPr>
+      </w:pPr>
+      <w:r>
+        <w:rPr>
+          <w:rFonts w:ascii="Arial" w:hAnsi="Arial"/>
+        </w:rPr>
+        <w:t>pandas v0.24.2</w:t>
+      </w:r>
+    </w:p>
+    <w:p>
+      <w:pPr>
+        <w:pStyle w:val="H1bodytext"/>
+        <w:numPr>
+          <w:ilvl w:val="0"/>
+          <w:numId w:val="25"/>
+        </w:numPr>
+        <w:spacing w:after="120"/>
+        <w:rPr>
+          <w:rFonts w:ascii="Arial" w:hAnsi="Arial"/>
+        </w:rPr>
+      </w:pPr>
+      <w:r>
+        <w:rPr>
+          <w:rFonts w:ascii="Arial" w:hAnsi="Arial"/>
+        </w:rPr>
+        <w:t>re</w:t>
+      </w:r>
+    </w:p>
+    <w:p>
+      <w:pPr>
+        <w:pStyle w:val="H1bodytext"/>
+        <w:numPr>
+          <w:ilvl w:val="0"/>
+          <w:numId w:val="25"/>
+        </w:numPr>
+        <w:spacing w:after="120"/>
+        <w:rPr>
+          <w:rFonts w:ascii="Arial" w:hAnsi="Arial"/>
+        </w:rPr>
+      </w:pPr>
+      <w:r>
+        <w:rPr>
+          <w:rFonts w:ascii="Arial" w:hAnsi="Arial"/>
+        </w:rPr>
+        <w:t>math</w:t>
+      </w:r>
+    </w:p>
+    <w:p>
+      <w:pPr>
+        <w:pStyle w:val="H1bodytext"/>
+        <w:numPr>
+          <w:ilvl w:val="0"/>
+          <w:numId w:val="25"/>
+        </w:numPr>
+        <w:spacing w:after="120"/>
+        <w:rPr>
+          <w:rFonts w:ascii="Arial" w:hAnsi="Arial"/>
+        </w:rPr>
+      </w:pPr>
+      <w:proofErr w:type="spellStart"/>
+      <w:r>
+        <w:rPr>
+          <w:rFonts w:ascii="Arial" w:hAnsi="Arial"/>
+        </w:rPr>
+        <w:t>pa</w:t>
+      </w:r>
+      <w:r>
+        <w:rPr>
+          <w:rFonts w:ascii="Arial" w:hAnsi="Arial"/>
+        </w:rPr>
+        <w:t>thlib</w:t>
+      </w:r>
+      <w:proofErr w:type="spellEnd"/>
+    </w:p>
+    <w:p>
+      <w:pPr>
         <w:pStyle w:val="Heading1"/>
       </w:pPr>
       <w:bookmarkStart w:id="2" w:name="_Ref36019339"/>
       <w:r>
-        <w:lastRenderedPageBreak/>
         <w:t>Software Design Description</w:t>
       </w:r>
       <w:bookmarkEnd w:id="2"/>
@@ -2693,6 +2868,7 @@
         <w:rPr>
           <w:rFonts w:ascii="Arial" w:hAnsi="Arial"/>
         </w:rPr>
+        <w:lastRenderedPageBreak/>
         <w:t>H-3</w:t>
       </w:r>
     </w:p>
@@ -2826,7 +3002,6 @@
         <w:rPr>
           <w:rFonts w:ascii="Arial" w:hAnsi="Arial"/>
         </w:rPr>
-        <w:lastRenderedPageBreak/>
         <w:t>U-233</w:t>
       </w:r>
     </w:p>
@@ -3342,6 +3517,7 @@
         <w:rPr>
           <w:rFonts w:ascii="Arial" w:hAnsi="Arial"/>
         </w:rPr>
+        <w:lastRenderedPageBreak/>
         <w:t xml:space="preserve">This file is the </w:t>
       </w:r>
       <w:r>
@@ -3469,7 +3645,6 @@
         <w:rPr>
           <w:rFonts w:ascii="Arial" w:hAnsi="Arial"/>
         </w:rPr>
-        <w:lastRenderedPageBreak/>
         <w:t>This file is formatted the same as the final output, but it is a compilation of waste stream information that was excluded while parsing input files.</w:t>
       </w:r>
     </w:p>
@@ -3716,6 +3891,7 @@
           <w:dataBinding w:prefixMappings="xmlns:ns0='http://purl.org/dc/elements/1.1/' xmlns:ns1='http://schemas.openxmlformats.org/package/2006/metadata/core-properties' " w:xpath="/ns1:coreProperties[1]/ns1:keywords[1]" w:storeItemID="{6C3C8BC8-F283-45AE-878A-BAB7291924A1}"/>
           <w:text/>
         </w:sdtPr>
+        <w:sdtEndPr/>
         <w:sdtContent>
           <w:r>
             <w:rPr>
@@ -3842,14 +4018,27 @@
             <w:r>
               <w:t xml:space="preserve">Table </w:t>
             </w:r>
-            <w:fldSimple w:instr=" SEQ Table \* ARABIC ">
-              <w:r>
-                <w:rPr>
-                  <w:noProof/>
-                </w:rPr>
-                <w:t>1</w:t>
-              </w:r>
-            </w:fldSimple>
+            <w:r>
+              <w:fldChar w:fldCharType="begin"/>
+            </w:r>
+            <w:r>
+              <w:instrText xml:space="preserve"> SEQ Table \* ARABIC </w:instrText>
+            </w:r>
+            <w:r>
+              <w:fldChar w:fldCharType="separate"/>
+            </w:r>
+            <w:r>
+              <w:rPr>
+                <w:noProof/>
+              </w:rPr>
+              <w:t>1</w:t>
+            </w:r>
+            <w:r>
+              <w:rPr>
+                <w:noProof/>
+              </w:rPr>
+              <w:fldChar w:fldCharType="end"/>
+            </w:r>
             <w:bookmarkEnd w:id="4"/>
           </w:p>
           <w:p>
@@ -4274,6 +4463,7 @@
                 <w:rFonts w:ascii="Arial" w:hAnsi="Arial"/>
                 <w:sz w:val="20"/>
               </w:rPr>
+              <w:lastRenderedPageBreak/>
               <w:t>FR-2</w:t>
             </w:r>
           </w:p>
@@ -4622,7 +4812,6 @@
                 <w:rFonts w:ascii="Arial" w:hAnsi="Arial"/>
                 <w:sz w:val="20"/>
               </w:rPr>
-              <w:lastRenderedPageBreak/>
               <w:t>FR-4</w:t>
             </w:r>
           </w:p>
@@ -5612,6 +5801,7 @@
         <w:pStyle w:val="Heading1"/>
       </w:pPr>
       <w:r>
+        <w:lastRenderedPageBreak/>
         <w:t xml:space="preserve">Installation </w:t>
       </w:r>
       <w:r>
@@ -5670,6 +5860,7 @@
           <w:dataBinding w:prefixMappings="xmlns:ns0='http://purl.org/dc/elements/1.1/' xmlns:ns1='http://schemas.openxmlformats.org/package/2006/metadata/core-properties' " w:xpath="/ns1:coreProperties[1]/ns1:keywords[1]" w:storeItemID="{6C3C8BC8-F283-45AE-878A-BAB7291924A1}"/>
           <w:text/>
         </w:sdtPr>
+        <w:sdtEndPr/>
         <w:sdtContent>
           <w:r>
             <w:rPr>
@@ -5776,6 +5967,7 @@
           <w:dataBinding w:prefixMappings="xmlns:ns0='http://purl.org/dc/elements/1.1/' xmlns:ns1='http://schemas.openxmlformats.org/package/2006/metadata/core-properties' " w:xpath="/ns1:coreProperties[1]/ns1:keywords[1]" w:storeItemID="{6C3C8BC8-F283-45AE-878A-BAB7291924A1}"/>
           <w:text/>
         </w:sdtPr>
+        <w:sdtEndPr/>
         <w:sdtContent>
           <w:r>
             <w:rPr>
@@ -5874,17 +6066,29 @@
             </w:pPr>
             <w:bookmarkStart w:id="5" w:name="_Ref35854255"/>
             <w:r>
-              <w:lastRenderedPageBreak/>
               <w:t xml:space="preserve">Table </w:t>
             </w:r>
-            <w:fldSimple w:instr=" SEQ Table \* ARABIC ">
-              <w:r>
-                <w:rPr>
-                  <w:noProof/>
-                </w:rPr>
-                <w:t>2</w:t>
-              </w:r>
-            </w:fldSimple>
+            <w:r>
+              <w:fldChar w:fldCharType="begin"/>
+            </w:r>
+            <w:r>
+              <w:instrText xml:space="preserve"> SEQ Table \* ARABIC </w:instrText>
+            </w:r>
+            <w:r>
+              <w:fldChar w:fldCharType="separate"/>
+            </w:r>
+            <w:r>
+              <w:rPr>
+                <w:noProof/>
+              </w:rPr>
+              <w:t>2</w:t>
+            </w:r>
+            <w:r>
+              <w:rPr>
+                <w:noProof/>
+              </w:rPr>
+              <w:fldChar w:fldCharType="end"/>
+            </w:r>
             <w:bookmarkEnd w:id="5"/>
           </w:p>
           <w:p>
@@ -5916,6 +6120,7 @@
                 <w:dataBinding w:prefixMappings="xmlns:ns0='http://purl.org/dc/elements/1.1/' xmlns:ns1='http://schemas.openxmlformats.org/package/2006/metadata/core-properties' " w:xpath="/ns1:coreProperties[1]/ns1:keywords[1]" w:storeItemID="{6C3C8BC8-F283-45AE-878A-BAB7291924A1}"/>
                 <w:text/>
               </w:sdtPr>
+              <w:sdtEndPr/>
               <w:sdtContent>
                 <w:r>
                   <w:rPr>
@@ -5992,6 +6197,7 @@
                 <w:dataBinding w:prefixMappings="xmlns:ns0='http://purl.org/dc/elements/1.1/' xmlns:ns1='http://schemas.openxmlformats.org/package/2006/metadata/core-properties' " w:xpath="/ns1:coreProperties[1]/ns1:keywords[1]" w:storeItemID="{6C3C8BC8-F283-45AE-878A-BAB7291924A1}"/>
                 <w:text/>
               </w:sdtPr>
+              <w:sdtEndPr/>
               <w:sdtContent>
                 <w:r>
                   <w:rPr>
@@ -6066,6 +6272,7 @@
                 <w:dataBinding w:prefixMappings="xmlns:ns0='http://purl.org/dc/elements/1.1/' xmlns:ns1='http://schemas.openxmlformats.org/package/2006/metadata/core-properties' " w:xpath="/ns1:coreProperties[1]/ns1:keywords[1]" w:storeItemID="{6C3C8BC8-F283-45AE-878A-BAB7291924A1}"/>
                 <w:text/>
               </w:sdtPr>
+              <w:sdtEndPr/>
               <w:sdtContent>
                 <w:r>
                   <w:rPr>
@@ -6628,6 +6835,7 @@
                 <w:dataBinding w:prefixMappings="xmlns:ns0='http://purl.org/dc/elements/1.1/' xmlns:ns1='http://schemas.openxmlformats.org/package/2006/metadata/core-properties' " w:xpath="/ns1:coreProperties[1]/ns1:keywords[1]" w:storeItemID="{6C3C8BC8-F283-45AE-878A-BAB7291924A1}"/>
                 <w:text/>
               </w:sdtPr>
+              <w:sdtEndPr/>
               <w:sdtContent>
                 <w:r>
                   <w:rPr>
@@ -6977,14 +7185,27 @@
             <w:r>
               <w:t xml:space="preserve">Table </w:t>
             </w:r>
-            <w:fldSimple w:instr=" SEQ Table \* ARABIC ">
-              <w:r>
-                <w:rPr>
-                  <w:noProof/>
-                </w:rPr>
-                <w:t>3</w:t>
-              </w:r>
-            </w:fldSimple>
+            <w:r>
+              <w:fldChar w:fldCharType="begin"/>
+            </w:r>
+            <w:r>
+              <w:instrText xml:space="preserve"> SEQ Table \* ARABIC </w:instrText>
+            </w:r>
+            <w:r>
+              <w:fldChar w:fldCharType="separate"/>
+            </w:r>
+            <w:r>
+              <w:rPr>
+                <w:noProof/>
+              </w:rPr>
+              <w:t>3</w:t>
+            </w:r>
+            <w:r>
+              <w:rPr>
+                <w:noProof/>
+              </w:rPr>
+              <w:fldChar w:fldCharType="end"/>
+            </w:r>
             <w:bookmarkEnd w:id="6"/>
           </w:p>
           <w:p>
@@ -7016,6 +7237,7 @@
                 <w:dataBinding w:prefixMappings="xmlns:ns0='http://purl.org/dc/elements/1.1/' xmlns:ns1='http://schemas.openxmlformats.org/package/2006/metadata/core-properties' " w:xpath="/ns1:coreProperties[1]/ns1:keywords[1]" w:storeItemID="{6C3C8BC8-F283-45AE-878A-BAB7291924A1}"/>
                 <w:text/>
               </w:sdtPr>
+              <w:sdtEndPr/>
               <w:sdtContent>
                 <w:r>
                   <w:rPr>
@@ -7116,6 +7338,7 @@
                 <w:dataBinding w:prefixMappings="xmlns:ns0='http://purl.org/dc/elements/1.1/' xmlns:ns1='http://schemas.openxmlformats.org/package/2006/metadata/core-properties' " w:xpath="/ns1:coreProperties[1]/ns1:keywords[1]" w:storeItemID="{6C3C8BC8-F283-45AE-878A-BAB7291924A1}"/>
                 <w:text/>
               </w:sdtPr>
+              <w:sdtEndPr/>
               <w:sdtContent>
                 <w:r>
                   <w:rPr>
@@ -7190,6 +7413,7 @@
                 <w:dataBinding w:prefixMappings="xmlns:ns0='http://purl.org/dc/elements/1.1/' xmlns:ns1='http://schemas.openxmlformats.org/package/2006/metadata/core-properties' " w:xpath="/ns1:coreProperties[1]/ns1:keywords[1]" w:storeItemID="{6C3C8BC8-F283-45AE-878A-BAB7291924A1}"/>
                 <w:text/>
               </w:sdtPr>
+              <w:sdtEndPr/>
               <w:sdtContent>
                 <w:r>
                   <w:rPr>
@@ -7952,6 +8176,7 @@
                 <w:rFonts w:ascii="Arial" w:hAnsi="Arial"/>
                 <w:sz w:val="20"/>
               </w:rPr>
+              <w:lastRenderedPageBreak/>
               <w:t>2</w:t>
             </w:r>
           </w:p>
@@ -8188,15 +8413,7 @@
                 <w:rFonts w:ascii="Arial" w:hAnsi="Arial"/>
                 <w:sz w:val="20"/>
               </w:rPr>
-              <w:t xml:space="preserve">##QA-PASS (Waste Site </w:t>
-            </w:r>
-            <w:r>
-              <w:rPr>
-                <w:rFonts w:ascii="Arial" w:hAnsi="Arial"/>
-                <w:sz w:val="20"/>
-              </w:rPr>
-              <w:lastRenderedPageBreak/>
-              <w:t>Parse Check): The cie-ipp.pl output only has sites listed in the VZEHSIT.</w:t>
+              <w:t>##QA-PASS (Waste Site Parse Check): The cie-ipp.pl output only has sites listed in the VZEHSIT.</w:t>
             </w:r>
             <w:r>
               <w:rPr>
@@ -8251,6 +8468,7 @@
                 <w:dataBinding w:prefixMappings="xmlns:ns0='http://purl.org/dc/elements/1.1/' xmlns:ns1='http://schemas.openxmlformats.org/package/2006/metadata/core-properties' " w:xpath="/ns1:coreProperties[1]/ns1:keywords[1]" w:storeItemID="{6C3C8BC8-F283-45AE-878A-BAB7291924A1}"/>
                 <w:text/>
               </w:sdtPr>
+              <w:sdtEndPr/>
               <w:sdtContent>
                 <w:r>
                   <w:rPr>
@@ -8477,6 +8695,7 @@
                 <w:dataBinding w:prefixMappings="xmlns:ns0='http://purl.org/dc/elements/1.1/' xmlns:ns1='http://schemas.openxmlformats.org/package/2006/metadata/core-properties' " w:xpath="/ns1:coreProperties[1]/ns1:keywords[1]" w:storeItemID="{6C3C8BC8-F283-45AE-878A-BAB7291924A1}"/>
                 <w:text/>
               </w:sdtPr>
+              <w:sdtEndPr/>
               <w:sdtContent>
                 <w:r>
                   <w:rPr>
@@ -8694,6 +8913,7 @@
                 <w:dataBinding w:prefixMappings="xmlns:ns0='http://purl.org/dc/elements/1.1/' xmlns:ns1='http://schemas.openxmlformats.org/package/2006/metadata/core-properties' " w:xpath="/ns1:coreProperties[1]/ns1:keywords[1]" w:storeItemID="{6C3C8BC8-F283-45AE-878A-BAB7291924A1}"/>
                 <w:text/>
               </w:sdtPr>
+              <w:sdtEndPr/>
               <w:sdtContent>
                 <w:r>
                   <w:rPr>
@@ -8927,6 +9147,7 @@
                 <w:dataBinding w:prefixMappings="xmlns:ns0='http://purl.org/dc/elements/1.1/' xmlns:ns1='http://schemas.openxmlformats.org/package/2006/metadata/core-properties' " w:xpath="/ns1:coreProperties[1]/ns1:keywords[1]" w:storeItemID="{6C3C8BC8-F283-45AE-878A-BAB7291924A1}"/>
                 <w:text/>
               </w:sdtPr>
+              <w:sdtEndPr/>
               <w:sdtContent>
                 <w:r>
                   <w:rPr>
@@ -9146,6 +9367,7 @@
                 <w:dataBinding w:prefixMappings="xmlns:ns0='http://purl.org/dc/elements/1.1/' xmlns:ns1='http://schemas.openxmlformats.org/package/2006/metadata/core-properties' " w:xpath="/ns1:coreProperties[1]/ns1:keywords[1]" w:storeItemID="{6C3C8BC8-F283-45AE-878A-BAB7291924A1}"/>
                 <w:text/>
               </w:sdtPr>
+              <w:sdtEndPr/>
               <w:sdtContent>
                 <w:r>
                   <w:rPr>
@@ -9229,6 +9451,7 @@
                 <w:rFonts w:ascii="Arial" w:hAnsi="Arial"/>
                 <w:sz w:val="20"/>
               </w:rPr>
+              <w:lastRenderedPageBreak/>
               <w:t>8</w:t>
             </w:r>
           </w:p>
@@ -9362,7 +9585,6 @@
                 <w:rFonts w:ascii="Arial" w:hAnsi="Arial"/>
                 <w:sz w:val="20"/>
               </w:rPr>
-              <w:lastRenderedPageBreak/>
               <w:t xml:space="preserve">If this exact string is present, FR-8 has been satisfied by the </w:t>
             </w:r>
             <w:sdt>
@@ -9382,6 +9604,7 @@
                 <w:dataBinding w:prefixMappings="xmlns:ns0='http://purl.org/dc/elements/1.1/' xmlns:ns1='http://schemas.openxmlformats.org/package/2006/metadata/core-properties' " w:xpath="/ns1:coreProperties[1]/ns1:keywords[1]" w:storeItemID="{6C3C8BC8-F283-45AE-878A-BAB7291924A1}"/>
                 <w:text/>
               </w:sdtPr>
+              <w:sdtEndPr/>
               <w:sdtContent>
                 <w:r>
                   <w:rPr>
@@ -9620,6 +9843,7 @@
                 <w:dataBinding w:prefixMappings="xmlns:ns0='http://purl.org/dc/elements/1.1/' xmlns:ns1='http://schemas.openxmlformats.org/package/2006/metadata/core-properties' " w:xpath="/ns1:coreProperties[1]/ns1:keywords[1]" w:storeItemID="{6C3C8BC8-F283-45AE-878A-BAB7291924A1}"/>
                 <w:text/>
               </w:sdtPr>
+              <w:sdtEndPr/>
               <w:sdtContent>
                 <w:r>
                   <w:rPr>
@@ -10126,6 +10350,7 @@
         <w:rPr>
           <w:rFonts w:ascii="Arial" w:hAnsi="Arial"/>
         </w:rPr>
+        <w:lastRenderedPageBreak/>
         <w:t>OUTPUT=</w:t>
       </w:r>
       <w:proofErr w:type="spellStart"/>
@@ -10176,7 +10401,6 @@
         <w:pStyle w:val="Heading1"/>
       </w:pPr>
       <w:r>
-        <w:lastRenderedPageBreak/>
         <w:t xml:space="preserve">Tool </w:t>
       </w:r>
       <w:r>
@@ -10212,6 +10436,7 @@
           <w:dataBinding w:prefixMappings="xmlns:ns0='http://purl.org/dc/elements/1.1/' xmlns:ns1='http://schemas.openxmlformats.org/package/2006/metadata/core-properties' " w:xpath="/ns1:coreProperties[1]/ns1:keywords[1]" w:storeItemID="{6C3C8BC8-F283-45AE-878A-BAB7291924A1}"/>
           <w:text/>
         </w:sdtPr>
+        <w:sdtEndPr/>
         <w:sdtContent>
           <w:r>
             <w:rPr>
@@ -10583,14 +10808,27 @@
       <w:r>
         <w:t xml:space="preserve">Appendix </w:t>
       </w:r>
-      <w:fldSimple w:instr=" SEQ Appendix \* ALPHABETIC ">
-        <w:r>
-          <w:rPr>
-            <w:noProof/>
-          </w:rPr>
-          <w:t>A</w:t>
-        </w:r>
-      </w:fldSimple>
+      <w:r>
+        <w:fldChar w:fldCharType="begin"/>
+      </w:r>
+      <w:r>
+        <w:instrText xml:space="preserve"> SEQ Appendix \* ALPHABETIC </w:instrText>
+      </w:r>
+      <w:r>
+        <w:fldChar w:fldCharType="separate"/>
+      </w:r>
+      <w:r>
+        <w:rPr>
+          <w:noProof/>
+        </w:rPr>
+        <w:t>A</w:t>
+      </w:r>
+      <w:r>
+        <w:rPr>
+          <w:noProof/>
+        </w:rPr>
+        <w:fldChar w:fldCharType="end"/>
+      </w:r>
       <w:bookmarkEnd w:id="8"/>
     </w:p>
     <w:p>
@@ -10655,6 +10893,7 @@
         <w:spacing w:after="160" w:line="259" w:lineRule="auto"/>
       </w:pPr>
       <w:r>
+        <w:lastRenderedPageBreak/>
         <w:br w:type="page"/>
       </w:r>
     </w:p>
@@ -10683,6 +10922,7 @@
           <w:dataBinding w:prefixMappings="xmlns:ns0='http://purl.org/dc/elements/1.1/' xmlns:ns1='http://schemas.openxmlformats.org/package/2006/metadata/core-properties' " w:xpath="/ns1:coreProperties[1]/ns1:keywords[1]" w:storeItemID="{6C3C8BC8-F283-45AE-878A-BAB7291924A1}"/>
           <w:text/>
         </w:sdtPr>
+        <w:sdtEndPr/>
         <w:sdtContent>
           <w:r>
             <w:t>Inventory Preprocessor</w:t>
@@ -10747,6 +10987,7 @@
           <w:dataBinding w:prefixMappings="xmlns:ns0='http://purl.org/dc/elements/1.1/' xmlns:ns1='http://schemas.openxmlformats.org/package/2006/metadata/core-properties' " w:xpath="/ns1:coreProperties[1]/ns1:keywords[1]" w:storeItemID="{6C3C8BC8-F283-45AE-878A-BAB7291924A1}"/>
           <w:text/>
         </w:sdtPr>
+        <w:sdtEndPr/>
         <w:sdtContent>
           <w:r>
             <w:t>Inventory Preprocessor</w:t>
@@ -10844,14 +11085,27 @@
             <w:r>
               <w:t xml:space="preserve">Table </w:t>
             </w:r>
-            <w:fldSimple w:instr=" SEQ Table \* ARABIC ">
-              <w:r>
-                <w:rPr>
-                  <w:noProof/>
-                </w:rPr>
-                <w:t>3</w:t>
-              </w:r>
-            </w:fldSimple>
+            <w:r>
+              <w:fldChar w:fldCharType="begin"/>
+            </w:r>
+            <w:r>
+              <w:instrText xml:space="preserve"> SEQ Table \* ARABIC </w:instrText>
+            </w:r>
+            <w:r>
+              <w:fldChar w:fldCharType="separate"/>
+            </w:r>
+            <w:r>
+              <w:rPr>
+                <w:noProof/>
+              </w:rPr>
+              <w:t>3</w:t>
+            </w:r>
+            <w:r>
+              <w:rPr>
+                <w:noProof/>
+              </w:rPr>
+              <w:fldChar w:fldCharType="end"/>
+            </w:r>
           </w:p>
           <w:p>
             <w:pPr>
@@ -10882,6 +11136,7 @@
                 <w:dataBinding w:prefixMappings="xmlns:ns0='http://purl.org/dc/elements/1.1/' xmlns:ns1='http://schemas.openxmlformats.org/package/2006/metadata/core-properties' " w:xpath="/ns1:coreProperties[1]/ns1:keywords[1]" w:storeItemID="{6C3C8BC8-F283-45AE-878A-BAB7291924A1}"/>
                 <w:text/>
               </w:sdtPr>
+              <w:sdtEndPr/>
               <w:sdtContent>
                 <w:r>
                   <w:rPr>
@@ -10958,6 +11213,7 @@
                 <w:dataBinding w:prefixMappings="xmlns:ns0='http://purl.org/dc/elements/1.1/' xmlns:ns1='http://schemas.openxmlformats.org/package/2006/metadata/core-properties' " w:xpath="/ns1:coreProperties[1]/ns1:keywords[1]" w:storeItemID="{6C3C8BC8-F283-45AE-878A-BAB7291924A1}"/>
                 <w:text/>
               </w:sdtPr>
+              <w:sdtEndPr/>
               <w:sdtContent>
                 <w:r>
                   <w:rPr>
@@ -11032,6 +11288,7 @@
                 <w:dataBinding w:prefixMappings="xmlns:ns0='http://purl.org/dc/elements/1.1/' xmlns:ns1='http://schemas.openxmlformats.org/package/2006/metadata/core-properties' " w:xpath="/ns1:coreProperties[1]/ns1:keywords[1]" w:storeItemID="{6C3C8BC8-F283-45AE-878A-BAB7291924A1}"/>
                 <w:text/>
               </w:sdtPr>
+              <w:sdtEndPr/>
               <w:sdtContent>
                 <w:r>
                   <w:rPr>
@@ -11996,6 +12253,7 @@
                 <w:dataBinding w:prefixMappings="xmlns:ns0='http://purl.org/dc/elements/1.1/' xmlns:ns1='http://schemas.openxmlformats.org/package/2006/metadata/core-properties' " w:xpath="/ns1:coreProperties[1]/ns1:keywords[1]" w:storeItemID="{6C3C8BC8-F283-45AE-878A-BAB7291924A1}"/>
                 <w:text/>
               </w:sdtPr>
+              <w:sdtEndPr/>
               <w:sdtContent>
                 <w:r>
                   <w:rPr>
@@ -12212,6 +12470,7 @@
                 <w:dataBinding w:prefixMappings="xmlns:ns0='http://purl.org/dc/elements/1.1/' xmlns:ns1='http://schemas.openxmlformats.org/package/2006/metadata/core-properties' " w:xpath="/ns1:coreProperties[1]/ns1:keywords[1]" w:storeItemID="{6C3C8BC8-F283-45AE-878A-BAB7291924A1}"/>
                 <w:text/>
               </w:sdtPr>
+              <w:sdtEndPr/>
               <w:sdtContent>
                 <w:r>
                   <w:rPr>
@@ -12429,6 +12688,7 @@
                 <w:dataBinding w:prefixMappings="xmlns:ns0='http://purl.org/dc/elements/1.1/' xmlns:ns1='http://schemas.openxmlformats.org/package/2006/metadata/core-properties' " w:xpath="/ns1:coreProperties[1]/ns1:keywords[1]" w:storeItemID="{6C3C8BC8-F283-45AE-878A-BAB7291924A1}"/>
                 <w:text/>
               </w:sdtPr>
+              <w:sdtEndPr/>
               <w:sdtContent>
                 <w:r>
                   <w:rPr>
@@ -12655,6 +12915,7 @@
                 <w:dataBinding w:prefixMappings="xmlns:ns0='http://purl.org/dc/elements/1.1/' xmlns:ns1='http://schemas.openxmlformats.org/package/2006/metadata/core-properties' " w:xpath="/ns1:coreProperties[1]/ns1:keywords[1]" w:storeItemID="{6C3C8BC8-F283-45AE-878A-BAB7291924A1}"/>
                 <w:text/>
               </w:sdtPr>
+              <w:sdtEndPr/>
               <w:sdtContent>
                 <w:r>
                   <w:rPr>
@@ -12867,6 +13128,7 @@
                 <w:dataBinding w:prefixMappings="xmlns:ns0='http://purl.org/dc/elements/1.1/' xmlns:ns1='http://schemas.openxmlformats.org/package/2006/metadata/core-properties' " w:xpath="/ns1:coreProperties[1]/ns1:keywords[1]" w:storeItemID="{6C3C8BC8-F283-45AE-878A-BAB7291924A1}"/>
                 <w:text/>
               </w:sdtPr>
+              <w:sdtEndPr/>
               <w:sdtContent>
                 <w:r>
                   <w:rPr>
@@ -13093,6 +13355,7 @@
                 <w:dataBinding w:prefixMappings="xmlns:ns0='http://purl.org/dc/elements/1.1/' xmlns:ns1='http://schemas.openxmlformats.org/package/2006/metadata/core-properties' " w:xpath="/ns1:coreProperties[1]/ns1:keywords[1]" w:storeItemID="{6C3C8BC8-F283-45AE-878A-BAB7291924A1}"/>
                 <w:text/>
               </w:sdtPr>
+              <w:sdtEndPr/>
               <w:sdtContent>
                 <w:r>
                   <w:rPr>
@@ -13319,6 +13582,7 @@
                 <w:dataBinding w:prefixMappings="xmlns:ns0='http://purl.org/dc/elements/1.1/' xmlns:ns1='http://schemas.openxmlformats.org/package/2006/metadata/core-properties' " w:xpath="/ns1:coreProperties[1]/ns1:keywords[1]" w:storeItemID="{6C3C8BC8-F283-45AE-878A-BAB7291924A1}"/>
                 <w:text/>
               </w:sdtPr>
+              <w:sdtEndPr/>
               <w:sdtContent>
                 <w:r>
                   <w:rPr>
@@ -13434,14 +13698,27 @@
       <w:r>
         <w:t xml:space="preserve">Appendix </w:t>
       </w:r>
-      <w:fldSimple w:instr=" SEQ Appendix \* ALPHABETIC ">
-        <w:r>
-          <w:rPr>
-            <w:noProof/>
-          </w:rPr>
-          <w:t>B</w:t>
-        </w:r>
-      </w:fldSimple>
+      <w:r>
+        <w:fldChar w:fldCharType="begin"/>
+      </w:r>
+      <w:r>
+        <w:instrText xml:space="preserve"> SEQ Appendix \* ALPHABETIC </w:instrText>
+      </w:r>
+      <w:r>
+        <w:fldChar w:fldCharType="separate"/>
+      </w:r>
+      <w:r>
+        <w:rPr>
+          <w:noProof/>
+        </w:rPr>
+        <w:t>B</w:t>
+      </w:r>
+      <w:r>
+        <w:rPr>
+          <w:noProof/>
+        </w:rPr>
+        <w:fldChar w:fldCharType="end"/>
+      </w:r>
     </w:p>
     <w:p>
       <w:pPr>
@@ -13561,6 +13838,7 @@
                 <w:dataBinding w:prefixMappings="xmlns:ns0='http://purl.org/dc/elements/1.1/' xmlns:ns1='http://schemas.openxmlformats.org/package/2006/metadata/core-properties' " w:xpath="/ns1:coreProperties[1]/ns1:keywords[1]" w:storeItemID="{6C3C8BC8-F283-45AE-878A-BAB7291924A1}"/>
                 <w:text/>
               </w:sdtPr>
+              <w:sdtEndPr/>
               <w:sdtContent>
                 <w:r>
                   <w:rPr>
@@ -13637,6 +13915,7 @@
                 <w:dataBinding w:prefixMappings="xmlns:ns0='http://purl.org/dc/elements/1.1/' xmlns:ns1='http://schemas.openxmlformats.org/package/2006/metadata/core-properties' " w:xpath="/ns1:coreProperties[1]/ns1:keywords[1]" w:storeItemID="{6C3C8BC8-F283-45AE-878A-BAB7291924A1}"/>
                 <w:text/>
               </w:sdtPr>
+              <w:sdtEndPr/>
               <w:sdtContent>
                 <w:r>
                   <w:rPr>
@@ -13711,6 +13990,7 @@
                 <w:dataBinding w:prefixMappings="xmlns:ns0='http://purl.org/dc/elements/1.1/' xmlns:ns1='http://schemas.openxmlformats.org/package/2006/metadata/core-properties' " w:xpath="/ns1:coreProperties[1]/ns1:keywords[1]" w:storeItemID="{6C3C8BC8-F283-45AE-878A-BAB7291924A1}"/>
                 <w:text/>
               </w:sdtPr>
+              <w:sdtEndPr/>
               <w:sdtContent>
                 <w:r>
                   <w:rPr>
@@ -14249,6 +14529,7 @@
                 <w:dataBinding w:prefixMappings="xmlns:ns0='http://purl.org/dc/elements/1.1/' xmlns:ns1='http://schemas.openxmlformats.org/package/2006/metadata/core-properties' " w:xpath="/ns1:coreProperties[1]/ns1:keywords[1]" w:storeItemID="{6C3C8BC8-F283-45AE-878A-BAB7291924A1}"/>
                 <w:text/>
               </w:sdtPr>
+              <w:sdtEndPr/>
               <w:sdtContent>
                 <w:r>
                   <w:rPr>
@@ -16917,6 +17198,119 @@
     </w:lvl>
   </w:abstractNum>
   <w:abstractNum w:abstractNumId="20" w15:restartNumberingAfterBreak="0">
+    <w:nsid w:val="6F793417"/>
+    <w:multiLevelType w:val="hybridMultilevel"/>
+    <w:tmpl w:val="05B681B0"/>
+    <w:lvl w:ilvl="0" w:tplc="04090001">
+      <w:start w:val="1"/>
+      <w:numFmt w:val="bullet"/>
+      <w:lvlText w:val=""/>
+      <w:lvlJc w:val="left"/>
+      <w:pPr>
+        <w:ind w:left="1440" w:hanging="360"/>
+      </w:pPr>
+      <w:rPr>
+        <w:rFonts w:ascii="Symbol" w:hAnsi="Symbol" w:hint="default"/>
+      </w:rPr>
+    </w:lvl>
+    <w:lvl w:ilvl="1" w:tplc="04090003" w:tentative="1">
+      <w:start w:val="1"/>
+      <w:numFmt w:val="bullet"/>
+      <w:lvlText w:val="o"/>
+      <w:lvlJc w:val="left"/>
+      <w:pPr>
+        <w:ind w:left="2160" w:hanging="360"/>
+      </w:pPr>
+      <w:rPr>
+        <w:rFonts w:ascii="Courier New" w:hAnsi="Courier New" w:cs="Courier New" w:hint="default"/>
+      </w:rPr>
+    </w:lvl>
+    <w:lvl w:ilvl="2" w:tplc="04090005" w:tentative="1">
+      <w:start w:val="1"/>
+      <w:numFmt w:val="bullet"/>
+      <w:lvlText w:val=""/>
+      <w:lvlJc w:val="left"/>
+      <w:pPr>
+        <w:ind w:left="2880" w:hanging="360"/>
+      </w:pPr>
+      <w:rPr>
+        <w:rFonts w:ascii="Wingdings" w:hAnsi="Wingdings" w:hint="default"/>
+      </w:rPr>
+    </w:lvl>
+    <w:lvl w:ilvl="3" w:tplc="04090001" w:tentative="1">
+      <w:start w:val="1"/>
+      <w:numFmt w:val="bullet"/>
+      <w:lvlText w:val=""/>
+      <w:lvlJc w:val="left"/>
+      <w:pPr>
+        <w:ind w:left="3600" w:hanging="360"/>
+      </w:pPr>
+      <w:rPr>
+        <w:rFonts w:ascii="Symbol" w:hAnsi="Symbol" w:hint="default"/>
+      </w:rPr>
+    </w:lvl>
+    <w:lvl w:ilvl="4" w:tplc="04090003" w:tentative="1">
+      <w:start w:val="1"/>
+      <w:numFmt w:val="bullet"/>
+      <w:lvlText w:val="o"/>
+      <w:lvlJc w:val="left"/>
+      <w:pPr>
+        <w:ind w:left="4320" w:hanging="360"/>
+      </w:pPr>
+      <w:rPr>
+        <w:rFonts w:ascii="Courier New" w:hAnsi="Courier New" w:cs="Courier New" w:hint="default"/>
+      </w:rPr>
+    </w:lvl>
+    <w:lvl w:ilvl="5" w:tplc="04090005" w:tentative="1">
+      <w:start w:val="1"/>
+      <w:numFmt w:val="bullet"/>
+      <w:lvlText w:val=""/>
+      <w:lvlJc w:val="left"/>
+      <w:pPr>
+        <w:ind w:left="5040" w:hanging="360"/>
+      </w:pPr>
+      <w:rPr>
+        <w:rFonts w:ascii="Wingdings" w:hAnsi="Wingdings" w:hint="default"/>
+      </w:rPr>
+    </w:lvl>
+    <w:lvl w:ilvl="6" w:tplc="04090001" w:tentative="1">
+      <w:start w:val="1"/>
+      <w:numFmt w:val="bullet"/>
+      <w:lvlText w:val=""/>
+      <w:lvlJc w:val="left"/>
+      <w:pPr>
+        <w:ind w:left="5760" w:hanging="360"/>
+      </w:pPr>
+      <w:rPr>
+        <w:rFonts w:ascii="Symbol" w:hAnsi="Symbol" w:hint="default"/>
+      </w:rPr>
+    </w:lvl>
+    <w:lvl w:ilvl="7" w:tplc="04090003" w:tentative="1">
+      <w:start w:val="1"/>
+      <w:numFmt w:val="bullet"/>
+      <w:lvlText w:val="o"/>
+      <w:lvlJc w:val="left"/>
+      <w:pPr>
+        <w:ind w:left="6480" w:hanging="360"/>
+      </w:pPr>
+      <w:rPr>
+        <w:rFonts w:ascii="Courier New" w:hAnsi="Courier New" w:cs="Courier New" w:hint="default"/>
+      </w:rPr>
+    </w:lvl>
+    <w:lvl w:ilvl="8" w:tplc="04090005" w:tentative="1">
+      <w:start w:val="1"/>
+      <w:numFmt w:val="bullet"/>
+      <w:lvlText w:val=""/>
+      <w:lvlJc w:val="left"/>
+      <w:pPr>
+        <w:ind w:left="7200" w:hanging="360"/>
+      </w:pPr>
+      <w:rPr>
+        <w:rFonts w:ascii="Wingdings" w:hAnsi="Wingdings" w:hint="default"/>
+      </w:rPr>
+    </w:lvl>
+  </w:abstractNum>
+  <w:abstractNum w:abstractNumId="21" w15:restartNumberingAfterBreak="0">
     <w:nsid w:val="734B4CC3"/>
     <w:multiLevelType w:val="multilevel"/>
     <w:tmpl w:val="0409001F"/>
@@ -17002,7 +17396,7 @@
       </w:pPr>
     </w:lvl>
   </w:abstractNum>
-  <w:abstractNum w:abstractNumId="21" w15:restartNumberingAfterBreak="0">
+  <w:abstractNum w:abstractNumId="22" w15:restartNumberingAfterBreak="0">
     <w:nsid w:val="7CA35266"/>
     <w:multiLevelType w:val="multilevel"/>
     <w:tmpl w:val="04090025"/>
@@ -17088,7 +17482,7 @@
       </w:pPr>
     </w:lvl>
   </w:abstractNum>
-  <w:abstractNum w:abstractNumId="22" w15:restartNumberingAfterBreak="0">
+  <w:abstractNum w:abstractNumId="23" w15:restartNumberingAfterBreak="0">
     <w:nsid w:val="7FD31724"/>
     <w:multiLevelType w:val="hybridMultilevel"/>
     <w:tmpl w:val="7A0CB9D8"/>
@@ -17199,10 +17593,10 @@
     <w:abstractNumId w:val="16"/>
   </w:num>
   <w:num w:numId="8">
-    <w:abstractNumId w:val="21"/>
+    <w:abstractNumId w:val="22"/>
   </w:num>
   <w:num w:numId="9">
-    <w:abstractNumId w:val="20"/>
+    <w:abstractNumId w:val="21"/>
   </w:num>
   <w:num w:numId="10">
     <w:abstractNumId w:val="6"/>
@@ -17271,10 +17665,13 @@
     <w:abstractNumId w:val="15"/>
   </w:num>
   <w:num w:numId="23">
-    <w:abstractNumId w:val="22"/>
+    <w:abstractNumId w:val="23"/>
   </w:num>
   <w:num w:numId="24">
     <w:abstractNumId w:val="5"/>
+  </w:num>
+  <w:num w:numId="25">
+    <w:abstractNumId w:val="20"/>
   </w:num>
 </w:numbering>
 </file>
@@ -19490,6 +19887,7 @@
     <w:rsid w:val="0047338A"/>
     <w:rsid w:val="00565015"/>
     <w:rsid w:val="005C11DF"/>
+    <w:rsid w:val="005E3EDF"/>
     <w:rsid w:val="006C19CD"/>
     <w:rsid w:val="0070296C"/>
     <w:rsid w:val="0072006C"/>
@@ -20423,6 +20821,25 @@
 </file>
 
 <file path=customXml/item1.xml><?xml version="1.0" encoding="utf-8"?>
+<p:properties xmlns:p="http://schemas.microsoft.com/office/2006/metadata/properties" xmlns:xsi="http://www.w3.org/2001/XMLSchema-instance" xmlns:pc="http://schemas.microsoft.com/office/infopath/2007/PartnerControls">
+  <documentManagement/>
+</p:properties>
+</file>
+
+<file path=customXml/item2.xml><?xml version="1.0" encoding="utf-8"?>
+<b:Sources xmlns:b="http://schemas.openxmlformats.org/officeDocument/2006/bibliography" xmlns="http://schemas.openxmlformats.org/officeDocument/2006/bibliography" SelectedStyle="\APASixthEditionOfficeOnline.xsl" StyleName="APA" Version="6"/>
+</file>
+
+<file path=customXml/item3.xml><?xml version="1.0" encoding="utf-8"?>
+<?mso-contentType ?>
+<FormTemplates xmlns="http://schemas.microsoft.com/sharepoint/v3/contenttype/forms">
+  <Display>DocumentLibraryForm</Display>
+  <Edit>DocumentLibraryForm</Edit>
+  <New>DocumentLibraryForm</New>
+</FormTemplates>
+</file>
+
+<file path=customXml/item4.xml><?xml version="1.0" encoding="utf-8"?>
 <ct:contentTypeSchema xmlns:ct="http://schemas.microsoft.com/office/2006/metadata/contentType" xmlns:ma="http://schemas.microsoft.com/office/2006/metadata/properties/metaAttributes" ct:_="" ma:_="" ma:contentTypeName="Document" ma:contentTypeID="0x010100092ED8BFBE6B3A4EA77F2F6C3B7D5F03" ma:contentTypeVersion="8" ma:contentTypeDescription="Create a new document." ma:contentTypeScope="" ma:versionID="796696fc8e9b9101acb13fc7b732803f">
   <xsd:schema xmlns:xsd="http://www.w3.org/2001/XMLSchema" xmlns:xs="http://www.w3.org/2001/XMLSchema" xmlns:p="http://schemas.microsoft.com/office/2006/metadata/properties" xmlns:ns2="786b8faf-106f-4958-a2b4-f779ae144ea5" targetNamespace="http://schemas.microsoft.com/office/2006/metadata/properties" ma:root="true" ma:fieldsID="7e5bcc9bcf80405593e224788f38d223" ns2:_="">
     <xsd:import namespace="786b8faf-106f-4958-a2b4-f779ae144ea5"/>
@@ -20594,26 +21011,32 @@
 </ct:contentTypeSchema>
 </file>
 
-<file path=customXml/item2.xml><?xml version="1.0" encoding="utf-8"?>
-<?mso-contentType ?>
-<FormTemplates xmlns="http://schemas.microsoft.com/sharepoint/v3/contenttype/forms">
-  <Display>DocumentLibraryForm</Display>
-  <Edit>DocumentLibraryForm</Edit>
-  <New>DocumentLibraryForm</New>
-</FormTemplates>
+<file path=customXml/itemProps1.xml><?xml version="1.0" encoding="utf-8"?>
+<ds:datastoreItem xmlns:ds="http://schemas.openxmlformats.org/officeDocument/2006/customXml" ds:itemID="{E06CAFCD-6133-4BF3-A671-56544DC9D586}">
+  <ds:schemaRefs>
+    <ds:schemaRef ds:uri="http://schemas.microsoft.com/office/2006/metadata/properties"/>
+    <ds:schemaRef ds:uri="http://schemas.microsoft.com/office/infopath/2007/PartnerControls"/>
+  </ds:schemaRefs>
+</ds:datastoreItem>
 </file>
 
-<file path=customXml/item3.xml><?xml version="1.0" encoding="utf-8"?>
-<b:Sources xmlns:b="http://schemas.openxmlformats.org/officeDocument/2006/bibliography" xmlns="http://schemas.openxmlformats.org/officeDocument/2006/bibliography" SelectedStyle="\APASixthEditionOfficeOnline.xsl" StyleName="APA" Version="6"/>
+<file path=customXml/itemProps2.xml><?xml version="1.0" encoding="utf-8"?>
+<ds:datastoreItem xmlns:ds="http://schemas.openxmlformats.org/officeDocument/2006/customXml" ds:itemID="{2720F218-8B4B-4A5E-8C27-4CA0B85B0CEC}">
+  <ds:schemaRefs>
+    <ds:schemaRef ds:uri="http://schemas.openxmlformats.org/officeDocument/2006/bibliography"/>
+  </ds:schemaRefs>
+</ds:datastoreItem>
 </file>
 
-<file path=customXml/item4.xml><?xml version="1.0" encoding="utf-8"?>
-<p:properties xmlns:p="http://schemas.microsoft.com/office/2006/metadata/properties" xmlns:xsi="http://www.w3.org/2001/XMLSchema-instance" xmlns:pc="http://schemas.microsoft.com/office/infopath/2007/PartnerControls">
-  <documentManagement/>
-</p:properties>
+<file path=customXml/itemProps3.xml><?xml version="1.0" encoding="utf-8"?>
+<ds:datastoreItem xmlns:ds="http://schemas.openxmlformats.org/officeDocument/2006/customXml" ds:itemID="{8D42678C-F8F3-49FD-9D71-B1240709B3FD}">
+  <ds:schemaRefs>
+    <ds:schemaRef ds:uri="http://schemas.microsoft.com/sharepoint/v3/contenttype/forms"/>
+  </ds:schemaRefs>
+</ds:datastoreItem>
 </file>
 
-<file path=customXml/itemProps1.xml><?xml version="1.0" encoding="utf-8"?>
+<file path=customXml/itemProps4.xml><?xml version="1.0" encoding="utf-8"?>
 <ds:datastoreItem xmlns:ds="http://schemas.openxmlformats.org/officeDocument/2006/customXml" ds:itemID="{1FAACE68-BB26-42D3-BF86-4B60A8669896}">
   <ds:schemaRefs>
     <ds:schemaRef ds:uri="http://schemas.microsoft.com/office/2006/metadata/contentType"/>
@@ -20629,29 +21052,4 @@
     <ds:schemaRef ds:uri="http://schemas.microsoft.com/internal/obd"/>
   </ds:schemaRefs>
 </ds:datastoreItem>
-</file>
-
-<file path=customXml/itemProps2.xml><?xml version="1.0" encoding="utf-8"?>
-<ds:datastoreItem xmlns:ds="http://schemas.openxmlformats.org/officeDocument/2006/customXml" ds:itemID="{8D42678C-F8F3-49FD-9D71-B1240709B3FD}">
-  <ds:schemaRefs>
-    <ds:schemaRef ds:uri="http://schemas.microsoft.com/sharepoint/v3/contenttype/forms"/>
-  </ds:schemaRefs>
-</ds:datastoreItem>
-</file>
-
-<file path=customXml/itemProps3.xml><?xml version="1.0" encoding="utf-8"?>
-<ds:datastoreItem xmlns:ds="http://schemas.openxmlformats.org/officeDocument/2006/customXml" ds:itemID="{2720F218-8B4B-4A5E-8C27-4CA0B85B0CEC}">
-  <ds:schemaRefs>
-    <ds:schemaRef ds:uri="http://schemas.openxmlformats.org/officeDocument/2006/bibliography"/>
-  </ds:schemaRefs>
-</ds:datastoreItem>
-</file>
-
-<file path=customXml/itemProps4.xml><?xml version="1.0" encoding="utf-8"?>
-<ds:datastoreItem xmlns:ds="http://schemas.openxmlformats.org/officeDocument/2006/customXml" ds:itemID="{E06CAFCD-6133-4BF3-A671-56544DC9D586}">
-  <ds:schemaRefs>
-    <ds:schemaRef ds:uri="http://schemas.microsoft.com/office/2006/metadata/properties"/>
-    <ds:schemaRef ds:uri="http://schemas.microsoft.com/office/infopath/2007/PartnerControls"/>
-  </ds:schemaRefs>
-</ds:datastoreItem>
 </file>
</xml_diff>

<commit_message>
Editing the QA document and fixed a typo in the code
</commit_message>
<xml_diff>
--- a/docs/00_inventory-preprocessor_inventory_pp.py.docx
+++ b/docs/00_inventory-preprocessor_inventory_pp.py.docx
@@ -47,7 +47,6 @@
           <w:dataBinding w:prefixMappings="xmlns:ns0='http://purl.org/dc/elements/1.1/' xmlns:ns1='http://schemas.openxmlformats.org/package/2006/metadata/core-properties' " w:xpath="/ns1:coreProperties[1]/ns1:keywords[1]" w:storeItemID="{6C3C8BC8-F283-45AE-878A-BAB7291924A1}"/>
           <w:text/>
         </w:sdtPr>
-        <w:sdtEndPr/>
         <w:sdtContent>
           <w:r>
             <w:rPr>
@@ -208,7 +207,6 @@
           <w:dataBinding w:prefixMappings="xmlns:ns0='http://purl.org/dc/elements/1.1/' xmlns:ns1='http://schemas.openxmlformats.org/package/2006/metadata/core-properties' " w:xpath="/ns1:coreProperties[1]/ns1:keywords[1]" w:storeItemID="{6C3C8BC8-F283-45AE-878A-BAB7291924A1}"/>
           <w:text/>
         </w:sdtPr>
-        <w:sdtEndPr/>
         <w:sdtContent>
           <w:r>
             <w:rPr>
@@ -743,7 +741,6 @@
           <w:dataBinding w:prefixMappings="xmlns:ns0='http://purl.org/dc/elements/1.1/' xmlns:ns1='http://schemas.openxmlformats.org/package/2006/metadata/core-properties' " w:xpath="/ns1:coreProperties[1]/ns1:keywords[1]" w:storeItemID="{6C3C8BC8-F283-45AE-878A-BAB7291924A1}"/>
           <w:text/>
         </w:sdtPr>
-        <w:sdtEndPr/>
         <w:sdtContent>
           <w:r>
             <w:rPr>
@@ -921,13 +918,7 @@
         <w:rPr>
           <w:rFonts w:ascii="Arial" w:hAnsi="Arial" w:cs="Arial"/>
         </w:rPr>
-        <w:t>Accepts a user-supplied list of analytes to include in the final output</w:t>
-      </w:r>
-      <w:r>
-        <w:rPr>
-          <w:rFonts w:ascii="Arial" w:hAnsi="Arial" w:cs="Arial"/>
-        </w:rPr>
-        <w:t>.</w:t>
+        <w:t>The user may identify a list of analytes to process from the input files (including whether to process water or not).</w:t>
       </w:r>
     </w:p>
     <w:p>
@@ -948,21 +939,19 @@
         <w:rPr>
           <w:rFonts w:ascii="Arial" w:hAnsi="Arial" w:cs="Arial"/>
         </w:rPr>
-        <w:t xml:space="preserve">Analytes provided by the user are split into two groups: radionuclides and chemicals. The designation of whether an analyte is a </w:t>
-      </w:r>
-      <w:proofErr w:type="gramStart"/>
-      <w:r>
-        <w:rPr>
-          <w:rFonts w:ascii="Arial" w:hAnsi="Arial" w:cs="Arial"/>
-        </w:rPr>
-        <w:t>radionuclide</w:t>
-      </w:r>
-      <w:proofErr w:type="gramEnd"/>
-      <w:r>
-        <w:rPr>
-          <w:rFonts w:ascii="Arial" w:hAnsi="Arial" w:cs="Arial"/>
-        </w:rPr>
-        <w:t xml:space="preserve"> or a chemical will determine whether the analyte(s) are parsed from the </w:t>
+        <w:t>The user may identify a list of analytes to be treated as chemicals.</w:t>
+      </w:r>
+      <w:r>
+        <w:rPr>
+          <w:rFonts w:ascii="Arial" w:hAnsi="Arial" w:cs="Arial"/>
+        </w:rPr>
+        <w:t xml:space="preserve"> </w:t>
+      </w:r>
+      <w:r>
+        <w:rPr>
+          <w:rFonts w:ascii="Arial" w:hAnsi="Arial" w:cs="Arial"/>
+        </w:rPr>
+        <w:t xml:space="preserve">The designation of whether an analyte is a chemical will determine whether the analyte(s) are parsed from the </w:t>
       </w:r>
       <w:proofErr w:type="spellStart"/>
       <w:r>
@@ -1032,21 +1021,19 @@
         <w:rPr>
           <w:rFonts w:ascii="Arial" w:hAnsi="Arial" w:cs="Arial"/>
         </w:rPr>
-        <w:t xml:space="preserve">). The groups are exclusionary when parsing these two files </w:t>
-      </w:r>
-      <w:proofErr w:type="gramStart"/>
-      <w:r>
-        <w:rPr>
-          <w:rFonts w:ascii="Arial" w:hAnsi="Arial" w:cs="Arial"/>
-        </w:rPr>
-        <w:t>and also</w:t>
-      </w:r>
-      <w:proofErr w:type="gramEnd"/>
-      <w:r>
-        <w:rPr>
-          <w:rFonts w:ascii="Arial" w:hAnsi="Arial" w:cs="Arial"/>
-        </w:rPr>
-        <w:t xml:space="preserve"> determines the formatting of the output headers for each analyte.</w:t>
+        <w:t xml:space="preserve">). </w:t>
+      </w:r>
+      <w:r>
+        <w:rPr>
+          <w:rFonts w:ascii="Arial" w:hAnsi="Arial" w:cs="Arial"/>
+        </w:rPr>
+        <w:t xml:space="preserve">Designating analytes as chemicals also </w:t>
+      </w:r>
+      <w:r>
+        <w:rPr>
+          <w:rFonts w:ascii="Arial" w:hAnsi="Arial" w:cs="Arial"/>
+        </w:rPr>
+        <w:t>determines the formatting of the output headers for each analyte.</w:t>
       </w:r>
     </w:p>
     <w:p>
@@ -1431,8 +1418,56 @@
       <w:r>
         <w:rPr>
           <w:rFonts w:ascii="Arial" w:hAnsi="Arial" w:cs="Arial"/>
-        </w:rPr>
-        <w:t>site-specific inventory file(s)</w:t>
+          <w:b/>
+          <w:bCs/>
+        </w:rPr>
+        <w:t>S</w:t>
+      </w:r>
+      <w:r>
+        <w:rPr>
+          <w:rFonts w:ascii="Arial" w:hAnsi="Arial" w:cs="Arial"/>
+          <w:b/>
+          <w:bCs/>
+        </w:rPr>
+        <w:t>ite-</w:t>
+      </w:r>
+      <w:r>
+        <w:rPr>
+          <w:rFonts w:ascii="Arial" w:hAnsi="Arial" w:cs="Arial"/>
+          <w:b/>
+          <w:bCs/>
+        </w:rPr>
+        <w:t>S</w:t>
+      </w:r>
+      <w:r>
+        <w:rPr>
+          <w:rFonts w:ascii="Arial" w:hAnsi="Arial" w:cs="Arial"/>
+          <w:b/>
+          <w:bCs/>
+        </w:rPr>
+        <w:t xml:space="preserve">pecific </w:t>
+      </w:r>
+      <w:r>
+        <w:rPr>
+          <w:rFonts w:ascii="Arial" w:hAnsi="Arial" w:cs="Arial"/>
+          <w:b/>
+          <w:bCs/>
+        </w:rPr>
+        <w:t>I</w:t>
+      </w:r>
+      <w:r>
+        <w:rPr>
+          <w:rFonts w:ascii="Arial" w:hAnsi="Arial" w:cs="Arial"/>
+          <w:b/>
+          <w:bCs/>
+        </w:rPr>
+        <w:t>nventory</w:t>
+      </w:r>
+      <w:r>
+        <w:rPr>
+          <w:rFonts w:ascii="Arial" w:hAnsi="Arial" w:cs="Arial"/>
+        </w:rPr>
+        <w:t xml:space="preserve"> file(s)</w:t>
       </w:r>
     </w:p>
     <w:p>
@@ -1516,7 +1551,61 @@
         <w:rPr>
           <w:rFonts w:ascii="Arial" w:hAnsi="Arial" w:cs="Arial"/>
         </w:rPr>
-        <w:t xml:space="preserve"> site-specific inventory file(s)</w:t>
+        <w:t xml:space="preserve"> </w:t>
+      </w:r>
+      <w:r>
+        <w:rPr>
+          <w:rFonts w:ascii="Arial" w:hAnsi="Arial" w:cs="Arial"/>
+          <w:b/>
+          <w:bCs/>
+        </w:rPr>
+        <w:t>S</w:t>
+      </w:r>
+      <w:r>
+        <w:rPr>
+          <w:rFonts w:ascii="Arial" w:hAnsi="Arial" w:cs="Arial"/>
+          <w:b/>
+          <w:bCs/>
+        </w:rPr>
+        <w:t>ite-</w:t>
+      </w:r>
+      <w:r>
+        <w:rPr>
+          <w:rFonts w:ascii="Arial" w:hAnsi="Arial" w:cs="Arial"/>
+          <w:b/>
+          <w:bCs/>
+        </w:rPr>
+        <w:t>S</w:t>
+      </w:r>
+      <w:r>
+        <w:rPr>
+          <w:rFonts w:ascii="Arial" w:hAnsi="Arial" w:cs="Arial"/>
+          <w:b/>
+          <w:bCs/>
+        </w:rPr>
+        <w:t xml:space="preserve">pecific </w:t>
+      </w:r>
+      <w:r>
+        <w:rPr>
+          <w:rFonts w:ascii="Arial" w:hAnsi="Arial" w:cs="Arial"/>
+          <w:b/>
+          <w:bCs/>
+        </w:rPr>
+        <w:t>I</w:t>
+      </w:r>
+      <w:r>
+        <w:rPr>
+          <w:rFonts w:ascii="Arial" w:hAnsi="Arial" w:cs="Arial"/>
+          <w:b/>
+          <w:bCs/>
+        </w:rPr>
+        <w:t>nventory</w:t>
+      </w:r>
+      <w:r>
+        <w:rPr>
+          <w:rFonts w:ascii="Arial" w:hAnsi="Arial" w:cs="Arial"/>
+        </w:rPr>
+        <w:t xml:space="preserve"> file(s)</w:t>
       </w:r>
     </w:p>
     <w:p>
@@ -1548,7 +1637,13 @@
         <w:rPr>
           <w:rFonts w:ascii="Arial" w:hAnsi="Arial" w:cs="Arial"/>
         </w:rPr>
-        <w:t xml:space="preserve"> if site(s) have not been included from another source.</w:t>
+        <w:t xml:space="preserve"> if site(s) not been </w:t>
+      </w:r>
+      <w:r>
+        <w:rPr>
+          <w:rFonts w:ascii="Arial" w:hAnsi="Arial" w:cs="Arial"/>
+        </w:rPr>
+        <w:t>listed in any other source</w:t>
       </w:r>
     </w:p>
     <w:p>
@@ -1684,7 +1779,25 @@
           <w:rFonts w:ascii="Arial" w:hAnsi="Arial" w:cs="Arial"/>
         </w:rPr>
         <w:tab/>
-        <w:t>Accept user arguments for inputs at the command line</w:t>
+        <w:t>Accept user arguments for input</w:t>
+      </w:r>
+      <w:r>
+        <w:rPr>
+          <w:rFonts w:ascii="Arial" w:hAnsi="Arial" w:cs="Arial"/>
+        </w:rPr>
+        <w:t xml:space="preserve"> and output file location</w:t>
+      </w:r>
+      <w:r>
+        <w:rPr>
+          <w:rFonts w:ascii="Arial" w:hAnsi="Arial" w:cs="Arial"/>
+        </w:rPr>
+        <w:t>s</w:t>
+      </w:r>
+      <w:r>
+        <w:rPr>
+          <w:rFonts w:ascii="Arial" w:hAnsi="Arial" w:cs="Arial"/>
+        </w:rPr>
+        <w:t xml:space="preserve"> at the command line</w:t>
       </w:r>
     </w:p>
     <w:p>
@@ -1728,7 +1841,7 @@
           <w:rFonts w:ascii="Arial" w:hAnsi="Arial" w:cs="Arial"/>
         </w:rPr>
         <w:tab/>
-        <w:t>Supports a standard output and</w:t>
+        <w:t>Supports a standard and</w:t>
       </w:r>
       <w:r>
         <w:rPr>
@@ -1810,6 +1923,74 @@
           <w:rFonts w:ascii="Arial" w:hAnsi="Arial" w:cs="Arial"/>
         </w:rPr>
         <w:tab/>
+        <w:t>The user may modify the default file encoding to accommodate input files with special characters.</w:t>
+      </w:r>
+    </w:p>
+    <w:p>
+      <w:pPr>
+        <w:pStyle w:val="H1bodytext"/>
+        <w:ind w:left="1440" w:hanging="720"/>
+        <w:rPr>
+          <w:rFonts w:ascii="Arial" w:hAnsi="Arial" w:cs="Arial"/>
+        </w:rPr>
+      </w:pPr>
+      <w:r>
+        <w:rPr>
+          <w:rFonts w:ascii="Arial" w:hAnsi="Arial" w:cs="Arial"/>
+        </w:rPr>
+        <w:t>FR-1</w:t>
+      </w:r>
+      <w:r>
+        <w:rPr>
+          <w:rFonts w:ascii="Arial" w:hAnsi="Arial" w:cs="Arial"/>
+        </w:rPr>
+        <w:t>5</w:t>
+      </w:r>
+      <w:r>
+        <w:rPr>
+          <w:rFonts w:ascii="Arial" w:hAnsi="Arial" w:cs="Arial"/>
+        </w:rPr>
+        <w:t>:</w:t>
+      </w:r>
+      <w:r>
+        <w:rPr>
+          <w:rFonts w:ascii="Arial" w:hAnsi="Arial" w:cs="Arial"/>
+        </w:rPr>
+        <w:tab/>
+        <w:t>The user may specify string patterns for input file columns corresponding to the site name, year, and water column. Multiple patterns may be supplied, allowing flexibility in the input files to use different naming conventions for their site name, year, and water columns.</w:t>
+      </w:r>
+    </w:p>
+    <w:p>
+      <w:pPr>
+        <w:pStyle w:val="H1bodytext"/>
+        <w:ind w:left="1440" w:hanging="720"/>
+        <w:rPr>
+          <w:rFonts w:ascii="Arial" w:hAnsi="Arial" w:cs="Arial"/>
+        </w:rPr>
+      </w:pPr>
+      <w:r>
+        <w:rPr>
+          <w:rFonts w:ascii="Arial" w:hAnsi="Arial" w:cs="Arial"/>
+        </w:rPr>
+        <w:t>FR-1</w:t>
+      </w:r>
+      <w:r>
+        <w:rPr>
+          <w:rFonts w:ascii="Arial" w:hAnsi="Arial" w:cs="Arial"/>
+        </w:rPr>
+        <w:t>6</w:t>
+      </w:r>
+      <w:r>
+        <w:rPr>
+          <w:rFonts w:ascii="Arial" w:hAnsi="Arial" w:cs="Arial"/>
+        </w:rPr>
+        <w:t>:</w:t>
+      </w:r>
+      <w:r>
+        <w:rPr>
+          <w:rFonts w:ascii="Arial" w:hAnsi="Arial" w:cs="Arial"/>
+        </w:rPr>
+        <w:tab/>
       </w:r>
       <w:r>
         <w:rPr>
@@ -1895,7 +2076,14 @@
         <w:rPr>
           <w:rFonts w:ascii="Arial" w:hAnsi="Arial" w:cs="Arial"/>
         </w:rPr>
-        <w:t>, always breaking ties in favor of the next-greater number</w:t>
+        <w:t xml:space="preserve">, always breaking ties in favor of the next-greater </w:t>
+      </w:r>
+      <w:r>
+        <w:rPr>
+          <w:rFonts w:ascii="Arial" w:hAnsi="Arial" w:cs="Arial"/>
+        </w:rPr>
+        <w:lastRenderedPageBreak/>
+        <w:t>number</w:t>
       </w:r>
       <w:r>
         <w:rPr>
@@ -1979,21 +2167,19 @@
         <w:rPr>
           <w:rFonts w:ascii="Arial" w:hAnsi="Arial"/>
         </w:rPr>
-        <w:t xml:space="preserve"> </w:t>
-      </w:r>
-      <w:proofErr w:type="gramStart"/>
-      <w:r>
-        <w:rPr>
-          <w:rFonts w:ascii="Arial" w:hAnsi="Arial"/>
-        </w:rPr>
-        <w:t>The  environment</w:t>
-      </w:r>
-      <w:proofErr w:type="gramEnd"/>
-      <w:r>
-        <w:rPr>
-          <w:rFonts w:ascii="Arial" w:hAnsi="Arial"/>
-        </w:rPr>
-        <w:t xml:space="preserve"> used in development of this script and imported libraries consist of the following:</w:t>
+        <w:t xml:space="preserve"> The libraries </w:t>
+      </w:r>
+      <w:r>
+        <w:rPr>
+          <w:rFonts w:ascii="Arial" w:hAnsi="Arial"/>
+        </w:rPr>
+        <w:t xml:space="preserve">implemented by this tool </w:t>
+      </w:r>
+      <w:r>
+        <w:rPr>
+          <w:rFonts w:ascii="Arial" w:hAnsi="Arial"/>
+        </w:rPr>
+        <w:t>consist of the following:</w:t>
       </w:r>
     </w:p>
     <w:p>
@@ -2034,7 +2220,6 @@
         <w:rPr>
           <w:rFonts w:ascii="Arial" w:hAnsi="Arial"/>
         </w:rPr>
-        <w:lastRenderedPageBreak/>
         <w:t>deepcopy</w:t>
       </w:r>
       <w:proofErr w:type="spellEnd"/>
@@ -2095,7 +2280,37 @@
         <w:rPr>
           <w:rFonts w:ascii="Arial" w:hAnsi="Arial"/>
         </w:rPr>
-        <w:t>pandas v0.24.2</w:t>
+        <w:t xml:space="preserve">pandas </w:t>
+      </w:r>
+      <w:r>
+        <w:rPr>
+          <w:rFonts w:ascii="Arial" w:hAnsi="Arial"/>
+        </w:rPr>
+        <w:t>(</w:t>
+      </w:r>
+      <w:r>
+        <w:rPr>
+          <w:rFonts w:ascii="Arial" w:hAnsi="Arial"/>
+        </w:rPr>
+        <w:t>v</w:t>
+      </w:r>
+      <w:r>
+        <w:rPr>
+          <w:rFonts w:ascii="Arial" w:hAnsi="Arial"/>
+        </w:rPr>
+        <w:t xml:space="preserve">ersion </w:t>
+      </w:r>
+      <w:r>
+        <w:rPr>
+          <w:rFonts w:ascii="Arial" w:hAnsi="Arial"/>
+        </w:rPr>
+        <w:t>0.24.2</w:t>
+      </w:r>
+      <w:r>
+        <w:rPr>
+          <w:rFonts w:ascii="Arial" w:hAnsi="Arial"/>
+        </w:rPr>
+        <w:t>)</w:t>
       </w:r>
     </w:p>
     <w:p>
@@ -2165,6 +2380,1072 @@
     </w:p>
     <w:p>
       <w:pPr>
+        <w:pStyle w:val="H1bodytext"/>
+        <w:spacing w:after="120"/>
+        <w:rPr>
+          <w:rFonts w:ascii="Arial" w:hAnsi="Arial"/>
+        </w:rPr>
+      </w:pPr>
+      <w:r>
+        <w:rPr>
+          <w:rFonts w:ascii="Arial" w:hAnsi="Arial"/>
+        </w:rPr>
+        <w:t xml:space="preserve">All but the “pandas” library </w:t>
+      </w:r>
+      <w:proofErr w:type="gramStart"/>
+      <w:r>
+        <w:rPr>
+          <w:rFonts w:ascii="Arial" w:hAnsi="Arial"/>
+        </w:rPr>
+        <w:t>are</w:t>
+      </w:r>
+      <w:proofErr w:type="gramEnd"/>
+      <w:r>
+        <w:rPr>
+          <w:rFonts w:ascii="Arial" w:hAnsi="Arial"/>
+        </w:rPr>
+        <w:t xml:space="preserve"> native to the Python v3.6 release. </w:t>
+      </w:r>
+      <w:r>
+        <w:rPr>
+          <w:rFonts w:ascii="Arial" w:hAnsi="Arial"/>
+        </w:rPr>
+        <w:t xml:space="preserve">Additional software requirements are dependencies on upstream work products that are parsed by the </w:t>
+      </w:r>
+      <w:sdt>
+        <w:sdtPr>
+          <w:rPr>
+            <w:rFonts w:ascii="Arial" w:hAnsi="Arial"/>
+          </w:rPr>
+          <w:alias w:val="Keywords"/>
+          <w:tag w:val=""/>
+          <w:id w:val="1107227289"/>
+          <w:placeholder>
+            <w:docPart w:val="32C90DF9CE434571ACD8087902777291"/>
+          </w:placeholder>
+          <w:dataBinding w:prefixMappings="xmlns:ns0='http://purl.org/dc/elements/1.1/' xmlns:ns1='http://schemas.openxmlformats.org/package/2006/metadata/core-properties' " w:xpath="/ns1:coreProperties[1]/ns1:keywords[1]" w:storeItemID="{6C3C8BC8-F283-45AE-878A-BAB7291924A1}"/>
+          <w:text/>
+        </w:sdtPr>
+        <w:sdtContent>
+          <w:r>
+            <w:rPr>
+              <w:rFonts w:ascii="Arial" w:hAnsi="Arial"/>
+            </w:rPr>
+            <w:t>Inventory Preprocessor</w:t>
+          </w:r>
+        </w:sdtContent>
+      </w:sdt>
+      <w:r>
+        <w:rPr>
+          <w:rFonts w:ascii="Arial" w:hAnsi="Arial"/>
+        </w:rPr>
+        <w:t xml:space="preserve"> tool</w:t>
+      </w:r>
+      <w:r>
+        <w:rPr>
+          <w:rFonts w:ascii="Arial" w:hAnsi="Arial"/>
+        </w:rPr>
+        <w:t xml:space="preserve">. The work products of interest include the following files: </w:t>
+      </w:r>
+      <w:r>
+        <w:rPr>
+          <w:rFonts w:ascii="Arial" w:hAnsi="Arial"/>
+          <w:b/>
+          <w:bCs/>
+        </w:rPr>
+        <w:t>Site-Specific Inventory</w:t>
+      </w:r>
+      <w:r>
+        <w:rPr>
+          <w:rFonts w:ascii="Arial" w:hAnsi="Arial"/>
+        </w:rPr>
+        <w:t xml:space="preserve">, </w:t>
+      </w:r>
+      <w:r>
+        <w:rPr>
+          <w:rFonts w:ascii="Arial" w:hAnsi="Arial"/>
+          <w:b/>
+          <w:bCs/>
+        </w:rPr>
+        <w:t>Solid Waste Release</w:t>
+      </w:r>
+      <w:r>
+        <w:rPr>
+          <w:rFonts w:ascii="Arial" w:hAnsi="Arial"/>
+        </w:rPr>
+        <w:t xml:space="preserve">, </w:t>
+      </w:r>
+      <w:r>
+        <w:rPr>
+          <w:rFonts w:ascii="Arial" w:hAnsi="Arial"/>
+          <w:b/>
+          <w:bCs/>
+        </w:rPr>
+        <w:t>SIMv2 Release</w:t>
+      </w:r>
+      <w:r>
+        <w:rPr>
+          <w:rFonts w:ascii="Arial" w:hAnsi="Arial"/>
+        </w:rPr>
+        <w:t xml:space="preserve">, </w:t>
+      </w:r>
+      <w:r>
+        <w:rPr>
+          <w:rFonts w:ascii="Arial" w:hAnsi="Arial"/>
+          <w:b/>
+          <w:bCs/>
+        </w:rPr>
+        <w:t>Chemical Inventory Release</w:t>
+      </w:r>
+      <w:r>
+        <w:rPr>
+          <w:rFonts w:ascii="Arial" w:hAnsi="Arial"/>
+        </w:rPr>
+        <w:t xml:space="preserve">, and </w:t>
+      </w:r>
+      <w:r>
+        <w:rPr>
+          <w:rFonts w:ascii="Arial" w:hAnsi="Arial"/>
+          <w:b/>
+          <w:bCs/>
+        </w:rPr>
+        <w:t>SAC Liquid Release</w:t>
+      </w:r>
+      <w:r>
+        <w:rPr>
+          <w:rFonts w:ascii="Arial" w:hAnsi="Arial"/>
+        </w:rPr>
+        <w:t>. The dependencies in the case of these files refers to the formatting of each file.</w:t>
+      </w:r>
+      <w:r>
+        <w:rPr>
+          <w:rFonts w:ascii="Arial" w:hAnsi="Arial"/>
+        </w:rPr>
+        <w:t xml:space="preserve"> All lines starting with a hashtag “#” will be considered comments and will not impact the parsing methods of the </w:t>
+      </w:r>
+      <w:sdt>
+        <w:sdtPr>
+          <w:rPr>
+            <w:rFonts w:ascii="Arial" w:hAnsi="Arial"/>
+          </w:rPr>
+          <w:alias w:val="Keywords"/>
+          <w:tag w:val=""/>
+          <w:id w:val="-1626305931"/>
+          <w:placeholder>
+            <w:docPart w:val="DAA4BEBD77E7448585DA40C8D03853F9"/>
+          </w:placeholder>
+          <w:dataBinding w:prefixMappings="xmlns:ns0='http://purl.org/dc/elements/1.1/' xmlns:ns1='http://schemas.openxmlformats.org/package/2006/metadata/core-properties' " w:xpath="/ns1:coreProperties[1]/ns1:keywords[1]" w:storeItemID="{6C3C8BC8-F283-45AE-878A-BAB7291924A1}"/>
+          <w:text/>
+        </w:sdtPr>
+        <w:sdtContent>
+          <w:r>
+            <w:rPr>
+              <w:rFonts w:ascii="Arial" w:hAnsi="Arial"/>
+            </w:rPr>
+            <w:t>Inventory Preprocessor</w:t>
+          </w:r>
+        </w:sdtContent>
+      </w:sdt>
+      <w:r>
+        <w:rPr>
+          <w:rFonts w:ascii="Arial" w:hAnsi="Arial"/>
+        </w:rPr>
+        <w:t xml:space="preserve"> tool</w:t>
+      </w:r>
+      <w:r>
+        <w:rPr>
+          <w:rFonts w:ascii="Arial" w:hAnsi="Arial"/>
+        </w:rPr>
+        <w:t>.</w:t>
+      </w:r>
+      <w:r>
+        <w:rPr>
+          <w:rFonts w:ascii="Arial" w:hAnsi="Arial"/>
+        </w:rPr>
+        <w:t xml:space="preserve"> All files are expected to be comma-delimited files.</w:t>
+      </w:r>
+    </w:p>
+    <w:p>
+      <w:pPr>
+        <w:pStyle w:val="H1bodytext"/>
+        <w:spacing w:after="120"/>
+        <w:rPr>
+          <w:rFonts w:ascii="Arial" w:hAnsi="Arial"/>
+        </w:rPr>
+      </w:pPr>
+      <w:r>
+        <w:rPr>
+          <w:rFonts w:ascii="Arial" w:hAnsi="Arial"/>
+        </w:rPr>
+        <w:t xml:space="preserve">The </w:t>
+      </w:r>
+      <w:sdt>
+        <w:sdtPr>
+          <w:rPr>
+            <w:rFonts w:ascii="Arial" w:hAnsi="Arial"/>
+          </w:rPr>
+          <w:alias w:val="Keywords"/>
+          <w:tag w:val=""/>
+          <w:id w:val="-492651280"/>
+          <w:placeholder>
+            <w:docPart w:val="2063091FC64C4C6988A7FBE9ED3C52C4"/>
+          </w:placeholder>
+          <w:dataBinding w:prefixMappings="xmlns:ns0='http://purl.org/dc/elements/1.1/' xmlns:ns1='http://schemas.openxmlformats.org/package/2006/metadata/core-properties' " w:xpath="/ns1:coreProperties[1]/ns1:keywords[1]" w:storeItemID="{6C3C8BC8-F283-45AE-878A-BAB7291924A1}"/>
+          <w:text/>
+        </w:sdtPr>
+        <w:sdtContent>
+          <w:r>
+            <w:rPr>
+              <w:rFonts w:ascii="Arial" w:hAnsi="Arial"/>
+            </w:rPr>
+            <w:t>Inventory Preprocessor</w:t>
+          </w:r>
+        </w:sdtContent>
+      </w:sdt>
+      <w:r>
+        <w:rPr>
+          <w:rFonts w:ascii="Arial" w:hAnsi="Arial"/>
+        </w:rPr>
+        <w:t xml:space="preserve"> tool expects that all </w:t>
+      </w:r>
+      <w:r>
+        <w:rPr>
+          <w:rFonts w:ascii="Arial" w:hAnsi="Arial"/>
+          <w:b/>
+          <w:bCs/>
+        </w:rPr>
+        <w:t>VZEHSIT</w:t>
+      </w:r>
+      <w:r>
+        <w:rPr>
+          <w:rFonts w:ascii="Arial" w:hAnsi="Arial"/>
+        </w:rPr>
+        <w:t xml:space="preserve"> file</w:t>
+      </w:r>
+      <w:r>
+        <w:rPr>
+          <w:rFonts w:ascii="Arial" w:hAnsi="Arial"/>
+        </w:rPr>
+        <w:t xml:space="preserve"> is a file with a single header line (skipped). Unique values (except for Null or empty strings) are taken from the first column of the file.</w:t>
+      </w:r>
+    </w:p>
+    <w:p>
+      <w:pPr>
+        <w:pStyle w:val="H1bodytext"/>
+        <w:spacing w:after="120"/>
+        <w:rPr>
+          <w:rFonts w:ascii="Arial" w:hAnsi="Arial"/>
+        </w:rPr>
+      </w:pPr>
+      <w:r>
+        <w:rPr>
+          <w:rFonts w:ascii="Arial" w:hAnsi="Arial"/>
+        </w:rPr>
+        <w:t xml:space="preserve">The </w:t>
+      </w:r>
+      <w:sdt>
+        <w:sdtPr>
+          <w:rPr>
+            <w:rFonts w:ascii="Arial" w:hAnsi="Arial"/>
+          </w:rPr>
+          <w:alias w:val="Keywords"/>
+          <w:tag w:val=""/>
+          <w:id w:val="-78052820"/>
+          <w:placeholder>
+            <w:docPart w:val="A428EE6E6CB74F59AA7EEBE9CF249B50"/>
+          </w:placeholder>
+          <w:dataBinding w:prefixMappings="xmlns:ns0='http://purl.org/dc/elements/1.1/' xmlns:ns1='http://schemas.openxmlformats.org/package/2006/metadata/core-properties' " w:xpath="/ns1:coreProperties[1]/ns1:keywords[1]" w:storeItemID="{6C3C8BC8-F283-45AE-878A-BAB7291924A1}"/>
+          <w:text/>
+        </w:sdtPr>
+        <w:sdtContent>
+          <w:r>
+            <w:rPr>
+              <w:rFonts w:ascii="Arial" w:hAnsi="Arial"/>
+            </w:rPr>
+            <w:t>Inventory Preprocessor</w:t>
+          </w:r>
+        </w:sdtContent>
+      </w:sdt>
+      <w:r>
+        <w:rPr>
+          <w:rFonts w:ascii="Arial" w:hAnsi="Arial"/>
+        </w:rPr>
+        <w:t xml:space="preserve"> tool</w:t>
+      </w:r>
+      <w:r>
+        <w:rPr>
+          <w:rFonts w:ascii="Arial" w:hAnsi="Arial"/>
+        </w:rPr>
+        <w:t xml:space="preserve"> expects that all </w:t>
+      </w:r>
+      <w:r>
+        <w:rPr>
+          <w:rFonts w:ascii="Arial" w:hAnsi="Arial"/>
+          <w:b/>
+          <w:bCs/>
+        </w:rPr>
+        <w:t>Site-Specific Inventory</w:t>
+      </w:r>
+      <w:r>
+        <w:rPr>
+          <w:rFonts w:ascii="Arial" w:hAnsi="Arial"/>
+        </w:rPr>
+        <w:t xml:space="preserve"> file(s) have:</w:t>
+      </w:r>
+    </w:p>
+    <w:p>
+      <w:pPr>
+        <w:pStyle w:val="H1bodytext"/>
+        <w:numPr>
+          <w:ilvl w:val="0"/>
+          <w:numId w:val="26"/>
+        </w:numPr>
+        <w:spacing w:after="120"/>
+        <w:rPr>
+          <w:rFonts w:ascii="Arial" w:hAnsi="Arial"/>
+        </w:rPr>
+      </w:pPr>
+      <w:r>
+        <w:rPr>
+          <w:rFonts w:ascii="Arial" w:hAnsi="Arial"/>
+        </w:rPr>
+        <w:t>A header line containing at least 3 columns (with corresponding rows of data in subsequent lines)</w:t>
+      </w:r>
+      <w:r>
+        <w:rPr>
+          <w:rFonts w:ascii="Arial" w:hAnsi="Arial"/>
+        </w:rPr>
+        <w:t>, t</w:t>
+      </w:r>
+      <w:r>
+        <w:rPr>
+          <w:rFonts w:ascii="Arial" w:hAnsi="Arial"/>
+        </w:rPr>
+        <w:t xml:space="preserve">he columns do not have to be </w:t>
+      </w:r>
+      <w:r>
+        <w:rPr>
+          <w:rFonts w:ascii="Arial" w:hAnsi="Arial"/>
+        </w:rPr>
+        <w:t>in order</w:t>
+      </w:r>
+      <w:r>
+        <w:rPr>
+          <w:rFonts w:ascii="Arial" w:hAnsi="Arial"/>
+        </w:rPr>
+        <w:t xml:space="preserve"> </w:t>
+      </w:r>
+      <w:r>
+        <w:rPr>
+          <w:rFonts w:ascii="Arial" w:hAnsi="Arial"/>
+        </w:rPr>
+        <w:t>(bracketed columns are descriptive of the type of column, not to be used verbatim, e.g. [Column]):</w:t>
+      </w:r>
+      <w:r>
+        <w:rPr>
+          <w:rFonts w:ascii="Arial" w:hAnsi="Arial"/>
+        </w:rPr>
+        <w:t>:</w:t>
+      </w:r>
+    </w:p>
+    <w:p>
+      <w:pPr>
+        <w:pStyle w:val="H1bodytext"/>
+        <w:numPr>
+          <w:ilvl w:val="1"/>
+          <w:numId w:val="26"/>
+        </w:numPr>
+        <w:spacing w:after="120"/>
+        <w:rPr>
+          <w:rFonts w:ascii="Arial" w:hAnsi="Arial"/>
+        </w:rPr>
+      </w:pPr>
+      <w:r>
+        <w:rPr>
+          <w:rFonts w:ascii="Arial" w:hAnsi="Arial"/>
+        </w:rPr>
+        <w:t>[</w:t>
+      </w:r>
+      <w:r>
+        <w:rPr>
+          <w:rFonts w:ascii="Arial" w:hAnsi="Arial"/>
+        </w:rPr>
+        <w:t>Site name column</w:t>
+      </w:r>
+      <w:r>
+        <w:rPr>
+          <w:rFonts w:ascii="Arial" w:hAnsi="Arial"/>
+        </w:rPr>
+        <w:t>]</w:t>
+      </w:r>
+    </w:p>
+    <w:p>
+      <w:pPr>
+        <w:pStyle w:val="H1bodytext"/>
+        <w:numPr>
+          <w:ilvl w:val="1"/>
+          <w:numId w:val="26"/>
+        </w:numPr>
+        <w:spacing w:after="120"/>
+        <w:rPr>
+          <w:rFonts w:ascii="Arial" w:hAnsi="Arial"/>
+        </w:rPr>
+      </w:pPr>
+      <w:r>
+        <w:rPr>
+          <w:rFonts w:ascii="Arial" w:hAnsi="Arial"/>
+        </w:rPr>
+        <w:t>[</w:t>
+      </w:r>
+      <w:r>
+        <w:rPr>
+          <w:rFonts w:ascii="Arial" w:hAnsi="Arial"/>
+        </w:rPr>
+        <w:t>Year column</w:t>
+      </w:r>
+      <w:r>
+        <w:rPr>
+          <w:rFonts w:ascii="Arial" w:hAnsi="Arial"/>
+        </w:rPr>
+        <w:t>]</w:t>
+      </w:r>
+    </w:p>
+    <w:p>
+      <w:pPr>
+        <w:pStyle w:val="H1bodytext"/>
+        <w:numPr>
+          <w:ilvl w:val="1"/>
+          <w:numId w:val="26"/>
+        </w:numPr>
+        <w:spacing w:after="120"/>
+        <w:rPr>
+          <w:rFonts w:ascii="Arial" w:hAnsi="Arial"/>
+        </w:rPr>
+      </w:pPr>
+      <w:r>
+        <w:rPr>
+          <w:rFonts w:ascii="Arial" w:hAnsi="Arial"/>
+        </w:rPr>
+        <w:t>[</w:t>
+      </w:r>
+      <w:r>
+        <w:rPr>
+          <w:rFonts w:ascii="Arial" w:hAnsi="Arial"/>
+        </w:rPr>
+        <w:t>Analyte</w:t>
+      </w:r>
+      <w:r>
+        <w:rPr>
+          <w:rFonts w:ascii="Arial" w:hAnsi="Arial"/>
+        </w:rPr>
+        <w:t xml:space="preserve"> column</w:t>
+      </w:r>
+      <w:r>
+        <w:rPr>
+          <w:rFonts w:ascii="Arial" w:hAnsi="Arial"/>
+        </w:rPr>
+        <w:t>]</w:t>
+      </w:r>
+      <w:r>
+        <w:rPr>
+          <w:rFonts w:ascii="Arial" w:hAnsi="Arial"/>
+        </w:rPr>
+        <w:t xml:space="preserve"> (may have multiple unique columns of analytes)</w:t>
+      </w:r>
+    </w:p>
+    <w:p>
+      <w:pPr>
+        <w:pStyle w:val="H1bodytext"/>
+        <w:spacing w:after="120"/>
+        <w:rPr>
+          <w:rFonts w:ascii="Arial" w:hAnsi="Arial"/>
+        </w:rPr>
+      </w:pPr>
+      <w:r>
+        <w:rPr>
+          <w:rFonts w:ascii="Arial" w:hAnsi="Arial"/>
+        </w:rPr>
+        <w:t xml:space="preserve">The </w:t>
+      </w:r>
+      <w:sdt>
+        <w:sdtPr>
+          <w:rPr>
+            <w:rFonts w:ascii="Arial" w:hAnsi="Arial"/>
+          </w:rPr>
+          <w:alias w:val="Keywords"/>
+          <w:tag w:val=""/>
+          <w:id w:val="278761675"/>
+          <w:placeholder>
+            <w:docPart w:val="C0387DBB77B04EC3B697F14D4474A0A4"/>
+          </w:placeholder>
+          <w:dataBinding w:prefixMappings="xmlns:ns0='http://purl.org/dc/elements/1.1/' xmlns:ns1='http://schemas.openxmlformats.org/package/2006/metadata/core-properties' " w:xpath="/ns1:coreProperties[1]/ns1:keywords[1]" w:storeItemID="{6C3C8BC8-F283-45AE-878A-BAB7291924A1}"/>
+          <w:text/>
+        </w:sdtPr>
+        <w:sdtContent>
+          <w:r>
+            <w:rPr>
+              <w:rFonts w:ascii="Arial" w:hAnsi="Arial"/>
+            </w:rPr>
+            <w:t>Inventory Preprocessor</w:t>
+          </w:r>
+        </w:sdtContent>
+      </w:sdt>
+      <w:r>
+        <w:rPr>
+          <w:rFonts w:ascii="Arial" w:hAnsi="Arial"/>
+        </w:rPr>
+        <w:t xml:space="preserve"> tool expects</w:t>
+      </w:r>
+      <w:r>
+        <w:rPr>
+          <w:rFonts w:ascii="Arial" w:hAnsi="Arial"/>
+        </w:rPr>
+        <w:t xml:space="preserve"> that all </w:t>
+      </w:r>
+      <w:r>
+        <w:rPr>
+          <w:rFonts w:ascii="Arial" w:hAnsi="Arial"/>
+          <w:b/>
+          <w:bCs/>
+        </w:rPr>
+        <w:t>Solid Waste Release</w:t>
+      </w:r>
+      <w:r>
+        <w:rPr>
+          <w:rFonts w:ascii="Arial" w:hAnsi="Arial"/>
+        </w:rPr>
+        <w:t xml:space="preserve"> file(s) have:</w:t>
+      </w:r>
+    </w:p>
+    <w:p>
+      <w:pPr>
+        <w:pStyle w:val="H1bodytext"/>
+        <w:numPr>
+          <w:ilvl w:val="0"/>
+          <w:numId w:val="26"/>
+        </w:numPr>
+        <w:spacing w:after="120"/>
+        <w:rPr>
+          <w:rFonts w:ascii="Arial" w:hAnsi="Arial"/>
+        </w:rPr>
+      </w:pPr>
+      <w:r>
+        <w:rPr>
+          <w:rFonts w:ascii="Arial" w:hAnsi="Arial"/>
+        </w:rPr>
+        <w:t>A header line with 2 columns (exactly):</w:t>
+      </w:r>
+    </w:p>
+    <w:p>
+      <w:pPr>
+        <w:pStyle w:val="H1bodytext"/>
+        <w:numPr>
+          <w:ilvl w:val="1"/>
+          <w:numId w:val="26"/>
+        </w:numPr>
+        <w:spacing w:after="120"/>
+        <w:rPr>
+          <w:rFonts w:ascii="Arial" w:hAnsi="Arial"/>
+        </w:rPr>
+      </w:pPr>
+      <w:r>
+        <w:rPr>
+          <w:rFonts w:ascii="Arial" w:hAnsi="Arial"/>
+        </w:rPr>
+        <w:t>Reduced Year</w:t>
+      </w:r>
+    </w:p>
+    <w:p>
+      <w:pPr>
+        <w:pStyle w:val="H1bodytext"/>
+        <w:numPr>
+          <w:ilvl w:val="1"/>
+          <w:numId w:val="26"/>
+        </w:numPr>
+        <w:spacing w:after="120"/>
+        <w:rPr>
+          <w:rFonts w:ascii="Arial" w:hAnsi="Arial"/>
+        </w:rPr>
+      </w:pPr>
+      <w:r>
+        <w:rPr>
+          <w:rFonts w:ascii="Arial" w:hAnsi="Arial"/>
+        </w:rPr>
+        <w:t>Reduced Activity Release Rate (Ci/year)</w:t>
+      </w:r>
+    </w:p>
+    <w:p>
+      <w:pPr>
+        <w:pStyle w:val="H1bodytext"/>
+        <w:spacing w:after="120"/>
+        <w:rPr>
+          <w:rFonts w:ascii="Arial" w:hAnsi="Arial"/>
+        </w:rPr>
+      </w:pPr>
+      <w:r>
+        <w:rPr>
+          <w:rFonts w:ascii="Arial" w:hAnsi="Arial"/>
+        </w:rPr>
+        <w:t xml:space="preserve">The </w:t>
+      </w:r>
+      <w:sdt>
+        <w:sdtPr>
+          <w:rPr>
+            <w:rFonts w:ascii="Arial" w:hAnsi="Arial"/>
+          </w:rPr>
+          <w:alias w:val="Keywords"/>
+          <w:tag w:val=""/>
+          <w:id w:val="-572889892"/>
+          <w:placeholder>
+            <w:docPart w:val="0F8835DAD9AA4327A72E36862B9EE98A"/>
+          </w:placeholder>
+          <w:dataBinding w:prefixMappings="xmlns:ns0='http://purl.org/dc/elements/1.1/' xmlns:ns1='http://schemas.openxmlformats.org/package/2006/metadata/core-properties' " w:xpath="/ns1:coreProperties[1]/ns1:keywords[1]" w:storeItemID="{6C3C8BC8-F283-45AE-878A-BAB7291924A1}"/>
+          <w:text/>
+        </w:sdtPr>
+        <w:sdtContent>
+          <w:r>
+            <w:rPr>
+              <w:rFonts w:ascii="Arial" w:hAnsi="Arial"/>
+            </w:rPr>
+            <w:t>Inventory Preprocessor</w:t>
+          </w:r>
+        </w:sdtContent>
+      </w:sdt>
+      <w:r>
+        <w:rPr>
+          <w:rFonts w:ascii="Arial" w:hAnsi="Arial"/>
+        </w:rPr>
+        <w:t xml:space="preserve"> tool expects that all</w:t>
+      </w:r>
+      <w:r>
+        <w:rPr>
+          <w:rFonts w:ascii="Arial" w:hAnsi="Arial"/>
+        </w:rPr>
+        <w:t xml:space="preserve"> </w:t>
+      </w:r>
+      <w:r>
+        <w:rPr>
+          <w:rFonts w:ascii="Arial" w:hAnsi="Arial"/>
+          <w:b/>
+          <w:bCs/>
+        </w:rPr>
+        <w:t>SIMv2 Release</w:t>
+      </w:r>
+      <w:r>
+        <w:rPr>
+          <w:rFonts w:ascii="Arial" w:hAnsi="Arial"/>
+        </w:rPr>
+        <w:t xml:space="preserve"> file(s) have:</w:t>
+      </w:r>
+    </w:p>
+    <w:p>
+      <w:pPr>
+        <w:pStyle w:val="H1bodytext"/>
+        <w:numPr>
+          <w:ilvl w:val="0"/>
+          <w:numId w:val="26"/>
+        </w:numPr>
+        <w:spacing w:after="120"/>
+        <w:rPr>
+          <w:rFonts w:ascii="Arial" w:hAnsi="Arial"/>
+        </w:rPr>
+      </w:pPr>
+      <w:r>
+        <w:rPr>
+          <w:rFonts w:ascii="Arial" w:hAnsi="Arial"/>
+        </w:rPr>
+        <w:t>Requires three comment lines (not distinguished with hashtag characters), these lines are skipped by the tool</w:t>
+      </w:r>
+    </w:p>
+    <w:p>
+      <w:pPr>
+        <w:pStyle w:val="H1bodytext"/>
+        <w:numPr>
+          <w:ilvl w:val="0"/>
+          <w:numId w:val="26"/>
+        </w:numPr>
+        <w:spacing w:after="120"/>
+        <w:rPr>
+          <w:rFonts w:ascii="Arial" w:hAnsi="Arial"/>
+        </w:rPr>
+      </w:pPr>
+      <w:r>
+        <w:rPr>
+          <w:rFonts w:ascii="Arial" w:hAnsi="Arial"/>
+        </w:rPr>
+        <w:lastRenderedPageBreak/>
+        <w:t>The fourth line is the header line, expecting the following columns</w:t>
+      </w:r>
+      <w:r>
+        <w:rPr>
+          <w:rFonts w:ascii="Arial" w:hAnsi="Arial"/>
+        </w:rPr>
+        <w:t xml:space="preserve"> (bracketed columns are descriptive of the type of column, not to be used verbatim, e.g. [Column])</w:t>
+      </w:r>
+      <w:r>
+        <w:rPr>
+          <w:rFonts w:ascii="Arial" w:hAnsi="Arial"/>
+        </w:rPr>
+        <w:t>:</w:t>
+      </w:r>
+    </w:p>
+    <w:p>
+      <w:pPr>
+        <w:pStyle w:val="H1bodytext"/>
+        <w:numPr>
+          <w:ilvl w:val="1"/>
+          <w:numId w:val="26"/>
+        </w:numPr>
+        <w:spacing w:after="120"/>
+        <w:rPr>
+          <w:rFonts w:ascii="Arial" w:hAnsi="Arial"/>
+        </w:rPr>
+      </w:pPr>
+      <w:r>
+        <w:rPr>
+          <w:rFonts w:ascii="Arial" w:hAnsi="Arial"/>
+        </w:rPr>
+        <w:t>Inventory Module</w:t>
+      </w:r>
+    </w:p>
+    <w:p>
+      <w:pPr>
+        <w:pStyle w:val="H1bodytext"/>
+        <w:numPr>
+          <w:ilvl w:val="1"/>
+          <w:numId w:val="26"/>
+        </w:numPr>
+        <w:spacing w:after="120"/>
+        <w:rPr>
+          <w:rFonts w:ascii="Arial" w:hAnsi="Arial"/>
+        </w:rPr>
+      </w:pPr>
+      <w:r>
+        <w:rPr>
+          <w:rFonts w:ascii="Arial" w:hAnsi="Arial"/>
+        </w:rPr>
+        <w:t>Source Type</w:t>
+      </w:r>
+    </w:p>
+    <w:p>
+      <w:pPr>
+        <w:pStyle w:val="H1bodytext"/>
+        <w:numPr>
+          <w:ilvl w:val="1"/>
+          <w:numId w:val="26"/>
+        </w:numPr>
+        <w:spacing w:after="120"/>
+        <w:rPr>
+          <w:rFonts w:ascii="Arial" w:hAnsi="Arial"/>
+        </w:rPr>
+      </w:pPr>
+      <w:r>
+        <w:rPr>
+          <w:rFonts w:ascii="Arial" w:hAnsi="Arial"/>
+        </w:rPr>
+        <w:t>[S</w:t>
+      </w:r>
+      <w:r>
+        <w:rPr>
+          <w:rFonts w:ascii="Arial" w:hAnsi="Arial"/>
+        </w:rPr>
+        <w:t>ite</w:t>
+      </w:r>
+      <w:r>
+        <w:rPr>
+          <w:rFonts w:ascii="Arial" w:hAnsi="Arial"/>
+        </w:rPr>
+        <w:t xml:space="preserve"> name</w:t>
+      </w:r>
+      <w:r>
+        <w:rPr>
+          <w:rFonts w:ascii="Arial" w:hAnsi="Arial"/>
+        </w:rPr>
+        <w:t xml:space="preserve"> column</w:t>
+      </w:r>
+      <w:r>
+        <w:rPr>
+          <w:rFonts w:ascii="Arial" w:hAnsi="Arial"/>
+        </w:rPr>
+        <w:t>]</w:t>
+      </w:r>
+    </w:p>
+    <w:p>
+      <w:pPr>
+        <w:pStyle w:val="H1bodytext"/>
+        <w:numPr>
+          <w:ilvl w:val="1"/>
+          <w:numId w:val="26"/>
+        </w:numPr>
+        <w:spacing w:after="120"/>
+        <w:rPr>
+          <w:rFonts w:ascii="Arial" w:hAnsi="Arial"/>
+        </w:rPr>
+      </w:pPr>
+      <w:r>
+        <w:rPr>
+          <w:rFonts w:ascii="Arial" w:hAnsi="Arial"/>
+        </w:rPr>
+        <w:t>[Y</w:t>
+      </w:r>
+      <w:r>
+        <w:rPr>
+          <w:rFonts w:ascii="Arial" w:hAnsi="Arial"/>
+        </w:rPr>
+        <w:t>ear column</w:t>
+      </w:r>
+      <w:r>
+        <w:rPr>
+          <w:rFonts w:ascii="Arial" w:hAnsi="Arial"/>
+        </w:rPr>
+        <w:t>]</w:t>
+      </w:r>
+    </w:p>
+    <w:p>
+      <w:pPr>
+        <w:pStyle w:val="H1bodytext"/>
+        <w:numPr>
+          <w:ilvl w:val="1"/>
+          <w:numId w:val="26"/>
+        </w:numPr>
+        <w:spacing w:after="120"/>
+        <w:rPr>
+          <w:rFonts w:ascii="Arial" w:hAnsi="Arial"/>
+        </w:rPr>
+      </w:pPr>
+      <w:r>
+        <w:rPr>
+          <w:rFonts w:ascii="Arial" w:hAnsi="Arial"/>
+        </w:rPr>
+        <w:t>[</w:t>
+      </w:r>
+      <w:r>
+        <w:rPr>
+          <w:rFonts w:ascii="Arial" w:hAnsi="Arial"/>
+        </w:rPr>
+        <w:t>Analyte Column</w:t>
+      </w:r>
+      <w:r>
+        <w:rPr>
+          <w:rFonts w:ascii="Arial" w:hAnsi="Arial"/>
+        </w:rPr>
+        <w:t>]</w:t>
+      </w:r>
+      <w:r>
+        <w:rPr>
+          <w:rFonts w:ascii="Arial" w:hAnsi="Arial"/>
+        </w:rPr>
+        <w:t xml:space="preserve"> (one or more of these, including water)</w:t>
+      </w:r>
+    </w:p>
+    <w:p>
+      <w:pPr>
+        <w:pStyle w:val="H1bodytext"/>
+        <w:spacing w:after="120"/>
+        <w:rPr>
+          <w:rFonts w:ascii="Arial" w:hAnsi="Arial"/>
+        </w:rPr>
+      </w:pPr>
+      <w:r>
+        <w:rPr>
+          <w:rFonts w:ascii="Arial" w:hAnsi="Arial"/>
+        </w:rPr>
+        <w:t xml:space="preserve">The </w:t>
+      </w:r>
+      <w:sdt>
+        <w:sdtPr>
+          <w:rPr>
+            <w:rFonts w:ascii="Arial" w:hAnsi="Arial"/>
+          </w:rPr>
+          <w:alias w:val="Keywords"/>
+          <w:tag w:val=""/>
+          <w:id w:val="919608726"/>
+          <w:placeholder>
+            <w:docPart w:val="A43F1251E02A4EA8BE726344C47F507A"/>
+          </w:placeholder>
+          <w:dataBinding w:prefixMappings="xmlns:ns0='http://purl.org/dc/elements/1.1/' xmlns:ns1='http://schemas.openxmlformats.org/package/2006/metadata/core-properties' " w:xpath="/ns1:coreProperties[1]/ns1:keywords[1]" w:storeItemID="{6C3C8BC8-F283-45AE-878A-BAB7291924A1}"/>
+          <w:text/>
+        </w:sdtPr>
+        <w:sdtContent>
+          <w:r>
+            <w:rPr>
+              <w:rFonts w:ascii="Arial" w:hAnsi="Arial"/>
+            </w:rPr>
+            <w:t>Inventory Preprocessor</w:t>
+          </w:r>
+        </w:sdtContent>
+      </w:sdt>
+      <w:r>
+        <w:rPr>
+          <w:rFonts w:ascii="Arial" w:hAnsi="Arial"/>
+        </w:rPr>
+        <w:t xml:space="preserve"> tool expects that all </w:t>
+      </w:r>
+      <w:r>
+        <w:rPr>
+          <w:rFonts w:ascii="Arial" w:hAnsi="Arial"/>
+          <w:b/>
+          <w:bCs/>
+        </w:rPr>
+        <w:t>Chemical Inventory</w:t>
+      </w:r>
+      <w:r>
+        <w:rPr>
+          <w:rFonts w:ascii="Arial" w:hAnsi="Arial"/>
+          <w:b/>
+          <w:bCs/>
+        </w:rPr>
+        <w:t xml:space="preserve"> Release</w:t>
+      </w:r>
+      <w:r>
+        <w:rPr>
+          <w:rFonts w:ascii="Arial" w:hAnsi="Arial"/>
+        </w:rPr>
+        <w:t xml:space="preserve"> file(s) have:</w:t>
+      </w:r>
+    </w:p>
+    <w:p>
+      <w:pPr>
+        <w:pStyle w:val="H1bodytext"/>
+        <w:numPr>
+          <w:ilvl w:val="0"/>
+          <w:numId w:val="26"/>
+        </w:numPr>
+        <w:spacing w:after="120"/>
+        <w:rPr>
+          <w:rFonts w:ascii="Arial" w:hAnsi="Arial"/>
+        </w:rPr>
+      </w:pPr>
+      <w:r>
+        <w:rPr>
+          <w:rFonts w:ascii="Arial" w:hAnsi="Arial"/>
+        </w:rPr>
+        <w:t>The fourth line is the header line, expecting the following columns (bracketed columns are descriptive of the type of column, not to be used verbatim, e.g. [Column]):</w:t>
+      </w:r>
+    </w:p>
+    <w:p>
+      <w:pPr>
+        <w:pStyle w:val="H1bodytext"/>
+        <w:numPr>
+          <w:ilvl w:val="1"/>
+          <w:numId w:val="26"/>
+        </w:numPr>
+        <w:spacing w:after="120"/>
+        <w:rPr>
+          <w:rFonts w:ascii="Arial" w:hAnsi="Arial"/>
+        </w:rPr>
+      </w:pPr>
+      <w:r>
+        <w:rPr>
+          <w:rFonts w:ascii="Arial" w:hAnsi="Arial"/>
+        </w:rPr>
+        <w:t>[Site name column]</w:t>
+      </w:r>
+    </w:p>
+    <w:p>
+      <w:pPr>
+        <w:pStyle w:val="H1bodytext"/>
+        <w:numPr>
+          <w:ilvl w:val="1"/>
+          <w:numId w:val="26"/>
+        </w:numPr>
+        <w:spacing w:after="120"/>
+        <w:rPr>
+          <w:rFonts w:ascii="Arial" w:hAnsi="Arial"/>
+        </w:rPr>
+      </w:pPr>
+      <w:r>
+        <w:rPr>
+          <w:rFonts w:ascii="Arial" w:hAnsi="Arial"/>
+        </w:rPr>
+        <w:t>[Year column]</w:t>
+      </w:r>
+    </w:p>
+    <w:p>
+      <w:pPr>
+        <w:pStyle w:val="H1bodytext"/>
+        <w:numPr>
+          <w:ilvl w:val="1"/>
+          <w:numId w:val="26"/>
+        </w:numPr>
+        <w:spacing w:after="120"/>
+        <w:rPr>
+          <w:rFonts w:ascii="Arial" w:hAnsi="Arial"/>
+        </w:rPr>
+      </w:pPr>
+      <w:r>
+        <w:rPr>
+          <w:rFonts w:ascii="Arial" w:hAnsi="Arial"/>
+        </w:rPr>
+        <w:t>[Analyte Column] (one or more of these, including water)</w:t>
+      </w:r>
+    </w:p>
+    <w:p>
+      <w:pPr>
+        <w:pStyle w:val="H1bodytext"/>
+        <w:spacing w:after="120"/>
+        <w:rPr>
+          <w:rFonts w:ascii="Arial" w:hAnsi="Arial"/>
+        </w:rPr>
+      </w:pPr>
+      <w:r>
+        <w:rPr>
+          <w:rFonts w:ascii="Arial" w:hAnsi="Arial"/>
+        </w:rPr>
+        <w:t xml:space="preserve">The </w:t>
+      </w:r>
+      <w:sdt>
+        <w:sdtPr>
+          <w:rPr>
+            <w:rFonts w:ascii="Arial" w:hAnsi="Arial"/>
+          </w:rPr>
+          <w:alias w:val="Keywords"/>
+          <w:tag w:val=""/>
+          <w:id w:val="-610198671"/>
+          <w:placeholder>
+            <w:docPart w:val="0A9F23F9EA094789892DF3396BB14D8B"/>
+          </w:placeholder>
+          <w:dataBinding w:prefixMappings="xmlns:ns0='http://purl.org/dc/elements/1.1/' xmlns:ns1='http://schemas.openxmlformats.org/package/2006/metadata/core-properties' " w:xpath="/ns1:coreProperties[1]/ns1:keywords[1]" w:storeItemID="{6C3C8BC8-F283-45AE-878A-BAB7291924A1}"/>
+          <w:text/>
+        </w:sdtPr>
+        <w:sdtContent>
+          <w:r>
+            <w:rPr>
+              <w:rFonts w:ascii="Arial" w:hAnsi="Arial"/>
+            </w:rPr>
+            <w:t>Inventory Preprocessor</w:t>
+          </w:r>
+        </w:sdtContent>
+      </w:sdt>
+      <w:r>
+        <w:rPr>
+          <w:rFonts w:ascii="Arial" w:hAnsi="Arial"/>
+        </w:rPr>
+        <w:t xml:space="preserve"> tool expects that all </w:t>
+      </w:r>
+      <w:r>
+        <w:rPr>
+          <w:rFonts w:ascii="Arial" w:hAnsi="Arial"/>
+          <w:b/>
+          <w:bCs/>
+        </w:rPr>
+        <w:t>SAC Liquid Release</w:t>
+      </w:r>
+      <w:r>
+        <w:rPr>
+          <w:rFonts w:ascii="Arial" w:hAnsi="Arial"/>
+        </w:rPr>
+        <w:t xml:space="preserve"> file</w:t>
+      </w:r>
+      <w:r>
+        <w:rPr>
+          <w:rFonts w:ascii="Arial" w:hAnsi="Arial"/>
+        </w:rPr>
+        <w:t xml:space="preserve"> is a comma separated file. The first line is a header line whose second column describes the number of waste sites in the file. Each line that has a waste site I the first column also has the number of condition changes in the second column. Each line after that has a year in the first column constitutes a “condition change”.</w:t>
+      </w:r>
+    </w:p>
+    <w:p>
+      <w:pPr>
         <w:pStyle w:val="Heading1"/>
       </w:pPr>
       <w:bookmarkStart w:id="2" w:name="_Ref36019339"/>
@@ -2559,899 +3840,6 @@
           <w:rFonts w:ascii="Arial" w:hAnsi="Arial"/>
           <w:u w:val="single"/>
         </w:rPr>
-        <w:t>Input Files</w:t>
-      </w:r>
-      <w:r>
-        <w:rPr>
-          <w:rFonts w:ascii="Arial" w:hAnsi="Arial"/>
-        </w:rPr>
-        <w:t>:</w:t>
-      </w:r>
-    </w:p>
-    <w:p>
-      <w:pPr>
-        <w:pStyle w:val="H1bodytext"/>
-        <w:spacing w:after="120"/>
-        <w:rPr>
-          <w:rFonts w:ascii="Arial" w:hAnsi="Arial"/>
-        </w:rPr>
-      </w:pPr>
-      <w:r>
-        <w:rPr>
-          <w:rFonts w:ascii="Arial" w:hAnsi="Arial"/>
-        </w:rPr>
-        <w:t>Each input file will be described in the same order as their corresponding positional argument for the script:</w:t>
-      </w:r>
-    </w:p>
-    <w:p>
-      <w:pPr>
-        <w:pStyle w:val="H1bodytext"/>
-        <w:numPr>
-          <w:ilvl w:val="0"/>
-          <w:numId w:val="17"/>
-        </w:numPr>
-        <w:spacing w:after="120"/>
-        <w:rPr>
-          <w:rFonts w:ascii="Arial" w:hAnsi="Arial"/>
-        </w:rPr>
-      </w:pPr>
-      <w:r>
-        <w:rPr>
-          <w:rFonts w:ascii="Arial" w:hAnsi="Arial"/>
-        </w:rPr>
-        <w:t>The waste site vertices file is a comma-separated file with a single header line (skipped). Unique values (except for Null or empty strings) are taken from the first column of the file.</w:t>
-      </w:r>
-    </w:p>
-    <w:p>
-      <w:pPr>
-        <w:pStyle w:val="H1bodytext"/>
-        <w:numPr>
-          <w:ilvl w:val="0"/>
-          <w:numId w:val="17"/>
-        </w:numPr>
-        <w:spacing w:after="120"/>
-        <w:rPr>
-          <w:rFonts w:ascii="Arial" w:hAnsi="Arial"/>
-        </w:rPr>
-      </w:pPr>
-      <w:r>
-        <w:rPr>
-          <w:rFonts w:ascii="Arial" w:hAnsi="Arial"/>
-        </w:rPr>
-        <w:t xml:space="preserve">The </w:t>
-      </w:r>
-      <w:r>
-        <w:rPr>
-          <w:rFonts w:ascii="Arial" w:hAnsi="Arial" w:cs="Arial"/>
-          <w:b/>
-          <w:bCs/>
-        </w:rPr>
-        <w:t>SIMv2 Release</w:t>
-      </w:r>
-      <w:r>
-        <w:rPr>
-          <w:rFonts w:ascii="Arial" w:hAnsi="Arial" w:cs="Arial"/>
-          <w:b/>
-          <w:bCs/>
-        </w:rPr>
-        <w:t xml:space="preserve"> </w:t>
-      </w:r>
-      <w:r>
-        <w:rPr>
-          <w:rFonts w:ascii="Arial" w:hAnsi="Arial"/>
-        </w:rPr>
-        <w:t>file is a comma-separated file with 4 header lines (2 are comment lines, the 3</w:t>
-      </w:r>
-      <w:r>
-        <w:rPr>
-          <w:rFonts w:ascii="Arial" w:hAnsi="Arial"/>
-          <w:vertAlign w:val="superscript"/>
-        </w:rPr>
-        <w:t>rd</w:t>
-      </w:r>
-      <w:r>
-        <w:rPr>
-          <w:rFonts w:ascii="Arial" w:hAnsi="Arial"/>
-        </w:rPr>
-        <w:t xml:space="preserve"> line in the 7</w:t>
-      </w:r>
-      <w:r>
-        <w:rPr>
-          <w:rFonts w:ascii="Arial" w:hAnsi="Arial"/>
-          <w:vertAlign w:val="superscript"/>
-        </w:rPr>
-        <w:t>th</w:t>
-      </w:r>
-      <w:r>
-        <w:rPr>
-          <w:rFonts w:ascii="Arial" w:hAnsi="Arial"/>
-        </w:rPr>
-        <w:t xml:space="preserve"> column is a unit descriptor). Column headings are taken from the 4</w:t>
-      </w:r>
-      <w:r>
-        <w:rPr>
-          <w:rFonts w:ascii="Arial" w:hAnsi="Arial"/>
-          <w:vertAlign w:val="superscript"/>
-        </w:rPr>
-        <w:t>th</w:t>
-      </w:r>
-      <w:r>
-        <w:rPr>
-          <w:rFonts w:ascii="Arial" w:hAnsi="Arial"/>
-        </w:rPr>
-        <w:t xml:space="preserve"> line in the file. </w:t>
-      </w:r>
-      <w:r>
-        <w:rPr>
-          <w:rFonts w:ascii="Arial" w:hAnsi="Arial"/>
-        </w:rPr>
-        <w:t xml:space="preserve">The header row </w:t>
-      </w:r>
-      <w:r>
-        <w:rPr>
-          <w:rFonts w:ascii="Arial" w:hAnsi="Arial"/>
-        </w:rPr>
-        <w:t>column rows are as follows</w:t>
-      </w:r>
-      <w:r>
-        <w:rPr>
-          <w:rFonts w:ascii="Arial" w:hAnsi="Arial"/>
-        </w:rPr>
-        <w:t>:</w:t>
-      </w:r>
-    </w:p>
-    <w:p>
-      <w:pPr>
-        <w:pStyle w:val="H1bodytext"/>
-        <w:numPr>
-          <w:ilvl w:val="1"/>
-          <w:numId w:val="17"/>
-        </w:numPr>
-        <w:spacing w:after="120"/>
-        <w:rPr>
-          <w:rFonts w:ascii="Arial" w:hAnsi="Arial"/>
-        </w:rPr>
-      </w:pPr>
-      <w:r>
-        <w:rPr>
-          <w:rFonts w:ascii="Arial" w:hAnsi="Arial"/>
-        </w:rPr>
-        <w:t>Inventory Module</w:t>
-      </w:r>
-    </w:p>
-    <w:p>
-      <w:pPr>
-        <w:pStyle w:val="H1bodytext"/>
-        <w:numPr>
-          <w:ilvl w:val="1"/>
-          <w:numId w:val="17"/>
-        </w:numPr>
-        <w:spacing w:after="120"/>
-        <w:rPr>
-          <w:rFonts w:ascii="Arial" w:hAnsi="Arial"/>
-        </w:rPr>
-      </w:pPr>
-      <w:r>
-        <w:rPr>
-          <w:rFonts w:ascii="Arial" w:hAnsi="Arial"/>
-        </w:rPr>
-        <w:t>SIMV2 site name</w:t>
-      </w:r>
-    </w:p>
-    <w:p>
-      <w:pPr>
-        <w:pStyle w:val="H1bodytext"/>
-        <w:numPr>
-          <w:ilvl w:val="1"/>
-          <w:numId w:val="17"/>
-        </w:numPr>
-        <w:spacing w:after="120"/>
-        <w:rPr>
-          <w:rFonts w:ascii="Arial" w:hAnsi="Arial"/>
-        </w:rPr>
-      </w:pPr>
-      <w:r>
-        <w:rPr>
-          <w:rFonts w:ascii="Arial" w:hAnsi="Arial"/>
-        </w:rPr>
-        <w:t>CA site name</w:t>
-      </w:r>
-    </w:p>
-    <w:p>
-      <w:pPr>
-        <w:pStyle w:val="H1bodytext"/>
-        <w:numPr>
-          <w:ilvl w:val="1"/>
-          <w:numId w:val="17"/>
-        </w:numPr>
-        <w:spacing w:after="120"/>
-        <w:rPr>
-          <w:rFonts w:ascii="Arial" w:hAnsi="Arial"/>
-        </w:rPr>
-      </w:pPr>
-      <w:r>
-        <w:rPr>
-          <w:rFonts w:ascii="Arial" w:hAnsi="Arial"/>
-        </w:rPr>
-        <w:t>Source Type</w:t>
-      </w:r>
-    </w:p>
-    <w:p>
-      <w:pPr>
-        <w:pStyle w:val="H1bodytext"/>
-        <w:numPr>
-          <w:ilvl w:val="1"/>
-          <w:numId w:val="17"/>
-        </w:numPr>
-        <w:spacing w:after="120"/>
-        <w:rPr>
-          <w:rFonts w:ascii="Arial" w:hAnsi="Arial"/>
-        </w:rPr>
-      </w:pPr>
-      <w:r>
-        <w:rPr>
-          <w:rFonts w:ascii="Arial" w:hAnsi="Arial"/>
-        </w:rPr>
-        <w:t>Volume [m3]</w:t>
-      </w:r>
-    </w:p>
-    <w:p>
-      <w:pPr>
-        <w:pStyle w:val="H1bodytext"/>
-        <w:numPr>
-          <w:ilvl w:val="1"/>
-          <w:numId w:val="17"/>
-        </w:numPr>
-        <w:spacing w:after="120"/>
-        <w:rPr>
-          <w:rFonts w:ascii="Arial" w:hAnsi="Arial"/>
-        </w:rPr>
-      </w:pPr>
-      <w:r>
-        <w:rPr>
-          <w:rFonts w:ascii="Arial" w:hAnsi="Arial"/>
-        </w:rPr>
-        <w:t>Discharge/decay-corrected year</w:t>
-      </w:r>
-    </w:p>
-    <w:p>
-      <w:pPr>
-        <w:pStyle w:val="H1bodytext"/>
-        <w:numPr>
-          <w:ilvl w:val="1"/>
-          <w:numId w:val="17"/>
-        </w:numPr>
-        <w:spacing w:after="120"/>
-        <w:rPr>
-          <w:rFonts w:ascii="Arial" w:hAnsi="Arial"/>
-        </w:rPr>
-      </w:pPr>
-      <w:r>
-        <w:rPr>
-          <w:rFonts w:ascii="Arial" w:hAnsi="Arial"/>
-        </w:rPr>
-        <w:t>C-14</w:t>
-      </w:r>
-    </w:p>
-    <w:p>
-      <w:pPr>
-        <w:pStyle w:val="H1bodytext"/>
-        <w:numPr>
-          <w:ilvl w:val="1"/>
-          <w:numId w:val="17"/>
-        </w:numPr>
-        <w:spacing w:after="120"/>
-        <w:rPr>
-          <w:rFonts w:ascii="Arial" w:hAnsi="Arial"/>
-        </w:rPr>
-      </w:pPr>
-      <w:r>
-        <w:rPr>
-          <w:rFonts w:ascii="Arial" w:hAnsi="Arial"/>
-        </w:rPr>
-        <w:t>Cl-36</w:t>
-      </w:r>
-    </w:p>
-    <w:p>
-      <w:pPr>
-        <w:pStyle w:val="H1bodytext"/>
-        <w:numPr>
-          <w:ilvl w:val="1"/>
-          <w:numId w:val="17"/>
-        </w:numPr>
-        <w:spacing w:after="120"/>
-        <w:rPr>
-          <w:rFonts w:ascii="Arial" w:hAnsi="Arial"/>
-        </w:rPr>
-      </w:pPr>
-      <w:r>
-        <w:rPr>
-          <w:rFonts w:ascii="Arial" w:hAnsi="Arial"/>
-        </w:rPr>
-        <w:lastRenderedPageBreak/>
-        <w:t>H-3</w:t>
-      </w:r>
-    </w:p>
-    <w:p>
-      <w:pPr>
-        <w:pStyle w:val="H1bodytext"/>
-        <w:numPr>
-          <w:ilvl w:val="1"/>
-          <w:numId w:val="17"/>
-        </w:numPr>
-        <w:spacing w:after="120"/>
-        <w:rPr>
-          <w:rFonts w:ascii="Arial" w:hAnsi="Arial"/>
-        </w:rPr>
-      </w:pPr>
-      <w:r>
-        <w:rPr>
-          <w:rFonts w:ascii="Arial" w:hAnsi="Arial"/>
-        </w:rPr>
-        <w:t>I-129</w:t>
-      </w:r>
-    </w:p>
-    <w:p>
-      <w:pPr>
-        <w:pStyle w:val="H1bodytext"/>
-        <w:numPr>
-          <w:ilvl w:val="1"/>
-          <w:numId w:val="17"/>
-        </w:numPr>
-        <w:spacing w:after="120"/>
-        <w:rPr>
-          <w:rFonts w:ascii="Arial" w:hAnsi="Arial"/>
-        </w:rPr>
-      </w:pPr>
-      <w:r>
-        <w:rPr>
-          <w:rFonts w:ascii="Arial" w:hAnsi="Arial"/>
-        </w:rPr>
-        <w:t>Np-237</w:t>
-      </w:r>
-    </w:p>
-    <w:p>
-      <w:pPr>
-        <w:pStyle w:val="H1bodytext"/>
-        <w:numPr>
-          <w:ilvl w:val="1"/>
-          <w:numId w:val="17"/>
-        </w:numPr>
-        <w:spacing w:after="120"/>
-        <w:rPr>
-          <w:rFonts w:ascii="Arial" w:hAnsi="Arial"/>
-        </w:rPr>
-      </w:pPr>
-      <w:r>
-        <w:rPr>
-          <w:rFonts w:ascii="Arial" w:hAnsi="Arial"/>
-        </w:rPr>
-        <w:t>Re-187</w:t>
-      </w:r>
-    </w:p>
-    <w:p>
-      <w:pPr>
-        <w:pStyle w:val="H1bodytext"/>
-        <w:numPr>
-          <w:ilvl w:val="1"/>
-          <w:numId w:val="17"/>
-        </w:numPr>
-        <w:spacing w:after="120"/>
-        <w:rPr>
-          <w:rFonts w:ascii="Arial" w:hAnsi="Arial"/>
-        </w:rPr>
-      </w:pPr>
-      <w:r>
-        <w:rPr>
-          <w:rFonts w:ascii="Arial" w:hAnsi="Arial"/>
-        </w:rPr>
-        <w:t>Sr-90</w:t>
-      </w:r>
-    </w:p>
-    <w:p>
-      <w:pPr>
-        <w:pStyle w:val="H1bodytext"/>
-        <w:numPr>
-          <w:ilvl w:val="1"/>
-          <w:numId w:val="17"/>
-        </w:numPr>
-        <w:spacing w:after="120"/>
-        <w:rPr>
-          <w:rFonts w:ascii="Arial" w:hAnsi="Arial"/>
-        </w:rPr>
-      </w:pPr>
-      <w:r>
-        <w:rPr>
-          <w:rFonts w:ascii="Arial" w:hAnsi="Arial"/>
-        </w:rPr>
-        <w:t>Tc-99</w:t>
-      </w:r>
-    </w:p>
-    <w:p>
-      <w:pPr>
-        <w:pStyle w:val="H1bodytext"/>
-        <w:numPr>
-          <w:ilvl w:val="1"/>
-          <w:numId w:val="17"/>
-        </w:numPr>
-        <w:spacing w:after="120"/>
-        <w:rPr>
-          <w:rFonts w:ascii="Arial" w:hAnsi="Arial"/>
-        </w:rPr>
-      </w:pPr>
-      <w:r>
-        <w:rPr>
-          <w:rFonts w:ascii="Arial" w:hAnsi="Arial"/>
-        </w:rPr>
-        <w:t>U-232</w:t>
-      </w:r>
-    </w:p>
-    <w:p>
-      <w:pPr>
-        <w:pStyle w:val="H1bodytext"/>
-        <w:numPr>
-          <w:ilvl w:val="1"/>
-          <w:numId w:val="17"/>
-        </w:numPr>
-        <w:spacing w:after="120"/>
-        <w:rPr>
-          <w:rFonts w:ascii="Arial" w:hAnsi="Arial"/>
-        </w:rPr>
-      </w:pPr>
-      <w:r>
-        <w:rPr>
-          <w:rFonts w:ascii="Arial" w:hAnsi="Arial"/>
-        </w:rPr>
-        <w:t>U-233</w:t>
-      </w:r>
-    </w:p>
-    <w:p>
-      <w:pPr>
-        <w:pStyle w:val="H1bodytext"/>
-        <w:numPr>
-          <w:ilvl w:val="1"/>
-          <w:numId w:val="17"/>
-        </w:numPr>
-        <w:spacing w:after="120"/>
-        <w:rPr>
-          <w:rFonts w:ascii="Arial" w:hAnsi="Arial"/>
-        </w:rPr>
-      </w:pPr>
-      <w:r>
-        <w:rPr>
-          <w:rFonts w:ascii="Arial" w:hAnsi="Arial"/>
-        </w:rPr>
-        <w:t>U-234</w:t>
-      </w:r>
-    </w:p>
-    <w:p>
-      <w:pPr>
-        <w:pStyle w:val="H1bodytext"/>
-        <w:numPr>
-          <w:ilvl w:val="1"/>
-          <w:numId w:val="17"/>
-        </w:numPr>
-        <w:spacing w:after="120"/>
-        <w:rPr>
-          <w:rFonts w:ascii="Arial" w:hAnsi="Arial"/>
-        </w:rPr>
-      </w:pPr>
-      <w:r>
-        <w:rPr>
-          <w:rFonts w:ascii="Arial" w:hAnsi="Arial"/>
-        </w:rPr>
-        <w:t>U-235</w:t>
-      </w:r>
-    </w:p>
-    <w:p>
-      <w:pPr>
-        <w:pStyle w:val="H1bodytext"/>
-        <w:numPr>
-          <w:ilvl w:val="1"/>
-          <w:numId w:val="17"/>
-        </w:numPr>
-        <w:spacing w:after="120"/>
-        <w:rPr>
-          <w:rFonts w:ascii="Arial" w:hAnsi="Arial"/>
-        </w:rPr>
-      </w:pPr>
-      <w:r>
-        <w:rPr>
-          <w:rFonts w:ascii="Arial" w:hAnsi="Arial"/>
-        </w:rPr>
-        <w:t>U-236</w:t>
-      </w:r>
-    </w:p>
-    <w:p>
-      <w:pPr>
-        <w:pStyle w:val="H1bodytext"/>
-        <w:numPr>
-          <w:ilvl w:val="1"/>
-          <w:numId w:val="17"/>
-        </w:numPr>
-        <w:spacing w:after="120"/>
-        <w:rPr>
-          <w:rFonts w:ascii="Arial" w:hAnsi="Arial"/>
-        </w:rPr>
-      </w:pPr>
-      <w:r>
-        <w:rPr>
-          <w:rFonts w:ascii="Arial" w:hAnsi="Arial"/>
-        </w:rPr>
-        <w:t>U-238</w:t>
-      </w:r>
-    </w:p>
-    <w:p>
-      <w:pPr>
-        <w:pStyle w:val="H1bodytext"/>
-        <w:numPr>
-          <w:ilvl w:val="1"/>
-          <w:numId w:val="17"/>
-        </w:numPr>
-        <w:spacing w:after="120"/>
-        <w:rPr>
-          <w:rFonts w:ascii="Arial" w:hAnsi="Arial"/>
-        </w:rPr>
-      </w:pPr>
-      <w:r>
-        <w:rPr>
-          <w:rFonts w:ascii="Arial" w:hAnsi="Arial"/>
-        </w:rPr>
-        <w:t>Th-230 (decay only)</w:t>
-      </w:r>
-    </w:p>
-    <w:p>
-      <w:pPr>
-        <w:pStyle w:val="H1bodytext"/>
-        <w:numPr>
-          <w:ilvl w:val="1"/>
-          <w:numId w:val="17"/>
-        </w:numPr>
-        <w:spacing w:after="120"/>
-        <w:rPr>
-          <w:rFonts w:ascii="Arial" w:hAnsi="Arial"/>
-        </w:rPr>
-      </w:pPr>
-      <w:r>
-        <w:rPr>
-          <w:rFonts w:ascii="Arial" w:hAnsi="Arial"/>
-        </w:rPr>
-        <w:t>Ra-226 (decay only)</w:t>
-      </w:r>
-    </w:p>
-    <w:p>
-      <w:pPr>
-        <w:pStyle w:val="H1bodytext"/>
-        <w:numPr>
-          <w:ilvl w:val="0"/>
-          <w:numId w:val="17"/>
-        </w:numPr>
-        <w:spacing w:after="120"/>
-        <w:rPr>
-          <w:rFonts w:ascii="Arial" w:hAnsi="Arial"/>
-        </w:rPr>
-      </w:pPr>
-      <w:r>
-        <w:rPr>
-          <w:rFonts w:ascii="Arial" w:hAnsi="Arial"/>
-        </w:rPr>
-        <w:t xml:space="preserve">The </w:t>
-      </w:r>
-      <w:r>
-        <w:rPr>
-          <w:rFonts w:ascii="Arial" w:hAnsi="Arial"/>
-          <w:b/>
-          <w:bCs/>
-        </w:rPr>
-        <w:t xml:space="preserve">Chemical </w:t>
-      </w:r>
-      <w:r>
-        <w:rPr>
-          <w:rFonts w:ascii="Arial" w:hAnsi="Arial"/>
-          <w:b/>
-          <w:bCs/>
-        </w:rPr>
-        <w:t>Inventory Release</w:t>
-      </w:r>
-      <w:r>
-        <w:rPr>
-          <w:rFonts w:ascii="Arial" w:hAnsi="Arial"/>
-        </w:rPr>
-        <w:t xml:space="preserve"> </w:t>
-      </w:r>
-      <w:r>
-        <w:rPr>
-          <w:rFonts w:ascii="Arial" w:hAnsi="Arial"/>
-        </w:rPr>
-        <w:t>file is a comma-separated file with 1 header line. The column headings are as follows:</w:t>
-      </w:r>
-    </w:p>
-    <w:p>
-      <w:pPr>
-        <w:pStyle w:val="H1bodytext"/>
-        <w:numPr>
-          <w:ilvl w:val="1"/>
-          <w:numId w:val="17"/>
-        </w:numPr>
-        <w:spacing w:after="120"/>
-        <w:rPr>
-          <w:rFonts w:ascii="Arial" w:hAnsi="Arial"/>
-        </w:rPr>
-      </w:pPr>
-      <w:r>
-        <w:rPr>
-          <w:rFonts w:ascii="Arial" w:hAnsi="Arial"/>
-        </w:rPr>
-        <w:t>Inventory Module</w:t>
-      </w:r>
-    </w:p>
-    <w:p>
-      <w:pPr>
-        <w:pStyle w:val="H1bodytext"/>
-        <w:numPr>
-          <w:ilvl w:val="1"/>
-          <w:numId w:val="17"/>
-        </w:numPr>
-        <w:spacing w:after="120"/>
-        <w:rPr>
-          <w:rFonts w:ascii="Arial" w:hAnsi="Arial"/>
-        </w:rPr>
-      </w:pPr>
-      <w:r>
-        <w:rPr>
-          <w:rFonts w:ascii="Arial" w:hAnsi="Arial"/>
-        </w:rPr>
-        <w:t>SIMV2 Site Name</w:t>
-      </w:r>
-    </w:p>
-    <w:p>
-      <w:pPr>
-        <w:pStyle w:val="H1bodytext"/>
-        <w:numPr>
-          <w:ilvl w:val="1"/>
-          <w:numId w:val="17"/>
-        </w:numPr>
-        <w:spacing w:after="120"/>
-        <w:rPr>
-          <w:rFonts w:ascii="Arial" w:hAnsi="Arial"/>
-        </w:rPr>
-      </w:pPr>
-      <w:r>
-        <w:rPr>
-          <w:rFonts w:ascii="Arial" w:hAnsi="Arial"/>
-        </w:rPr>
-        <w:t>CIE Site Name</w:t>
-      </w:r>
-    </w:p>
-    <w:p>
-      <w:pPr>
-        <w:pStyle w:val="H1bodytext"/>
-        <w:numPr>
-          <w:ilvl w:val="1"/>
-          <w:numId w:val="17"/>
-        </w:numPr>
-        <w:spacing w:after="120"/>
-        <w:rPr>
-          <w:rFonts w:ascii="Arial" w:hAnsi="Arial"/>
-        </w:rPr>
-      </w:pPr>
-      <w:r>
-        <w:rPr>
-          <w:rFonts w:ascii="Arial" w:hAnsi="Arial"/>
-        </w:rPr>
-        <w:t>Source Type</w:t>
-      </w:r>
-    </w:p>
-    <w:p>
-      <w:pPr>
-        <w:pStyle w:val="H1bodytext"/>
-        <w:numPr>
-          <w:ilvl w:val="1"/>
-          <w:numId w:val="17"/>
-        </w:numPr>
-        <w:spacing w:after="120"/>
-        <w:rPr>
-          <w:rFonts w:ascii="Arial" w:hAnsi="Arial"/>
-        </w:rPr>
-      </w:pPr>
-      <w:r>
-        <w:rPr>
-          <w:rFonts w:ascii="Arial" w:hAnsi="Arial"/>
-        </w:rPr>
-        <w:t>Year</w:t>
-      </w:r>
-    </w:p>
-    <w:p>
-      <w:pPr>
-        <w:pStyle w:val="H1bodytext"/>
-        <w:numPr>
-          <w:ilvl w:val="1"/>
-          <w:numId w:val="17"/>
-        </w:numPr>
-        <w:spacing w:after="120"/>
-        <w:rPr>
-          <w:rFonts w:ascii="Arial" w:hAnsi="Arial"/>
-        </w:rPr>
-      </w:pPr>
-      <w:r>
-        <w:rPr>
-          <w:rFonts w:ascii="Arial" w:hAnsi="Arial"/>
-        </w:rPr>
-        <w:t>Volume Mean [m3]</w:t>
-      </w:r>
-    </w:p>
-    <w:p>
-      <w:pPr>
-        <w:pStyle w:val="H1bodytext"/>
-        <w:numPr>
-          <w:ilvl w:val="1"/>
-          <w:numId w:val="17"/>
-        </w:numPr>
-        <w:spacing w:after="120"/>
-        <w:rPr>
-          <w:rFonts w:ascii="Arial" w:hAnsi="Arial"/>
-        </w:rPr>
-      </w:pPr>
-      <w:r>
-        <w:rPr>
-          <w:rFonts w:ascii="Arial" w:hAnsi="Arial"/>
-        </w:rPr>
-        <w:t>Cr [kg]</w:t>
-      </w:r>
-    </w:p>
-    <w:p>
-      <w:pPr>
-        <w:pStyle w:val="H1bodytext"/>
-        <w:numPr>
-          <w:ilvl w:val="1"/>
-          <w:numId w:val="17"/>
-        </w:numPr>
-        <w:spacing w:after="120"/>
-        <w:rPr>
-          <w:rFonts w:ascii="Arial" w:hAnsi="Arial"/>
-        </w:rPr>
-      </w:pPr>
-      <w:r>
-        <w:rPr>
-          <w:rFonts w:ascii="Arial" w:hAnsi="Arial"/>
-        </w:rPr>
-        <w:t>NO3 [kg]</w:t>
-      </w:r>
-    </w:p>
-    <w:p>
-      <w:pPr>
-        <w:pStyle w:val="H1bodytext"/>
-        <w:numPr>
-          <w:ilvl w:val="1"/>
-          <w:numId w:val="17"/>
-        </w:numPr>
-        <w:spacing w:after="120"/>
-        <w:rPr>
-          <w:rFonts w:ascii="Arial" w:hAnsi="Arial"/>
-        </w:rPr>
-      </w:pPr>
-      <w:r>
-        <w:rPr>
-          <w:rFonts w:ascii="Arial" w:hAnsi="Arial"/>
-        </w:rPr>
-        <w:t>U-Total [kg]</w:t>
-      </w:r>
-    </w:p>
-    <w:p>
-      <w:pPr>
-        <w:pStyle w:val="H1bodytext"/>
-        <w:numPr>
-          <w:ilvl w:val="1"/>
-          <w:numId w:val="17"/>
-        </w:numPr>
-        <w:spacing w:after="120"/>
-        <w:rPr>
-          <w:rFonts w:ascii="Arial" w:hAnsi="Arial"/>
-        </w:rPr>
-      </w:pPr>
-      <w:r>
-        <w:rPr>
-          <w:rFonts w:ascii="Arial" w:hAnsi="Arial"/>
-        </w:rPr>
-        <w:t>CN [kg]</w:t>
-      </w:r>
-    </w:p>
-    <w:p>
-      <w:pPr>
-        <w:pStyle w:val="H1bodytext"/>
-        <w:numPr>
-          <w:ilvl w:val="0"/>
-          <w:numId w:val="17"/>
-        </w:numPr>
-        <w:spacing w:after="120"/>
-        <w:rPr>
-          <w:rFonts w:ascii="Arial" w:hAnsi="Arial"/>
-        </w:rPr>
-      </w:pPr>
-      <w:r>
-        <w:rPr>
-          <w:rFonts w:ascii="Arial" w:hAnsi="Arial"/>
-        </w:rPr>
-        <w:t xml:space="preserve">The </w:t>
-      </w:r>
-      <w:r>
-        <w:rPr>
-          <w:rFonts w:ascii="Arial" w:hAnsi="Arial"/>
-          <w:b/>
-          <w:bCs/>
-        </w:rPr>
-        <w:t>SAC Liquid Release</w:t>
-      </w:r>
-      <w:r>
-        <w:rPr>
-          <w:rFonts w:ascii="Arial" w:hAnsi="Arial" w:cs="Arial"/>
-        </w:rPr>
-        <w:t xml:space="preserve"> </w:t>
-      </w:r>
-      <w:r>
-        <w:rPr>
-          <w:rFonts w:ascii="Arial" w:hAnsi="Arial"/>
-        </w:rPr>
-        <w:t>file is a comma separated file. The first line is a header line whose second column describes the number of waste</w:t>
-      </w:r>
-      <w:r>
-        <w:rPr>
-          <w:rFonts w:ascii="Arial" w:hAnsi="Arial"/>
-        </w:rPr>
-        <w:t xml:space="preserve"> sites in the file. Each line that has a waste site in the first column also has the number of condition changes in the second column. Each line after that has a year in the first column constitutes a “condition change”.</w:t>
-      </w:r>
-    </w:p>
-    <w:p>
-      <w:pPr>
-        <w:pStyle w:val="H1bodytext"/>
-        <w:numPr>
-          <w:ilvl w:val="0"/>
-          <w:numId w:val="17"/>
-        </w:numPr>
-        <w:spacing w:after="120"/>
-        <w:rPr>
-          <w:rFonts w:ascii="Arial" w:hAnsi="Arial"/>
-        </w:rPr>
-      </w:pPr>
-      <w:r>
-        <w:rPr>
-          <w:rFonts w:ascii="Arial" w:hAnsi="Arial"/>
-        </w:rPr>
-        <w:t>The newline-delimited list of rerouting information is a text file with Unix-style line endings (“\n”). Each line contains a single path to a file</w:t>
-      </w:r>
-    </w:p>
-    <w:p>
-      <w:pPr>
-        <w:pStyle w:val="H1bodytext"/>
-        <w:numPr>
-          <w:ilvl w:val="0"/>
-          <w:numId w:val="17"/>
-        </w:numPr>
-        <w:spacing w:after="120"/>
-        <w:rPr>
-          <w:rFonts w:ascii="Arial" w:hAnsi="Arial"/>
-        </w:rPr>
-      </w:pPr>
-      <w:r>
-        <w:rPr>
-          <w:rFonts w:ascii="Arial" w:hAnsi="Arial"/>
-        </w:rPr>
-        <w:t>This is not a file, but an argument indicating the base file name for the outputs.</w:t>
-      </w:r>
-    </w:p>
-    <w:p>
-      <w:pPr>
-        <w:pStyle w:val="H1bodytext"/>
-        <w:spacing w:after="120"/>
-        <w:rPr>
-          <w:rFonts w:ascii="Arial" w:hAnsi="Arial"/>
-        </w:rPr>
-      </w:pPr>
-      <w:r>
-        <w:rPr>
-          <w:rFonts w:ascii="Arial" w:hAnsi="Arial"/>
-          <w:u w:val="single"/>
-        </w:rPr>
         <w:t>Output Files</w:t>
       </w:r>
       <w:r>
@@ -3517,7 +3905,6 @@
         <w:rPr>
           <w:rFonts w:ascii="Arial" w:hAnsi="Arial"/>
         </w:rPr>
-        <w:lastRenderedPageBreak/>
         <w:t xml:space="preserve">This file is the </w:t>
       </w:r>
       <w:r>
@@ -3569,6 +3956,7 @@
         <w:rPr>
           <w:rFonts w:ascii="Arial" w:hAnsi="Arial"/>
         </w:rPr>
+        <w:lastRenderedPageBreak/>
         <w:t>The remainder of the file is a combination of each input file and reflects the functional requirements described/tested in this document.</w:t>
       </w:r>
     </w:p>
@@ -3891,7 +4279,6 @@
           <w:dataBinding w:prefixMappings="xmlns:ns0='http://purl.org/dc/elements/1.1/' xmlns:ns1='http://schemas.openxmlformats.org/package/2006/metadata/core-properties' " w:xpath="/ns1:coreProperties[1]/ns1:keywords[1]" w:storeItemID="{6C3C8BC8-F283-45AE-878A-BAB7291924A1}"/>
           <w:text/>
         </w:sdtPr>
-        <w:sdtEndPr/>
         <w:sdtContent>
           <w:r>
             <w:rPr>
@@ -4018,27 +4405,14 @@
             <w:r>
               <w:t xml:space="preserve">Table </w:t>
             </w:r>
-            <w:r>
-              <w:fldChar w:fldCharType="begin"/>
-            </w:r>
-            <w:r>
-              <w:instrText xml:space="preserve"> SEQ Table \* ARABIC </w:instrText>
-            </w:r>
-            <w:r>
-              <w:fldChar w:fldCharType="separate"/>
-            </w:r>
-            <w:r>
-              <w:rPr>
-                <w:noProof/>
-              </w:rPr>
-              <w:t>1</w:t>
-            </w:r>
-            <w:r>
-              <w:rPr>
-                <w:noProof/>
-              </w:rPr>
-              <w:fldChar w:fldCharType="end"/>
-            </w:r>
+            <w:fldSimple w:instr=" SEQ Table \* ARABIC ">
+              <w:r>
+                <w:rPr>
+                  <w:noProof/>
+                </w:rPr>
+                <w:t>1</w:t>
+              </w:r>
+            </w:fldSimple>
             <w:bookmarkEnd w:id="4"/>
           </w:p>
           <w:p>
@@ -4463,7 +4837,6 @@
                 <w:rFonts w:ascii="Arial" w:hAnsi="Arial"/>
                 <w:sz w:val="20"/>
               </w:rPr>
-              <w:lastRenderedPageBreak/>
               <w:t>FR-2</w:t>
             </w:r>
           </w:p>
@@ -4637,6 +5010,7 @@
                 <w:rFonts w:ascii="Arial" w:hAnsi="Arial"/>
                 <w:sz w:val="20"/>
               </w:rPr>
+              <w:lastRenderedPageBreak/>
               <w:t>FR-3</w:t>
             </w:r>
           </w:p>
@@ -5801,7 +6175,6 @@
         <w:pStyle w:val="Heading1"/>
       </w:pPr>
       <w:r>
-        <w:lastRenderedPageBreak/>
         <w:t xml:space="preserve">Installation </w:t>
       </w:r>
       <w:r>
@@ -5860,7 +6233,6 @@
           <w:dataBinding w:prefixMappings="xmlns:ns0='http://purl.org/dc/elements/1.1/' xmlns:ns1='http://schemas.openxmlformats.org/package/2006/metadata/core-properties' " w:xpath="/ns1:coreProperties[1]/ns1:keywords[1]" w:storeItemID="{6C3C8BC8-F283-45AE-878A-BAB7291924A1}"/>
           <w:text/>
         </w:sdtPr>
-        <w:sdtEndPr/>
         <w:sdtContent>
           <w:r>
             <w:rPr>
@@ -5967,7 +6339,6 @@
           <w:dataBinding w:prefixMappings="xmlns:ns0='http://purl.org/dc/elements/1.1/' xmlns:ns1='http://schemas.openxmlformats.org/package/2006/metadata/core-properties' " w:xpath="/ns1:coreProperties[1]/ns1:keywords[1]" w:storeItemID="{6C3C8BC8-F283-45AE-878A-BAB7291924A1}"/>
           <w:text/>
         </w:sdtPr>
-        <w:sdtEndPr/>
         <w:sdtContent>
           <w:r>
             <w:rPr>
@@ -6066,29 +6437,17 @@
             </w:pPr>
             <w:bookmarkStart w:id="5" w:name="_Ref35854255"/>
             <w:r>
+              <w:lastRenderedPageBreak/>
               <w:t xml:space="preserve">Table </w:t>
             </w:r>
-            <w:r>
-              <w:fldChar w:fldCharType="begin"/>
-            </w:r>
-            <w:r>
-              <w:instrText xml:space="preserve"> SEQ Table \* ARABIC </w:instrText>
-            </w:r>
-            <w:r>
-              <w:fldChar w:fldCharType="separate"/>
-            </w:r>
-            <w:r>
-              <w:rPr>
-                <w:noProof/>
-              </w:rPr>
-              <w:t>2</w:t>
-            </w:r>
-            <w:r>
-              <w:rPr>
-                <w:noProof/>
-              </w:rPr>
-              <w:fldChar w:fldCharType="end"/>
-            </w:r>
+            <w:fldSimple w:instr=" SEQ Table \* ARABIC ">
+              <w:r>
+                <w:rPr>
+                  <w:noProof/>
+                </w:rPr>
+                <w:t>2</w:t>
+              </w:r>
+            </w:fldSimple>
             <w:bookmarkEnd w:id="5"/>
           </w:p>
           <w:p>
@@ -6120,7 +6479,6 @@
                 <w:dataBinding w:prefixMappings="xmlns:ns0='http://purl.org/dc/elements/1.1/' xmlns:ns1='http://schemas.openxmlformats.org/package/2006/metadata/core-properties' " w:xpath="/ns1:coreProperties[1]/ns1:keywords[1]" w:storeItemID="{6C3C8BC8-F283-45AE-878A-BAB7291924A1}"/>
                 <w:text/>
               </w:sdtPr>
-              <w:sdtEndPr/>
               <w:sdtContent>
                 <w:r>
                   <w:rPr>
@@ -6197,7 +6555,6 @@
                 <w:dataBinding w:prefixMappings="xmlns:ns0='http://purl.org/dc/elements/1.1/' xmlns:ns1='http://schemas.openxmlformats.org/package/2006/metadata/core-properties' " w:xpath="/ns1:coreProperties[1]/ns1:keywords[1]" w:storeItemID="{6C3C8BC8-F283-45AE-878A-BAB7291924A1}"/>
                 <w:text/>
               </w:sdtPr>
-              <w:sdtEndPr/>
               <w:sdtContent>
                 <w:r>
                   <w:rPr>
@@ -6272,7 +6629,6 @@
                 <w:dataBinding w:prefixMappings="xmlns:ns0='http://purl.org/dc/elements/1.1/' xmlns:ns1='http://schemas.openxmlformats.org/package/2006/metadata/core-properties' " w:xpath="/ns1:coreProperties[1]/ns1:keywords[1]" w:storeItemID="{6C3C8BC8-F283-45AE-878A-BAB7291924A1}"/>
                 <w:text/>
               </w:sdtPr>
-              <w:sdtEndPr/>
               <w:sdtContent>
                 <w:r>
                   <w:rPr>
@@ -6835,7 +7191,6 @@
                 <w:dataBinding w:prefixMappings="xmlns:ns0='http://purl.org/dc/elements/1.1/' xmlns:ns1='http://schemas.openxmlformats.org/package/2006/metadata/core-properties' " w:xpath="/ns1:coreProperties[1]/ns1:keywords[1]" w:storeItemID="{6C3C8BC8-F283-45AE-878A-BAB7291924A1}"/>
                 <w:text/>
               </w:sdtPr>
-              <w:sdtEndPr/>
               <w:sdtContent>
                 <w:r>
                   <w:rPr>
@@ -7185,27 +7540,14 @@
             <w:r>
               <w:t xml:space="preserve">Table </w:t>
             </w:r>
-            <w:r>
-              <w:fldChar w:fldCharType="begin"/>
-            </w:r>
-            <w:r>
-              <w:instrText xml:space="preserve"> SEQ Table \* ARABIC </w:instrText>
-            </w:r>
-            <w:r>
-              <w:fldChar w:fldCharType="separate"/>
-            </w:r>
-            <w:r>
-              <w:rPr>
-                <w:noProof/>
-              </w:rPr>
-              <w:t>3</w:t>
-            </w:r>
-            <w:r>
-              <w:rPr>
-                <w:noProof/>
-              </w:rPr>
-              <w:fldChar w:fldCharType="end"/>
-            </w:r>
+            <w:fldSimple w:instr=" SEQ Table \* ARABIC ">
+              <w:r>
+                <w:rPr>
+                  <w:noProof/>
+                </w:rPr>
+                <w:t>3</w:t>
+              </w:r>
+            </w:fldSimple>
             <w:bookmarkEnd w:id="6"/>
           </w:p>
           <w:p>
@@ -7237,7 +7579,6 @@
                 <w:dataBinding w:prefixMappings="xmlns:ns0='http://purl.org/dc/elements/1.1/' xmlns:ns1='http://schemas.openxmlformats.org/package/2006/metadata/core-properties' " w:xpath="/ns1:coreProperties[1]/ns1:keywords[1]" w:storeItemID="{6C3C8BC8-F283-45AE-878A-BAB7291924A1}"/>
                 <w:text/>
               </w:sdtPr>
-              <w:sdtEndPr/>
               <w:sdtContent>
                 <w:r>
                   <w:rPr>
@@ -7338,7 +7679,6 @@
                 <w:dataBinding w:prefixMappings="xmlns:ns0='http://purl.org/dc/elements/1.1/' xmlns:ns1='http://schemas.openxmlformats.org/package/2006/metadata/core-properties' " w:xpath="/ns1:coreProperties[1]/ns1:keywords[1]" w:storeItemID="{6C3C8BC8-F283-45AE-878A-BAB7291924A1}"/>
                 <w:text/>
               </w:sdtPr>
-              <w:sdtEndPr/>
               <w:sdtContent>
                 <w:r>
                   <w:rPr>
@@ -7413,7 +7753,6 @@
                 <w:dataBinding w:prefixMappings="xmlns:ns0='http://purl.org/dc/elements/1.1/' xmlns:ns1='http://schemas.openxmlformats.org/package/2006/metadata/core-properties' " w:xpath="/ns1:coreProperties[1]/ns1:keywords[1]" w:storeItemID="{6C3C8BC8-F283-45AE-878A-BAB7291924A1}"/>
                 <w:text/>
               </w:sdtPr>
-              <w:sdtEndPr/>
               <w:sdtContent>
                 <w:r>
                   <w:rPr>
@@ -8176,7 +8515,6 @@
                 <w:rFonts w:ascii="Arial" w:hAnsi="Arial"/>
                 <w:sz w:val="20"/>
               </w:rPr>
-              <w:lastRenderedPageBreak/>
               <w:t>2</w:t>
             </w:r>
           </w:p>
@@ -8413,7 +8751,15 @@
                 <w:rFonts w:ascii="Arial" w:hAnsi="Arial"/>
                 <w:sz w:val="20"/>
               </w:rPr>
-              <w:t>##QA-PASS (Waste Site Parse Check): The cie-ipp.pl output only has sites listed in the VZEHSIT.</w:t>
+              <w:t xml:space="preserve">##QA-PASS (Waste Site </w:t>
+            </w:r>
+            <w:r>
+              <w:rPr>
+                <w:rFonts w:ascii="Arial" w:hAnsi="Arial"/>
+                <w:sz w:val="20"/>
+              </w:rPr>
+              <w:lastRenderedPageBreak/>
+              <w:t>Parse Check): The cie-ipp.pl output only has sites listed in the VZEHSIT.</w:t>
             </w:r>
             <w:r>
               <w:rPr>
@@ -8468,7 +8814,6 @@
                 <w:dataBinding w:prefixMappings="xmlns:ns0='http://purl.org/dc/elements/1.1/' xmlns:ns1='http://schemas.openxmlformats.org/package/2006/metadata/core-properties' " w:xpath="/ns1:coreProperties[1]/ns1:keywords[1]" w:storeItemID="{6C3C8BC8-F283-45AE-878A-BAB7291924A1}"/>
                 <w:text/>
               </w:sdtPr>
-              <w:sdtEndPr/>
               <w:sdtContent>
                 <w:r>
                   <w:rPr>
@@ -8695,7 +9040,6 @@
                 <w:dataBinding w:prefixMappings="xmlns:ns0='http://purl.org/dc/elements/1.1/' xmlns:ns1='http://schemas.openxmlformats.org/package/2006/metadata/core-properties' " w:xpath="/ns1:coreProperties[1]/ns1:keywords[1]" w:storeItemID="{6C3C8BC8-F283-45AE-878A-BAB7291924A1}"/>
                 <w:text/>
               </w:sdtPr>
-              <w:sdtEndPr/>
               <w:sdtContent>
                 <w:r>
                   <w:rPr>
@@ -8913,7 +9257,6 @@
                 <w:dataBinding w:prefixMappings="xmlns:ns0='http://purl.org/dc/elements/1.1/' xmlns:ns1='http://schemas.openxmlformats.org/package/2006/metadata/core-properties' " w:xpath="/ns1:coreProperties[1]/ns1:keywords[1]" w:storeItemID="{6C3C8BC8-F283-45AE-878A-BAB7291924A1}"/>
                 <w:text/>
               </w:sdtPr>
-              <w:sdtEndPr/>
               <w:sdtContent>
                 <w:r>
                   <w:rPr>
@@ -9147,7 +9490,6 @@
                 <w:dataBinding w:prefixMappings="xmlns:ns0='http://purl.org/dc/elements/1.1/' xmlns:ns1='http://schemas.openxmlformats.org/package/2006/metadata/core-properties' " w:xpath="/ns1:coreProperties[1]/ns1:keywords[1]" w:storeItemID="{6C3C8BC8-F283-45AE-878A-BAB7291924A1}"/>
                 <w:text/>
               </w:sdtPr>
-              <w:sdtEndPr/>
               <w:sdtContent>
                 <w:r>
                   <w:rPr>
@@ -9367,7 +9709,6 @@
                 <w:dataBinding w:prefixMappings="xmlns:ns0='http://purl.org/dc/elements/1.1/' xmlns:ns1='http://schemas.openxmlformats.org/package/2006/metadata/core-properties' " w:xpath="/ns1:coreProperties[1]/ns1:keywords[1]" w:storeItemID="{6C3C8BC8-F283-45AE-878A-BAB7291924A1}"/>
                 <w:text/>
               </w:sdtPr>
-              <w:sdtEndPr/>
               <w:sdtContent>
                 <w:r>
                   <w:rPr>
@@ -9451,7 +9792,6 @@
                 <w:rFonts w:ascii="Arial" w:hAnsi="Arial"/>
                 <w:sz w:val="20"/>
               </w:rPr>
-              <w:lastRenderedPageBreak/>
               <w:t>8</w:t>
             </w:r>
           </w:p>
@@ -9585,6 +9925,7 @@
                 <w:rFonts w:ascii="Arial" w:hAnsi="Arial"/>
                 <w:sz w:val="20"/>
               </w:rPr>
+              <w:lastRenderedPageBreak/>
               <w:t xml:space="preserve">If this exact string is present, FR-8 has been satisfied by the </w:t>
             </w:r>
             <w:sdt>
@@ -9604,7 +9945,6 @@
                 <w:dataBinding w:prefixMappings="xmlns:ns0='http://purl.org/dc/elements/1.1/' xmlns:ns1='http://schemas.openxmlformats.org/package/2006/metadata/core-properties' " w:xpath="/ns1:coreProperties[1]/ns1:keywords[1]" w:storeItemID="{6C3C8BC8-F283-45AE-878A-BAB7291924A1}"/>
                 <w:text/>
               </w:sdtPr>
-              <w:sdtEndPr/>
               <w:sdtContent>
                 <w:r>
                   <w:rPr>
@@ -9843,7 +10183,6 @@
                 <w:dataBinding w:prefixMappings="xmlns:ns0='http://purl.org/dc/elements/1.1/' xmlns:ns1='http://schemas.openxmlformats.org/package/2006/metadata/core-properties' " w:xpath="/ns1:coreProperties[1]/ns1:keywords[1]" w:storeItemID="{6C3C8BC8-F283-45AE-878A-BAB7291924A1}"/>
                 <w:text/>
               </w:sdtPr>
-              <w:sdtEndPr/>
               <w:sdtContent>
                 <w:r>
                   <w:rPr>
@@ -10350,7 +10689,6 @@
         <w:rPr>
           <w:rFonts w:ascii="Arial" w:hAnsi="Arial"/>
         </w:rPr>
-        <w:lastRenderedPageBreak/>
         <w:t>OUTPUT=</w:t>
       </w:r>
       <w:proofErr w:type="spellStart"/>
@@ -10401,6 +10739,7 @@
         <w:pStyle w:val="Heading1"/>
       </w:pPr>
       <w:r>
+        <w:lastRenderedPageBreak/>
         <w:t xml:space="preserve">Tool </w:t>
       </w:r>
       <w:r>
@@ -10436,7 +10775,6 @@
           <w:dataBinding w:prefixMappings="xmlns:ns0='http://purl.org/dc/elements/1.1/' xmlns:ns1='http://schemas.openxmlformats.org/package/2006/metadata/core-properties' " w:xpath="/ns1:coreProperties[1]/ns1:keywords[1]" w:storeItemID="{6C3C8BC8-F283-45AE-878A-BAB7291924A1}"/>
           <w:text/>
         </w:sdtPr>
-        <w:sdtEndPr/>
         <w:sdtContent>
           <w:r>
             <w:rPr>
@@ -10808,27 +11146,14 @@
       <w:r>
         <w:t xml:space="preserve">Appendix </w:t>
       </w:r>
-      <w:r>
-        <w:fldChar w:fldCharType="begin"/>
-      </w:r>
-      <w:r>
-        <w:instrText xml:space="preserve"> SEQ Appendix \* ALPHABETIC </w:instrText>
-      </w:r>
-      <w:r>
-        <w:fldChar w:fldCharType="separate"/>
-      </w:r>
-      <w:r>
-        <w:rPr>
-          <w:noProof/>
-        </w:rPr>
-        <w:t>A</w:t>
-      </w:r>
-      <w:r>
-        <w:rPr>
-          <w:noProof/>
-        </w:rPr>
-        <w:fldChar w:fldCharType="end"/>
-      </w:r>
+      <w:fldSimple w:instr=" SEQ Appendix \* ALPHABETIC ">
+        <w:r>
+          <w:rPr>
+            <w:noProof/>
+          </w:rPr>
+          <w:t>A</w:t>
+        </w:r>
+      </w:fldSimple>
       <w:bookmarkEnd w:id="8"/>
     </w:p>
     <w:p>
@@ -10893,7 +11218,6 @@
         <w:spacing w:after="160" w:line="259" w:lineRule="auto"/>
       </w:pPr>
       <w:r>
-        <w:lastRenderedPageBreak/>
         <w:br w:type="page"/>
       </w:r>
     </w:p>
@@ -10922,7 +11246,6 @@
           <w:dataBinding w:prefixMappings="xmlns:ns0='http://purl.org/dc/elements/1.1/' xmlns:ns1='http://schemas.openxmlformats.org/package/2006/metadata/core-properties' " w:xpath="/ns1:coreProperties[1]/ns1:keywords[1]" w:storeItemID="{6C3C8BC8-F283-45AE-878A-BAB7291924A1}"/>
           <w:text/>
         </w:sdtPr>
-        <w:sdtEndPr/>
         <w:sdtContent>
           <w:r>
             <w:t>Inventory Preprocessor</w:t>
@@ -10987,7 +11310,6 @@
           <w:dataBinding w:prefixMappings="xmlns:ns0='http://purl.org/dc/elements/1.1/' xmlns:ns1='http://schemas.openxmlformats.org/package/2006/metadata/core-properties' " w:xpath="/ns1:coreProperties[1]/ns1:keywords[1]" w:storeItemID="{6C3C8BC8-F283-45AE-878A-BAB7291924A1}"/>
           <w:text/>
         </w:sdtPr>
-        <w:sdtEndPr/>
         <w:sdtContent>
           <w:r>
             <w:t>Inventory Preprocessor</w:t>
@@ -11085,27 +11407,14 @@
             <w:r>
               <w:t xml:space="preserve">Table </w:t>
             </w:r>
-            <w:r>
-              <w:fldChar w:fldCharType="begin"/>
-            </w:r>
-            <w:r>
-              <w:instrText xml:space="preserve"> SEQ Table \* ARABIC </w:instrText>
-            </w:r>
-            <w:r>
-              <w:fldChar w:fldCharType="separate"/>
-            </w:r>
-            <w:r>
-              <w:rPr>
-                <w:noProof/>
-              </w:rPr>
-              <w:t>3</w:t>
-            </w:r>
-            <w:r>
-              <w:rPr>
-                <w:noProof/>
-              </w:rPr>
-              <w:fldChar w:fldCharType="end"/>
-            </w:r>
+            <w:fldSimple w:instr=" SEQ Table \* ARABIC ">
+              <w:r>
+                <w:rPr>
+                  <w:noProof/>
+                </w:rPr>
+                <w:t>3</w:t>
+              </w:r>
+            </w:fldSimple>
           </w:p>
           <w:p>
             <w:pPr>
@@ -11136,7 +11445,6 @@
                 <w:dataBinding w:prefixMappings="xmlns:ns0='http://purl.org/dc/elements/1.1/' xmlns:ns1='http://schemas.openxmlformats.org/package/2006/metadata/core-properties' " w:xpath="/ns1:coreProperties[1]/ns1:keywords[1]" w:storeItemID="{6C3C8BC8-F283-45AE-878A-BAB7291924A1}"/>
                 <w:text/>
               </w:sdtPr>
-              <w:sdtEndPr/>
               <w:sdtContent>
                 <w:r>
                   <w:rPr>
@@ -11213,7 +11521,6 @@
                 <w:dataBinding w:prefixMappings="xmlns:ns0='http://purl.org/dc/elements/1.1/' xmlns:ns1='http://schemas.openxmlformats.org/package/2006/metadata/core-properties' " w:xpath="/ns1:coreProperties[1]/ns1:keywords[1]" w:storeItemID="{6C3C8BC8-F283-45AE-878A-BAB7291924A1}"/>
                 <w:text/>
               </w:sdtPr>
-              <w:sdtEndPr/>
               <w:sdtContent>
                 <w:r>
                   <w:rPr>
@@ -11288,7 +11595,6 @@
                 <w:dataBinding w:prefixMappings="xmlns:ns0='http://purl.org/dc/elements/1.1/' xmlns:ns1='http://schemas.openxmlformats.org/package/2006/metadata/core-properties' " w:xpath="/ns1:coreProperties[1]/ns1:keywords[1]" w:storeItemID="{6C3C8BC8-F283-45AE-878A-BAB7291924A1}"/>
                 <w:text/>
               </w:sdtPr>
-              <w:sdtEndPr/>
               <w:sdtContent>
                 <w:r>
                   <w:rPr>
@@ -12253,7 +12559,6 @@
                 <w:dataBinding w:prefixMappings="xmlns:ns0='http://purl.org/dc/elements/1.1/' xmlns:ns1='http://schemas.openxmlformats.org/package/2006/metadata/core-properties' " w:xpath="/ns1:coreProperties[1]/ns1:keywords[1]" w:storeItemID="{6C3C8BC8-F283-45AE-878A-BAB7291924A1}"/>
                 <w:text/>
               </w:sdtPr>
-              <w:sdtEndPr/>
               <w:sdtContent>
                 <w:r>
                   <w:rPr>
@@ -12470,7 +12775,6 @@
                 <w:dataBinding w:prefixMappings="xmlns:ns0='http://purl.org/dc/elements/1.1/' xmlns:ns1='http://schemas.openxmlformats.org/package/2006/metadata/core-properties' " w:xpath="/ns1:coreProperties[1]/ns1:keywords[1]" w:storeItemID="{6C3C8BC8-F283-45AE-878A-BAB7291924A1}"/>
                 <w:text/>
               </w:sdtPr>
-              <w:sdtEndPr/>
               <w:sdtContent>
                 <w:r>
                   <w:rPr>
@@ -12688,7 +12992,6 @@
                 <w:dataBinding w:prefixMappings="xmlns:ns0='http://purl.org/dc/elements/1.1/' xmlns:ns1='http://schemas.openxmlformats.org/package/2006/metadata/core-properties' " w:xpath="/ns1:coreProperties[1]/ns1:keywords[1]" w:storeItemID="{6C3C8BC8-F283-45AE-878A-BAB7291924A1}"/>
                 <w:text/>
               </w:sdtPr>
-              <w:sdtEndPr/>
               <w:sdtContent>
                 <w:r>
                   <w:rPr>
@@ -12915,7 +13218,6 @@
                 <w:dataBinding w:prefixMappings="xmlns:ns0='http://purl.org/dc/elements/1.1/' xmlns:ns1='http://schemas.openxmlformats.org/package/2006/metadata/core-properties' " w:xpath="/ns1:coreProperties[1]/ns1:keywords[1]" w:storeItemID="{6C3C8BC8-F283-45AE-878A-BAB7291924A1}"/>
                 <w:text/>
               </w:sdtPr>
-              <w:sdtEndPr/>
               <w:sdtContent>
                 <w:r>
                   <w:rPr>
@@ -13128,7 +13430,6 @@
                 <w:dataBinding w:prefixMappings="xmlns:ns0='http://purl.org/dc/elements/1.1/' xmlns:ns1='http://schemas.openxmlformats.org/package/2006/metadata/core-properties' " w:xpath="/ns1:coreProperties[1]/ns1:keywords[1]" w:storeItemID="{6C3C8BC8-F283-45AE-878A-BAB7291924A1}"/>
                 <w:text/>
               </w:sdtPr>
-              <w:sdtEndPr/>
               <w:sdtContent>
                 <w:r>
                   <w:rPr>
@@ -13355,7 +13656,6 @@
                 <w:dataBinding w:prefixMappings="xmlns:ns0='http://purl.org/dc/elements/1.1/' xmlns:ns1='http://schemas.openxmlformats.org/package/2006/metadata/core-properties' " w:xpath="/ns1:coreProperties[1]/ns1:keywords[1]" w:storeItemID="{6C3C8BC8-F283-45AE-878A-BAB7291924A1}"/>
                 <w:text/>
               </w:sdtPr>
-              <w:sdtEndPr/>
               <w:sdtContent>
                 <w:r>
                   <w:rPr>
@@ -13582,7 +13882,6 @@
                 <w:dataBinding w:prefixMappings="xmlns:ns0='http://purl.org/dc/elements/1.1/' xmlns:ns1='http://schemas.openxmlformats.org/package/2006/metadata/core-properties' " w:xpath="/ns1:coreProperties[1]/ns1:keywords[1]" w:storeItemID="{6C3C8BC8-F283-45AE-878A-BAB7291924A1}"/>
                 <w:text/>
               </w:sdtPr>
-              <w:sdtEndPr/>
               <w:sdtContent>
                 <w:r>
                   <w:rPr>
@@ -13698,27 +13997,14 @@
       <w:r>
         <w:t xml:space="preserve">Appendix </w:t>
       </w:r>
-      <w:r>
-        <w:fldChar w:fldCharType="begin"/>
-      </w:r>
-      <w:r>
-        <w:instrText xml:space="preserve"> SEQ Appendix \* ALPHABETIC </w:instrText>
-      </w:r>
-      <w:r>
-        <w:fldChar w:fldCharType="separate"/>
-      </w:r>
-      <w:r>
-        <w:rPr>
-          <w:noProof/>
-        </w:rPr>
-        <w:t>B</w:t>
-      </w:r>
-      <w:r>
-        <w:rPr>
-          <w:noProof/>
-        </w:rPr>
-        <w:fldChar w:fldCharType="end"/>
-      </w:r>
+      <w:fldSimple w:instr=" SEQ Appendix \* ALPHABETIC ">
+        <w:r>
+          <w:rPr>
+            <w:noProof/>
+          </w:rPr>
+          <w:t>B</w:t>
+        </w:r>
+      </w:fldSimple>
     </w:p>
     <w:p>
       <w:pPr>
@@ -13838,7 +14124,6 @@
                 <w:dataBinding w:prefixMappings="xmlns:ns0='http://purl.org/dc/elements/1.1/' xmlns:ns1='http://schemas.openxmlformats.org/package/2006/metadata/core-properties' " w:xpath="/ns1:coreProperties[1]/ns1:keywords[1]" w:storeItemID="{6C3C8BC8-F283-45AE-878A-BAB7291924A1}"/>
                 <w:text/>
               </w:sdtPr>
-              <w:sdtEndPr/>
               <w:sdtContent>
                 <w:r>
                   <w:rPr>
@@ -13915,7 +14200,6 @@
                 <w:dataBinding w:prefixMappings="xmlns:ns0='http://purl.org/dc/elements/1.1/' xmlns:ns1='http://schemas.openxmlformats.org/package/2006/metadata/core-properties' " w:xpath="/ns1:coreProperties[1]/ns1:keywords[1]" w:storeItemID="{6C3C8BC8-F283-45AE-878A-BAB7291924A1}"/>
                 <w:text/>
               </w:sdtPr>
-              <w:sdtEndPr/>
               <w:sdtContent>
                 <w:r>
                   <w:rPr>
@@ -13990,7 +14274,6 @@
                 <w:dataBinding w:prefixMappings="xmlns:ns0='http://purl.org/dc/elements/1.1/' xmlns:ns1='http://schemas.openxmlformats.org/package/2006/metadata/core-properties' " w:xpath="/ns1:coreProperties[1]/ns1:keywords[1]" w:storeItemID="{6C3C8BC8-F283-45AE-878A-BAB7291924A1}"/>
                 <w:text/>
               </w:sdtPr>
-              <w:sdtEndPr/>
               <w:sdtContent>
                 <w:r>
                   <w:rPr>
@@ -14529,7 +14812,6 @@
                 <w:dataBinding w:prefixMappings="xmlns:ns0='http://purl.org/dc/elements/1.1/' xmlns:ns1='http://schemas.openxmlformats.org/package/2006/metadata/core-properties' " w:xpath="/ns1:coreProperties[1]/ns1:keywords[1]" w:storeItemID="{6C3C8BC8-F283-45AE-878A-BAB7291924A1}"/>
                 <w:text/>
               </w:sdtPr>
-              <w:sdtEndPr/>
               <w:sdtContent>
                 <w:r>
                   <w:rPr>
@@ -16882,6 +17164,119 @@
     </w:lvl>
   </w:abstractNum>
   <w:abstractNum w:abstractNumId="17" w15:restartNumberingAfterBreak="0">
+    <w:nsid w:val="50435767"/>
+    <w:multiLevelType w:val="hybridMultilevel"/>
+    <w:tmpl w:val="DF1E050E"/>
+    <w:lvl w:ilvl="0" w:tplc="04090001">
+      <w:start w:val="1"/>
+      <w:numFmt w:val="bullet"/>
+      <w:lvlText w:val=""/>
+      <w:lvlJc w:val="left"/>
+      <w:pPr>
+        <w:ind w:left="1440" w:hanging="360"/>
+      </w:pPr>
+      <w:rPr>
+        <w:rFonts w:ascii="Symbol" w:hAnsi="Symbol" w:hint="default"/>
+      </w:rPr>
+    </w:lvl>
+    <w:lvl w:ilvl="1" w:tplc="04090003">
+      <w:start w:val="1"/>
+      <w:numFmt w:val="bullet"/>
+      <w:lvlText w:val="o"/>
+      <w:lvlJc w:val="left"/>
+      <w:pPr>
+        <w:ind w:left="2160" w:hanging="360"/>
+      </w:pPr>
+      <w:rPr>
+        <w:rFonts w:ascii="Courier New" w:hAnsi="Courier New" w:cs="Courier New" w:hint="default"/>
+      </w:rPr>
+    </w:lvl>
+    <w:lvl w:ilvl="2" w:tplc="04090005" w:tentative="1">
+      <w:start w:val="1"/>
+      <w:numFmt w:val="bullet"/>
+      <w:lvlText w:val=""/>
+      <w:lvlJc w:val="left"/>
+      <w:pPr>
+        <w:ind w:left="2880" w:hanging="360"/>
+      </w:pPr>
+      <w:rPr>
+        <w:rFonts w:ascii="Wingdings" w:hAnsi="Wingdings" w:hint="default"/>
+      </w:rPr>
+    </w:lvl>
+    <w:lvl w:ilvl="3" w:tplc="04090001" w:tentative="1">
+      <w:start w:val="1"/>
+      <w:numFmt w:val="bullet"/>
+      <w:lvlText w:val=""/>
+      <w:lvlJc w:val="left"/>
+      <w:pPr>
+        <w:ind w:left="3600" w:hanging="360"/>
+      </w:pPr>
+      <w:rPr>
+        <w:rFonts w:ascii="Symbol" w:hAnsi="Symbol" w:hint="default"/>
+      </w:rPr>
+    </w:lvl>
+    <w:lvl w:ilvl="4" w:tplc="04090003" w:tentative="1">
+      <w:start w:val="1"/>
+      <w:numFmt w:val="bullet"/>
+      <w:lvlText w:val="o"/>
+      <w:lvlJc w:val="left"/>
+      <w:pPr>
+        <w:ind w:left="4320" w:hanging="360"/>
+      </w:pPr>
+      <w:rPr>
+        <w:rFonts w:ascii="Courier New" w:hAnsi="Courier New" w:cs="Courier New" w:hint="default"/>
+      </w:rPr>
+    </w:lvl>
+    <w:lvl w:ilvl="5" w:tplc="04090005" w:tentative="1">
+      <w:start w:val="1"/>
+      <w:numFmt w:val="bullet"/>
+      <w:lvlText w:val=""/>
+      <w:lvlJc w:val="left"/>
+      <w:pPr>
+        <w:ind w:left="5040" w:hanging="360"/>
+      </w:pPr>
+      <w:rPr>
+        <w:rFonts w:ascii="Wingdings" w:hAnsi="Wingdings" w:hint="default"/>
+      </w:rPr>
+    </w:lvl>
+    <w:lvl w:ilvl="6" w:tplc="04090001" w:tentative="1">
+      <w:start w:val="1"/>
+      <w:numFmt w:val="bullet"/>
+      <w:lvlText w:val=""/>
+      <w:lvlJc w:val="left"/>
+      <w:pPr>
+        <w:ind w:left="5760" w:hanging="360"/>
+      </w:pPr>
+      <w:rPr>
+        <w:rFonts w:ascii="Symbol" w:hAnsi="Symbol" w:hint="default"/>
+      </w:rPr>
+    </w:lvl>
+    <w:lvl w:ilvl="7" w:tplc="04090003" w:tentative="1">
+      <w:start w:val="1"/>
+      <w:numFmt w:val="bullet"/>
+      <w:lvlText w:val="o"/>
+      <w:lvlJc w:val="left"/>
+      <w:pPr>
+        <w:ind w:left="6480" w:hanging="360"/>
+      </w:pPr>
+      <w:rPr>
+        <w:rFonts w:ascii="Courier New" w:hAnsi="Courier New" w:cs="Courier New" w:hint="default"/>
+      </w:rPr>
+    </w:lvl>
+    <w:lvl w:ilvl="8" w:tplc="04090005" w:tentative="1">
+      <w:start w:val="1"/>
+      <w:numFmt w:val="bullet"/>
+      <w:lvlText w:val=""/>
+      <w:lvlJc w:val="left"/>
+      <w:pPr>
+        <w:ind w:left="7200" w:hanging="360"/>
+      </w:pPr>
+      <w:rPr>
+        <w:rFonts w:ascii="Wingdings" w:hAnsi="Wingdings" w:hint="default"/>
+      </w:rPr>
+    </w:lvl>
+  </w:abstractNum>
+  <w:abstractNum w:abstractNumId="18" w15:restartNumberingAfterBreak="0">
     <w:nsid w:val="5B1153B0"/>
     <w:multiLevelType w:val="multilevel"/>
     <w:tmpl w:val="B0B458DA"/>
@@ -16998,7 +17393,7 @@
       </w:rPr>
     </w:lvl>
   </w:abstractNum>
-  <w:abstractNum w:abstractNumId="18" w15:restartNumberingAfterBreak="0">
+  <w:abstractNum w:abstractNumId="19" w15:restartNumberingAfterBreak="0">
     <w:nsid w:val="5D8449F3"/>
     <w:multiLevelType w:val="hybridMultilevel"/>
     <w:tmpl w:val="FBE65BDA"/>
@@ -17111,7 +17506,7 @@
       </w:rPr>
     </w:lvl>
   </w:abstractNum>
-  <w:abstractNum w:abstractNumId="19" w15:restartNumberingAfterBreak="0">
+  <w:abstractNum w:abstractNumId="20" w15:restartNumberingAfterBreak="0">
     <w:nsid w:val="6C1A686C"/>
     <w:multiLevelType w:val="multilevel"/>
     <w:tmpl w:val="0409001F"/>
@@ -17197,7 +17592,7 @@
       </w:pPr>
     </w:lvl>
   </w:abstractNum>
-  <w:abstractNum w:abstractNumId="20" w15:restartNumberingAfterBreak="0">
+  <w:abstractNum w:abstractNumId="21" w15:restartNumberingAfterBreak="0">
     <w:nsid w:val="6F793417"/>
     <w:multiLevelType w:val="hybridMultilevel"/>
     <w:tmpl w:val="05B681B0"/>
@@ -17310,7 +17705,7 @@
       </w:rPr>
     </w:lvl>
   </w:abstractNum>
-  <w:abstractNum w:abstractNumId="21" w15:restartNumberingAfterBreak="0">
+  <w:abstractNum w:abstractNumId="22" w15:restartNumberingAfterBreak="0">
     <w:nsid w:val="734B4CC3"/>
     <w:multiLevelType w:val="multilevel"/>
     <w:tmpl w:val="0409001F"/>
@@ -17396,7 +17791,7 @@
       </w:pPr>
     </w:lvl>
   </w:abstractNum>
-  <w:abstractNum w:abstractNumId="22" w15:restartNumberingAfterBreak="0">
+  <w:abstractNum w:abstractNumId="23" w15:restartNumberingAfterBreak="0">
     <w:nsid w:val="7CA35266"/>
     <w:multiLevelType w:val="multilevel"/>
     <w:tmpl w:val="04090025"/>
@@ -17482,7 +17877,7 @@
       </w:pPr>
     </w:lvl>
   </w:abstractNum>
-  <w:abstractNum w:abstractNumId="23" w15:restartNumberingAfterBreak="0">
+  <w:abstractNum w:abstractNumId="24" w15:restartNumberingAfterBreak="0">
     <w:nsid w:val="7FD31724"/>
     <w:multiLevelType w:val="hybridMultilevel"/>
     <w:tmpl w:val="7A0CB9D8"/>
@@ -17575,7 +17970,7 @@
     <w:abstractNumId w:val="13"/>
   </w:num>
   <w:num w:numId="2">
-    <w:abstractNumId w:val="18"/>
+    <w:abstractNumId w:val="19"/>
   </w:num>
   <w:num w:numId="3">
     <w:abstractNumId w:val="2"/>
@@ -17593,19 +17988,19 @@
     <w:abstractNumId w:val="16"/>
   </w:num>
   <w:num w:numId="8">
-    <w:abstractNumId w:val="22"/>
+    <w:abstractNumId w:val="23"/>
   </w:num>
   <w:num w:numId="9">
-    <w:abstractNumId w:val="21"/>
+    <w:abstractNumId w:val="22"/>
   </w:num>
   <w:num w:numId="10">
     <w:abstractNumId w:val="6"/>
   </w:num>
   <w:num w:numId="11">
-    <w:abstractNumId w:val="17"/>
+    <w:abstractNumId w:val="18"/>
   </w:num>
   <w:num w:numId="12">
-    <w:abstractNumId w:val="17"/>
+    <w:abstractNumId w:val="18"/>
     <w:lvlOverride w:ilvl="0">
       <w:startOverride w:val="1"/>
     </w:lvlOverride>
@@ -17635,7 +18030,7 @@
     </w:lvlOverride>
   </w:num>
   <w:num w:numId="13">
-    <w:abstractNumId w:val="19"/>
+    <w:abstractNumId w:val="20"/>
   </w:num>
   <w:num w:numId="14">
     <w:abstractNumId w:val="1"/>
@@ -17665,13 +18060,16 @@
     <w:abstractNumId w:val="15"/>
   </w:num>
   <w:num w:numId="23">
-    <w:abstractNumId w:val="23"/>
+    <w:abstractNumId w:val="24"/>
   </w:num>
   <w:num w:numId="24">
     <w:abstractNumId w:val="5"/>
   </w:num>
   <w:num w:numId="25">
-    <w:abstractNumId w:val="20"/>
+    <w:abstractNumId w:val="21"/>
+  </w:num>
+  <w:num w:numId="26">
+    <w:abstractNumId w:val="17"/>
   </w:num>
 </w:numbering>
 </file>
@@ -19794,6 +20192,238 @@
         </w:p>
       </w:docPartBody>
     </w:docPart>
+    <w:docPart>
+      <w:docPartPr>
+        <w:name w:val="32C90DF9CE434571ACD8087902777291"/>
+        <w:category>
+          <w:name w:val="General"/>
+          <w:gallery w:val="placeholder"/>
+        </w:category>
+        <w:types>
+          <w:type w:val="bbPlcHdr"/>
+        </w:types>
+        <w:behaviors>
+          <w:behavior w:val="content"/>
+        </w:behaviors>
+        <w:guid w:val="{CF9BE7A6-7240-40FC-9072-C479C7988FB1}"/>
+      </w:docPartPr>
+      <w:docPartBody>
+        <w:p>
+          <w:pPr>
+            <w:pStyle w:val="32C90DF9CE434571ACD8087902777291"/>
+          </w:pPr>
+          <w:r>
+            <w:rPr>
+              <w:rStyle w:val="PlaceholderText"/>
+            </w:rPr>
+            <w:t>[Keywords]</w:t>
+          </w:r>
+        </w:p>
+      </w:docPartBody>
+    </w:docPart>
+    <w:docPart>
+      <w:docPartPr>
+        <w:name w:val="A428EE6E6CB74F59AA7EEBE9CF249B50"/>
+        <w:category>
+          <w:name w:val="General"/>
+          <w:gallery w:val="placeholder"/>
+        </w:category>
+        <w:types>
+          <w:type w:val="bbPlcHdr"/>
+        </w:types>
+        <w:behaviors>
+          <w:behavior w:val="content"/>
+        </w:behaviors>
+        <w:guid w:val="{F06D2CDA-078C-4172-BE39-ED6034174076}"/>
+      </w:docPartPr>
+      <w:docPartBody>
+        <w:p>
+          <w:pPr>
+            <w:pStyle w:val="A428EE6E6CB74F59AA7EEBE9CF249B50"/>
+          </w:pPr>
+          <w:r>
+            <w:rPr>
+              <w:rStyle w:val="PlaceholderText"/>
+            </w:rPr>
+            <w:t>[Keywords]</w:t>
+          </w:r>
+        </w:p>
+      </w:docPartBody>
+    </w:docPart>
+    <w:docPart>
+      <w:docPartPr>
+        <w:name w:val="C0387DBB77B04EC3B697F14D4474A0A4"/>
+        <w:category>
+          <w:name w:val="General"/>
+          <w:gallery w:val="placeholder"/>
+        </w:category>
+        <w:types>
+          <w:type w:val="bbPlcHdr"/>
+        </w:types>
+        <w:behaviors>
+          <w:behavior w:val="content"/>
+        </w:behaviors>
+        <w:guid w:val="{F5CE49D6-C381-4864-8D79-EB9153CCD1DF}"/>
+      </w:docPartPr>
+      <w:docPartBody>
+        <w:p>
+          <w:pPr>
+            <w:pStyle w:val="C0387DBB77B04EC3B697F14D4474A0A4"/>
+          </w:pPr>
+          <w:r>
+            <w:rPr>
+              <w:rStyle w:val="PlaceholderText"/>
+            </w:rPr>
+            <w:t>[Keywords]</w:t>
+          </w:r>
+        </w:p>
+      </w:docPartBody>
+    </w:docPart>
+    <w:docPart>
+      <w:docPartPr>
+        <w:name w:val="DAA4BEBD77E7448585DA40C8D03853F9"/>
+        <w:category>
+          <w:name w:val="General"/>
+          <w:gallery w:val="placeholder"/>
+        </w:category>
+        <w:types>
+          <w:type w:val="bbPlcHdr"/>
+        </w:types>
+        <w:behaviors>
+          <w:behavior w:val="content"/>
+        </w:behaviors>
+        <w:guid w:val="{8EFA6D8B-C55D-42C1-85F8-249A9E78CD52}"/>
+      </w:docPartPr>
+      <w:docPartBody>
+        <w:p>
+          <w:pPr>
+            <w:pStyle w:val="DAA4BEBD77E7448585DA40C8D03853F9"/>
+          </w:pPr>
+          <w:r>
+            <w:rPr>
+              <w:rStyle w:val="PlaceholderText"/>
+            </w:rPr>
+            <w:t>[Keywords]</w:t>
+          </w:r>
+        </w:p>
+      </w:docPartBody>
+    </w:docPart>
+    <w:docPart>
+      <w:docPartPr>
+        <w:name w:val="0F8835DAD9AA4327A72E36862B9EE98A"/>
+        <w:category>
+          <w:name w:val="General"/>
+          <w:gallery w:val="placeholder"/>
+        </w:category>
+        <w:types>
+          <w:type w:val="bbPlcHdr"/>
+        </w:types>
+        <w:behaviors>
+          <w:behavior w:val="content"/>
+        </w:behaviors>
+        <w:guid w:val="{7A8D7F15-94CC-4E8B-A73A-8DF7C8ECB903}"/>
+      </w:docPartPr>
+      <w:docPartBody>
+        <w:p>
+          <w:pPr>
+            <w:pStyle w:val="0F8835DAD9AA4327A72E36862B9EE98A"/>
+          </w:pPr>
+          <w:r>
+            <w:rPr>
+              <w:rStyle w:val="PlaceholderText"/>
+            </w:rPr>
+            <w:t>[Keywords]</w:t>
+          </w:r>
+        </w:p>
+      </w:docPartBody>
+    </w:docPart>
+    <w:docPart>
+      <w:docPartPr>
+        <w:name w:val="A43F1251E02A4EA8BE726344C47F507A"/>
+        <w:category>
+          <w:name w:val="General"/>
+          <w:gallery w:val="placeholder"/>
+        </w:category>
+        <w:types>
+          <w:type w:val="bbPlcHdr"/>
+        </w:types>
+        <w:behaviors>
+          <w:behavior w:val="content"/>
+        </w:behaviors>
+        <w:guid w:val="{8796BFE1-5390-404D-BE59-25DF88458B3F}"/>
+      </w:docPartPr>
+      <w:docPartBody>
+        <w:p>
+          <w:pPr>
+            <w:pStyle w:val="A43F1251E02A4EA8BE726344C47F507A"/>
+          </w:pPr>
+          <w:r>
+            <w:rPr>
+              <w:rStyle w:val="PlaceholderText"/>
+            </w:rPr>
+            <w:t>[Keywords]</w:t>
+          </w:r>
+        </w:p>
+      </w:docPartBody>
+    </w:docPart>
+    <w:docPart>
+      <w:docPartPr>
+        <w:name w:val="0A9F23F9EA094789892DF3396BB14D8B"/>
+        <w:category>
+          <w:name w:val="General"/>
+          <w:gallery w:val="placeholder"/>
+        </w:category>
+        <w:types>
+          <w:type w:val="bbPlcHdr"/>
+        </w:types>
+        <w:behaviors>
+          <w:behavior w:val="content"/>
+        </w:behaviors>
+        <w:guid w:val="{A6E3E0C0-508F-462D-844C-0E9623B52CCE}"/>
+      </w:docPartPr>
+      <w:docPartBody>
+        <w:p>
+          <w:pPr>
+            <w:pStyle w:val="0A9F23F9EA094789892DF3396BB14D8B"/>
+          </w:pPr>
+          <w:r>
+            <w:rPr>
+              <w:rStyle w:val="PlaceholderText"/>
+            </w:rPr>
+            <w:t>[Keywords]</w:t>
+          </w:r>
+        </w:p>
+      </w:docPartBody>
+    </w:docPart>
+    <w:docPart>
+      <w:docPartPr>
+        <w:name w:val="2063091FC64C4C6988A7FBE9ED3C52C4"/>
+        <w:category>
+          <w:name w:val="General"/>
+          <w:gallery w:val="placeholder"/>
+        </w:category>
+        <w:types>
+          <w:type w:val="bbPlcHdr"/>
+        </w:types>
+        <w:behaviors>
+          <w:behavior w:val="content"/>
+        </w:behaviors>
+        <w:guid w:val="{07C127B4-7BBA-42C5-A49A-8E3492A14C67}"/>
+      </w:docPartPr>
+      <w:docPartBody>
+        <w:p>
+          <w:pPr>
+            <w:pStyle w:val="2063091FC64C4C6988A7FBE9ED3C52C4"/>
+          </w:pPr>
+          <w:r>
+            <w:rPr>
+              <w:rStyle w:val="PlaceholderText"/>
+            </w:rPr>
+            <w:t>[Keywords]</w:t>
+          </w:r>
+        </w:p>
+      </w:docPartBody>
+    </w:docPart>
   </w:docParts>
 </w:glossaryDocument>
 </file>
@@ -19887,12 +20517,12 @@
     <w:rsid w:val="0047338A"/>
     <w:rsid w:val="00565015"/>
     <w:rsid w:val="005C11DF"/>
-    <w:rsid w:val="005E3EDF"/>
     <w:rsid w:val="006C19CD"/>
     <w:rsid w:val="0070296C"/>
     <w:rsid w:val="0072006C"/>
     <w:rsid w:val="007879F4"/>
     <w:rsid w:val="007A3320"/>
+    <w:rsid w:val="007D5989"/>
     <w:rsid w:val="00860665"/>
     <w:rsid w:val="00862A65"/>
     <w:rsid w:val="008911A7"/>
@@ -20362,7 +20992,7 @@
     <w:basedOn w:val="DefaultParagraphFont"/>
     <w:uiPriority w:val="99"/>
     <w:semiHidden/>
-    <w:rsid w:val="00FE3CB5"/>
+    <w:rsid w:val="007D5989"/>
     <w:rPr>
       <w:color w:val="808080"/>
     </w:rPr>
@@ -20514,6 +21144,42 @@
   <w:style w:type="paragraph" w:customStyle="1" w:styleId="C1352AE7762E479686C307B963EAA1F3">
     <w:name w:val="C1352AE7762E479686C307B963EAA1F3"/>
     <w:rsid w:val="00FE3CB5"/>
+  </w:style>
+  <w:style w:type="paragraph" w:customStyle="1" w:styleId="32C90DF9CE434571ACD8087902777291">
+    <w:name w:val="32C90DF9CE434571ACD8087902777291"/>
+    <w:rsid w:val="007D5989"/>
+  </w:style>
+  <w:style w:type="paragraph" w:customStyle="1" w:styleId="A428EE6E6CB74F59AA7EEBE9CF249B50">
+    <w:name w:val="A428EE6E6CB74F59AA7EEBE9CF249B50"/>
+    <w:rsid w:val="007D5989"/>
+  </w:style>
+  <w:style w:type="paragraph" w:customStyle="1" w:styleId="6B85AEF281B04444A6BBECFE47134E0D">
+    <w:name w:val="6B85AEF281B04444A6BBECFE47134E0D"/>
+    <w:rsid w:val="007D5989"/>
+  </w:style>
+  <w:style w:type="paragraph" w:customStyle="1" w:styleId="C0387DBB77B04EC3B697F14D4474A0A4">
+    <w:name w:val="C0387DBB77B04EC3B697F14D4474A0A4"/>
+    <w:rsid w:val="007D5989"/>
+  </w:style>
+  <w:style w:type="paragraph" w:customStyle="1" w:styleId="DAA4BEBD77E7448585DA40C8D03853F9">
+    <w:name w:val="DAA4BEBD77E7448585DA40C8D03853F9"/>
+    <w:rsid w:val="007D5989"/>
+  </w:style>
+  <w:style w:type="paragraph" w:customStyle="1" w:styleId="0F8835DAD9AA4327A72E36862B9EE98A">
+    <w:name w:val="0F8835DAD9AA4327A72E36862B9EE98A"/>
+    <w:rsid w:val="007D5989"/>
+  </w:style>
+  <w:style w:type="paragraph" w:customStyle="1" w:styleId="A43F1251E02A4EA8BE726344C47F507A">
+    <w:name w:val="A43F1251E02A4EA8BE726344C47F507A"/>
+    <w:rsid w:val="007D5989"/>
+  </w:style>
+  <w:style w:type="paragraph" w:customStyle="1" w:styleId="0A9F23F9EA094789892DF3396BB14D8B">
+    <w:name w:val="0A9F23F9EA094789892DF3396BB14D8B"/>
+    <w:rsid w:val="007D5989"/>
+  </w:style>
+  <w:style w:type="paragraph" w:customStyle="1" w:styleId="2063091FC64C4C6988A7FBE9ED3C52C4">
+    <w:name w:val="2063091FC64C4C6988A7FBE9ED3C52C4"/>
+    <w:rsid w:val="007D5989"/>
   </w:style>
 </w:styles>
 </file>

</xml_diff>

<commit_message>
Saving Word document edits before close of business for the day
</commit_message>
<xml_diff>
--- a/docs/00_inventory-preprocessor_inventory_pp.py.docx
+++ b/docs/00_inventory-preprocessor_inventory_pp.py.docx
@@ -3488,7 +3488,19 @@
         <w:rPr>
           <w:rFonts w:ascii="Arial" w:hAnsi="Arial"/>
         </w:rPr>
-        <w:t>The tool is executed from the command line in a Linux terminal in the following manner (positional argument numbers are explained below by the corresponding numbered list):</w:t>
+        <w:t xml:space="preserve">The tool is executed from the command line in </w:t>
+      </w:r>
+      <w:r>
+        <w:rPr>
+          <w:rFonts w:ascii="Arial" w:hAnsi="Arial"/>
+        </w:rPr>
+        <w:t>a terminal (Linux or Windows)</w:t>
+      </w:r>
+      <w:r>
+        <w:rPr>
+          <w:rFonts w:ascii="Arial" w:hAnsi="Arial"/>
+        </w:rPr>
+        <w:t xml:space="preserve"> in the following manner (positional argument numbers are explained below by the corresponding numbered list):</w:t>
       </w:r>
     </w:p>
     <w:p>
@@ -3504,39 +3516,91 @@
           <w:rFonts w:ascii="Arial" w:hAnsi="Arial"/>
         </w:rPr>
         <w:tab/>
-        <w:t xml:space="preserve">$ </w:t>
+        <w:t>$ p</w:t>
+      </w:r>
+      <w:r>
+        <w:rPr>
+          <w:rFonts w:ascii="Arial" w:hAnsi="Arial"/>
+        </w:rPr>
+        <w:t>ython inventory_pp.py --VZEHSIT /path/to/VZEHSIT [other optional flags and input values]</w:t>
+      </w:r>
+    </w:p>
+    <w:p>
+      <w:pPr>
+        <w:pStyle w:val="H1bodytext"/>
+        <w:spacing w:after="120"/>
+        <w:rPr>
+          <w:rFonts w:ascii="Arial" w:hAnsi="Arial"/>
+        </w:rPr>
+      </w:pPr>
+      <w:r>
+        <w:rPr>
+          <w:rFonts w:ascii="Arial" w:hAnsi="Arial"/>
+        </w:rPr>
+        <w:t xml:space="preserve">The only required argument to run the script is the </w:t>
+      </w:r>
+      <w:r>
+        <w:rPr>
+          <w:rFonts w:ascii="Arial" w:hAnsi="Arial"/>
+          <w:b/>
+          <w:bCs/>
+        </w:rPr>
+        <w:t>VZEHSIT</w:t>
+      </w:r>
+      <w:r>
+        <w:rPr>
+          <w:rFonts w:ascii="Arial" w:hAnsi="Arial"/>
+        </w:rPr>
+        <w:t xml:space="preserve"> file</w:t>
+      </w:r>
+      <w:r>
+        <w:rPr>
+          <w:rFonts w:ascii="Arial" w:hAnsi="Arial"/>
+        </w:rPr>
+        <w:t>. However, providing this argument in isolation will not produce any output and will crash the script. The remaining arguments, though optional, may be combined to produce a single output with a selective set of inputs. Other flags will modify the output format or the parsing behavior. The optional arguments will be grouped into two categories: input files and auxiliary options.</w:t>
+      </w:r>
+    </w:p>
+    <w:p>
+      <w:pPr>
+        <w:pStyle w:val="H1bodytext"/>
+        <w:spacing w:after="120"/>
+        <w:rPr>
+          <w:rFonts w:ascii="Arial" w:hAnsi="Arial"/>
+        </w:rPr>
+      </w:pPr>
+      <w:r>
+        <w:rPr>
+          <w:rFonts w:ascii="Arial" w:hAnsi="Arial"/>
+        </w:rPr>
+        <w:t xml:space="preserve">The input file flags consist of the following (each flag is </w:t>
       </w:r>
       <w:proofErr w:type="spellStart"/>
       <w:r>
         <w:rPr>
           <w:rFonts w:ascii="Arial" w:hAnsi="Arial"/>
         </w:rPr>
-        <w:t>perl</w:t>
+        <w:t>preceeded</w:t>
       </w:r>
       <w:proofErr w:type="spellEnd"/>
       <w:r>
         <w:rPr>
           <w:rFonts w:ascii="Arial" w:hAnsi="Arial"/>
         </w:rPr>
-        <w:t xml:space="preserve"> </w:t>
-      </w:r>
-      <w:r>
-        <w:rPr>
-          <w:rFonts w:ascii="Arial" w:hAnsi="Arial"/>
-        </w:rPr>
-        <w:t>cie-ipp</w:t>
-      </w:r>
-      <w:r>
-        <w:rPr>
-          <w:rFonts w:ascii="Arial" w:hAnsi="Arial"/>
-        </w:rPr>
-        <w:t>.pl [1] [2] [3] [4] [5]</w:t>
-      </w:r>
-      <w:r>
-        <w:rPr>
-          <w:rFonts w:ascii="Arial" w:hAnsi="Arial"/>
-        </w:rPr>
-        <w:t xml:space="preserve"> [6]</w:t>
+        <w:t xml:space="preserve"> by two hyphen “</w:t>
+      </w:r>
+      <w:proofErr w:type="gramStart"/>
+      <w:r>
+        <w:rPr>
+          <w:rFonts w:ascii="Arial" w:hAnsi="Arial"/>
+        </w:rPr>
+        <w:t>-“ characters</w:t>
+      </w:r>
+      <w:proofErr w:type="gramEnd"/>
+      <w:r>
+        <w:rPr>
+          <w:rFonts w:ascii="Arial" w:hAnsi="Arial"/>
+        </w:rPr>
+        <w:t xml:space="preserve"> when entered at the command line:</w:t>
       </w:r>
     </w:p>
     <w:p>
@@ -3544,7 +3608,7 @@
         <w:pStyle w:val="H1bodytext"/>
         <w:numPr>
           <w:ilvl w:val="0"/>
-          <w:numId w:val="16"/>
+          <w:numId w:val="26"/>
         </w:numPr>
         <w:spacing w:after="120"/>
         <w:rPr>
@@ -3555,37 +3619,7 @@
         <w:rPr>
           <w:rFonts w:ascii="Arial" w:hAnsi="Arial"/>
         </w:rPr>
-        <w:t xml:space="preserve">File path (including file name and extension) to the </w:t>
-      </w:r>
-      <w:r>
-        <w:rPr>
-          <w:rFonts w:ascii="Arial" w:hAnsi="Arial" w:cs="Arial"/>
-          <w:b/>
-          <w:bCs/>
-          <w:szCs w:val="22"/>
-        </w:rPr>
-        <w:t>VZEHSIT</w:t>
-      </w:r>
-      <w:r>
-        <w:rPr>
-          <w:rFonts w:ascii="Arial" w:hAnsi="Arial" w:cs="Arial"/>
-          <w:b/>
-          <w:bCs/>
-          <w:szCs w:val="22"/>
-        </w:rPr>
-        <w:t xml:space="preserve"> </w:t>
-      </w:r>
-      <w:r>
-        <w:rPr>
-          <w:rFonts w:ascii="Arial" w:hAnsi="Arial" w:cs="Arial"/>
-        </w:rPr>
-        <w:t>data</w:t>
-      </w:r>
-      <w:r>
-        <w:rPr>
-          <w:rFonts w:ascii="Arial" w:hAnsi="Arial" w:cs="Arial"/>
-        </w:rPr>
-        <w:t xml:space="preserve"> file</w:t>
+        <w:t>VZEHSIT (required): The file containing the list of all waste sites to be considered when writing the output file.</w:t>
       </w:r>
     </w:p>
     <w:p>
@@ -3593,7 +3627,7 @@
         <w:pStyle w:val="H1bodytext"/>
         <w:numPr>
           <w:ilvl w:val="0"/>
-          <w:numId w:val="16"/>
+          <w:numId w:val="26"/>
         </w:numPr>
         <w:spacing w:after="120"/>
         <w:rPr>
@@ -3604,44 +3638,26 @@
         <w:rPr>
           <w:rFonts w:ascii="Arial" w:hAnsi="Arial"/>
         </w:rPr>
-        <w:t xml:space="preserve">File path (including file name and extension) to the </w:t>
-      </w:r>
-      <w:r>
-        <w:rPr>
-          <w:rFonts w:ascii="Arial" w:hAnsi="Arial" w:cs="Arial"/>
+        <w:t xml:space="preserve">VZINV: The </w:t>
+      </w:r>
+      <w:r>
+        <w:rPr>
+          <w:rFonts w:ascii="Arial" w:hAnsi="Arial"/>
           <w:b/>
           <w:bCs/>
         </w:rPr>
-        <w:t>SIMv2 Release</w:t>
-      </w:r>
-      <w:r>
-        <w:rPr>
-          <w:rFonts w:ascii="Arial" w:hAnsi="Arial" w:cs="Arial"/>
-          <w:b/>
-          <w:bCs/>
-        </w:rPr>
-        <w:t xml:space="preserve"> </w:t>
-      </w:r>
-      <w:r>
-        <w:rPr>
-          <w:rFonts w:ascii="Arial" w:hAnsi="Arial" w:cs="Arial"/>
-        </w:rPr>
-        <w:t>data</w:t>
-      </w:r>
-      <w:r>
-        <w:rPr>
-          <w:rFonts w:ascii="Arial" w:hAnsi="Arial" w:cs="Arial"/>
-        </w:rPr>
-        <w:t xml:space="preserve"> file </w:t>
+        <w:t>SIMv2</w:t>
+      </w:r>
+      <w:r>
+        <w:rPr>
+          <w:rFonts w:ascii="Arial" w:hAnsi="Arial"/>
+        </w:rPr>
+        <w:t xml:space="preserve"> file path</w:t>
       </w:r>
     </w:p>
     <w:p>
       <w:pPr>
         <w:pStyle w:val="H1bodytext"/>
-        <w:numPr>
-          <w:ilvl w:val="0"/>
-          <w:numId w:val="16"/>
-        </w:numPr>
         <w:spacing w:after="120"/>
         <w:rPr>
           <w:rFonts w:ascii="Arial" w:hAnsi="Arial"/>
@@ -3651,181 +3667,17 @@
         <w:rPr>
           <w:rFonts w:ascii="Arial" w:hAnsi="Arial"/>
         </w:rPr>
-        <w:t xml:space="preserve">File path (including file name and extension) to the </w:t>
-      </w:r>
-      <w:r>
-        <w:rPr>
-          <w:rFonts w:ascii="Arial" w:hAnsi="Arial"/>
-          <w:b/>
-          <w:bCs/>
-        </w:rPr>
-        <w:t>SAC Liquid Release</w:t>
-      </w:r>
-      <w:r>
-        <w:rPr>
-          <w:rFonts w:ascii="Arial" w:hAnsi="Arial" w:cs="Arial"/>
-        </w:rPr>
-        <w:t xml:space="preserve"> data</w:t>
-      </w:r>
-      <w:r>
-        <w:rPr>
-          <w:rFonts w:ascii="Arial" w:hAnsi="Arial" w:cs="Arial"/>
-        </w:rPr>
-        <w:t xml:space="preserve"> file</w:t>
+        <w:t>The remaining auxiliary flags are comprised of:</w:t>
       </w:r>
     </w:p>
     <w:p>
       <w:pPr>
         <w:pStyle w:val="H1bodytext"/>
-        <w:numPr>
-          <w:ilvl w:val="0"/>
-          <w:numId w:val="16"/>
-        </w:numPr>
         <w:spacing w:after="120"/>
         <w:rPr>
           <w:rFonts w:ascii="Arial" w:hAnsi="Arial"/>
         </w:rPr>
       </w:pPr>
-      <w:r>
-        <w:rPr>
-          <w:rFonts w:ascii="Arial" w:hAnsi="Arial"/>
-        </w:rPr>
-        <w:t xml:space="preserve">File path (including file name and extension) to the </w:t>
-      </w:r>
-      <w:r>
-        <w:rPr>
-          <w:rFonts w:ascii="Arial" w:hAnsi="Arial"/>
-          <w:b/>
-          <w:bCs/>
-        </w:rPr>
-        <w:t>C</w:t>
-      </w:r>
-      <w:r>
-        <w:rPr>
-          <w:rFonts w:ascii="Arial" w:hAnsi="Arial"/>
-          <w:b/>
-          <w:bCs/>
-        </w:rPr>
-        <w:t xml:space="preserve">hemical </w:t>
-      </w:r>
-      <w:r>
-        <w:rPr>
-          <w:rFonts w:ascii="Arial" w:hAnsi="Arial"/>
-          <w:b/>
-          <w:bCs/>
-        </w:rPr>
-        <w:t>I</w:t>
-      </w:r>
-      <w:r>
-        <w:rPr>
-          <w:rFonts w:ascii="Arial" w:hAnsi="Arial"/>
-          <w:b/>
-          <w:bCs/>
-        </w:rPr>
-        <w:t>nventory</w:t>
-      </w:r>
-      <w:r>
-        <w:rPr>
-          <w:rFonts w:ascii="Arial" w:hAnsi="Arial"/>
-        </w:rPr>
-        <w:t xml:space="preserve"> </w:t>
-      </w:r>
-      <w:r>
-        <w:rPr>
-          <w:rFonts w:ascii="Arial" w:hAnsi="Arial"/>
-          <w:b/>
-          <w:bCs/>
-        </w:rPr>
-        <w:t>Release</w:t>
-      </w:r>
-      <w:r>
-        <w:rPr>
-          <w:rFonts w:ascii="Arial" w:hAnsi="Arial"/>
-        </w:rPr>
-        <w:t xml:space="preserve"> </w:t>
-      </w:r>
-      <w:r>
-        <w:rPr>
-          <w:rFonts w:ascii="Arial" w:hAnsi="Arial"/>
-        </w:rPr>
-        <w:t>file</w:t>
-      </w:r>
-    </w:p>
-    <w:p>
-      <w:pPr>
-        <w:pStyle w:val="H1bodytext"/>
-        <w:numPr>
-          <w:ilvl w:val="0"/>
-          <w:numId w:val="16"/>
-        </w:numPr>
-        <w:spacing w:after="120"/>
-        <w:rPr>
-          <w:rFonts w:ascii="Arial" w:hAnsi="Arial"/>
-        </w:rPr>
-      </w:pPr>
-      <w:r>
-        <w:rPr>
-          <w:rFonts w:ascii="Arial" w:hAnsi="Arial"/>
-        </w:rPr>
-        <w:t xml:space="preserve">File path (including file name and extension) to a file containing a newline-delimited list of file paths (each including the file name and extension) for the </w:t>
-      </w:r>
-      <w:r>
-        <w:rPr>
-          <w:rFonts w:ascii="Arial" w:hAnsi="Arial" w:cs="Arial"/>
-          <w:b/>
-          <w:bCs/>
-        </w:rPr>
-        <w:t>Rerouted Inventory Release</w:t>
-      </w:r>
-      <w:r>
-        <w:rPr>
-          <w:rFonts w:ascii="Arial" w:hAnsi="Arial"/>
-        </w:rPr>
-        <w:t xml:space="preserve"> information</w:t>
-      </w:r>
-    </w:p>
-    <w:p>
-      <w:pPr>
-        <w:pStyle w:val="H1bodytext"/>
-        <w:numPr>
-          <w:ilvl w:val="0"/>
-          <w:numId w:val="16"/>
-        </w:numPr>
-        <w:spacing w:after="120"/>
-        <w:rPr>
-          <w:rFonts w:ascii="Arial" w:hAnsi="Arial"/>
-        </w:rPr>
-      </w:pPr>
-      <w:r>
-        <w:rPr>
-          <w:rFonts w:ascii="Arial" w:hAnsi="Arial"/>
-        </w:rPr>
-        <w:t>Output filename and associated file path (no</w:t>
-      </w:r>
-      <w:r>
-        <w:rPr>
-          <w:rFonts w:ascii="Arial" w:hAnsi="Arial"/>
-        </w:rPr>
-        <w:t>t</w:t>
-      </w:r>
-      <w:r>
-        <w:rPr>
-          <w:rFonts w:ascii="Arial" w:hAnsi="Arial"/>
-        </w:rPr>
-        <w:t xml:space="preserve"> including the extension) for output file naming patter</w:t>
-      </w:r>
-      <w:r>
-        <w:rPr>
-          <w:rFonts w:ascii="Arial" w:hAnsi="Arial"/>
-        </w:rPr>
-        <w:t>n</w:t>
-      </w:r>
-      <w:r>
-        <w:rPr>
-          <w:rFonts w:ascii="Arial" w:hAnsi="Arial"/>
-        </w:rPr>
-        <w:t xml:space="preserve"> and location</w:t>
-      </w:r>
     </w:p>
     <w:p>
       <w:pPr>
@@ -3905,6 +3757,7 @@
         <w:rPr>
           <w:rFonts w:ascii="Arial" w:hAnsi="Arial"/>
         </w:rPr>
+        <w:lastRenderedPageBreak/>
         <w:t xml:space="preserve">This file is the </w:t>
       </w:r>
       <w:r>
@@ -3956,7 +3809,6 @@
         <w:rPr>
           <w:rFonts w:ascii="Arial" w:hAnsi="Arial"/>
         </w:rPr>
-        <w:lastRenderedPageBreak/>
         <w:t>The remainder of the file is a combination of each input file and reflects the functional requirements described/tested in this document.</w:t>
       </w:r>
     </w:p>
@@ -4837,6 +4689,7 @@
                 <w:rFonts w:ascii="Arial" w:hAnsi="Arial"/>
                 <w:sz w:val="20"/>
               </w:rPr>
+              <w:lastRenderedPageBreak/>
               <w:t>FR-2</w:t>
             </w:r>
           </w:p>
@@ -5010,7 +4863,6 @@
                 <w:rFonts w:ascii="Arial" w:hAnsi="Arial"/>
                 <w:sz w:val="20"/>
               </w:rPr>
-              <w:lastRenderedPageBreak/>
               <w:t>FR-3</w:t>
             </w:r>
           </w:p>
@@ -6175,6 +6027,7 @@
         <w:pStyle w:val="Heading1"/>
       </w:pPr>
       <w:r>
+        <w:lastRenderedPageBreak/>
         <w:t xml:space="preserve">Installation </w:t>
       </w:r>
       <w:r>
@@ -6437,7 +6290,6 @@
             </w:pPr>
             <w:bookmarkStart w:id="5" w:name="_Ref35854255"/>
             <w:r>
-              <w:lastRenderedPageBreak/>
               <w:t xml:space="preserve">Table </w:t>
             </w:r>
             <w:fldSimple w:instr=" SEQ Table \* ARABIC ">
@@ -8515,6 +8367,7 @@
                 <w:rFonts w:ascii="Arial" w:hAnsi="Arial"/>
                 <w:sz w:val="20"/>
               </w:rPr>
+              <w:lastRenderedPageBreak/>
               <w:t>2</w:t>
             </w:r>
           </w:p>
@@ -8751,15 +8604,7 @@
                 <w:rFonts w:ascii="Arial" w:hAnsi="Arial"/>
                 <w:sz w:val="20"/>
               </w:rPr>
-              <w:t xml:space="preserve">##QA-PASS (Waste Site </w:t>
-            </w:r>
-            <w:r>
-              <w:rPr>
-                <w:rFonts w:ascii="Arial" w:hAnsi="Arial"/>
-                <w:sz w:val="20"/>
-              </w:rPr>
-              <w:lastRenderedPageBreak/>
-              <w:t>Parse Check): The cie-ipp.pl output only has sites listed in the VZEHSIT.</w:t>
+              <w:t>##QA-PASS (Waste Site Parse Check): The cie-ipp.pl output only has sites listed in the VZEHSIT.</w:t>
             </w:r>
             <w:r>
               <w:rPr>
@@ -9792,6 +9637,7 @@
                 <w:rFonts w:ascii="Arial" w:hAnsi="Arial"/>
                 <w:sz w:val="20"/>
               </w:rPr>
+              <w:lastRenderedPageBreak/>
               <w:t>8</w:t>
             </w:r>
           </w:p>
@@ -9925,7 +9771,6 @@
                 <w:rFonts w:ascii="Arial" w:hAnsi="Arial"/>
                 <w:sz w:val="20"/>
               </w:rPr>
-              <w:lastRenderedPageBreak/>
               <w:t xml:space="preserve">If this exact string is present, FR-8 has been satisfied by the </w:t>
             </w:r>
             <w:sdt>
@@ -10689,6 +10534,7 @@
         <w:rPr>
           <w:rFonts w:ascii="Arial" w:hAnsi="Arial"/>
         </w:rPr>
+        <w:lastRenderedPageBreak/>
         <w:t>OUTPUT=</w:t>
       </w:r>
       <w:proofErr w:type="spellStart"/>
@@ -10739,7 +10585,6 @@
         <w:pStyle w:val="Heading1"/>
       </w:pPr>
       <w:r>
-        <w:lastRenderedPageBreak/>
         <w:t xml:space="preserve">Tool </w:t>
       </w:r>
       <w:r>
@@ -11218,6 +11063,7 @@
         <w:spacing w:after="160" w:line="259" w:lineRule="auto"/>
       </w:pPr>
       <w:r>
+        <w:lastRenderedPageBreak/>
         <w:br w:type="page"/>
       </w:r>
     </w:p>
@@ -17166,7 +17012,7 @@
   <w:abstractNum w:abstractNumId="17" w15:restartNumberingAfterBreak="0">
     <w:nsid w:val="50435767"/>
     <w:multiLevelType w:val="hybridMultilevel"/>
-    <w:tmpl w:val="DF1E050E"/>
+    <w:tmpl w:val="D9924FE6"/>
     <w:lvl w:ilvl="0" w:tplc="04090001">
       <w:start w:val="1"/>
       <w:numFmt w:val="bullet"/>

</xml_diff>

<commit_message>
Modified the logging so that it prints out the arguments supplied and their values, continuing to make progress with the QA documentation, now for drafting the acceptance tests
</commit_message>
<xml_diff>
--- a/docs/00_inventory-preprocessor_inventory_pp.py.docx
+++ b/docs/00_inventory-preprocessor_inventory_pp.py.docx
@@ -939,13 +939,7 @@
         <w:rPr>
           <w:rFonts w:ascii="Arial" w:hAnsi="Arial" w:cs="Arial"/>
         </w:rPr>
-        <w:t>The user may identify a list of analytes to be treated as chemicals.</w:t>
-      </w:r>
-      <w:r>
-        <w:rPr>
-          <w:rFonts w:ascii="Arial" w:hAnsi="Arial" w:cs="Arial"/>
-        </w:rPr>
-        <w:t xml:space="preserve"> </w:t>
+        <w:t xml:space="preserve">The user may identify a list of analytes to be treated as chemicals. </w:t>
       </w:r>
       <w:r>
         <w:rPr>
@@ -1048,25 +1042,43 @@
         <w:rPr>
           <w:rFonts w:ascii="Arial" w:hAnsi="Arial" w:cs="Arial"/>
         </w:rPr>
-        <w:t xml:space="preserve">FR-5:  </w:t>
-      </w:r>
-      <w:r>
-        <w:rPr>
-          <w:rFonts w:ascii="Arial" w:hAnsi="Arial" w:cs="Arial"/>
-        </w:rPr>
-        <w:t xml:space="preserve"> If the </w:t>
-      </w:r>
-      <w:r>
-        <w:rPr>
-          <w:rFonts w:ascii="Arial" w:hAnsi="Arial" w:cs="Arial"/>
-        </w:rPr>
-        <w:t>option</w:t>
-      </w:r>
-      <w:r>
-        <w:rPr>
-          <w:rFonts w:ascii="Arial" w:hAnsi="Arial" w:cs="Arial"/>
-        </w:rPr>
-        <w:t xml:space="preserve"> to include </w:t>
+        <w:t>FR-</w:t>
+      </w:r>
+      <w:r>
+        <w:rPr>
+          <w:rFonts w:ascii="Arial" w:hAnsi="Arial" w:cs="Arial"/>
+        </w:rPr>
+        <w:t>5</w:t>
+      </w:r>
+      <w:r>
+        <w:rPr>
+          <w:rFonts w:ascii="Arial" w:hAnsi="Arial" w:cs="Arial"/>
+        </w:rPr>
+        <w:t>:</w:t>
+      </w:r>
+      <w:r>
+        <w:rPr>
+          <w:rFonts w:ascii="Arial" w:hAnsi="Arial" w:cs="Arial"/>
+        </w:rPr>
+        <w:tab/>
+      </w:r>
+      <w:r>
+        <w:rPr>
+          <w:rFonts w:ascii="Arial" w:hAnsi="Arial" w:cs="Arial"/>
+        </w:rPr>
+        <w:t>If the “entrain solids” option is set to</w:t>
+      </w:r>
+      <w:r>
+        <w:rPr>
+          <w:rFonts w:ascii="Arial" w:hAnsi="Arial" w:cs="Arial"/>
+        </w:rPr>
+        <w:t xml:space="preserve"> “true”, </w:t>
+      </w:r>
+      <w:r>
+        <w:rPr>
+          <w:rFonts w:ascii="Arial" w:hAnsi="Arial" w:cs="Arial"/>
+        </w:rPr>
+        <w:t xml:space="preserve">the tool will convert </w:t>
       </w:r>
       <w:r>
         <w:rPr>
@@ -1074,51 +1086,13 @@
           <w:b/>
           <w:bCs/>
         </w:rPr>
-        <w:t>SIMv2</w:t>
-      </w:r>
-      <w:r>
-        <w:rPr>
-          <w:rFonts w:ascii="Arial" w:hAnsi="Arial" w:cs="Arial"/>
-        </w:rPr>
-        <w:t xml:space="preserve"> solids is set to “false”, the tool will c</w:t>
-      </w:r>
-      <w:r>
-        <w:rPr>
-          <w:rFonts w:ascii="Arial" w:hAnsi="Arial" w:cs="Arial"/>
-        </w:rPr>
-        <w:t xml:space="preserve">onvert </w:t>
-      </w:r>
-      <w:r>
-        <w:rPr>
-          <w:rFonts w:ascii="Arial" w:hAnsi="Arial" w:cs="Arial"/>
-          <w:b/>
-          <w:bCs/>
-        </w:rPr>
         <w:t xml:space="preserve">SIMv2 </w:t>
       </w:r>
       <w:r>
         <w:rPr>
           <w:rFonts w:ascii="Arial" w:hAnsi="Arial" w:cs="Arial"/>
         </w:rPr>
-        <w:t>records</w:t>
-      </w:r>
-      <w:r>
-        <w:rPr>
-          <w:rFonts w:ascii="Arial" w:hAnsi="Arial" w:cs="Arial"/>
-        </w:rPr>
-        <w:t>’</w:t>
-      </w:r>
-      <w:r>
-        <w:rPr>
-          <w:rFonts w:ascii="Arial" w:hAnsi="Arial" w:cs="Arial"/>
-        </w:rPr>
-        <w:t xml:space="preserve"> source type (e.g. “Solids” vs “Liquid”) to “Liquid” where the “Inventory Module” has the matching string “entrained”</w:t>
-      </w:r>
-      <w:r>
-        <w:rPr>
-          <w:rFonts w:ascii="Arial" w:hAnsi="Arial" w:cs="Arial"/>
-        </w:rPr>
-        <w:t xml:space="preserve"> (case-insensitive)</w:t>
+        <w:t>records’ source type (e.g. “Solids” vs “Liquid”) to “Liquid” where the “Inventory Module” has the matching string “entrained” (case-insensitive)</w:t>
       </w:r>
       <w:r>
         <w:rPr>
@@ -1140,68 +1114,13 @@
           <w:rFonts w:ascii="Arial" w:hAnsi="Arial" w:cs="Arial"/>
         </w:rPr>
         <w:lastRenderedPageBreak/>
-        <w:t>FR-6:</w:t>
-      </w:r>
-      <w:r>
-        <w:rPr>
-          <w:rFonts w:ascii="Arial" w:hAnsi="Arial" w:cs="Arial"/>
-        </w:rPr>
-        <w:tab/>
-      </w:r>
-      <w:r>
-        <w:rPr>
-          <w:rFonts w:ascii="Arial" w:hAnsi="Arial" w:cs="Arial"/>
-        </w:rPr>
-        <w:t xml:space="preserve">If the option to include </w:t>
-      </w:r>
-      <w:r>
-        <w:rPr>
-          <w:rFonts w:ascii="Arial" w:hAnsi="Arial" w:cs="Arial"/>
-          <w:b/>
-          <w:bCs/>
-        </w:rPr>
-        <w:t xml:space="preserve">SIMv2 </w:t>
-      </w:r>
-      <w:r>
-        <w:rPr>
-          <w:rFonts w:ascii="Arial" w:hAnsi="Arial" w:cs="Arial"/>
-        </w:rPr>
-        <w:t xml:space="preserve">solids is set to “true”, both liquid and solid releases will be included in the final output from </w:t>
-      </w:r>
-      <w:r>
-        <w:rPr>
-          <w:rFonts w:ascii="Arial" w:hAnsi="Arial" w:cs="Arial"/>
-          <w:b/>
-          <w:bCs/>
-        </w:rPr>
-        <w:t>SIMv2</w:t>
-      </w:r>
-      <w:r>
-        <w:rPr>
-          <w:rFonts w:ascii="Arial" w:hAnsi="Arial" w:cs="Arial"/>
-        </w:rPr>
-        <w:t xml:space="preserve"> (without overriding any other functional requirements).</w:t>
-      </w:r>
-    </w:p>
-    <w:p>
-      <w:pPr>
-        <w:pStyle w:val="H1bodytext"/>
-        <w:ind w:left="1440" w:hanging="720"/>
-        <w:rPr>
-          <w:rFonts w:ascii="Arial" w:hAnsi="Arial" w:cs="Arial"/>
-        </w:rPr>
-      </w:pPr>
-      <w:r>
-        <w:rPr>
-          <w:rFonts w:ascii="Arial" w:hAnsi="Arial" w:cs="Arial"/>
-        </w:rPr>
         <w:t>FR-</w:t>
       </w:r>
       <w:r>
         <w:rPr>
           <w:rFonts w:ascii="Arial" w:hAnsi="Arial" w:cs="Arial"/>
         </w:rPr>
-        <w:t>7</w:t>
+        <w:t>6</w:t>
       </w:r>
       <w:r>
         <w:rPr>
@@ -1658,7 +1577,13 @@
         <w:rPr>
           <w:rFonts w:ascii="Arial" w:hAnsi="Arial" w:cs="Arial"/>
         </w:rPr>
-        <w:t>FR-8</w:t>
+        <w:t>FR-</w:t>
+      </w:r>
+      <w:r>
+        <w:rPr>
+          <w:rFonts w:ascii="Arial" w:hAnsi="Arial" w:cs="Arial"/>
+        </w:rPr>
+        <w:t>7</w:t>
       </w:r>
       <w:r>
         <w:rPr>
@@ -1715,7 +1640,19 @@
         <w:rPr>
           <w:rFonts w:ascii="Arial" w:hAnsi="Arial" w:cs="Arial"/>
         </w:rPr>
-        <w:t>FR-9:</w:t>
+        <w:t>FR-</w:t>
+      </w:r>
+      <w:r>
+        <w:rPr>
+          <w:rFonts w:ascii="Arial" w:hAnsi="Arial" w:cs="Arial"/>
+        </w:rPr>
+        <w:t>8</w:t>
+      </w:r>
+      <w:r>
+        <w:rPr>
+          <w:rFonts w:ascii="Arial" w:hAnsi="Arial" w:cs="Arial"/>
+        </w:rPr>
+        <w:t>:</w:t>
       </w:r>
       <w:r>
         <w:rPr>
@@ -1766,7 +1703,7 @@
         <w:rPr>
           <w:rFonts w:ascii="Arial" w:hAnsi="Arial" w:cs="Arial"/>
         </w:rPr>
-        <w:t>10</w:t>
+        <w:t>9</w:t>
       </w:r>
       <w:r>
         <w:rPr>
@@ -1812,7 +1749,19 @@
         <w:rPr>
           <w:rFonts w:ascii="Arial" w:hAnsi="Arial" w:cs="Arial"/>
         </w:rPr>
-        <w:t>FR-11:</w:t>
+        <w:t>FR-1</w:t>
+      </w:r>
+      <w:r>
+        <w:rPr>
+          <w:rFonts w:ascii="Arial" w:hAnsi="Arial" w:cs="Arial"/>
+        </w:rPr>
+        <w:t>0</w:t>
+      </w:r>
+      <w:r>
+        <w:rPr>
+          <w:rFonts w:ascii="Arial" w:hAnsi="Arial" w:cs="Arial"/>
+        </w:rPr>
+        <w:t>:</w:t>
       </w:r>
       <w:r>
         <w:rPr>
@@ -1834,7 +1783,19 @@
         <w:rPr>
           <w:rFonts w:ascii="Arial" w:hAnsi="Arial" w:cs="Arial"/>
         </w:rPr>
-        <w:t>FR-12:</w:t>
+        <w:t>FR-1</w:t>
+      </w:r>
+      <w:r>
+        <w:rPr>
+          <w:rFonts w:ascii="Arial" w:hAnsi="Arial" w:cs="Arial"/>
+        </w:rPr>
+        <w:t>1</w:t>
+      </w:r>
+      <w:r>
+        <w:rPr>
+          <w:rFonts w:ascii="Arial" w:hAnsi="Arial" w:cs="Arial"/>
+        </w:rPr>
+        <w:t>:</w:t>
       </w:r>
       <w:r>
         <w:rPr>
@@ -1882,7 +1843,19 @@
         <w:rPr>
           <w:rFonts w:ascii="Arial" w:hAnsi="Arial" w:cs="Arial"/>
         </w:rPr>
-        <w:t>FR-13:</w:t>
+        <w:t>FR-1</w:t>
+      </w:r>
+      <w:r>
+        <w:rPr>
+          <w:rFonts w:ascii="Arial" w:hAnsi="Arial" w:cs="Arial"/>
+        </w:rPr>
+        <w:t>2</w:t>
+      </w:r>
+      <w:r>
+        <w:rPr>
+          <w:rFonts w:ascii="Arial" w:hAnsi="Arial" w:cs="Arial"/>
+        </w:rPr>
+        <w:t>:</w:t>
       </w:r>
       <w:r>
         <w:rPr>
@@ -1916,7 +1889,19 @@
         <w:rPr>
           <w:rFonts w:ascii="Arial" w:hAnsi="Arial" w:cs="Arial"/>
         </w:rPr>
-        <w:t>FR-14:</w:t>
+        <w:t>FR-1</w:t>
+      </w:r>
+      <w:r>
+        <w:rPr>
+          <w:rFonts w:ascii="Arial" w:hAnsi="Arial" w:cs="Arial"/>
+        </w:rPr>
+        <w:t>3</w:t>
+      </w:r>
+      <w:r>
+        <w:rPr>
+          <w:rFonts w:ascii="Arial" w:hAnsi="Arial" w:cs="Arial"/>
+        </w:rPr>
+        <w:t>:</w:t>
       </w:r>
       <w:r>
         <w:rPr>
@@ -1944,7 +1929,7 @@
         <w:rPr>
           <w:rFonts w:ascii="Arial" w:hAnsi="Arial" w:cs="Arial"/>
         </w:rPr>
-        <w:t>5</w:t>
+        <w:t>4</w:t>
       </w:r>
       <w:r>
         <w:rPr>
@@ -1978,7 +1963,7 @@
         <w:rPr>
           <w:rFonts w:ascii="Arial" w:hAnsi="Arial" w:cs="Arial"/>
         </w:rPr>
-        <w:t>6</w:t>
+        <w:t>5</w:t>
       </w:r>
       <w:r>
         <w:rPr>
@@ -2076,14 +2061,7 @@
         <w:rPr>
           <w:rFonts w:ascii="Arial" w:hAnsi="Arial" w:cs="Arial"/>
         </w:rPr>
-        <w:t xml:space="preserve">, always breaking ties in favor of the next-greater </w:t>
-      </w:r>
-      <w:r>
-        <w:rPr>
-          <w:rFonts w:ascii="Arial" w:hAnsi="Arial" w:cs="Arial"/>
-        </w:rPr>
-        <w:lastRenderedPageBreak/>
-        <w:t>number</w:t>
+        <w:t>, always breaking ties in favor of the next-greater number</w:t>
       </w:r>
       <w:r>
         <w:rPr>
@@ -2128,6 +2106,7 @@
         <w:pStyle w:val="Heading1"/>
       </w:pPr>
       <w:r>
+        <w:lastRenderedPageBreak/>
         <w:t>Software Requirements Specifications</w:t>
       </w:r>
     </w:p>
@@ -2439,13 +2418,7 @@
         <w:rPr>
           <w:rFonts w:ascii="Arial" w:hAnsi="Arial"/>
         </w:rPr>
-        <w:t xml:space="preserve"> tool</w:t>
-      </w:r>
-      <w:r>
-        <w:rPr>
-          <w:rFonts w:ascii="Arial" w:hAnsi="Arial"/>
-        </w:rPr>
-        <w:t xml:space="preserve">. The work products of interest include the following files: </w:t>
+        <w:t xml:space="preserve"> tool. The work products of interest include the following files: </w:t>
       </w:r>
       <w:r>
         <w:rPr>
@@ -2550,13 +2523,7 @@
         <w:rPr>
           <w:rFonts w:ascii="Arial" w:hAnsi="Arial"/>
         </w:rPr>
-        <w:t xml:space="preserve"> tool</w:t>
-      </w:r>
-      <w:r>
-        <w:rPr>
-          <w:rFonts w:ascii="Arial" w:hAnsi="Arial"/>
-        </w:rPr>
-        <w:t>.</w:t>
+        <w:t xml:space="preserve"> tool.</w:t>
       </w:r>
       <w:r>
         <w:rPr>
@@ -2620,13 +2587,7 @@
         <w:rPr>
           <w:rFonts w:ascii="Arial" w:hAnsi="Arial"/>
         </w:rPr>
-        <w:t xml:space="preserve"> file</w:t>
-      </w:r>
-      <w:r>
-        <w:rPr>
-          <w:rFonts w:ascii="Arial" w:hAnsi="Arial"/>
-        </w:rPr>
-        <w:t xml:space="preserve"> is a file with a single header line (skipped). Unique values (except for Null or empty strings) are taken from the first column of the file.</w:t>
+        <w:t xml:space="preserve"> file is a file with a single header line (skipped). Unique values (except for Null or empty strings) are taken from the first column of the file.</w:t>
       </w:r>
     </w:p>
     <w:p>
@@ -2670,13 +2631,7 @@
         <w:rPr>
           <w:rFonts w:ascii="Arial" w:hAnsi="Arial"/>
         </w:rPr>
-        <w:t xml:space="preserve"> tool</w:t>
-      </w:r>
-      <w:r>
-        <w:rPr>
-          <w:rFonts w:ascii="Arial" w:hAnsi="Arial"/>
-        </w:rPr>
-        <w:t xml:space="preserve"> expects that all </w:t>
+        <w:t xml:space="preserve"> tool expects that all </w:t>
       </w:r>
       <w:r>
         <w:rPr>
@@ -2733,13 +2688,7 @@
         <w:rPr>
           <w:rFonts w:ascii="Arial" w:hAnsi="Arial"/>
         </w:rPr>
-        <w:t xml:space="preserve"> </w:t>
-      </w:r>
-      <w:r>
-        <w:rPr>
-          <w:rFonts w:ascii="Arial" w:hAnsi="Arial"/>
-        </w:rPr>
-        <w:t>(bracketed columns are descriptive of the type of column, not to be used verbatim, e.g. [Column]):</w:t>
+        <w:t xml:space="preserve"> (bracketed columns are descriptive of the type of column, not to be used verbatim, e.g. [Column]):</w:t>
       </w:r>
       <w:r>
         <w:rPr>
@@ -3015,13 +2964,7 @@
         <w:rPr>
           <w:rFonts w:ascii="Arial" w:hAnsi="Arial"/>
         </w:rPr>
-        <w:t xml:space="preserve"> tool expects that all</w:t>
-      </w:r>
-      <w:r>
-        <w:rPr>
-          <w:rFonts w:ascii="Arial" w:hAnsi="Arial"/>
-        </w:rPr>
-        <w:t xml:space="preserve"> </w:t>
+        <w:t xml:space="preserve"> tool expects that all </w:t>
       </w:r>
       <w:r>
         <w:rPr>
@@ -3073,7 +3016,6 @@
         <w:rPr>
           <w:rFonts w:ascii="Arial" w:hAnsi="Arial"/>
         </w:rPr>
-        <w:lastRenderedPageBreak/>
         <w:t>The fourth line is the header line, expecting the following columns</w:t>
       </w:r>
       <w:r>
@@ -3124,6 +3066,7 @@
         <w:rPr>
           <w:rFonts w:ascii="Arial" w:hAnsi="Arial"/>
         </w:rPr>
+        <w:lastRenderedPageBreak/>
         <w:t>Source Type</w:t>
       </w:r>
     </w:p>
@@ -3287,15 +3230,7 @@
           <w:b/>
           <w:bCs/>
         </w:rPr>
-        <w:t>Chemical Inventory</w:t>
-      </w:r>
-      <w:r>
-        <w:rPr>
-          <w:rFonts w:ascii="Arial" w:hAnsi="Arial"/>
-          <w:b/>
-          <w:bCs/>
-        </w:rPr>
-        <w:t xml:space="preserve"> Release</w:t>
+        <w:t>Chemical Inventory Release</w:t>
       </w:r>
       <w:r>
         <w:rPr>
@@ -3435,13 +3370,7 @@
         <w:rPr>
           <w:rFonts w:ascii="Arial" w:hAnsi="Arial"/>
         </w:rPr>
-        <w:t xml:space="preserve"> file</w:t>
-      </w:r>
-      <w:r>
-        <w:rPr>
-          <w:rFonts w:ascii="Arial" w:hAnsi="Arial"/>
-        </w:rPr>
-        <w:t xml:space="preserve"> is a comma separated file. The first line is a header line whose second column describes the number of waste sites in the file. Each line that has a waste site I the first column also has the number of condition changes in the second column. Each line after that has a year in the first column constitutes a “condition change”.</w:t>
+        <w:t xml:space="preserve"> file is a comma separated file. The first line is a header line whose second column describes the number of waste sites in the file. Each line that has a waste site I the first column also has the number of condition changes in the second column. Each line after that has a year in the first column constitutes a “condition change”.</w:t>
       </w:r>
     </w:p>
     <w:p>
@@ -3603,57 +3532,2992 @@
         <w:t xml:space="preserve"> when entered at the command line:</w:t>
       </w:r>
     </w:p>
+    <w:tbl>
+      <w:tblPr>
+        <w:tblW w:w="10743" w:type="dxa"/>
+        <w:tblLook w:val="04A0" w:firstRow="1" w:lastRow="0" w:firstColumn="1" w:lastColumn="0" w:noHBand="0" w:noVBand="1"/>
+      </w:tblPr>
+      <w:tblGrid>
+        <w:gridCol w:w="1903"/>
+        <w:gridCol w:w="1157"/>
+        <w:gridCol w:w="3960"/>
+        <w:gridCol w:w="3723"/>
+      </w:tblGrid>
+      <w:tr>
+        <w:trPr>
+          <w:trHeight w:val="300"/>
+          <w:tblHeader/>
+        </w:trPr>
+        <w:tc>
+          <w:tcPr>
+            <w:tcW w:w="10743" w:type="dxa"/>
+            <w:gridSpan w:val="4"/>
+            <w:tcBorders>
+              <w:left w:val="nil"/>
+              <w:bottom w:val="single" w:sz="4" w:space="0" w:color="auto"/>
+            </w:tcBorders>
+            <w:shd w:val="clear" w:color="auto" w:fill="auto"/>
+            <w:noWrap/>
+            <w:vAlign w:val="center"/>
+          </w:tcPr>
+          <w:p>
+            <w:pPr>
+              <w:pStyle w:val="Table"/>
+            </w:pPr>
+            <w:r>
+              <w:t xml:space="preserve">Table </w:t>
+            </w:r>
+            <w:r>
+              <w:fldChar w:fldCharType="begin"/>
+            </w:r>
+            <w:r>
+              <w:instrText xml:space="preserve"> SEQ Table \* ARABIC </w:instrText>
+            </w:r>
+            <w:r>
+              <w:fldChar w:fldCharType="separate"/>
+            </w:r>
+            <w:r>
+              <w:t>1</w:t>
+            </w:r>
+            <w:r>
+              <w:fldChar w:fldCharType="end"/>
+            </w:r>
+          </w:p>
+          <w:p>
+            <w:pPr>
+              <w:pStyle w:val="Table"/>
+              <w:rPr>
+                <w:rFonts w:ascii="Calibri" w:eastAsia="Times New Roman" w:hAnsi="Calibri" w:cs="Calibri"/>
+                <w:b w:val="0"/>
+                <w:bCs/>
+                <w:color w:val="000000"/>
+              </w:rPr>
+            </w:pPr>
+            <w:r>
+              <w:t>Accepted User Arguments List</w:t>
+            </w:r>
+          </w:p>
+        </w:tc>
+      </w:tr>
+      <w:tr>
+        <w:trPr>
+          <w:trHeight w:val="512"/>
+          <w:tblHeader/>
+        </w:trPr>
+        <w:tc>
+          <w:tcPr>
+            <w:tcW w:w="1903" w:type="dxa"/>
+            <w:tcBorders>
+              <w:top w:val="single" w:sz="4" w:space="0" w:color="auto"/>
+              <w:left w:val="single" w:sz="4" w:space="0" w:color="auto"/>
+              <w:bottom w:val="single" w:sz="4" w:space="0" w:color="auto"/>
+              <w:right w:val="nil"/>
+            </w:tcBorders>
+            <w:shd w:val="clear" w:color="auto" w:fill="AEAAAA" w:themeFill="background2" w:themeFillShade="BF"/>
+            <w:noWrap/>
+            <w:vAlign w:val="center"/>
+            <w:hideMark/>
+          </w:tcPr>
+          <w:p>
+            <w:pPr>
+              <w:jc w:val="center"/>
+              <w:rPr>
+                <w:rFonts w:ascii="Calibri" w:eastAsia="Times New Roman" w:hAnsi="Calibri" w:cs="Calibri"/>
+                <w:b/>
+                <w:bCs/>
+                <w:color w:val="000000"/>
+              </w:rPr>
+            </w:pPr>
+            <w:r>
+              <w:rPr>
+                <w:rFonts w:ascii="Calibri" w:eastAsia="Times New Roman" w:hAnsi="Calibri" w:cs="Calibri"/>
+                <w:b/>
+                <w:bCs/>
+                <w:color w:val="000000"/>
+              </w:rPr>
+              <w:t>Flag</w:t>
+            </w:r>
+          </w:p>
+        </w:tc>
+        <w:tc>
+          <w:tcPr>
+            <w:tcW w:w="1157" w:type="dxa"/>
+            <w:tcBorders>
+              <w:top w:val="single" w:sz="4" w:space="0" w:color="auto"/>
+              <w:left w:val="single" w:sz="4" w:space="0" w:color="auto"/>
+              <w:bottom w:val="single" w:sz="4" w:space="0" w:color="auto"/>
+              <w:right w:val="single" w:sz="4" w:space="0" w:color="auto"/>
+            </w:tcBorders>
+            <w:shd w:val="clear" w:color="auto" w:fill="AEAAAA" w:themeFill="background2" w:themeFillShade="BF"/>
+            <w:noWrap/>
+            <w:vAlign w:val="center"/>
+            <w:hideMark/>
+          </w:tcPr>
+          <w:p>
+            <w:pPr>
+              <w:jc w:val="center"/>
+              <w:rPr>
+                <w:rFonts w:ascii="Calibri" w:eastAsia="Times New Roman" w:hAnsi="Calibri" w:cs="Calibri"/>
+                <w:b/>
+                <w:bCs/>
+                <w:color w:val="000000"/>
+              </w:rPr>
+            </w:pPr>
+            <w:r>
+              <w:rPr>
+                <w:rFonts w:ascii="Calibri" w:eastAsia="Times New Roman" w:hAnsi="Calibri" w:cs="Calibri"/>
+                <w:b/>
+                <w:bCs/>
+                <w:color w:val="000000"/>
+              </w:rPr>
+              <w:t>Group</w:t>
+            </w:r>
+          </w:p>
+        </w:tc>
+        <w:tc>
+          <w:tcPr>
+            <w:tcW w:w="3960" w:type="dxa"/>
+            <w:tcBorders>
+              <w:top w:val="single" w:sz="4" w:space="0" w:color="auto"/>
+              <w:left w:val="nil"/>
+              <w:bottom w:val="single" w:sz="4" w:space="0" w:color="auto"/>
+              <w:right w:val="single" w:sz="4" w:space="0" w:color="auto"/>
+            </w:tcBorders>
+            <w:shd w:val="clear" w:color="auto" w:fill="AEAAAA" w:themeFill="background2" w:themeFillShade="BF"/>
+            <w:noWrap/>
+            <w:vAlign w:val="center"/>
+            <w:hideMark/>
+          </w:tcPr>
+          <w:p>
+            <w:pPr>
+              <w:jc w:val="center"/>
+              <w:rPr>
+                <w:rFonts w:ascii="Calibri" w:eastAsia="Times New Roman" w:hAnsi="Calibri" w:cs="Calibri"/>
+                <w:b/>
+                <w:bCs/>
+                <w:color w:val="000000"/>
+              </w:rPr>
+            </w:pPr>
+            <w:r>
+              <w:rPr>
+                <w:rFonts w:ascii="Calibri" w:eastAsia="Times New Roman" w:hAnsi="Calibri" w:cs="Calibri"/>
+                <w:b/>
+                <w:bCs/>
+                <w:color w:val="000000"/>
+              </w:rPr>
+              <w:t>Behavior</w:t>
+            </w:r>
+          </w:p>
+        </w:tc>
+        <w:tc>
+          <w:tcPr>
+            <w:tcW w:w="3723" w:type="dxa"/>
+            <w:tcBorders>
+              <w:top w:val="single" w:sz="4" w:space="0" w:color="auto"/>
+              <w:left w:val="nil"/>
+              <w:bottom w:val="single" w:sz="4" w:space="0" w:color="auto"/>
+              <w:right w:val="single" w:sz="4" w:space="0" w:color="auto"/>
+            </w:tcBorders>
+            <w:shd w:val="clear" w:color="auto" w:fill="AEAAAA" w:themeFill="background2" w:themeFillShade="BF"/>
+            <w:noWrap/>
+            <w:vAlign w:val="center"/>
+            <w:hideMark/>
+          </w:tcPr>
+          <w:p>
+            <w:pPr>
+              <w:jc w:val="center"/>
+              <w:rPr>
+                <w:rFonts w:ascii="Calibri" w:eastAsia="Times New Roman" w:hAnsi="Calibri" w:cs="Calibri"/>
+                <w:b/>
+                <w:bCs/>
+                <w:color w:val="000000"/>
+              </w:rPr>
+            </w:pPr>
+            <w:r>
+              <w:rPr>
+                <w:rFonts w:ascii="Calibri" w:eastAsia="Times New Roman" w:hAnsi="Calibri" w:cs="Calibri"/>
+                <w:b/>
+                <w:bCs/>
+                <w:color w:val="000000"/>
+              </w:rPr>
+              <w:t>Usage Notes</w:t>
+            </w:r>
+          </w:p>
+        </w:tc>
+      </w:tr>
+      <w:tr>
+        <w:trPr>
+          <w:trHeight w:val="300"/>
+        </w:trPr>
+        <w:tc>
+          <w:tcPr>
+            <w:tcW w:w="1903" w:type="dxa"/>
+            <w:tcBorders>
+              <w:top w:val="single" w:sz="4" w:space="0" w:color="auto"/>
+              <w:left w:val="single" w:sz="4" w:space="0" w:color="auto"/>
+              <w:bottom w:val="single" w:sz="4" w:space="0" w:color="auto"/>
+              <w:right w:val="nil"/>
+            </w:tcBorders>
+            <w:shd w:val="clear" w:color="auto" w:fill="auto"/>
+            <w:noWrap/>
+            <w:vAlign w:val="center"/>
+            <w:hideMark/>
+          </w:tcPr>
+          <w:p>
+            <w:pPr>
+              <w:rPr>
+                <w:rFonts w:ascii="Calibri" w:eastAsia="Times New Roman" w:hAnsi="Calibri" w:cs="Calibri"/>
+                <w:color w:val="000000"/>
+              </w:rPr>
+            </w:pPr>
+            <w:r>
+              <w:rPr>
+                <w:rFonts w:ascii="Calibri" w:eastAsia="Times New Roman" w:hAnsi="Calibri" w:cs="Calibri"/>
+                <w:color w:val="000000"/>
+              </w:rPr>
+              <w:t>CHEMINV</w:t>
+            </w:r>
+          </w:p>
+        </w:tc>
+        <w:tc>
+          <w:tcPr>
+            <w:tcW w:w="1157" w:type="dxa"/>
+            <w:tcBorders>
+              <w:top w:val="single" w:sz="4" w:space="0" w:color="auto"/>
+              <w:left w:val="single" w:sz="4" w:space="0" w:color="auto"/>
+              <w:bottom w:val="single" w:sz="4" w:space="0" w:color="auto"/>
+              <w:right w:val="single" w:sz="4" w:space="0" w:color="auto"/>
+            </w:tcBorders>
+            <w:shd w:val="clear" w:color="auto" w:fill="auto"/>
+            <w:noWrap/>
+            <w:vAlign w:val="center"/>
+            <w:hideMark/>
+          </w:tcPr>
+          <w:p>
+            <w:pPr>
+              <w:jc w:val="center"/>
+              <w:rPr>
+                <w:rFonts w:ascii="Calibri" w:eastAsia="Times New Roman" w:hAnsi="Calibri" w:cs="Calibri"/>
+                <w:color w:val="000000"/>
+              </w:rPr>
+            </w:pPr>
+            <w:r>
+              <w:rPr>
+                <w:rFonts w:ascii="Calibri" w:eastAsia="Times New Roman" w:hAnsi="Calibri" w:cs="Calibri"/>
+                <w:color w:val="000000"/>
+              </w:rPr>
+              <w:t>Input File</w:t>
+            </w:r>
+          </w:p>
+        </w:tc>
+        <w:tc>
+          <w:tcPr>
+            <w:tcW w:w="3960" w:type="dxa"/>
+            <w:tcBorders>
+              <w:top w:val="single" w:sz="4" w:space="0" w:color="auto"/>
+              <w:left w:val="nil"/>
+              <w:bottom w:val="single" w:sz="4" w:space="0" w:color="auto"/>
+              <w:right w:val="single" w:sz="4" w:space="0" w:color="auto"/>
+            </w:tcBorders>
+            <w:shd w:val="clear" w:color="auto" w:fill="auto"/>
+            <w:vAlign w:val="center"/>
+            <w:hideMark/>
+          </w:tcPr>
+          <w:p>
+            <w:pPr>
+              <w:rPr>
+                <w:rFonts w:ascii="Calibri" w:eastAsia="Times New Roman" w:hAnsi="Calibri" w:cs="Calibri"/>
+                <w:b/>
+                <w:bCs/>
+                <w:color w:val="000000"/>
+              </w:rPr>
+            </w:pPr>
+            <w:r>
+              <w:rPr>
+                <w:rFonts w:ascii="Calibri" w:eastAsia="Times New Roman" w:hAnsi="Calibri" w:cs="Calibri"/>
+                <w:b/>
+                <w:bCs/>
+                <w:color w:val="000000"/>
+              </w:rPr>
+              <w:t>Chemical Inventory</w:t>
+            </w:r>
+            <w:r>
+              <w:rPr>
+                <w:rFonts w:ascii="Calibri" w:eastAsia="Times New Roman" w:hAnsi="Calibri" w:cs="Calibri"/>
+                <w:color w:val="000000"/>
+              </w:rPr>
+              <w:t xml:space="preserve"> file path</w:t>
+            </w:r>
+          </w:p>
+        </w:tc>
+        <w:tc>
+          <w:tcPr>
+            <w:tcW w:w="3723" w:type="dxa"/>
+            <w:tcBorders>
+              <w:top w:val="single" w:sz="4" w:space="0" w:color="auto"/>
+              <w:left w:val="nil"/>
+              <w:bottom w:val="single" w:sz="4" w:space="0" w:color="auto"/>
+              <w:right w:val="single" w:sz="4" w:space="0" w:color="auto"/>
+            </w:tcBorders>
+            <w:shd w:val="clear" w:color="auto" w:fill="auto"/>
+            <w:vAlign w:val="center"/>
+            <w:hideMark/>
+          </w:tcPr>
+          <w:p>
+            <w:pPr>
+              <w:rPr>
+                <w:rFonts w:ascii="Calibri" w:eastAsia="Times New Roman" w:hAnsi="Calibri" w:cs="Calibri"/>
+                <w:b/>
+                <w:bCs/>
+                <w:color w:val="000000"/>
+              </w:rPr>
+            </w:pPr>
+          </w:p>
+        </w:tc>
+      </w:tr>
+      <w:tr>
+        <w:trPr>
+          <w:trHeight w:val="300"/>
+        </w:trPr>
+        <w:tc>
+          <w:tcPr>
+            <w:tcW w:w="1903" w:type="dxa"/>
+            <w:tcBorders>
+              <w:top w:val="single" w:sz="4" w:space="0" w:color="auto"/>
+              <w:left w:val="single" w:sz="4" w:space="0" w:color="auto"/>
+              <w:bottom w:val="single" w:sz="4" w:space="0" w:color="auto"/>
+              <w:right w:val="nil"/>
+            </w:tcBorders>
+            <w:shd w:val="clear" w:color="000000" w:fill="E7E6E6"/>
+            <w:noWrap/>
+            <w:vAlign w:val="center"/>
+            <w:hideMark/>
+          </w:tcPr>
+          <w:p>
+            <w:pPr>
+              <w:rPr>
+                <w:rFonts w:ascii="Calibri" w:eastAsia="Times New Roman" w:hAnsi="Calibri" w:cs="Calibri"/>
+                <w:color w:val="000000"/>
+              </w:rPr>
+            </w:pPr>
+            <w:r>
+              <w:rPr>
+                <w:rFonts w:ascii="Calibri" w:eastAsia="Times New Roman" w:hAnsi="Calibri" w:cs="Calibri"/>
+                <w:color w:val="000000"/>
+              </w:rPr>
+              <w:t>CLEANINV</w:t>
+            </w:r>
+          </w:p>
+        </w:tc>
+        <w:tc>
+          <w:tcPr>
+            <w:tcW w:w="1157" w:type="dxa"/>
+            <w:tcBorders>
+              <w:top w:val="single" w:sz="4" w:space="0" w:color="auto"/>
+              <w:left w:val="single" w:sz="4" w:space="0" w:color="auto"/>
+              <w:bottom w:val="single" w:sz="4" w:space="0" w:color="auto"/>
+              <w:right w:val="single" w:sz="4" w:space="0" w:color="auto"/>
+            </w:tcBorders>
+            <w:shd w:val="clear" w:color="000000" w:fill="E7E6E6"/>
+            <w:noWrap/>
+            <w:vAlign w:val="center"/>
+            <w:hideMark/>
+          </w:tcPr>
+          <w:p>
+            <w:pPr>
+              <w:jc w:val="center"/>
+              <w:rPr>
+                <w:rFonts w:ascii="Calibri" w:eastAsia="Times New Roman" w:hAnsi="Calibri" w:cs="Calibri"/>
+                <w:color w:val="000000"/>
+              </w:rPr>
+            </w:pPr>
+            <w:r>
+              <w:rPr>
+                <w:rFonts w:ascii="Calibri" w:eastAsia="Times New Roman" w:hAnsi="Calibri" w:cs="Calibri"/>
+                <w:color w:val="000000"/>
+              </w:rPr>
+              <w:t>Input File</w:t>
+            </w:r>
+          </w:p>
+        </w:tc>
+        <w:tc>
+          <w:tcPr>
+            <w:tcW w:w="3960" w:type="dxa"/>
+            <w:tcBorders>
+              <w:top w:val="single" w:sz="4" w:space="0" w:color="auto"/>
+              <w:left w:val="nil"/>
+              <w:bottom w:val="single" w:sz="4" w:space="0" w:color="auto"/>
+              <w:right w:val="single" w:sz="4" w:space="0" w:color="auto"/>
+            </w:tcBorders>
+            <w:shd w:val="clear" w:color="000000" w:fill="E7E6E6"/>
+            <w:vAlign w:val="center"/>
+            <w:hideMark/>
+          </w:tcPr>
+          <w:p>
+            <w:pPr>
+              <w:rPr>
+                <w:rFonts w:ascii="Calibri" w:eastAsia="Times New Roman" w:hAnsi="Calibri" w:cs="Calibri"/>
+                <w:b/>
+                <w:bCs/>
+                <w:color w:val="000000"/>
+              </w:rPr>
+            </w:pPr>
+            <w:r>
+              <w:rPr>
+                <w:rFonts w:ascii="Calibri" w:eastAsia="Times New Roman" w:hAnsi="Calibri" w:cs="Calibri"/>
+                <w:b/>
+                <w:bCs/>
+                <w:color w:val="000000"/>
+              </w:rPr>
+              <w:t>SAC</w:t>
+            </w:r>
+            <w:r>
+              <w:rPr>
+                <w:rFonts w:ascii="Calibri" w:eastAsia="Times New Roman" w:hAnsi="Calibri" w:cs="Calibri"/>
+                <w:color w:val="000000"/>
+              </w:rPr>
+              <w:t xml:space="preserve"> file path</w:t>
+            </w:r>
+          </w:p>
+        </w:tc>
+        <w:tc>
+          <w:tcPr>
+            <w:tcW w:w="3723" w:type="dxa"/>
+            <w:tcBorders>
+              <w:top w:val="single" w:sz="4" w:space="0" w:color="auto"/>
+              <w:left w:val="nil"/>
+              <w:bottom w:val="single" w:sz="4" w:space="0" w:color="auto"/>
+              <w:right w:val="single" w:sz="4" w:space="0" w:color="auto"/>
+            </w:tcBorders>
+            <w:shd w:val="clear" w:color="000000" w:fill="E7E6E6"/>
+            <w:vAlign w:val="center"/>
+            <w:hideMark/>
+          </w:tcPr>
+          <w:p>
+            <w:pPr>
+              <w:rPr>
+                <w:rFonts w:ascii="Calibri" w:eastAsia="Times New Roman" w:hAnsi="Calibri" w:cs="Calibri"/>
+                <w:color w:val="000000"/>
+              </w:rPr>
+            </w:pPr>
+            <w:r>
+              <w:rPr>
+                <w:rFonts w:ascii="Calibri" w:eastAsia="Times New Roman" w:hAnsi="Calibri" w:cs="Calibri"/>
+                <w:color w:val="000000"/>
+              </w:rPr>
+              <w:t> </w:t>
+            </w:r>
+          </w:p>
+        </w:tc>
+      </w:tr>
+      <w:tr>
+        <w:trPr>
+          <w:trHeight w:val="300"/>
+        </w:trPr>
+        <w:tc>
+          <w:tcPr>
+            <w:tcW w:w="1903" w:type="dxa"/>
+            <w:tcBorders>
+              <w:top w:val="single" w:sz="4" w:space="0" w:color="auto"/>
+              <w:left w:val="single" w:sz="4" w:space="0" w:color="auto"/>
+              <w:bottom w:val="single" w:sz="4" w:space="0" w:color="auto"/>
+              <w:right w:val="nil"/>
+            </w:tcBorders>
+            <w:shd w:val="clear" w:color="auto" w:fill="auto"/>
+            <w:noWrap/>
+            <w:vAlign w:val="center"/>
+            <w:hideMark/>
+          </w:tcPr>
+          <w:p>
+            <w:pPr>
+              <w:rPr>
+                <w:rFonts w:ascii="Calibri" w:eastAsia="Times New Roman" w:hAnsi="Calibri" w:cs="Calibri"/>
+                <w:color w:val="000000"/>
+              </w:rPr>
+            </w:pPr>
+            <w:proofErr w:type="spellStart"/>
+            <w:r>
+              <w:rPr>
+                <w:rFonts w:ascii="Calibri" w:eastAsia="Times New Roman" w:hAnsi="Calibri" w:cs="Calibri"/>
+                <w:color w:val="000000"/>
+              </w:rPr>
+              <w:t>RCASWR_dir</w:t>
+            </w:r>
+            <w:proofErr w:type="spellEnd"/>
+          </w:p>
+        </w:tc>
+        <w:tc>
+          <w:tcPr>
+            <w:tcW w:w="1157" w:type="dxa"/>
+            <w:tcBorders>
+              <w:top w:val="single" w:sz="4" w:space="0" w:color="auto"/>
+              <w:left w:val="single" w:sz="4" w:space="0" w:color="auto"/>
+              <w:bottom w:val="single" w:sz="4" w:space="0" w:color="auto"/>
+              <w:right w:val="single" w:sz="4" w:space="0" w:color="auto"/>
+            </w:tcBorders>
+            <w:shd w:val="clear" w:color="auto" w:fill="auto"/>
+            <w:noWrap/>
+            <w:vAlign w:val="center"/>
+            <w:hideMark/>
+          </w:tcPr>
+          <w:p>
+            <w:pPr>
+              <w:jc w:val="center"/>
+              <w:rPr>
+                <w:rFonts w:ascii="Calibri" w:eastAsia="Times New Roman" w:hAnsi="Calibri" w:cs="Calibri"/>
+                <w:color w:val="000000"/>
+              </w:rPr>
+            </w:pPr>
+            <w:r>
+              <w:rPr>
+                <w:rFonts w:ascii="Calibri" w:eastAsia="Times New Roman" w:hAnsi="Calibri" w:cs="Calibri"/>
+                <w:color w:val="000000"/>
+              </w:rPr>
+              <w:t>Input File</w:t>
+            </w:r>
+          </w:p>
+        </w:tc>
+        <w:tc>
+          <w:tcPr>
+            <w:tcW w:w="3960" w:type="dxa"/>
+            <w:tcBorders>
+              <w:top w:val="single" w:sz="4" w:space="0" w:color="auto"/>
+              <w:left w:val="nil"/>
+              <w:bottom w:val="single" w:sz="4" w:space="0" w:color="auto"/>
+              <w:right w:val="single" w:sz="4" w:space="0" w:color="auto"/>
+            </w:tcBorders>
+            <w:shd w:val="clear" w:color="auto" w:fill="auto"/>
+            <w:vAlign w:val="center"/>
+            <w:hideMark/>
+          </w:tcPr>
+          <w:p>
+            <w:pPr>
+              <w:rPr>
+                <w:rFonts w:ascii="Calibri" w:eastAsia="Times New Roman" w:hAnsi="Calibri" w:cs="Calibri"/>
+                <w:b/>
+                <w:bCs/>
+                <w:color w:val="000000"/>
+              </w:rPr>
+            </w:pPr>
+            <w:r>
+              <w:rPr>
+                <w:rFonts w:ascii="Calibri" w:eastAsia="Times New Roman" w:hAnsi="Calibri" w:cs="Calibri"/>
+                <w:b/>
+                <w:bCs/>
+                <w:color w:val="000000"/>
+              </w:rPr>
+              <w:t>Solid Waste Release</w:t>
+            </w:r>
+            <w:r>
+              <w:rPr>
+                <w:rFonts w:ascii="Calibri" w:eastAsia="Times New Roman" w:hAnsi="Calibri" w:cs="Calibri"/>
+                <w:color w:val="000000"/>
+              </w:rPr>
+              <w:t xml:space="preserve"> directory path</w:t>
+            </w:r>
+          </w:p>
+        </w:tc>
+        <w:tc>
+          <w:tcPr>
+            <w:tcW w:w="3723" w:type="dxa"/>
+            <w:tcBorders>
+              <w:top w:val="single" w:sz="4" w:space="0" w:color="auto"/>
+              <w:left w:val="nil"/>
+              <w:bottom w:val="single" w:sz="4" w:space="0" w:color="auto"/>
+              <w:right w:val="single" w:sz="4" w:space="0" w:color="auto"/>
+            </w:tcBorders>
+            <w:shd w:val="clear" w:color="auto" w:fill="auto"/>
+            <w:vAlign w:val="center"/>
+            <w:hideMark/>
+          </w:tcPr>
+          <w:p>
+            <w:pPr>
+              <w:rPr>
+                <w:rFonts w:ascii="Calibri" w:eastAsia="Times New Roman" w:hAnsi="Calibri" w:cs="Calibri"/>
+                <w:b/>
+                <w:bCs/>
+                <w:color w:val="000000"/>
+              </w:rPr>
+            </w:pPr>
+          </w:p>
+        </w:tc>
+      </w:tr>
+      <w:tr>
+        <w:trPr>
+          <w:trHeight w:val="600"/>
+        </w:trPr>
+        <w:tc>
+          <w:tcPr>
+            <w:tcW w:w="1903" w:type="dxa"/>
+            <w:tcBorders>
+              <w:top w:val="single" w:sz="4" w:space="0" w:color="auto"/>
+              <w:left w:val="single" w:sz="4" w:space="0" w:color="auto"/>
+              <w:bottom w:val="single" w:sz="4" w:space="0" w:color="auto"/>
+              <w:right w:val="nil"/>
+            </w:tcBorders>
+            <w:shd w:val="clear" w:color="000000" w:fill="E7E6E6"/>
+            <w:noWrap/>
+            <w:vAlign w:val="center"/>
+            <w:hideMark/>
+          </w:tcPr>
+          <w:p>
+            <w:pPr>
+              <w:rPr>
+                <w:rFonts w:ascii="Calibri" w:eastAsia="Times New Roman" w:hAnsi="Calibri" w:cs="Calibri"/>
+                <w:color w:val="000000"/>
+              </w:rPr>
+            </w:pPr>
+            <w:proofErr w:type="spellStart"/>
+            <w:r>
+              <w:rPr>
+                <w:rFonts w:ascii="Calibri" w:eastAsia="Times New Roman" w:hAnsi="Calibri" w:cs="Calibri"/>
+                <w:color w:val="000000"/>
+              </w:rPr>
+              <w:t>RCASWR_idx</w:t>
+            </w:r>
+            <w:proofErr w:type="spellEnd"/>
+          </w:p>
+        </w:tc>
+        <w:tc>
+          <w:tcPr>
+            <w:tcW w:w="1157" w:type="dxa"/>
+            <w:tcBorders>
+              <w:top w:val="single" w:sz="4" w:space="0" w:color="auto"/>
+              <w:left w:val="single" w:sz="4" w:space="0" w:color="auto"/>
+              <w:bottom w:val="single" w:sz="4" w:space="0" w:color="auto"/>
+              <w:right w:val="single" w:sz="4" w:space="0" w:color="auto"/>
+            </w:tcBorders>
+            <w:shd w:val="clear" w:color="000000" w:fill="E7E6E6"/>
+            <w:noWrap/>
+            <w:vAlign w:val="center"/>
+            <w:hideMark/>
+          </w:tcPr>
+          <w:p>
+            <w:pPr>
+              <w:jc w:val="center"/>
+              <w:rPr>
+                <w:rFonts w:ascii="Calibri" w:eastAsia="Times New Roman" w:hAnsi="Calibri" w:cs="Calibri"/>
+                <w:color w:val="000000"/>
+              </w:rPr>
+            </w:pPr>
+            <w:r>
+              <w:rPr>
+                <w:rFonts w:ascii="Calibri" w:eastAsia="Times New Roman" w:hAnsi="Calibri" w:cs="Calibri"/>
+                <w:color w:val="000000"/>
+              </w:rPr>
+              <w:t>Input File</w:t>
+            </w:r>
+          </w:p>
+        </w:tc>
+        <w:tc>
+          <w:tcPr>
+            <w:tcW w:w="3960" w:type="dxa"/>
+            <w:tcBorders>
+              <w:top w:val="single" w:sz="4" w:space="0" w:color="auto"/>
+              <w:left w:val="nil"/>
+              <w:bottom w:val="single" w:sz="4" w:space="0" w:color="auto"/>
+              <w:right w:val="single" w:sz="4" w:space="0" w:color="auto"/>
+            </w:tcBorders>
+            <w:shd w:val="clear" w:color="000000" w:fill="E7E6E6"/>
+            <w:vAlign w:val="center"/>
+            <w:hideMark/>
+          </w:tcPr>
+          <w:p>
+            <w:pPr>
+              <w:rPr>
+                <w:rFonts w:ascii="Calibri" w:eastAsia="Times New Roman" w:hAnsi="Calibri" w:cs="Calibri"/>
+                <w:b/>
+                <w:bCs/>
+                <w:color w:val="000000"/>
+              </w:rPr>
+            </w:pPr>
+            <w:r>
+              <w:rPr>
+                <w:rFonts w:ascii="Calibri" w:eastAsia="Times New Roman" w:hAnsi="Calibri" w:cs="Calibri"/>
+                <w:b/>
+                <w:bCs/>
+                <w:color w:val="000000"/>
+              </w:rPr>
+              <w:t>Solid Waste Release</w:t>
+            </w:r>
+            <w:r>
+              <w:rPr>
+                <w:rFonts w:ascii="Calibri" w:eastAsia="Times New Roman" w:hAnsi="Calibri" w:cs="Calibri"/>
+                <w:color w:val="000000"/>
+              </w:rPr>
+              <w:t xml:space="preserve"> index file</w:t>
+            </w:r>
+          </w:p>
+        </w:tc>
+        <w:tc>
+          <w:tcPr>
+            <w:tcW w:w="3723" w:type="dxa"/>
+            <w:tcBorders>
+              <w:top w:val="single" w:sz="4" w:space="0" w:color="auto"/>
+              <w:left w:val="nil"/>
+              <w:bottom w:val="single" w:sz="4" w:space="0" w:color="auto"/>
+              <w:right w:val="single" w:sz="4" w:space="0" w:color="auto"/>
+            </w:tcBorders>
+            <w:shd w:val="clear" w:color="000000" w:fill="E7E6E6"/>
+            <w:vAlign w:val="center"/>
+            <w:hideMark/>
+          </w:tcPr>
+          <w:p>
+            <w:pPr>
+              <w:rPr>
+                <w:rFonts w:ascii="Calibri" w:eastAsia="Times New Roman" w:hAnsi="Calibri" w:cs="Calibri"/>
+                <w:color w:val="000000"/>
+              </w:rPr>
+            </w:pPr>
+            <w:r>
+              <w:rPr>
+                <w:rFonts w:ascii="Calibri" w:eastAsia="Times New Roman" w:hAnsi="Calibri" w:cs="Calibri"/>
+                <w:color w:val="000000"/>
+              </w:rPr>
+              <w:t xml:space="preserve">Must be in the same directory as </w:t>
+            </w:r>
+            <w:proofErr w:type="spellStart"/>
+            <w:r>
+              <w:rPr>
+                <w:rFonts w:ascii="Calibri" w:eastAsia="Times New Roman" w:hAnsi="Calibri" w:cs="Calibri"/>
+                <w:color w:val="000000"/>
+              </w:rPr>
+              <w:t>RCASWR_dir</w:t>
+            </w:r>
+            <w:proofErr w:type="spellEnd"/>
+            <w:r>
+              <w:rPr>
+                <w:rFonts w:ascii="Calibri" w:eastAsia="Times New Roman" w:hAnsi="Calibri" w:cs="Calibri"/>
+                <w:color w:val="000000"/>
+              </w:rPr>
+              <w:t xml:space="preserve"> or will throw an error</w:t>
+            </w:r>
+          </w:p>
+        </w:tc>
+      </w:tr>
+      <w:tr>
+        <w:trPr>
+          <w:trHeight w:val="900"/>
+        </w:trPr>
+        <w:tc>
+          <w:tcPr>
+            <w:tcW w:w="1903" w:type="dxa"/>
+            <w:tcBorders>
+              <w:top w:val="single" w:sz="4" w:space="0" w:color="auto"/>
+              <w:left w:val="single" w:sz="4" w:space="0" w:color="auto"/>
+              <w:bottom w:val="single" w:sz="4" w:space="0" w:color="auto"/>
+              <w:right w:val="nil"/>
+            </w:tcBorders>
+            <w:shd w:val="clear" w:color="auto" w:fill="auto"/>
+            <w:noWrap/>
+            <w:vAlign w:val="center"/>
+            <w:hideMark/>
+          </w:tcPr>
+          <w:p>
+            <w:pPr>
+              <w:rPr>
+                <w:rFonts w:ascii="Calibri" w:eastAsia="Times New Roman" w:hAnsi="Calibri" w:cs="Calibri"/>
+                <w:color w:val="000000"/>
+              </w:rPr>
+            </w:pPr>
+            <w:proofErr w:type="spellStart"/>
+            <w:r>
+              <w:rPr>
+                <w:rFonts w:ascii="Calibri" w:eastAsia="Times New Roman" w:hAnsi="Calibri" w:cs="Calibri"/>
+                <w:color w:val="000000"/>
+              </w:rPr>
+              <w:t>Site_Specific</w:t>
+            </w:r>
+            <w:proofErr w:type="spellEnd"/>
+          </w:p>
+        </w:tc>
+        <w:tc>
+          <w:tcPr>
+            <w:tcW w:w="1157" w:type="dxa"/>
+            <w:tcBorders>
+              <w:top w:val="single" w:sz="4" w:space="0" w:color="auto"/>
+              <w:left w:val="single" w:sz="4" w:space="0" w:color="auto"/>
+              <w:bottom w:val="single" w:sz="4" w:space="0" w:color="auto"/>
+              <w:right w:val="single" w:sz="4" w:space="0" w:color="auto"/>
+            </w:tcBorders>
+            <w:shd w:val="clear" w:color="auto" w:fill="auto"/>
+            <w:noWrap/>
+            <w:vAlign w:val="center"/>
+            <w:hideMark/>
+          </w:tcPr>
+          <w:p>
+            <w:pPr>
+              <w:jc w:val="center"/>
+              <w:rPr>
+                <w:rFonts w:ascii="Calibri" w:eastAsia="Times New Roman" w:hAnsi="Calibri" w:cs="Calibri"/>
+                <w:color w:val="000000"/>
+              </w:rPr>
+            </w:pPr>
+            <w:r>
+              <w:rPr>
+                <w:rFonts w:ascii="Calibri" w:eastAsia="Times New Roman" w:hAnsi="Calibri" w:cs="Calibri"/>
+                <w:color w:val="000000"/>
+              </w:rPr>
+              <w:t>Input File</w:t>
+            </w:r>
+          </w:p>
+        </w:tc>
+        <w:tc>
+          <w:tcPr>
+            <w:tcW w:w="3960" w:type="dxa"/>
+            <w:tcBorders>
+              <w:top w:val="single" w:sz="4" w:space="0" w:color="auto"/>
+              <w:left w:val="nil"/>
+              <w:bottom w:val="single" w:sz="4" w:space="0" w:color="auto"/>
+              <w:right w:val="single" w:sz="4" w:space="0" w:color="auto"/>
+            </w:tcBorders>
+            <w:shd w:val="clear" w:color="auto" w:fill="auto"/>
+            <w:vAlign w:val="center"/>
+            <w:hideMark/>
+          </w:tcPr>
+          <w:p>
+            <w:pPr>
+              <w:rPr>
+                <w:rFonts w:ascii="Calibri" w:eastAsia="Times New Roman" w:hAnsi="Calibri" w:cs="Calibri"/>
+                <w:b/>
+                <w:bCs/>
+                <w:color w:val="000000"/>
+              </w:rPr>
+            </w:pPr>
+            <w:r>
+              <w:rPr>
+                <w:rFonts w:ascii="Calibri" w:eastAsia="Times New Roman" w:hAnsi="Calibri" w:cs="Calibri"/>
+                <w:b/>
+                <w:bCs/>
+                <w:color w:val="000000"/>
+              </w:rPr>
+              <w:t>Site-Specific Inventory</w:t>
+            </w:r>
+            <w:r>
+              <w:rPr>
+                <w:rFonts w:ascii="Calibri" w:eastAsia="Times New Roman" w:hAnsi="Calibri" w:cs="Calibri"/>
+                <w:color w:val="000000"/>
+              </w:rPr>
+              <w:t xml:space="preserve"> file path</w:t>
+            </w:r>
+          </w:p>
+        </w:tc>
+        <w:tc>
+          <w:tcPr>
+            <w:tcW w:w="3723" w:type="dxa"/>
+            <w:tcBorders>
+              <w:top w:val="single" w:sz="4" w:space="0" w:color="auto"/>
+              <w:left w:val="nil"/>
+              <w:bottom w:val="single" w:sz="4" w:space="0" w:color="auto"/>
+              <w:right w:val="single" w:sz="4" w:space="0" w:color="auto"/>
+            </w:tcBorders>
+            <w:shd w:val="clear" w:color="auto" w:fill="auto"/>
+            <w:vAlign w:val="center"/>
+            <w:hideMark/>
+          </w:tcPr>
+          <w:p>
+            <w:pPr>
+              <w:rPr>
+                <w:rFonts w:ascii="Calibri" w:eastAsia="Times New Roman" w:hAnsi="Calibri" w:cs="Calibri"/>
+                <w:color w:val="000000"/>
+              </w:rPr>
+            </w:pPr>
+            <w:r>
+              <w:rPr>
+                <w:rFonts w:ascii="Calibri" w:eastAsia="Times New Roman" w:hAnsi="Calibri" w:cs="Calibri"/>
+                <w:color w:val="000000"/>
+              </w:rPr>
+              <w:t>May specify multiple files with this flag, e.g. --</w:t>
+            </w:r>
+            <w:proofErr w:type="spellStart"/>
+            <w:r>
+              <w:rPr>
+                <w:rFonts w:ascii="Calibri" w:eastAsia="Times New Roman" w:hAnsi="Calibri" w:cs="Calibri"/>
+                <w:color w:val="000000"/>
+              </w:rPr>
+              <w:t>Site_Specific</w:t>
+            </w:r>
+            <w:proofErr w:type="spellEnd"/>
+            <w:r>
+              <w:rPr>
+                <w:rFonts w:ascii="Calibri" w:eastAsia="Times New Roman" w:hAnsi="Calibri" w:cs="Calibri"/>
+                <w:color w:val="000000"/>
+              </w:rPr>
+              <w:t xml:space="preserve"> ./file1.csv ./data/file2.csv</w:t>
+            </w:r>
+          </w:p>
+        </w:tc>
+      </w:tr>
+      <w:tr>
+        <w:trPr>
+          <w:trHeight w:val="300"/>
+        </w:trPr>
+        <w:tc>
+          <w:tcPr>
+            <w:tcW w:w="1903" w:type="dxa"/>
+            <w:tcBorders>
+              <w:top w:val="single" w:sz="4" w:space="0" w:color="auto"/>
+              <w:left w:val="single" w:sz="4" w:space="0" w:color="auto"/>
+              <w:bottom w:val="single" w:sz="4" w:space="0" w:color="auto"/>
+              <w:right w:val="nil"/>
+            </w:tcBorders>
+            <w:shd w:val="clear" w:color="000000" w:fill="E7E6E6"/>
+            <w:noWrap/>
+            <w:vAlign w:val="center"/>
+            <w:hideMark/>
+          </w:tcPr>
+          <w:p>
+            <w:pPr>
+              <w:rPr>
+                <w:rFonts w:ascii="Calibri" w:eastAsia="Times New Roman" w:hAnsi="Calibri" w:cs="Calibri"/>
+                <w:color w:val="000000"/>
+              </w:rPr>
+            </w:pPr>
+            <w:r>
+              <w:rPr>
+                <w:rFonts w:ascii="Calibri" w:eastAsia="Times New Roman" w:hAnsi="Calibri" w:cs="Calibri"/>
+                <w:color w:val="000000"/>
+              </w:rPr>
+              <w:t>VZEHSIT</w:t>
+            </w:r>
+          </w:p>
+        </w:tc>
+        <w:tc>
+          <w:tcPr>
+            <w:tcW w:w="1157" w:type="dxa"/>
+            <w:tcBorders>
+              <w:top w:val="single" w:sz="4" w:space="0" w:color="auto"/>
+              <w:left w:val="single" w:sz="4" w:space="0" w:color="auto"/>
+              <w:bottom w:val="single" w:sz="4" w:space="0" w:color="auto"/>
+              <w:right w:val="single" w:sz="4" w:space="0" w:color="auto"/>
+            </w:tcBorders>
+            <w:shd w:val="clear" w:color="000000" w:fill="E7E6E6"/>
+            <w:noWrap/>
+            <w:vAlign w:val="center"/>
+            <w:hideMark/>
+          </w:tcPr>
+          <w:p>
+            <w:pPr>
+              <w:jc w:val="center"/>
+              <w:rPr>
+                <w:rFonts w:ascii="Calibri" w:eastAsia="Times New Roman" w:hAnsi="Calibri" w:cs="Calibri"/>
+                <w:color w:val="000000"/>
+              </w:rPr>
+            </w:pPr>
+            <w:r>
+              <w:rPr>
+                <w:rFonts w:ascii="Calibri" w:eastAsia="Times New Roman" w:hAnsi="Calibri" w:cs="Calibri"/>
+                <w:color w:val="000000"/>
+              </w:rPr>
+              <w:t>Input File</w:t>
+            </w:r>
+          </w:p>
+        </w:tc>
+        <w:tc>
+          <w:tcPr>
+            <w:tcW w:w="3960" w:type="dxa"/>
+            <w:tcBorders>
+              <w:top w:val="single" w:sz="4" w:space="0" w:color="auto"/>
+              <w:left w:val="nil"/>
+              <w:bottom w:val="single" w:sz="4" w:space="0" w:color="auto"/>
+              <w:right w:val="single" w:sz="4" w:space="0" w:color="auto"/>
+            </w:tcBorders>
+            <w:shd w:val="clear" w:color="000000" w:fill="E7E6E6"/>
+            <w:vAlign w:val="center"/>
+            <w:hideMark/>
+          </w:tcPr>
+          <w:p>
+            <w:pPr>
+              <w:rPr>
+                <w:rFonts w:ascii="Calibri" w:eastAsia="Times New Roman" w:hAnsi="Calibri" w:cs="Calibri"/>
+                <w:color w:val="000000"/>
+              </w:rPr>
+            </w:pPr>
+            <w:r>
+              <w:rPr>
+                <w:rFonts w:ascii="Calibri" w:eastAsia="Times New Roman" w:hAnsi="Calibri" w:cs="Calibri"/>
+                <w:b/>
+                <w:bCs/>
+                <w:color w:val="000000"/>
+              </w:rPr>
+              <w:t>VZEHSIT</w:t>
+            </w:r>
+            <w:r>
+              <w:rPr>
+                <w:rFonts w:ascii="Calibri" w:eastAsia="Times New Roman" w:hAnsi="Calibri" w:cs="Calibri"/>
+                <w:color w:val="000000"/>
+              </w:rPr>
+              <w:t xml:space="preserve"> file path</w:t>
+            </w:r>
+          </w:p>
+        </w:tc>
+        <w:tc>
+          <w:tcPr>
+            <w:tcW w:w="3723" w:type="dxa"/>
+            <w:tcBorders>
+              <w:top w:val="single" w:sz="4" w:space="0" w:color="auto"/>
+              <w:left w:val="nil"/>
+              <w:bottom w:val="single" w:sz="4" w:space="0" w:color="auto"/>
+              <w:right w:val="single" w:sz="4" w:space="0" w:color="auto"/>
+            </w:tcBorders>
+            <w:shd w:val="clear" w:color="000000" w:fill="E7E6E6"/>
+            <w:vAlign w:val="center"/>
+            <w:hideMark/>
+          </w:tcPr>
+          <w:p>
+            <w:pPr>
+              <w:rPr>
+                <w:rFonts w:ascii="Calibri" w:eastAsia="Times New Roman" w:hAnsi="Calibri" w:cs="Calibri"/>
+                <w:color w:val="000000"/>
+              </w:rPr>
+            </w:pPr>
+            <w:r>
+              <w:rPr>
+                <w:rFonts w:ascii="Calibri" w:eastAsia="Times New Roman" w:hAnsi="Calibri" w:cs="Calibri"/>
+                <w:color w:val="000000"/>
+              </w:rPr>
+              <w:t> </w:t>
+            </w:r>
+          </w:p>
+        </w:tc>
+      </w:tr>
+      <w:tr>
+        <w:trPr>
+          <w:trHeight w:val="300"/>
+        </w:trPr>
+        <w:tc>
+          <w:tcPr>
+            <w:tcW w:w="1903" w:type="dxa"/>
+            <w:tcBorders>
+              <w:top w:val="single" w:sz="4" w:space="0" w:color="auto"/>
+              <w:left w:val="single" w:sz="4" w:space="0" w:color="auto"/>
+              <w:bottom w:val="single" w:sz="4" w:space="0" w:color="auto"/>
+              <w:right w:val="nil"/>
+            </w:tcBorders>
+            <w:shd w:val="clear" w:color="auto" w:fill="auto"/>
+            <w:noWrap/>
+            <w:vAlign w:val="center"/>
+            <w:hideMark/>
+          </w:tcPr>
+          <w:p>
+            <w:pPr>
+              <w:rPr>
+                <w:rFonts w:ascii="Calibri" w:eastAsia="Times New Roman" w:hAnsi="Calibri" w:cs="Calibri"/>
+                <w:color w:val="000000"/>
+              </w:rPr>
+            </w:pPr>
+            <w:r>
+              <w:rPr>
+                <w:rFonts w:ascii="Calibri" w:eastAsia="Times New Roman" w:hAnsi="Calibri" w:cs="Calibri"/>
+                <w:color w:val="000000"/>
+              </w:rPr>
+              <w:lastRenderedPageBreak/>
+              <w:t>VZINV</w:t>
+            </w:r>
+          </w:p>
+        </w:tc>
+        <w:tc>
+          <w:tcPr>
+            <w:tcW w:w="1157" w:type="dxa"/>
+            <w:tcBorders>
+              <w:top w:val="single" w:sz="4" w:space="0" w:color="auto"/>
+              <w:left w:val="single" w:sz="4" w:space="0" w:color="auto"/>
+              <w:bottom w:val="single" w:sz="4" w:space="0" w:color="auto"/>
+              <w:right w:val="single" w:sz="4" w:space="0" w:color="auto"/>
+            </w:tcBorders>
+            <w:shd w:val="clear" w:color="auto" w:fill="auto"/>
+            <w:noWrap/>
+            <w:vAlign w:val="center"/>
+            <w:hideMark/>
+          </w:tcPr>
+          <w:p>
+            <w:pPr>
+              <w:jc w:val="center"/>
+              <w:rPr>
+                <w:rFonts w:ascii="Calibri" w:eastAsia="Times New Roman" w:hAnsi="Calibri" w:cs="Calibri"/>
+                <w:color w:val="000000"/>
+              </w:rPr>
+            </w:pPr>
+            <w:r>
+              <w:rPr>
+                <w:rFonts w:ascii="Calibri" w:eastAsia="Times New Roman" w:hAnsi="Calibri" w:cs="Calibri"/>
+                <w:color w:val="000000"/>
+              </w:rPr>
+              <w:t>Input File</w:t>
+            </w:r>
+          </w:p>
+        </w:tc>
+        <w:tc>
+          <w:tcPr>
+            <w:tcW w:w="3960" w:type="dxa"/>
+            <w:tcBorders>
+              <w:top w:val="single" w:sz="4" w:space="0" w:color="auto"/>
+              <w:left w:val="nil"/>
+              <w:bottom w:val="single" w:sz="4" w:space="0" w:color="auto"/>
+              <w:right w:val="single" w:sz="4" w:space="0" w:color="auto"/>
+            </w:tcBorders>
+            <w:shd w:val="clear" w:color="auto" w:fill="auto"/>
+            <w:vAlign w:val="center"/>
+            <w:hideMark/>
+          </w:tcPr>
+          <w:p>
+            <w:pPr>
+              <w:rPr>
+                <w:rFonts w:ascii="Calibri" w:eastAsia="Times New Roman" w:hAnsi="Calibri" w:cs="Calibri"/>
+                <w:b/>
+                <w:bCs/>
+                <w:color w:val="000000"/>
+              </w:rPr>
+            </w:pPr>
+            <w:r>
+              <w:rPr>
+                <w:rFonts w:ascii="Calibri" w:eastAsia="Times New Roman" w:hAnsi="Calibri" w:cs="Calibri"/>
+                <w:b/>
+                <w:bCs/>
+                <w:color w:val="000000"/>
+              </w:rPr>
+              <w:t>SIMv2</w:t>
+            </w:r>
+            <w:r>
+              <w:rPr>
+                <w:rFonts w:ascii="Calibri" w:eastAsia="Times New Roman" w:hAnsi="Calibri" w:cs="Calibri"/>
+                <w:color w:val="000000"/>
+              </w:rPr>
+              <w:t xml:space="preserve"> file path</w:t>
+            </w:r>
+          </w:p>
+        </w:tc>
+        <w:tc>
+          <w:tcPr>
+            <w:tcW w:w="3723" w:type="dxa"/>
+            <w:tcBorders>
+              <w:top w:val="single" w:sz="4" w:space="0" w:color="auto"/>
+              <w:left w:val="nil"/>
+              <w:bottom w:val="single" w:sz="4" w:space="0" w:color="auto"/>
+              <w:right w:val="single" w:sz="4" w:space="0" w:color="auto"/>
+            </w:tcBorders>
+            <w:shd w:val="clear" w:color="auto" w:fill="auto"/>
+            <w:vAlign w:val="center"/>
+            <w:hideMark/>
+          </w:tcPr>
+          <w:p>
+            <w:pPr>
+              <w:rPr>
+                <w:rFonts w:ascii="Calibri" w:eastAsia="Times New Roman" w:hAnsi="Calibri" w:cs="Calibri"/>
+                <w:b/>
+                <w:bCs/>
+                <w:color w:val="000000"/>
+              </w:rPr>
+            </w:pPr>
+          </w:p>
+        </w:tc>
+      </w:tr>
+      <w:tr>
+        <w:trPr>
+          <w:trHeight w:val="600"/>
+        </w:trPr>
+        <w:tc>
+          <w:tcPr>
+            <w:tcW w:w="1903" w:type="dxa"/>
+            <w:tcBorders>
+              <w:top w:val="single" w:sz="4" w:space="0" w:color="auto"/>
+              <w:left w:val="single" w:sz="4" w:space="0" w:color="auto"/>
+              <w:bottom w:val="single" w:sz="4" w:space="0" w:color="auto"/>
+              <w:right w:val="nil"/>
+            </w:tcBorders>
+            <w:shd w:val="clear" w:color="000000" w:fill="E7E6E6"/>
+            <w:noWrap/>
+            <w:vAlign w:val="center"/>
+            <w:hideMark/>
+          </w:tcPr>
+          <w:p>
+            <w:pPr>
+              <w:rPr>
+                <w:rFonts w:ascii="Calibri" w:eastAsia="Times New Roman" w:hAnsi="Calibri" w:cs="Calibri"/>
+                <w:color w:val="000000"/>
+              </w:rPr>
+            </w:pPr>
+            <w:proofErr w:type="spellStart"/>
+            <w:r>
+              <w:rPr>
+                <w:rFonts w:ascii="Calibri" w:eastAsia="Times New Roman" w:hAnsi="Calibri" w:cs="Calibri"/>
+                <w:color w:val="000000"/>
+              </w:rPr>
+              <w:t>chem_copcs</w:t>
+            </w:r>
+            <w:proofErr w:type="spellEnd"/>
+          </w:p>
+        </w:tc>
+        <w:tc>
+          <w:tcPr>
+            <w:tcW w:w="1157" w:type="dxa"/>
+            <w:tcBorders>
+              <w:top w:val="single" w:sz="4" w:space="0" w:color="auto"/>
+              <w:left w:val="single" w:sz="4" w:space="0" w:color="auto"/>
+              <w:bottom w:val="single" w:sz="4" w:space="0" w:color="auto"/>
+              <w:right w:val="single" w:sz="4" w:space="0" w:color="auto"/>
+            </w:tcBorders>
+            <w:shd w:val="clear" w:color="000000" w:fill="E7E6E6"/>
+            <w:noWrap/>
+            <w:vAlign w:val="center"/>
+            <w:hideMark/>
+          </w:tcPr>
+          <w:p>
+            <w:pPr>
+              <w:jc w:val="center"/>
+              <w:rPr>
+                <w:rFonts w:ascii="Calibri" w:eastAsia="Times New Roman" w:hAnsi="Calibri" w:cs="Calibri"/>
+                <w:color w:val="000000"/>
+              </w:rPr>
+            </w:pPr>
+            <w:r>
+              <w:rPr>
+                <w:rFonts w:ascii="Calibri" w:eastAsia="Times New Roman" w:hAnsi="Calibri" w:cs="Calibri"/>
+                <w:color w:val="000000"/>
+              </w:rPr>
+              <w:t>Auxiliary</w:t>
+            </w:r>
+          </w:p>
+        </w:tc>
+        <w:tc>
+          <w:tcPr>
+            <w:tcW w:w="3960" w:type="dxa"/>
+            <w:tcBorders>
+              <w:top w:val="single" w:sz="4" w:space="0" w:color="auto"/>
+              <w:left w:val="nil"/>
+              <w:bottom w:val="single" w:sz="4" w:space="0" w:color="auto"/>
+              <w:right w:val="single" w:sz="4" w:space="0" w:color="auto"/>
+            </w:tcBorders>
+            <w:shd w:val="clear" w:color="000000" w:fill="E7E6E6"/>
+            <w:vAlign w:val="center"/>
+            <w:hideMark/>
+          </w:tcPr>
+          <w:p>
+            <w:pPr>
+              <w:rPr>
+                <w:rFonts w:ascii="Calibri" w:eastAsia="Times New Roman" w:hAnsi="Calibri" w:cs="Calibri"/>
+                <w:color w:val="000000"/>
+              </w:rPr>
+            </w:pPr>
+            <w:r>
+              <w:rPr>
+                <w:rFonts w:ascii="Calibri" w:eastAsia="Times New Roman" w:hAnsi="Calibri" w:cs="Calibri"/>
+                <w:color w:val="000000"/>
+              </w:rPr>
+              <w:t>List of analytes to treat as chemicals</w:t>
+            </w:r>
+          </w:p>
+        </w:tc>
+        <w:tc>
+          <w:tcPr>
+            <w:tcW w:w="3723" w:type="dxa"/>
+            <w:tcBorders>
+              <w:top w:val="single" w:sz="4" w:space="0" w:color="auto"/>
+              <w:left w:val="nil"/>
+              <w:bottom w:val="single" w:sz="4" w:space="0" w:color="auto"/>
+              <w:right w:val="single" w:sz="4" w:space="0" w:color="auto"/>
+            </w:tcBorders>
+            <w:shd w:val="clear" w:color="000000" w:fill="E7E6E6"/>
+            <w:vAlign w:val="center"/>
+            <w:hideMark/>
+          </w:tcPr>
+          <w:p>
+            <w:pPr>
+              <w:rPr>
+                <w:rFonts w:ascii="Calibri" w:eastAsia="Times New Roman" w:hAnsi="Calibri" w:cs="Calibri"/>
+                <w:color w:val="000000"/>
+              </w:rPr>
+            </w:pPr>
+            <w:r>
+              <w:rPr>
+                <w:rFonts w:ascii="Calibri" w:eastAsia="Times New Roman" w:hAnsi="Calibri" w:cs="Calibri"/>
+                <w:color w:val="000000"/>
+              </w:rPr>
+              <w:t>May specify multiple analytes with this flag, e.g. --</w:t>
+            </w:r>
+            <w:proofErr w:type="spellStart"/>
+            <w:r>
+              <w:rPr>
+                <w:rFonts w:ascii="Calibri" w:eastAsia="Times New Roman" w:hAnsi="Calibri" w:cs="Calibri"/>
+                <w:color w:val="000000"/>
+              </w:rPr>
+              <w:t>chem_copcs</w:t>
+            </w:r>
+            <w:proofErr w:type="spellEnd"/>
+            <w:r>
+              <w:rPr>
+                <w:rFonts w:ascii="Calibri" w:eastAsia="Times New Roman" w:hAnsi="Calibri" w:cs="Calibri"/>
+                <w:color w:val="000000"/>
+              </w:rPr>
+              <w:t xml:space="preserve"> CN Cr U NO3</w:t>
+            </w:r>
+          </w:p>
+        </w:tc>
+      </w:tr>
+      <w:tr>
+        <w:trPr>
+          <w:trHeight w:val="600"/>
+        </w:trPr>
+        <w:tc>
+          <w:tcPr>
+            <w:tcW w:w="1903" w:type="dxa"/>
+            <w:tcBorders>
+              <w:top w:val="single" w:sz="4" w:space="0" w:color="auto"/>
+              <w:left w:val="single" w:sz="4" w:space="0" w:color="auto"/>
+              <w:bottom w:val="single" w:sz="4" w:space="0" w:color="auto"/>
+              <w:right w:val="nil"/>
+            </w:tcBorders>
+            <w:shd w:val="clear" w:color="auto" w:fill="auto"/>
+            <w:noWrap/>
+            <w:vAlign w:val="center"/>
+            <w:hideMark/>
+          </w:tcPr>
+          <w:p>
+            <w:pPr>
+              <w:rPr>
+                <w:rFonts w:ascii="Calibri" w:eastAsia="Times New Roman" w:hAnsi="Calibri" w:cs="Calibri"/>
+                <w:color w:val="000000"/>
+              </w:rPr>
+            </w:pPr>
+            <w:proofErr w:type="spellStart"/>
+            <w:r>
+              <w:rPr>
+                <w:rFonts w:ascii="Calibri" w:eastAsia="Times New Roman" w:hAnsi="Calibri" w:cs="Calibri"/>
+                <w:color w:val="000000"/>
+              </w:rPr>
+              <w:t>codec_list</w:t>
+            </w:r>
+            <w:proofErr w:type="spellEnd"/>
+          </w:p>
+        </w:tc>
+        <w:tc>
+          <w:tcPr>
+            <w:tcW w:w="1157" w:type="dxa"/>
+            <w:tcBorders>
+              <w:top w:val="single" w:sz="4" w:space="0" w:color="auto"/>
+              <w:left w:val="single" w:sz="4" w:space="0" w:color="auto"/>
+              <w:bottom w:val="single" w:sz="4" w:space="0" w:color="auto"/>
+              <w:right w:val="single" w:sz="4" w:space="0" w:color="auto"/>
+            </w:tcBorders>
+            <w:shd w:val="clear" w:color="auto" w:fill="auto"/>
+            <w:noWrap/>
+            <w:vAlign w:val="center"/>
+            <w:hideMark/>
+          </w:tcPr>
+          <w:p>
+            <w:pPr>
+              <w:jc w:val="center"/>
+              <w:rPr>
+                <w:rFonts w:ascii="Calibri" w:eastAsia="Times New Roman" w:hAnsi="Calibri" w:cs="Calibri"/>
+                <w:color w:val="000000"/>
+              </w:rPr>
+            </w:pPr>
+            <w:r>
+              <w:rPr>
+                <w:rFonts w:ascii="Calibri" w:eastAsia="Times New Roman" w:hAnsi="Calibri" w:cs="Calibri"/>
+                <w:color w:val="000000"/>
+              </w:rPr>
+              <w:t>Auxiliary</w:t>
+            </w:r>
+          </w:p>
+        </w:tc>
+        <w:tc>
+          <w:tcPr>
+            <w:tcW w:w="3960" w:type="dxa"/>
+            <w:tcBorders>
+              <w:top w:val="single" w:sz="4" w:space="0" w:color="auto"/>
+              <w:left w:val="nil"/>
+              <w:bottom w:val="single" w:sz="4" w:space="0" w:color="auto"/>
+              <w:right w:val="single" w:sz="4" w:space="0" w:color="auto"/>
+            </w:tcBorders>
+            <w:shd w:val="clear" w:color="auto" w:fill="auto"/>
+            <w:vAlign w:val="center"/>
+            <w:hideMark/>
+          </w:tcPr>
+          <w:p>
+            <w:pPr>
+              <w:rPr>
+                <w:rFonts w:ascii="Calibri" w:eastAsia="Times New Roman" w:hAnsi="Calibri" w:cs="Calibri"/>
+                <w:color w:val="000000"/>
+              </w:rPr>
+            </w:pPr>
+            <w:r>
+              <w:rPr>
+                <w:rFonts w:ascii="Calibri" w:eastAsia="Times New Roman" w:hAnsi="Calibri" w:cs="Calibri"/>
+                <w:color w:val="000000"/>
+              </w:rPr>
+              <w:t>List of encodings to try when parsing input files</w:t>
+            </w:r>
+          </w:p>
+        </w:tc>
+        <w:tc>
+          <w:tcPr>
+            <w:tcW w:w="3723" w:type="dxa"/>
+            <w:tcBorders>
+              <w:top w:val="single" w:sz="4" w:space="0" w:color="auto"/>
+              <w:left w:val="nil"/>
+              <w:bottom w:val="single" w:sz="4" w:space="0" w:color="auto"/>
+              <w:right w:val="single" w:sz="4" w:space="0" w:color="auto"/>
+            </w:tcBorders>
+            <w:shd w:val="clear" w:color="auto" w:fill="auto"/>
+            <w:vAlign w:val="center"/>
+            <w:hideMark/>
+          </w:tcPr>
+          <w:p>
+            <w:pPr>
+              <w:rPr>
+                <w:rFonts w:ascii="Calibri" w:eastAsia="Times New Roman" w:hAnsi="Calibri" w:cs="Calibri"/>
+                <w:color w:val="000000"/>
+              </w:rPr>
+            </w:pPr>
+            <w:r>
+              <w:rPr>
+                <w:rFonts w:ascii="Calibri" w:eastAsia="Times New Roman" w:hAnsi="Calibri" w:cs="Calibri"/>
+                <w:color w:val="000000"/>
+              </w:rPr>
+              <w:t>May specify multiple codecs with this flag, e.g. --</w:t>
+            </w:r>
+            <w:proofErr w:type="spellStart"/>
+            <w:r>
+              <w:rPr>
+                <w:rFonts w:ascii="Calibri" w:eastAsia="Times New Roman" w:hAnsi="Calibri" w:cs="Calibri"/>
+                <w:color w:val="000000"/>
+              </w:rPr>
+              <w:t>codec_list</w:t>
+            </w:r>
+            <w:proofErr w:type="spellEnd"/>
+            <w:r>
+              <w:rPr>
+                <w:rFonts w:ascii="Calibri" w:eastAsia="Times New Roman" w:hAnsi="Calibri" w:cs="Calibri"/>
+                <w:color w:val="000000"/>
+              </w:rPr>
+              <w:t xml:space="preserve"> utf-8 iso-8859-1</w:t>
+            </w:r>
+          </w:p>
+        </w:tc>
+      </w:tr>
+      <w:tr>
+        <w:trPr>
+          <w:trHeight w:val="600"/>
+        </w:trPr>
+        <w:tc>
+          <w:tcPr>
+            <w:tcW w:w="1903" w:type="dxa"/>
+            <w:tcBorders>
+              <w:top w:val="single" w:sz="4" w:space="0" w:color="auto"/>
+              <w:left w:val="single" w:sz="4" w:space="0" w:color="auto"/>
+              <w:bottom w:val="single" w:sz="4" w:space="0" w:color="auto"/>
+              <w:right w:val="nil"/>
+            </w:tcBorders>
+            <w:shd w:val="clear" w:color="000000" w:fill="E7E6E6"/>
+            <w:noWrap/>
+            <w:vAlign w:val="center"/>
+            <w:hideMark/>
+          </w:tcPr>
+          <w:p>
+            <w:pPr>
+              <w:rPr>
+                <w:rFonts w:ascii="Calibri" w:eastAsia="Times New Roman" w:hAnsi="Calibri" w:cs="Calibri"/>
+                <w:color w:val="000000"/>
+              </w:rPr>
+            </w:pPr>
+            <w:r>
+              <w:rPr>
+                <w:rFonts w:ascii="Calibri" w:eastAsia="Times New Roman" w:hAnsi="Calibri" w:cs="Calibri"/>
+                <w:color w:val="000000"/>
+              </w:rPr>
+              <w:t>COPC</w:t>
+            </w:r>
+          </w:p>
+        </w:tc>
+        <w:tc>
+          <w:tcPr>
+            <w:tcW w:w="1157" w:type="dxa"/>
+            <w:tcBorders>
+              <w:top w:val="single" w:sz="4" w:space="0" w:color="auto"/>
+              <w:left w:val="single" w:sz="4" w:space="0" w:color="auto"/>
+              <w:bottom w:val="single" w:sz="4" w:space="0" w:color="auto"/>
+              <w:right w:val="single" w:sz="4" w:space="0" w:color="auto"/>
+            </w:tcBorders>
+            <w:shd w:val="clear" w:color="000000" w:fill="E7E6E6"/>
+            <w:noWrap/>
+            <w:vAlign w:val="center"/>
+            <w:hideMark/>
+          </w:tcPr>
+          <w:p>
+            <w:pPr>
+              <w:jc w:val="center"/>
+              <w:rPr>
+                <w:rFonts w:ascii="Calibri" w:eastAsia="Times New Roman" w:hAnsi="Calibri" w:cs="Calibri"/>
+                <w:color w:val="000000"/>
+              </w:rPr>
+            </w:pPr>
+            <w:r>
+              <w:rPr>
+                <w:rFonts w:ascii="Calibri" w:eastAsia="Times New Roman" w:hAnsi="Calibri" w:cs="Calibri"/>
+                <w:color w:val="000000"/>
+              </w:rPr>
+              <w:t>Auxiliary</w:t>
+            </w:r>
+          </w:p>
+        </w:tc>
+        <w:tc>
+          <w:tcPr>
+            <w:tcW w:w="3960" w:type="dxa"/>
+            <w:tcBorders>
+              <w:top w:val="single" w:sz="4" w:space="0" w:color="auto"/>
+              <w:left w:val="nil"/>
+              <w:bottom w:val="single" w:sz="4" w:space="0" w:color="auto"/>
+              <w:right w:val="single" w:sz="4" w:space="0" w:color="auto"/>
+            </w:tcBorders>
+            <w:shd w:val="clear" w:color="000000" w:fill="E7E6E6"/>
+            <w:vAlign w:val="center"/>
+            <w:hideMark/>
+          </w:tcPr>
+          <w:p>
+            <w:pPr>
+              <w:rPr>
+                <w:rFonts w:ascii="Calibri" w:eastAsia="Times New Roman" w:hAnsi="Calibri" w:cs="Calibri"/>
+                <w:color w:val="000000"/>
+              </w:rPr>
+            </w:pPr>
+            <w:r>
+              <w:rPr>
+                <w:rFonts w:ascii="Calibri" w:eastAsia="Times New Roman" w:hAnsi="Calibri" w:cs="Calibri"/>
+                <w:color w:val="000000"/>
+              </w:rPr>
+              <w:t>List of analytes to include in output file</w:t>
+            </w:r>
+          </w:p>
+        </w:tc>
+        <w:tc>
+          <w:tcPr>
+            <w:tcW w:w="3723" w:type="dxa"/>
+            <w:tcBorders>
+              <w:top w:val="single" w:sz="4" w:space="0" w:color="auto"/>
+              <w:left w:val="nil"/>
+              <w:bottom w:val="single" w:sz="4" w:space="0" w:color="auto"/>
+              <w:right w:val="single" w:sz="4" w:space="0" w:color="auto"/>
+            </w:tcBorders>
+            <w:shd w:val="clear" w:color="000000" w:fill="E7E6E6"/>
+            <w:vAlign w:val="center"/>
+            <w:hideMark/>
+          </w:tcPr>
+          <w:p>
+            <w:pPr>
+              <w:rPr>
+                <w:rFonts w:ascii="Calibri" w:eastAsia="Times New Roman" w:hAnsi="Calibri" w:cs="Calibri"/>
+                <w:color w:val="000000"/>
+              </w:rPr>
+            </w:pPr>
+            <w:r>
+              <w:rPr>
+                <w:rFonts w:ascii="Calibri" w:eastAsia="Times New Roman" w:hAnsi="Calibri" w:cs="Calibri"/>
+                <w:color w:val="000000"/>
+              </w:rPr>
+              <w:t xml:space="preserve">May specify multiple analytes with this flag, e.g. --COPC water h-3 sr-90 u </w:t>
+            </w:r>
+            <w:proofErr w:type="spellStart"/>
+            <w:r>
+              <w:rPr>
+                <w:rFonts w:ascii="Calibri" w:eastAsia="Times New Roman" w:hAnsi="Calibri" w:cs="Calibri"/>
+                <w:color w:val="000000"/>
+              </w:rPr>
+              <w:t>cn</w:t>
+            </w:r>
+            <w:proofErr w:type="spellEnd"/>
+          </w:p>
+        </w:tc>
+      </w:tr>
+      <w:tr>
+        <w:trPr>
+          <w:trHeight w:val="818"/>
+        </w:trPr>
+        <w:tc>
+          <w:tcPr>
+            <w:tcW w:w="1903" w:type="dxa"/>
+            <w:tcBorders>
+              <w:top w:val="single" w:sz="4" w:space="0" w:color="auto"/>
+              <w:left w:val="single" w:sz="4" w:space="0" w:color="auto"/>
+              <w:bottom w:val="single" w:sz="4" w:space="0" w:color="auto"/>
+              <w:right w:val="nil"/>
+            </w:tcBorders>
+            <w:shd w:val="clear" w:color="auto" w:fill="auto"/>
+            <w:noWrap/>
+            <w:vAlign w:val="center"/>
+            <w:hideMark/>
+          </w:tcPr>
+          <w:p>
+            <w:pPr>
+              <w:rPr>
+                <w:rFonts w:ascii="Calibri" w:eastAsia="Times New Roman" w:hAnsi="Calibri" w:cs="Calibri"/>
+                <w:color w:val="000000"/>
+              </w:rPr>
+            </w:pPr>
+            <w:proofErr w:type="spellStart"/>
+            <w:r>
+              <w:rPr>
+                <w:rFonts w:ascii="Calibri" w:eastAsia="Times New Roman" w:hAnsi="Calibri" w:cs="Calibri"/>
+                <w:color w:val="000000"/>
+              </w:rPr>
+              <w:t>entrain</w:t>
+            </w:r>
+            <w:r>
+              <w:rPr>
+                <w:rFonts w:ascii="Calibri" w:eastAsia="Times New Roman" w:hAnsi="Calibri" w:cs="Calibri"/>
+                <w:color w:val="000000"/>
+              </w:rPr>
+              <w:t>_sim_solids</w:t>
+            </w:r>
+            <w:proofErr w:type="spellEnd"/>
+          </w:p>
+        </w:tc>
+        <w:tc>
+          <w:tcPr>
+            <w:tcW w:w="1157" w:type="dxa"/>
+            <w:tcBorders>
+              <w:top w:val="single" w:sz="4" w:space="0" w:color="auto"/>
+              <w:left w:val="single" w:sz="4" w:space="0" w:color="auto"/>
+              <w:bottom w:val="single" w:sz="4" w:space="0" w:color="auto"/>
+              <w:right w:val="single" w:sz="4" w:space="0" w:color="auto"/>
+            </w:tcBorders>
+            <w:shd w:val="clear" w:color="auto" w:fill="auto"/>
+            <w:noWrap/>
+            <w:vAlign w:val="center"/>
+            <w:hideMark/>
+          </w:tcPr>
+          <w:p>
+            <w:pPr>
+              <w:jc w:val="center"/>
+              <w:rPr>
+                <w:rFonts w:ascii="Calibri" w:eastAsia="Times New Roman" w:hAnsi="Calibri" w:cs="Calibri"/>
+                <w:color w:val="000000"/>
+              </w:rPr>
+            </w:pPr>
+            <w:r>
+              <w:rPr>
+                <w:rFonts w:ascii="Calibri" w:eastAsia="Times New Roman" w:hAnsi="Calibri" w:cs="Calibri"/>
+                <w:color w:val="000000"/>
+              </w:rPr>
+              <w:t>Auxiliary</w:t>
+            </w:r>
+          </w:p>
+        </w:tc>
+        <w:tc>
+          <w:tcPr>
+            <w:tcW w:w="3960" w:type="dxa"/>
+            <w:tcBorders>
+              <w:top w:val="single" w:sz="4" w:space="0" w:color="auto"/>
+              <w:left w:val="nil"/>
+              <w:bottom w:val="single" w:sz="4" w:space="0" w:color="auto"/>
+              <w:right w:val="single" w:sz="4" w:space="0" w:color="auto"/>
+            </w:tcBorders>
+            <w:shd w:val="clear" w:color="auto" w:fill="auto"/>
+            <w:vAlign w:val="center"/>
+            <w:hideMark/>
+          </w:tcPr>
+          <w:p>
+            <w:pPr>
+              <w:rPr>
+                <w:rFonts w:ascii="Calibri" w:eastAsia="Times New Roman" w:hAnsi="Calibri" w:cs="Calibri"/>
+                <w:color w:val="000000"/>
+              </w:rPr>
+            </w:pPr>
+            <w:r>
+              <w:rPr>
+                <w:rFonts w:ascii="Calibri" w:eastAsia="Times New Roman" w:hAnsi="Calibri" w:cs="Calibri"/>
+                <w:color w:val="000000"/>
+              </w:rPr>
+              <w:t xml:space="preserve">When set to "True", </w:t>
+            </w:r>
+            <w:r>
+              <w:rPr>
+                <w:rFonts w:ascii="Calibri" w:eastAsia="Times New Roman" w:hAnsi="Calibri" w:cs="Calibri"/>
+                <w:b/>
+                <w:bCs/>
+                <w:color w:val="000000"/>
+              </w:rPr>
+              <w:t>SIMv2</w:t>
+            </w:r>
+            <w:r>
+              <w:rPr>
+                <w:rFonts w:ascii="Calibri" w:eastAsia="Times New Roman" w:hAnsi="Calibri" w:cs="Calibri"/>
+                <w:color w:val="000000"/>
+              </w:rPr>
+              <w:t xml:space="preserve"> </w:t>
+            </w:r>
+            <w:r>
+              <w:rPr>
+                <w:rFonts w:ascii="Calibri" w:eastAsia="Times New Roman" w:hAnsi="Calibri" w:cs="Calibri"/>
+                <w:color w:val="000000"/>
+              </w:rPr>
+              <w:t xml:space="preserve">entrained </w:t>
+            </w:r>
+            <w:r>
+              <w:rPr>
+                <w:rFonts w:ascii="Calibri" w:eastAsia="Times New Roman" w:hAnsi="Calibri" w:cs="Calibri"/>
+                <w:color w:val="000000"/>
+              </w:rPr>
+              <w:t>solids will be included in the output</w:t>
+            </w:r>
+            <w:r>
+              <w:rPr>
+                <w:rFonts w:ascii="Calibri" w:eastAsia="Times New Roman" w:hAnsi="Calibri" w:cs="Calibri"/>
+                <w:color w:val="000000"/>
+              </w:rPr>
+              <w:t xml:space="preserve"> as liquid release(s).</w:t>
+            </w:r>
+          </w:p>
+        </w:tc>
+        <w:tc>
+          <w:tcPr>
+            <w:tcW w:w="3723" w:type="dxa"/>
+            <w:tcBorders>
+              <w:top w:val="single" w:sz="4" w:space="0" w:color="auto"/>
+              <w:left w:val="nil"/>
+              <w:bottom w:val="single" w:sz="4" w:space="0" w:color="auto"/>
+              <w:right w:val="single" w:sz="4" w:space="0" w:color="auto"/>
+            </w:tcBorders>
+            <w:shd w:val="clear" w:color="auto" w:fill="auto"/>
+            <w:vAlign w:val="center"/>
+            <w:hideMark/>
+          </w:tcPr>
+          <w:p>
+            <w:pPr>
+              <w:rPr>
+                <w:rFonts w:ascii="Calibri" w:eastAsia="Times New Roman" w:hAnsi="Calibri" w:cs="Calibri"/>
+                <w:color w:val="000000"/>
+              </w:rPr>
+            </w:pPr>
+          </w:p>
+        </w:tc>
+      </w:tr>
+      <w:tr>
+        <w:trPr>
+          <w:trHeight w:val="300"/>
+        </w:trPr>
+        <w:tc>
+          <w:tcPr>
+            <w:tcW w:w="1903" w:type="dxa"/>
+            <w:tcBorders>
+              <w:top w:val="single" w:sz="4" w:space="0" w:color="auto"/>
+              <w:left w:val="single" w:sz="4" w:space="0" w:color="auto"/>
+              <w:bottom w:val="single" w:sz="4" w:space="0" w:color="auto"/>
+              <w:right w:val="nil"/>
+            </w:tcBorders>
+            <w:shd w:val="clear" w:color="000000" w:fill="E7E6E6"/>
+            <w:noWrap/>
+            <w:vAlign w:val="center"/>
+            <w:hideMark/>
+          </w:tcPr>
+          <w:p>
+            <w:pPr>
+              <w:rPr>
+                <w:rFonts w:ascii="Calibri" w:eastAsia="Times New Roman" w:hAnsi="Calibri" w:cs="Calibri"/>
+                <w:color w:val="000000"/>
+              </w:rPr>
+            </w:pPr>
+            <w:proofErr w:type="spellStart"/>
+            <w:r>
+              <w:rPr>
+                <w:rFonts w:ascii="Calibri" w:eastAsia="Times New Roman" w:hAnsi="Calibri" w:cs="Calibri"/>
+                <w:color w:val="000000"/>
+              </w:rPr>
+              <w:t>ipp_output</w:t>
+            </w:r>
+            <w:proofErr w:type="spellEnd"/>
+          </w:p>
+        </w:tc>
+        <w:tc>
+          <w:tcPr>
+            <w:tcW w:w="1157" w:type="dxa"/>
+            <w:tcBorders>
+              <w:top w:val="single" w:sz="4" w:space="0" w:color="auto"/>
+              <w:left w:val="single" w:sz="4" w:space="0" w:color="auto"/>
+              <w:bottom w:val="single" w:sz="4" w:space="0" w:color="auto"/>
+              <w:right w:val="single" w:sz="4" w:space="0" w:color="auto"/>
+            </w:tcBorders>
+            <w:shd w:val="clear" w:color="000000" w:fill="E7E6E6"/>
+            <w:noWrap/>
+            <w:vAlign w:val="center"/>
+            <w:hideMark/>
+          </w:tcPr>
+          <w:p>
+            <w:pPr>
+              <w:jc w:val="center"/>
+              <w:rPr>
+                <w:rFonts w:ascii="Calibri" w:eastAsia="Times New Roman" w:hAnsi="Calibri" w:cs="Calibri"/>
+                <w:color w:val="000000"/>
+              </w:rPr>
+            </w:pPr>
+            <w:r>
+              <w:rPr>
+                <w:rFonts w:ascii="Calibri" w:eastAsia="Times New Roman" w:hAnsi="Calibri" w:cs="Calibri"/>
+                <w:color w:val="000000"/>
+              </w:rPr>
+              <w:t>Auxiliary</w:t>
+            </w:r>
+          </w:p>
+        </w:tc>
+        <w:tc>
+          <w:tcPr>
+            <w:tcW w:w="3960" w:type="dxa"/>
+            <w:tcBorders>
+              <w:top w:val="single" w:sz="4" w:space="0" w:color="auto"/>
+              <w:left w:val="nil"/>
+              <w:bottom w:val="single" w:sz="4" w:space="0" w:color="auto"/>
+              <w:right w:val="single" w:sz="4" w:space="0" w:color="auto"/>
+            </w:tcBorders>
+            <w:shd w:val="clear" w:color="000000" w:fill="E7E6E6"/>
+            <w:vAlign w:val="center"/>
+            <w:hideMark/>
+          </w:tcPr>
+          <w:p>
+            <w:pPr>
+              <w:rPr>
+                <w:rFonts w:ascii="Calibri" w:eastAsia="Times New Roman" w:hAnsi="Calibri" w:cs="Calibri"/>
+                <w:color w:val="000000"/>
+              </w:rPr>
+            </w:pPr>
+            <w:r>
+              <w:rPr>
+                <w:rFonts w:ascii="Calibri" w:eastAsia="Times New Roman" w:hAnsi="Calibri" w:cs="Calibri"/>
+                <w:color w:val="000000"/>
+              </w:rPr>
+              <w:t>Name for the output file</w:t>
+            </w:r>
+          </w:p>
+        </w:tc>
+        <w:tc>
+          <w:tcPr>
+            <w:tcW w:w="3723" w:type="dxa"/>
+            <w:tcBorders>
+              <w:top w:val="single" w:sz="4" w:space="0" w:color="auto"/>
+              <w:left w:val="nil"/>
+              <w:bottom w:val="single" w:sz="4" w:space="0" w:color="auto"/>
+              <w:right w:val="single" w:sz="4" w:space="0" w:color="auto"/>
+            </w:tcBorders>
+            <w:shd w:val="clear" w:color="000000" w:fill="E7E6E6"/>
+            <w:vAlign w:val="center"/>
+            <w:hideMark/>
+          </w:tcPr>
+          <w:p>
+            <w:pPr>
+              <w:rPr>
+                <w:rFonts w:ascii="Calibri" w:eastAsia="Times New Roman" w:hAnsi="Calibri" w:cs="Calibri"/>
+                <w:color w:val="000000"/>
+              </w:rPr>
+            </w:pPr>
+            <w:r>
+              <w:rPr>
+                <w:rFonts w:ascii="Calibri" w:eastAsia="Times New Roman" w:hAnsi="Calibri" w:cs="Calibri"/>
+                <w:color w:val="000000"/>
+              </w:rPr>
+              <w:t> </w:t>
+            </w:r>
+          </w:p>
+        </w:tc>
+      </w:tr>
+      <w:tr>
+        <w:trPr>
+          <w:trHeight w:val="1200"/>
+        </w:trPr>
+        <w:tc>
+          <w:tcPr>
+            <w:tcW w:w="1903" w:type="dxa"/>
+            <w:tcBorders>
+              <w:top w:val="single" w:sz="4" w:space="0" w:color="auto"/>
+              <w:left w:val="single" w:sz="4" w:space="0" w:color="auto"/>
+              <w:bottom w:val="single" w:sz="4" w:space="0" w:color="auto"/>
+              <w:right w:val="nil"/>
+            </w:tcBorders>
+            <w:shd w:val="clear" w:color="auto" w:fill="auto"/>
+            <w:noWrap/>
+            <w:vAlign w:val="center"/>
+            <w:hideMark/>
+          </w:tcPr>
+          <w:p>
+            <w:pPr>
+              <w:rPr>
+                <w:rFonts w:ascii="Calibri" w:eastAsia="Times New Roman" w:hAnsi="Calibri" w:cs="Calibri"/>
+                <w:color w:val="000000"/>
+              </w:rPr>
+            </w:pPr>
+            <w:r>
+              <w:rPr>
+                <w:rFonts w:ascii="Calibri" w:eastAsia="Times New Roman" w:hAnsi="Calibri" w:cs="Calibri"/>
+                <w:color w:val="000000"/>
+              </w:rPr>
+              <w:t>legacy</w:t>
+            </w:r>
+          </w:p>
+        </w:tc>
+        <w:tc>
+          <w:tcPr>
+            <w:tcW w:w="1157" w:type="dxa"/>
+            <w:tcBorders>
+              <w:top w:val="single" w:sz="4" w:space="0" w:color="auto"/>
+              <w:left w:val="single" w:sz="4" w:space="0" w:color="auto"/>
+              <w:bottom w:val="single" w:sz="4" w:space="0" w:color="auto"/>
+              <w:right w:val="single" w:sz="4" w:space="0" w:color="auto"/>
+            </w:tcBorders>
+            <w:shd w:val="clear" w:color="auto" w:fill="auto"/>
+            <w:noWrap/>
+            <w:vAlign w:val="center"/>
+            <w:hideMark/>
+          </w:tcPr>
+          <w:p>
+            <w:pPr>
+              <w:jc w:val="center"/>
+              <w:rPr>
+                <w:rFonts w:ascii="Calibri" w:eastAsia="Times New Roman" w:hAnsi="Calibri" w:cs="Calibri"/>
+                <w:color w:val="000000"/>
+              </w:rPr>
+            </w:pPr>
+            <w:r>
+              <w:rPr>
+                <w:rFonts w:ascii="Calibri" w:eastAsia="Times New Roman" w:hAnsi="Calibri" w:cs="Calibri"/>
+                <w:color w:val="000000"/>
+              </w:rPr>
+              <w:t>Auxiliary</w:t>
+            </w:r>
+          </w:p>
+        </w:tc>
+        <w:tc>
+          <w:tcPr>
+            <w:tcW w:w="3960" w:type="dxa"/>
+            <w:tcBorders>
+              <w:top w:val="single" w:sz="4" w:space="0" w:color="auto"/>
+              <w:left w:val="nil"/>
+              <w:bottom w:val="single" w:sz="4" w:space="0" w:color="auto"/>
+              <w:right w:val="single" w:sz="4" w:space="0" w:color="auto"/>
+            </w:tcBorders>
+            <w:shd w:val="clear" w:color="auto" w:fill="auto"/>
+            <w:vAlign w:val="center"/>
+            <w:hideMark/>
+          </w:tcPr>
+          <w:p>
+            <w:pPr>
+              <w:rPr>
+                <w:rFonts w:ascii="Calibri" w:eastAsia="Times New Roman" w:hAnsi="Calibri" w:cs="Calibri"/>
+                <w:color w:val="000000"/>
+              </w:rPr>
+            </w:pPr>
+            <w:r>
+              <w:rPr>
+                <w:rFonts w:ascii="Calibri" w:eastAsia="Times New Roman" w:hAnsi="Calibri" w:cs="Calibri"/>
+                <w:color w:val="000000"/>
+              </w:rPr>
+              <w:t>When set to "True", output will be recorded in the "Legacy" output format. If set to "False", output will be in standard format</w:t>
+            </w:r>
+          </w:p>
+        </w:tc>
+        <w:tc>
+          <w:tcPr>
+            <w:tcW w:w="3723" w:type="dxa"/>
+            <w:tcBorders>
+              <w:top w:val="single" w:sz="4" w:space="0" w:color="auto"/>
+              <w:left w:val="nil"/>
+              <w:bottom w:val="single" w:sz="4" w:space="0" w:color="auto"/>
+              <w:right w:val="single" w:sz="4" w:space="0" w:color="auto"/>
+            </w:tcBorders>
+            <w:shd w:val="clear" w:color="auto" w:fill="auto"/>
+            <w:vAlign w:val="center"/>
+            <w:hideMark/>
+          </w:tcPr>
+          <w:p>
+            <w:pPr>
+              <w:rPr>
+                <w:rFonts w:ascii="Calibri" w:eastAsia="Times New Roman" w:hAnsi="Calibri" w:cs="Calibri"/>
+                <w:color w:val="000000"/>
+              </w:rPr>
+            </w:pPr>
+          </w:p>
+        </w:tc>
+      </w:tr>
+      <w:tr>
+        <w:trPr>
+          <w:trHeight w:val="300"/>
+        </w:trPr>
+        <w:tc>
+          <w:tcPr>
+            <w:tcW w:w="1903" w:type="dxa"/>
+            <w:tcBorders>
+              <w:top w:val="single" w:sz="4" w:space="0" w:color="auto"/>
+              <w:left w:val="single" w:sz="4" w:space="0" w:color="auto"/>
+              <w:bottom w:val="single" w:sz="4" w:space="0" w:color="auto"/>
+              <w:right w:val="nil"/>
+            </w:tcBorders>
+            <w:shd w:val="clear" w:color="000000" w:fill="E7E6E6"/>
+            <w:noWrap/>
+            <w:vAlign w:val="center"/>
+            <w:hideMark/>
+          </w:tcPr>
+          <w:p>
+            <w:pPr>
+              <w:rPr>
+                <w:rFonts w:ascii="Calibri" w:eastAsia="Times New Roman" w:hAnsi="Calibri" w:cs="Calibri"/>
+                <w:color w:val="000000"/>
+              </w:rPr>
+            </w:pPr>
+            <w:r>
+              <w:rPr>
+                <w:rFonts w:ascii="Calibri" w:eastAsia="Times New Roman" w:hAnsi="Calibri" w:cs="Calibri"/>
+                <w:color w:val="000000"/>
+              </w:rPr>
+              <w:t>logger</w:t>
+            </w:r>
+          </w:p>
+        </w:tc>
+        <w:tc>
+          <w:tcPr>
+            <w:tcW w:w="1157" w:type="dxa"/>
+            <w:tcBorders>
+              <w:top w:val="single" w:sz="4" w:space="0" w:color="auto"/>
+              <w:left w:val="single" w:sz="4" w:space="0" w:color="auto"/>
+              <w:bottom w:val="single" w:sz="4" w:space="0" w:color="auto"/>
+              <w:right w:val="single" w:sz="4" w:space="0" w:color="auto"/>
+            </w:tcBorders>
+            <w:shd w:val="clear" w:color="000000" w:fill="E7E6E6"/>
+            <w:noWrap/>
+            <w:vAlign w:val="center"/>
+            <w:hideMark/>
+          </w:tcPr>
+          <w:p>
+            <w:pPr>
+              <w:jc w:val="center"/>
+              <w:rPr>
+                <w:rFonts w:ascii="Calibri" w:eastAsia="Times New Roman" w:hAnsi="Calibri" w:cs="Calibri"/>
+                <w:color w:val="000000"/>
+              </w:rPr>
+            </w:pPr>
+            <w:r>
+              <w:rPr>
+                <w:rFonts w:ascii="Calibri" w:eastAsia="Times New Roman" w:hAnsi="Calibri" w:cs="Calibri"/>
+                <w:color w:val="000000"/>
+              </w:rPr>
+              <w:t>Auxiliary</w:t>
+            </w:r>
+          </w:p>
+        </w:tc>
+        <w:tc>
+          <w:tcPr>
+            <w:tcW w:w="3960" w:type="dxa"/>
+            <w:tcBorders>
+              <w:top w:val="single" w:sz="4" w:space="0" w:color="auto"/>
+              <w:left w:val="nil"/>
+              <w:bottom w:val="single" w:sz="4" w:space="0" w:color="auto"/>
+              <w:right w:val="single" w:sz="4" w:space="0" w:color="auto"/>
+            </w:tcBorders>
+            <w:shd w:val="clear" w:color="000000" w:fill="E7E6E6"/>
+            <w:vAlign w:val="center"/>
+            <w:hideMark/>
+          </w:tcPr>
+          <w:p>
+            <w:pPr>
+              <w:rPr>
+                <w:rFonts w:ascii="Calibri" w:eastAsia="Times New Roman" w:hAnsi="Calibri" w:cs="Calibri"/>
+                <w:color w:val="000000"/>
+              </w:rPr>
+            </w:pPr>
+            <w:r>
+              <w:rPr>
+                <w:rFonts w:ascii="Calibri" w:eastAsia="Times New Roman" w:hAnsi="Calibri" w:cs="Calibri"/>
+                <w:color w:val="000000"/>
+              </w:rPr>
+              <w:t>The name of the log file</w:t>
+            </w:r>
+          </w:p>
+        </w:tc>
+        <w:tc>
+          <w:tcPr>
+            <w:tcW w:w="3723" w:type="dxa"/>
+            <w:tcBorders>
+              <w:top w:val="single" w:sz="4" w:space="0" w:color="auto"/>
+              <w:left w:val="nil"/>
+              <w:bottom w:val="single" w:sz="4" w:space="0" w:color="auto"/>
+              <w:right w:val="single" w:sz="4" w:space="0" w:color="auto"/>
+            </w:tcBorders>
+            <w:shd w:val="clear" w:color="000000" w:fill="E7E6E6"/>
+            <w:vAlign w:val="center"/>
+            <w:hideMark/>
+          </w:tcPr>
+          <w:p>
+            <w:pPr>
+              <w:rPr>
+                <w:rFonts w:ascii="Calibri" w:eastAsia="Times New Roman" w:hAnsi="Calibri" w:cs="Calibri"/>
+                <w:color w:val="000000"/>
+              </w:rPr>
+            </w:pPr>
+            <w:r>
+              <w:rPr>
+                <w:rFonts w:ascii="Calibri" w:eastAsia="Times New Roman" w:hAnsi="Calibri" w:cs="Calibri"/>
+                <w:color w:val="000000"/>
+              </w:rPr>
+              <w:t> </w:t>
+            </w:r>
+          </w:p>
+        </w:tc>
+      </w:tr>
+      <w:tr>
+        <w:trPr>
+          <w:trHeight w:val="600"/>
+        </w:trPr>
+        <w:tc>
+          <w:tcPr>
+            <w:tcW w:w="1903" w:type="dxa"/>
+            <w:tcBorders>
+              <w:top w:val="single" w:sz="4" w:space="0" w:color="auto"/>
+              <w:left w:val="single" w:sz="4" w:space="0" w:color="auto"/>
+              <w:bottom w:val="single" w:sz="4" w:space="0" w:color="auto"/>
+              <w:right w:val="nil"/>
+            </w:tcBorders>
+            <w:shd w:val="clear" w:color="auto" w:fill="auto"/>
+            <w:noWrap/>
+            <w:vAlign w:val="center"/>
+            <w:hideMark/>
+          </w:tcPr>
+          <w:p>
+            <w:pPr>
+              <w:rPr>
+                <w:rFonts w:ascii="Calibri" w:eastAsia="Times New Roman" w:hAnsi="Calibri" w:cs="Calibri"/>
+                <w:color w:val="000000"/>
+              </w:rPr>
+            </w:pPr>
+            <w:r>
+              <w:rPr>
+                <w:rFonts w:ascii="Calibri" w:eastAsia="Times New Roman" w:hAnsi="Calibri" w:cs="Calibri"/>
+                <w:color w:val="000000"/>
+              </w:rPr>
+              <w:t>output</w:t>
+            </w:r>
+          </w:p>
+        </w:tc>
+        <w:tc>
+          <w:tcPr>
+            <w:tcW w:w="1157" w:type="dxa"/>
+            <w:tcBorders>
+              <w:top w:val="single" w:sz="4" w:space="0" w:color="auto"/>
+              <w:left w:val="single" w:sz="4" w:space="0" w:color="auto"/>
+              <w:bottom w:val="single" w:sz="4" w:space="0" w:color="auto"/>
+              <w:right w:val="single" w:sz="4" w:space="0" w:color="auto"/>
+            </w:tcBorders>
+            <w:shd w:val="clear" w:color="auto" w:fill="auto"/>
+            <w:noWrap/>
+            <w:vAlign w:val="center"/>
+            <w:hideMark/>
+          </w:tcPr>
+          <w:p>
+            <w:pPr>
+              <w:jc w:val="center"/>
+              <w:rPr>
+                <w:rFonts w:ascii="Calibri" w:eastAsia="Times New Roman" w:hAnsi="Calibri" w:cs="Calibri"/>
+                <w:color w:val="000000"/>
+              </w:rPr>
+            </w:pPr>
+            <w:r>
+              <w:rPr>
+                <w:rFonts w:ascii="Calibri" w:eastAsia="Times New Roman" w:hAnsi="Calibri" w:cs="Calibri"/>
+                <w:color w:val="000000"/>
+              </w:rPr>
+              <w:t>Auxiliary</w:t>
+            </w:r>
+          </w:p>
+        </w:tc>
+        <w:tc>
+          <w:tcPr>
+            <w:tcW w:w="3960" w:type="dxa"/>
+            <w:tcBorders>
+              <w:top w:val="single" w:sz="4" w:space="0" w:color="auto"/>
+              <w:left w:val="nil"/>
+              <w:bottom w:val="single" w:sz="4" w:space="0" w:color="auto"/>
+              <w:right w:val="single" w:sz="4" w:space="0" w:color="auto"/>
+            </w:tcBorders>
+            <w:shd w:val="clear" w:color="auto" w:fill="auto"/>
+            <w:vAlign w:val="center"/>
+            <w:hideMark/>
+          </w:tcPr>
+          <w:p>
+            <w:pPr>
+              <w:rPr>
+                <w:rFonts w:ascii="Calibri" w:eastAsia="Times New Roman" w:hAnsi="Calibri" w:cs="Calibri"/>
+                <w:color w:val="000000"/>
+              </w:rPr>
+            </w:pPr>
+            <w:r>
+              <w:rPr>
+                <w:rFonts w:ascii="Calibri" w:eastAsia="Times New Roman" w:hAnsi="Calibri" w:cs="Calibri"/>
+                <w:color w:val="000000"/>
+              </w:rPr>
+              <w:t>Path of directory in which to save output files</w:t>
+            </w:r>
+          </w:p>
+        </w:tc>
+        <w:tc>
+          <w:tcPr>
+            <w:tcW w:w="3723" w:type="dxa"/>
+            <w:tcBorders>
+              <w:top w:val="single" w:sz="4" w:space="0" w:color="auto"/>
+              <w:left w:val="nil"/>
+              <w:bottom w:val="single" w:sz="4" w:space="0" w:color="auto"/>
+              <w:right w:val="single" w:sz="4" w:space="0" w:color="auto"/>
+            </w:tcBorders>
+            <w:shd w:val="clear" w:color="auto" w:fill="auto"/>
+            <w:vAlign w:val="center"/>
+            <w:hideMark/>
+          </w:tcPr>
+          <w:p>
+            <w:pPr>
+              <w:rPr>
+                <w:rFonts w:ascii="Calibri" w:eastAsia="Times New Roman" w:hAnsi="Calibri" w:cs="Calibri"/>
+                <w:color w:val="000000"/>
+              </w:rPr>
+            </w:pPr>
+          </w:p>
+        </w:tc>
+      </w:tr>
+      <w:tr>
+        <w:trPr>
+          <w:trHeight w:val="600"/>
+        </w:trPr>
+        <w:tc>
+          <w:tcPr>
+            <w:tcW w:w="1903" w:type="dxa"/>
+            <w:tcBorders>
+              <w:top w:val="single" w:sz="4" w:space="0" w:color="auto"/>
+              <w:left w:val="single" w:sz="4" w:space="0" w:color="auto"/>
+              <w:bottom w:val="single" w:sz="4" w:space="0" w:color="auto"/>
+              <w:right w:val="nil"/>
+            </w:tcBorders>
+            <w:shd w:val="clear" w:color="000000" w:fill="E7E6E6"/>
+            <w:noWrap/>
+            <w:vAlign w:val="center"/>
+            <w:hideMark/>
+          </w:tcPr>
+          <w:p>
+            <w:pPr>
+              <w:rPr>
+                <w:rFonts w:ascii="Calibri" w:eastAsia="Times New Roman" w:hAnsi="Calibri" w:cs="Calibri"/>
+                <w:color w:val="000000"/>
+              </w:rPr>
+            </w:pPr>
+            <w:proofErr w:type="spellStart"/>
+            <w:r>
+              <w:rPr>
+                <w:rFonts w:ascii="Calibri" w:eastAsia="Times New Roman" w:hAnsi="Calibri" w:cs="Calibri"/>
+                <w:color w:val="000000"/>
+              </w:rPr>
+              <w:t>sig_figs</w:t>
+            </w:r>
+            <w:proofErr w:type="spellEnd"/>
+          </w:p>
+        </w:tc>
+        <w:tc>
+          <w:tcPr>
+            <w:tcW w:w="1157" w:type="dxa"/>
+            <w:tcBorders>
+              <w:top w:val="single" w:sz="4" w:space="0" w:color="auto"/>
+              <w:left w:val="single" w:sz="4" w:space="0" w:color="auto"/>
+              <w:bottom w:val="single" w:sz="4" w:space="0" w:color="auto"/>
+              <w:right w:val="single" w:sz="4" w:space="0" w:color="auto"/>
+            </w:tcBorders>
+            <w:shd w:val="clear" w:color="000000" w:fill="E7E6E6"/>
+            <w:noWrap/>
+            <w:vAlign w:val="center"/>
+            <w:hideMark/>
+          </w:tcPr>
+          <w:p>
+            <w:pPr>
+              <w:jc w:val="center"/>
+              <w:rPr>
+                <w:rFonts w:ascii="Calibri" w:eastAsia="Times New Roman" w:hAnsi="Calibri" w:cs="Calibri"/>
+                <w:color w:val="000000"/>
+              </w:rPr>
+            </w:pPr>
+            <w:r>
+              <w:rPr>
+                <w:rFonts w:ascii="Calibri" w:eastAsia="Times New Roman" w:hAnsi="Calibri" w:cs="Calibri"/>
+                <w:color w:val="000000"/>
+              </w:rPr>
+              <w:t>Auxiliary</w:t>
+            </w:r>
+          </w:p>
+        </w:tc>
+        <w:tc>
+          <w:tcPr>
+            <w:tcW w:w="3960" w:type="dxa"/>
+            <w:tcBorders>
+              <w:top w:val="single" w:sz="4" w:space="0" w:color="auto"/>
+              <w:left w:val="nil"/>
+              <w:bottom w:val="single" w:sz="4" w:space="0" w:color="auto"/>
+              <w:right w:val="single" w:sz="4" w:space="0" w:color="auto"/>
+            </w:tcBorders>
+            <w:shd w:val="clear" w:color="000000" w:fill="E7E6E6"/>
+            <w:vAlign w:val="center"/>
+            <w:hideMark/>
+          </w:tcPr>
+          <w:p>
+            <w:pPr>
+              <w:rPr>
+                <w:rFonts w:ascii="Calibri" w:eastAsia="Times New Roman" w:hAnsi="Calibri" w:cs="Calibri"/>
+                <w:color w:val="000000"/>
+              </w:rPr>
+            </w:pPr>
+            <w:r>
+              <w:rPr>
+                <w:rFonts w:ascii="Calibri" w:eastAsia="Times New Roman" w:hAnsi="Calibri" w:cs="Calibri"/>
+                <w:color w:val="000000"/>
+              </w:rPr>
+              <w:t>The number of significant digits to preserve in the output</w:t>
+            </w:r>
+          </w:p>
+        </w:tc>
+        <w:tc>
+          <w:tcPr>
+            <w:tcW w:w="3723" w:type="dxa"/>
+            <w:tcBorders>
+              <w:top w:val="single" w:sz="4" w:space="0" w:color="auto"/>
+              <w:left w:val="nil"/>
+              <w:bottom w:val="single" w:sz="4" w:space="0" w:color="auto"/>
+              <w:right w:val="single" w:sz="4" w:space="0" w:color="auto"/>
+            </w:tcBorders>
+            <w:shd w:val="clear" w:color="000000" w:fill="E7E6E6"/>
+            <w:vAlign w:val="center"/>
+            <w:hideMark/>
+          </w:tcPr>
+          <w:p>
+            <w:pPr>
+              <w:rPr>
+                <w:rFonts w:ascii="Calibri" w:eastAsia="Times New Roman" w:hAnsi="Calibri" w:cs="Calibri"/>
+                <w:color w:val="000000"/>
+              </w:rPr>
+            </w:pPr>
+            <w:r>
+              <w:rPr>
+                <w:rFonts w:ascii="Calibri" w:eastAsia="Times New Roman" w:hAnsi="Calibri" w:cs="Calibri"/>
+                <w:color w:val="000000"/>
+              </w:rPr>
+              <w:t> </w:t>
+            </w:r>
+          </w:p>
+        </w:tc>
+      </w:tr>
+      <w:tr>
+        <w:trPr>
+          <w:trHeight w:val="1800"/>
+        </w:trPr>
+        <w:tc>
+          <w:tcPr>
+            <w:tcW w:w="1903" w:type="dxa"/>
+            <w:tcBorders>
+              <w:top w:val="single" w:sz="4" w:space="0" w:color="auto"/>
+              <w:left w:val="single" w:sz="4" w:space="0" w:color="auto"/>
+              <w:bottom w:val="single" w:sz="4" w:space="0" w:color="auto"/>
+              <w:right w:val="nil"/>
+            </w:tcBorders>
+            <w:shd w:val="clear" w:color="auto" w:fill="auto"/>
+            <w:noWrap/>
+            <w:vAlign w:val="center"/>
+            <w:hideMark/>
+          </w:tcPr>
+          <w:p>
+            <w:pPr>
+              <w:rPr>
+                <w:rFonts w:ascii="Calibri" w:eastAsia="Times New Roman" w:hAnsi="Calibri" w:cs="Calibri"/>
+                <w:color w:val="000000"/>
+              </w:rPr>
+            </w:pPr>
+            <w:proofErr w:type="spellStart"/>
+            <w:r>
+              <w:rPr>
+                <w:rFonts w:ascii="Calibri" w:eastAsia="Times New Roman" w:hAnsi="Calibri" w:cs="Calibri"/>
+                <w:color w:val="000000"/>
+              </w:rPr>
+              <w:t>site_keys</w:t>
+            </w:r>
+            <w:proofErr w:type="spellEnd"/>
+          </w:p>
+        </w:tc>
+        <w:tc>
+          <w:tcPr>
+            <w:tcW w:w="1157" w:type="dxa"/>
+            <w:tcBorders>
+              <w:top w:val="single" w:sz="4" w:space="0" w:color="auto"/>
+              <w:left w:val="single" w:sz="4" w:space="0" w:color="auto"/>
+              <w:bottom w:val="single" w:sz="4" w:space="0" w:color="auto"/>
+              <w:right w:val="single" w:sz="4" w:space="0" w:color="auto"/>
+            </w:tcBorders>
+            <w:shd w:val="clear" w:color="auto" w:fill="auto"/>
+            <w:noWrap/>
+            <w:vAlign w:val="center"/>
+            <w:hideMark/>
+          </w:tcPr>
+          <w:p>
+            <w:pPr>
+              <w:jc w:val="center"/>
+              <w:rPr>
+                <w:rFonts w:ascii="Calibri" w:eastAsia="Times New Roman" w:hAnsi="Calibri" w:cs="Calibri"/>
+                <w:color w:val="000000"/>
+              </w:rPr>
+            </w:pPr>
+            <w:r>
+              <w:rPr>
+                <w:rFonts w:ascii="Calibri" w:eastAsia="Times New Roman" w:hAnsi="Calibri" w:cs="Calibri"/>
+                <w:color w:val="000000"/>
+              </w:rPr>
+              <w:t>Auxiliary</w:t>
+            </w:r>
+          </w:p>
+        </w:tc>
+        <w:tc>
+          <w:tcPr>
+            <w:tcW w:w="3960" w:type="dxa"/>
+            <w:tcBorders>
+              <w:top w:val="single" w:sz="4" w:space="0" w:color="auto"/>
+              <w:left w:val="nil"/>
+              <w:bottom w:val="single" w:sz="4" w:space="0" w:color="auto"/>
+              <w:right w:val="single" w:sz="4" w:space="0" w:color="auto"/>
+            </w:tcBorders>
+            <w:shd w:val="clear" w:color="auto" w:fill="auto"/>
+            <w:vAlign w:val="center"/>
+            <w:hideMark/>
+          </w:tcPr>
+          <w:p>
+            <w:pPr>
+              <w:rPr>
+                <w:rFonts w:ascii="Calibri" w:eastAsia="Times New Roman" w:hAnsi="Calibri" w:cs="Calibri"/>
+                <w:color w:val="000000"/>
+              </w:rPr>
+            </w:pPr>
+            <w:r>
+              <w:rPr>
+                <w:rFonts w:ascii="Calibri" w:eastAsia="Times New Roman" w:hAnsi="Calibri" w:cs="Calibri"/>
+                <w:color w:val="000000"/>
+              </w:rPr>
+              <w:t>List of possible names for site name columns</w:t>
+            </w:r>
+          </w:p>
+        </w:tc>
+        <w:tc>
+          <w:tcPr>
+            <w:tcW w:w="3723" w:type="dxa"/>
+            <w:tcBorders>
+              <w:top w:val="single" w:sz="4" w:space="0" w:color="auto"/>
+              <w:left w:val="nil"/>
+              <w:bottom w:val="single" w:sz="4" w:space="0" w:color="auto"/>
+              <w:right w:val="single" w:sz="4" w:space="0" w:color="auto"/>
+            </w:tcBorders>
+            <w:shd w:val="clear" w:color="auto" w:fill="auto"/>
+            <w:vAlign w:val="center"/>
+            <w:hideMark/>
+          </w:tcPr>
+          <w:p>
+            <w:pPr>
+              <w:rPr>
+                <w:rFonts w:ascii="Calibri" w:eastAsia="Times New Roman" w:hAnsi="Calibri" w:cs="Calibri"/>
+                <w:color w:val="000000"/>
+              </w:rPr>
+            </w:pPr>
+            <w:r>
+              <w:rPr>
+                <w:rFonts w:ascii="Calibri" w:eastAsia="Times New Roman" w:hAnsi="Calibri" w:cs="Calibri"/>
+                <w:color w:val="000000"/>
+              </w:rPr>
+              <w:t>May specify multiple site column names, e.g. --</w:t>
+            </w:r>
+            <w:proofErr w:type="spellStart"/>
+            <w:r>
+              <w:rPr>
+                <w:rFonts w:ascii="Calibri" w:eastAsia="Times New Roman" w:hAnsi="Calibri" w:cs="Calibri"/>
+                <w:color w:val="000000"/>
+              </w:rPr>
+              <w:t>site_keys</w:t>
+            </w:r>
+            <w:proofErr w:type="spellEnd"/>
+            <w:r>
+              <w:rPr>
+                <w:rFonts w:ascii="Calibri" w:eastAsia="Times New Roman" w:hAnsi="Calibri" w:cs="Calibri"/>
+                <w:color w:val="000000"/>
+              </w:rPr>
+              <w:t xml:space="preserve"> </w:t>
+            </w:r>
+            <w:proofErr w:type="spellStart"/>
+            <w:r>
+              <w:rPr>
+                <w:rFonts w:ascii="Calibri" w:eastAsia="Times New Roman" w:hAnsi="Calibri" w:cs="Calibri"/>
+                <w:color w:val="000000"/>
+              </w:rPr>
+              <w:t>site_name</w:t>
+            </w:r>
+            <w:proofErr w:type="spellEnd"/>
+            <w:r>
+              <w:rPr>
+                <w:rFonts w:ascii="Calibri" w:eastAsia="Times New Roman" w:hAnsi="Calibri" w:cs="Calibri"/>
+                <w:color w:val="000000"/>
+              </w:rPr>
+              <w:t xml:space="preserve"> "</w:t>
+            </w:r>
+            <w:proofErr w:type="spellStart"/>
+            <w:r>
+              <w:rPr>
+                <w:rFonts w:ascii="Calibri" w:eastAsia="Times New Roman" w:hAnsi="Calibri" w:cs="Calibri"/>
+                <w:color w:val="000000"/>
+              </w:rPr>
+              <w:t>cie</w:t>
+            </w:r>
+            <w:proofErr w:type="spellEnd"/>
+            <w:r>
+              <w:rPr>
+                <w:rFonts w:ascii="Calibri" w:eastAsia="Times New Roman" w:hAnsi="Calibri" w:cs="Calibri"/>
+                <w:color w:val="000000"/>
+              </w:rPr>
+              <w:t xml:space="preserve"> site name" "ca site name". If column names have </w:t>
+            </w:r>
+            <w:proofErr w:type="gramStart"/>
+            <w:r>
+              <w:rPr>
+                <w:rFonts w:ascii="Calibri" w:eastAsia="Times New Roman" w:hAnsi="Calibri" w:cs="Calibri"/>
+                <w:color w:val="000000"/>
+              </w:rPr>
+              <w:t>spaces</w:t>
+            </w:r>
+            <w:proofErr w:type="gramEnd"/>
+            <w:r>
+              <w:rPr>
+                <w:rFonts w:ascii="Calibri" w:eastAsia="Times New Roman" w:hAnsi="Calibri" w:cs="Calibri"/>
+                <w:color w:val="000000"/>
+              </w:rPr>
+              <w:t xml:space="preserve"> it is necessary to use double quotes around the column header name (single quotes will not work).</w:t>
+            </w:r>
+          </w:p>
+        </w:tc>
+      </w:tr>
+      <w:tr>
+        <w:trPr>
+          <w:trHeight w:val="600"/>
+        </w:trPr>
+        <w:tc>
+          <w:tcPr>
+            <w:tcW w:w="1903" w:type="dxa"/>
+            <w:tcBorders>
+              <w:top w:val="single" w:sz="4" w:space="0" w:color="auto"/>
+              <w:left w:val="single" w:sz="4" w:space="0" w:color="auto"/>
+              <w:bottom w:val="single" w:sz="4" w:space="0" w:color="auto"/>
+              <w:right w:val="nil"/>
+            </w:tcBorders>
+            <w:shd w:val="clear" w:color="000000" w:fill="E7E6E6"/>
+            <w:noWrap/>
+            <w:vAlign w:val="center"/>
+            <w:hideMark/>
+          </w:tcPr>
+          <w:p>
+            <w:pPr>
+              <w:rPr>
+                <w:rFonts w:ascii="Calibri" w:eastAsia="Times New Roman" w:hAnsi="Calibri" w:cs="Calibri"/>
+                <w:color w:val="000000"/>
+              </w:rPr>
+            </w:pPr>
+            <w:r>
+              <w:rPr>
+                <w:rFonts w:ascii="Calibri" w:eastAsia="Times New Roman" w:hAnsi="Calibri" w:cs="Calibri"/>
+                <w:color w:val="000000"/>
+              </w:rPr>
+              <w:t>verbosity</w:t>
+            </w:r>
+          </w:p>
+        </w:tc>
+        <w:tc>
+          <w:tcPr>
+            <w:tcW w:w="1157" w:type="dxa"/>
+            <w:tcBorders>
+              <w:top w:val="single" w:sz="4" w:space="0" w:color="auto"/>
+              <w:left w:val="single" w:sz="4" w:space="0" w:color="auto"/>
+              <w:bottom w:val="single" w:sz="4" w:space="0" w:color="auto"/>
+              <w:right w:val="single" w:sz="4" w:space="0" w:color="auto"/>
+            </w:tcBorders>
+            <w:shd w:val="clear" w:color="000000" w:fill="E7E6E6"/>
+            <w:noWrap/>
+            <w:vAlign w:val="center"/>
+            <w:hideMark/>
+          </w:tcPr>
+          <w:p>
+            <w:pPr>
+              <w:jc w:val="center"/>
+              <w:rPr>
+                <w:rFonts w:ascii="Calibri" w:eastAsia="Times New Roman" w:hAnsi="Calibri" w:cs="Calibri"/>
+                <w:color w:val="000000"/>
+              </w:rPr>
+            </w:pPr>
+            <w:r>
+              <w:rPr>
+                <w:rFonts w:ascii="Calibri" w:eastAsia="Times New Roman" w:hAnsi="Calibri" w:cs="Calibri"/>
+                <w:color w:val="000000"/>
+              </w:rPr>
+              <w:t>Auxiliary</w:t>
+            </w:r>
+          </w:p>
+        </w:tc>
+        <w:tc>
+          <w:tcPr>
+            <w:tcW w:w="3960" w:type="dxa"/>
+            <w:tcBorders>
+              <w:top w:val="single" w:sz="4" w:space="0" w:color="auto"/>
+              <w:left w:val="nil"/>
+              <w:bottom w:val="single" w:sz="4" w:space="0" w:color="auto"/>
+              <w:right w:val="single" w:sz="4" w:space="0" w:color="auto"/>
+            </w:tcBorders>
+            <w:shd w:val="clear" w:color="000000" w:fill="E7E6E6"/>
+            <w:vAlign w:val="center"/>
+            <w:hideMark/>
+          </w:tcPr>
+          <w:p>
+            <w:pPr>
+              <w:rPr>
+                <w:rFonts w:ascii="Calibri" w:eastAsia="Times New Roman" w:hAnsi="Calibri" w:cs="Calibri"/>
+                <w:color w:val="000000"/>
+              </w:rPr>
+            </w:pPr>
+            <w:r>
+              <w:rPr>
+                <w:rFonts w:ascii="Calibri" w:eastAsia="Times New Roman" w:hAnsi="Calibri" w:cs="Calibri"/>
+                <w:color w:val="000000"/>
+              </w:rPr>
+              <w:t>Adjusts the level of detail recorded in the log file, defaults to [ALL]</w:t>
+            </w:r>
+          </w:p>
+        </w:tc>
+        <w:tc>
+          <w:tcPr>
+            <w:tcW w:w="3723" w:type="dxa"/>
+            <w:tcBorders>
+              <w:top w:val="single" w:sz="4" w:space="0" w:color="auto"/>
+              <w:left w:val="nil"/>
+              <w:bottom w:val="single" w:sz="4" w:space="0" w:color="auto"/>
+              <w:right w:val="single" w:sz="4" w:space="0" w:color="auto"/>
+            </w:tcBorders>
+            <w:shd w:val="clear" w:color="000000" w:fill="E7E6E6"/>
+            <w:vAlign w:val="center"/>
+            <w:hideMark/>
+          </w:tcPr>
+          <w:p>
+            <w:pPr>
+              <w:rPr>
+                <w:rFonts w:ascii="Calibri" w:eastAsia="Times New Roman" w:hAnsi="Calibri" w:cs="Calibri"/>
+                <w:color w:val="000000"/>
+              </w:rPr>
+            </w:pPr>
+            <w:r>
+              <w:rPr>
+                <w:rFonts w:ascii="Calibri" w:eastAsia="Times New Roman" w:hAnsi="Calibri" w:cs="Calibri"/>
+                <w:color w:val="000000"/>
+              </w:rPr>
+              <w:t> </w:t>
+            </w:r>
+          </w:p>
+        </w:tc>
+      </w:tr>
+      <w:tr>
+        <w:trPr>
+          <w:trHeight w:val="900"/>
+        </w:trPr>
+        <w:tc>
+          <w:tcPr>
+            <w:tcW w:w="1903" w:type="dxa"/>
+            <w:tcBorders>
+              <w:top w:val="single" w:sz="4" w:space="0" w:color="auto"/>
+              <w:left w:val="single" w:sz="4" w:space="0" w:color="auto"/>
+              <w:bottom w:val="single" w:sz="4" w:space="0" w:color="auto"/>
+              <w:right w:val="nil"/>
+            </w:tcBorders>
+            <w:shd w:val="clear" w:color="auto" w:fill="auto"/>
+            <w:noWrap/>
+            <w:vAlign w:val="center"/>
+            <w:hideMark/>
+          </w:tcPr>
+          <w:p>
+            <w:pPr>
+              <w:rPr>
+                <w:rFonts w:ascii="Calibri" w:eastAsia="Times New Roman" w:hAnsi="Calibri" w:cs="Calibri"/>
+                <w:color w:val="000000"/>
+              </w:rPr>
+            </w:pPr>
+            <w:proofErr w:type="spellStart"/>
+            <w:r>
+              <w:rPr>
+                <w:rFonts w:ascii="Calibri" w:eastAsia="Times New Roman" w:hAnsi="Calibri" w:cs="Calibri"/>
+                <w:color w:val="000000"/>
+              </w:rPr>
+              <w:t>water_keys</w:t>
+            </w:r>
+            <w:proofErr w:type="spellEnd"/>
+          </w:p>
+        </w:tc>
+        <w:tc>
+          <w:tcPr>
+            <w:tcW w:w="1157" w:type="dxa"/>
+            <w:tcBorders>
+              <w:top w:val="single" w:sz="4" w:space="0" w:color="auto"/>
+              <w:left w:val="single" w:sz="4" w:space="0" w:color="auto"/>
+              <w:bottom w:val="single" w:sz="4" w:space="0" w:color="auto"/>
+              <w:right w:val="single" w:sz="4" w:space="0" w:color="auto"/>
+            </w:tcBorders>
+            <w:shd w:val="clear" w:color="auto" w:fill="auto"/>
+            <w:noWrap/>
+            <w:vAlign w:val="center"/>
+            <w:hideMark/>
+          </w:tcPr>
+          <w:p>
+            <w:pPr>
+              <w:jc w:val="center"/>
+              <w:rPr>
+                <w:rFonts w:ascii="Calibri" w:eastAsia="Times New Roman" w:hAnsi="Calibri" w:cs="Calibri"/>
+                <w:color w:val="000000"/>
+              </w:rPr>
+            </w:pPr>
+            <w:r>
+              <w:rPr>
+                <w:rFonts w:ascii="Calibri" w:eastAsia="Times New Roman" w:hAnsi="Calibri" w:cs="Calibri"/>
+                <w:color w:val="000000"/>
+              </w:rPr>
+              <w:t>Auxiliary</w:t>
+            </w:r>
+          </w:p>
+        </w:tc>
+        <w:tc>
+          <w:tcPr>
+            <w:tcW w:w="3960" w:type="dxa"/>
+            <w:tcBorders>
+              <w:top w:val="single" w:sz="4" w:space="0" w:color="auto"/>
+              <w:left w:val="nil"/>
+              <w:bottom w:val="single" w:sz="4" w:space="0" w:color="auto"/>
+              <w:right w:val="single" w:sz="4" w:space="0" w:color="auto"/>
+            </w:tcBorders>
+            <w:shd w:val="clear" w:color="auto" w:fill="auto"/>
+            <w:vAlign w:val="center"/>
+            <w:hideMark/>
+          </w:tcPr>
+          <w:p>
+            <w:pPr>
+              <w:rPr>
+                <w:rFonts w:ascii="Calibri" w:eastAsia="Times New Roman" w:hAnsi="Calibri" w:cs="Calibri"/>
+                <w:color w:val="000000"/>
+              </w:rPr>
+            </w:pPr>
+            <w:r>
+              <w:rPr>
+                <w:rFonts w:ascii="Calibri" w:eastAsia="Times New Roman" w:hAnsi="Calibri" w:cs="Calibri"/>
+                <w:color w:val="000000"/>
+              </w:rPr>
+              <w:t>List of possible names for water columns</w:t>
+            </w:r>
+          </w:p>
+        </w:tc>
+        <w:tc>
+          <w:tcPr>
+            <w:tcW w:w="3723" w:type="dxa"/>
+            <w:tcBorders>
+              <w:top w:val="single" w:sz="4" w:space="0" w:color="auto"/>
+              <w:left w:val="nil"/>
+              <w:bottom w:val="single" w:sz="4" w:space="0" w:color="auto"/>
+              <w:right w:val="single" w:sz="4" w:space="0" w:color="auto"/>
+            </w:tcBorders>
+            <w:shd w:val="clear" w:color="auto" w:fill="auto"/>
+            <w:vAlign w:val="center"/>
+            <w:hideMark/>
+          </w:tcPr>
+          <w:p>
+            <w:pPr>
+              <w:rPr>
+                <w:rFonts w:ascii="Calibri" w:eastAsia="Times New Roman" w:hAnsi="Calibri" w:cs="Calibri"/>
+                <w:color w:val="000000"/>
+              </w:rPr>
+            </w:pPr>
+            <w:r>
+              <w:rPr>
+                <w:rFonts w:ascii="Calibri" w:eastAsia="Times New Roman" w:hAnsi="Calibri" w:cs="Calibri"/>
+                <w:color w:val="000000"/>
+              </w:rPr>
+              <w:t>May specify multiple water column names, e.g. --</w:t>
+            </w:r>
+            <w:proofErr w:type="spellStart"/>
+            <w:r>
+              <w:rPr>
+                <w:rFonts w:ascii="Calibri" w:eastAsia="Times New Roman" w:hAnsi="Calibri" w:cs="Calibri"/>
+                <w:color w:val="000000"/>
+              </w:rPr>
+              <w:t>water_keys</w:t>
+            </w:r>
+            <w:proofErr w:type="spellEnd"/>
+            <w:r>
+              <w:rPr>
+                <w:rFonts w:ascii="Calibri" w:eastAsia="Times New Roman" w:hAnsi="Calibri" w:cs="Calibri"/>
+                <w:color w:val="000000"/>
+              </w:rPr>
+              <w:t xml:space="preserve"> water volume liquid "volume mean [m3]"</w:t>
+            </w:r>
+          </w:p>
+        </w:tc>
+      </w:tr>
+      <w:tr>
+        <w:trPr>
+          <w:trHeight w:val="915"/>
+        </w:trPr>
+        <w:tc>
+          <w:tcPr>
+            <w:tcW w:w="1903" w:type="dxa"/>
+            <w:tcBorders>
+              <w:top w:val="single" w:sz="4" w:space="0" w:color="auto"/>
+              <w:left w:val="single" w:sz="4" w:space="0" w:color="auto"/>
+              <w:bottom w:val="single" w:sz="8" w:space="0" w:color="auto"/>
+              <w:right w:val="nil"/>
+            </w:tcBorders>
+            <w:shd w:val="clear" w:color="000000" w:fill="E7E6E6"/>
+            <w:noWrap/>
+            <w:vAlign w:val="center"/>
+            <w:hideMark/>
+          </w:tcPr>
+          <w:p>
+            <w:pPr>
+              <w:rPr>
+                <w:rFonts w:ascii="Calibri" w:eastAsia="Times New Roman" w:hAnsi="Calibri" w:cs="Calibri"/>
+                <w:color w:val="000000"/>
+              </w:rPr>
+            </w:pPr>
+            <w:proofErr w:type="spellStart"/>
+            <w:r>
+              <w:rPr>
+                <w:rFonts w:ascii="Calibri" w:eastAsia="Times New Roman" w:hAnsi="Calibri" w:cs="Calibri"/>
+                <w:color w:val="000000"/>
+              </w:rPr>
+              <w:t>year_keys</w:t>
+            </w:r>
+            <w:proofErr w:type="spellEnd"/>
+          </w:p>
+        </w:tc>
+        <w:tc>
+          <w:tcPr>
+            <w:tcW w:w="1157" w:type="dxa"/>
+            <w:tcBorders>
+              <w:top w:val="single" w:sz="4" w:space="0" w:color="auto"/>
+              <w:left w:val="single" w:sz="4" w:space="0" w:color="auto"/>
+              <w:bottom w:val="single" w:sz="8" w:space="0" w:color="auto"/>
+              <w:right w:val="single" w:sz="4" w:space="0" w:color="auto"/>
+            </w:tcBorders>
+            <w:shd w:val="clear" w:color="000000" w:fill="E7E6E6"/>
+            <w:noWrap/>
+            <w:vAlign w:val="center"/>
+            <w:hideMark/>
+          </w:tcPr>
+          <w:p>
+            <w:pPr>
+              <w:jc w:val="center"/>
+              <w:rPr>
+                <w:rFonts w:ascii="Calibri" w:eastAsia="Times New Roman" w:hAnsi="Calibri" w:cs="Calibri"/>
+                <w:color w:val="000000"/>
+              </w:rPr>
+            </w:pPr>
+            <w:r>
+              <w:rPr>
+                <w:rFonts w:ascii="Calibri" w:eastAsia="Times New Roman" w:hAnsi="Calibri" w:cs="Calibri"/>
+                <w:color w:val="000000"/>
+              </w:rPr>
+              <w:t>Auxiliary</w:t>
+            </w:r>
+          </w:p>
+        </w:tc>
+        <w:tc>
+          <w:tcPr>
+            <w:tcW w:w="3960" w:type="dxa"/>
+            <w:tcBorders>
+              <w:top w:val="single" w:sz="4" w:space="0" w:color="auto"/>
+              <w:left w:val="nil"/>
+              <w:bottom w:val="single" w:sz="8" w:space="0" w:color="auto"/>
+              <w:right w:val="single" w:sz="4" w:space="0" w:color="auto"/>
+            </w:tcBorders>
+            <w:shd w:val="clear" w:color="000000" w:fill="E7E6E6"/>
+            <w:vAlign w:val="center"/>
+            <w:hideMark/>
+          </w:tcPr>
+          <w:p>
+            <w:pPr>
+              <w:rPr>
+                <w:rFonts w:ascii="Calibri" w:eastAsia="Times New Roman" w:hAnsi="Calibri" w:cs="Calibri"/>
+                <w:color w:val="000000"/>
+              </w:rPr>
+            </w:pPr>
+            <w:r>
+              <w:rPr>
+                <w:rFonts w:ascii="Calibri" w:eastAsia="Times New Roman" w:hAnsi="Calibri" w:cs="Calibri"/>
+                <w:color w:val="000000"/>
+              </w:rPr>
+              <w:t>List of possible names for year columns</w:t>
+            </w:r>
+          </w:p>
+        </w:tc>
+        <w:tc>
+          <w:tcPr>
+            <w:tcW w:w="3723" w:type="dxa"/>
+            <w:tcBorders>
+              <w:top w:val="single" w:sz="4" w:space="0" w:color="auto"/>
+              <w:left w:val="nil"/>
+              <w:bottom w:val="single" w:sz="8" w:space="0" w:color="auto"/>
+              <w:right w:val="single" w:sz="4" w:space="0" w:color="auto"/>
+            </w:tcBorders>
+            <w:shd w:val="clear" w:color="000000" w:fill="E7E6E6"/>
+            <w:vAlign w:val="center"/>
+            <w:hideMark/>
+          </w:tcPr>
+          <w:p>
+            <w:pPr>
+              <w:rPr>
+                <w:rFonts w:ascii="Calibri" w:eastAsia="Times New Roman" w:hAnsi="Calibri" w:cs="Calibri"/>
+                <w:color w:val="000000"/>
+              </w:rPr>
+            </w:pPr>
+            <w:r>
+              <w:rPr>
+                <w:rFonts w:ascii="Calibri" w:eastAsia="Times New Roman" w:hAnsi="Calibri" w:cs="Calibri"/>
+                <w:color w:val="000000"/>
+              </w:rPr>
+              <w:t>May specify multiple year column names, e.g. --</w:t>
+            </w:r>
+            <w:proofErr w:type="spellStart"/>
+            <w:r>
+              <w:rPr>
+                <w:rFonts w:ascii="Calibri" w:eastAsia="Times New Roman" w:hAnsi="Calibri" w:cs="Calibri"/>
+                <w:color w:val="000000"/>
+              </w:rPr>
+              <w:t>year_keys</w:t>
+            </w:r>
+            <w:proofErr w:type="spellEnd"/>
+            <w:r>
+              <w:rPr>
+                <w:rFonts w:ascii="Calibri" w:eastAsia="Times New Roman" w:hAnsi="Calibri" w:cs="Calibri"/>
+                <w:color w:val="000000"/>
+              </w:rPr>
+              <w:t xml:space="preserve"> "discharge/decay-corrected year" YEAR</w:t>
+            </w:r>
+          </w:p>
+        </w:tc>
+      </w:tr>
+    </w:tbl>
     <w:p>
       <w:pPr>
         <w:pStyle w:val="H1bodytext"/>
-        <w:numPr>
-          <w:ilvl w:val="0"/>
-          <w:numId w:val="26"/>
-        </w:numPr>
         <w:spacing w:after="120"/>
         <w:rPr>
           <w:rFonts w:ascii="Arial" w:hAnsi="Arial"/>
         </w:rPr>
       </w:pPr>
-      <w:r>
-        <w:rPr>
-          <w:rFonts w:ascii="Arial" w:hAnsi="Arial"/>
-        </w:rPr>
-        <w:t>VZEHSIT (required): The file containing the list of all waste sites to be considered when writing the output file.</w:t>
-      </w:r>
     </w:p>
     <w:p>
       <w:pPr>
         <w:pStyle w:val="H1bodytext"/>
-        <w:numPr>
-          <w:ilvl w:val="0"/>
-          <w:numId w:val="26"/>
-        </w:numPr>
         <w:spacing w:after="120"/>
         <w:rPr>
           <w:rFonts w:ascii="Arial" w:hAnsi="Arial"/>
         </w:rPr>
       </w:pPr>
-      <w:r>
-        <w:rPr>
-          <w:rFonts w:ascii="Arial" w:hAnsi="Arial"/>
-        </w:rPr>
-        <w:t xml:space="preserve">VZINV: The </w:t>
-      </w:r>
-      <w:r>
-        <w:rPr>
-          <w:rFonts w:ascii="Arial" w:hAnsi="Arial"/>
-          <w:b/>
-          <w:bCs/>
-        </w:rPr>
-        <w:t>SIMv2</w:t>
-      </w:r>
-      <w:r>
-        <w:rPr>
-          <w:rFonts w:ascii="Arial" w:hAnsi="Arial"/>
-        </w:rPr>
-        <w:t xml:space="preserve"> file path</w:t>
-      </w:r>
     </w:p>
     <w:p>
       <w:pPr>
@@ -3666,8 +6530,15 @@
       <w:r>
         <w:rPr>
           <w:rFonts w:ascii="Arial" w:hAnsi="Arial"/>
-        </w:rPr>
-        <w:t>The remaining auxiliary flags are comprised of:</w:t>
+          <w:u w:val="single"/>
+        </w:rPr>
+        <w:t>Output Files</w:t>
+      </w:r>
+      <w:r>
+        <w:rPr>
+          <w:rFonts w:ascii="Arial" w:hAnsi="Arial"/>
+        </w:rPr>
+        <w:t>:</w:t>
       </w:r>
     </w:p>
     <w:p>
@@ -3678,42 +6549,17 @@
           <w:rFonts w:ascii="Arial" w:hAnsi="Arial"/>
         </w:rPr>
       </w:pPr>
-    </w:p>
-    <w:p>
-      <w:pPr>
-        <w:pStyle w:val="H1bodytext"/>
-        <w:spacing w:after="120"/>
-        <w:rPr>
-          <w:rFonts w:ascii="Arial" w:hAnsi="Arial"/>
-        </w:rPr>
-      </w:pPr>
-      <w:r>
-        <w:rPr>
-          <w:rFonts w:ascii="Arial" w:hAnsi="Arial"/>
-          <w:u w:val="single"/>
-        </w:rPr>
-        <w:t>Output Files</w:t>
-      </w:r>
-      <w:r>
-        <w:rPr>
-          <w:rFonts w:ascii="Arial" w:hAnsi="Arial"/>
-        </w:rPr>
-        <w:t>:</w:t>
-      </w:r>
-    </w:p>
-    <w:p>
-      <w:pPr>
-        <w:pStyle w:val="H1bodytext"/>
-        <w:spacing w:after="120"/>
-        <w:rPr>
-          <w:rFonts w:ascii="Arial" w:hAnsi="Arial"/>
-        </w:rPr>
-      </w:pPr>
-      <w:r>
-        <w:rPr>
-          <w:rFonts w:ascii="Arial" w:hAnsi="Arial"/>
-        </w:rPr>
-        <w:t xml:space="preserve">Four </w:t>
+      <w:r>
+        <w:rPr>
+          <w:rFonts w:ascii="Arial" w:hAnsi="Arial"/>
+        </w:rPr>
+        <w:t>Two</w:t>
+      </w:r>
+      <w:r>
+        <w:rPr>
+          <w:rFonts w:ascii="Arial" w:hAnsi="Arial"/>
+        </w:rPr>
+        <w:t xml:space="preserve"> </w:t>
       </w:r>
       <w:r>
         <w:rPr>
@@ -3738,7 +6584,8 @@
         <w:rPr>
           <w:rFonts w:ascii="Arial" w:hAnsi="Arial"/>
         </w:rPr>
-        <w:t>&lt;base file name&gt;.csv</w:t>
+        <w:lastRenderedPageBreak/>
+        <w:t>Preprocessed Inventory File</w:t>
       </w:r>
     </w:p>
     <w:p>
@@ -3757,14 +6604,25 @@
         <w:rPr>
           <w:rFonts w:ascii="Arial" w:hAnsi="Arial"/>
         </w:rPr>
-        <w:lastRenderedPageBreak/>
-        <w:t xml:space="preserve">This file is the </w:t>
-      </w:r>
-      <w:r>
-        <w:rPr>
-          <w:rFonts w:ascii="Arial" w:hAnsi="Arial"/>
-        </w:rPr>
-        <w:t>final output. It is a comma-delimited file with 11 header rows containing meta information. The 12</w:t>
+        <w:t>If the legacy output option is set to “True”, the file will be a</w:t>
+      </w:r>
+      <w:r>
+        <w:rPr>
+          <w:rFonts w:ascii="Arial" w:hAnsi="Arial"/>
+        </w:rPr>
+        <w:t xml:space="preserve"> comma-delimited file with 11 header rows</w:t>
+      </w:r>
+      <w:r>
+        <w:rPr>
+          <w:rFonts w:ascii="Arial" w:hAnsi="Arial"/>
+        </w:rPr>
+        <w:t xml:space="preserve"> preceding the </w:t>
+      </w:r>
+      <w:r>
+        <w:rPr>
+          <w:rFonts w:ascii="Arial" w:hAnsi="Arial"/>
+        </w:rPr>
+        <w:t>12</w:t>
       </w:r>
       <w:r>
         <w:rPr>
@@ -3777,7 +6635,19 @@
         <w:rPr>
           <w:rFonts w:ascii="Arial" w:hAnsi="Arial"/>
         </w:rPr>
-        <w:t xml:space="preserve"> row contains the column names of the file. The 13</w:t>
+        <w:t xml:space="preserve"> row </w:t>
+      </w:r>
+      <w:r>
+        <w:rPr>
+          <w:rFonts w:ascii="Arial" w:hAnsi="Arial"/>
+        </w:rPr>
+        <w:t xml:space="preserve">which </w:t>
+      </w:r>
+      <w:r>
+        <w:rPr>
+          <w:rFonts w:ascii="Arial" w:hAnsi="Arial"/>
+        </w:rPr>
+        <w:t>contains the column names of the file. The 13</w:t>
       </w:r>
       <w:r>
         <w:rPr>
@@ -3791,6 +6661,48 @@
           <w:rFonts w:ascii="Arial" w:hAnsi="Arial"/>
         </w:rPr>
         <w:t xml:space="preserve"> row contains the units for each corresponding column (if applicable).</w:t>
+      </w:r>
+      <w:r>
+        <w:rPr>
+          <w:rFonts w:ascii="Arial" w:hAnsi="Arial"/>
+        </w:rPr>
+        <w:t xml:space="preserve"> Fixed </w:t>
+      </w:r>
+      <w:r>
+        <w:rPr>
+          <w:rFonts w:ascii="Arial" w:hAnsi="Arial"/>
+        </w:rPr>
+        <w:t xml:space="preserve">column names (regardless of the analytes selected) include: Inventory Module, </w:t>
+      </w:r>
+      <w:r>
+        <w:rPr>
+          <w:rFonts w:ascii="Arial" w:hAnsi="Arial"/>
+        </w:rPr>
+        <w:t>SIMV2 site name</w:t>
+      </w:r>
+      <w:r>
+        <w:rPr>
+          <w:rFonts w:ascii="Arial" w:hAnsi="Arial"/>
+        </w:rPr>
+        <w:t xml:space="preserve">, </w:t>
+      </w:r>
+      <w:r>
+        <w:rPr>
+          <w:rFonts w:ascii="Arial" w:hAnsi="Arial"/>
+        </w:rPr>
+        <w:t>CA Site Name</w:t>
+      </w:r>
+      <w:r>
+        <w:rPr>
+          <w:rFonts w:ascii="Arial" w:hAnsi="Arial"/>
+        </w:rPr>
+        <w:t xml:space="preserve">, </w:t>
+      </w:r>
+      <w:r>
+        <w:rPr>
+          <w:rFonts w:ascii="Arial" w:hAnsi="Arial"/>
+        </w:rPr>
+        <w:t>Source Type</w:t>
       </w:r>
     </w:p>
     <w:p>
@@ -3809,7 +6721,38 @@
         <w:rPr>
           <w:rFonts w:ascii="Arial" w:hAnsi="Arial"/>
         </w:rPr>
-        <w:t>The remainder of the file is a combination of each input file and reflects the functional requirements described/tested in this document.</w:t>
+        <w:t>If standard output is selected (legacy = “False”), then no leading header rows will be printed. Instead, the first row will contain the column names.</w:t>
+      </w:r>
+    </w:p>
+    <w:p>
+      <w:pPr>
+        <w:pStyle w:val="H1bodytext"/>
+        <w:numPr>
+          <w:ilvl w:val="1"/>
+          <w:numId w:val="18"/>
+        </w:numPr>
+        <w:spacing w:after="120"/>
+        <w:rPr>
+          <w:rFonts w:ascii="Arial" w:hAnsi="Arial"/>
+        </w:rPr>
+      </w:pPr>
+      <w:r>
+        <w:rPr>
+          <w:rFonts w:ascii="Arial" w:hAnsi="Arial"/>
+        </w:rPr>
+        <w:t>The remainder of the file</w:t>
+      </w:r>
+      <w:r>
+        <w:rPr>
+          <w:rFonts w:ascii="Arial" w:hAnsi="Arial"/>
+        </w:rPr>
+        <w:t xml:space="preserve"> (in both legacy and standard output formats)</w:t>
+      </w:r>
+      <w:r>
+        <w:rPr>
+          <w:rFonts w:ascii="Arial" w:hAnsi="Arial"/>
+        </w:rPr>
+        <w:t xml:space="preserve"> is a combination of each input file and reflects the functional requirements described/tested in this document.</w:t>
       </w:r>
     </w:p>
     <w:p>
@@ -3828,7 +6771,7 @@
         <w:rPr>
           <w:rFonts w:ascii="Arial" w:hAnsi="Arial"/>
         </w:rPr>
-        <w:t>&lt;base file name&gt;.log</w:t>
+        <w:t>Log File</w:t>
       </w:r>
     </w:p>
     <w:p>
@@ -3847,16 +6790,36 @@
         <w:rPr>
           <w:rFonts w:ascii="Arial" w:hAnsi="Arial"/>
         </w:rPr>
-        <w:t>Contains more meta information printed/logged by the script processes. This information is not to be QA’d but is useful information for debugging the script.</w:t>
+        <w:t xml:space="preserve">Contains meta information printed/logged by the script processes. This information is not to be QA’d but is useful information for </w:t>
+      </w:r>
+      <w:r>
+        <w:rPr>
+          <w:rFonts w:ascii="Arial" w:hAnsi="Arial"/>
+        </w:rPr>
+        <w:t>understanding</w:t>
+      </w:r>
+      <w:r>
+        <w:rPr>
+          <w:rFonts w:ascii="Arial" w:hAnsi="Arial"/>
+        </w:rPr>
+        <w:t xml:space="preserve"> the </w:t>
+      </w:r>
+      <w:r>
+        <w:rPr>
+          <w:rFonts w:ascii="Arial" w:hAnsi="Arial"/>
+        </w:rPr>
+        <w:t>tool’s output</w:t>
+      </w:r>
+      <w:r>
+        <w:rPr>
+          <w:rFonts w:ascii="Arial" w:hAnsi="Arial"/>
+        </w:rPr>
+        <w:t>.</w:t>
       </w:r>
     </w:p>
     <w:p>
       <w:pPr>
         <w:pStyle w:val="H1bodytext"/>
-        <w:numPr>
-          <w:ilvl w:val="0"/>
-          <w:numId w:val="18"/>
-        </w:numPr>
         <w:spacing w:after="120"/>
         <w:rPr>
           <w:rFonts w:ascii="Arial" w:hAnsi="Arial"/>
@@ -3865,17 +6828,20 @@
       <w:r>
         <w:rPr>
           <w:rFonts w:ascii="Arial" w:hAnsi="Arial"/>
-        </w:rPr>
-        <w:t>&lt;base file name&gt;-exclude.csv</w:t>
+          <w:u w:val="single"/>
+        </w:rPr>
+        <w:t>Tool Runner</w:t>
+      </w:r>
+      <w:r>
+        <w:rPr>
+          <w:rFonts w:ascii="Arial" w:hAnsi="Arial"/>
+        </w:rPr>
+        <w:t>:</w:t>
       </w:r>
     </w:p>
     <w:p>
       <w:pPr>
         <w:pStyle w:val="H1bodytext"/>
-        <w:numPr>
-          <w:ilvl w:val="1"/>
-          <w:numId w:val="18"/>
-        </w:numPr>
         <w:spacing w:after="120"/>
         <w:rPr>
           <w:rFonts w:ascii="Arial" w:hAnsi="Arial"/>
@@ -3885,16 +6851,18 @@
         <w:rPr>
           <w:rFonts w:ascii="Arial" w:hAnsi="Arial"/>
         </w:rPr>
-        <w:t>This file is formatted the same as the final output, but it is a compilation of waste stream information that was excluded while parsing input files.</w:t>
+        <w:t>The following is the shell script configuration</w:t>
+      </w:r>
+      <w:r>
+        <w:rPr>
+          <w:rFonts w:ascii="Arial" w:hAnsi="Arial"/>
+        </w:rPr>
+        <w:t xml:space="preserve"> that will be passed as an argument to the Tool Runner for qualified runs:</w:t>
       </w:r>
     </w:p>
     <w:p>
       <w:pPr>
         <w:pStyle w:val="H1bodytext"/>
-        <w:numPr>
-          <w:ilvl w:val="0"/>
-          <w:numId w:val="18"/>
-        </w:numPr>
         <w:spacing w:after="120"/>
         <w:rPr>
           <w:rFonts w:ascii="Arial" w:hAnsi="Arial"/>
@@ -3904,16 +6872,80 @@
         <w:rPr>
           <w:rFonts w:ascii="Arial" w:hAnsi="Arial"/>
         </w:rPr>
-        <w:t>&lt;base file name&gt;-summary.csv</w:t>
+        <w:t>{directory path to repository}/</w:t>
+      </w:r>
+      <w:proofErr w:type="gramStart"/>
+      <w:r>
+        <w:rPr>
+          <w:rFonts w:ascii="Arial" w:hAnsi="Arial"/>
+        </w:rPr>
+        <w:t>\</w:t>
+      </w:r>
+      <w:r>
+        <w:rPr>
+          <w:rFonts w:ascii="Arial" w:hAnsi="Arial"/>
+        </w:rPr>
+        <w:t>pylib</w:t>
+      </w:r>
+      <w:r>
+        <w:rPr>
+          <w:rFonts w:ascii="Arial" w:hAnsi="Arial"/>
+        </w:rPr>
+        <w:t>\</w:t>
+      </w:r>
+      <w:r>
+        <w:rPr>
+          <w:rFonts w:ascii="Arial" w:hAnsi="Arial"/>
+        </w:rPr>
+        <w:t>inventory_pp</w:t>
+      </w:r>
+      <w:r>
+        <w:rPr>
+          <w:rFonts w:ascii="Arial" w:hAnsi="Arial"/>
+        </w:rPr>
+        <w:t>\</w:t>
+      </w:r>
+      <w:r>
+        <w:rPr>
+          <w:rFonts w:ascii="Arial" w:hAnsi="Arial"/>
+        </w:rPr>
+        <w:t>inventory_pp.py</w:t>
+      </w:r>
+      <w:r>
+        <w:rPr>
+          <w:rFonts w:ascii="Arial" w:hAnsi="Arial"/>
+        </w:rPr>
+        <w:t xml:space="preserve"> </w:t>
+      </w:r>
+      <w:r>
+        <w:rPr>
+          <w:rFonts w:ascii="Arial" w:hAnsi="Arial"/>
+        </w:rPr>
+        <w:t xml:space="preserve"> </w:t>
+      </w:r>
+      <w:r>
+        <w:rPr>
+          <w:rFonts w:ascii="Arial" w:hAnsi="Arial"/>
+        </w:rPr>
+        <w:t>“</w:t>
+      </w:r>
+      <w:proofErr w:type="gramEnd"/>
+      <w:r>
+        <w:rPr>
+          <w:rFonts w:ascii="Arial" w:hAnsi="Arial"/>
+        </w:rPr>
+        <w:t>—VZEHSIT $VZEHSIT --* $*</w:t>
+      </w:r>
+      <w:r>
+        <w:rPr>
+          <w:rFonts w:ascii="Arial" w:hAnsi="Arial"/>
+        </w:rPr>
+        <w:t>”</w:t>
       </w:r>
     </w:p>
     <w:p>
       <w:pPr>
         <w:pStyle w:val="H1bodytext"/>
-        <w:numPr>
-          <w:ilvl w:val="1"/>
-          <w:numId w:val="18"/>
-        </w:numPr>
         <w:spacing w:after="120"/>
         <w:rPr>
           <w:rFonts w:ascii="Arial" w:hAnsi="Arial"/>
@@ -3923,144 +6955,13 @@
         <w:rPr>
           <w:rFonts w:ascii="Arial" w:hAnsi="Arial"/>
         </w:rPr>
-        <w:t>Contains summary information of the total inventory by waste site and some breakdown of the integrated mass over specific time frames. This information, like the log file, is not to be QA’d but is useful information for evaluating the script and its output.</w:t>
-      </w:r>
-    </w:p>
-    <w:p>
-      <w:pPr>
-        <w:pStyle w:val="H1bodytext"/>
-        <w:spacing w:after="120"/>
-        <w:rPr>
-          <w:rFonts w:ascii="Arial" w:hAnsi="Arial"/>
-        </w:rPr>
-      </w:pPr>
-      <w:r>
-        <w:rPr>
-          <w:rFonts w:ascii="Arial" w:hAnsi="Arial"/>
-          <w:u w:val="single"/>
-        </w:rPr>
-        <w:t>Tool Runner</w:t>
-      </w:r>
-      <w:r>
-        <w:rPr>
-          <w:rFonts w:ascii="Arial" w:hAnsi="Arial"/>
-        </w:rPr>
-        <w:t>:</w:t>
-      </w:r>
-    </w:p>
-    <w:p>
-      <w:pPr>
-        <w:pStyle w:val="H1bodytext"/>
-        <w:spacing w:after="120"/>
-        <w:rPr>
-          <w:rFonts w:ascii="Arial" w:hAnsi="Arial"/>
-        </w:rPr>
-      </w:pPr>
-      <w:r>
-        <w:rPr>
-          <w:rFonts w:ascii="Arial" w:hAnsi="Arial"/>
-        </w:rPr>
-        <w:t>The following is the shell script configuration</w:t>
-      </w:r>
-      <w:r>
-        <w:rPr>
-          <w:rFonts w:ascii="Arial" w:hAnsi="Arial"/>
-        </w:rPr>
-        <w:t xml:space="preserve"> that will be passed as an argument to the Tool Runner for qualified runs:</w:t>
-      </w:r>
-    </w:p>
-    <w:p>
-      <w:pPr>
-        <w:pStyle w:val="H1bodytext"/>
-        <w:spacing w:after="120"/>
-        <w:rPr>
-          <w:rFonts w:ascii="Arial" w:hAnsi="Arial"/>
-        </w:rPr>
-      </w:pPr>
-      <w:r>
-        <w:rPr>
-          <w:rFonts w:ascii="Arial" w:hAnsi="Arial"/>
-        </w:rPr>
-        <w:t>{directory path to repository}/</w:t>
-      </w:r>
-      <w:r>
-        <w:rPr>
-          <w:rFonts w:ascii="Arial" w:hAnsi="Arial"/>
-        </w:rPr>
-        <w:t>\tools\</w:t>
-      </w:r>
-      <w:proofErr w:type="spellStart"/>
-      <w:r>
-        <w:rPr>
-          <w:rFonts w:ascii="Arial" w:hAnsi="Arial"/>
-        </w:rPr>
-        <w:t>cie-ipp</w:t>
-      </w:r>
-      <w:proofErr w:type="spellEnd"/>
-      <w:r>
-        <w:rPr>
-          <w:rFonts w:ascii="Arial" w:hAnsi="Arial"/>
-        </w:rPr>
-        <w:t xml:space="preserve"> \</w:t>
-      </w:r>
-      <w:proofErr w:type="gramStart"/>
-      <w:r>
-        <w:rPr>
-          <w:rFonts w:ascii="Arial" w:hAnsi="Arial"/>
-        </w:rPr>
-        <w:t>cie-ipp</w:t>
-      </w:r>
-      <w:r>
-        <w:rPr>
-          <w:rFonts w:ascii="Arial" w:hAnsi="Arial"/>
-        </w:rPr>
-        <w:t>.pl</w:t>
-      </w:r>
-      <w:r>
-        <w:rPr>
-          <w:rFonts w:ascii="Arial" w:hAnsi="Arial"/>
-        </w:rPr>
-        <w:t xml:space="preserve"> </w:t>
-      </w:r>
-      <w:r>
-        <w:rPr>
-          <w:rFonts w:ascii="Arial" w:hAnsi="Arial"/>
-        </w:rPr>
-        <w:t xml:space="preserve"> </w:t>
-      </w:r>
-      <w:r>
-        <w:rPr>
-          <w:rFonts w:ascii="Arial" w:hAnsi="Arial"/>
-        </w:rPr>
-        <w:t>“</w:t>
-      </w:r>
-      <w:proofErr w:type="gramEnd"/>
-      <w:r>
-        <w:rPr>
-          <w:rFonts w:ascii="Arial" w:hAnsi="Arial"/>
-        </w:rPr>
-        <w:t>$EHSIT $RADINV $CHEMINV $LIQINV $REDFIN $OUTPUT</w:t>
-      </w:r>
-      <w:r>
-        <w:rPr>
-          <w:rFonts w:ascii="Arial" w:hAnsi="Arial"/>
-        </w:rPr>
-        <w:t>”</w:t>
-      </w:r>
-    </w:p>
-    <w:p>
-      <w:pPr>
-        <w:pStyle w:val="H1bodytext"/>
-        <w:spacing w:after="120"/>
-        <w:rPr>
-          <w:rFonts w:ascii="Arial" w:hAnsi="Arial"/>
-        </w:rPr>
-      </w:pPr>
-      <w:r>
-        <w:rPr>
-          <w:rFonts w:ascii="Arial" w:hAnsi="Arial"/>
-        </w:rPr>
         <w:t>Each of these shell script variables (denoted by the “$”) will be set in the shell script with the corresponding variable input.</w:t>
+      </w:r>
+      <w:r>
+        <w:rPr>
+          <w:rFonts w:ascii="Arial" w:hAnsi="Arial"/>
+        </w:rPr>
+        <w:t xml:space="preserve"> The “--*” and “$*” symbols represent zero or more flags and corresponding shell script variables, depending on how the tool is executed</w:t>
       </w:r>
     </w:p>
     <w:p>
@@ -4262,7 +7163,7 @@
                 <w:rPr>
                   <w:noProof/>
                 </w:rPr>
-                <w:t>1</w:t>
+                <w:t>2</w:t>
               </w:r>
             </w:fldSimple>
             <w:bookmarkEnd w:id="4"/>
@@ -4689,7 +7590,6 @@
                 <w:rFonts w:ascii="Arial" w:hAnsi="Arial"/>
                 <w:sz w:val="20"/>
               </w:rPr>
-              <w:lastRenderedPageBreak/>
               <w:t>FR-2</w:t>
             </w:r>
           </w:p>
@@ -4863,6 +7763,7 @@
                 <w:rFonts w:ascii="Arial" w:hAnsi="Arial"/>
                 <w:sz w:val="20"/>
               </w:rPr>
+              <w:lastRenderedPageBreak/>
               <w:t>FR-3</w:t>
             </w:r>
           </w:p>
@@ -6027,7 +8928,6 @@
         <w:pStyle w:val="Heading1"/>
       </w:pPr>
       <w:r>
-        <w:lastRenderedPageBreak/>
         <w:t xml:space="preserve">Installation </w:t>
       </w:r>
       <w:r>
@@ -6290,6 +9190,7 @@
             </w:pPr>
             <w:bookmarkStart w:id="5" w:name="_Ref35854255"/>
             <w:r>
+              <w:lastRenderedPageBreak/>
               <w:t xml:space="preserve">Table </w:t>
             </w:r>
             <w:fldSimple w:instr=" SEQ Table \* ARABIC ">
@@ -6297,7 +9198,7 @@
                 <w:rPr>
                   <w:noProof/>
                 </w:rPr>
-                <w:t>2</w:t>
+                <w:t>3</w:t>
               </w:r>
             </w:fldSimple>
             <w:bookmarkEnd w:id="5"/>
@@ -7397,7 +10298,7 @@
                 <w:rPr>
                   <w:noProof/>
                 </w:rPr>
-                <w:t>3</w:t>
+                <w:t>4</w:t>
               </w:r>
             </w:fldSimple>
             <w:bookmarkEnd w:id="6"/>
@@ -8367,7 +11268,6 @@
                 <w:rFonts w:ascii="Arial" w:hAnsi="Arial"/>
                 <w:sz w:val="20"/>
               </w:rPr>
-              <w:lastRenderedPageBreak/>
               <w:t>2</w:t>
             </w:r>
           </w:p>
@@ -8604,7 +11504,15 @@
                 <w:rFonts w:ascii="Arial" w:hAnsi="Arial"/>
                 <w:sz w:val="20"/>
               </w:rPr>
-              <w:t>##QA-PASS (Waste Site Parse Check): The cie-ipp.pl output only has sites listed in the VZEHSIT.</w:t>
+              <w:t xml:space="preserve">##QA-PASS (Waste Site </w:t>
+            </w:r>
+            <w:r>
+              <w:rPr>
+                <w:rFonts w:ascii="Arial" w:hAnsi="Arial"/>
+                <w:sz w:val="20"/>
+              </w:rPr>
+              <w:lastRenderedPageBreak/>
+              <w:t>Parse Check): The cie-ipp.pl output only has sites listed in the VZEHSIT.</w:t>
             </w:r>
             <w:r>
               <w:rPr>
@@ -9637,7 +12545,6 @@
                 <w:rFonts w:ascii="Arial" w:hAnsi="Arial"/>
                 <w:sz w:val="20"/>
               </w:rPr>
-              <w:lastRenderedPageBreak/>
               <w:t>8</w:t>
             </w:r>
           </w:p>
@@ -9771,6 +12678,7 @@
                 <w:rFonts w:ascii="Arial" w:hAnsi="Arial"/>
                 <w:sz w:val="20"/>
               </w:rPr>
+              <w:lastRenderedPageBreak/>
               <w:t xml:space="preserve">If this exact string is present, FR-8 has been satisfied by the </w:t>
             </w:r>
             <w:sdt>
@@ -10534,7 +13442,6 @@
         <w:rPr>
           <w:rFonts w:ascii="Arial" w:hAnsi="Arial"/>
         </w:rPr>
-        <w:lastRenderedPageBreak/>
         <w:t>OUTPUT=</w:t>
       </w:r>
       <w:proofErr w:type="spellStart"/>
@@ -10585,6 +13492,7 @@
         <w:pStyle w:val="Heading1"/>
       </w:pPr>
       <w:r>
+        <w:lastRenderedPageBreak/>
         <w:t xml:space="preserve">Tool </w:t>
       </w:r>
       <w:r>
@@ -11063,7 +13971,6 @@
         <w:spacing w:after="160" w:line="259" w:lineRule="auto"/>
       </w:pPr>
       <w:r>
-        <w:lastRenderedPageBreak/>
         <w:br w:type="page"/>
       </w:r>
     </w:p>
@@ -11258,7 +14165,7 @@
                 <w:rPr>
                   <w:noProof/>
                 </w:rPr>
-                <w:t>3</w:t>
+                <w:t>5</w:t>
               </w:r>
             </w:fldSimple>
           </w:p>
@@ -15305,6 +18212,119 @@
 <file path=word/numbering.xml><?xml version="1.0" encoding="utf-8"?>
 <w:numbering xmlns:wpc="http://schemas.microsoft.com/office/word/2010/wordprocessingCanvas" xmlns:cx="http://schemas.microsoft.com/office/drawing/2014/chartex" xmlns:cx1="http://schemas.microsoft.com/office/drawing/2015/9/8/chartex" xmlns:cx2="http://schemas.microsoft.com/office/drawing/2015/10/21/chartex" xmlns:cx3="http://schemas.microsoft.com/office/drawing/2016/5/9/chartex" xmlns:cx4="http://schemas.microsoft.com/office/drawing/2016/5/10/chartex" xmlns:cx5="http://schemas.microsoft.com/office/drawing/2016/5/11/chartex" xmlns:cx6="http://schemas.microsoft.com/office/drawing/2016/5/12/chartex" xmlns:cx7="http://schemas.microsoft.com/office/drawing/2016/5/13/chartex" xmlns:cx8="http://schemas.microsoft.com/office/drawing/2016/5/14/chartex" xmlns:mc="http://schemas.openxmlformats.org/markup-compatibility/2006" xmlns:aink="http://schemas.microsoft.com/office/drawing/2016/ink" xmlns:am3d="http://schemas.microsoft.com/office/drawing/2017/model3d" xmlns:o="urn:schemas-microsoft-com:office:office" xmlns:r="http://schemas.openxmlformats.org/officeDocument/2006/relationships" xmlns:m="http://schemas.openxmlformats.org/officeDocument/2006/math" xmlns:v="urn:schemas-microsoft-com:vml" xmlns:wp14="http://schemas.microsoft.com/office/word/2010/wordprocessingDrawing" xmlns:wp="http://schemas.openxmlformats.org/drawingml/2006/wordprocessingDrawing" xmlns:w10="urn:schemas-microsoft-com:office:word" xmlns:w="http://schemas.openxmlformats.org/wordprocessingml/2006/main" xmlns:w14="http://schemas.microsoft.com/office/word/2010/wordml" xmlns:w15="http://schemas.microsoft.com/office/word/2012/wordml" xmlns:w16cex="http://schemas.microsoft.com/office/word/2018/wordml/cex" xmlns:w16cid="http://schemas.microsoft.com/office/word/2016/wordml/cid" xmlns:w16="http://schemas.microsoft.com/office/word/2018/wordml" xmlns:w16se="http://schemas.microsoft.com/office/word/2015/wordml/symex" xmlns:wpg="http://schemas.microsoft.com/office/word/2010/wordprocessingGroup" xmlns:wpi="http://schemas.microsoft.com/office/word/2010/wordprocessingInk" xmlns:wne="http://schemas.microsoft.com/office/word/2006/wordml" xmlns:wps="http://schemas.microsoft.com/office/word/2010/wordprocessingShape" mc:Ignorable="w14 w15 w16se w16cid w16 w16cex wp14">
   <w:abstractNum w:abstractNumId="0" w15:restartNumberingAfterBreak="0">
+    <w:nsid w:val="0D302B3B"/>
+    <w:multiLevelType w:val="hybridMultilevel"/>
+    <w:tmpl w:val="56EE61DA"/>
+    <w:lvl w:ilvl="0" w:tplc="04090001">
+      <w:start w:val="1"/>
+      <w:numFmt w:val="bullet"/>
+      <w:lvlText w:val=""/>
+      <w:lvlJc w:val="left"/>
+      <w:pPr>
+        <w:ind w:left="1440" w:hanging="360"/>
+      </w:pPr>
+      <w:rPr>
+        <w:rFonts w:ascii="Symbol" w:hAnsi="Symbol" w:hint="default"/>
+      </w:rPr>
+    </w:lvl>
+    <w:lvl w:ilvl="1" w:tplc="04090003">
+      <w:start w:val="1"/>
+      <w:numFmt w:val="bullet"/>
+      <w:lvlText w:val="o"/>
+      <w:lvlJc w:val="left"/>
+      <w:pPr>
+        <w:ind w:left="2160" w:hanging="360"/>
+      </w:pPr>
+      <w:rPr>
+        <w:rFonts w:ascii="Courier New" w:hAnsi="Courier New" w:cs="Courier New" w:hint="default"/>
+      </w:rPr>
+    </w:lvl>
+    <w:lvl w:ilvl="2" w:tplc="04090005" w:tentative="1">
+      <w:start w:val="1"/>
+      <w:numFmt w:val="bullet"/>
+      <w:lvlText w:val=""/>
+      <w:lvlJc w:val="left"/>
+      <w:pPr>
+        <w:ind w:left="2880" w:hanging="360"/>
+      </w:pPr>
+      <w:rPr>
+        <w:rFonts w:ascii="Wingdings" w:hAnsi="Wingdings" w:hint="default"/>
+      </w:rPr>
+    </w:lvl>
+    <w:lvl w:ilvl="3" w:tplc="04090001" w:tentative="1">
+      <w:start w:val="1"/>
+      <w:numFmt w:val="bullet"/>
+      <w:lvlText w:val=""/>
+      <w:lvlJc w:val="left"/>
+      <w:pPr>
+        <w:ind w:left="3600" w:hanging="360"/>
+      </w:pPr>
+      <w:rPr>
+        <w:rFonts w:ascii="Symbol" w:hAnsi="Symbol" w:hint="default"/>
+      </w:rPr>
+    </w:lvl>
+    <w:lvl w:ilvl="4" w:tplc="04090003" w:tentative="1">
+      <w:start w:val="1"/>
+      <w:numFmt w:val="bullet"/>
+      <w:lvlText w:val="o"/>
+      <w:lvlJc w:val="left"/>
+      <w:pPr>
+        <w:ind w:left="4320" w:hanging="360"/>
+      </w:pPr>
+      <w:rPr>
+        <w:rFonts w:ascii="Courier New" w:hAnsi="Courier New" w:cs="Courier New" w:hint="default"/>
+      </w:rPr>
+    </w:lvl>
+    <w:lvl w:ilvl="5" w:tplc="04090005" w:tentative="1">
+      <w:start w:val="1"/>
+      <w:numFmt w:val="bullet"/>
+      <w:lvlText w:val=""/>
+      <w:lvlJc w:val="left"/>
+      <w:pPr>
+        <w:ind w:left="5040" w:hanging="360"/>
+      </w:pPr>
+      <w:rPr>
+        <w:rFonts w:ascii="Wingdings" w:hAnsi="Wingdings" w:hint="default"/>
+      </w:rPr>
+    </w:lvl>
+    <w:lvl w:ilvl="6" w:tplc="04090001" w:tentative="1">
+      <w:start w:val="1"/>
+      <w:numFmt w:val="bullet"/>
+      <w:lvlText w:val=""/>
+      <w:lvlJc w:val="left"/>
+      <w:pPr>
+        <w:ind w:left="5760" w:hanging="360"/>
+      </w:pPr>
+      <w:rPr>
+        <w:rFonts w:ascii="Symbol" w:hAnsi="Symbol" w:hint="default"/>
+      </w:rPr>
+    </w:lvl>
+    <w:lvl w:ilvl="7" w:tplc="04090003" w:tentative="1">
+      <w:start w:val="1"/>
+      <w:numFmt w:val="bullet"/>
+      <w:lvlText w:val="o"/>
+      <w:lvlJc w:val="left"/>
+      <w:pPr>
+        <w:ind w:left="6480" w:hanging="360"/>
+      </w:pPr>
+      <w:rPr>
+        <w:rFonts w:ascii="Courier New" w:hAnsi="Courier New" w:cs="Courier New" w:hint="default"/>
+      </w:rPr>
+    </w:lvl>
+    <w:lvl w:ilvl="8" w:tplc="04090005" w:tentative="1">
+      <w:start w:val="1"/>
+      <w:numFmt w:val="bullet"/>
+      <w:lvlText w:val=""/>
+      <w:lvlJc w:val="left"/>
+      <w:pPr>
+        <w:ind w:left="7200" w:hanging="360"/>
+      </w:pPr>
+      <w:rPr>
+        <w:rFonts w:ascii="Wingdings" w:hAnsi="Wingdings" w:hint="default"/>
+      </w:rPr>
+    </w:lvl>
+  </w:abstractNum>
+  <w:abstractNum w:abstractNumId="1" w15:restartNumberingAfterBreak="0">
     <w:nsid w:val="0F421A64"/>
     <w:multiLevelType w:val="hybridMultilevel"/>
     <w:tmpl w:val="3CB08554"/>
@@ -15390,7 +18410,7 @@
       </w:pPr>
     </w:lvl>
   </w:abstractNum>
-  <w:abstractNum w:abstractNumId="1" w15:restartNumberingAfterBreak="0">
+  <w:abstractNum w:abstractNumId="2" w15:restartNumberingAfterBreak="0">
     <w:nsid w:val="15552068"/>
     <w:multiLevelType w:val="hybridMultilevel"/>
     <w:tmpl w:val="DB34DF5E"/>
@@ -15477,7 +18497,7 @@
       </w:pPr>
     </w:lvl>
   </w:abstractNum>
-  <w:abstractNum w:abstractNumId="2" w15:restartNumberingAfterBreak="0">
+  <w:abstractNum w:abstractNumId="3" w15:restartNumberingAfterBreak="0">
     <w:nsid w:val="1C0A7261"/>
     <w:multiLevelType w:val="hybridMultilevel"/>
     <w:tmpl w:val="87007980"/>
@@ -15590,7 +18610,7 @@
       </w:rPr>
     </w:lvl>
   </w:abstractNum>
-  <w:abstractNum w:abstractNumId="3" w15:restartNumberingAfterBreak="0">
+  <w:abstractNum w:abstractNumId="4" w15:restartNumberingAfterBreak="0">
     <w:nsid w:val="1E862BB9"/>
     <w:multiLevelType w:val="hybridMultilevel"/>
     <w:tmpl w:val="02386878"/>
@@ -15676,7 +18696,7 @@
       </w:pPr>
     </w:lvl>
   </w:abstractNum>
-  <w:abstractNum w:abstractNumId="4" w15:restartNumberingAfterBreak="0">
+  <w:abstractNum w:abstractNumId="5" w15:restartNumberingAfterBreak="0">
     <w:nsid w:val="202265B6"/>
     <w:multiLevelType w:val="multilevel"/>
     <w:tmpl w:val="6B7E321A"/>
@@ -15825,7 +18845,7 @@
       </w:rPr>
     </w:lvl>
   </w:abstractNum>
-  <w:abstractNum w:abstractNumId="5" w15:restartNumberingAfterBreak="0">
+  <w:abstractNum w:abstractNumId="6" w15:restartNumberingAfterBreak="0">
     <w:nsid w:val="24FF0B57"/>
     <w:multiLevelType w:val="hybridMultilevel"/>
     <w:tmpl w:val="5AF4BFDC"/>
@@ -15914,7 +18934,7 @@
       </w:pPr>
     </w:lvl>
   </w:abstractNum>
-  <w:abstractNum w:abstractNumId="6" w15:restartNumberingAfterBreak="0">
+  <w:abstractNum w:abstractNumId="7" w15:restartNumberingAfterBreak="0">
     <w:nsid w:val="254E5995"/>
     <w:multiLevelType w:val="multilevel"/>
     <w:tmpl w:val="0409001F"/>
@@ -16000,7 +19020,7 @@
       </w:pPr>
     </w:lvl>
   </w:abstractNum>
-  <w:abstractNum w:abstractNumId="7" w15:restartNumberingAfterBreak="0">
+  <w:abstractNum w:abstractNumId="8" w15:restartNumberingAfterBreak="0">
     <w:nsid w:val="29E44326"/>
     <w:multiLevelType w:val="hybridMultilevel"/>
     <w:tmpl w:val="8956405C"/>
@@ -16086,7 +19106,7 @@
       </w:pPr>
     </w:lvl>
   </w:abstractNum>
-  <w:abstractNum w:abstractNumId="8" w15:restartNumberingAfterBreak="0">
+  <w:abstractNum w:abstractNumId="9" w15:restartNumberingAfterBreak="0">
     <w:nsid w:val="2EEE0EFD"/>
     <w:multiLevelType w:val="hybridMultilevel"/>
     <w:tmpl w:val="778A7B38"/>
@@ -16172,7 +19192,7 @@
       </w:pPr>
     </w:lvl>
   </w:abstractNum>
-  <w:abstractNum w:abstractNumId="9" w15:restartNumberingAfterBreak="0">
+  <w:abstractNum w:abstractNumId="10" w15:restartNumberingAfterBreak="0">
     <w:nsid w:val="3940078E"/>
     <w:multiLevelType w:val="hybridMultilevel"/>
     <w:tmpl w:val="20F236F4"/>
@@ -16258,7 +19278,7 @@
       </w:pPr>
     </w:lvl>
   </w:abstractNum>
-  <w:abstractNum w:abstractNumId="10" w15:restartNumberingAfterBreak="0">
+  <w:abstractNum w:abstractNumId="11" w15:restartNumberingAfterBreak="0">
     <w:nsid w:val="3AF507A3"/>
     <w:multiLevelType w:val="hybridMultilevel"/>
     <w:tmpl w:val="43240F2C"/>
@@ -16371,7 +19391,7 @@
       </w:rPr>
     </w:lvl>
   </w:abstractNum>
-  <w:abstractNum w:abstractNumId="11" w15:restartNumberingAfterBreak="0">
+  <w:abstractNum w:abstractNumId="12" w15:restartNumberingAfterBreak="0">
     <w:nsid w:val="408A30C7"/>
     <w:multiLevelType w:val="hybridMultilevel"/>
     <w:tmpl w:val="E4FADEBC"/>
@@ -16484,7 +19504,7 @@
       </w:rPr>
     </w:lvl>
   </w:abstractNum>
-  <w:abstractNum w:abstractNumId="12" w15:restartNumberingAfterBreak="0">
+  <w:abstractNum w:abstractNumId="13" w15:restartNumberingAfterBreak="0">
     <w:nsid w:val="41DA067B"/>
     <w:multiLevelType w:val="hybridMultilevel"/>
     <w:tmpl w:val="79B0F6D4"/>
@@ -16570,7 +19590,7 @@
       </w:pPr>
     </w:lvl>
   </w:abstractNum>
-  <w:abstractNum w:abstractNumId="13" w15:restartNumberingAfterBreak="0">
+  <w:abstractNum w:abstractNumId="14" w15:restartNumberingAfterBreak="0">
     <w:nsid w:val="42422D19"/>
     <w:multiLevelType w:val="hybridMultilevel"/>
     <w:tmpl w:val="915035AA"/>
@@ -16659,7 +19679,7 @@
       </w:pPr>
     </w:lvl>
   </w:abstractNum>
-  <w:abstractNum w:abstractNumId="14" w15:restartNumberingAfterBreak="0">
+  <w:abstractNum w:abstractNumId="15" w15:restartNumberingAfterBreak="0">
     <w:nsid w:val="482E56D1"/>
     <w:multiLevelType w:val="multilevel"/>
     <w:tmpl w:val="963C17B6"/>
@@ -16808,7 +19828,7 @@
       </w:rPr>
     </w:lvl>
   </w:abstractNum>
-  <w:abstractNum w:abstractNumId="15" w15:restartNumberingAfterBreak="0">
+  <w:abstractNum w:abstractNumId="16" w15:restartNumberingAfterBreak="0">
     <w:nsid w:val="48E962C2"/>
     <w:multiLevelType w:val="hybridMultilevel"/>
     <w:tmpl w:val="02386878"/>
@@ -16894,7 +19914,7 @@
       </w:pPr>
     </w:lvl>
   </w:abstractNum>
-  <w:abstractNum w:abstractNumId="16" w15:restartNumberingAfterBreak="0">
+  <w:abstractNum w:abstractNumId="17" w15:restartNumberingAfterBreak="0">
     <w:nsid w:val="4B2B70C1"/>
     <w:multiLevelType w:val="multilevel"/>
     <w:tmpl w:val="B0B458DA"/>
@@ -17009,7 +20029,7 @@
       </w:rPr>
     </w:lvl>
   </w:abstractNum>
-  <w:abstractNum w:abstractNumId="17" w15:restartNumberingAfterBreak="0">
+  <w:abstractNum w:abstractNumId="18" w15:restartNumberingAfterBreak="0">
     <w:nsid w:val="50435767"/>
     <w:multiLevelType w:val="hybridMultilevel"/>
     <w:tmpl w:val="D9924FE6"/>
@@ -17122,7 +20142,7 @@
       </w:rPr>
     </w:lvl>
   </w:abstractNum>
-  <w:abstractNum w:abstractNumId="18" w15:restartNumberingAfterBreak="0">
+  <w:abstractNum w:abstractNumId="19" w15:restartNumberingAfterBreak="0">
     <w:nsid w:val="5B1153B0"/>
     <w:multiLevelType w:val="multilevel"/>
     <w:tmpl w:val="B0B458DA"/>
@@ -17239,7 +20259,7 @@
       </w:rPr>
     </w:lvl>
   </w:abstractNum>
-  <w:abstractNum w:abstractNumId="19" w15:restartNumberingAfterBreak="0">
+  <w:abstractNum w:abstractNumId="20" w15:restartNumberingAfterBreak="0">
     <w:nsid w:val="5D8449F3"/>
     <w:multiLevelType w:val="hybridMultilevel"/>
     <w:tmpl w:val="FBE65BDA"/>
@@ -17352,7 +20372,7 @@
       </w:rPr>
     </w:lvl>
   </w:abstractNum>
-  <w:abstractNum w:abstractNumId="20" w15:restartNumberingAfterBreak="0">
+  <w:abstractNum w:abstractNumId="21" w15:restartNumberingAfterBreak="0">
     <w:nsid w:val="6C1A686C"/>
     <w:multiLevelType w:val="multilevel"/>
     <w:tmpl w:val="0409001F"/>
@@ -17438,7 +20458,7 @@
       </w:pPr>
     </w:lvl>
   </w:abstractNum>
-  <w:abstractNum w:abstractNumId="21" w15:restartNumberingAfterBreak="0">
+  <w:abstractNum w:abstractNumId="22" w15:restartNumberingAfterBreak="0">
     <w:nsid w:val="6F793417"/>
     <w:multiLevelType w:val="hybridMultilevel"/>
     <w:tmpl w:val="05B681B0"/>
@@ -17551,7 +20571,7 @@
       </w:rPr>
     </w:lvl>
   </w:abstractNum>
-  <w:abstractNum w:abstractNumId="22" w15:restartNumberingAfterBreak="0">
+  <w:abstractNum w:abstractNumId="23" w15:restartNumberingAfterBreak="0">
     <w:nsid w:val="734B4CC3"/>
     <w:multiLevelType w:val="multilevel"/>
     <w:tmpl w:val="0409001F"/>
@@ -17637,7 +20657,7 @@
       </w:pPr>
     </w:lvl>
   </w:abstractNum>
-  <w:abstractNum w:abstractNumId="23" w15:restartNumberingAfterBreak="0">
+  <w:abstractNum w:abstractNumId="24" w15:restartNumberingAfterBreak="0">
     <w:nsid w:val="7CA35266"/>
     <w:multiLevelType w:val="multilevel"/>
     <w:tmpl w:val="04090025"/>
@@ -17723,7 +20743,7 @@
       </w:pPr>
     </w:lvl>
   </w:abstractNum>
-  <w:abstractNum w:abstractNumId="24" w15:restartNumberingAfterBreak="0">
+  <w:abstractNum w:abstractNumId="25" w15:restartNumberingAfterBreak="0">
     <w:nsid w:val="7FD31724"/>
     <w:multiLevelType w:val="hybridMultilevel"/>
     <w:tmpl w:val="7A0CB9D8"/>
@@ -17813,40 +20833,40 @@
     </w:lvl>
   </w:abstractNum>
   <w:num w:numId="1">
-    <w:abstractNumId w:val="13"/>
+    <w:abstractNumId w:val="14"/>
   </w:num>
   <w:num w:numId="2">
+    <w:abstractNumId w:val="20"/>
+  </w:num>
+  <w:num w:numId="3">
+    <w:abstractNumId w:val="3"/>
+  </w:num>
+  <w:num w:numId="4">
+    <w:abstractNumId w:val="15"/>
+  </w:num>
+  <w:num w:numId="5">
+    <w:abstractNumId w:val="5"/>
+  </w:num>
+  <w:num w:numId="6">
+    <w:abstractNumId w:val="11"/>
+  </w:num>
+  <w:num w:numId="7">
+    <w:abstractNumId w:val="17"/>
+  </w:num>
+  <w:num w:numId="8">
+    <w:abstractNumId w:val="24"/>
+  </w:num>
+  <w:num w:numId="9">
+    <w:abstractNumId w:val="23"/>
+  </w:num>
+  <w:num w:numId="10">
+    <w:abstractNumId w:val="7"/>
+  </w:num>
+  <w:num w:numId="11">
     <w:abstractNumId w:val="19"/>
   </w:num>
-  <w:num w:numId="3">
-    <w:abstractNumId w:val="2"/>
-  </w:num>
-  <w:num w:numId="4">
-    <w:abstractNumId w:val="14"/>
-  </w:num>
-  <w:num w:numId="5">
-    <w:abstractNumId w:val="4"/>
-  </w:num>
-  <w:num w:numId="6">
-    <w:abstractNumId w:val="10"/>
-  </w:num>
-  <w:num w:numId="7">
-    <w:abstractNumId w:val="16"/>
-  </w:num>
-  <w:num w:numId="8">
-    <w:abstractNumId w:val="23"/>
-  </w:num>
-  <w:num w:numId="9">
-    <w:abstractNumId w:val="22"/>
-  </w:num>
-  <w:num w:numId="10">
-    <w:abstractNumId w:val="6"/>
-  </w:num>
-  <w:num w:numId="11">
-    <w:abstractNumId w:val="18"/>
-  </w:num>
   <w:num w:numId="12">
-    <w:abstractNumId w:val="18"/>
+    <w:abstractNumId w:val="19"/>
     <w:lvlOverride w:ilvl="0">
       <w:startOverride w:val="1"/>
     </w:lvlOverride>
@@ -17876,46 +20896,49 @@
     </w:lvlOverride>
   </w:num>
   <w:num w:numId="13">
-    <w:abstractNumId w:val="20"/>
+    <w:abstractNumId w:val="21"/>
   </w:num>
   <w:num w:numId="14">
+    <w:abstractNumId w:val="2"/>
+  </w:num>
+  <w:num w:numId="15">
+    <w:abstractNumId w:val="12"/>
+  </w:num>
+  <w:num w:numId="16">
+    <w:abstractNumId w:val="9"/>
+  </w:num>
+  <w:num w:numId="17">
+    <w:abstractNumId w:val="10"/>
+  </w:num>
+  <w:num w:numId="18">
     <w:abstractNumId w:val="1"/>
   </w:num>
-  <w:num w:numId="15">
-    <w:abstractNumId w:val="11"/>
+  <w:num w:numId="19">
+    <w:abstractNumId w:val="4"/>
   </w:num>
-  <w:num w:numId="16">
+  <w:num w:numId="20">
+    <w:abstractNumId w:val="13"/>
+  </w:num>
+  <w:num w:numId="21">
     <w:abstractNumId w:val="8"/>
   </w:num>
-  <w:num w:numId="17">
-    <w:abstractNumId w:val="9"/>
-  </w:num>
-  <w:num w:numId="18">
-    <w:abstractNumId w:val="0"/>
-  </w:num>
-  <w:num w:numId="19">
-    <w:abstractNumId w:val="3"/>
-  </w:num>
-  <w:num w:numId="20">
-    <w:abstractNumId w:val="12"/>
-  </w:num>
-  <w:num w:numId="21">
-    <w:abstractNumId w:val="7"/>
-  </w:num>
   <w:num w:numId="22">
-    <w:abstractNumId w:val="15"/>
+    <w:abstractNumId w:val="16"/>
   </w:num>
   <w:num w:numId="23">
-    <w:abstractNumId w:val="24"/>
+    <w:abstractNumId w:val="25"/>
   </w:num>
   <w:num w:numId="24">
-    <w:abstractNumId w:val="5"/>
+    <w:abstractNumId w:val="6"/>
   </w:num>
   <w:num w:numId="25">
-    <w:abstractNumId w:val="21"/>
+    <w:abstractNumId w:val="22"/>
   </w:num>
   <w:num w:numId="26">
-    <w:abstractNumId w:val="17"/>
+    <w:abstractNumId w:val="18"/>
+  </w:num>
+  <w:num w:numId="27">
+    <w:abstractNumId w:val="0"/>
   </w:num>
 </w:numbering>
 </file>
@@ -20354,6 +23377,7 @@
     <w:rsid w:val="000B660F"/>
     <w:rsid w:val="000C09B6"/>
     <w:rsid w:val="000C2874"/>
+    <w:rsid w:val="0010705E"/>
     <w:rsid w:val="001D494B"/>
     <w:rsid w:val="00226593"/>
     <w:rsid w:val="002819AB"/>
@@ -20999,10 +24023,6 @@
     <w:name w:val="A428EE6E6CB74F59AA7EEBE9CF249B50"/>
     <w:rsid w:val="007D5989"/>
   </w:style>
-  <w:style w:type="paragraph" w:customStyle="1" w:styleId="6B85AEF281B04444A6BBECFE47134E0D">
-    <w:name w:val="6B85AEF281B04444A6BBECFE47134E0D"/>
-    <w:rsid w:val="007D5989"/>
-  </w:style>
   <w:style w:type="paragraph" w:customStyle="1" w:styleId="C0387DBB77B04EC3B697F14D4474A0A4">
     <w:name w:val="C0387DBB77B04EC3B697F14D4474A0A4"/>
     <w:rsid w:val="007D5989"/>
@@ -21333,25 +24353,6 @@
 </file>
 
 <file path=customXml/item1.xml><?xml version="1.0" encoding="utf-8"?>
-<p:properties xmlns:p="http://schemas.microsoft.com/office/2006/metadata/properties" xmlns:xsi="http://www.w3.org/2001/XMLSchema-instance" xmlns:pc="http://schemas.microsoft.com/office/infopath/2007/PartnerControls">
-  <documentManagement/>
-</p:properties>
-</file>
-
-<file path=customXml/item2.xml><?xml version="1.0" encoding="utf-8"?>
-<b:Sources xmlns:b="http://schemas.openxmlformats.org/officeDocument/2006/bibliography" xmlns="http://schemas.openxmlformats.org/officeDocument/2006/bibliography" SelectedStyle="\APASixthEditionOfficeOnline.xsl" StyleName="APA" Version="6"/>
-</file>
-
-<file path=customXml/item3.xml><?xml version="1.0" encoding="utf-8"?>
-<?mso-contentType ?>
-<FormTemplates xmlns="http://schemas.microsoft.com/sharepoint/v3/contenttype/forms">
-  <Display>DocumentLibraryForm</Display>
-  <Edit>DocumentLibraryForm</Edit>
-  <New>DocumentLibraryForm</New>
-</FormTemplates>
-</file>
-
-<file path=customXml/item4.xml><?xml version="1.0" encoding="utf-8"?>
 <ct:contentTypeSchema xmlns:ct="http://schemas.microsoft.com/office/2006/metadata/contentType" xmlns:ma="http://schemas.microsoft.com/office/2006/metadata/properties/metaAttributes" ct:_="" ma:_="" ma:contentTypeName="Document" ma:contentTypeID="0x010100092ED8BFBE6B3A4EA77F2F6C3B7D5F03" ma:contentTypeVersion="8" ma:contentTypeDescription="Create a new document." ma:contentTypeScope="" ma:versionID="796696fc8e9b9101acb13fc7b732803f">
   <xsd:schema xmlns:xsd="http://www.w3.org/2001/XMLSchema" xmlns:xs="http://www.w3.org/2001/XMLSchema" xmlns:p="http://schemas.microsoft.com/office/2006/metadata/properties" xmlns:ns2="786b8faf-106f-4958-a2b4-f779ae144ea5" targetNamespace="http://schemas.microsoft.com/office/2006/metadata/properties" ma:root="true" ma:fieldsID="7e5bcc9bcf80405593e224788f38d223" ns2:_="">
     <xsd:import namespace="786b8faf-106f-4958-a2b4-f779ae144ea5"/>
@@ -21523,32 +24524,26 @@
 </ct:contentTypeSchema>
 </file>
 
-<file path=customXml/itemProps1.xml><?xml version="1.0" encoding="utf-8"?>
-<ds:datastoreItem xmlns:ds="http://schemas.openxmlformats.org/officeDocument/2006/customXml" ds:itemID="{E06CAFCD-6133-4BF3-A671-56544DC9D586}">
-  <ds:schemaRefs>
-    <ds:schemaRef ds:uri="http://schemas.microsoft.com/office/2006/metadata/properties"/>
-    <ds:schemaRef ds:uri="http://schemas.microsoft.com/office/infopath/2007/PartnerControls"/>
-  </ds:schemaRefs>
-</ds:datastoreItem>
+<file path=customXml/item2.xml><?xml version="1.0" encoding="utf-8"?>
+<?mso-contentType ?>
+<FormTemplates xmlns="http://schemas.microsoft.com/sharepoint/v3/contenttype/forms">
+  <Display>DocumentLibraryForm</Display>
+  <Edit>DocumentLibraryForm</Edit>
+  <New>DocumentLibraryForm</New>
+</FormTemplates>
 </file>
 
-<file path=customXml/itemProps2.xml><?xml version="1.0" encoding="utf-8"?>
-<ds:datastoreItem xmlns:ds="http://schemas.openxmlformats.org/officeDocument/2006/customXml" ds:itemID="{2720F218-8B4B-4A5E-8C27-4CA0B85B0CEC}">
-  <ds:schemaRefs>
-    <ds:schemaRef ds:uri="http://schemas.openxmlformats.org/officeDocument/2006/bibliography"/>
-  </ds:schemaRefs>
-</ds:datastoreItem>
+<file path=customXml/item3.xml><?xml version="1.0" encoding="utf-8"?>
+<b:Sources xmlns:b="http://schemas.openxmlformats.org/officeDocument/2006/bibliography" xmlns="http://schemas.openxmlformats.org/officeDocument/2006/bibliography" SelectedStyle="\APASixthEditionOfficeOnline.xsl" StyleName="APA" Version="6"/>
 </file>
 
-<file path=customXml/itemProps3.xml><?xml version="1.0" encoding="utf-8"?>
-<ds:datastoreItem xmlns:ds="http://schemas.openxmlformats.org/officeDocument/2006/customXml" ds:itemID="{8D42678C-F8F3-49FD-9D71-B1240709B3FD}">
-  <ds:schemaRefs>
-    <ds:schemaRef ds:uri="http://schemas.microsoft.com/sharepoint/v3/contenttype/forms"/>
-  </ds:schemaRefs>
-</ds:datastoreItem>
+<file path=customXml/item4.xml><?xml version="1.0" encoding="utf-8"?>
+<p:properties xmlns:p="http://schemas.microsoft.com/office/2006/metadata/properties" xmlns:xsi="http://www.w3.org/2001/XMLSchema-instance" xmlns:pc="http://schemas.microsoft.com/office/infopath/2007/PartnerControls">
+  <documentManagement/>
+</p:properties>
 </file>
 
-<file path=customXml/itemProps4.xml><?xml version="1.0" encoding="utf-8"?>
+<file path=customXml/itemProps1.xml><?xml version="1.0" encoding="utf-8"?>
 <ds:datastoreItem xmlns:ds="http://schemas.openxmlformats.org/officeDocument/2006/customXml" ds:itemID="{1FAACE68-BB26-42D3-BF86-4B60A8669896}">
   <ds:schemaRefs>
     <ds:schemaRef ds:uri="http://schemas.microsoft.com/office/2006/metadata/contentType"/>
@@ -21564,4 +24559,29 @@
     <ds:schemaRef ds:uri="http://schemas.microsoft.com/internal/obd"/>
   </ds:schemaRefs>
 </ds:datastoreItem>
+</file>
+
+<file path=customXml/itemProps2.xml><?xml version="1.0" encoding="utf-8"?>
+<ds:datastoreItem xmlns:ds="http://schemas.openxmlformats.org/officeDocument/2006/customXml" ds:itemID="{8D42678C-F8F3-49FD-9D71-B1240709B3FD}">
+  <ds:schemaRefs>
+    <ds:schemaRef ds:uri="http://schemas.microsoft.com/sharepoint/v3/contenttype/forms"/>
+  </ds:schemaRefs>
+</ds:datastoreItem>
+</file>
+
+<file path=customXml/itemProps3.xml><?xml version="1.0" encoding="utf-8"?>
+<ds:datastoreItem xmlns:ds="http://schemas.openxmlformats.org/officeDocument/2006/customXml" ds:itemID="{2720F218-8B4B-4A5E-8C27-4CA0B85B0CEC}">
+  <ds:schemaRefs>
+    <ds:schemaRef ds:uri="http://schemas.openxmlformats.org/officeDocument/2006/bibliography"/>
+  </ds:schemaRefs>
+</ds:datastoreItem>
+</file>
+
+<file path=customXml/itemProps4.xml><?xml version="1.0" encoding="utf-8"?>
+<ds:datastoreItem xmlns:ds="http://schemas.openxmlformats.org/officeDocument/2006/customXml" ds:itemID="{E06CAFCD-6133-4BF3-A671-56544DC9D586}">
+  <ds:schemaRefs>
+    <ds:schemaRef ds:uri="http://schemas.microsoft.com/office/2006/metadata/properties"/>
+    <ds:schemaRef ds:uri="http://schemas.microsoft.com/office/infopath/2007/PartnerControls"/>
+  </ds:schemaRefs>
+</ds:datastoreItem>
 </file>
</xml_diff>

<commit_message>
Edits to the QA document
</commit_message>
<xml_diff>
--- a/docs/00_inventory-preprocessor_inventory_pp.py.docx
+++ b/docs/00_inventory-preprocessor_inventory_pp.py.docx
@@ -760,17 +760,564 @@
     <w:p>
       <w:pPr>
         <w:pStyle w:val="H1bodytext"/>
+        <w:rPr>
+          <w:rFonts w:ascii="Arial" w:hAnsi="Arial" w:cs="Arial"/>
+        </w:rPr>
+      </w:pPr>
+      <w:bookmarkStart w:id="1" w:name="_Hlk50024328"/>
+      <w:r>
+        <w:rPr>
+          <w:rFonts w:ascii="Arial" w:hAnsi="Arial" w:cs="Arial"/>
+        </w:rPr>
+        <w:t>FR-1:   Arguments will include:</w:t>
+      </w:r>
+    </w:p>
+    <w:p>
+      <w:pPr>
+        <w:pStyle w:val="H1bodytext"/>
+        <w:numPr>
+          <w:ilvl w:val="0"/>
+          <w:numId w:val="29"/>
+        </w:numPr>
+        <w:rPr>
+          <w:rFonts w:ascii="Arial" w:hAnsi="Arial" w:cs="Arial"/>
+        </w:rPr>
+      </w:pPr>
+      <w:r>
+        <w:rPr>
+          <w:rFonts w:ascii="Arial" w:hAnsi="Arial" w:cs="Arial"/>
+        </w:rPr>
+        <w:t>Required: VZEHSIT file path</w:t>
+      </w:r>
+      <w:r>
+        <w:rPr>
+          <w:rFonts w:ascii="Arial" w:hAnsi="Arial" w:cs="Arial"/>
+        </w:rPr>
+        <w:t xml:space="preserve"> (including file name)</w:t>
+      </w:r>
+    </w:p>
+    <w:p>
+      <w:pPr>
+        <w:pStyle w:val="H1bodytext"/>
+        <w:numPr>
+          <w:ilvl w:val="0"/>
+          <w:numId w:val="29"/>
+        </w:numPr>
+        <w:rPr>
+          <w:rFonts w:ascii="Arial" w:hAnsi="Arial" w:cs="Arial"/>
+        </w:rPr>
+      </w:pPr>
+      <w:r>
+        <w:rPr>
+          <w:rFonts w:ascii="Arial" w:hAnsi="Arial" w:cs="Arial"/>
+        </w:rPr>
+        <w:t xml:space="preserve">Optional: Chemical Inventory </w:t>
+      </w:r>
+      <w:r>
+        <w:rPr>
+          <w:rFonts w:ascii="Arial" w:hAnsi="Arial" w:cs="Arial"/>
+        </w:rPr>
+        <w:t>file path</w:t>
+      </w:r>
+      <w:r>
+        <w:rPr>
+          <w:rFonts w:ascii="Arial" w:hAnsi="Arial" w:cs="Arial"/>
+        </w:rPr>
+        <w:t xml:space="preserve"> (including file name)</w:t>
+      </w:r>
+    </w:p>
+    <w:p>
+      <w:pPr>
+        <w:pStyle w:val="H1bodytext"/>
+        <w:numPr>
+          <w:ilvl w:val="0"/>
+          <w:numId w:val="29"/>
+        </w:numPr>
+        <w:rPr>
+          <w:rFonts w:ascii="Arial" w:hAnsi="Arial" w:cs="Arial"/>
+        </w:rPr>
+      </w:pPr>
+      <w:r>
+        <w:rPr>
+          <w:rFonts w:ascii="Arial" w:hAnsi="Arial" w:cs="Arial"/>
+        </w:rPr>
+        <w:t xml:space="preserve">Optional: SAC </w:t>
+      </w:r>
+      <w:r>
+        <w:rPr>
+          <w:rFonts w:ascii="Arial" w:hAnsi="Arial" w:cs="Arial"/>
+        </w:rPr>
+        <w:t>file path</w:t>
+      </w:r>
+      <w:r>
+        <w:rPr>
+          <w:rFonts w:ascii="Arial" w:hAnsi="Arial" w:cs="Arial"/>
+        </w:rPr>
+        <w:t xml:space="preserve"> (including file name)</w:t>
+      </w:r>
+    </w:p>
+    <w:p>
+      <w:pPr>
+        <w:pStyle w:val="H1bodytext"/>
+        <w:numPr>
+          <w:ilvl w:val="0"/>
+          <w:numId w:val="29"/>
+        </w:numPr>
+        <w:rPr>
+          <w:rFonts w:ascii="Arial" w:hAnsi="Arial" w:cs="Arial"/>
+        </w:rPr>
+      </w:pPr>
+      <w:r>
+        <w:rPr>
+          <w:rFonts w:ascii="Arial" w:hAnsi="Arial" w:cs="Arial"/>
+        </w:rPr>
+        <w:t>Optional: Solid Waste Release directory path</w:t>
+      </w:r>
+      <w:r>
+        <w:rPr>
+          <w:rFonts w:ascii="Arial" w:hAnsi="Arial" w:cs="Arial"/>
+        </w:rPr>
+        <w:t xml:space="preserve"> (including the directory name)</w:t>
+      </w:r>
+    </w:p>
+    <w:p>
+      <w:pPr>
+        <w:pStyle w:val="H1bodytext"/>
+        <w:numPr>
+          <w:ilvl w:val="0"/>
+          <w:numId w:val="29"/>
+        </w:numPr>
+        <w:rPr>
+          <w:rFonts w:ascii="Arial" w:hAnsi="Arial" w:cs="Arial"/>
+        </w:rPr>
+      </w:pPr>
+      <w:r>
+        <w:rPr>
+          <w:rFonts w:ascii="Arial" w:hAnsi="Arial" w:cs="Arial"/>
+        </w:rPr>
+        <w:t xml:space="preserve">Optional: Solid Waste Release </w:t>
+      </w:r>
+      <w:r>
+        <w:rPr>
+          <w:rFonts w:ascii="Arial" w:hAnsi="Arial" w:cs="Arial"/>
+        </w:rPr>
+        <w:t>file path</w:t>
+      </w:r>
+      <w:r>
+        <w:rPr>
+          <w:rFonts w:ascii="Arial" w:hAnsi="Arial" w:cs="Arial"/>
+        </w:rPr>
+        <w:t xml:space="preserve"> (including file name)</w:t>
+      </w:r>
+    </w:p>
+    <w:p>
+      <w:pPr>
+        <w:pStyle w:val="H1bodytext"/>
+        <w:numPr>
+          <w:ilvl w:val="0"/>
+          <w:numId w:val="29"/>
+        </w:numPr>
+        <w:rPr>
+          <w:rFonts w:ascii="Arial" w:hAnsi="Arial" w:cs="Arial"/>
+        </w:rPr>
+      </w:pPr>
+      <w:r>
+        <w:rPr>
+          <w:rFonts w:ascii="Arial" w:hAnsi="Arial" w:cs="Arial"/>
+        </w:rPr>
+        <w:t xml:space="preserve">Optional: Site-Specific Inventory </w:t>
+      </w:r>
+      <w:r>
+        <w:rPr>
+          <w:rFonts w:ascii="Arial" w:hAnsi="Arial" w:cs="Arial"/>
+        </w:rPr>
+        <w:t>file path</w:t>
+      </w:r>
+      <w:r>
+        <w:rPr>
+          <w:rFonts w:ascii="Arial" w:hAnsi="Arial" w:cs="Arial"/>
+        </w:rPr>
+        <w:t xml:space="preserve"> (including file name)</w:t>
+      </w:r>
+    </w:p>
+    <w:p>
+      <w:pPr>
+        <w:pStyle w:val="H1bodytext"/>
+        <w:numPr>
+          <w:ilvl w:val="0"/>
+          <w:numId w:val="29"/>
+        </w:numPr>
+        <w:rPr>
+          <w:rFonts w:ascii="Arial" w:hAnsi="Arial" w:cs="Arial"/>
+        </w:rPr>
+      </w:pPr>
+      <w:r>
+        <w:rPr>
+          <w:rFonts w:ascii="Arial" w:hAnsi="Arial" w:cs="Arial"/>
+        </w:rPr>
+        <w:t xml:space="preserve">Optional: SIMv2 </w:t>
+      </w:r>
+      <w:r>
+        <w:rPr>
+          <w:rFonts w:ascii="Arial" w:hAnsi="Arial" w:cs="Arial"/>
+        </w:rPr>
+        <w:t>file path</w:t>
+      </w:r>
+      <w:r>
+        <w:rPr>
+          <w:rFonts w:ascii="Arial" w:hAnsi="Arial" w:cs="Arial"/>
+        </w:rPr>
+        <w:t xml:space="preserve"> (including file name)</w:t>
+      </w:r>
+    </w:p>
+    <w:p>
+      <w:pPr>
+        <w:pStyle w:val="H1bodytext"/>
+        <w:numPr>
+          <w:ilvl w:val="0"/>
+          <w:numId w:val="29"/>
+        </w:numPr>
+        <w:rPr>
+          <w:rFonts w:ascii="Arial" w:hAnsi="Arial" w:cs="Arial"/>
+        </w:rPr>
+      </w:pPr>
+      <w:r>
+        <w:rPr>
+          <w:rFonts w:ascii="Arial" w:hAnsi="Arial" w:cs="Arial"/>
+        </w:rPr>
+        <w:t>Optional: List of analytes to treat as chemicals</w:t>
+      </w:r>
+      <w:r>
+        <w:rPr>
+          <w:rFonts w:ascii="Arial" w:hAnsi="Arial" w:cs="Arial"/>
+        </w:rPr>
+        <w:t>: array of strings</w:t>
+      </w:r>
+    </w:p>
+    <w:p>
+      <w:pPr>
+        <w:pStyle w:val="H1bodytext"/>
+        <w:numPr>
+          <w:ilvl w:val="0"/>
+          <w:numId w:val="29"/>
+        </w:numPr>
+        <w:rPr>
+          <w:rFonts w:ascii="Arial" w:hAnsi="Arial" w:cs="Arial"/>
+        </w:rPr>
+      </w:pPr>
+      <w:r>
+        <w:rPr>
+          <w:rFonts w:ascii="Arial" w:hAnsi="Arial" w:cs="Arial"/>
+        </w:rPr>
+        <w:t>Optional: List of encodings to try when parsing input files</w:t>
+      </w:r>
+      <w:r>
+        <w:rPr>
+          <w:rFonts w:ascii="Arial" w:hAnsi="Arial" w:cs="Arial"/>
+        </w:rPr>
+        <w:t>: array of strings</w:t>
+      </w:r>
+    </w:p>
+    <w:p>
+      <w:pPr>
+        <w:pStyle w:val="H1bodytext"/>
+        <w:numPr>
+          <w:ilvl w:val="0"/>
+          <w:numId w:val="29"/>
+        </w:numPr>
+        <w:rPr>
+          <w:rFonts w:ascii="Arial" w:hAnsi="Arial" w:cs="Arial"/>
+        </w:rPr>
+      </w:pPr>
+      <w:r>
+        <w:rPr>
+          <w:rFonts w:ascii="Arial" w:hAnsi="Arial" w:cs="Arial"/>
+        </w:rPr>
+        <w:lastRenderedPageBreak/>
+        <w:t>Optional: List of analytes to include in output file</w:t>
+      </w:r>
+      <w:r>
+        <w:rPr>
+          <w:rFonts w:ascii="Arial" w:hAnsi="Arial" w:cs="Arial"/>
+        </w:rPr>
+        <w:t>: array of strings</w:t>
+      </w:r>
+    </w:p>
+    <w:p>
+      <w:pPr>
+        <w:pStyle w:val="H1bodytext"/>
+        <w:numPr>
+          <w:ilvl w:val="0"/>
+          <w:numId w:val="29"/>
+        </w:numPr>
+        <w:rPr>
+          <w:rFonts w:ascii="Arial" w:hAnsi="Arial" w:cs="Arial"/>
+        </w:rPr>
+      </w:pPr>
+      <w:r>
+        <w:rPr>
+          <w:rFonts w:ascii="Arial" w:hAnsi="Arial" w:cs="Arial"/>
+        </w:rPr>
+        <w:t>Optional: When set to "True", SIMv2 entrained solids will be included in the output as liquid release(s)</w:t>
+      </w:r>
+      <w:r>
+        <w:rPr>
+          <w:rFonts w:ascii="Arial" w:hAnsi="Arial" w:cs="Arial"/>
+        </w:rPr>
+        <w:t xml:space="preserve">: </w:t>
+      </w:r>
+      <w:proofErr w:type="spellStart"/>
+      <w:r>
+        <w:rPr>
+          <w:rFonts w:ascii="Arial" w:hAnsi="Arial" w:cs="Arial"/>
+        </w:rPr>
+        <w:t>boolean</w:t>
+      </w:r>
+      <w:proofErr w:type="spellEnd"/>
+    </w:p>
+    <w:p>
+      <w:pPr>
+        <w:pStyle w:val="H1bodytext"/>
+        <w:numPr>
+          <w:ilvl w:val="0"/>
+          <w:numId w:val="29"/>
+        </w:numPr>
+        <w:rPr>
+          <w:rFonts w:ascii="Arial" w:hAnsi="Arial" w:cs="Arial"/>
+        </w:rPr>
+      </w:pPr>
+      <w:r>
+        <w:rPr>
+          <w:rFonts w:ascii="Arial" w:hAnsi="Arial" w:cs="Arial"/>
+        </w:rPr>
+        <w:t>Optional: Name for the output file</w:t>
+      </w:r>
+      <w:r>
+        <w:rPr>
+          <w:rFonts w:ascii="Arial" w:hAnsi="Arial" w:cs="Arial"/>
+        </w:rPr>
+        <w:t>: string</w:t>
+      </w:r>
+    </w:p>
+    <w:p>
+      <w:pPr>
+        <w:pStyle w:val="H1bodytext"/>
+        <w:numPr>
+          <w:ilvl w:val="0"/>
+          <w:numId w:val="29"/>
+        </w:numPr>
+        <w:rPr>
+          <w:rFonts w:ascii="Arial" w:hAnsi="Arial" w:cs="Arial"/>
+        </w:rPr>
+      </w:pPr>
+      <w:r>
+        <w:rPr>
+          <w:rFonts w:ascii="Arial" w:hAnsi="Arial" w:cs="Arial"/>
+        </w:rPr>
+        <w:t>Optional: When set to "True", output will be recorded in the "Legacy" output format. If set to "False", output will be in standard format</w:t>
+      </w:r>
+      <w:r>
+        <w:rPr>
+          <w:rFonts w:ascii="Arial" w:hAnsi="Arial" w:cs="Arial"/>
+        </w:rPr>
+        <w:t xml:space="preserve">: </w:t>
+      </w:r>
+      <w:proofErr w:type="spellStart"/>
+      <w:r>
+        <w:rPr>
+          <w:rFonts w:ascii="Arial" w:hAnsi="Arial" w:cs="Arial"/>
+        </w:rPr>
+        <w:t>boolean</w:t>
+      </w:r>
+      <w:proofErr w:type="spellEnd"/>
+    </w:p>
+    <w:p>
+      <w:pPr>
+        <w:pStyle w:val="H1bodytext"/>
+        <w:numPr>
+          <w:ilvl w:val="0"/>
+          <w:numId w:val="29"/>
+        </w:numPr>
+        <w:rPr>
+          <w:rFonts w:ascii="Arial" w:hAnsi="Arial" w:cs="Arial"/>
+        </w:rPr>
+      </w:pPr>
+      <w:r>
+        <w:rPr>
+          <w:rFonts w:ascii="Arial" w:hAnsi="Arial" w:cs="Arial"/>
+        </w:rPr>
+        <w:t>Optional: The name of the log file</w:t>
+      </w:r>
+      <w:r>
+        <w:rPr>
+          <w:rFonts w:ascii="Arial" w:hAnsi="Arial" w:cs="Arial"/>
+        </w:rPr>
+        <w:t>: string</w:t>
+      </w:r>
+    </w:p>
+    <w:p>
+      <w:pPr>
+        <w:pStyle w:val="H1bodytext"/>
+        <w:numPr>
+          <w:ilvl w:val="0"/>
+          <w:numId w:val="29"/>
+        </w:numPr>
+        <w:rPr>
+          <w:rFonts w:ascii="Arial" w:hAnsi="Arial" w:cs="Arial"/>
+        </w:rPr>
+      </w:pPr>
+      <w:r>
+        <w:rPr>
+          <w:rFonts w:ascii="Arial" w:hAnsi="Arial" w:cs="Arial"/>
+        </w:rPr>
+        <w:t>Optional: Path of directory in which to save output files</w:t>
+      </w:r>
+      <w:r>
+        <w:rPr>
+          <w:rFonts w:ascii="Arial" w:hAnsi="Arial" w:cs="Arial"/>
+        </w:rPr>
+        <w:t xml:space="preserve"> (including directory name)</w:t>
+      </w:r>
+    </w:p>
+    <w:p>
+      <w:pPr>
+        <w:pStyle w:val="H1bodytext"/>
+        <w:numPr>
+          <w:ilvl w:val="0"/>
+          <w:numId w:val="29"/>
+        </w:numPr>
+        <w:rPr>
+          <w:rFonts w:ascii="Arial" w:hAnsi="Arial" w:cs="Arial"/>
+        </w:rPr>
+      </w:pPr>
+      <w:r>
+        <w:rPr>
+          <w:rFonts w:ascii="Arial" w:hAnsi="Arial" w:cs="Arial"/>
+        </w:rPr>
+        <w:t>Optional: The number of significant digits to preserve in the output</w:t>
+      </w:r>
+      <w:r>
+        <w:rPr>
+          <w:rFonts w:ascii="Arial" w:hAnsi="Arial" w:cs="Arial"/>
+        </w:rPr>
+        <w:t>: integer</w:t>
+      </w:r>
+    </w:p>
+    <w:p>
+      <w:pPr>
+        <w:pStyle w:val="H1bodytext"/>
+        <w:numPr>
+          <w:ilvl w:val="0"/>
+          <w:numId w:val="29"/>
+        </w:numPr>
+        <w:rPr>
+          <w:rFonts w:ascii="Arial" w:hAnsi="Arial" w:cs="Arial"/>
+        </w:rPr>
+      </w:pPr>
+      <w:r>
+        <w:rPr>
+          <w:rFonts w:ascii="Arial" w:hAnsi="Arial" w:cs="Arial"/>
+        </w:rPr>
+        <w:t>Optional: List of possible names for site name columns</w:t>
+      </w:r>
+      <w:r>
+        <w:rPr>
+          <w:rFonts w:ascii="Arial" w:hAnsi="Arial" w:cs="Arial"/>
+        </w:rPr>
+        <w:t>: array of strings</w:t>
+      </w:r>
+    </w:p>
+    <w:p>
+      <w:pPr>
+        <w:pStyle w:val="H1bodytext"/>
+        <w:numPr>
+          <w:ilvl w:val="0"/>
+          <w:numId w:val="29"/>
+        </w:numPr>
+        <w:rPr>
+          <w:rFonts w:ascii="Arial" w:hAnsi="Arial" w:cs="Arial"/>
+        </w:rPr>
+      </w:pPr>
+      <w:r>
+        <w:rPr>
+          <w:rFonts w:ascii="Arial" w:hAnsi="Arial" w:cs="Arial"/>
+        </w:rPr>
+        <w:t>Optional: Adjusts the level of detail recorded in the log file</w:t>
+      </w:r>
+      <w:r>
+        <w:rPr>
+          <w:rFonts w:ascii="Arial" w:hAnsi="Arial" w:cs="Arial"/>
+        </w:rPr>
+        <w:t>: string</w:t>
+      </w:r>
+    </w:p>
+    <w:p>
+      <w:pPr>
+        <w:pStyle w:val="H1bodytext"/>
+        <w:numPr>
+          <w:ilvl w:val="0"/>
+          <w:numId w:val="29"/>
+        </w:numPr>
+        <w:rPr>
+          <w:rFonts w:ascii="Arial" w:hAnsi="Arial" w:cs="Arial"/>
+        </w:rPr>
+      </w:pPr>
+      <w:r>
+        <w:rPr>
+          <w:rFonts w:ascii="Arial" w:hAnsi="Arial" w:cs="Arial"/>
+        </w:rPr>
+        <w:t>Optional: List of possible names for water columns</w:t>
+      </w:r>
+      <w:r>
+        <w:rPr>
+          <w:rFonts w:ascii="Arial" w:hAnsi="Arial" w:cs="Arial"/>
+        </w:rPr>
+        <w:t>: array of strings</w:t>
+      </w:r>
+    </w:p>
+    <w:p>
+      <w:pPr>
+        <w:pStyle w:val="H1bodytext"/>
+        <w:numPr>
+          <w:ilvl w:val="0"/>
+          <w:numId w:val="29"/>
+        </w:numPr>
+        <w:rPr>
+          <w:rFonts w:ascii="Arial" w:hAnsi="Arial" w:cs="Arial"/>
+        </w:rPr>
+      </w:pPr>
+      <w:r>
+        <w:rPr>
+          <w:rFonts w:ascii="Arial" w:hAnsi="Arial" w:cs="Arial"/>
+        </w:rPr>
+        <w:t>Optional: List of possible names for year column</w:t>
+      </w:r>
+      <w:r>
+        <w:rPr>
+          <w:rFonts w:ascii="Arial" w:hAnsi="Arial" w:cs="Arial"/>
+        </w:rPr>
+        <w:t>s: array of strings</w:t>
+      </w:r>
+    </w:p>
+    <w:p>
+      <w:pPr>
+        <w:pStyle w:val="H1bodytext"/>
         <w:ind w:left="1440" w:hanging="720"/>
         <w:rPr>
           <w:rFonts w:ascii="Arial" w:hAnsi="Arial" w:cs="Arial"/>
         </w:rPr>
       </w:pPr>
-      <w:bookmarkStart w:id="1" w:name="_Hlk50024328"/>
-      <w:r>
-        <w:rPr>
-          <w:rFonts w:ascii="Arial" w:hAnsi="Arial" w:cs="Arial"/>
-        </w:rPr>
-        <w:t xml:space="preserve">FR-1:   </w:t>
+      <w:r>
+        <w:rPr>
+          <w:rFonts w:ascii="Arial" w:hAnsi="Arial" w:cs="Arial"/>
+        </w:rPr>
+        <w:t>FR-2:</w:t>
+      </w:r>
+      <w:r>
+        <w:rPr>
+          <w:rFonts w:ascii="Arial" w:hAnsi="Arial" w:cs="Arial"/>
+        </w:rPr>
+        <w:tab/>
       </w:r>
       <w:r>
         <w:rPr>
@@ -817,7 +1364,19 @@
         <w:rPr>
           <w:rFonts w:ascii="Arial" w:hAnsi="Arial" w:cs="Arial"/>
         </w:rPr>
-        <w:t xml:space="preserve">FR-2:  </w:t>
+        <w:t>FR-</w:t>
+      </w:r>
+      <w:r>
+        <w:rPr>
+          <w:rFonts w:ascii="Arial" w:hAnsi="Arial" w:cs="Arial"/>
+        </w:rPr>
+        <w:t>3</w:t>
+      </w:r>
+      <w:r>
+        <w:rPr>
+          <w:rFonts w:ascii="Arial" w:hAnsi="Arial" w:cs="Arial"/>
+        </w:rPr>
+        <w:t xml:space="preserve">:  </w:t>
       </w:r>
       <w:r>
         <w:rPr>
@@ -1113,7 +1672,6 @@
         <w:rPr>
           <w:rFonts w:ascii="Arial" w:hAnsi="Arial" w:cs="Arial"/>
         </w:rPr>
-        <w:lastRenderedPageBreak/>
         <w:t>FR-</w:t>
       </w:r>
       <w:r>
@@ -1312,6 +1870,7 @@
         <w:rPr>
           <w:rFonts w:ascii="Arial" w:hAnsi="Arial" w:cs="Arial"/>
         </w:rPr>
+        <w:lastRenderedPageBreak/>
         <w:t xml:space="preserve">Records from </w:t>
       </w:r>
       <w:r>
@@ -1601,7 +2160,13 @@
         <w:rPr>
           <w:rFonts w:ascii="Arial" w:hAnsi="Arial" w:cs="Arial"/>
         </w:rPr>
-        <w:t xml:space="preserve">All waste release information will be grouped on a site-by-site, </w:t>
+        <w:t>When writing the output file, waste release information</w:t>
+      </w:r>
+      <w:r>
+        <w:rPr>
+          <w:rFonts w:ascii="Arial" w:hAnsi="Arial" w:cs="Arial"/>
+        </w:rPr>
+        <w:t xml:space="preserve"> will be grouped on a site-by-site, </w:t>
       </w:r>
       <w:r>
         <w:rPr>
@@ -1734,41 +2299,13 @@
         <w:rPr>
           <w:rFonts w:ascii="Arial" w:hAnsi="Arial" w:cs="Arial"/>
         </w:rPr>
+        <w:t xml:space="preserve"> and file names</w:t>
+      </w:r>
+      <w:r>
+        <w:rPr>
+          <w:rFonts w:ascii="Arial" w:hAnsi="Arial" w:cs="Arial"/>
+        </w:rPr>
         <w:t xml:space="preserve"> at the command line</w:t>
-      </w:r>
-    </w:p>
-    <w:p>
-      <w:pPr>
-        <w:pStyle w:val="H1bodytext"/>
-        <w:ind w:left="1440" w:hanging="720"/>
-        <w:rPr>
-          <w:rFonts w:ascii="Arial" w:hAnsi="Arial" w:cs="Arial"/>
-        </w:rPr>
-      </w:pPr>
-      <w:r>
-        <w:rPr>
-          <w:rFonts w:ascii="Arial" w:hAnsi="Arial" w:cs="Arial"/>
-        </w:rPr>
-        <w:t>FR-1</w:t>
-      </w:r>
-      <w:r>
-        <w:rPr>
-          <w:rFonts w:ascii="Arial" w:hAnsi="Arial" w:cs="Arial"/>
-        </w:rPr>
-        <w:t>0</w:t>
-      </w:r>
-      <w:r>
-        <w:rPr>
-          <w:rFonts w:ascii="Arial" w:hAnsi="Arial" w:cs="Arial"/>
-        </w:rPr>
-        <w:t>:</w:t>
-      </w:r>
-      <w:r>
-        <w:rPr>
-          <w:rFonts w:ascii="Arial" w:hAnsi="Arial" w:cs="Arial"/>
-        </w:rPr>
-        <w:tab/>
-        <w:t>Verify that the index file for the solid waste release file(s) is in the same directory as the solid waste release files. Return an error message if the index file is not in the same directory.</w:t>
       </w:r>
     </w:p>
     <w:p>
@@ -2106,7 +2643,6 @@
         <w:pStyle w:val="Heading1"/>
       </w:pPr>
       <w:r>
-        <w:lastRenderedPageBreak/>
         <w:t>Software Requirements Specifications</w:t>
       </w:r>
     </w:p>
@@ -2194,14 +2730,12 @@
           <w:rFonts w:ascii="Arial" w:hAnsi="Arial"/>
         </w:rPr>
       </w:pPr>
-      <w:proofErr w:type="spellStart"/>
-      <w:r>
-        <w:rPr>
-          <w:rFonts w:ascii="Arial" w:hAnsi="Arial"/>
-        </w:rPr>
-        <w:t>deepcopy</w:t>
-      </w:r>
-      <w:proofErr w:type="spellEnd"/>
+      <w:r>
+        <w:rPr>
+          <w:rFonts w:ascii="Arial" w:hAnsi="Arial"/>
+        </w:rPr>
+        <w:t>copy</w:t>
+      </w:r>
     </w:p>
     <w:p>
       <w:pPr>
@@ -2327,6 +2861,7 @@
         <w:rPr>
           <w:rFonts w:ascii="Arial" w:hAnsi="Arial"/>
         </w:rPr>
+        <w:lastRenderedPageBreak/>
         <w:t>math</w:t>
       </w:r>
     </w:p>
@@ -2356,6 +2891,12 @@
         <w:t>thlib</w:t>
       </w:r>
       <w:proofErr w:type="spellEnd"/>
+      <w:r>
+        <w:rPr>
+          <w:rFonts w:ascii="Arial" w:hAnsi="Arial"/>
+        </w:rPr>
+        <w:t xml:space="preserve"> </w:t>
+      </w:r>
     </w:p>
     <w:p>
       <w:pPr>
@@ -2393,9 +2934,6 @@
       </w:r>
       <w:sdt>
         <w:sdtPr>
-          <w:rPr>
-            <w:rFonts w:ascii="Arial" w:hAnsi="Arial"/>
-          </w:rPr>
           <w:alias w:val="Keywords"/>
           <w:tag w:val=""/>
           <w:id w:val="1107227289"/>
@@ -2488,889 +3026,31 @@
         <w:rPr>
           <w:rFonts w:ascii="Arial" w:hAnsi="Arial"/>
         </w:rPr>
-        <w:t>. The dependencies in the case of these files refers to the formatting of each file.</w:t>
-      </w:r>
-      <w:r>
-        <w:rPr>
-          <w:rFonts w:ascii="Arial" w:hAnsi="Arial"/>
-        </w:rPr>
-        <w:t xml:space="preserve"> All lines starting with a hashtag “#” will be considered comments and will not impact the parsing methods of the </w:t>
-      </w:r>
-      <w:sdt>
-        <w:sdtPr>
-          <w:rPr>
-            <w:rFonts w:ascii="Arial" w:hAnsi="Arial"/>
-          </w:rPr>
-          <w:alias w:val="Keywords"/>
-          <w:tag w:val=""/>
-          <w:id w:val="-1626305931"/>
-          <w:placeholder>
-            <w:docPart w:val="DAA4BEBD77E7448585DA40C8D03853F9"/>
-          </w:placeholder>
-          <w:dataBinding w:prefixMappings="xmlns:ns0='http://purl.org/dc/elements/1.1/' xmlns:ns1='http://schemas.openxmlformats.org/package/2006/metadata/core-properties' " w:xpath="/ns1:coreProperties[1]/ns1:keywords[1]" w:storeItemID="{6C3C8BC8-F283-45AE-878A-BAB7291924A1}"/>
-          <w:text/>
-        </w:sdtPr>
-        <w:sdtContent>
-          <w:r>
-            <w:rPr>
-              <w:rFonts w:ascii="Arial" w:hAnsi="Arial"/>
-            </w:rPr>
-            <w:t>Inventory Preprocessor</w:t>
-          </w:r>
-        </w:sdtContent>
-      </w:sdt>
-      <w:r>
-        <w:rPr>
-          <w:rFonts w:ascii="Arial" w:hAnsi="Arial"/>
-        </w:rPr>
-        <w:t xml:space="preserve"> tool.</w:t>
-      </w:r>
-      <w:r>
-        <w:rPr>
-          <w:rFonts w:ascii="Arial" w:hAnsi="Arial"/>
-        </w:rPr>
-        <w:t xml:space="preserve"> All files are expected to be comma-delimited files.</w:t>
-      </w:r>
-    </w:p>
-    <w:p>
-      <w:pPr>
-        <w:pStyle w:val="H1bodytext"/>
-        <w:spacing w:after="120"/>
-        <w:rPr>
-          <w:rFonts w:ascii="Arial" w:hAnsi="Arial"/>
-        </w:rPr>
-      </w:pPr>
-      <w:r>
-        <w:rPr>
-          <w:rFonts w:ascii="Arial" w:hAnsi="Arial"/>
-        </w:rPr>
-        <w:t xml:space="preserve">The </w:t>
-      </w:r>
-      <w:sdt>
-        <w:sdtPr>
-          <w:rPr>
-            <w:rFonts w:ascii="Arial" w:hAnsi="Arial"/>
-          </w:rPr>
-          <w:alias w:val="Keywords"/>
-          <w:tag w:val=""/>
-          <w:id w:val="-492651280"/>
-          <w:placeholder>
-            <w:docPart w:val="2063091FC64C4C6988A7FBE9ED3C52C4"/>
-          </w:placeholder>
-          <w:dataBinding w:prefixMappings="xmlns:ns0='http://purl.org/dc/elements/1.1/' xmlns:ns1='http://schemas.openxmlformats.org/package/2006/metadata/core-properties' " w:xpath="/ns1:coreProperties[1]/ns1:keywords[1]" w:storeItemID="{6C3C8BC8-F283-45AE-878A-BAB7291924A1}"/>
-          <w:text/>
-        </w:sdtPr>
-        <w:sdtContent>
-          <w:r>
-            <w:rPr>
-              <w:rFonts w:ascii="Arial" w:hAnsi="Arial"/>
-            </w:rPr>
-            <w:t>Inventory Preprocessor</w:t>
-          </w:r>
-        </w:sdtContent>
-      </w:sdt>
-      <w:r>
-        <w:rPr>
-          <w:rFonts w:ascii="Arial" w:hAnsi="Arial"/>
-        </w:rPr>
-        <w:t xml:space="preserve"> tool expects that all </w:t>
-      </w:r>
-      <w:r>
-        <w:rPr>
-          <w:rFonts w:ascii="Arial" w:hAnsi="Arial"/>
-          <w:b/>
-          <w:bCs/>
-        </w:rPr>
-        <w:t>VZEHSIT</w:t>
-      </w:r>
-      <w:r>
-        <w:rPr>
-          <w:rFonts w:ascii="Arial" w:hAnsi="Arial"/>
-        </w:rPr>
-        <w:t xml:space="preserve"> file is a file with a single header line (skipped). Unique values (except for Null or empty strings) are taken from the first column of the file.</w:t>
-      </w:r>
-    </w:p>
-    <w:p>
-      <w:pPr>
-        <w:pStyle w:val="H1bodytext"/>
-        <w:spacing w:after="120"/>
-        <w:rPr>
-          <w:rFonts w:ascii="Arial" w:hAnsi="Arial"/>
-        </w:rPr>
-      </w:pPr>
-      <w:r>
-        <w:rPr>
-          <w:rFonts w:ascii="Arial" w:hAnsi="Arial"/>
-        </w:rPr>
-        <w:t xml:space="preserve">The </w:t>
-      </w:r>
-      <w:sdt>
-        <w:sdtPr>
-          <w:rPr>
-            <w:rFonts w:ascii="Arial" w:hAnsi="Arial"/>
-          </w:rPr>
-          <w:alias w:val="Keywords"/>
-          <w:tag w:val=""/>
-          <w:id w:val="-78052820"/>
-          <w:placeholder>
-            <w:docPart w:val="A428EE6E6CB74F59AA7EEBE9CF249B50"/>
-          </w:placeholder>
-          <w:dataBinding w:prefixMappings="xmlns:ns0='http://purl.org/dc/elements/1.1/' xmlns:ns1='http://schemas.openxmlformats.org/package/2006/metadata/core-properties' " w:xpath="/ns1:coreProperties[1]/ns1:keywords[1]" w:storeItemID="{6C3C8BC8-F283-45AE-878A-BAB7291924A1}"/>
-          <w:text/>
-        </w:sdtPr>
-        <w:sdtContent>
-          <w:r>
-            <w:rPr>
-              <w:rFonts w:ascii="Arial" w:hAnsi="Arial"/>
-            </w:rPr>
-            <w:t>Inventory Preprocessor</w:t>
-          </w:r>
-        </w:sdtContent>
-      </w:sdt>
-      <w:r>
-        <w:rPr>
-          <w:rFonts w:ascii="Arial" w:hAnsi="Arial"/>
-        </w:rPr>
-        <w:t xml:space="preserve"> tool expects that all </w:t>
-      </w:r>
-      <w:r>
-        <w:rPr>
-          <w:rFonts w:ascii="Arial" w:hAnsi="Arial"/>
-          <w:b/>
-          <w:bCs/>
-        </w:rPr>
-        <w:t>Site-Specific Inventory</w:t>
-      </w:r>
-      <w:r>
-        <w:rPr>
-          <w:rFonts w:ascii="Arial" w:hAnsi="Arial"/>
-        </w:rPr>
-        <w:t xml:space="preserve"> file(s) have:</w:t>
-      </w:r>
-    </w:p>
-    <w:p>
-      <w:pPr>
-        <w:pStyle w:val="H1bodytext"/>
-        <w:numPr>
-          <w:ilvl w:val="0"/>
-          <w:numId w:val="26"/>
-        </w:numPr>
-        <w:spacing w:after="120"/>
-        <w:rPr>
-          <w:rFonts w:ascii="Arial" w:hAnsi="Arial"/>
-        </w:rPr>
-      </w:pPr>
-      <w:r>
-        <w:rPr>
-          <w:rFonts w:ascii="Arial" w:hAnsi="Arial"/>
-        </w:rPr>
-        <w:t>A header line containing at least 3 columns (with corresponding rows of data in subsequent lines)</w:t>
-      </w:r>
-      <w:r>
-        <w:rPr>
-          <w:rFonts w:ascii="Arial" w:hAnsi="Arial"/>
-        </w:rPr>
-        <w:t>, t</w:t>
-      </w:r>
-      <w:r>
-        <w:rPr>
-          <w:rFonts w:ascii="Arial" w:hAnsi="Arial"/>
-        </w:rPr>
-        <w:t xml:space="preserve">he columns do not have to be </w:t>
-      </w:r>
-      <w:r>
-        <w:rPr>
-          <w:rFonts w:ascii="Arial" w:hAnsi="Arial"/>
-        </w:rPr>
-        <w:t>in order</w:t>
-      </w:r>
-      <w:r>
-        <w:rPr>
-          <w:rFonts w:ascii="Arial" w:hAnsi="Arial"/>
-        </w:rPr>
-        <w:t xml:space="preserve"> (bracketed columns are descriptive of the type of column, not to be used verbatim, e.g. [Column]):</w:t>
-      </w:r>
-      <w:r>
-        <w:rPr>
-          <w:rFonts w:ascii="Arial" w:hAnsi="Arial"/>
-        </w:rPr>
-        <w:t>:</w:t>
-      </w:r>
-    </w:p>
-    <w:p>
-      <w:pPr>
-        <w:pStyle w:val="H1bodytext"/>
-        <w:numPr>
-          <w:ilvl w:val="1"/>
-          <w:numId w:val="26"/>
-        </w:numPr>
-        <w:spacing w:after="120"/>
-        <w:rPr>
-          <w:rFonts w:ascii="Arial" w:hAnsi="Arial"/>
-        </w:rPr>
-      </w:pPr>
-      <w:r>
-        <w:rPr>
-          <w:rFonts w:ascii="Arial" w:hAnsi="Arial"/>
-        </w:rPr>
-        <w:t>[</w:t>
-      </w:r>
-      <w:r>
-        <w:rPr>
-          <w:rFonts w:ascii="Arial" w:hAnsi="Arial"/>
-        </w:rPr>
-        <w:t>Site name column</w:t>
-      </w:r>
-      <w:r>
-        <w:rPr>
-          <w:rFonts w:ascii="Arial" w:hAnsi="Arial"/>
-        </w:rPr>
-        <w:t>]</w:t>
-      </w:r>
-    </w:p>
-    <w:p>
-      <w:pPr>
-        <w:pStyle w:val="H1bodytext"/>
-        <w:numPr>
-          <w:ilvl w:val="1"/>
-          <w:numId w:val="26"/>
-        </w:numPr>
-        <w:spacing w:after="120"/>
-        <w:rPr>
-          <w:rFonts w:ascii="Arial" w:hAnsi="Arial"/>
-        </w:rPr>
-      </w:pPr>
-      <w:r>
-        <w:rPr>
-          <w:rFonts w:ascii="Arial" w:hAnsi="Arial"/>
-        </w:rPr>
-        <w:t>[</w:t>
-      </w:r>
-      <w:r>
-        <w:rPr>
-          <w:rFonts w:ascii="Arial" w:hAnsi="Arial"/>
-        </w:rPr>
-        <w:t>Year column</w:t>
-      </w:r>
-      <w:r>
-        <w:rPr>
-          <w:rFonts w:ascii="Arial" w:hAnsi="Arial"/>
-        </w:rPr>
-        <w:t>]</w:t>
-      </w:r>
-    </w:p>
-    <w:p>
-      <w:pPr>
-        <w:pStyle w:val="H1bodytext"/>
-        <w:numPr>
-          <w:ilvl w:val="1"/>
-          <w:numId w:val="26"/>
-        </w:numPr>
-        <w:spacing w:after="120"/>
-        <w:rPr>
-          <w:rFonts w:ascii="Arial" w:hAnsi="Arial"/>
-        </w:rPr>
-      </w:pPr>
-      <w:r>
-        <w:rPr>
-          <w:rFonts w:ascii="Arial" w:hAnsi="Arial"/>
-        </w:rPr>
-        <w:t>[</w:t>
-      </w:r>
-      <w:r>
-        <w:rPr>
-          <w:rFonts w:ascii="Arial" w:hAnsi="Arial"/>
-        </w:rPr>
-        <w:t>Analyte</w:t>
-      </w:r>
-      <w:r>
-        <w:rPr>
-          <w:rFonts w:ascii="Arial" w:hAnsi="Arial"/>
-        </w:rPr>
-        <w:t xml:space="preserve"> column</w:t>
-      </w:r>
-      <w:r>
-        <w:rPr>
-          <w:rFonts w:ascii="Arial" w:hAnsi="Arial"/>
-        </w:rPr>
-        <w:t>]</w:t>
-      </w:r>
-      <w:r>
-        <w:rPr>
-          <w:rFonts w:ascii="Arial" w:hAnsi="Arial"/>
-        </w:rPr>
-        <w:t xml:space="preserve"> (may have multiple unique columns of analytes)</w:t>
-      </w:r>
-    </w:p>
-    <w:p>
-      <w:pPr>
-        <w:pStyle w:val="H1bodytext"/>
-        <w:spacing w:after="120"/>
-        <w:rPr>
-          <w:rFonts w:ascii="Arial" w:hAnsi="Arial"/>
-        </w:rPr>
-      </w:pPr>
-      <w:r>
-        <w:rPr>
-          <w:rFonts w:ascii="Arial" w:hAnsi="Arial"/>
-        </w:rPr>
-        <w:t xml:space="preserve">The </w:t>
-      </w:r>
-      <w:sdt>
-        <w:sdtPr>
-          <w:rPr>
-            <w:rFonts w:ascii="Arial" w:hAnsi="Arial"/>
-          </w:rPr>
-          <w:alias w:val="Keywords"/>
-          <w:tag w:val=""/>
-          <w:id w:val="278761675"/>
-          <w:placeholder>
-            <w:docPart w:val="C0387DBB77B04EC3B697F14D4474A0A4"/>
-          </w:placeholder>
-          <w:dataBinding w:prefixMappings="xmlns:ns0='http://purl.org/dc/elements/1.1/' xmlns:ns1='http://schemas.openxmlformats.org/package/2006/metadata/core-properties' " w:xpath="/ns1:coreProperties[1]/ns1:keywords[1]" w:storeItemID="{6C3C8BC8-F283-45AE-878A-BAB7291924A1}"/>
-          <w:text/>
-        </w:sdtPr>
-        <w:sdtContent>
-          <w:r>
-            <w:rPr>
-              <w:rFonts w:ascii="Arial" w:hAnsi="Arial"/>
-            </w:rPr>
-            <w:t>Inventory Preprocessor</w:t>
-          </w:r>
-        </w:sdtContent>
-      </w:sdt>
-      <w:r>
-        <w:rPr>
-          <w:rFonts w:ascii="Arial" w:hAnsi="Arial"/>
-        </w:rPr>
-        <w:t xml:space="preserve"> tool expects</w:t>
-      </w:r>
-      <w:r>
-        <w:rPr>
-          <w:rFonts w:ascii="Arial" w:hAnsi="Arial"/>
-        </w:rPr>
-        <w:t xml:space="preserve"> that all </w:t>
-      </w:r>
-      <w:r>
-        <w:rPr>
-          <w:rFonts w:ascii="Arial" w:hAnsi="Arial"/>
-          <w:b/>
-          <w:bCs/>
-        </w:rPr>
-        <w:t>Solid Waste Release</w:t>
-      </w:r>
-      <w:r>
-        <w:rPr>
-          <w:rFonts w:ascii="Arial" w:hAnsi="Arial"/>
-        </w:rPr>
-        <w:t xml:space="preserve"> file(s) have:</w:t>
-      </w:r>
-    </w:p>
-    <w:p>
-      <w:pPr>
-        <w:pStyle w:val="H1bodytext"/>
-        <w:numPr>
-          <w:ilvl w:val="0"/>
-          <w:numId w:val="26"/>
-        </w:numPr>
-        <w:spacing w:after="120"/>
-        <w:rPr>
-          <w:rFonts w:ascii="Arial" w:hAnsi="Arial"/>
-        </w:rPr>
-      </w:pPr>
-      <w:r>
-        <w:rPr>
-          <w:rFonts w:ascii="Arial" w:hAnsi="Arial"/>
-        </w:rPr>
-        <w:t>A header line with 2 columns (exactly):</w:t>
-      </w:r>
-    </w:p>
-    <w:p>
-      <w:pPr>
-        <w:pStyle w:val="H1bodytext"/>
-        <w:numPr>
-          <w:ilvl w:val="1"/>
-          <w:numId w:val="26"/>
-        </w:numPr>
-        <w:spacing w:after="120"/>
-        <w:rPr>
-          <w:rFonts w:ascii="Arial" w:hAnsi="Arial"/>
-        </w:rPr>
-      </w:pPr>
-      <w:r>
-        <w:rPr>
-          <w:rFonts w:ascii="Arial" w:hAnsi="Arial"/>
-        </w:rPr>
-        <w:t>Reduced Year</w:t>
-      </w:r>
-    </w:p>
-    <w:p>
-      <w:pPr>
-        <w:pStyle w:val="H1bodytext"/>
-        <w:numPr>
-          <w:ilvl w:val="1"/>
-          <w:numId w:val="26"/>
-        </w:numPr>
-        <w:spacing w:after="120"/>
-        <w:rPr>
-          <w:rFonts w:ascii="Arial" w:hAnsi="Arial"/>
-        </w:rPr>
-      </w:pPr>
-      <w:r>
-        <w:rPr>
-          <w:rFonts w:ascii="Arial" w:hAnsi="Arial"/>
-        </w:rPr>
-        <w:t>Reduced Activity Release Rate (Ci/year)</w:t>
-      </w:r>
-    </w:p>
-    <w:p>
-      <w:pPr>
-        <w:pStyle w:val="H1bodytext"/>
-        <w:spacing w:after="120"/>
-        <w:rPr>
-          <w:rFonts w:ascii="Arial" w:hAnsi="Arial"/>
-        </w:rPr>
-      </w:pPr>
-      <w:r>
-        <w:rPr>
-          <w:rFonts w:ascii="Arial" w:hAnsi="Arial"/>
-        </w:rPr>
-        <w:t xml:space="preserve">The </w:t>
-      </w:r>
-      <w:sdt>
-        <w:sdtPr>
-          <w:rPr>
-            <w:rFonts w:ascii="Arial" w:hAnsi="Arial"/>
-          </w:rPr>
-          <w:alias w:val="Keywords"/>
-          <w:tag w:val=""/>
-          <w:id w:val="-572889892"/>
-          <w:placeholder>
-            <w:docPart w:val="0F8835DAD9AA4327A72E36862B9EE98A"/>
-          </w:placeholder>
-          <w:dataBinding w:prefixMappings="xmlns:ns0='http://purl.org/dc/elements/1.1/' xmlns:ns1='http://schemas.openxmlformats.org/package/2006/metadata/core-properties' " w:xpath="/ns1:coreProperties[1]/ns1:keywords[1]" w:storeItemID="{6C3C8BC8-F283-45AE-878A-BAB7291924A1}"/>
-          <w:text/>
-        </w:sdtPr>
-        <w:sdtContent>
-          <w:r>
-            <w:rPr>
-              <w:rFonts w:ascii="Arial" w:hAnsi="Arial"/>
-            </w:rPr>
-            <w:t>Inventory Preprocessor</w:t>
-          </w:r>
-        </w:sdtContent>
-      </w:sdt>
-      <w:r>
-        <w:rPr>
-          <w:rFonts w:ascii="Arial" w:hAnsi="Arial"/>
-        </w:rPr>
-        <w:t xml:space="preserve"> tool expects that all </w:t>
-      </w:r>
-      <w:r>
-        <w:rPr>
-          <w:rFonts w:ascii="Arial" w:hAnsi="Arial"/>
-          <w:b/>
-          <w:bCs/>
-        </w:rPr>
-        <w:t>SIMv2 Release</w:t>
-      </w:r>
-      <w:r>
-        <w:rPr>
-          <w:rFonts w:ascii="Arial" w:hAnsi="Arial"/>
-        </w:rPr>
-        <w:t xml:space="preserve"> file(s) have:</w:t>
-      </w:r>
-    </w:p>
-    <w:p>
-      <w:pPr>
-        <w:pStyle w:val="H1bodytext"/>
-        <w:numPr>
-          <w:ilvl w:val="0"/>
-          <w:numId w:val="26"/>
-        </w:numPr>
-        <w:spacing w:after="120"/>
-        <w:rPr>
-          <w:rFonts w:ascii="Arial" w:hAnsi="Arial"/>
-        </w:rPr>
-      </w:pPr>
-      <w:r>
-        <w:rPr>
-          <w:rFonts w:ascii="Arial" w:hAnsi="Arial"/>
-        </w:rPr>
-        <w:t>Requires three comment lines (not distinguished with hashtag characters), these lines are skipped by the tool</w:t>
-      </w:r>
-    </w:p>
-    <w:p>
-      <w:pPr>
-        <w:pStyle w:val="H1bodytext"/>
-        <w:numPr>
-          <w:ilvl w:val="0"/>
-          <w:numId w:val="26"/>
-        </w:numPr>
-        <w:spacing w:after="120"/>
-        <w:rPr>
-          <w:rFonts w:ascii="Arial" w:hAnsi="Arial"/>
-        </w:rPr>
-      </w:pPr>
-      <w:r>
-        <w:rPr>
-          <w:rFonts w:ascii="Arial" w:hAnsi="Arial"/>
-        </w:rPr>
-        <w:t>The fourth line is the header line, expecting the following columns</w:t>
-      </w:r>
-      <w:r>
-        <w:rPr>
-          <w:rFonts w:ascii="Arial" w:hAnsi="Arial"/>
-        </w:rPr>
-        <w:t xml:space="preserve"> (bracketed columns are descriptive of the type of column, not to be used verbatim, e.g. [Column])</w:t>
-      </w:r>
-      <w:r>
-        <w:rPr>
-          <w:rFonts w:ascii="Arial" w:hAnsi="Arial"/>
-        </w:rPr>
-        <w:t>:</w:t>
-      </w:r>
-    </w:p>
-    <w:p>
-      <w:pPr>
-        <w:pStyle w:val="H1bodytext"/>
-        <w:numPr>
-          <w:ilvl w:val="1"/>
-          <w:numId w:val="26"/>
-        </w:numPr>
-        <w:spacing w:after="120"/>
-        <w:rPr>
-          <w:rFonts w:ascii="Arial" w:hAnsi="Arial"/>
-        </w:rPr>
-      </w:pPr>
-      <w:r>
-        <w:rPr>
-          <w:rFonts w:ascii="Arial" w:hAnsi="Arial"/>
-        </w:rPr>
-        <w:t>Inventory Module</w:t>
-      </w:r>
-    </w:p>
-    <w:p>
-      <w:pPr>
-        <w:pStyle w:val="H1bodytext"/>
-        <w:numPr>
-          <w:ilvl w:val="1"/>
-          <w:numId w:val="26"/>
-        </w:numPr>
-        <w:spacing w:after="120"/>
-        <w:rPr>
-          <w:rFonts w:ascii="Arial" w:hAnsi="Arial"/>
-        </w:rPr>
-      </w:pPr>
-      <w:r>
-        <w:rPr>
-          <w:rFonts w:ascii="Arial" w:hAnsi="Arial"/>
-        </w:rPr>
-        <w:lastRenderedPageBreak/>
-        <w:t>Source Type</w:t>
-      </w:r>
-    </w:p>
-    <w:p>
-      <w:pPr>
-        <w:pStyle w:val="H1bodytext"/>
-        <w:numPr>
-          <w:ilvl w:val="1"/>
-          <w:numId w:val="26"/>
-        </w:numPr>
-        <w:spacing w:after="120"/>
-        <w:rPr>
-          <w:rFonts w:ascii="Arial" w:hAnsi="Arial"/>
-        </w:rPr>
-      </w:pPr>
-      <w:r>
-        <w:rPr>
-          <w:rFonts w:ascii="Arial" w:hAnsi="Arial"/>
-        </w:rPr>
-        <w:t>[S</w:t>
-      </w:r>
-      <w:r>
-        <w:rPr>
-          <w:rFonts w:ascii="Arial" w:hAnsi="Arial"/>
-        </w:rPr>
-        <w:t>ite</w:t>
-      </w:r>
-      <w:r>
-        <w:rPr>
-          <w:rFonts w:ascii="Arial" w:hAnsi="Arial"/>
-        </w:rPr>
-        <w:t xml:space="preserve"> name</w:t>
-      </w:r>
-      <w:r>
-        <w:rPr>
-          <w:rFonts w:ascii="Arial" w:hAnsi="Arial"/>
-        </w:rPr>
-        <w:t xml:space="preserve"> column</w:t>
-      </w:r>
-      <w:r>
-        <w:rPr>
-          <w:rFonts w:ascii="Arial" w:hAnsi="Arial"/>
-        </w:rPr>
-        <w:t>]</w:t>
-      </w:r>
-    </w:p>
-    <w:p>
-      <w:pPr>
-        <w:pStyle w:val="H1bodytext"/>
-        <w:numPr>
-          <w:ilvl w:val="1"/>
-          <w:numId w:val="26"/>
-        </w:numPr>
-        <w:spacing w:after="120"/>
-        <w:rPr>
-          <w:rFonts w:ascii="Arial" w:hAnsi="Arial"/>
-        </w:rPr>
-      </w:pPr>
-      <w:r>
-        <w:rPr>
-          <w:rFonts w:ascii="Arial" w:hAnsi="Arial"/>
-        </w:rPr>
-        <w:t>[Y</w:t>
-      </w:r>
-      <w:r>
-        <w:rPr>
-          <w:rFonts w:ascii="Arial" w:hAnsi="Arial"/>
-        </w:rPr>
-        <w:t>ear column</w:t>
-      </w:r>
-      <w:r>
-        <w:rPr>
-          <w:rFonts w:ascii="Arial" w:hAnsi="Arial"/>
-        </w:rPr>
-        <w:t>]</w:t>
-      </w:r>
-    </w:p>
-    <w:p>
-      <w:pPr>
-        <w:pStyle w:val="H1bodytext"/>
-        <w:numPr>
-          <w:ilvl w:val="1"/>
-          <w:numId w:val="26"/>
-        </w:numPr>
-        <w:spacing w:after="120"/>
-        <w:rPr>
-          <w:rFonts w:ascii="Arial" w:hAnsi="Arial"/>
-        </w:rPr>
-      </w:pPr>
-      <w:r>
-        <w:rPr>
-          <w:rFonts w:ascii="Arial" w:hAnsi="Arial"/>
-        </w:rPr>
-        <w:t>[</w:t>
-      </w:r>
-      <w:r>
-        <w:rPr>
-          <w:rFonts w:ascii="Arial" w:hAnsi="Arial"/>
-        </w:rPr>
-        <w:t>Analyte Column</w:t>
-      </w:r>
-      <w:r>
-        <w:rPr>
-          <w:rFonts w:ascii="Arial" w:hAnsi="Arial"/>
-        </w:rPr>
-        <w:t>]</w:t>
-      </w:r>
-      <w:r>
-        <w:rPr>
-          <w:rFonts w:ascii="Arial" w:hAnsi="Arial"/>
-        </w:rPr>
-        <w:t xml:space="preserve"> (one or more of these, including water)</w:t>
-      </w:r>
-    </w:p>
-    <w:p>
-      <w:pPr>
-        <w:pStyle w:val="H1bodytext"/>
-        <w:spacing w:after="120"/>
-        <w:rPr>
-          <w:rFonts w:ascii="Arial" w:hAnsi="Arial"/>
-        </w:rPr>
-      </w:pPr>
-      <w:r>
-        <w:rPr>
-          <w:rFonts w:ascii="Arial" w:hAnsi="Arial"/>
-        </w:rPr>
-        <w:t xml:space="preserve">The </w:t>
-      </w:r>
-      <w:sdt>
-        <w:sdtPr>
-          <w:rPr>
-            <w:rFonts w:ascii="Arial" w:hAnsi="Arial"/>
-          </w:rPr>
-          <w:alias w:val="Keywords"/>
-          <w:tag w:val=""/>
-          <w:id w:val="919608726"/>
-          <w:placeholder>
-            <w:docPart w:val="A43F1251E02A4EA8BE726344C47F507A"/>
-          </w:placeholder>
-          <w:dataBinding w:prefixMappings="xmlns:ns0='http://purl.org/dc/elements/1.1/' xmlns:ns1='http://schemas.openxmlformats.org/package/2006/metadata/core-properties' " w:xpath="/ns1:coreProperties[1]/ns1:keywords[1]" w:storeItemID="{6C3C8BC8-F283-45AE-878A-BAB7291924A1}"/>
-          <w:text/>
-        </w:sdtPr>
-        <w:sdtContent>
-          <w:r>
-            <w:rPr>
-              <w:rFonts w:ascii="Arial" w:hAnsi="Arial"/>
-            </w:rPr>
-            <w:t>Inventory Preprocessor</w:t>
-          </w:r>
-        </w:sdtContent>
-      </w:sdt>
-      <w:r>
-        <w:rPr>
-          <w:rFonts w:ascii="Arial" w:hAnsi="Arial"/>
-        </w:rPr>
-        <w:t xml:space="preserve"> tool expects that all </w:t>
-      </w:r>
-      <w:r>
-        <w:rPr>
-          <w:rFonts w:ascii="Arial" w:hAnsi="Arial"/>
-          <w:b/>
-          <w:bCs/>
-        </w:rPr>
-        <w:t>Chemical Inventory Release</w:t>
-      </w:r>
-      <w:r>
-        <w:rPr>
-          <w:rFonts w:ascii="Arial" w:hAnsi="Arial"/>
-        </w:rPr>
-        <w:t xml:space="preserve"> file(s) have:</w:t>
-      </w:r>
-    </w:p>
-    <w:p>
-      <w:pPr>
-        <w:pStyle w:val="H1bodytext"/>
-        <w:numPr>
-          <w:ilvl w:val="0"/>
-          <w:numId w:val="26"/>
-        </w:numPr>
-        <w:spacing w:after="120"/>
-        <w:rPr>
-          <w:rFonts w:ascii="Arial" w:hAnsi="Arial"/>
-        </w:rPr>
-      </w:pPr>
-      <w:r>
-        <w:rPr>
-          <w:rFonts w:ascii="Arial" w:hAnsi="Arial"/>
-        </w:rPr>
-        <w:t>The fourth line is the header line, expecting the following columns (bracketed columns are descriptive of the type of column, not to be used verbatim, e.g. [Column]):</w:t>
-      </w:r>
-    </w:p>
-    <w:p>
-      <w:pPr>
-        <w:pStyle w:val="H1bodytext"/>
-        <w:numPr>
-          <w:ilvl w:val="1"/>
-          <w:numId w:val="26"/>
-        </w:numPr>
-        <w:spacing w:after="120"/>
-        <w:rPr>
-          <w:rFonts w:ascii="Arial" w:hAnsi="Arial"/>
-        </w:rPr>
-      </w:pPr>
-      <w:r>
-        <w:rPr>
-          <w:rFonts w:ascii="Arial" w:hAnsi="Arial"/>
-        </w:rPr>
-        <w:t>[Site name column]</w:t>
-      </w:r>
-    </w:p>
-    <w:p>
-      <w:pPr>
-        <w:pStyle w:val="H1bodytext"/>
-        <w:numPr>
-          <w:ilvl w:val="1"/>
-          <w:numId w:val="26"/>
-        </w:numPr>
-        <w:spacing w:after="120"/>
-        <w:rPr>
-          <w:rFonts w:ascii="Arial" w:hAnsi="Arial"/>
-        </w:rPr>
-      </w:pPr>
-      <w:r>
-        <w:rPr>
-          <w:rFonts w:ascii="Arial" w:hAnsi="Arial"/>
-        </w:rPr>
-        <w:t>[Year column]</w:t>
-      </w:r>
-    </w:p>
-    <w:p>
-      <w:pPr>
-        <w:pStyle w:val="H1bodytext"/>
-        <w:numPr>
-          <w:ilvl w:val="1"/>
-          <w:numId w:val="26"/>
-        </w:numPr>
-        <w:spacing w:after="120"/>
-        <w:rPr>
-          <w:rFonts w:ascii="Arial" w:hAnsi="Arial"/>
-        </w:rPr>
-      </w:pPr>
-      <w:r>
-        <w:rPr>
-          <w:rFonts w:ascii="Arial" w:hAnsi="Arial"/>
-        </w:rPr>
-        <w:t>[Analyte Column] (one or more of these, including water)</w:t>
-      </w:r>
-    </w:p>
-    <w:p>
-      <w:pPr>
-        <w:pStyle w:val="H1bodytext"/>
-        <w:spacing w:after="120"/>
-        <w:rPr>
-          <w:rFonts w:ascii="Arial" w:hAnsi="Arial"/>
-        </w:rPr>
-      </w:pPr>
-      <w:r>
-        <w:rPr>
-          <w:rFonts w:ascii="Arial" w:hAnsi="Arial"/>
-        </w:rPr>
-        <w:t xml:space="preserve">The </w:t>
-      </w:r>
-      <w:sdt>
-        <w:sdtPr>
-          <w:rPr>
-            <w:rFonts w:ascii="Arial" w:hAnsi="Arial"/>
-          </w:rPr>
-          <w:alias w:val="Keywords"/>
-          <w:tag w:val=""/>
-          <w:id w:val="-610198671"/>
-          <w:placeholder>
-            <w:docPart w:val="0A9F23F9EA094789892DF3396BB14D8B"/>
-          </w:placeholder>
-          <w:dataBinding w:prefixMappings="xmlns:ns0='http://purl.org/dc/elements/1.1/' xmlns:ns1='http://schemas.openxmlformats.org/package/2006/metadata/core-properties' " w:xpath="/ns1:coreProperties[1]/ns1:keywords[1]" w:storeItemID="{6C3C8BC8-F283-45AE-878A-BAB7291924A1}"/>
-          <w:text/>
-        </w:sdtPr>
-        <w:sdtContent>
-          <w:r>
-            <w:rPr>
-              <w:rFonts w:ascii="Arial" w:hAnsi="Arial"/>
-            </w:rPr>
-            <w:t>Inventory Preprocessor</w:t>
-          </w:r>
-        </w:sdtContent>
-      </w:sdt>
-      <w:r>
-        <w:rPr>
-          <w:rFonts w:ascii="Arial" w:hAnsi="Arial"/>
-        </w:rPr>
-        <w:t xml:space="preserve"> tool expects that all </w:t>
-      </w:r>
-      <w:r>
-        <w:rPr>
-          <w:rFonts w:ascii="Arial" w:hAnsi="Arial"/>
-          <w:b/>
-          <w:bCs/>
-        </w:rPr>
-        <w:t>SAC Liquid Release</w:t>
-      </w:r>
-      <w:r>
-        <w:rPr>
-          <w:rFonts w:ascii="Arial" w:hAnsi="Arial"/>
-        </w:rPr>
-        <w:t xml:space="preserve"> file is a comma separated file. The first line is a header line whose second column describes the number of waste sites in the file. Each line that has a waste site I the first column also has the number of condition changes in the second column. Each line after that has a year in the first column constitutes a “condition change”.</w:t>
+        <w:t>. The dependencies in the case of these files refers to the formatting of each file</w:t>
+      </w:r>
+      <w:r>
+        <w:rPr>
+          <w:rFonts w:ascii="Arial" w:hAnsi="Arial"/>
+        </w:rPr>
+        <w:t xml:space="preserve"> which is described in section 4 </w:t>
+      </w:r>
+      <w:r>
+        <w:rPr>
+          <w:rFonts w:ascii="Arial" w:hAnsi="Arial"/>
+        </w:rPr>
+        <w:t>u</w:t>
+      </w:r>
+      <w:r>
+        <w:rPr>
+          <w:rFonts w:ascii="Arial" w:hAnsi="Arial"/>
+        </w:rPr>
+        <w:t>nder Input files</w:t>
+      </w:r>
+      <w:r>
+        <w:rPr>
+          <w:rFonts w:ascii="Arial" w:hAnsi="Arial"/>
+        </w:rPr>
+        <w:t>.</w:t>
       </w:r>
     </w:p>
     <w:p>
@@ -3567,21 +3247,11 @@
             <w:r>
               <w:t xml:space="preserve">Table </w:t>
             </w:r>
-            <w:r>
-              <w:fldChar w:fldCharType="begin"/>
-            </w:r>
-            <w:r>
-              <w:instrText xml:space="preserve"> SEQ Table \* ARABIC </w:instrText>
-            </w:r>
-            <w:r>
-              <w:fldChar w:fldCharType="separate"/>
-            </w:r>
-            <w:r>
-              <w:t>1</w:t>
-            </w:r>
-            <w:r>
-              <w:fldChar w:fldCharType="end"/>
-            </w:r>
+            <w:fldSimple w:instr=" SEQ Table \* ARABIC ">
+              <w:r>
+                <w:t>1</w:t>
+              </w:r>
+            </w:fldSimple>
           </w:p>
           <w:p>
             <w:pPr>
@@ -3839,6 +3509,15 @@
                 <w:bCs/>
                 <w:color w:val="000000"/>
               </w:rPr>
+              <w:t xml:space="preserve">Optional: </w:t>
+            </w:r>
+            <w:r>
+              <w:rPr>
+                <w:rFonts w:ascii="Calibri" w:eastAsia="Times New Roman" w:hAnsi="Calibri" w:cs="Calibri"/>
+                <w:b/>
+                <w:bCs/>
+                <w:color w:val="000000"/>
+              </w:rPr>
               <w:t>Chemical Inventory</w:t>
             </w:r>
             <w:r>
@@ -3847,6 +3526,13 @@
                 <w:color w:val="000000"/>
               </w:rPr>
               <w:t xml:space="preserve"> file path</w:t>
+            </w:r>
+            <w:r>
+              <w:rPr>
+                <w:rFonts w:ascii="Calibri" w:eastAsia="Times New Roman" w:hAnsi="Calibri" w:cs="Calibri"/>
+                <w:color w:val="000000"/>
+              </w:rPr>
+              <w:t xml:space="preserve"> (including the file name)</w:t>
             </w:r>
           </w:p>
         </w:tc>
@@ -3969,6 +3655,15 @@
                 <w:bCs/>
                 <w:color w:val="000000"/>
               </w:rPr>
+              <w:t xml:space="preserve">Optional: </w:t>
+            </w:r>
+            <w:r>
+              <w:rPr>
+                <w:rFonts w:ascii="Calibri" w:eastAsia="Times New Roman" w:hAnsi="Calibri" w:cs="Calibri"/>
+                <w:b/>
+                <w:bCs/>
+                <w:color w:val="000000"/>
+              </w:rPr>
               <w:t>SAC</w:t>
             </w:r>
             <w:r>
@@ -4000,13 +3695,6 @@
                 <w:color w:val="000000"/>
               </w:rPr>
             </w:pPr>
-            <w:r>
-              <w:rPr>
-                <w:rFonts w:ascii="Calibri" w:eastAsia="Times New Roman" w:hAnsi="Calibri" w:cs="Calibri"/>
-                <w:color w:val="000000"/>
-              </w:rPr>
-              <w:t> </w:t>
-            </w:r>
           </w:p>
         </w:tc>
       </w:tr>
@@ -4106,6 +3794,15 @@
                 <w:bCs/>
                 <w:color w:val="000000"/>
               </w:rPr>
+              <w:t xml:space="preserve">Optional: </w:t>
+            </w:r>
+            <w:r>
+              <w:rPr>
+                <w:rFonts w:ascii="Calibri" w:eastAsia="Times New Roman" w:hAnsi="Calibri" w:cs="Calibri"/>
+                <w:b/>
+                <w:bCs/>
+                <w:color w:val="000000"/>
+              </w:rPr>
               <w:t>Solid Waste Release</w:t>
             </w:r>
             <w:r>
@@ -4238,6 +3935,15 @@
                 <w:bCs/>
                 <w:color w:val="000000"/>
               </w:rPr>
+              <w:t xml:space="preserve">Optional: </w:t>
+            </w:r>
+            <w:r>
+              <w:rPr>
+                <w:rFonts w:ascii="Calibri" w:eastAsia="Times New Roman" w:hAnsi="Calibri" w:cs="Calibri"/>
+                <w:b/>
+                <w:bCs/>
+                <w:color w:val="000000"/>
+              </w:rPr>
               <w:t>Solid Waste Release</w:t>
             </w:r>
             <w:r>
@@ -4391,6 +4097,15 @@
                 <w:bCs/>
                 <w:color w:val="000000"/>
               </w:rPr>
+              <w:t xml:space="preserve">Optional: </w:t>
+            </w:r>
+            <w:r>
+              <w:rPr>
+                <w:rFonts w:ascii="Calibri" w:eastAsia="Times New Roman" w:hAnsi="Calibri" w:cs="Calibri"/>
+                <w:b/>
+                <w:bCs/>
+                <w:color w:val="000000"/>
+              </w:rPr>
               <w:t>Site-Specific Inventory</w:t>
             </w:r>
             <w:r>
@@ -4540,6 +4255,15 @@
                 <w:bCs/>
                 <w:color w:val="000000"/>
               </w:rPr>
+              <w:t xml:space="preserve">Required: </w:t>
+            </w:r>
+            <w:r>
+              <w:rPr>
+                <w:rFonts w:ascii="Calibri" w:eastAsia="Times New Roman" w:hAnsi="Calibri" w:cs="Calibri"/>
+                <w:b/>
+                <w:bCs/>
+                <w:color w:val="000000"/>
+              </w:rPr>
               <w:t>VZEHSIT</w:t>
             </w:r>
             <w:r>
@@ -4577,6 +4301,50 @@
                 <w:color w:val="000000"/>
               </w:rPr>
               <w:t> </w:t>
+            </w:r>
+            <w:r>
+              <w:rPr>
+                <w:rFonts w:ascii="Calibri" w:eastAsia="Times New Roman" w:hAnsi="Calibri" w:cs="Calibri"/>
+                <w:b/>
+                <w:bCs/>
+                <w:color w:val="000000"/>
+              </w:rPr>
+              <w:t xml:space="preserve">Requires </w:t>
+            </w:r>
+            <w:r>
+              <w:rPr>
+                <w:rFonts w:ascii="Calibri" w:eastAsia="Times New Roman" w:hAnsi="Calibri" w:cs="Calibri"/>
+                <w:color w:val="000000"/>
+              </w:rPr>
+              <w:t>at</w:t>
+            </w:r>
+            <w:r>
+              <w:rPr>
+                <w:rFonts w:ascii="Calibri" w:eastAsia="Times New Roman" w:hAnsi="Calibri" w:cs="Calibri"/>
+                <w:color w:val="000000"/>
+              </w:rPr>
+              <w:t xml:space="preserve"> </w:t>
+            </w:r>
+            <w:r>
+              <w:rPr>
+                <w:rFonts w:ascii="Calibri" w:eastAsia="Times New Roman" w:hAnsi="Calibri" w:cs="Calibri"/>
+                <w:color w:val="000000"/>
+              </w:rPr>
+              <w:t>least one of the other O</w:t>
+            </w:r>
+            <w:r>
+              <w:rPr>
+                <w:rFonts w:ascii="Calibri" w:eastAsia="Times New Roman" w:hAnsi="Calibri" w:cs="Calibri"/>
+                <w:color w:val="000000"/>
+              </w:rPr>
+              <w:t>ptional input files to run correctly</w:t>
+            </w:r>
+            <w:r>
+              <w:rPr>
+                <w:rFonts w:ascii="Calibri" w:eastAsia="Times New Roman" w:hAnsi="Calibri" w:cs="Calibri"/>
+                <w:color w:val="000000"/>
+              </w:rPr>
+              <w:t>, as specified in the preceding section.</w:t>
             </w:r>
           </w:p>
         </w:tc>
@@ -4611,7 +4379,6 @@
                 <w:rFonts w:ascii="Calibri" w:eastAsia="Times New Roman" w:hAnsi="Calibri" w:cs="Calibri"/>
                 <w:color w:val="000000"/>
               </w:rPr>
-              <w:lastRenderedPageBreak/>
               <w:t>VZINV</w:t>
             </w:r>
           </w:p>
@@ -4676,6 +4443,15 @@
                 <w:bCs/>
                 <w:color w:val="000000"/>
               </w:rPr>
+              <w:t xml:space="preserve">Optional: </w:t>
+            </w:r>
+            <w:r>
+              <w:rPr>
+                <w:rFonts w:ascii="Calibri" w:eastAsia="Times New Roman" w:hAnsi="Calibri" w:cs="Calibri"/>
+                <w:b/>
+                <w:bCs/>
+                <w:color w:val="000000"/>
+              </w:rPr>
               <w:t>SIMv2</w:t>
             </w:r>
             <w:r>
@@ -4698,7 +4474,6 @@
             </w:tcBorders>
             <w:shd w:val="clear" w:color="auto" w:fill="auto"/>
             <w:vAlign w:val="center"/>
-            <w:hideMark/>
           </w:tcPr>
           <w:p>
             <w:pPr>
@@ -4802,6 +4577,15 @@
             <w:r>
               <w:rPr>
                 <w:rFonts w:ascii="Calibri" w:eastAsia="Times New Roman" w:hAnsi="Calibri" w:cs="Calibri"/>
+                <w:b/>
+                <w:bCs/>
+                <w:color w:val="000000"/>
+              </w:rPr>
+              <w:t xml:space="preserve">Optional: </w:t>
+            </w:r>
+            <w:r>
+              <w:rPr>
+                <w:rFonts w:ascii="Calibri" w:eastAsia="Times New Roman" w:hAnsi="Calibri" w:cs="Calibri"/>
                 <w:color w:val="000000"/>
               </w:rPr>
               <w:t>List of analytes to treat as chemicals</w:t>
@@ -4850,6 +4634,31 @@
                 <w:color w:val="000000"/>
               </w:rPr>
               <w:t xml:space="preserve"> CN Cr U NO3</w:t>
+            </w:r>
+          </w:p>
+          <w:p>
+            <w:pPr>
+              <w:rPr>
+                <w:rFonts w:ascii="Calibri" w:eastAsia="Times New Roman" w:hAnsi="Calibri" w:cs="Calibri"/>
+                <w:color w:val="000000"/>
+              </w:rPr>
+            </w:pPr>
+          </w:p>
+          <w:p>
+            <w:pPr>
+              <w:rPr>
+                <w:rFonts w:ascii="Calibri" w:eastAsia="Times New Roman" w:hAnsi="Calibri" w:cs="Calibri"/>
+                <w:color w:val="000000"/>
+                <w:lang w:val="es-GT"/>
+              </w:rPr>
+            </w:pPr>
+            <w:r>
+              <w:rPr>
+                <w:rFonts w:ascii="Calibri" w:eastAsia="Times New Roman" w:hAnsi="Calibri" w:cs="Calibri"/>
+                <w:color w:val="000000"/>
+                <w:lang w:val="es-GT"/>
+              </w:rPr>
+              <w:t>Default: CN, Cr, U, NO3</w:t>
             </w:r>
           </w:p>
         </w:tc>
@@ -4885,6 +4694,7 @@
                 <w:rFonts w:ascii="Calibri" w:eastAsia="Times New Roman" w:hAnsi="Calibri" w:cs="Calibri"/>
                 <w:color w:val="000000"/>
               </w:rPr>
+              <w:lastRenderedPageBreak/>
               <w:t>codec_list</w:t>
             </w:r>
             <w:proofErr w:type="spellEnd"/>
@@ -4944,6 +4754,15 @@
             <w:r>
               <w:rPr>
                 <w:rFonts w:ascii="Calibri" w:eastAsia="Times New Roman" w:hAnsi="Calibri" w:cs="Calibri"/>
+                <w:b/>
+                <w:bCs/>
+                <w:color w:val="000000"/>
+              </w:rPr>
+              <w:t xml:space="preserve">Optional: </w:t>
+            </w:r>
+            <w:r>
+              <w:rPr>
+                <w:rFonts w:ascii="Calibri" w:eastAsia="Times New Roman" w:hAnsi="Calibri" w:cs="Calibri"/>
                 <w:color w:val="000000"/>
               </w:rPr>
               <w:t>List of encodings to try when parsing input files</w:t>
@@ -4992,6 +4811,37 @@
                 <w:color w:val="000000"/>
               </w:rPr>
               <w:t xml:space="preserve"> utf-8 iso-8859-1</w:t>
+            </w:r>
+          </w:p>
+          <w:p>
+            <w:pPr>
+              <w:rPr>
+                <w:rFonts w:ascii="Calibri" w:eastAsia="Times New Roman" w:hAnsi="Calibri" w:cs="Calibri"/>
+                <w:color w:val="000000"/>
+              </w:rPr>
+            </w:pPr>
+          </w:p>
+          <w:p>
+            <w:pPr>
+              <w:rPr>
+                <w:rFonts w:ascii="Calibri" w:eastAsia="Times New Roman" w:hAnsi="Calibri" w:cs="Calibri"/>
+                <w:color w:val="000000"/>
+              </w:rPr>
+            </w:pPr>
+            <w:r>
+              <w:rPr>
+                <w:rFonts w:ascii="Calibri" w:eastAsia="Times New Roman" w:hAnsi="Calibri" w:cs="Calibri"/>
+                <w:color w:val="000000"/>
+              </w:rPr>
+              <w:t xml:space="preserve">Default Value: </w:t>
+            </w:r>
+            <w:r>
+              <w:rPr>
+                <w:rFonts w:ascii="Calibri" w:eastAsia="Times New Roman" w:hAnsi="Calibri" w:cs="Calibri"/>
+                <w:color w:val="000000"/>
+                <w:lang w:val="es-GT"/>
+              </w:rPr>
+              <w:t>utf-8, iso-8859-1</w:t>
             </w:r>
           </w:p>
         </w:tc>
@@ -5084,6 +4934,15 @@
             <w:r>
               <w:rPr>
                 <w:rFonts w:ascii="Calibri" w:eastAsia="Times New Roman" w:hAnsi="Calibri" w:cs="Calibri"/>
+                <w:b/>
+                <w:bCs/>
+                <w:color w:val="000000"/>
+              </w:rPr>
+              <w:t xml:space="preserve">Optional: </w:t>
+            </w:r>
+            <w:r>
+              <w:rPr>
+                <w:rFonts w:ascii="Calibri" w:eastAsia="Times New Roman" w:hAnsi="Calibri" w:cs="Calibri"/>
                 <w:color w:val="000000"/>
               </w:rPr>
               <w:t>List of analytes to include in output file</w:t>
@@ -5126,6 +4985,134 @@
               <w:t>cn</w:t>
             </w:r>
             <w:proofErr w:type="spellEnd"/>
+          </w:p>
+          <w:p>
+            <w:pPr>
+              <w:rPr>
+                <w:rFonts w:ascii="Calibri" w:eastAsia="Times New Roman" w:hAnsi="Calibri" w:cs="Calibri"/>
+                <w:color w:val="000000"/>
+              </w:rPr>
+            </w:pPr>
+          </w:p>
+          <w:p>
+            <w:pPr>
+              <w:rPr>
+                <w:rFonts w:ascii="Calibri" w:eastAsia="Times New Roman" w:hAnsi="Calibri" w:cs="Calibri"/>
+                <w:color w:val="000000"/>
+              </w:rPr>
+            </w:pPr>
+            <w:r>
+              <w:rPr>
+                <w:rFonts w:ascii="Calibri" w:eastAsia="Times New Roman" w:hAnsi="Calibri" w:cs="Calibri"/>
+                <w:color w:val="000000"/>
+              </w:rPr>
+              <w:t xml:space="preserve">Default Value: WATER </w:t>
+            </w:r>
+            <w:r>
+              <w:rPr>
+                <w:rFonts w:ascii="Calibri" w:eastAsia="Times New Roman" w:hAnsi="Calibri" w:cs="Calibri"/>
+                <w:color w:val="000000"/>
+              </w:rPr>
+              <w:t>H-3</w:t>
+            </w:r>
+            <w:r>
+              <w:rPr>
+                <w:rFonts w:ascii="Calibri" w:eastAsia="Times New Roman" w:hAnsi="Calibri" w:cs="Calibri"/>
+                <w:color w:val="000000"/>
+              </w:rPr>
+              <w:t xml:space="preserve"> </w:t>
+            </w:r>
+            <w:r>
+              <w:rPr>
+                <w:rFonts w:ascii="Calibri" w:eastAsia="Times New Roman" w:hAnsi="Calibri" w:cs="Calibri"/>
+                <w:color w:val="000000"/>
+              </w:rPr>
+              <w:t>I-129</w:t>
+            </w:r>
+            <w:r>
+              <w:rPr>
+                <w:rFonts w:ascii="Calibri" w:eastAsia="Times New Roman" w:hAnsi="Calibri" w:cs="Calibri"/>
+                <w:color w:val="000000"/>
+              </w:rPr>
+              <w:t xml:space="preserve"> </w:t>
+            </w:r>
+            <w:r>
+              <w:rPr>
+                <w:rFonts w:ascii="Calibri" w:eastAsia="Times New Roman" w:hAnsi="Calibri" w:cs="Calibri"/>
+                <w:color w:val="000000"/>
+              </w:rPr>
+              <w:t>SR-90</w:t>
+            </w:r>
+            <w:r>
+              <w:rPr>
+                <w:rFonts w:ascii="Calibri" w:eastAsia="Times New Roman" w:hAnsi="Calibri" w:cs="Calibri"/>
+                <w:color w:val="000000"/>
+              </w:rPr>
+              <w:t xml:space="preserve"> </w:t>
+            </w:r>
+            <w:r>
+              <w:rPr>
+                <w:rFonts w:ascii="Calibri" w:eastAsia="Times New Roman" w:hAnsi="Calibri" w:cs="Calibri"/>
+                <w:color w:val="000000"/>
+              </w:rPr>
+              <w:t>TC-99</w:t>
+            </w:r>
+            <w:r>
+              <w:rPr>
+                <w:rFonts w:ascii="Calibri" w:eastAsia="Times New Roman" w:hAnsi="Calibri" w:cs="Calibri"/>
+                <w:color w:val="000000"/>
+              </w:rPr>
+              <w:t xml:space="preserve"> </w:t>
+            </w:r>
+            <w:r>
+              <w:rPr>
+                <w:rFonts w:ascii="Calibri" w:eastAsia="Times New Roman" w:hAnsi="Calibri" w:cs="Calibri"/>
+                <w:color w:val="000000"/>
+              </w:rPr>
+              <w:t>U</w:t>
+            </w:r>
+            <w:r>
+              <w:rPr>
+                <w:rFonts w:ascii="Calibri" w:eastAsia="Times New Roman" w:hAnsi="Calibri" w:cs="Calibri"/>
+                <w:color w:val="000000"/>
+              </w:rPr>
+              <w:t xml:space="preserve"> </w:t>
+            </w:r>
+            <w:r>
+              <w:rPr>
+                <w:rFonts w:ascii="Calibri" w:eastAsia="Times New Roman" w:hAnsi="Calibri" w:cs="Calibri"/>
+                <w:color w:val="000000"/>
+              </w:rPr>
+              <w:t>CR</w:t>
+            </w:r>
+            <w:r>
+              <w:rPr>
+                <w:rFonts w:ascii="Calibri" w:eastAsia="Times New Roman" w:hAnsi="Calibri" w:cs="Calibri"/>
+                <w:color w:val="000000"/>
+              </w:rPr>
+              <w:t xml:space="preserve"> </w:t>
+            </w:r>
+            <w:r>
+              <w:rPr>
+                <w:rFonts w:ascii="Calibri" w:eastAsia="Times New Roman" w:hAnsi="Calibri" w:cs="Calibri"/>
+                <w:color w:val="000000"/>
+              </w:rPr>
+              <w:t>NO3</w:t>
+            </w:r>
+            <w:r>
+              <w:rPr>
+                <w:rFonts w:ascii="Calibri" w:eastAsia="Times New Roman" w:hAnsi="Calibri" w:cs="Calibri"/>
+                <w:color w:val="000000"/>
+              </w:rPr>
+              <w:t xml:space="preserve"> </w:t>
+            </w:r>
+            <w:r>
+              <w:rPr>
+                <w:rFonts w:ascii="Calibri" w:eastAsia="Times New Roman" w:hAnsi="Calibri" w:cs="Calibri"/>
+                <w:color w:val="000000"/>
+              </w:rPr>
+              <w:t>CN</w:t>
+            </w:r>
           </w:p>
         </w:tc>
       </w:tr>
@@ -5226,6 +5213,15 @@
             <w:r>
               <w:rPr>
                 <w:rFonts w:ascii="Calibri" w:eastAsia="Times New Roman" w:hAnsi="Calibri" w:cs="Calibri"/>
+                <w:b/>
+                <w:bCs/>
+                <w:color w:val="000000"/>
+              </w:rPr>
+              <w:t xml:space="preserve">Optional: </w:t>
+            </w:r>
+            <w:r>
+              <w:rPr>
+                <w:rFonts w:ascii="Calibri" w:eastAsia="Times New Roman" w:hAnsi="Calibri" w:cs="Calibri"/>
                 <w:color w:val="000000"/>
               </w:rPr>
               <w:t xml:space="preserve">When set to "True", </w:t>
@@ -5289,6 +5285,13 @@
                 <w:color w:val="000000"/>
               </w:rPr>
             </w:pPr>
+            <w:r>
+              <w:rPr>
+                <w:rFonts w:ascii="Calibri" w:eastAsia="Times New Roman" w:hAnsi="Calibri" w:cs="Calibri"/>
+                <w:color w:val="000000"/>
+              </w:rPr>
+              <w:t>Default: True</w:t>
+            </w:r>
           </w:p>
         </w:tc>
       </w:tr>
@@ -5382,6 +5385,15 @@
             <w:r>
               <w:rPr>
                 <w:rFonts w:ascii="Calibri" w:eastAsia="Times New Roman" w:hAnsi="Calibri" w:cs="Calibri"/>
+                <w:b/>
+                <w:bCs/>
+                <w:color w:val="000000"/>
+              </w:rPr>
+              <w:t xml:space="preserve">Optional: </w:t>
+            </w:r>
+            <w:r>
+              <w:rPr>
+                <w:rFonts w:ascii="Calibri" w:eastAsia="Times New Roman" w:hAnsi="Calibri" w:cs="Calibri"/>
                 <w:color w:val="000000"/>
               </w:rPr>
               <w:t>Name for the output file</w:t>
@@ -5414,6 +5426,20 @@
                 <w:color w:val="000000"/>
               </w:rPr>
               <w:t> </w:t>
+            </w:r>
+            <w:r>
+              <w:rPr>
+                <w:rFonts w:ascii="Calibri" w:eastAsia="Times New Roman" w:hAnsi="Calibri" w:cs="Calibri"/>
+                <w:color w:val="000000"/>
+              </w:rPr>
+              <w:t xml:space="preserve"> Default: </w:t>
+            </w:r>
+            <w:r>
+              <w:rPr>
+                <w:rFonts w:ascii="Calibri" w:eastAsia="Times New Roman" w:hAnsi="Calibri" w:cs="Calibri"/>
+                <w:color w:val="000000"/>
+              </w:rPr>
+              <w:t>preprocessed_inventory.csv</w:t>
             </w:r>
           </w:p>
         </w:tc>
@@ -5506,6 +5532,15 @@
             <w:r>
               <w:rPr>
                 <w:rFonts w:ascii="Calibri" w:eastAsia="Times New Roman" w:hAnsi="Calibri" w:cs="Calibri"/>
+                <w:b/>
+                <w:bCs/>
+                <w:color w:val="000000"/>
+              </w:rPr>
+              <w:t xml:space="preserve">Optional: </w:t>
+            </w:r>
+            <w:r>
+              <w:rPr>
+                <w:rFonts w:ascii="Calibri" w:eastAsia="Times New Roman" w:hAnsi="Calibri" w:cs="Calibri"/>
                 <w:color w:val="000000"/>
               </w:rPr>
               <w:t>When set to "True", output will be recorded in the "Legacy" output format. If set to "False", output will be in standard format</w:t>
@@ -5532,6 +5567,13 @@
                 <w:color w:val="000000"/>
               </w:rPr>
             </w:pPr>
+            <w:r>
+              <w:rPr>
+                <w:rFonts w:ascii="Calibri" w:eastAsia="Times New Roman" w:hAnsi="Calibri" w:cs="Calibri"/>
+                <w:color w:val="000000"/>
+              </w:rPr>
+              <w:t>Default: True</w:t>
+            </w:r>
           </w:p>
         </w:tc>
       </w:tr>
@@ -5656,6 +5698,20 @@
               </w:rPr>
               <w:t> </w:t>
             </w:r>
+            <w:r>
+              <w:rPr>
+                <w:rFonts w:ascii="Calibri" w:eastAsia="Times New Roman" w:hAnsi="Calibri" w:cs="Calibri"/>
+                <w:color w:val="000000"/>
+              </w:rPr>
+              <w:t xml:space="preserve">Default: </w:t>
+            </w:r>
+            <w:r>
+              <w:rPr>
+                <w:rFonts w:ascii="Calibri" w:eastAsia="Times New Roman" w:hAnsi="Calibri" w:cs="Calibri"/>
+                <w:color w:val="000000"/>
+              </w:rPr>
+              <w:t>inventory_pp.log</w:t>
+            </w:r>
           </w:p>
         </w:tc>
       </w:tr>
@@ -5747,6 +5803,15 @@
             <w:r>
               <w:rPr>
                 <w:rFonts w:ascii="Calibri" w:eastAsia="Times New Roman" w:hAnsi="Calibri" w:cs="Calibri"/>
+                <w:b/>
+                <w:bCs/>
+                <w:color w:val="000000"/>
+              </w:rPr>
+              <w:t xml:space="preserve">Optional: </w:t>
+            </w:r>
+            <w:r>
+              <w:rPr>
+                <w:rFonts w:ascii="Calibri" w:eastAsia="Times New Roman" w:hAnsi="Calibri" w:cs="Calibri"/>
                 <w:color w:val="000000"/>
               </w:rPr>
               <w:t>Path of directory in which to save output files</w:t>
@@ -5773,6 +5838,13 @@
                 <w:color w:val="000000"/>
               </w:rPr>
             </w:pPr>
+            <w:r>
+              <w:rPr>
+                <w:rFonts w:ascii="Calibri" w:eastAsia="Times New Roman" w:hAnsi="Calibri" w:cs="Calibri"/>
+                <w:color w:val="000000"/>
+              </w:rPr>
+              <w:t>Default: execution directory</w:t>
+            </w:r>
           </w:p>
         </w:tc>
       </w:tr>
@@ -5866,6 +5938,15 @@
             <w:r>
               <w:rPr>
                 <w:rFonts w:ascii="Calibri" w:eastAsia="Times New Roman" w:hAnsi="Calibri" w:cs="Calibri"/>
+                <w:b/>
+                <w:bCs/>
+                <w:color w:val="000000"/>
+              </w:rPr>
+              <w:t xml:space="preserve">Optional: </w:t>
+            </w:r>
+            <w:r>
+              <w:rPr>
+                <w:rFonts w:ascii="Calibri" w:eastAsia="Times New Roman" w:hAnsi="Calibri" w:cs="Calibri"/>
                 <w:color w:val="000000"/>
               </w:rPr>
               <w:t>The number of significant digits to preserve in the output</w:t>
@@ -5898,6 +5979,13 @@
                 <w:color w:val="000000"/>
               </w:rPr>
               <w:t> </w:t>
+            </w:r>
+            <w:r>
+              <w:rPr>
+                <w:rFonts w:ascii="Calibri" w:eastAsia="Times New Roman" w:hAnsi="Calibri" w:cs="Calibri"/>
+                <w:color w:val="000000"/>
+              </w:rPr>
+              <w:t xml:space="preserve">Default: 6 </w:t>
             </w:r>
           </w:p>
         </w:tc>
@@ -5992,6 +6080,15 @@
             <w:r>
               <w:rPr>
                 <w:rFonts w:ascii="Calibri" w:eastAsia="Times New Roman" w:hAnsi="Calibri" w:cs="Calibri"/>
+                <w:b/>
+                <w:bCs/>
+                <w:color w:val="000000"/>
+              </w:rPr>
+              <w:t xml:space="preserve">Optional: </w:t>
+            </w:r>
+            <w:r>
+              <w:rPr>
+                <w:rFonts w:ascii="Calibri" w:eastAsia="Times New Roman" w:hAnsi="Calibri" w:cs="Calibri"/>
                 <w:color w:val="000000"/>
               </w:rPr>
               <w:t>List of possible names for site name columns</w:t>
@@ -6088,6 +6185,36 @@
                 <w:color w:val="000000"/>
               </w:rPr>
               <w:t xml:space="preserve"> it is necessary to use double quotes around the column header name (single quotes will not work).</w:t>
+            </w:r>
+          </w:p>
+          <w:p>
+            <w:pPr>
+              <w:rPr>
+                <w:rFonts w:ascii="Calibri" w:eastAsia="Times New Roman" w:hAnsi="Calibri" w:cs="Calibri"/>
+                <w:color w:val="000000"/>
+              </w:rPr>
+            </w:pPr>
+          </w:p>
+          <w:p>
+            <w:pPr>
+              <w:rPr>
+                <w:rFonts w:ascii="Calibri" w:eastAsia="Times New Roman" w:hAnsi="Calibri" w:cs="Calibri"/>
+                <w:color w:val="000000"/>
+              </w:rPr>
+            </w:pPr>
+            <w:r>
+              <w:rPr>
+                <w:rFonts w:ascii="Calibri" w:eastAsia="Times New Roman" w:hAnsi="Calibri" w:cs="Calibri"/>
+                <w:color w:val="000000"/>
+              </w:rPr>
+              <w:t xml:space="preserve">Default: </w:t>
+            </w:r>
+            <w:r>
+              <w:rPr>
+                <w:rFonts w:ascii="Calibri" w:eastAsia="Times New Roman" w:hAnsi="Calibri" w:cs="Calibri"/>
+                <w:color w:val="000000"/>
+              </w:rPr>
+              <w:t>SITE_NAME “CIE SITE NAME”, “CA SITE NAME”</w:t>
             </w:r>
           </w:p>
         </w:tc>
@@ -6180,6 +6307,15 @@
             <w:r>
               <w:rPr>
                 <w:rFonts w:ascii="Calibri" w:eastAsia="Times New Roman" w:hAnsi="Calibri" w:cs="Calibri"/>
+                <w:b/>
+                <w:bCs/>
+                <w:color w:val="000000"/>
+              </w:rPr>
+              <w:t xml:space="preserve">Optional: </w:t>
+            </w:r>
+            <w:r>
+              <w:rPr>
+                <w:rFonts w:ascii="Calibri" w:eastAsia="Times New Roman" w:hAnsi="Calibri" w:cs="Calibri"/>
                 <w:color w:val="000000"/>
               </w:rPr>
               <w:t>Adjusts the level of detail recorded in the log file, defaults to [ALL]</w:t>
@@ -6212,6 +6348,27 @@
                 <w:color w:val="000000"/>
               </w:rPr>
               <w:t> </w:t>
+            </w:r>
+            <w:r>
+              <w:rPr>
+                <w:rFonts w:ascii="Calibri" w:eastAsia="Times New Roman" w:hAnsi="Calibri" w:cs="Calibri"/>
+                <w:color w:val="000000"/>
+              </w:rPr>
+              <w:t>Default</w:t>
+            </w:r>
+            <w:r>
+              <w:rPr>
+                <w:rFonts w:ascii="Calibri" w:eastAsia="Times New Roman" w:hAnsi="Calibri" w:cs="Calibri"/>
+                <w:color w:val="000000"/>
+              </w:rPr>
+              <w:t>:</w:t>
+            </w:r>
+            <w:r>
+              <w:rPr>
+                <w:rFonts w:ascii="Calibri" w:eastAsia="Times New Roman" w:hAnsi="Calibri" w:cs="Calibri"/>
+                <w:color w:val="000000"/>
+              </w:rPr>
+              <w:t xml:space="preserve"> ALL</w:t>
             </w:r>
           </w:p>
         </w:tc>
@@ -6306,6 +6463,15 @@
             <w:r>
               <w:rPr>
                 <w:rFonts w:ascii="Calibri" w:eastAsia="Times New Roman" w:hAnsi="Calibri" w:cs="Calibri"/>
+                <w:b/>
+                <w:bCs/>
+                <w:color w:val="000000"/>
+              </w:rPr>
+              <w:t xml:space="preserve">Optional: </w:t>
+            </w:r>
+            <w:r>
+              <w:rPr>
+                <w:rFonts w:ascii="Calibri" w:eastAsia="Times New Roman" w:hAnsi="Calibri" w:cs="Calibri"/>
                 <w:color w:val="000000"/>
               </w:rPr>
               <w:t>List of possible names for water columns</w:t>
@@ -6354,6 +6520,36 @@
                 <w:color w:val="000000"/>
               </w:rPr>
               <w:t xml:space="preserve"> water volume liquid "volume mean [m3]"</w:t>
+            </w:r>
+          </w:p>
+          <w:p>
+            <w:pPr>
+              <w:rPr>
+                <w:rFonts w:ascii="Calibri" w:eastAsia="Times New Roman" w:hAnsi="Calibri" w:cs="Calibri"/>
+                <w:color w:val="000000"/>
+              </w:rPr>
+            </w:pPr>
+          </w:p>
+          <w:p>
+            <w:pPr>
+              <w:rPr>
+                <w:rFonts w:ascii="Calibri" w:eastAsia="Times New Roman" w:hAnsi="Calibri" w:cs="Calibri"/>
+                <w:color w:val="000000"/>
+              </w:rPr>
+            </w:pPr>
+            <w:r>
+              <w:rPr>
+                <w:rFonts w:ascii="Calibri" w:eastAsia="Times New Roman" w:hAnsi="Calibri" w:cs="Calibri"/>
+                <w:color w:val="000000"/>
+              </w:rPr>
+              <w:t xml:space="preserve">Default: </w:t>
+            </w:r>
+            <w:r>
+              <w:rPr>
+                <w:rFonts w:ascii="Calibri" w:eastAsia="Times New Roman" w:hAnsi="Calibri" w:cs="Calibri"/>
+                <w:color w:val="000000"/>
+              </w:rPr>
+              <w:t>WATER, VOLUME, LIQUID, VOLUME MEAN [M3], VOLUME [M3]</w:t>
             </w:r>
           </w:p>
         </w:tc>
@@ -6448,6 +6644,15 @@
             <w:r>
               <w:rPr>
                 <w:rFonts w:ascii="Calibri" w:eastAsia="Times New Roman" w:hAnsi="Calibri" w:cs="Calibri"/>
+                <w:b/>
+                <w:bCs/>
+                <w:color w:val="000000"/>
+              </w:rPr>
+              <w:t xml:space="preserve">Optional: </w:t>
+            </w:r>
+            <w:r>
+              <w:rPr>
+                <w:rFonts w:ascii="Calibri" w:eastAsia="Times New Roman" w:hAnsi="Calibri" w:cs="Calibri"/>
                 <w:color w:val="000000"/>
               </w:rPr>
               <w:t>List of possible names for year columns</w:t>
@@ -6495,7 +6700,46 @@
                 <w:rFonts w:ascii="Calibri" w:eastAsia="Times New Roman" w:hAnsi="Calibri" w:cs="Calibri"/>
                 <w:color w:val="000000"/>
               </w:rPr>
-              <w:t xml:space="preserve"> "discharge/decay-corrected year" YEAR</w:t>
+              <w:t xml:space="preserve"> </w:t>
+            </w:r>
+            <w:r>
+              <w:rPr>
+                <w:rFonts w:ascii="Calibri" w:eastAsia="Times New Roman" w:hAnsi="Calibri" w:cs="Calibri"/>
+                <w:color w:val="000000"/>
+              </w:rPr>
+              <w:lastRenderedPageBreak/>
+              <w:t>"discharge/decay-corrected year" YEAR</w:t>
+            </w:r>
+          </w:p>
+          <w:p>
+            <w:pPr>
+              <w:rPr>
+                <w:rFonts w:ascii="Calibri" w:eastAsia="Times New Roman" w:hAnsi="Calibri" w:cs="Calibri"/>
+                <w:color w:val="000000"/>
+              </w:rPr>
+            </w:pPr>
+          </w:p>
+          <w:p>
+            <w:pPr>
+              <w:rPr>
+                <w:rFonts w:ascii="Calibri" w:eastAsia="Times New Roman" w:hAnsi="Calibri" w:cs="Calibri"/>
+                <w:color w:val="000000"/>
+              </w:rPr>
+            </w:pPr>
+            <w:r>
+              <w:rPr>
+                <w:rFonts w:ascii="Calibri" w:eastAsia="Times New Roman" w:hAnsi="Calibri" w:cs="Calibri"/>
+                <w:color w:val="000000"/>
+              </w:rPr>
+              <w:t xml:space="preserve">Default: </w:t>
+            </w:r>
+            <w:r>
+              <w:rPr>
+                <w:rFonts w:ascii="Calibri" w:eastAsia="Times New Roman" w:hAnsi="Calibri" w:cs="Calibri"/>
+                <w:color w:val="000000"/>
+                <w:lang w:val="es-GT"/>
+              </w:rPr>
+              <w:t>DISCHARGE/DECAY-CORRECTED YEAR, YEAR</w:t>
             </w:r>
           </w:p>
         </w:tc>
@@ -6518,6 +6762,754 @@
           <w:rFonts w:ascii="Arial" w:hAnsi="Arial"/>
         </w:rPr>
       </w:pPr>
+      <w:r>
+        <w:rPr>
+          <w:rFonts w:ascii="Arial" w:hAnsi="Arial"/>
+          <w:u w:val="single"/>
+        </w:rPr>
+        <w:t>Input Files</w:t>
+      </w:r>
+      <w:r>
+        <w:rPr>
+          <w:rFonts w:ascii="Arial" w:hAnsi="Arial"/>
+        </w:rPr>
+        <w:t>:</w:t>
+      </w:r>
+    </w:p>
+    <w:p>
+      <w:pPr>
+        <w:pStyle w:val="H1bodytext"/>
+        <w:spacing w:after="120"/>
+        <w:rPr>
+          <w:rFonts w:ascii="Arial" w:hAnsi="Arial"/>
+        </w:rPr>
+      </w:pPr>
+      <w:r>
+        <w:rPr>
+          <w:rFonts w:ascii="Arial" w:hAnsi="Arial"/>
+        </w:rPr>
+        <w:t xml:space="preserve">All lines starting with a hashtag “#” will be considered comments and will not impact the parsing methods of the </w:t>
+      </w:r>
+      <w:sdt>
+        <w:sdtPr>
+          <w:rPr>
+            <w:rFonts w:ascii="Arial" w:hAnsi="Arial"/>
+          </w:rPr>
+          <w:alias w:val="Keywords"/>
+          <w:tag w:val=""/>
+          <w:id w:val="1437407062"/>
+          <w:placeholder>
+            <w:docPart w:val="1291FA7F8E454F138AC0E0B7D9CF50F7"/>
+          </w:placeholder>
+          <w:dataBinding w:prefixMappings="xmlns:ns0='http://purl.org/dc/elements/1.1/' xmlns:ns1='http://schemas.openxmlformats.org/package/2006/metadata/core-properties' " w:xpath="/ns1:coreProperties[1]/ns1:keywords[1]" w:storeItemID="{6C3C8BC8-F283-45AE-878A-BAB7291924A1}"/>
+          <w:text/>
+        </w:sdtPr>
+        <w:sdtContent>
+          <w:r>
+            <w:rPr>
+              <w:rFonts w:ascii="Arial" w:hAnsi="Arial"/>
+            </w:rPr>
+            <w:t>Inventory Preprocessor</w:t>
+          </w:r>
+        </w:sdtContent>
+      </w:sdt>
+      <w:r>
+        <w:rPr>
+          <w:rFonts w:ascii="Arial" w:hAnsi="Arial"/>
+        </w:rPr>
+        <w:t xml:space="preserve"> tool. All files are expected to be comma-delimited files.</w:t>
+      </w:r>
+    </w:p>
+    <w:p>
+      <w:pPr>
+        <w:pStyle w:val="H1bodytext"/>
+        <w:spacing w:after="120"/>
+        <w:rPr>
+          <w:rFonts w:ascii="Arial" w:hAnsi="Arial"/>
+        </w:rPr>
+      </w:pPr>
+      <w:r>
+        <w:rPr>
+          <w:rFonts w:ascii="Arial" w:hAnsi="Arial"/>
+        </w:rPr>
+        <w:t xml:space="preserve">The </w:t>
+      </w:r>
+      <w:sdt>
+        <w:sdtPr>
+          <w:rPr>
+            <w:rFonts w:ascii="Arial" w:hAnsi="Arial"/>
+          </w:rPr>
+          <w:alias w:val="Keywords"/>
+          <w:tag w:val=""/>
+          <w:id w:val="-2068096221"/>
+          <w:placeholder>
+            <w:docPart w:val="015715A5B1C947D296FCE585E2DFDD1D"/>
+          </w:placeholder>
+          <w:dataBinding w:prefixMappings="xmlns:ns0='http://purl.org/dc/elements/1.1/' xmlns:ns1='http://schemas.openxmlformats.org/package/2006/metadata/core-properties' " w:xpath="/ns1:coreProperties[1]/ns1:keywords[1]" w:storeItemID="{6C3C8BC8-F283-45AE-878A-BAB7291924A1}"/>
+          <w:text/>
+        </w:sdtPr>
+        <w:sdtContent>
+          <w:r>
+            <w:rPr>
+              <w:rFonts w:ascii="Arial" w:hAnsi="Arial"/>
+            </w:rPr>
+            <w:t>Inventory Preprocessor</w:t>
+          </w:r>
+        </w:sdtContent>
+      </w:sdt>
+      <w:r>
+        <w:rPr>
+          <w:rFonts w:ascii="Arial" w:hAnsi="Arial"/>
+        </w:rPr>
+        <w:t xml:space="preserve"> tool expects that all </w:t>
+      </w:r>
+      <w:r>
+        <w:rPr>
+          <w:rFonts w:ascii="Arial" w:hAnsi="Arial"/>
+          <w:b/>
+          <w:bCs/>
+        </w:rPr>
+        <w:t>VZEHSIT</w:t>
+      </w:r>
+      <w:r>
+        <w:rPr>
+          <w:rFonts w:ascii="Arial" w:hAnsi="Arial"/>
+        </w:rPr>
+        <w:t xml:space="preserve"> file is a file with a single header line (skipped). Unique values (except for Null or empty strings) are taken from the first column of the file.</w:t>
+      </w:r>
+    </w:p>
+    <w:p>
+      <w:pPr>
+        <w:pStyle w:val="H1bodytext"/>
+        <w:spacing w:after="120"/>
+        <w:rPr>
+          <w:rFonts w:ascii="Arial" w:hAnsi="Arial"/>
+        </w:rPr>
+      </w:pPr>
+      <w:r>
+        <w:rPr>
+          <w:rFonts w:ascii="Arial" w:hAnsi="Arial"/>
+        </w:rPr>
+        <w:t xml:space="preserve">The </w:t>
+      </w:r>
+      <w:sdt>
+        <w:sdtPr>
+          <w:rPr>
+            <w:rFonts w:ascii="Arial" w:hAnsi="Arial"/>
+          </w:rPr>
+          <w:alias w:val="Keywords"/>
+          <w:tag w:val=""/>
+          <w:id w:val="-1609726679"/>
+          <w:placeholder>
+            <w:docPart w:val="7C3914DFD3D44363911F3D654D6992AE"/>
+          </w:placeholder>
+          <w:dataBinding w:prefixMappings="xmlns:ns0='http://purl.org/dc/elements/1.1/' xmlns:ns1='http://schemas.openxmlformats.org/package/2006/metadata/core-properties' " w:xpath="/ns1:coreProperties[1]/ns1:keywords[1]" w:storeItemID="{6C3C8BC8-F283-45AE-878A-BAB7291924A1}"/>
+          <w:text/>
+        </w:sdtPr>
+        <w:sdtContent>
+          <w:r>
+            <w:rPr>
+              <w:rFonts w:ascii="Arial" w:hAnsi="Arial"/>
+            </w:rPr>
+            <w:t>Inventory Preprocessor</w:t>
+          </w:r>
+        </w:sdtContent>
+      </w:sdt>
+      <w:r>
+        <w:rPr>
+          <w:rFonts w:ascii="Arial" w:hAnsi="Arial"/>
+        </w:rPr>
+        <w:t xml:space="preserve"> tool expects that all </w:t>
+      </w:r>
+      <w:r>
+        <w:rPr>
+          <w:rFonts w:ascii="Arial" w:hAnsi="Arial"/>
+          <w:b/>
+          <w:bCs/>
+        </w:rPr>
+        <w:t>Site-Specific Inventory</w:t>
+      </w:r>
+      <w:r>
+        <w:rPr>
+          <w:rFonts w:ascii="Arial" w:hAnsi="Arial"/>
+        </w:rPr>
+        <w:t xml:space="preserve"> file(s) have:</w:t>
+      </w:r>
+    </w:p>
+    <w:p>
+      <w:pPr>
+        <w:pStyle w:val="H1bodytext"/>
+        <w:numPr>
+          <w:ilvl w:val="0"/>
+          <w:numId w:val="26"/>
+        </w:numPr>
+        <w:spacing w:after="120"/>
+        <w:rPr>
+          <w:rFonts w:ascii="Arial" w:hAnsi="Arial"/>
+        </w:rPr>
+      </w:pPr>
+      <w:r>
+        <w:rPr>
+          <w:rFonts w:ascii="Arial" w:hAnsi="Arial"/>
+        </w:rPr>
+        <w:t>A header line containing at least 3 columns (with corresponding rows of data in subsequent lines), the columns do not have to be in order (bracketed columns are descriptive of the type of column, not to be used verbatim, e.g. [Column])::</w:t>
+      </w:r>
+    </w:p>
+    <w:p>
+      <w:pPr>
+        <w:pStyle w:val="H1bodytext"/>
+        <w:numPr>
+          <w:ilvl w:val="1"/>
+          <w:numId w:val="26"/>
+        </w:numPr>
+        <w:spacing w:after="120"/>
+        <w:rPr>
+          <w:rFonts w:ascii="Arial" w:hAnsi="Arial"/>
+        </w:rPr>
+      </w:pPr>
+      <w:r>
+        <w:rPr>
+          <w:rFonts w:ascii="Arial" w:hAnsi="Arial"/>
+        </w:rPr>
+        <w:t>[Site name column]</w:t>
+      </w:r>
+    </w:p>
+    <w:p>
+      <w:pPr>
+        <w:pStyle w:val="H1bodytext"/>
+        <w:numPr>
+          <w:ilvl w:val="1"/>
+          <w:numId w:val="26"/>
+        </w:numPr>
+        <w:spacing w:after="120"/>
+        <w:rPr>
+          <w:rFonts w:ascii="Arial" w:hAnsi="Arial"/>
+        </w:rPr>
+      </w:pPr>
+      <w:r>
+        <w:rPr>
+          <w:rFonts w:ascii="Arial" w:hAnsi="Arial"/>
+        </w:rPr>
+        <w:t>[Year column]</w:t>
+      </w:r>
+    </w:p>
+    <w:p>
+      <w:pPr>
+        <w:pStyle w:val="H1bodytext"/>
+        <w:numPr>
+          <w:ilvl w:val="1"/>
+          <w:numId w:val="26"/>
+        </w:numPr>
+        <w:spacing w:after="120"/>
+        <w:rPr>
+          <w:rFonts w:ascii="Arial" w:hAnsi="Arial"/>
+        </w:rPr>
+      </w:pPr>
+      <w:r>
+        <w:rPr>
+          <w:rFonts w:ascii="Arial" w:hAnsi="Arial"/>
+        </w:rPr>
+        <w:t>[Analyte column] (may have multiple unique columns of analytes)</w:t>
+      </w:r>
+    </w:p>
+    <w:p>
+      <w:pPr>
+        <w:pStyle w:val="H1bodytext"/>
+        <w:spacing w:after="120"/>
+        <w:rPr>
+          <w:rFonts w:ascii="Arial" w:hAnsi="Arial"/>
+        </w:rPr>
+      </w:pPr>
+      <w:r>
+        <w:rPr>
+          <w:rFonts w:ascii="Arial" w:hAnsi="Arial"/>
+        </w:rPr>
+        <w:t xml:space="preserve">The </w:t>
+      </w:r>
+      <w:sdt>
+        <w:sdtPr>
+          <w:rPr>
+            <w:rFonts w:ascii="Arial" w:hAnsi="Arial"/>
+          </w:rPr>
+          <w:alias w:val="Keywords"/>
+          <w:tag w:val=""/>
+          <w:id w:val="-433133697"/>
+          <w:placeholder>
+            <w:docPart w:val="4A84C93E06B745A4AA3BFBA48DAFB2BF"/>
+          </w:placeholder>
+          <w:dataBinding w:prefixMappings="xmlns:ns0='http://purl.org/dc/elements/1.1/' xmlns:ns1='http://schemas.openxmlformats.org/package/2006/metadata/core-properties' " w:xpath="/ns1:coreProperties[1]/ns1:keywords[1]" w:storeItemID="{6C3C8BC8-F283-45AE-878A-BAB7291924A1}"/>
+          <w:text/>
+        </w:sdtPr>
+        <w:sdtContent>
+          <w:r>
+            <w:rPr>
+              <w:rFonts w:ascii="Arial" w:hAnsi="Arial"/>
+            </w:rPr>
+            <w:t>Inventory Preprocessor</w:t>
+          </w:r>
+        </w:sdtContent>
+      </w:sdt>
+      <w:r>
+        <w:rPr>
+          <w:rFonts w:ascii="Arial" w:hAnsi="Arial"/>
+        </w:rPr>
+        <w:t xml:space="preserve"> tool expects that all </w:t>
+      </w:r>
+      <w:r>
+        <w:rPr>
+          <w:rFonts w:ascii="Arial" w:hAnsi="Arial"/>
+          <w:b/>
+          <w:bCs/>
+        </w:rPr>
+        <w:t>Solid Waste Release</w:t>
+      </w:r>
+      <w:r>
+        <w:rPr>
+          <w:rFonts w:ascii="Arial" w:hAnsi="Arial"/>
+        </w:rPr>
+        <w:t xml:space="preserve"> file(s) have:</w:t>
+      </w:r>
+    </w:p>
+    <w:p>
+      <w:pPr>
+        <w:pStyle w:val="H1bodytext"/>
+        <w:numPr>
+          <w:ilvl w:val="0"/>
+          <w:numId w:val="26"/>
+        </w:numPr>
+        <w:spacing w:after="120"/>
+        <w:rPr>
+          <w:rFonts w:ascii="Arial" w:hAnsi="Arial"/>
+        </w:rPr>
+      </w:pPr>
+      <w:r>
+        <w:rPr>
+          <w:rFonts w:ascii="Arial" w:hAnsi="Arial"/>
+        </w:rPr>
+        <w:t>A header line with 2 columns (exactly):</w:t>
+      </w:r>
+    </w:p>
+    <w:p>
+      <w:pPr>
+        <w:pStyle w:val="H1bodytext"/>
+        <w:numPr>
+          <w:ilvl w:val="1"/>
+          <w:numId w:val="26"/>
+        </w:numPr>
+        <w:spacing w:after="120"/>
+        <w:rPr>
+          <w:rFonts w:ascii="Arial" w:hAnsi="Arial"/>
+        </w:rPr>
+      </w:pPr>
+      <w:r>
+        <w:rPr>
+          <w:rFonts w:ascii="Arial" w:hAnsi="Arial"/>
+        </w:rPr>
+        <w:t>Reduced Year</w:t>
+      </w:r>
+    </w:p>
+    <w:p>
+      <w:pPr>
+        <w:pStyle w:val="H1bodytext"/>
+        <w:numPr>
+          <w:ilvl w:val="1"/>
+          <w:numId w:val="26"/>
+        </w:numPr>
+        <w:spacing w:after="120"/>
+        <w:rPr>
+          <w:rFonts w:ascii="Arial" w:hAnsi="Arial"/>
+        </w:rPr>
+      </w:pPr>
+      <w:r>
+        <w:rPr>
+          <w:rFonts w:ascii="Arial" w:hAnsi="Arial"/>
+        </w:rPr>
+        <w:t>Reduced Activity Release Rate (Ci/year)</w:t>
+      </w:r>
+    </w:p>
+    <w:p>
+      <w:pPr>
+        <w:pStyle w:val="H1bodytext"/>
+        <w:spacing w:after="120"/>
+        <w:rPr>
+          <w:rFonts w:ascii="Arial" w:hAnsi="Arial"/>
+        </w:rPr>
+      </w:pPr>
+      <w:r>
+        <w:rPr>
+          <w:rFonts w:ascii="Arial" w:hAnsi="Arial"/>
+        </w:rPr>
+        <w:t xml:space="preserve">The </w:t>
+      </w:r>
+      <w:sdt>
+        <w:sdtPr>
+          <w:rPr>
+            <w:rFonts w:ascii="Arial" w:hAnsi="Arial"/>
+          </w:rPr>
+          <w:alias w:val="Keywords"/>
+          <w:tag w:val=""/>
+          <w:id w:val="1789307671"/>
+          <w:placeholder>
+            <w:docPart w:val="9E0EE2ED333B4A6CA255108FB13F6ACC"/>
+          </w:placeholder>
+          <w:dataBinding w:prefixMappings="xmlns:ns0='http://purl.org/dc/elements/1.1/' xmlns:ns1='http://schemas.openxmlformats.org/package/2006/metadata/core-properties' " w:xpath="/ns1:coreProperties[1]/ns1:keywords[1]" w:storeItemID="{6C3C8BC8-F283-45AE-878A-BAB7291924A1}"/>
+          <w:text/>
+        </w:sdtPr>
+        <w:sdtContent>
+          <w:r>
+            <w:rPr>
+              <w:rFonts w:ascii="Arial" w:hAnsi="Arial"/>
+            </w:rPr>
+            <w:t>Inventory Preprocessor</w:t>
+          </w:r>
+        </w:sdtContent>
+      </w:sdt>
+      <w:r>
+        <w:rPr>
+          <w:rFonts w:ascii="Arial" w:hAnsi="Arial"/>
+        </w:rPr>
+        <w:t xml:space="preserve"> tool expects that all </w:t>
+      </w:r>
+      <w:r>
+        <w:rPr>
+          <w:rFonts w:ascii="Arial" w:hAnsi="Arial"/>
+          <w:b/>
+          <w:bCs/>
+        </w:rPr>
+        <w:t>SIMv2 Release</w:t>
+      </w:r>
+      <w:r>
+        <w:rPr>
+          <w:rFonts w:ascii="Arial" w:hAnsi="Arial"/>
+        </w:rPr>
+        <w:t xml:space="preserve"> file(s) have:</w:t>
+      </w:r>
+    </w:p>
+    <w:p>
+      <w:pPr>
+        <w:pStyle w:val="H1bodytext"/>
+        <w:numPr>
+          <w:ilvl w:val="0"/>
+          <w:numId w:val="26"/>
+        </w:numPr>
+        <w:spacing w:after="120"/>
+        <w:rPr>
+          <w:rFonts w:ascii="Arial" w:hAnsi="Arial"/>
+        </w:rPr>
+      </w:pPr>
+      <w:r>
+        <w:rPr>
+          <w:rFonts w:ascii="Arial" w:hAnsi="Arial"/>
+        </w:rPr>
+        <w:t>Requires three comment lines (not distinguished with hashtag characters), these lines are skipped by the tool</w:t>
+      </w:r>
+    </w:p>
+    <w:p>
+      <w:pPr>
+        <w:pStyle w:val="H1bodytext"/>
+        <w:numPr>
+          <w:ilvl w:val="0"/>
+          <w:numId w:val="26"/>
+        </w:numPr>
+        <w:spacing w:after="120"/>
+        <w:rPr>
+          <w:rFonts w:ascii="Arial" w:hAnsi="Arial"/>
+        </w:rPr>
+      </w:pPr>
+      <w:r>
+        <w:rPr>
+          <w:rFonts w:ascii="Arial" w:hAnsi="Arial"/>
+        </w:rPr>
+        <w:t>The fourth line is the header line, expecting the following columns (bracketed columns are descriptive of the type of column, not to be used verbatim, e.g. [Column]):</w:t>
+      </w:r>
+    </w:p>
+    <w:p>
+      <w:pPr>
+        <w:pStyle w:val="H1bodytext"/>
+        <w:numPr>
+          <w:ilvl w:val="1"/>
+          <w:numId w:val="26"/>
+        </w:numPr>
+        <w:spacing w:after="120"/>
+        <w:rPr>
+          <w:rFonts w:ascii="Arial" w:hAnsi="Arial"/>
+        </w:rPr>
+      </w:pPr>
+      <w:r>
+        <w:rPr>
+          <w:rFonts w:ascii="Arial" w:hAnsi="Arial"/>
+        </w:rPr>
+        <w:t>Inventory Module</w:t>
+      </w:r>
+    </w:p>
+    <w:p>
+      <w:pPr>
+        <w:pStyle w:val="H1bodytext"/>
+        <w:numPr>
+          <w:ilvl w:val="1"/>
+          <w:numId w:val="26"/>
+        </w:numPr>
+        <w:spacing w:after="120"/>
+        <w:rPr>
+          <w:rFonts w:ascii="Arial" w:hAnsi="Arial"/>
+        </w:rPr>
+      </w:pPr>
+      <w:r>
+        <w:rPr>
+          <w:rFonts w:ascii="Arial" w:hAnsi="Arial"/>
+        </w:rPr>
+        <w:t>Source Type</w:t>
+      </w:r>
+    </w:p>
+    <w:p>
+      <w:pPr>
+        <w:pStyle w:val="H1bodytext"/>
+        <w:numPr>
+          <w:ilvl w:val="1"/>
+          <w:numId w:val="26"/>
+        </w:numPr>
+        <w:spacing w:after="120"/>
+        <w:rPr>
+          <w:rFonts w:ascii="Arial" w:hAnsi="Arial"/>
+        </w:rPr>
+      </w:pPr>
+      <w:r>
+        <w:rPr>
+          <w:rFonts w:ascii="Arial" w:hAnsi="Arial"/>
+        </w:rPr>
+        <w:t>[Site name column]</w:t>
+      </w:r>
+    </w:p>
+    <w:p>
+      <w:pPr>
+        <w:pStyle w:val="H1bodytext"/>
+        <w:numPr>
+          <w:ilvl w:val="1"/>
+          <w:numId w:val="26"/>
+        </w:numPr>
+        <w:spacing w:after="120"/>
+        <w:rPr>
+          <w:rFonts w:ascii="Arial" w:hAnsi="Arial"/>
+        </w:rPr>
+      </w:pPr>
+      <w:r>
+        <w:rPr>
+          <w:rFonts w:ascii="Arial" w:hAnsi="Arial"/>
+        </w:rPr>
+        <w:t>[Year column]</w:t>
+      </w:r>
+    </w:p>
+    <w:p>
+      <w:pPr>
+        <w:pStyle w:val="H1bodytext"/>
+        <w:numPr>
+          <w:ilvl w:val="1"/>
+          <w:numId w:val="26"/>
+        </w:numPr>
+        <w:spacing w:after="120"/>
+        <w:rPr>
+          <w:rFonts w:ascii="Arial" w:hAnsi="Arial"/>
+        </w:rPr>
+      </w:pPr>
+      <w:r>
+        <w:rPr>
+          <w:rFonts w:ascii="Arial" w:hAnsi="Arial"/>
+        </w:rPr>
+        <w:t>[Analyte Column] (one or more of these, including water)</w:t>
+      </w:r>
+    </w:p>
+    <w:p>
+      <w:pPr>
+        <w:pStyle w:val="H1bodytext"/>
+        <w:spacing w:after="120"/>
+        <w:rPr>
+          <w:rFonts w:ascii="Arial" w:hAnsi="Arial"/>
+        </w:rPr>
+      </w:pPr>
+      <w:r>
+        <w:rPr>
+          <w:rFonts w:ascii="Arial" w:hAnsi="Arial"/>
+        </w:rPr>
+        <w:t xml:space="preserve">The </w:t>
+      </w:r>
+      <w:sdt>
+        <w:sdtPr>
+          <w:rPr>
+            <w:rFonts w:ascii="Arial" w:hAnsi="Arial"/>
+          </w:rPr>
+          <w:alias w:val="Keywords"/>
+          <w:tag w:val=""/>
+          <w:id w:val="77325799"/>
+          <w:placeholder>
+            <w:docPart w:val="9C49F89DD0F84981AFFF6B4F7CFCA666"/>
+          </w:placeholder>
+          <w:dataBinding w:prefixMappings="xmlns:ns0='http://purl.org/dc/elements/1.1/' xmlns:ns1='http://schemas.openxmlformats.org/package/2006/metadata/core-properties' " w:xpath="/ns1:coreProperties[1]/ns1:keywords[1]" w:storeItemID="{6C3C8BC8-F283-45AE-878A-BAB7291924A1}"/>
+          <w:text/>
+        </w:sdtPr>
+        <w:sdtContent>
+          <w:r>
+            <w:rPr>
+              <w:rFonts w:ascii="Arial" w:hAnsi="Arial"/>
+            </w:rPr>
+            <w:t>Inventory Preprocessor</w:t>
+          </w:r>
+        </w:sdtContent>
+      </w:sdt>
+      <w:r>
+        <w:rPr>
+          <w:rFonts w:ascii="Arial" w:hAnsi="Arial"/>
+        </w:rPr>
+        <w:t xml:space="preserve"> tool expects that all </w:t>
+      </w:r>
+      <w:r>
+        <w:rPr>
+          <w:rFonts w:ascii="Arial" w:hAnsi="Arial"/>
+          <w:b/>
+          <w:bCs/>
+        </w:rPr>
+        <w:t>Chemical Inventory Release</w:t>
+      </w:r>
+      <w:r>
+        <w:rPr>
+          <w:rFonts w:ascii="Arial" w:hAnsi="Arial"/>
+        </w:rPr>
+        <w:t xml:space="preserve"> file(s) have:</w:t>
+      </w:r>
+    </w:p>
+    <w:p>
+      <w:pPr>
+        <w:pStyle w:val="H1bodytext"/>
+        <w:numPr>
+          <w:ilvl w:val="0"/>
+          <w:numId w:val="26"/>
+        </w:numPr>
+        <w:spacing w:after="120"/>
+        <w:rPr>
+          <w:rFonts w:ascii="Arial" w:hAnsi="Arial"/>
+        </w:rPr>
+      </w:pPr>
+      <w:r>
+        <w:rPr>
+          <w:rFonts w:ascii="Arial" w:hAnsi="Arial"/>
+        </w:rPr>
+        <w:t>The fourth line is the header line, expecting the following columns (bracketed columns are descriptive of the type of column, not to be used verbatim, e.g. [Column]):</w:t>
+      </w:r>
+    </w:p>
+    <w:p>
+      <w:pPr>
+        <w:pStyle w:val="H1bodytext"/>
+        <w:numPr>
+          <w:ilvl w:val="1"/>
+          <w:numId w:val="26"/>
+        </w:numPr>
+        <w:spacing w:after="120"/>
+        <w:rPr>
+          <w:rFonts w:ascii="Arial" w:hAnsi="Arial"/>
+        </w:rPr>
+      </w:pPr>
+      <w:r>
+        <w:rPr>
+          <w:rFonts w:ascii="Arial" w:hAnsi="Arial"/>
+        </w:rPr>
+        <w:lastRenderedPageBreak/>
+        <w:t>[Site name column]</w:t>
+      </w:r>
+    </w:p>
+    <w:p>
+      <w:pPr>
+        <w:pStyle w:val="H1bodytext"/>
+        <w:numPr>
+          <w:ilvl w:val="1"/>
+          <w:numId w:val="26"/>
+        </w:numPr>
+        <w:spacing w:after="120"/>
+        <w:rPr>
+          <w:rFonts w:ascii="Arial" w:hAnsi="Arial"/>
+        </w:rPr>
+      </w:pPr>
+      <w:r>
+        <w:rPr>
+          <w:rFonts w:ascii="Arial" w:hAnsi="Arial"/>
+        </w:rPr>
+        <w:t>[Year column]</w:t>
+      </w:r>
+    </w:p>
+    <w:p>
+      <w:pPr>
+        <w:pStyle w:val="H1bodytext"/>
+        <w:numPr>
+          <w:ilvl w:val="1"/>
+          <w:numId w:val="26"/>
+        </w:numPr>
+        <w:spacing w:after="120"/>
+        <w:rPr>
+          <w:rFonts w:ascii="Arial" w:hAnsi="Arial"/>
+        </w:rPr>
+      </w:pPr>
+      <w:r>
+        <w:rPr>
+          <w:rFonts w:ascii="Arial" w:hAnsi="Arial"/>
+        </w:rPr>
+        <w:t>[Analyte Column] (one or more of these, including water)</w:t>
+      </w:r>
+    </w:p>
+    <w:p>
+      <w:pPr>
+        <w:pStyle w:val="H1bodytext"/>
+        <w:spacing w:after="120"/>
+        <w:rPr>
+          <w:rFonts w:ascii="Arial" w:hAnsi="Arial"/>
+        </w:rPr>
+      </w:pPr>
+      <w:r>
+        <w:rPr>
+          <w:rFonts w:ascii="Arial" w:hAnsi="Arial"/>
+        </w:rPr>
+        <w:t xml:space="preserve">The </w:t>
+      </w:r>
+      <w:sdt>
+        <w:sdtPr>
+          <w:rPr>
+            <w:rFonts w:ascii="Arial" w:hAnsi="Arial"/>
+          </w:rPr>
+          <w:alias w:val="Keywords"/>
+          <w:tag w:val=""/>
+          <w:id w:val="1164043139"/>
+          <w:placeholder>
+            <w:docPart w:val="832F6AC2C06A40DDA5C43ABF90A4C37E"/>
+          </w:placeholder>
+          <w:dataBinding w:prefixMappings="xmlns:ns0='http://purl.org/dc/elements/1.1/' xmlns:ns1='http://schemas.openxmlformats.org/package/2006/metadata/core-properties' " w:xpath="/ns1:coreProperties[1]/ns1:keywords[1]" w:storeItemID="{6C3C8BC8-F283-45AE-878A-BAB7291924A1}"/>
+          <w:text/>
+        </w:sdtPr>
+        <w:sdtContent>
+          <w:r>
+            <w:rPr>
+              <w:rFonts w:ascii="Arial" w:hAnsi="Arial"/>
+            </w:rPr>
+            <w:t>Inventory Preprocessor</w:t>
+          </w:r>
+        </w:sdtContent>
+      </w:sdt>
+      <w:r>
+        <w:rPr>
+          <w:rFonts w:ascii="Arial" w:hAnsi="Arial"/>
+        </w:rPr>
+        <w:t xml:space="preserve"> tool expects that all </w:t>
+      </w:r>
+      <w:r>
+        <w:rPr>
+          <w:rFonts w:ascii="Arial" w:hAnsi="Arial"/>
+          <w:b/>
+          <w:bCs/>
+        </w:rPr>
+        <w:t>SAC Liquid Release</w:t>
+      </w:r>
+      <w:r>
+        <w:rPr>
+          <w:rFonts w:ascii="Arial" w:hAnsi="Arial"/>
+        </w:rPr>
+        <w:t xml:space="preserve"> file is a comma separated file. The first line is a header line whose second column describes the number of waste sites in the file. Each line that has a waste site I the first column also has the number of condition changes in the second column. Each line after that has a year in the first column constitutes a “condition change”.</w:t>
+      </w:r>
     </w:p>
     <w:p>
       <w:pPr>
@@ -6584,7 +7576,6 @@
         <w:rPr>
           <w:rFonts w:ascii="Arial" w:hAnsi="Arial"/>
         </w:rPr>
-        <w:lastRenderedPageBreak/>
         <w:t>Preprocessed Inventory File</w:t>
       </w:r>
     </w:p>
@@ -7156,6 +8147,7 @@
             <w:bookmarkStart w:id="4" w:name="_Ref33083555"/>
             <w:bookmarkEnd w:id="3"/>
             <w:r>
+              <w:lastRenderedPageBreak/>
               <w:t xml:space="preserve">Table </w:t>
             </w:r>
             <w:fldSimple w:instr=" SEQ Table \* ARABIC ">
@@ -7763,7 +8755,6 @@
                 <w:rFonts w:ascii="Arial" w:hAnsi="Arial"/>
                 <w:sz w:val="20"/>
               </w:rPr>
-              <w:lastRenderedPageBreak/>
               <w:t>FR-3</w:t>
             </w:r>
           </w:p>
@@ -8194,23 +9185,7 @@
                 <w:rFonts w:ascii="Arial" w:hAnsi="Arial"/>
                 <w:sz w:val="20"/>
               </w:rPr>
-              <w:t xml:space="preserve">the checking script (common step for test case). The script will verify that all records whose “Inventory Module” </w:t>
-            </w:r>
-            <w:proofErr w:type="gramStart"/>
-            <w:r>
-              <w:rPr>
-                <w:rFonts w:ascii="Arial" w:hAnsi="Arial"/>
-                <w:sz w:val="20"/>
-              </w:rPr>
-              <w:t>has the matching string</w:t>
-            </w:r>
-            <w:proofErr w:type="gramEnd"/>
-            <w:r>
-              <w:rPr>
-                <w:rFonts w:ascii="Arial" w:hAnsi="Arial"/>
-                <w:sz w:val="20"/>
-              </w:rPr>
-              <w:t xml:space="preserve"> “entrained” is listed as a “Liquid” waste type (relevant to the </w:t>
+              <w:t xml:space="preserve">the checking script (common step for test case). The script will verify that all records whose “Inventory Module” has the matching string “entrained” is listed as a “Liquid” waste type (relevant to the </w:t>
             </w:r>
             <w:r>
               <w:rPr>
@@ -8803,6 +9778,7 @@
                 <w:rFonts w:ascii="Arial" w:hAnsi="Arial"/>
                 <w:sz w:val="20"/>
               </w:rPr>
+              <w:lastRenderedPageBreak/>
               <w:t>FR-9</w:t>
             </w:r>
           </w:p>
@@ -9190,7 +10166,6 @@
             </w:pPr>
             <w:bookmarkStart w:id="5" w:name="_Ref35854255"/>
             <w:r>
-              <w:lastRenderedPageBreak/>
               <w:t xml:space="preserve">Table </w:t>
             </w:r>
             <w:fldSimple w:instr=" SEQ Table \* ARABIC ">
@@ -10291,6 +11266,7 @@
             <w:bookmarkStart w:id="6" w:name="_Ref35857166"/>
             <w:bookmarkStart w:id="7" w:name="_Hlk51140152"/>
             <w:r>
+              <w:lastRenderedPageBreak/>
               <w:t xml:space="preserve">Table </w:t>
             </w:r>
             <w:fldSimple w:instr=" SEQ Table \* ARABIC ">
@@ -11504,15 +12480,7 @@
                 <w:rFonts w:ascii="Arial" w:hAnsi="Arial"/>
                 <w:sz w:val="20"/>
               </w:rPr>
-              <w:t xml:space="preserve">##QA-PASS (Waste Site </w:t>
-            </w:r>
-            <w:r>
-              <w:rPr>
-                <w:rFonts w:ascii="Arial" w:hAnsi="Arial"/>
-                <w:sz w:val="20"/>
-              </w:rPr>
-              <w:lastRenderedPageBreak/>
-              <w:t>Parse Check): The cie-ipp.pl output only has sites listed in the VZEHSIT.</w:t>
+              <w:t>##QA-PASS (Waste Site Parse Check): The cie-ipp.pl output only has sites listed in the VZEHSIT.</w:t>
             </w:r>
             <w:r>
               <w:rPr>
@@ -12224,6 +13192,7 @@
                 <w:rFonts w:ascii="Arial" w:hAnsi="Arial"/>
                 <w:sz w:val="20"/>
               </w:rPr>
+              <w:lastRenderedPageBreak/>
               <w:t xml:space="preserve">If this exact string is present, FR-4 has been satisfied by the </w:t>
             </w:r>
             <w:sdt>
@@ -12678,7 +13647,6 @@
                 <w:rFonts w:ascii="Arial" w:hAnsi="Arial"/>
                 <w:sz w:val="20"/>
               </w:rPr>
-              <w:lastRenderedPageBreak/>
               <w:t xml:space="preserve">If this exact string is present, FR-8 has been satisfied by the </w:t>
             </w:r>
             <w:sdt>
@@ -13280,6 +14248,7 @@
         <w:rPr>
           <w:rFonts w:ascii="Arial" w:hAnsi="Arial"/>
         </w:rPr>
+        <w:lastRenderedPageBreak/>
         <w:tab/>
       </w:r>
       <w:r>
@@ -13492,7 +14461,6 @@
         <w:pStyle w:val="Heading1"/>
       </w:pPr>
       <w:r>
-        <w:lastRenderedPageBreak/>
         <w:t xml:space="preserve">Tool </w:t>
       </w:r>
       <w:r>
@@ -20143,6 +21111,119 @@
     </w:lvl>
   </w:abstractNum>
   <w:abstractNum w:abstractNumId="19" w15:restartNumberingAfterBreak="0">
+    <w:nsid w:val="568033E7"/>
+    <w:multiLevelType w:val="hybridMultilevel"/>
+    <w:tmpl w:val="AAE0D20C"/>
+    <w:lvl w:ilvl="0" w:tplc="04090001">
+      <w:start w:val="1"/>
+      <w:numFmt w:val="bullet"/>
+      <w:lvlText w:val=""/>
+      <w:lvlJc w:val="left"/>
+      <w:pPr>
+        <w:ind w:left="1440" w:hanging="360"/>
+      </w:pPr>
+      <w:rPr>
+        <w:rFonts w:ascii="Symbol" w:hAnsi="Symbol" w:hint="default"/>
+      </w:rPr>
+    </w:lvl>
+    <w:lvl w:ilvl="1" w:tplc="04090003">
+      <w:start w:val="1"/>
+      <w:numFmt w:val="bullet"/>
+      <w:lvlText w:val="o"/>
+      <w:lvlJc w:val="left"/>
+      <w:pPr>
+        <w:ind w:left="2160" w:hanging="360"/>
+      </w:pPr>
+      <w:rPr>
+        <w:rFonts w:ascii="Courier New" w:hAnsi="Courier New" w:cs="Courier New" w:hint="default"/>
+      </w:rPr>
+    </w:lvl>
+    <w:lvl w:ilvl="2" w:tplc="04090005" w:tentative="1">
+      <w:start w:val="1"/>
+      <w:numFmt w:val="bullet"/>
+      <w:lvlText w:val=""/>
+      <w:lvlJc w:val="left"/>
+      <w:pPr>
+        <w:ind w:left="2880" w:hanging="360"/>
+      </w:pPr>
+      <w:rPr>
+        <w:rFonts w:ascii="Wingdings" w:hAnsi="Wingdings" w:hint="default"/>
+      </w:rPr>
+    </w:lvl>
+    <w:lvl w:ilvl="3" w:tplc="04090001" w:tentative="1">
+      <w:start w:val="1"/>
+      <w:numFmt w:val="bullet"/>
+      <w:lvlText w:val=""/>
+      <w:lvlJc w:val="left"/>
+      <w:pPr>
+        <w:ind w:left="3600" w:hanging="360"/>
+      </w:pPr>
+      <w:rPr>
+        <w:rFonts w:ascii="Symbol" w:hAnsi="Symbol" w:hint="default"/>
+      </w:rPr>
+    </w:lvl>
+    <w:lvl w:ilvl="4" w:tplc="04090003" w:tentative="1">
+      <w:start w:val="1"/>
+      <w:numFmt w:val="bullet"/>
+      <w:lvlText w:val="o"/>
+      <w:lvlJc w:val="left"/>
+      <w:pPr>
+        <w:ind w:left="4320" w:hanging="360"/>
+      </w:pPr>
+      <w:rPr>
+        <w:rFonts w:ascii="Courier New" w:hAnsi="Courier New" w:cs="Courier New" w:hint="default"/>
+      </w:rPr>
+    </w:lvl>
+    <w:lvl w:ilvl="5" w:tplc="04090005" w:tentative="1">
+      <w:start w:val="1"/>
+      <w:numFmt w:val="bullet"/>
+      <w:lvlText w:val=""/>
+      <w:lvlJc w:val="left"/>
+      <w:pPr>
+        <w:ind w:left="5040" w:hanging="360"/>
+      </w:pPr>
+      <w:rPr>
+        <w:rFonts w:ascii="Wingdings" w:hAnsi="Wingdings" w:hint="default"/>
+      </w:rPr>
+    </w:lvl>
+    <w:lvl w:ilvl="6" w:tplc="04090001" w:tentative="1">
+      <w:start w:val="1"/>
+      <w:numFmt w:val="bullet"/>
+      <w:lvlText w:val=""/>
+      <w:lvlJc w:val="left"/>
+      <w:pPr>
+        <w:ind w:left="5760" w:hanging="360"/>
+      </w:pPr>
+      <w:rPr>
+        <w:rFonts w:ascii="Symbol" w:hAnsi="Symbol" w:hint="default"/>
+      </w:rPr>
+    </w:lvl>
+    <w:lvl w:ilvl="7" w:tplc="04090003" w:tentative="1">
+      <w:start w:val="1"/>
+      <w:numFmt w:val="bullet"/>
+      <w:lvlText w:val="o"/>
+      <w:lvlJc w:val="left"/>
+      <w:pPr>
+        <w:ind w:left="6480" w:hanging="360"/>
+      </w:pPr>
+      <w:rPr>
+        <w:rFonts w:ascii="Courier New" w:hAnsi="Courier New" w:cs="Courier New" w:hint="default"/>
+      </w:rPr>
+    </w:lvl>
+    <w:lvl w:ilvl="8" w:tplc="04090005" w:tentative="1">
+      <w:start w:val="1"/>
+      <w:numFmt w:val="bullet"/>
+      <w:lvlText w:val=""/>
+      <w:lvlJc w:val="left"/>
+      <w:pPr>
+        <w:ind w:left="7200" w:hanging="360"/>
+      </w:pPr>
+      <w:rPr>
+        <w:rFonts w:ascii="Wingdings" w:hAnsi="Wingdings" w:hint="default"/>
+      </w:rPr>
+    </w:lvl>
+  </w:abstractNum>
+  <w:abstractNum w:abstractNumId="20" w15:restartNumberingAfterBreak="0">
     <w:nsid w:val="5B1153B0"/>
     <w:multiLevelType w:val="multilevel"/>
     <w:tmpl w:val="B0B458DA"/>
@@ -20259,7 +21340,7 @@
       </w:rPr>
     </w:lvl>
   </w:abstractNum>
-  <w:abstractNum w:abstractNumId="20" w15:restartNumberingAfterBreak="0">
+  <w:abstractNum w:abstractNumId="21" w15:restartNumberingAfterBreak="0">
     <w:nsid w:val="5D8449F3"/>
     <w:multiLevelType w:val="hybridMultilevel"/>
     <w:tmpl w:val="FBE65BDA"/>
@@ -20372,7 +21453,7 @@
       </w:rPr>
     </w:lvl>
   </w:abstractNum>
-  <w:abstractNum w:abstractNumId="21" w15:restartNumberingAfterBreak="0">
+  <w:abstractNum w:abstractNumId="22" w15:restartNumberingAfterBreak="0">
     <w:nsid w:val="6C1A686C"/>
     <w:multiLevelType w:val="multilevel"/>
     <w:tmpl w:val="0409001F"/>
@@ -20458,7 +21539,7 @@
       </w:pPr>
     </w:lvl>
   </w:abstractNum>
-  <w:abstractNum w:abstractNumId="22" w15:restartNumberingAfterBreak="0">
+  <w:abstractNum w:abstractNumId="23" w15:restartNumberingAfterBreak="0">
     <w:nsid w:val="6F793417"/>
     <w:multiLevelType w:val="hybridMultilevel"/>
     <w:tmpl w:val="05B681B0"/>
@@ -20571,7 +21652,7 @@
       </w:rPr>
     </w:lvl>
   </w:abstractNum>
-  <w:abstractNum w:abstractNumId="23" w15:restartNumberingAfterBreak="0">
+  <w:abstractNum w:abstractNumId="24" w15:restartNumberingAfterBreak="0">
     <w:nsid w:val="734B4CC3"/>
     <w:multiLevelType w:val="multilevel"/>
     <w:tmpl w:val="0409001F"/>
@@ -20657,7 +21738,7 @@
       </w:pPr>
     </w:lvl>
   </w:abstractNum>
-  <w:abstractNum w:abstractNumId="24" w15:restartNumberingAfterBreak="0">
+  <w:abstractNum w:abstractNumId="25" w15:restartNumberingAfterBreak="0">
     <w:nsid w:val="7CA35266"/>
     <w:multiLevelType w:val="multilevel"/>
     <w:tmpl w:val="04090025"/>
@@ -20743,7 +21824,96 @@
       </w:pPr>
     </w:lvl>
   </w:abstractNum>
-  <w:abstractNum w:abstractNumId="25" w15:restartNumberingAfterBreak="0">
+  <w:abstractNum w:abstractNumId="26" w15:restartNumberingAfterBreak="0">
+    <w:nsid w:val="7E2A7299"/>
+    <w:multiLevelType w:val="hybridMultilevel"/>
+    <w:tmpl w:val="473642C2"/>
+    <w:lvl w:ilvl="0" w:tplc="0409000F">
+      <w:start w:val="1"/>
+      <w:numFmt w:val="decimal"/>
+      <w:lvlText w:val="%1."/>
+      <w:lvlJc w:val="left"/>
+      <w:pPr>
+        <w:ind w:left="720" w:hanging="360"/>
+      </w:pPr>
+      <w:rPr>
+        <w:rFonts w:hint="default"/>
+      </w:rPr>
+    </w:lvl>
+    <w:lvl w:ilvl="1" w:tplc="04090019" w:tentative="1">
+      <w:start w:val="1"/>
+      <w:numFmt w:val="lowerLetter"/>
+      <w:lvlText w:val="%2."/>
+      <w:lvlJc w:val="left"/>
+      <w:pPr>
+        <w:ind w:left="1440" w:hanging="360"/>
+      </w:pPr>
+    </w:lvl>
+    <w:lvl w:ilvl="2" w:tplc="0409001B" w:tentative="1">
+      <w:start w:val="1"/>
+      <w:numFmt w:val="lowerRoman"/>
+      <w:lvlText w:val="%3."/>
+      <w:lvlJc w:val="right"/>
+      <w:pPr>
+        <w:ind w:left="2160" w:hanging="180"/>
+      </w:pPr>
+    </w:lvl>
+    <w:lvl w:ilvl="3" w:tplc="0409000F" w:tentative="1">
+      <w:start w:val="1"/>
+      <w:numFmt w:val="decimal"/>
+      <w:lvlText w:val="%4."/>
+      <w:lvlJc w:val="left"/>
+      <w:pPr>
+        <w:ind w:left="2880" w:hanging="360"/>
+      </w:pPr>
+    </w:lvl>
+    <w:lvl w:ilvl="4" w:tplc="04090019" w:tentative="1">
+      <w:start w:val="1"/>
+      <w:numFmt w:val="lowerLetter"/>
+      <w:lvlText w:val="%5."/>
+      <w:lvlJc w:val="left"/>
+      <w:pPr>
+        <w:ind w:left="3600" w:hanging="360"/>
+      </w:pPr>
+    </w:lvl>
+    <w:lvl w:ilvl="5" w:tplc="0409001B" w:tentative="1">
+      <w:start w:val="1"/>
+      <w:numFmt w:val="lowerRoman"/>
+      <w:lvlText w:val="%6."/>
+      <w:lvlJc w:val="right"/>
+      <w:pPr>
+        <w:ind w:left="4320" w:hanging="180"/>
+      </w:pPr>
+    </w:lvl>
+    <w:lvl w:ilvl="6" w:tplc="0409000F" w:tentative="1">
+      <w:start w:val="1"/>
+      <w:numFmt w:val="decimal"/>
+      <w:lvlText w:val="%7."/>
+      <w:lvlJc w:val="left"/>
+      <w:pPr>
+        <w:ind w:left="5040" w:hanging="360"/>
+      </w:pPr>
+    </w:lvl>
+    <w:lvl w:ilvl="7" w:tplc="04090019" w:tentative="1">
+      <w:start w:val="1"/>
+      <w:numFmt w:val="lowerLetter"/>
+      <w:lvlText w:val="%8."/>
+      <w:lvlJc w:val="left"/>
+      <w:pPr>
+        <w:ind w:left="5760" w:hanging="360"/>
+      </w:pPr>
+    </w:lvl>
+    <w:lvl w:ilvl="8" w:tplc="0409001B" w:tentative="1">
+      <w:start w:val="1"/>
+      <w:numFmt w:val="lowerRoman"/>
+      <w:lvlText w:val="%9."/>
+      <w:lvlJc w:val="right"/>
+      <w:pPr>
+        <w:ind w:left="6480" w:hanging="180"/>
+      </w:pPr>
+    </w:lvl>
+  </w:abstractNum>
+  <w:abstractNum w:abstractNumId="27" w15:restartNumberingAfterBreak="0">
     <w:nsid w:val="7FD31724"/>
     <w:multiLevelType w:val="hybridMultilevel"/>
     <w:tmpl w:val="7A0CB9D8"/>
@@ -20836,7 +22006,7 @@
     <w:abstractNumId w:val="14"/>
   </w:num>
   <w:num w:numId="2">
-    <w:abstractNumId w:val="20"/>
+    <w:abstractNumId w:val="21"/>
   </w:num>
   <w:num w:numId="3">
     <w:abstractNumId w:val="3"/>
@@ -20854,19 +22024,19 @@
     <w:abstractNumId w:val="17"/>
   </w:num>
   <w:num w:numId="8">
-    <w:abstractNumId w:val="24"/>
+    <w:abstractNumId w:val="25"/>
   </w:num>
   <w:num w:numId="9">
-    <w:abstractNumId w:val="23"/>
+    <w:abstractNumId w:val="24"/>
   </w:num>
   <w:num w:numId="10">
     <w:abstractNumId w:val="7"/>
   </w:num>
   <w:num w:numId="11">
-    <w:abstractNumId w:val="19"/>
+    <w:abstractNumId w:val="20"/>
   </w:num>
   <w:num w:numId="12">
-    <w:abstractNumId w:val="19"/>
+    <w:abstractNumId w:val="20"/>
     <w:lvlOverride w:ilvl="0">
       <w:startOverride w:val="1"/>
     </w:lvlOverride>
@@ -20896,7 +22066,7 @@
     </w:lvlOverride>
   </w:num>
   <w:num w:numId="13">
-    <w:abstractNumId w:val="21"/>
+    <w:abstractNumId w:val="22"/>
   </w:num>
   <w:num w:numId="14">
     <w:abstractNumId w:val="2"/>
@@ -20926,19 +22096,25 @@
     <w:abstractNumId w:val="16"/>
   </w:num>
   <w:num w:numId="23">
-    <w:abstractNumId w:val="25"/>
+    <w:abstractNumId w:val="27"/>
   </w:num>
   <w:num w:numId="24">
     <w:abstractNumId w:val="6"/>
   </w:num>
   <w:num w:numId="25">
-    <w:abstractNumId w:val="22"/>
+    <w:abstractNumId w:val="23"/>
   </w:num>
   <w:num w:numId="26">
     <w:abstractNumId w:val="18"/>
   </w:num>
   <w:num w:numId="27">
     <w:abstractNumId w:val="0"/>
+  </w:num>
+  <w:num w:numId="28">
+    <w:abstractNumId w:val="26"/>
+  </w:num>
+  <w:num w:numId="29">
+    <w:abstractNumId w:val="19"/>
   </w:num>
 </w:numbering>
 </file>
@@ -21981,6 +23157,11 @@
     <w:uiPriority w:val="99"/>
     <w:semiHidden/>
     <w:rsid w:val="004F4E3B"/>
+  </w:style>
+  <w:style w:type="character" w:customStyle="1" w:styleId="pl-s">
+    <w:name w:val="pl-s"/>
+    <w:basedOn w:val="DefaultParagraphFont"/>
+    <w:rsid w:val="003A41C1"/>
   </w:style>
 </w:styles>
 </file>
@@ -23092,7 +24273,7 @@
     </w:docPart>
     <w:docPart>
       <w:docPartPr>
-        <w:name w:val="A428EE6E6CB74F59AA7EEBE9CF249B50"/>
+        <w:name w:val="1291FA7F8E454F138AC0E0B7D9CF50F7"/>
         <w:category>
           <w:name w:val="General"/>
           <w:gallery w:val="placeholder"/>
@@ -23103,12 +24284,12 @@
         <w:behaviors>
           <w:behavior w:val="content"/>
         </w:behaviors>
-        <w:guid w:val="{F06D2CDA-078C-4172-BE39-ED6034174076}"/>
+        <w:guid w:val="{91C7E720-B511-4D77-A6F2-072772CB314F}"/>
       </w:docPartPr>
       <w:docPartBody>
         <w:p>
           <w:pPr>
-            <w:pStyle w:val="A428EE6E6CB74F59AA7EEBE9CF249B50"/>
+            <w:pStyle w:val="1291FA7F8E454F138AC0E0B7D9CF50F7"/>
           </w:pPr>
           <w:r>
             <w:rPr>
@@ -23121,7 +24302,7 @@
     </w:docPart>
     <w:docPart>
       <w:docPartPr>
-        <w:name w:val="C0387DBB77B04EC3B697F14D4474A0A4"/>
+        <w:name w:val="015715A5B1C947D296FCE585E2DFDD1D"/>
         <w:category>
           <w:name w:val="General"/>
           <w:gallery w:val="placeholder"/>
@@ -23132,12 +24313,12 @@
         <w:behaviors>
           <w:behavior w:val="content"/>
         </w:behaviors>
-        <w:guid w:val="{F5CE49D6-C381-4864-8D79-EB9153CCD1DF}"/>
+        <w:guid w:val="{208A2DB3-C782-4355-94A5-555BB2338872}"/>
       </w:docPartPr>
       <w:docPartBody>
         <w:p>
           <w:pPr>
-            <w:pStyle w:val="C0387DBB77B04EC3B697F14D4474A0A4"/>
+            <w:pStyle w:val="015715A5B1C947D296FCE585E2DFDD1D"/>
           </w:pPr>
           <w:r>
             <w:rPr>
@@ -23150,7 +24331,7 @@
     </w:docPart>
     <w:docPart>
       <w:docPartPr>
-        <w:name w:val="DAA4BEBD77E7448585DA40C8D03853F9"/>
+        <w:name w:val="7C3914DFD3D44363911F3D654D6992AE"/>
         <w:category>
           <w:name w:val="General"/>
           <w:gallery w:val="placeholder"/>
@@ -23161,12 +24342,12 @@
         <w:behaviors>
           <w:behavior w:val="content"/>
         </w:behaviors>
-        <w:guid w:val="{8EFA6D8B-C55D-42C1-85F8-249A9E78CD52}"/>
+        <w:guid w:val="{585D8D5D-0E22-4F12-83E3-66BA71511902}"/>
       </w:docPartPr>
       <w:docPartBody>
         <w:p>
           <w:pPr>
-            <w:pStyle w:val="DAA4BEBD77E7448585DA40C8D03853F9"/>
+            <w:pStyle w:val="7C3914DFD3D44363911F3D654D6992AE"/>
           </w:pPr>
           <w:r>
             <w:rPr>
@@ -23179,7 +24360,7 @@
     </w:docPart>
     <w:docPart>
       <w:docPartPr>
-        <w:name w:val="0F8835DAD9AA4327A72E36862B9EE98A"/>
+        <w:name w:val="4A84C93E06B745A4AA3BFBA48DAFB2BF"/>
         <w:category>
           <w:name w:val="General"/>
           <w:gallery w:val="placeholder"/>
@@ -23190,12 +24371,12 @@
         <w:behaviors>
           <w:behavior w:val="content"/>
         </w:behaviors>
-        <w:guid w:val="{7A8D7F15-94CC-4E8B-A73A-8DF7C8ECB903}"/>
+        <w:guid w:val="{FBF41953-008E-401F-9ED8-A57A51261A85}"/>
       </w:docPartPr>
       <w:docPartBody>
         <w:p>
           <w:pPr>
-            <w:pStyle w:val="0F8835DAD9AA4327A72E36862B9EE98A"/>
+            <w:pStyle w:val="4A84C93E06B745A4AA3BFBA48DAFB2BF"/>
           </w:pPr>
           <w:r>
             <w:rPr>
@@ -23208,7 +24389,7 @@
     </w:docPart>
     <w:docPart>
       <w:docPartPr>
-        <w:name w:val="A43F1251E02A4EA8BE726344C47F507A"/>
+        <w:name w:val="9E0EE2ED333B4A6CA255108FB13F6ACC"/>
         <w:category>
           <w:name w:val="General"/>
           <w:gallery w:val="placeholder"/>
@@ -23219,12 +24400,12 @@
         <w:behaviors>
           <w:behavior w:val="content"/>
         </w:behaviors>
-        <w:guid w:val="{8796BFE1-5390-404D-BE59-25DF88458B3F}"/>
+        <w:guid w:val="{356CB058-36E1-492B-9DA0-3EC79E2E4165}"/>
       </w:docPartPr>
       <w:docPartBody>
         <w:p>
           <w:pPr>
-            <w:pStyle w:val="A43F1251E02A4EA8BE726344C47F507A"/>
+            <w:pStyle w:val="9E0EE2ED333B4A6CA255108FB13F6ACC"/>
           </w:pPr>
           <w:r>
             <w:rPr>
@@ -23237,7 +24418,7 @@
     </w:docPart>
     <w:docPart>
       <w:docPartPr>
-        <w:name w:val="0A9F23F9EA094789892DF3396BB14D8B"/>
+        <w:name w:val="9C49F89DD0F84981AFFF6B4F7CFCA666"/>
         <w:category>
           <w:name w:val="General"/>
           <w:gallery w:val="placeholder"/>
@@ -23248,12 +24429,12 @@
         <w:behaviors>
           <w:behavior w:val="content"/>
         </w:behaviors>
-        <w:guid w:val="{A6E3E0C0-508F-462D-844C-0E9623B52CCE}"/>
+        <w:guid w:val="{65DECBE9-9A3C-482F-A958-EB87B4A8860C}"/>
       </w:docPartPr>
       <w:docPartBody>
         <w:p>
           <w:pPr>
-            <w:pStyle w:val="0A9F23F9EA094789892DF3396BB14D8B"/>
+            <w:pStyle w:val="9C49F89DD0F84981AFFF6B4F7CFCA666"/>
           </w:pPr>
           <w:r>
             <w:rPr>
@@ -23266,7 +24447,7 @@
     </w:docPart>
     <w:docPart>
       <w:docPartPr>
-        <w:name w:val="2063091FC64C4C6988A7FBE9ED3C52C4"/>
+        <w:name w:val="832F6AC2C06A40DDA5C43ABF90A4C37E"/>
         <w:category>
           <w:name w:val="General"/>
           <w:gallery w:val="placeholder"/>
@@ -23277,12 +24458,12 @@
         <w:behaviors>
           <w:behavior w:val="content"/>
         </w:behaviors>
-        <w:guid w:val="{07C127B4-7BBA-42C5-A49A-8E3492A14C67}"/>
+        <w:guid w:val="{B541F62F-51BB-4D7D-917B-3929FB739AE8}"/>
       </w:docPartPr>
       <w:docPartBody>
         <w:p>
           <w:pPr>
-            <w:pStyle w:val="2063091FC64C4C6988A7FBE9ED3C52C4"/>
+            <w:pStyle w:val="832F6AC2C06A40DDA5C43ABF90A4C37E"/>
           </w:pPr>
           <w:r>
             <w:rPr>
@@ -23382,9 +24563,11 @@
     <w:rsid w:val="00226593"/>
     <w:rsid w:val="002819AB"/>
     <w:rsid w:val="0039400B"/>
+    <w:rsid w:val="003C2161"/>
     <w:rsid w:val="00437290"/>
     <w:rsid w:val="00455630"/>
     <w:rsid w:val="0047338A"/>
+    <w:rsid w:val="004D2AE6"/>
     <w:rsid w:val="00565015"/>
     <w:rsid w:val="005C11DF"/>
     <w:rsid w:val="006C19CD"/>
@@ -23393,6 +24576,7 @@
     <w:rsid w:val="007879F4"/>
     <w:rsid w:val="007A3320"/>
     <w:rsid w:val="007D5989"/>
+    <w:rsid w:val="0080757D"/>
     <w:rsid w:val="00860665"/>
     <w:rsid w:val="00862A65"/>
     <w:rsid w:val="008911A7"/>
@@ -23862,7 +25046,7 @@
     <w:basedOn w:val="DefaultParagraphFont"/>
     <w:uiPriority w:val="99"/>
     <w:semiHidden/>
-    <w:rsid w:val="007D5989"/>
+    <w:rsid w:val="0080757D"/>
     <w:rPr>
       <w:color w:val="808080"/>
     </w:rPr>
@@ -24046,6 +25230,34 @@
   <w:style w:type="paragraph" w:customStyle="1" w:styleId="2063091FC64C4C6988A7FBE9ED3C52C4">
     <w:name w:val="2063091FC64C4C6988A7FBE9ED3C52C4"/>
     <w:rsid w:val="007D5989"/>
+  </w:style>
+  <w:style w:type="paragraph" w:customStyle="1" w:styleId="1291FA7F8E454F138AC0E0B7D9CF50F7">
+    <w:name w:val="1291FA7F8E454F138AC0E0B7D9CF50F7"/>
+    <w:rsid w:val="0080757D"/>
+  </w:style>
+  <w:style w:type="paragraph" w:customStyle="1" w:styleId="015715A5B1C947D296FCE585E2DFDD1D">
+    <w:name w:val="015715A5B1C947D296FCE585E2DFDD1D"/>
+    <w:rsid w:val="0080757D"/>
+  </w:style>
+  <w:style w:type="paragraph" w:customStyle="1" w:styleId="7C3914DFD3D44363911F3D654D6992AE">
+    <w:name w:val="7C3914DFD3D44363911F3D654D6992AE"/>
+    <w:rsid w:val="0080757D"/>
+  </w:style>
+  <w:style w:type="paragraph" w:customStyle="1" w:styleId="4A84C93E06B745A4AA3BFBA48DAFB2BF">
+    <w:name w:val="4A84C93E06B745A4AA3BFBA48DAFB2BF"/>
+    <w:rsid w:val="0080757D"/>
+  </w:style>
+  <w:style w:type="paragraph" w:customStyle="1" w:styleId="9E0EE2ED333B4A6CA255108FB13F6ACC">
+    <w:name w:val="9E0EE2ED333B4A6CA255108FB13F6ACC"/>
+    <w:rsid w:val="0080757D"/>
+  </w:style>
+  <w:style w:type="paragraph" w:customStyle="1" w:styleId="9C49F89DD0F84981AFFF6B4F7CFCA666">
+    <w:name w:val="9C49F89DD0F84981AFFF6B4F7CFCA666"/>
+    <w:rsid w:val="0080757D"/>
+  </w:style>
+  <w:style w:type="paragraph" w:customStyle="1" w:styleId="832F6AC2C06A40DDA5C43ABF90A4C37E">
+    <w:name w:val="832F6AC2C06A40DDA5C43ABF90A4C37E"/>
+    <w:rsid w:val="0080757D"/>
   </w:style>
 </w:styles>
 </file>
@@ -24353,6 +25565,25 @@
 </file>
 
 <file path=customXml/item1.xml><?xml version="1.0" encoding="utf-8"?>
+<b:Sources xmlns:b="http://schemas.openxmlformats.org/officeDocument/2006/bibliography" xmlns="http://schemas.openxmlformats.org/officeDocument/2006/bibliography" SelectedStyle="\APASixthEditionOfficeOnline.xsl" StyleName="APA" Version="6"/>
+</file>
+
+<file path=customXml/item2.xml><?xml version="1.0" encoding="utf-8"?>
+<p:properties xmlns:p="http://schemas.microsoft.com/office/2006/metadata/properties" xmlns:xsi="http://www.w3.org/2001/XMLSchema-instance" xmlns:pc="http://schemas.microsoft.com/office/infopath/2007/PartnerControls">
+  <documentManagement/>
+</p:properties>
+</file>
+
+<file path=customXml/item3.xml><?xml version="1.0" encoding="utf-8"?>
+<?mso-contentType ?>
+<FormTemplates xmlns="http://schemas.microsoft.com/sharepoint/v3/contenttype/forms">
+  <Display>DocumentLibraryForm</Display>
+  <Edit>DocumentLibraryForm</Edit>
+  <New>DocumentLibraryForm</New>
+</FormTemplates>
+</file>
+
+<file path=customXml/item4.xml><?xml version="1.0" encoding="utf-8"?>
 <ct:contentTypeSchema xmlns:ct="http://schemas.microsoft.com/office/2006/metadata/contentType" xmlns:ma="http://schemas.microsoft.com/office/2006/metadata/properties/metaAttributes" ct:_="" ma:_="" ma:contentTypeName="Document" ma:contentTypeID="0x010100092ED8BFBE6B3A4EA77F2F6C3B7D5F03" ma:contentTypeVersion="8" ma:contentTypeDescription="Create a new document." ma:contentTypeScope="" ma:versionID="796696fc8e9b9101acb13fc7b732803f">
   <xsd:schema xmlns:xsd="http://www.w3.org/2001/XMLSchema" xmlns:xs="http://www.w3.org/2001/XMLSchema" xmlns:p="http://schemas.microsoft.com/office/2006/metadata/properties" xmlns:ns2="786b8faf-106f-4958-a2b4-f779ae144ea5" targetNamespace="http://schemas.microsoft.com/office/2006/metadata/properties" ma:root="true" ma:fieldsID="7e5bcc9bcf80405593e224788f38d223" ns2:_="">
     <xsd:import namespace="786b8faf-106f-4958-a2b4-f779ae144ea5"/>
@@ -24524,26 +25755,32 @@
 </ct:contentTypeSchema>
 </file>
 
-<file path=customXml/item2.xml><?xml version="1.0" encoding="utf-8"?>
-<?mso-contentType ?>
-<FormTemplates xmlns="http://schemas.microsoft.com/sharepoint/v3/contenttype/forms">
-  <Display>DocumentLibraryForm</Display>
-  <Edit>DocumentLibraryForm</Edit>
-  <New>DocumentLibraryForm</New>
-</FormTemplates>
+<file path=customXml/itemProps1.xml><?xml version="1.0" encoding="utf-8"?>
+<ds:datastoreItem xmlns:ds="http://schemas.openxmlformats.org/officeDocument/2006/customXml" ds:itemID="{0054F9C2-A622-4B5F-B369-B1DD8144EFDA}">
+  <ds:schemaRefs>
+    <ds:schemaRef ds:uri="http://schemas.openxmlformats.org/officeDocument/2006/bibliography"/>
+  </ds:schemaRefs>
+</ds:datastoreItem>
 </file>
 
-<file path=customXml/item3.xml><?xml version="1.0" encoding="utf-8"?>
-<b:Sources xmlns:b="http://schemas.openxmlformats.org/officeDocument/2006/bibliography" xmlns="http://schemas.openxmlformats.org/officeDocument/2006/bibliography" SelectedStyle="\APASixthEditionOfficeOnline.xsl" StyleName="APA" Version="6"/>
+<file path=customXml/itemProps2.xml><?xml version="1.0" encoding="utf-8"?>
+<ds:datastoreItem xmlns:ds="http://schemas.openxmlformats.org/officeDocument/2006/customXml" ds:itemID="{E06CAFCD-6133-4BF3-A671-56544DC9D586}">
+  <ds:schemaRefs>
+    <ds:schemaRef ds:uri="http://schemas.microsoft.com/office/2006/metadata/properties"/>
+    <ds:schemaRef ds:uri="http://schemas.microsoft.com/office/infopath/2007/PartnerControls"/>
+  </ds:schemaRefs>
+</ds:datastoreItem>
 </file>
 
-<file path=customXml/item4.xml><?xml version="1.0" encoding="utf-8"?>
-<p:properties xmlns:p="http://schemas.microsoft.com/office/2006/metadata/properties" xmlns:xsi="http://www.w3.org/2001/XMLSchema-instance" xmlns:pc="http://schemas.microsoft.com/office/infopath/2007/PartnerControls">
-  <documentManagement/>
-</p:properties>
+<file path=customXml/itemProps3.xml><?xml version="1.0" encoding="utf-8"?>
+<ds:datastoreItem xmlns:ds="http://schemas.openxmlformats.org/officeDocument/2006/customXml" ds:itemID="{8D42678C-F8F3-49FD-9D71-B1240709B3FD}">
+  <ds:schemaRefs>
+    <ds:schemaRef ds:uri="http://schemas.microsoft.com/sharepoint/v3/contenttype/forms"/>
+  </ds:schemaRefs>
+</ds:datastoreItem>
 </file>
 
-<file path=customXml/itemProps1.xml><?xml version="1.0" encoding="utf-8"?>
+<file path=customXml/itemProps4.xml><?xml version="1.0" encoding="utf-8"?>
 <ds:datastoreItem xmlns:ds="http://schemas.openxmlformats.org/officeDocument/2006/customXml" ds:itemID="{1FAACE68-BB26-42D3-BF86-4B60A8669896}">
   <ds:schemaRefs>
     <ds:schemaRef ds:uri="http://schemas.microsoft.com/office/2006/metadata/contentType"/>
@@ -24559,29 +25796,4 @@
     <ds:schemaRef ds:uri="http://schemas.microsoft.com/internal/obd"/>
   </ds:schemaRefs>
 </ds:datastoreItem>
-</file>
-
-<file path=customXml/itemProps2.xml><?xml version="1.0" encoding="utf-8"?>
-<ds:datastoreItem xmlns:ds="http://schemas.openxmlformats.org/officeDocument/2006/customXml" ds:itemID="{8D42678C-F8F3-49FD-9D71-B1240709B3FD}">
-  <ds:schemaRefs>
-    <ds:schemaRef ds:uri="http://schemas.microsoft.com/sharepoint/v3/contenttype/forms"/>
-  </ds:schemaRefs>
-</ds:datastoreItem>
-</file>
-
-<file path=customXml/itemProps3.xml><?xml version="1.0" encoding="utf-8"?>
-<ds:datastoreItem xmlns:ds="http://schemas.openxmlformats.org/officeDocument/2006/customXml" ds:itemID="{2720F218-8B4B-4A5E-8C27-4CA0B85B0CEC}">
-  <ds:schemaRefs>
-    <ds:schemaRef ds:uri="http://schemas.openxmlformats.org/officeDocument/2006/bibliography"/>
-  </ds:schemaRefs>
-</ds:datastoreItem>
-</file>
-
-<file path=customXml/itemProps4.xml><?xml version="1.0" encoding="utf-8"?>
-<ds:datastoreItem xmlns:ds="http://schemas.openxmlformats.org/officeDocument/2006/customXml" ds:itemID="{E06CAFCD-6133-4BF3-A671-56544DC9D586}">
-  <ds:schemaRefs>
-    <ds:schemaRef ds:uri="http://schemas.microsoft.com/office/2006/metadata/properties"/>
-    <ds:schemaRef ds:uri="http://schemas.microsoft.com/office/infopath/2007/PartnerControls"/>
-  </ds:schemaRefs>
-</ds:datastoreItem>
 </file>
</xml_diff>

<commit_message>
Pulled out another feature that was not useful (the SWR index file, only used to exclude it from being parsed). Also removed an unneeded FR from the document. I also fixed an omission from the code where if a site wasn't in the accepted list it would continue parsing (now it will just skip parsing that site, should save on parsing time).
</commit_message>
<xml_diff>
--- a/docs/00_inventory-preprocessor_inventory_pp.py.docx
+++ b/docs/00_inventory-preprocessor_inventory_pp.py.docx
@@ -348,7 +348,7 @@
         <w:rPr>
           <w:rFonts w:ascii="Arial" w:hAnsi="Arial"/>
         </w:rPr>
-        <w:t>: The data set consists of modified (i.e., reduction of number of time steps via interpolation) output from solid waste release model(s). This consists of an index file with a corresponding list of files containing time series for each release.</w:t>
+        <w:t>: The data set consists of modified (i.e., reduction of number of time steps via interpolation) output from solid waste release model(s).</w:t>
       </w:r>
     </w:p>
     <w:p>
@@ -769,7 +769,27 @@
         <w:rPr>
           <w:rFonts w:ascii="Arial" w:hAnsi="Arial" w:cs="Arial"/>
         </w:rPr>
-        <w:t>FR-1:   Arguments will include:</w:t>
+        <w:t xml:space="preserve">FR-1:   </w:t>
+      </w:r>
+      <w:r>
+        <w:rPr>
+          <w:rFonts w:ascii="Arial" w:hAnsi="Arial" w:cs="Arial"/>
+        </w:rPr>
+        <w:t xml:space="preserve">Accept arguments at the command line. </w:t>
+      </w:r>
+      <w:proofErr w:type="gramStart"/>
+      <w:r>
+        <w:rPr>
+          <w:rFonts w:ascii="Arial" w:hAnsi="Arial" w:cs="Arial"/>
+        </w:rPr>
+        <w:t>Arguments</w:t>
+      </w:r>
+      <w:proofErr w:type="gramEnd"/>
+      <w:r>
+        <w:rPr>
+          <w:rFonts w:ascii="Arial" w:hAnsi="Arial" w:cs="Arial"/>
+        </w:rPr>
+        <w:t xml:space="preserve"> will include:</w:t>
       </w:r>
     </w:p>
     <w:p>
@@ -1471,7 +1491,19 @@
         <w:rPr>
           <w:rFonts w:ascii="Arial" w:hAnsi="Arial" w:cs="Arial"/>
         </w:rPr>
-        <w:t xml:space="preserve">FR-3:   </w:t>
+        <w:t>FR-</w:t>
+      </w:r>
+      <w:r>
+        <w:rPr>
+          <w:rFonts w:ascii="Arial" w:hAnsi="Arial" w:cs="Arial"/>
+        </w:rPr>
+        <w:t>4</w:t>
+      </w:r>
+      <w:r>
+        <w:rPr>
+          <w:rFonts w:ascii="Arial" w:hAnsi="Arial" w:cs="Arial"/>
+        </w:rPr>
+        <w:t xml:space="preserve">:   </w:t>
       </w:r>
       <w:r>
         <w:rPr>
@@ -1492,7 +1524,19 @@
         <w:rPr>
           <w:rFonts w:ascii="Arial" w:hAnsi="Arial" w:cs="Arial"/>
         </w:rPr>
-        <w:t xml:space="preserve">FR-4:   </w:t>
+        <w:t>FR-</w:t>
+      </w:r>
+      <w:r>
+        <w:rPr>
+          <w:rFonts w:ascii="Arial" w:hAnsi="Arial" w:cs="Arial"/>
+        </w:rPr>
+        <w:t>5</w:t>
+      </w:r>
+      <w:r>
+        <w:rPr>
+          <w:rFonts w:ascii="Arial" w:hAnsi="Arial" w:cs="Arial"/>
+        </w:rPr>
+        <w:t xml:space="preserve">:   </w:t>
       </w:r>
       <w:r>
         <w:rPr>
@@ -1607,7 +1651,7 @@
         <w:rPr>
           <w:rFonts w:ascii="Arial" w:hAnsi="Arial" w:cs="Arial"/>
         </w:rPr>
-        <w:t>5</w:t>
+        <w:t>6</w:t>
       </w:r>
       <w:r>
         <w:rPr>
@@ -1678,7 +1722,7 @@
         <w:rPr>
           <w:rFonts w:ascii="Arial" w:hAnsi="Arial" w:cs="Arial"/>
         </w:rPr>
-        <w:t>6</w:t>
+        <w:t>7</w:t>
       </w:r>
       <w:r>
         <w:rPr>
@@ -1792,7 +1836,61 @@
         <w:rPr>
           <w:rFonts w:ascii="Arial" w:hAnsi="Arial" w:cs="Arial"/>
         </w:rPr>
-        <w:t xml:space="preserve">Records from solid waste release file(s), excluding site(s) </w:t>
+        <w:t xml:space="preserve">Records from </w:t>
+      </w:r>
+      <w:r>
+        <w:rPr>
+          <w:rFonts w:ascii="Arial" w:hAnsi="Arial" w:cs="Arial"/>
+          <w:b/>
+          <w:bCs/>
+        </w:rPr>
+        <w:t>S</w:t>
+      </w:r>
+      <w:r>
+        <w:rPr>
+          <w:rFonts w:ascii="Arial" w:hAnsi="Arial" w:cs="Arial"/>
+          <w:b/>
+          <w:bCs/>
+        </w:rPr>
+        <w:t xml:space="preserve">olid </w:t>
+      </w:r>
+      <w:r>
+        <w:rPr>
+          <w:rFonts w:ascii="Arial" w:hAnsi="Arial" w:cs="Arial"/>
+          <w:b/>
+          <w:bCs/>
+        </w:rPr>
+        <w:t>W</w:t>
+      </w:r>
+      <w:r>
+        <w:rPr>
+          <w:rFonts w:ascii="Arial" w:hAnsi="Arial" w:cs="Arial"/>
+          <w:b/>
+          <w:bCs/>
+        </w:rPr>
+        <w:t xml:space="preserve">aste </w:t>
+      </w:r>
+      <w:r>
+        <w:rPr>
+          <w:rFonts w:ascii="Arial" w:hAnsi="Arial" w:cs="Arial"/>
+          <w:b/>
+          <w:bCs/>
+        </w:rPr>
+        <w:t>R</w:t>
+      </w:r>
+      <w:r>
+        <w:rPr>
+          <w:rFonts w:ascii="Arial" w:hAnsi="Arial" w:cs="Arial"/>
+          <w:b/>
+          <w:bCs/>
+        </w:rPr>
+        <w:t>elease</w:t>
+      </w:r>
+      <w:r>
+        <w:rPr>
+          <w:rFonts w:ascii="Arial" w:hAnsi="Arial" w:cs="Arial"/>
+        </w:rPr>
+        <w:t xml:space="preserve"> file(s), excluding site(s) </w:t>
       </w:r>
       <w:r>
         <w:rPr>
@@ -2142,7 +2240,7 @@
         <w:rPr>
           <w:rFonts w:ascii="Arial" w:hAnsi="Arial" w:cs="Arial"/>
         </w:rPr>
-        <w:t>7</w:t>
+        <w:t>8</w:t>
       </w:r>
       <w:r>
         <w:rPr>
@@ -2211,7 +2309,7 @@
         <w:rPr>
           <w:rFonts w:ascii="Arial" w:hAnsi="Arial" w:cs="Arial"/>
         </w:rPr>
-        <w:t>8</w:t>
+        <w:t>9</w:t>
       </w:r>
       <w:r>
         <w:rPr>
@@ -2262,13 +2360,13 @@
         <w:rPr>
           <w:rFonts w:ascii="Arial" w:hAnsi="Arial" w:cs="Arial"/>
         </w:rPr>
-        <w:t>FR-</w:t>
-      </w:r>
-      <w:r>
-        <w:rPr>
-          <w:rFonts w:ascii="Arial" w:hAnsi="Arial" w:cs="Arial"/>
-        </w:rPr>
-        <w:t>9</w:t>
+        <w:t>FR-1</w:t>
+      </w:r>
+      <w:r>
+        <w:rPr>
+          <w:rFonts w:ascii="Arial" w:hAnsi="Arial" w:cs="Arial"/>
+        </w:rPr>
+        <w:t>0</w:t>
       </w:r>
       <w:r>
         <w:rPr>
@@ -2281,31 +2379,33 @@
           <w:rFonts w:ascii="Arial" w:hAnsi="Arial" w:cs="Arial"/>
         </w:rPr>
         <w:tab/>
-        <w:t>Accept user arguments for input</w:t>
-      </w:r>
-      <w:r>
-        <w:rPr>
-          <w:rFonts w:ascii="Arial" w:hAnsi="Arial" w:cs="Arial"/>
-        </w:rPr>
-        <w:t xml:space="preserve"> and output file location</w:t>
-      </w:r>
-      <w:r>
-        <w:rPr>
-          <w:rFonts w:ascii="Arial" w:hAnsi="Arial" w:cs="Arial"/>
-        </w:rPr>
-        <w:t>s</w:t>
-      </w:r>
-      <w:r>
-        <w:rPr>
-          <w:rFonts w:ascii="Arial" w:hAnsi="Arial" w:cs="Arial"/>
-        </w:rPr>
-        <w:t xml:space="preserve"> and file names</w:t>
-      </w:r>
-      <w:r>
-        <w:rPr>
-          <w:rFonts w:ascii="Arial" w:hAnsi="Arial" w:cs="Arial"/>
-        </w:rPr>
-        <w:t xml:space="preserve"> at the command line</w:t>
+        <w:t>Supports a standard and</w:t>
+      </w:r>
+      <w:r>
+        <w:rPr>
+          <w:rFonts w:ascii="Arial" w:hAnsi="Arial" w:cs="Arial"/>
+        </w:rPr>
+        <w:t xml:space="preserve"> a</w:t>
+      </w:r>
+      <w:r>
+        <w:rPr>
+          <w:rFonts w:ascii="Arial" w:hAnsi="Arial" w:cs="Arial"/>
+        </w:rPr>
+        <w:t xml:space="preserve"> legacy mode. The two output modes are explicitly concerned with how to format the output file. If the “</w:t>
+      </w:r>
+      <w:proofErr w:type="spellStart"/>
+      <w:r>
+        <w:rPr>
+          <w:rFonts w:ascii="Arial" w:hAnsi="Arial" w:cs="Arial"/>
+        </w:rPr>
+        <w:t>legacy_mode</w:t>
+      </w:r>
+      <w:proofErr w:type="spellEnd"/>
+      <w:r>
+        <w:rPr>
+          <w:rFonts w:ascii="Arial" w:hAnsi="Arial" w:cs="Arial"/>
+        </w:rPr>
+        <w:t>” option is set to “false” then the output will reflect the “standard” formatting, and vice versa if the option is set to “true”.</w:t>
       </w:r>
     </w:p>
     <w:p>
@@ -2339,33 +2439,19 @@
           <w:rFonts w:ascii="Arial" w:hAnsi="Arial" w:cs="Arial"/>
         </w:rPr>
         <w:tab/>
-        <w:t>Supports a standard and</w:t>
-      </w:r>
-      <w:r>
-        <w:rPr>
-          <w:rFonts w:ascii="Arial" w:hAnsi="Arial" w:cs="Arial"/>
-        </w:rPr>
-        <w:t xml:space="preserve"> a</w:t>
-      </w:r>
-      <w:r>
-        <w:rPr>
-          <w:rFonts w:ascii="Arial" w:hAnsi="Arial" w:cs="Arial"/>
-        </w:rPr>
-        <w:t xml:space="preserve"> legacy mode. The two output modes are explicitly concerned with how to format the output file. If the “</w:t>
-      </w:r>
-      <w:proofErr w:type="spellStart"/>
-      <w:r>
-        <w:rPr>
-          <w:rFonts w:ascii="Arial" w:hAnsi="Arial" w:cs="Arial"/>
-        </w:rPr>
-        <w:t>legacy_mode</w:t>
-      </w:r>
-      <w:proofErr w:type="spellEnd"/>
-      <w:r>
-        <w:rPr>
-          <w:rFonts w:ascii="Arial" w:hAnsi="Arial" w:cs="Arial"/>
-        </w:rPr>
-        <w:t>” option is set to “false” then the output will reflect the “standard” formatting, and vice versa if the option is set to “true”.</w:t>
+        <w:t xml:space="preserve">The user </w:t>
+      </w:r>
+      <w:r>
+        <w:rPr>
+          <w:rFonts w:ascii="Arial" w:hAnsi="Arial" w:cs="Arial"/>
+        </w:rPr>
+        <w:t>may</w:t>
+      </w:r>
+      <w:r>
+        <w:rPr>
+          <w:rFonts w:ascii="Arial" w:hAnsi="Arial" w:cs="Arial"/>
+        </w:rPr>
+        <w:t xml:space="preserve"> specify the number of significant digits reported, the default is six significant digits.</w:t>
       </w:r>
     </w:p>
     <w:p>
@@ -2399,19 +2485,7 @@
           <w:rFonts w:ascii="Arial" w:hAnsi="Arial" w:cs="Arial"/>
         </w:rPr>
         <w:tab/>
-        <w:t xml:space="preserve">The user </w:t>
-      </w:r>
-      <w:r>
-        <w:rPr>
-          <w:rFonts w:ascii="Arial" w:hAnsi="Arial" w:cs="Arial"/>
-        </w:rPr>
-        <w:t>may</w:t>
-      </w:r>
-      <w:r>
-        <w:rPr>
-          <w:rFonts w:ascii="Arial" w:hAnsi="Arial" w:cs="Arial"/>
-        </w:rPr>
-        <w:t xml:space="preserve"> specify the number of significant digits reported, the default is six significant digits.</w:t>
+        <w:t>The user may modify the default file encoding to accommodate input files with special characters.</w:t>
       </w:r>
     </w:p>
     <w:p>
@@ -2445,7 +2519,7 @@
           <w:rFonts w:ascii="Arial" w:hAnsi="Arial" w:cs="Arial"/>
         </w:rPr>
         <w:tab/>
-        <w:t>The user may modify the default file encoding to accommodate input files with special characters.</w:t>
+        <w:t>The user may specify string patterns for input file columns corresponding to the site name, year, and water column. Multiple patterns may be supplied, allowing flexibility in the input files to use different naming conventions for their site name, year, and water columns.</w:t>
       </w:r>
     </w:p>
     <w:p>
@@ -2467,40 +2541,6 @@
           <w:rFonts w:ascii="Arial" w:hAnsi="Arial" w:cs="Arial"/>
         </w:rPr>
         <w:t>4</w:t>
-      </w:r>
-      <w:r>
-        <w:rPr>
-          <w:rFonts w:ascii="Arial" w:hAnsi="Arial" w:cs="Arial"/>
-        </w:rPr>
-        <w:t>:</w:t>
-      </w:r>
-      <w:r>
-        <w:rPr>
-          <w:rFonts w:ascii="Arial" w:hAnsi="Arial" w:cs="Arial"/>
-        </w:rPr>
-        <w:tab/>
-        <w:t>The user may specify string patterns for input file columns corresponding to the site name, year, and water column. Multiple patterns may be supplied, allowing flexibility in the input files to use different naming conventions for their site name, year, and water columns.</w:t>
-      </w:r>
-    </w:p>
-    <w:p>
-      <w:pPr>
-        <w:pStyle w:val="H1bodytext"/>
-        <w:ind w:left="1440" w:hanging="720"/>
-        <w:rPr>
-          <w:rFonts w:ascii="Arial" w:hAnsi="Arial" w:cs="Arial"/>
-        </w:rPr>
-      </w:pPr>
-      <w:r>
-        <w:rPr>
-          <w:rFonts w:ascii="Arial" w:hAnsi="Arial" w:cs="Arial"/>
-        </w:rPr>
-        <w:t>FR-1</w:t>
-      </w:r>
-      <w:r>
-        <w:rPr>
-          <w:rFonts w:ascii="Arial" w:hAnsi="Arial" w:cs="Arial"/>
-        </w:rPr>
-        <w:t>5</w:t>
       </w:r>
       <w:r>
         <w:rPr>
@@ -2861,7 +2901,6 @@
         <w:rPr>
           <w:rFonts w:ascii="Arial" w:hAnsi="Arial"/>
         </w:rPr>
-        <w:lastRenderedPageBreak/>
         <w:t>math</w:t>
       </w:r>
     </w:p>
@@ -2910,6 +2949,7 @@
         <w:rPr>
           <w:rFonts w:ascii="Arial" w:hAnsi="Arial"/>
         </w:rPr>
+        <w:lastRenderedPageBreak/>
         <w:t xml:space="preserve">All but the “pandas” library </w:t>
       </w:r>
       <w:proofErr w:type="gramStart"/>
@@ -3673,6 +3713,20 @@
               </w:rPr>
               <w:t xml:space="preserve"> file path</w:t>
             </w:r>
+            <w:r>
+              <w:rPr>
+                <w:rFonts w:ascii="Calibri" w:eastAsia="Times New Roman" w:hAnsi="Calibri" w:cs="Calibri"/>
+                <w:color w:val="000000"/>
+              </w:rPr>
+              <w:t xml:space="preserve"> </w:t>
+            </w:r>
+            <w:r>
+              <w:rPr>
+                <w:rFonts w:ascii="Calibri" w:eastAsia="Times New Roman" w:hAnsi="Calibri" w:cs="Calibri"/>
+                <w:color w:val="000000"/>
+              </w:rPr>
+              <w:t>(including the file name)</w:t>
+            </w:r>
           </w:p>
         </w:tc>
         <w:tc>
@@ -3812,6 +3866,13 @@
               </w:rPr>
               <w:t xml:space="preserve"> directory path</w:t>
             </w:r>
+            <w:r>
+              <w:rPr>
+                <w:rFonts w:ascii="Calibri" w:eastAsia="Times New Roman" w:hAnsi="Calibri" w:cs="Calibri"/>
+                <w:color w:val="000000"/>
+              </w:rPr>
+              <w:t xml:space="preserve"> (including the directory name)</w:t>
+            </w:r>
           </w:p>
         </w:tc>
         <w:tc>
@@ -3852,7 +3913,7 @@
               <w:bottom w:val="single" w:sz="4" w:space="0" w:color="auto"/>
               <w:right w:val="nil"/>
             </w:tcBorders>
-            <w:shd w:val="clear" w:color="000000" w:fill="E7E6E6"/>
+            <w:shd w:val="clear" w:color="auto" w:fill="E7E6E6"/>
             <w:noWrap/>
             <w:vAlign w:val="center"/>
             <w:hideMark/>
@@ -3870,7 +3931,7 @@
                 <w:rFonts w:ascii="Calibri" w:eastAsia="Times New Roman" w:hAnsi="Calibri" w:cs="Calibri"/>
                 <w:color w:val="000000"/>
               </w:rPr>
-              <w:t>RCASWR_idx</w:t>
+              <w:t>Site_Specific</w:t>
             </w:r>
             <w:proofErr w:type="spellEnd"/>
           </w:p>
@@ -3884,7 +3945,7 @@
               <w:bottom w:val="single" w:sz="4" w:space="0" w:color="auto"/>
               <w:right w:val="single" w:sz="4" w:space="0" w:color="auto"/>
             </w:tcBorders>
-            <w:shd w:val="clear" w:color="000000" w:fill="E7E6E6"/>
+            <w:shd w:val="clear" w:color="auto" w:fill="E7E6E6"/>
             <w:noWrap/>
             <w:vAlign w:val="center"/>
             <w:hideMark/>
@@ -3915,7 +3976,7 @@
               <w:bottom w:val="single" w:sz="4" w:space="0" w:color="auto"/>
               <w:right w:val="single" w:sz="4" w:space="0" w:color="auto"/>
             </w:tcBorders>
-            <w:shd w:val="clear" w:color="000000" w:fill="E7E6E6"/>
+            <w:shd w:val="clear" w:color="auto" w:fill="E7E6E6"/>
             <w:vAlign w:val="center"/>
             <w:hideMark/>
           </w:tcPr>
@@ -3944,14 +4005,21 @@
                 <w:bCs/>
                 <w:color w:val="000000"/>
               </w:rPr>
-              <w:t>Solid Waste Release</w:t>
-            </w:r>
-            <w:r>
-              <w:rPr>
-                <w:rFonts w:ascii="Calibri" w:eastAsia="Times New Roman" w:hAnsi="Calibri" w:cs="Calibri"/>
-                <w:color w:val="000000"/>
-              </w:rPr>
-              <w:t xml:space="preserve"> index file</w:t>
+              <w:t>Site-Specific Inventory</w:t>
+            </w:r>
+            <w:r>
+              <w:rPr>
+                <w:rFonts w:ascii="Calibri" w:eastAsia="Times New Roman" w:hAnsi="Calibri" w:cs="Calibri"/>
+                <w:color w:val="000000"/>
+              </w:rPr>
+              <w:t xml:space="preserve"> file path</w:t>
+            </w:r>
+            <w:r>
+              <w:rPr>
+                <w:rFonts w:ascii="Calibri" w:eastAsia="Times New Roman" w:hAnsi="Calibri" w:cs="Calibri"/>
+                <w:color w:val="000000"/>
+              </w:rPr>
+              <w:t xml:space="preserve"> (including the name of the file)</w:t>
             </w:r>
           </w:p>
         </w:tc>
@@ -3964,7 +4032,7 @@
               <w:bottom w:val="single" w:sz="4" w:space="0" w:color="auto"/>
               <w:right w:val="single" w:sz="4" w:space="0" w:color="auto"/>
             </w:tcBorders>
-            <w:shd w:val="clear" w:color="000000" w:fill="E7E6E6"/>
+            <w:shd w:val="clear" w:color="auto" w:fill="E7E6E6"/>
             <w:vAlign w:val="center"/>
             <w:hideMark/>
           </w:tcPr>
@@ -3980,7 +4048,7 @@
                 <w:rFonts w:ascii="Calibri" w:eastAsia="Times New Roman" w:hAnsi="Calibri" w:cs="Calibri"/>
                 <w:color w:val="000000"/>
               </w:rPr>
-              <w:t xml:space="preserve">Must be in the same directory as </w:t>
+              <w:t>May specify multiple files with this flag, e.g. --</w:t>
             </w:r>
             <w:proofErr w:type="spellStart"/>
             <w:r>
@@ -3988,7 +4056,7 @@
                 <w:rFonts w:ascii="Calibri" w:eastAsia="Times New Roman" w:hAnsi="Calibri" w:cs="Calibri"/>
                 <w:color w:val="000000"/>
               </w:rPr>
-              <w:t>RCASWR_dir</w:t>
+              <w:t>Site_Specific</w:t>
             </w:r>
             <w:proofErr w:type="spellEnd"/>
             <w:r>
@@ -3996,7 +4064,7 @@
                 <w:rFonts w:ascii="Calibri" w:eastAsia="Times New Roman" w:hAnsi="Calibri" w:cs="Calibri"/>
                 <w:color w:val="000000"/>
               </w:rPr>
-              <w:t xml:space="preserve"> or will throw an error</w:t>
+              <w:t xml:space="preserve"> ./file1.csv ./data/file2.csv</w:t>
             </w:r>
           </w:p>
         </w:tc>
@@ -4014,7 +4082,7 @@
               <w:bottom w:val="single" w:sz="4" w:space="0" w:color="auto"/>
               <w:right w:val="nil"/>
             </w:tcBorders>
-            <w:shd w:val="clear" w:color="auto" w:fill="auto"/>
+            <w:shd w:val="clear" w:color="auto" w:fill="FFFFFF" w:themeFill="background1"/>
             <w:noWrap/>
             <w:vAlign w:val="center"/>
             <w:hideMark/>
@@ -4026,15 +4094,13 @@
                 <w:color w:val="000000"/>
               </w:rPr>
             </w:pPr>
-            <w:proofErr w:type="spellStart"/>
-            <w:r>
-              <w:rPr>
-                <w:rFonts w:ascii="Calibri" w:eastAsia="Times New Roman" w:hAnsi="Calibri" w:cs="Calibri"/>
-                <w:color w:val="000000"/>
-              </w:rPr>
-              <w:t>Site_Specific</w:t>
-            </w:r>
-            <w:proofErr w:type="spellEnd"/>
+            <w:r>
+              <w:rPr>
+                <w:rFonts w:ascii="Calibri" w:eastAsia="Times New Roman" w:hAnsi="Calibri" w:cs="Calibri"/>
+                <w:color w:val="000000"/>
+              </w:rPr>
+              <w:t>VZEHSIT</w:t>
+            </w:r>
           </w:p>
         </w:tc>
         <w:tc>
@@ -4046,7 +4112,7 @@
               <w:bottom w:val="single" w:sz="4" w:space="0" w:color="auto"/>
               <w:right w:val="single" w:sz="4" w:space="0" w:color="auto"/>
             </w:tcBorders>
-            <w:shd w:val="clear" w:color="auto" w:fill="auto"/>
+            <w:shd w:val="clear" w:color="auto" w:fill="FFFFFF" w:themeFill="background1"/>
             <w:noWrap/>
             <w:vAlign w:val="center"/>
             <w:hideMark/>
@@ -4077,7 +4143,7 @@
               <w:bottom w:val="single" w:sz="4" w:space="0" w:color="auto"/>
               <w:right w:val="single" w:sz="4" w:space="0" w:color="auto"/>
             </w:tcBorders>
-            <w:shd w:val="clear" w:color="auto" w:fill="auto"/>
+            <w:shd w:val="clear" w:color="auto" w:fill="FFFFFF" w:themeFill="background1"/>
             <w:vAlign w:val="center"/>
             <w:hideMark/>
           </w:tcPr>
@@ -4097,7 +4163,7 @@
                 <w:bCs/>
                 <w:color w:val="000000"/>
               </w:rPr>
-              <w:t xml:space="preserve">Optional: </w:t>
+              <w:t xml:space="preserve">Required: </w:t>
             </w:r>
             <w:r>
               <w:rPr>
@@ -4106,7 +4172,7 @@
                 <w:bCs/>
                 <w:color w:val="000000"/>
               </w:rPr>
-              <w:t>Site-Specific Inventory</w:t>
+              <w:t>VZEHSIT</w:t>
             </w:r>
             <w:r>
               <w:rPr>
@@ -4114,6 +4180,13 @@
                 <w:color w:val="000000"/>
               </w:rPr>
               <w:t xml:space="preserve"> file path</w:t>
+            </w:r>
+            <w:r>
+              <w:rPr>
+                <w:rFonts w:ascii="Calibri" w:eastAsia="Times New Roman" w:hAnsi="Calibri" w:cs="Calibri"/>
+                <w:color w:val="000000"/>
+              </w:rPr>
+              <w:t xml:space="preserve"> (including the name of the file)</w:t>
             </w:r>
           </w:p>
         </w:tc>
@@ -4126,7 +4199,7 @@
               <w:bottom w:val="single" w:sz="4" w:space="0" w:color="auto"/>
               <w:right w:val="single" w:sz="4" w:space="0" w:color="auto"/>
             </w:tcBorders>
-            <w:shd w:val="clear" w:color="auto" w:fill="auto"/>
+            <w:shd w:val="clear" w:color="auto" w:fill="FFFFFF" w:themeFill="background1"/>
             <w:vAlign w:val="center"/>
             <w:hideMark/>
           </w:tcPr>
@@ -4142,23 +4215,51 @@
                 <w:rFonts w:ascii="Calibri" w:eastAsia="Times New Roman" w:hAnsi="Calibri" w:cs="Calibri"/>
                 <w:color w:val="000000"/>
               </w:rPr>
-              <w:t>May specify multiple files with this flag, e.g. --</w:t>
-            </w:r>
-            <w:proofErr w:type="spellStart"/>
-            <w:r>
-              <w:rPr>
-                <w:rFonts w:ascii="Calibri" w:eastAsia="Times New Roman" w:hAnsi="Calibri" w:cs="Calibri"/>
-                <w:color w:val="000000"/>
-              </w:rPr>
-              <w:t>Site_Specific</w:t>
-            </w:r>
-            <w:proofErr w:type="spellEnd"/>
-            <w:r>
-              <w:rPr>
-                <w:rFonts w:ascii="Calibri" w:eastAsia="Times New Roman" w:hAnsi="Calibri" w:cs="Calibri"/>
-                <w:color w:val="000000"/>
-              </w:rPr>
-              <w:t xml:space="preserve"> ./file1.csv ./data/file2.csv</w:t>
+              <w:t> </w:t>
+            </w:r>
+            <w:r>
+              <w:rPr>
+                <w:rFonts w:ascii="Calibri" w:eastAsia="Times New Roman" w:hAnsi="Calibri" w:cs="Calibri"/>
+                <w:b/>
+                <w:bCs/>
+                <w:color w:val="000000"/>
+              </w:rPr>
+              <w:t xml:space="preserve">Requires </w:t>
+            </w:r>
+            <w:r>
+              <w:rPr>
+                <w:rFonts w:ascii="Calibri" w:eastAsia="Times New Roman" w:hAnsi="Calibri" w:cs="Calibri"/>
+                <w:color w:val="000000"/>
+              </w:rPr>
+              <w:t>at</w:t>
+            </w:r>
+            <w:r>
+              <w:rPr>
+                <w:rFonts w:ascii="Calibri" w:eastAsia="Times New Roman" w:hAnsi="Calibri" w:cs="Calibri"/>
+                <w:color w:val="000000"/>
+              </w:rPr>
+              <w:t xml:space="preserve"> </w:t>
+            </w:r>
+            <w:r>
+              <w:rPr>
+                <w:rFonts w:ascii="Calibri" w:eastAsia="Times New Roman" w:hAnsi="Calibri" w:cs="Calibri"/>
+                <w:color w:val="000000"/>
+              </w:rPr>
+              <w:t>least one of the other O</w:t>
+            </w:r>
+            <w:r>
+              <w:rPr>
+                <w:rFonts w:ascii="Calibri" w:eastAsia="Times New Roman" w:hAnsi="Calibri" w:cs="Calibri"/>
+                <w:color w:val="000000"/>
+              </w:rPr>
+              <w:t>ptional input files to run correctly</w:t>
+            </w:r>
+            <w:r>
+              <w:rPr>
+                <w:rFonts w:ascii="Calibri" w:eastAsia="Times New Roman" w:hAnsi="Calibri" w:cs="Calibri"/>
+                <w:color w:val="000000"/>
+              </w:rPr>
+              <w:t>, as specified in the preceding section.</w:t>
             </w:r>
           </w:p>
         </w:tc>
@@ -4176,7 +4277,7 @@
               <w:bottom w:val="single" w:sz="4" w:space="0" w:color="auto"/>
               <w:right w:val="nil"/>
             </w:tcBorders>
-            <w:shd w:val="clear" w:color="000000" w:fill="E7E6E6"/>
+            <w:shd w:val="clear" w:color="auto" w:fill="E7E6E6"/>
             <w:noWrap/>
             <w:vAlign w:val="center"/>
             <w:hideMark/>
@@ -4193,7 +4294,7 @@
                 <w:rFonts w:ascii="Calibri" w:eastAsia="Times New Roman" w:hAnsi="Calibri" w:cs="Calibri"/>
                 <w:color w:val="000000"/>
               </w:rPr>
-              <w:t>VZEHSIT</w:t>
+              <w:t>VZINV</w:t>
             </w:r>
           </w:p>
         </w:tc>
@@ -4206,7 +4307,7 @@
               <w:bottom w:val="single" w:sz="4" w:space="0" w:color="auto"/>
               <w:right w:val="single" w:sz="4" w:space="0" w:color="auto"/>
             </w:tcBorders>
-            <w:shd w:val="clear" w:color="000000" w:fill="E7E6E6"/>
+            <w:shd w:val="clear" w:color="auto" w:fill="E7E6E6"/>
             <w:noWrap/>
             <w:vAlign w:val="center"/>
             <w:hideMark/>
@@ -4237,7 +4338,7 @@
               <w:bottom w:val="single" w:sz="4" w:space="0" w:color="auto"/>
               <w:right w:val="single" w:sz="4" w:space="0" w:color="auto"/>
             </w:tcBorders>
-            <w:shd w:val="clear" w:color="000000" w:fill="E7E6E6"/>
+            <w:shd w:val="clear" w:color="auto" w:fill="E7E6E6"/>
             <w:vAlign w:val="center"/>
             <w:hideMark/>
           </w:tcPr>
@@ -4255,7 +4356,7 @@
                 <w:bCs/>
                 <w:color w:val="000000"/>
               </w:rPr>
-              <w:t xml:space="preserve">Required: </w:t>
+              <w:t xml:space="preserve">Optional: </w:t>
             </w:r>
             <w:r>
               <w:rPr>
@@ -4264,7 +4365,7 @@
                 <w:bCs/>
                 <w:color w:val="000000"/>
               </w:rPr>
-              <w:t>VZEHSIT</w:t>
+              <w:t>SIMv2</w:t>
             </w:r>
             <w:r>
               <w:rPr>
@@ -4272,6 +4373,13 @@
                 <w:color w:val="000000"/>
               </w:rPr>
               <w:t xml:space="preserve"> file path</w:t>
+            </w:r>
+            <w:r>
+              <w:rPr>
+                <w:rFonts w:ascii="Calibri" w:eastAsia="Times New Roman" w:hAnsi="Calibri" w:cs="Calibri"/>
+                <w:color w:val="000000"/>
+              </w:rPr>
+              <w:t xml:space="preserve"> (including the name of the file)</w:t>
             </w:r>
           </w:p>
         </w:tc>
@@ -4284,7 +4392,7 @@
               <w:bottom w:val="single" w:sz="4" w:space="0" w:color="auto"/>
               <w:right w:val="single" w:sz="4" w:space="0" w:color="auto"/>
             </w:tcBorders>
-            <w:shd w:val="clear" w:color="000000" w:fill="E7E6E6"/>
+            <w:shd w:val="clear" w:color="auto" w:fill="E7E6E6"/>
             <w:vAlign w:val="center"/>
             <w:hideMark/>
           </w:tcPr>
@@ -4295,57 +4403,6 @@
                 <w:color w:val="000000"/>
               </w:rPr>
             </w:pPr>
-            <w:r>
-              <w:rPr>
-                <w:rFonts w:ascii="Calibri" w:eastAsia="Times New Roman" w:hAnsi="Calibri" w:cs="Calibri"/>
-                <w:color w:val="000000"/>
-              </w:rPr>
-              <w:t> </w:t>
-            </w:r>
-            <w:r>
-              <w:rPr>
-                <w:rFonts w:ascii="Calibri" w:eastAsia="Times New Roman" w:hAnsi="Calibri" w:cs="Calibri"/>
-                <w:b/>
-                <w:bCs/>
-                <w:color w:val="000000"/>
-              </w:rPr>
-              <w:t xml:space="preserve">Requires </w:t>
-            </w:r>
-            <w:r>
-              <w:rPr>
-                <w:rFonts w:ascii="Calibri" w:eastAsia="Times New Roman" w:hAnsi="Calibri" w:cs="Calibri"/>
-                <w:color w:val="000000"/>
-              </w:rPr>
-              <w:t>at</w:t>
-            </w:r>
-            <w:r>
-              <w:rPr>
-                <w:rFonts w:ascii="Calibri" w:eastAsia="Times New Roman" w:hAnsi="Calibri" w:cs="Calibri"/>
-                <w:color w:val="000000"/>
-              </w:rPr>
-              <w:t xml:space="preserve"> </w:t>
-            </w:r>
-            <w:r>
-              <w:rPr>
-                <w:rFonts w:ascii="Calibri" w:eastAsia="Times New Roman" w:hAnsi="Calibri" w:cs="Calibri"/>
-                <w:color w:val="000000"/>
-              </w:rPr>
-              <w:t>least one of the other O</w:t>
-            </w:r>
-            <w:r>
-              <w:rPr>
-                <w:rFonts w:ascii="Calibri" w:eastAsia="Times New Roman" w:hAnsi="Calibri" w:cs="Calibri"/>
-                <w:color w:val="000000"/>
-              </w:rPr>
-              <w:t>ptional input files to run correctly</w:t>
-            </w:r>
-            <w:r>
-              <w:rPr>
-                <w:rFonts w:ascii="Calibri" w:eastAsia="Times New Roman" w:hAnsi="Calibri" w:cs="Calibri"/>
-                <w:color w:val="000000"/>
-              </w:rPr>
-              <w:t>, as specified in the preceding section.</w:t>
-            </w:r>
           </w:p>
         </w:tc>
       </w:tr>
@@ -4362,7 +4419,7 @@
               <w:bottom w:val="single" w:sz="4" w:space="0" w:color="auto"/>
               <w:right w:val="nil"/>
             </w:tcBorders>
-            <w:shd w:val="clear" w:color="auto" w:fill="auto"/>
+            <w:shd w:val="clear" w:color="auto" w:fill="FFFFFF" w:themeFill="background1"/>
             <w:noWrap/>
             <w:vAlign w:val="center"/>
             <w:hideMark/>
@@ -4374,13 +4431,15 @@
                 <w:color w:val="000000"/>
               </w:rPr>
             </w:pPr>
-            <w:r>
-              <w:rPr>
-                <w:rFonts w:ascii="Calibri" w:eastAsia="Times New Roman" w:hAnsi="Calibri" w:cs="Calibri"/>
-                <w:color w:val="000000"/>
-              </w:rPr>
-              <w:t>VZINV</w:t>
-            </w:r>
+            <w:proofErr w:type="spellStart"/>
+            <w:r>
+              <w:rPr>
+                <w:rFonts w:ascii="Calibri" w:eastAsia="Times New Roman" w:hAnsi="Calibri" w:cs="Calibri"/>
+                <w:color w:val="000000"/>
+              </w:rPr>
+              <w:t>chem_copcs</w:t>
+            </w:r>
+            <w:proofErr w:type="spellEnd"/>
           </w:p>
         </w:tc>
         <w:tc>
@@ -4392,7 +4451,7 @@
               <w:bottom w:val="single" w:sz="4" w:space="0" w:color="auto"/>
               <w:right w:val="single" w:sz="4" w:space="0" w:color="auto"/>
             </w:tcBorders>
-            <w:shd w:val="clear" w:color="auto" w:fill="auto"/>
+            <w:shd w:val="clear" w:color="auto" w:fill="FFFFFF" w:themeFill="background1"/>
             <w:noWrap/>
             <w:vAlign w:val="center"/>
             <w:hideMark/>
@@ -4410,7 +4469,7 @@
                 <w:rFonts w:ascii="Calibri" w:eastAsia="Times New Roman" w:hAnsi="Calibri" w:cs="Calibri"/>
                 <w:color w:val="000000"/>
               </w:rPr>
-              <w:t>Input File</w:t>
+              <w:t>Auxiliary</w:t>
             </w:r>
           </w:p>
         </w:tc>
@@ -4423,7 +4482,7 @@
               <w:bottom w:val="single" w:sz="4" w:space="0" w:color="auto"/>
               <w:right w:val="single" w:sz="4" w:space="0" w:color="auto"/>
             </w:tcBorders>
-            <w:shd w:val="clear" w:color="auto" w:fill="auto"/>
+            <w:shd w:val="clear" w:color="auto" w:fill="FFFFFF" w:themeFill="background1"/>
             <w:vAlign w:val="center"/>
             <w:hideMark/>
           </w:tcPr>
@@ -4448,18 +4507,9 @@
             <w:r>
               <w:rPr>
                 <w:rFonts w:ascii="Calibri" w:eastAsia="Times New Roman" w:hAnsi="Calibri" w:cs="Calibri"/>
-                <w:b/>
-                <w:bCs/>
-                <w:color w:val="000000"/>
-              </w:rPr>
-              <w:t>SIMv2</w:t>
-            </w:r>
-            <w:r>
-              <w:rPr>
-                <w:rFonts w:ascii="Calibri" w:eastAsia="Times New Roman" w:hAnsi="Calibri" w:cs="Calibri"/>
-                <w:color w:val="000000"/>
-              </w:rPr>
-              <w:t xml:space="preserve"> file path</w:t>
+                <w:color w:val="000000"/>
+              </w:rPr>
+              <w:t>List of analytes to treat as chemicals</w:t>
             </w:r>
           </w:p>
         </w:tc>
@@ -4472,18 +4522,65 @@
               <w:bottom w:val="single" w:sz="4" w:space="0" w:color="auto"/>
               <w:right w:val="single" w:sz="4" w:space="0" w:color="auto"/>
             </w:tcBorders>
-            <w:shd w:val="clear" w:color="auto" w:fill="auto"/>
+            <w:shd w:val="clear" w:color="auto" w:fill="FFFFFF" w:themeFill="background1"/>
             <w:vAlign w:val="center"/>
           </w:tcPr>
           <w:p>
             <w:pPr>
               <w:rPr>
                 <w:rFonts w:ascii="Calibri" w:eastAsia="Times New Roman" w:hAnsi="Calibri" w:cs="Calibri"/>
+                <w:color w:val="000000"/>
+              </w:rPr>
+            </w:pPr>
+            <w:r>
+              <w:rPr>
+                <w:rFonts w:ascii="Calibri" w:eastAsia="Times New Roman" w:hAnsi="Calibri" w:cs="Calibri"/>
+                <w:color w:val="000000"/>
+              </w:rPr>
+              <w:t>May specify multiple analytes with this flag, e.g. --</w:t>
+            </w:r>
+            <w:proofErr w:type="spellStart"/>
+            <w:r>
+              <w:rPr>
+                <w:rFonts w:ascii="Calibri" w:eastAsia="Times New Roman" w:hAnsi="Calibri" w:cs="Calibri"/>
+                <w:color w:val="000000"/>
+              </w:rPr>
+              <w:t>chem_copcs</w:t>
+            </w:r>
+            <w:proofErr w:type="spellEnd"/>
+            <w:r>
+              <w:rPr>
+                <w:rFonts w:ascii="Calibri" w:eastAsia="Times New Roman" w:hAnsi="Calibri" w:cs="Calibri"/>
+                <w:color w:val="000000"/>
+              </w:rPr>
+              <w:t xml:space="preserve"> CN Cr U NO3</w:t>
+            </w:r>
+          </w:p>
+          <w:p>
+            <w:pPr>
+              <w:rPr>
+                <w:rFonts w:ascii="Calibri" w:eastAsia="Times New Roman" w:hAnsi="Calibri" w:cs="Calibri"/>
+                <w:color w:val="000000"/>
+              </w:rPr>
+            </w:pPr>
+          </w:p>
+          <w:p>
+            <w:pPr>
+              <w:rPr>
+                <w:rFonts w:ascii="Calibri" w:eastAsia="Times New Roman" w:hAnsi="Calibri" w:cs="Calibri"/>
                 <w:b/>
                 <w:bCs/>
                 <w:color w:val="000000"/>
               </w:rPr>
             </w:pPr>
+            <w:r>
+              <w:rPr>
+                <w:rFonts w:ascii="Calibri" w:eastAsia="Times New Roman" w:hAnsi="Calibri" w:cs="Calibri"/>
+                <w:color w:val="000000"/>
+                <w:lang w:val="es-GT"/>
+              </w:rPr>
+              <w:t>Default: CN, Cr, U, NO3</w:t>
+            </w:r>
           </w:p>
         </w:tc>
       </w:tr>
@@ -4500,7 +4597,7 @@
               <w:bottom w:val="single" w:sz="4" w:space="0" w:color="auto"/>
               <w:right w:val="nil"/>
             </w:tcBorders>
-            <w:shd w:val="clear" w:color="000000" w:fill="E7E6E6"/>
+            <w:shd w:val="clear" w:color="auto" w:fill="E7E6E6"/>
             <w:noWrap/>
             <w:vAlign w:val="center"/>
             <w:hideMark/>
@@ -4518,7 +4615,7 @@
                 <w:rFonts w:ascii="Calibri" w:eastAsia="Times New Roman" w:hAnsi="Calibri" w:cs="Calibri"/>
                 <w:color w:val="000000"/>
               </w:rPr>
-              <w:t>chem_copcs</w:t>
+              <w:t>codec_list</w:t>
             </w:r>
             <w:proofErr w:type="spellEnd"/>
           </w:p>
@@ -4532,7 +4629,7 @@
               <w:bottom w:val="single" w:sz="4" w:space="0" w:color="auto"/>
               <w:right w:val="single" w:sz="4" w:space="0" w:color="auto"/>
             </w:tcBorders>
-            <w:shd w:val="clear" w:color="000000" w:fill="E7E6E6"/>
+            <w:shd w:val="clear" w:color="auto" w:fill="E7E6E6"/>
             <w:noWrap/>
             <w:vAlign w:val="center"/>
             <w:hideMark/>
@@ -4563,7 +4660,7 @@
               <w:bottom w:val="single" w:sz="4" w:space="0" w:color="auto"/>
               <w:right w:val="single" w:sz="4" w:space="0" w:color="auto"/>
             </w:tcBorders>
-            <w:shd w:val="clear" w:color="000000" w:fill="E7E6E6"/>
+            <w:shd w:val="clear" w:color="auto" w:fill="E7E6E6"/>
             <w:vAlign w:val="center"/>
             <w:hideMark/>
           </w:tcPr>
@@ -4588,7 +4685,7 @@
                 <w:rFonts w:ascii="Calibri" w:eastAsia="Times New Roman" w:hAnsi="Calibri" w:cs="Calibri"/>
                 <w:color w:val="000000"/>
               </w:rPr>
-              <w:t>List of analytes to treat as chemicals</w:t>
+              <w:t>List of encodings to try when parsing input files</w:t>
             </w:r>
           </w:p>
         </w:tc>
@@ -4601,7 +4698,7 @@
               <w:bottom w:val="single" w:sz="4" w:space="0" w:color="auto"/>
               <w:right w:val="single" w:sz="4" w:space="0" w:color="auto"/>
             </w:tcBorders>
-            <w:shd w:val="clear" w:color="000000" w:fill="E7E6E6"/>
+            <w:shd w:val="clear" w:color="auto" w:fill="E7E6E6"/>
             <w:vAlign w:val="center"/>
             <w:hideMark/>
           </w:tcPr>
@@ -4617,7 +4714,7 @@
                 <w:rFonts w:ascii="Calibri" w:eastAsia="Times New Roman" w:hAnsi="Calibri" w:cs="Calibri"/>
                 <w:color w:val="000000"/>
               </w:rPr>
-              <w:t>May specify multiple analytes with this flag, e.g. --</w:t>
+              <w:t>May specify multiple codecs with this flag, e.g. --</w:t>
             </w:r>
             <w:proofErr w:type="spellStart"/>
             <w:r>
@@ -4625,7 +4722,7 @@
                 <w:rFonts w:ascii="Calibri" w:eastAsia="Times New Roman" w:hAnsi="Calibri" w:cs="Calibri"/>
                 <w:color w:val="000000"/>
               </w:rPr>
-              <w:t>chem_copcs</w:t>
+              <w:t>codec_list</w:t>
             </w:r>
             <w:proofErr w:type="spellEnd"/>
             <w:r>
@@ -4633,7 +4730,7 @@
                 <w:rFonts w:ascii="Calibri" w:eastAsia="Times New Roman" w:hAnsi="Calibri" w:cs="Calibri"/>
                 <w:color w:val="000000"/>
               </w:rPr>
-              <w:t xml:space="preserve"> CN Cr U NO3</w:t>
+              <w:t xml:space="preserve"> utf-8 iso-8859-1</w:t>
             </w:r>
           </w:p>
           <w:p>
@@ -4656,9 +4753,16 @@
               <w:rPr>
                 <w:rFonts w:ascii="Calibri" w:eastAsia="Times New Roman" w:hAnsi="Calibri" w:cs="Calibri"/>
                 <w:color w:val="000000"/>
+              </w:rPr>
+              <w:t xml:space="preserve">Default Value: </w:t>
+            </w:r>
+            <w:r>
+              <w:rPr>
+                <w:rFonts w:ascii="Calibri" w:eastAsia="Times New Roman" w:hAnsi="Calibri" w:cs="Calibri"/>
+                <w:color w:val="000000"/>
                 <w:lang w:val="es-GT"/>
               </w:rPr>
-              <w:t>Default: CN, Cr, U, NO3</w:t>
+              <w:t>utf-8, iso-8859-1</w:t>
             </w:r>
           </w:p>
         </w:tc>
@@ -4676,7 +4780,7 @@
               <w:bottom w:val="single" w:sz="4" w:space="0" w:color="auto"/>
               <w:right w:val="nil"/>
             </w:tcBorders>
-            <w:shd w:val="clear" w:color="auto" w:fill="auto"/>
+            <w:shd w:val="clear" w:color="auto" w:fill="FFFFFF" w:themeFill="background1"/>
             <w:noWrap/>
             <w:vAlign w:val="center"/>
             <w:hideMark/>
@@ -4688,16 +4792,14 @@
                 <w:color w:val="000000"/>
               </w:rPr>
             </w:pPr>
-            <w:proofErr w:type="spellStart"/>
             <w:r>
               <w:rPr>
                 <w:rFonts w:ascii="Calibri" w:eastAsia="Times New Roman" w:hAnsi="Calibri" w:cs="Calibri"/>
                 <w:color w:val="000000"/>
               </w:rPr>
               <w:lastRenderedPageBreak/>
-              <w:t>codec_list</w:t>
-            </w:r>
-            <w:proofErr w:type="spellEnd"/>
+              <w:t>COPC</w:t>
+            </w:r>
           </w:p>
         </w:tc>
         <w:tc>
@@ -4709,7 +4811,7 @@
               <w:bottom w:val="single" w:sz="4" w:space="0" w:color="auto"/>
               <w:right w:val="single" w:sz="4" w:space="0" w:color="auto"/>
             </w:tcBorders>
-            <w:shd w:val="clear" w:color="auto" w:fill="auto"/>
+            <w:shd w:val="clear" w:color="auto" w:fill="FFFFFF" w:themeFill="background1"/>
             <w:noWrap/>
             <w:vAlign w:val="center"/>
             <w:hideMark/>
@@ -4740,7 +4842,7 @@
               <w:bottom w:val="single" w:sz="4" w:space="0" w:color="auto"/>
               <w:right w:val="single" w:sz="4" w:space="0" w:color="auto"/>
             </w:tcBorders>
-            <w:shd w:val="clear" w:color="auto" w:fill="auto"/>
+            <w:shd w:val="clear" w:color="auto" w:fill="FFFFFF" w:themeFill="background1"/>
             <w:vAlign w:val="center"/>
             <w:hideMark/>
           </w:tcPr>
@@ -4765,7 +4867,7 @@
                 <w:rFonts w:ascii="Calibri" w:eastAsia="Times New Roman" w:hAnsi="Calibri" w:cs="Calibri"/>
                 <w:color w:val="000000"/>
               </w:rPr>
-              <w:t>List of encodings to try when parsing input files</w:t>
+              <w:t>List of analytes to include in output file</w:t>
             </w:r>
           </w:p>
         </w:tc>
@@ -4778,7 +4880,7 @@
               <w:bottom w:val="single" w:sz="4" w:space="0" w:color="auto"/>
               <w:right w:val="single" w:sz="4" w:space="0" w:color="auto"/>
             </w:tcBorders>
-            <w:shd w:val="clear" w:color="auto" w:fill="auto"/>
+            <w:shd w:val="clear" w:color="auto" w:fill="FFFFFF" w:themeFill="background1"/>
             <w:vAlign w:val="center"/>
             <w:hideMark/>
           </w:tcPr>
@@ -4794,7 +4896,7 @@
                 <w:rFonts w:ascii="Calibri" w:eastAsia="Times New Roman" w:hAnsi="Calibri" w:cs="Calibri"/>
                 <w:color w:val="000000"/>
               </w:rPr>
-              <w:t>May specify multiple codecs with this flag, e.g. --</w:t>
+              <w:t xml:space="preserve">May specify multiple analytes with this flag, e.g. --COPC water h-3 sr-90 u </w:t>
             </w:r>
             <w:proofErr w:type="spellStart"/>
             <w:r>
@@ -4802,46 +4904,136 @@
                 <w:rFonts w:ascii="Calibri" w:eastAsia="Times New Roman" w:hAnsi="Calibri" w:cs="Calibri"/>
                 <w:color w:val="000000"/>
               </w:rPr>
-              <w:t>codec_list</w:t>
+              <w:t>cn</w:t>
             </w:r>
             <w:proofErr w:type="spellEnd"/>
-            <w:r>
-              <w:rPr>
-                <w:rFonts w:ascii="Calibri" w:eastAsia="Times New Roman" w:hAnsi="Calibri" w:cs="Calibri"/>
-                <w:color w:val="000000"/>
-              </w:rPr>
-              <w:t xml:space="preserve"> utf-8 iso-8859-1</w:t>
-            </w:r>
-          </w:p>
-          <w:p>
-            <w:pPr>
-              <w:rPr>
-                <w:rFonts w:ascii="Calibri" w:eastAsia="Times New Roman" w:hAnsi="Calibri" w:cs="Calibri"/>
-                <w:color w:val="000000"/>
-              </w:rPr>
-            </w:pPr>
-          </w:p>
-          <w:p>
-            <w:pPr>
-              <w:rPr>
-                <w:rFonts w:ascii="Calibri" w:eastAsia="Times New Roman" w:hAnsi="Calibri" w:cs="Calibri"/>
-                <w:color w:val="000000"/>
-              </w:rPr>
-            </w:pPr>
-            <w:r>
-              <w:rPr>
-                <w:rFonts w:ascii="Calibri" w:eastAsia="Times New Roman" w:hAnsi="Calibri" w:cs="Calibri"/>
-                <w:color w:val="000000"/>
-              </w:rPr>
-              <w:t xml:space="preserve">Default Value: </w:t>
-            </w:r>
-            <w:r>
-              <w:rPr>
-                <w:rFonts w:ascii="Calibri" w:eastAsia="Times New Roman" w:hAnsi="Calibri" w:cs="Calibri"/>
-                <w:color w:val="000000"/>
-                <w:lang w:val="es-GT"/>
-              </w:rPr>
-              <w:t>utf-8, iso-8859-1</w:t>
+          </w:p>
+          <w:p>
+            <w:pPr>
+              <w:rPr>
+                <w:rFonts w:ascii="Calibri" w:eastAsia="Times New Roman" w:hAnsi="Calibri" w:cs="Calibri"/>
+                <w:color w:val="000000"/>
+              </w:rPr>
+            </w:pPr>
+          </w:p>
+          <w:p>
+            <w:pPr>
+              <w:rPr>
+                <w:rFonts w:ascii="Calibri" w:eastAsia="Times New Roman" w:hAnsi="Calibri" w:cs="Calibri"/>
+                <w:color w:val="000000"/>
+              </w:rPr>
+            </w:pPr>
+            <w:r>
+              <w:rPr>
+                <w:rFonts w:ascii="Calibri" w:eastAsia="Times New Roman" w:hAnsi="Calibri" w:cs="Calibri"/>
+                <w:color w:val="000000"/>
+              </w:rPr>
+              <w:t xml:space="preserve">Default Value: WATER </w:t>
+            </w:r>
+            <w:r>
+              <w:rPr>
+                <w:rFonts w:ascii="Calibri" w:eastAsia="Times New Roman" w:hAnsi="Calibri" w:cs="Calibri"/>
+                <w:color w:val="000000"/>
+              </w:rPr>
+              <w:t>H-3</w:t>
+            </w:r>
+            <w:r>
+              <w:rPr>
+                <w:rFonts w:ascii="Calibri" w:eastAsia="Times New Roman" w:hAnsi="Calibri" w:cs="Calibri"/>
+                <w:color w:val="000000"/>
+              </w:rPr>
+              <w:t xml:space="preserve"> </w:t>
+            </w:r>
+            <w:r>
+              <w:rPr>
+                <w:rFonts w:ascii="Calibri" w:eastAsia="Times New Roman" w:hAnsi="Calibri" w:cs="Calibri"/>
+                <w:color w:val="000000"/>
+              </w:rPr>
+              <w:t>I-129</w:t>
+            </w:r>
+            <w:r>
+              <w:rPr>
+                <w:rFonts w:ascii="Calibri" w:eastAsia="Times New Roman" w:hAnsi="Calibri" w:cs="Calibri"/>
+                <w:color w:val="000000"/>
+              </w:rPr>
+              <w:t xml:space="preserve"> </w:t>
+            </w:r>
+            <w:r>
+              <w:rPr>
+                <w:rFonts w:ascii="Calibri" w:eastAsia="Times New Roman" w:hAnsi="Calibri" w:cs="Calibri"/>
+                <w:color w:val="000000"/>
+              </w:rPr>
+              <w:t>SR-90</w:t>
+            </w:r>
+            <w:r>
+              <w:rPr>
+                <w:rFonts w:ascii="Calibri" w:eastAsia="Times New Roman" w:hAnsi="Calibri" w:cs="Calibri"/>
+                <w:color w:val="000000"/>
+              </w:rPr>
+              <w:t xml:space="preserve"> </w:t>
+            </w:r>
+            <w:r>
+              <w:rPr>
+                <w:rFonts w:ascii="Calibri" w:eastAsia="Times New Roman" w:hAnsi="Calibri" w:cs="Calibri"/>
+                <w:color w:val="000000"/>
+              </w:rPr>
+              <w:t>TC-99</w:t>
+            </w:r>
+            <w:r>
+              <w:rPr>
+                <w:rFonts w:ascii="Calibri" w:eastAsia="Times New Roman" w:hAnsi="Calibri" w:cs="Calibri"/>
+                <w:color w:val="000000"/>
+              </w:rPr>
+              <w:t xml:space="preserve"> </w:t>
+            </w:r>
+            <w:r>
+              <w:rPr>
+                <w:rFonts w:ascii="Calibri" w:eastAsia="Times New Roman" w:hAnsi="Calibri" w:cs="Calibri"/>
+                <w:color w:val="000000"/>
+              </w:rPr>
+              <w:t>U</w:t>
+            </w:r>
+            <w:r>
+              <w:rPr>
+                <w:rFonts w:ascii="Calibri" w:eastAsia="Times New Roman" w:hAnsi="Calibri" w:cs="Calibri"/>
+                <w:color w:val="000000"/>
+              </w:rPr>
+              <w:t xml:space="preserve"> </w:t>
+            </w:r>
+            <w:r>
+              <w:rPr>
+                <w:rFonts w:ascii="Calibri" w:eastAsia="Times New Roman" w:hAnsi="Calibri" w:cs="Calibri"/>
+                <w:color w:val="000000"/>
+              </w:rPr>
+              <w:t>CR</w:t>
+            </w:r>
+            <w:r>
+              <w:rPr>
+                <w:rFonts w:ascii="Calibri" w:eastAsia="Times New Roman" w:hAnsi="Calibri" w:cs="Calibri"/>
+                <w:color w:val="000000"/>
+              </w:rPr>
+              <w:t xml:space="preserve"> </w:t>
+            </w:r>
+            <w:r>
+              <w:rPr>
+                <w:rFonts w:ascii="Calibri" w:eastAsia="Times New Roman" w:hAnsi="Calibri" w:cs="Calibri"/>
+                <w:color w:val="000000"/>
+              </w:rPr>
+              <w:t>NO3</w:t>
+            </w:r>
+            <w:r>
+              <w:rPr>
+                <w:rFonts w:ascii="Calibri" w:eastAsia="Times New Roman" w:hAnsi="Calibri" w:cs="Calibri"/>
+                <w:color w:val="000000"/>
+              </w:rPr>
+              <w:t xml:space="preserve"> </w:t>
+            </w:r>
+            <w:r>
+              <w:rPr>
+                <w:rFonts w:ascii="Calibri" w:eastAsia="Times New Roman" w:hAnsi="Calibri" w:cs="Calibri"/>
+                <w:color w:val="000000"/>
+              </w:rPr>
+              <w:t>CN</w:t>
             </w:r>
           </w:p>
         </w:tc>
@@ -4859,7 +5051,7 @@
               <w:bottom w:val="single" w:sz="4" w:space="0" w:color="auto"/>
               <w:right w:val="nil"/>
             </w:tcBorders>
-            <w:shd w:val="clear" w:color="000000" w:fill="E7E6E6"/>
+            <w:shd w:val="clear" w:color="auto" w:fill="E7E6E6"/>
             <w:noWrap/>
             <w:vAlign w:val="center"/>
             <w:hideMark/>
@@ -4871,13 +5063,22 @@
                 <w:color w:val="000000"/>
               </w:rPr>
             </w:pPr>
-            <w:r>
-              <w:rPr>
-                <w:rFonts w:ascii="Calibri" w:eastAsia="Times New Roman" w:hAnsi="Calibri" w:cs="Calibri"/>
-                <w:color w:val="000000"/>
-              </w:rPr>
-              <w:t>COPC</w:t>
-            </w:r>
+            <w:proofErr w:type="spellStart"/>
+            <w:r>
+              <w:rPr>
+                <w:rFonts w:ascii="Calibri" w:eastAsia="Times New Roman" w:hAnsi="Calibri" w:cs="Calibri"/>
+                <w:color w:val="000000"/>
+              </w:rPr>
+              <w:t>entrain</w:t>
+            </w:r>
+            <w:r>
+              <w:rPr>
+                <w:rFonts w:ascii="Calibri" w:eastAsia="Times New Roman" w:hAnsi="Calibri" w:cs="Calibri"/>
+                <w:color w:val="000000"/>
+              </w:rPr>
+              <w:t>_sim_solids</w:t>
+            </w:r>
+            <w:proofErr w:type="spellEnd"/>
           </w:p>
         </w:tc>
         <w:tc>
@@ -4889,7 +5090,7 @@
               <w:bottom w:val="single" w:sz="4" w:space="0" w:color="auto"/>
               <w:right w:val="single" w:sz="4" w:space="0" w:color="auto"/>
             </w:tcBorders>
-            <w:shd w:val="clear" w:color="000000" w:fill="E7E6E6"/>
+            <w:shd w:val="clear" w:color="auto" w:fill="E7E6E6"/>
             <w:noWrap/>
             <w:vAlign w:val="center"/>
             <w:hideMark/>
@@ -4920,7 +5121,7 @@
               <w:bottom w:val="single" w:sz="4" w:space="0" w:color="auto"/>
               <w:right w:val="single" w:sz="4" w:space="0" w:color="auto"/>
             </w:tcBorders>
-            <w:shd w:val="clear" w:color="000000" w:fill="E7E6E6"/>
+            <w:shd w:val="clear" w:color="auto" w:fill="E7E6E6"/>
             <w:vAlign w:val="center"/>
             <w:hideMark/>
           </w:tcPr>
@@ -4945,7 +5146,44 @@
                 <w:rFonts w:ascii="Calibri" w:eastAsia="Times New Roman" w:hAnsi="Calibri" w:cs="Calibri"/>
                 <w:color w:val="000000"/>
               </w:rPr>
-              <w:t>List of analytes to include in output file</w:t>
+              <w:t xml:space="preserve">When set to "True", </w:t>
+            </w:r>
+            <w:r>
+              <w:rPr>
+                <w:rFonts w:ascii="Calibri" w:eastAsia="Times New Roman" w:hAnsi="Calibri" w:cs="Calibri"/>
+                <w:b/>
+                <w:bCs/>
+                <w:color w:val="000000"/>
+              </w:rPr>
+              <w:t>SIMv2</w:t>
+            </w:r>
+            <w:r>
+              <w:rPr>
+                <w:rFonts w:ascii="Calibri" w:eastAsia="Times New Roman" w:hAnsi="Calibri" w:cs="Calibri"/>
+                <w:color w:val="000000"/>
+              </w:rPr>
+              <w:t xml:space="preserve"> </w:t>
+            </w:r>
+            <w:r>
+              <w:rPr>
+                <w:rFonts w:ascii="Calibri" w:eastAsia="Times New Roman" w:hAnsi="Calibri" w:cs="Calibri"/>
+                <w:color w:val="000000"/>
+              </w:rPr>
+              <w:t xml:space="preserve">entrained </w:t>
+            </w:r>
+            <w:r>
+              <w:rPr>
+                <w:rFonts w:ascii="Calibri" w:eastAsia="Times New Roman" w:hAnsi="Calibri" w:cs="Calibri"/>
+                <w:color w:val="000000"/>
+              </w:rPr>
+              <w:t>solids will be included in the output</w:t>
+            </w:r>
+            <w:r>
+              <w:rPr>
+                <w:rFonts w:ascii="Calibri" w:eastAsia="Times New Roman" w:hAnsi="Calibri" w:cs="Calibri"/>
+                <w:color w:val="000000"/>
+              </w:rPr>
+              <w:t xml:space="preserve"> as liquid release(s).</w:t>
             </w:r>
           </w:p>
         </w:tc>
@@ -4958,7 +5196,7 @@
               <w:bottom w:val="single" w:sz="4" w:space="0" w:color="auto"/>
               <w:right w:val="single" w:sz="4" w:space="0" w:color="auto"/>
             </w:tcBorders>
-            <w:shd w:val="clear" w:color="000000" w:fill="E7E6E6"/>
+            <w:shd w:val="clear" w:color="auto" w:fill="E7E6E6"/>
             <w:vAlign w:val="center"/>
             <w:hideMark/>
           </w:tcPr>
@@ -4974,144 +5212,7 @@
                 <w:rFonts w:ascii="Calibri" w:eastAsia="Times New Roman" w:hAnsi="Calibri" w:cs="Calibri"/>
                 <w:color w:val="000000"/>
               </w:rPr>
-              <w:t xml:space="preserve">May specify multiple analytes with this flag, e.g. --COPC water h-3 sr-90 u </w:t>
-            </w:r>
-            <w:proofErr w:type="spellStart"/>
-            <w:r>
-              <w:rPr>
-                <w:rFonts w:ascii="Calibri" w:eastAsia="Times New Roman" w:hAnsi="Calibri" w:cs="Calibri"/>
-                <w:color w:val="000000"/>
-              </w:rPr>
-              <w:t>cn</w:t>
-            </w:r>
-            <w:proofErr w:type="spellEnd"/>
-          </w:p>
-          <w:p>
-            <w:pPr>
-              <w:rPr>
-                <w:rFonts w:ascii="Calibri" w:eastAsia="Times New Roman" w:hAnsi="Calibri" w:cs="Calibri"/>
-                <w:color w:val="000000"/>
-              </w:rPr>
-            </w:pPr>
-          </w:p>
-          <w:p>
-            <w:pPr>
-              <w:rPr>
-                <w:rFonts w:ascii="Calibri" w:eastAsia="Times New Roman" w:hAnsi="Calibri" w:cs="Calibri"/>
-                <w:color w:val="000000"/>
-              </w:rPr>
-            </w:pPr>
-            <w:r>
-              <w:rPr>
-                <w:rFonts w:ascii="Calibri" w:eastAsia="Times New Roman" w:hAnsi="Calibri" w:cs="Calibri"/>
-                <w:color w:val="000000"/>
-              </w:rPr>
-              <w:t xml:space="preserve">Default Value: WATER </w:t>
-            </w:r>
-            <w:r>
-              <w:rPr>
-                <w:rFonts w:ascii="Calibri" w:eastAsia="Times New Roman" w:hAnsi="Calibri" w:cs="Calibri"/>
-                <w:color w:val="000000"/>
-              </w:rPr>
-              <w:t>H-3</w:t>
-            </w:r>
-            <w:r>
-              <w:rPr>
-                <w:rFonts w:ascii="Calibri" w:eastAsia="Times New Roman" w:hAnsi="Calibri" w:cs="Calibri"/>
-                <w:color w:val="000000"/>
-              </w:rPr>
-              <w:t xml:space="preserve"> </w:t>
-            </w:r>
-            <w:r>
-              <w:rPr>
-                <w:rFonts w:ascii="Calibri" w:eastAsia="Times New Roman" w:hAnsi="Calibri" w:cs="Calibri"/>
-                <w:color w:val="000000"/>
-              </w:rPr>
-              <w:t>I-129</w:t>
-            </w:r>
-            <w:r>
-              <w:rPr>
-                <w:rFonts w:ascii="Calibri" w:eastAsia="Times New Roman" w:hAnsi="Calibri" w:cs="Calibri"/>
-                <w:color w:val="000000"/>
-              </w:rPr>
-              <w:t xml:space="preserve"> </w:t>
-            </w:r>
-            <w:r>
-              <w:rPr>
-                <w:rFonts w:ascii="Calibri" w:eastAsia="Times New Roman" w:hAnsi="Calibri" w:cs="Calibri"/>
-                <w:color w:val="000000"/>
-              </w:rPr>
-              <w:t>SR-90</w:t>
-            </w:r>
-            <w:r>
-              <w:rPr>
-                <w:rFonts w:ascii="Calibri" w:eastAsia="Times New Roman" w:hAnsi="Calibri" w:cs="Calibri"/>
-                <w:color w:val="000000"/>
-              </w:rPr>
-              <w:t xml:space="preserve"> </w:t>
-            </w:r>
-            <w:r>
-              <w:rPr>
-                <w:rFonts w:ascii="Calibri" w:eastAsia="Times New Roman" w:hAnsi="Calibri" w:cs="Calibri"/>
-                <w:color w:val="000000"/>
-              </w:rPr>
-              <w:t>TC-99</w:t>
-            </w:r>
-            <w:r>
-              <w:rPr>
-                <w:rFonts w:ascii="Calibri" w:eastAsia="Times New Roman" w:hAnsi="Calibri" w:cs="Calibri"/>
-                <w:color w:val="000000"/>
-              </w:rPr>
-              <w:t xml:space="preserve"> </w:t>
-            </w:r>
-            <w:r>
-              <w:rPr>
-                <w:rFonts w:ascii="Calibri" w:eastAsia="Times New Roman" w:hAnsi="Calibri" w:cs="Calibri"/>
-                <w:color w:val="000000"/>
-              </w:rPr>
-              <w:t>U</w:t>
-            </w:r>
-            <w:r>
-              <w:rPr>
-                <w:rFonts w:ascii="Calibri" w:eastAsia="Times New Roman" w:hAnsi="Calibri" w:cs="Calibri"/>
-                <w:color w:val="000000"/>
-              </w:rPr>
-              <w:t xml:space="preserve"> </w:t>
-            </w:r>
-            <w:r>
-              <w:rPr>
-                <w:rFonts w:ascii="Calibri" w:eastAsia="Times New Roman" w:hAnsi="Calibri" w:cs="Calibri"/>
-                <w:color w:val="000000"/>
-              </w:rPr>
-              <w:t>CR</w:t>
-            </w:r>
-            <w:r>
-              <w:rPr>
-                <w:rFonts w:ascii="Calibri" w:eastAsia="Times New Roman" w:hAnsi="Calibri" w:cs="Calibri"/>
-                <w:color w:val="000000"/>
-              </w:rPr>
-              <w:t xml:space="preserve"> </w:t>
-            </w:r>
-            <w:r>
-              <w:rPr>
-                <w:rFonts w:ascii="Calibri" w:eastAsia="Times New Roman" w:hAnsi="Calibri" w:cs="Calibri"/>
-                <w:color w:val="000000"/>
-              </w:rPr>
-              <w:t>NO3</w:t>
-            </w:r>
-            <w:r>
-              <w:rPr>
-                <w:rFonts w:ascii="Calibri" w:eastAsia="Times New Roman" w:hAnsi="Calibri" w:cs="Calibri"/>
-                <w:color w:val="000000"/>
-              </w:rPr>
-              <w:t xml:space="preserve"> </w:t>
-            </w:r>
-            <w:r>
-              <w:rPr>
-                <w:rFonts w:ascii="Calibri" w:eastAsia="Times New Roman" w:hAnsi="Calibri" w:cs="Calibri"/>
-                <w:color w:val="000000"/>
-              </w:rPr>
-              <w:t>CN</w:t>
+              <w:t>Default: True</w:t>
             </w:r>
           </w:p>
         </w:tc>
@@ -5129,7 +5230,7 @@
               <w:bottom w:val="single" w:sz="4" w:space="0" w:color="auto"/>
               <w:right w:val="nil"/>
             </w:tcBorders>
-            <w:shd w:val="clear" w:color="auto" w:fill="auto"/>
+            <w:shd w:val="clear" w:color="auto" w:fill="FFFFFF" w:themeFill="background1"/>
             <w:noWrap/>
             <w:vAlign w:val="center"/>
             <w:hideMark/>
@@ -5147,14 +5248,7 @@
                 <w:rFonts w:ascii="Calibri" w:eastAsia="Times New Roman" w:hAnsi="Calibri" w:cs="Calibri"/>
                 <w:color w:val="000000"/>
               </w:rPr>
-              <w:t>entrain</w:t>
-            </w:r>
-            <w:r>
-              <w:rPr>
-                <w:rFonts w:ascii="Calibri" w:eastAsia="Times New Roman" w:hAnsi="Calibri" w:cs="Calibri"/>
-                <w:color w:val="000000"/>
-              </w:rPr>
-              <w:t>_sim_solids</w:t>
+              <w:t>ipp_output</w:t>
             </w:r>
             <w:proofErr w:type="spellEnd"/>
           </w:p>
@@ -5168,7 +5262,7 @@
               <w:bottom w:val="single" w:sz="4" w:space="0" w:color="auto"/>
               <w:right w:val="single" w:sz="4" w:space="0" w:color="auto"/>
             </w:tcBorders>
-            <w:shd w:val="clear" w:color="auto" w:fill="auto"/>
+            <w:shd w:val="clear" w:color="auto" w:fill="FFFFFF" w:themeFill="background1"/>
             <w:noWrap/>
             <w:vAlign w:val="center"/>
             <w:hideMark/>
@@ -5199,7 +5293,7 @@
               <w:bottom w:val="single" w:sz="4" w:space="0" w:color="auto"/>
               <w:right w:val="single" w:sz="4" w:space="0" w:color="auto"/>
             </w:tcBorders>
-            <w:shd w:val="clear" w:color="auto" w:fill="auto"/>
+            <w:shd w:val="clear" w:color="auto" w:fill="FFFFFF" w:themeFill="background1"/>
             <w:vAlign w:val="center"/>
             <w:hideMark/>
           </w:tcPr>
@@ -5224,44 +5318,7 @@
                 <w:rFonts w:ascii="Calibri" w:eastAsia="Times New Roman" w:hAnsi="Calibri" w:cs="Calibri"/>
                 <w:color w:val="000000"/>
               </w:rPr>
-              <w:t xml:space="preserve">When set to "True", </w:t>
-            </w:r>
-            <w:r>
-              <w:rPr>
-                <w:rFonts w:ascii="Calibri" w:eastAsia="Times New Roman" w:hAnsi="Calibri" w:cs="Calibri"/>
-                <w:b/>
-                <w:bCs/>
-                <w:color w:val="000000"/>
-              </w:rPr>
-              <w:t>SIMv2</w:t>
-            </w:r>
-            <w:r>
-              <w:rPr>
-                <w:rFonts w:ascii="Calibri" w:eastAsia="Times New Roman" w:hAnsi="Calibri" w:cs="Calibri"/>
-                <w:color w:val="000000"/>
-              </w:rPr>
-              <w:t xml:space="preserve"> </w:t>
-            </w:r>
-            <w:r>
-              <w:rPr>
-                <w:rFonts w:ascii="Calibri" w:eastAsia="Times New Roman" w:hAnsi="Calibri" w:cs="Calibri"/>
-                <w:color w:val="000000"/>
-              </w:rPr>
-              <w:t xml:space="preserve">entrained </w:t>
-            </w:r>
-            <w:r>
-              <w:rPr>
-                <w:rFonts w:ascii="Calibri" w:eastAsia="Times New Roman" w:hAnsi="Calibri" w:cs="Calibri"/>
-                <w:color w:val="000000"/>
-              </w:rPr>
-              <w:t>solids will be included in the output</w:t>
-            </w:r>
-            <w:r>
-              <w:rPr>
-                <w:rFonts w:ascii="Calibri" w:eastAsia="Times New Roman" w:hAnsi="Calibri" w:cs="Calibri"/>
-                <w:color w:val="000000"/>
-              </w:rPr>
-              <w:t xml:space="preserve"> as liquid release(s).</w:t>
+              <w:t>Name for the output file</w:t>
             </w:r>
           </w:p>
         </w:tc>
@@ -5274,7 +5331,7 @@
               <w:bottom w:val="single" w:sz="4" w:space="0" w:color="auto"/>
               <w:right w:val="single" w:sz="4" w:space="0" w:color="auto"/>
             </w:tcBorders>
-            <w:shd w:val="clear" w:color="auto" w:fill="auto"/>
+            <w:shd w:val="clear" w:color="auto" w:fill="FFFFFF" w:themeFill="background1"/>
             <w:vAlign w:val="center"/>
             <w:hideMark/>
           </w:tcPr>
@@ -5290,7 +5347,21 @@
                 <w:rFonts w:ascii="Calibri" w:eastAsia="Times New Roman" w:hAnsi="Calibri" w:cs="Calibri"/>
                 <w:color w:val="000000"/>
               </w:rPr>
-              <w:t>Default: True</w:t>
+              <w:t> </w:t>
+            </w:r>
+            <w:r>
+              <w:rPr>
+                <w:rFonts w:ascii="Calibri" w:eastAsia="Times New Roman" w:hAnsi="Calibri" w:cs="Calibri"/>
+                <w:color w:val="000000"/>
+              </w:rPr>
+              <w:t xml:space="preserve"> Default: </w:t>
+            </w:r>
+            <w:r>
+              <w:rPr>
+                <w:rFonts w:ascii="Calibri" w:eastAsia="Times New Roman" w:hAnsi="Calibri" w:cs="Calibri"/>
+                <w:color w:val="000000"/>
+              </w:rPr>
+              <w:t>preprocessed_inventory.csv</w:t>
             </w:r>
           </w:p>
         </w:tc>
@@ -5308,7 +5379,7 @@
               <w:bottom w:val="single" w:sz="4" w:space="0" w:color="auto"/>
               <w:right w:val="nil"/>
             </w:tcBorders>
-            <w:shd w:val="clear" w:color="000000" w:fill="E7E6E6"/>
+            <w:shd w:val="clear" w:color="auto" w:fill="E7E6E6"/>
             <w:noWrap/>
             <w:vAlign w:val="center"/>
             <w:hideMark/>
@@ -5320,15 +5391,13 @@
                 <w:color w:val="000000"/>
               </w:rPr>
             </w:pPr>
-            <w:proofErr w:type="spellStart"/>
-            <w:r>
-              <w:rPr>
-                <w:rFonts w:ascii="Calibri" w:eastAsia="Times New Roman" w:hAnsi="Calibri" w:cs="Calibri"/>
-                <w:color w:val="000000"/>
-              </w:rPr>
-              <w:t>ipp_output</w:t>
-            </w:r>
-            <w:proofErr w:type="spellEnd"/>
+            <w:r>
+              <w:rPr>
+                <w:rFonts w:ascii="Calibri" w:eastAsia="Times New Roman" w:hAnsi="Calibri" w:cs="Calibri"/>
+                <w:color w:val="000000"/>
+              </w:rPr>
+              <w:t>legacy</w:t>
+            </w:r>
           </w:p>
         </w:tc>
         <w:tc>
@@ -5340,7 +5409,7 @@
               <w:bottom w:val="single" w:sz="4" w:space="0" w:color="auto"/>
               <w:right w:val="single" w:sz="4" w:space="0" w:color="auto"/>
             </w:tcBorders>
-            <w:shd w:val="clear" w:color="000000" w:fill="E7E6E6"/>
+            <w:shd w:val="clear" w:color="auto" w:fill="E7E6E6"/>
             <w:noWrap/>
             <w:vAlign w:val="center"/>
             <w:hideMark/>
@@ -5371,7 +5440,7 @@
               <w:bottom w:val="single" w:sz="4" w:space="0" w:color="auto"/>
               <w:right w:val="single" w:sz="4" w:space="0" w:color="auto"/>
             </w:tcBorders>
-            <w:shd w:val="clear" w:color="000000" w:fill="E7E6E6"/>
+            <w:shd w:val="clear" w:color="auto" w:fill="E7E6E6"/>
             <w:vAlign w:val="center"/>
             <w:hideMark/>
           </w:tcPr>
@@ -5396,7 +5465,7 @@
                 <w:rFonts w:ascii="Calibri" w:eastAsia="Times New Roman" w:hAnsi="Calibri" w:cs="Calibri"/>
                 <w:color w:val="000000"/>
               </w:rPr>
-              <w:t>Name for the output file</w:t>
+              <w:t>When set to "True", output will be recorded in the "Legacy" output format. If set to "False", output will be in standard format</w:t>
             </w:r>
           </w:p>
         </w:tc>
@@ -5409,7 +5478,7 @@
               <w:bottom w:val="single" w:sz="4" w:space="0" w:color="auto"/>
               <w:right w:val="single" w:sz="4" w:space="0" w:color="auto"/>
             </w:tcBorders>
-            <w:shd w:val="clear" w:color="000000" w:fill="E7E6E6"/>
+            <w:shd w:val="clear" w:color="auto" w:fill="E7E6E6"/>
             <w:vAlign w:val="center"/>
             <w:hideMark/>
           </w:tcPr>
@@ -5425,21 +5494,7 @@
                 <w:rFonts w:ascii="Calibri" w:eastAsia="Times New Roman" w:hAnsi="Calibri" w:cs="Calibri"/>
                 <w:color w:val="000000"/>
               </w:rPr>
-              <w:t> </w:t>
-            </w:r>
-            <w:r>
-              <w:rPr>
-                <w:rFonts w:ascii="Calibri" w:eastAsia="Times New Roman" w:hAnsi="Calibri" w:cs="Calibri"/>
-                <w:color w:val="000000"/>
-              </w:rPr>
-              <w:t xml:space="preserve"> Default: </w:t>
-            </w:r>
-            <w:r>
-              <w:rPr>
-                <w:rFonts w:ascii="Calibri" w:eastAsia="Times New Roman" w:hAnsi="Calibri" w:cs="Calibri"/>
-                <w:color w:val="000000"/>
-              </w:rPr>
-              <w:t>preprocessed_inventory.csv</w:t>
+              <w:t>Default: True</w:t>
             </w:r>
           </w:p>
         </w:tc>
@@ -5457,7 +5512,7 @@
               <w:bottom w:val="single" w:sz="4" w:space="0" w:color="auto"/>
               <w:right w:val="nil"/>
             </w:tcBorders>
-            <w:shd w:val="clear" w:color="auto" w:fill="auto"/>
+            <w:shd w:val="clear" w:color="auto" w:fill="FFFFFF" w:themeFill="background1"/>
             <w:noWrap/>
             <w:vAlign w:val="center"/>
             <w:hideMark/>
@@ -5474,7 +5529,7 @@
                 <w:rFonts w:ascii="Calibri" w:eastAsia="Times New Roman" w:hAnsi="Calibri" w:cs="Calibri"/>
                 <w:color w:val="000000"/>
               </w:rPr>
-              <w:t>legacy</w:t>
+              <w:t>logger</w:t>
             </w:r>
           </w:p>
         </w:tc>
@@ -5487,7 +5542,7 @@
               <w:bottom w:val="single" w:sz="4" w:space="0" w:color="auto"/>
               <w:right w:val="single" w:sz="4" w:space="0" w:color="auto"/>
             </w:tcBorders>
-            <w:shd w:val="clear" w:color="auto" w:fill="auto"/>
+            <w:shd w:val="clear" w:color="auto" w:fill="FFFFFF" w:themeFill="background1"/>
             <w:noWrap/>
             <w:vAlign w:val="center"/>
             <w:hideMark/>
@@ -5518,7 +5573,7 @@
               <w:bottom w:val="single" w:sz="4" w:space="0" w:color="auto"/>
               <w:right w:val="single" w:sz="4" w:space="0" w:color="auto"/>
             </w:tcBorders>
-            <w:shd w:val="clear" w:color="auto" w:fill="auto"/>
+            <w:shd w:val="clear" w:color="auto" w:fill="FFFFFF" w:themeFill="background1"/>
             <w:vAlign w:val="center"/>
             <w:hideMark/>
           </w:tcPr>
@@ -5532,18 +5587,9 @@
             <w:r>
               <w:rPr>
                 <w:rFonts w:ascii="Calibri" w:eastAsia="Times New Roman" w:hAnsi="Calibri" w:cs="Calibri"/>
-                <w:b/>
-                <w:bCs/>
-                <w:color w:val="000000"/>
-              </w:rPr>
-              <w:t xml:space="preserve">Optional: </w:t>
-            </w:r>
-            <w:r>
-              <w:rPr>
-                <w:rFonts w:ascii="Calibri" w:eastAsia="Times New Roman" w:hAnsi="Calibri" w:cs="Calibri"/>
-                <w:color w:val="000000"/>
-              </w:rPr>
-              <w:t>When set to "True", output will be recorded in the "Legacy" output format. If set to "False", output will be in standard format</w:t>
+                <w:color w:val="000000"/>
+              </w:rPr>
+              <w:t>The name of the log file</w:t>
             </w:r>
           </w:p>
         </w:tc>
@@ -5556,7 +5602,7 @@
               <w:bottom w:val="single" w:sz="4" w:space="0" w:color="auto"/>
               <w:right w:val="single" w:sz="4" w:space="0" w:color="auto"/>
             </w:tcBorders>
-            <w:shd w:val="clear" w:color="auto" w:fill="auto"/>
+            <w:shd w:val="clear" w:color="auto" w:fill="FFFFFF" w:themeFill="background1"/>
             <w:vAlign w:val="center"/>
             <w:hideMark/>
           </w:tcPr>
@@ -5572,7 +5618,21 @@
                 <w:rFonts w:ascii="Calibri" w:eastAsia="Times New Roman" w:hAnsi="Calibri" w:cs="Calibri"/>
                 <w:color w:val="000000"/>
               </w:rPr>
-              <w:t>Default: True</w:t>
+              <w:t> </w:t>
+            </w:r>
+            <w:r>
+              <w:rPr>
+                <w:rFonts w:ascii="Calibri" w:eastAsia="Times New Roman" w:hAnsi="Calibri" w:cs="Calibri"/>
+                <w:color w:val="000000"/>
+              </w:rPr>
+              <w:t xml:space="preserve">Default: </w:t>
+            </w:r>
+            <w:r>
+              <w:rPr>
+                <w:rFonts w:ascii="Calibri" w:eastAsia="Times New Roman" w:hAnsi="Calibri" w:cs="Calibri"/>
+                <w:color w:val="000000"/>
+              </w:rPr>
+              <w:t>inventory_pp.log</w:t>
             </w:r>
           </w:p>
         </w:tc>
@@ -5590,7 +5650,7 @@
               <w:bottom w:val="single" w:sz="4" w:space="0" w:color="auto"/>
               <w:right w:val="nil"/>
             </w:tcBorders>
-            <w:shd w:val="clear" w:color="000000" w:fill="E7E6E6"/>
+            <w:shd w:val="clear" w:color="auto" w:fill="E7E6E6"/>
             <w:noWrap/>
             <w:vAlign w:val="center"/>
             <w:hideMark/>
@@ -5607,7 +5667,7 @@
                 <w:rFonts w:ascii="Calibri" w:eastAsia="Times New Roman" w:hAnsi="Calibri" w:cs="Calibri"/>
                 <w:color w:val="000000"/>
               </w:rPr>
-              <w:t>logger</w:t>
+              <w:t>output</w:t>
             </w:r>
           </w:p>
         </w:tc>
@@ -5620,7 +5680,7 @@
               <w:bottom w:val="single" w:sz="4" w:space="0" w:color="auto"/>
               <w:right w:val="single" w:sz="4" w:space="0" w:color="auto"/>
             </w:tcBorders>
-            <w:shd w:val="clear" w:color="000000" w:fill="E7E6E6"/>
+            <w:shd w:val="clear" w:color="auto" w:fill="E7E6E6"/>
             <w:noWrap/>
             <w:vAlign w:val="center"/>
             <w:hideMark/>
@@ -5651,7 +5711,7 @@
               <w:bottom w:val="single" w:sz="4" w:space="0" w:color="auto"/>
               <w:right w:val="single" w:sz="4" w:space="0" w:color="auto"/>
             </w:tcBorders>
-            <w:shd w:val="clear" w:color="000000" w:fill="E7E6E6"/>
+            <w:shd w:val="clear" w:color="auto" w:fill="E7E6E6"/>
             <w:vAlign w:val="center"/>
             <w:hideMark/>
           </w:tcPr>
@@ -5665,9 +5725,18 @@
             <w:r>
               <w:rPr>
                 <w:rFonts w:ascii="Calibri" w:eastAsia="Times New Roman" w:hAnsi="Calibri" w:cs="Calibri"/>
-                <w:color w:val="000000"/>
-              </w:rPr>
-              <w:t>The name of the log file</w:t>
+                <w:b/>
+                <w:bCs/>
+                <w:color w:val="000000"/>
+              </w:rPr>
+              <w:t xml:space="preserve">Optional: </w:t>
+            </w:r>
+            <w:r>
+              <w:rPr>
+                <w:rFonts w:ascii="Calibri" w:eastAsia="Times New Roman" w:hAnsi="Calibri" w:cs="Calibri"/>
+                <w:color w:val="000000"/>
+              </w:rPr>
+              <w:t>Path of directory in which to save output files</w:t>
             </w:r>
           </w:p>
         </w:tc>
@@ -5680,7 +5749,7 @@
               <w:bottom w:val="single" w:sz="4" w:space="0" w:color="auto"/>
               <w:right w:val="single" w:sz="4" w:space="0" w:color="auto"/>
             </w:tcBorders>
-            <w:shd w:val="clear" w:color="000000" w:fill="E7E6E6"/>
+            <w:shd w:val="clear" w:color="auto" w:fill="E7E6E6"/>
             <w:vAlign w:val="center"/>
             <w:hideMark/>
           </w:tcPr>
@@ -5696,21 +5765,7 @@
                 <w:rFonts w:ascii="Calibri" w:eastAsia="Times New Roman" w:hAnsi="Calibri" w:cs="Calibri"/>
                 <w:color w:val="000000"/>
               </w:rPr>
-              <w:t> </w:t>
-            </w:r>
-            <w:r>
-              <w:rPr>
-                <w:rFonts w:ascii="Calibri" w:eastAsia="Times New Roman" w:hAnsi="Calibri" w:cs="Calibri"/>
-                <w:color w:val="000000"/>
-              </w:rPr>
-              <w:t xml:space="preserve">Default: </w:t>
-            </w:r>
-            <w:r>
-              <w:rPr>
-                <w:rFonts w:ascii="Calibri" w:eastAsia="Times New Roman" w:hAnsi="Calibri" w:cs="Calibri"/>
-                <w:color w:val="000000"/>
-              </w:rPr>
-              <w:t>inventory_pp.log</w:t>
+              <w:t>Default: execution directory</w:t>
             </w:r>
           </w:p>
         </w:tc>
@@ -5728,7 +5783,7 @@
               <w:bottom w:val="single" w:sz="4" w:space="0" w:color="auto"/>
               <w:right w:val="nil"/>
             </w:tcBorders>
-            <w:shd w:val="clear" w:color="auto" w:fill="auto"/>
+            <w:shd w:val="clear" w:color="auto" w:fill="FFFFFF" w:themeFill="background1"/>
             <w:noWrap/>
             <w:vAlign w:val="center"/>
             <w:hideMark/>
@@ -5740,13 +5795,15 @@
                 <w:color w:val="000000"/>
               </w:rPr>
             </w:pPr>
-            <w:r>
-              <w:rPr>
-                <w:rFonts w:ascii="Calibri" w:eastAsia="Times New Roman" w:hAnsi="Calibri" w:cs="Calibri"/>
-                <w:color w:val="000000"/>
-              </w:rPr>
-              <w:t>output</w:t>
-            </w:r>
+            <w:proofErr w:type="spellStart"/>
+            <w:r>
+              <w:rPr>
+                <w:rFonts w:ascii="Calibri" w:eastAsia="Times New Roman" w:hAnsi="Calibri" w:cs="Calibri"/>
+                <w:color w:val="000000"/>
+              </w:rPr>
+              <w:t>sig_figs</w:t>
+            </w:r>
+            <w:proofErr w:type="spellEnd"/>
           </w:p>
         </w:tc>
         <w:tc>
@@ -5758,7 +5815,7 @@
               <w:bottom w:val="single" w:sz="4" w:space="0" w:color="auto"/>
               <w:right w:val="single" w:sz="4" w:space="0" w:color="auto"/>
             </w:tcBorders>
-            <w:shd w:val="clear" w:color="auto" w:fill="auto"/>
+            <w:shd w:val="clear" w:color="auto" w:fill="FFFFFF" w:themeFill="background1"/>
             <w:noWrap/>
             <w:vAlign w:val="center"/>
             <w:hideMark/>
@@ -5789,7 +5846,7 @@
               <w:bottom w:val="single" w:sz="4" w:space="0" w:color="auto"/>
               <w:right w:val="single" w:sz="4" w:space="0" w:color="auto"/>
             </w:tcBorders>
-            <w:shd w:val="clear" w:color="auto" w:fill="auto"/>
+            <w:shd w:val="clear" w:color="auto" w:fill="FFFFFF" w:themeFill="background1"/>
             <w:vAlign w:val="center"/>
             <w:hideMark/>
           </w:tcPr>
@@ -5814,7 +5871,7 @@
                 <w:rFonts w:ascii="Calibri" w:eastAsia="Times New Roman" w:hAnsi="Calibri" w:cs="Calibri"/>
                 <w:color w:val="000000"/>
               </w:rPr>
-              <w:t>Path of directory in which to save output files</w:t>
+              <w:t>The number of significant digits to preserve in the output</w:t>
             </w:r>
           </w:p>
         </w:tc>
@@ -5827,7 +5884,7 @@
               <w:bottom w:val="single" w:sz="4" w:space="0" w:color="auto"/>
               <w:right w:val="single" w:sz="4" w:space="0" w:color="auto"/>
             </w:tcBorders>
-            <w:shd w:val="clear" w:color="auto" w:fill="auto"/>
+            <w:shd w:val="clear" w:color="auto" w:fill="FFFFFF" w:themeFill="background1"/>
             <w:vAlign w:val="center"/>
             <w:hideMark/>
           </w:tcPr>
@@ -5843,7 +5900,14 @@
                 <w:rFonts w:ascii="Calibri" w:eastAsia="Times New Roman" w:hAnsi="Calibri" w:cs="Calibri"/>
                 <w:color w:val="000000"/>
               </w:rPr>
-              <w:t>Default: execution directory</w:t>
+              <w:t> </w:t>
+            </w:r>
+            <w:r>
+              <w:rPr>
+                <w:rFonts w:ascii="Calibri" w:eastAsia="Times New Roman" w:hAnsi="Calibri" w:cs="Calibri"/>
+                <w:color w:val="000000"/>
+              </w:rPr>
+              <w:t xml:space="preserve">Default: 6 </w:t>
             </w:r>
           </w:p>
         </w:tc>
@@ -5861,7 +5925,7 @@
               <w:bottom w:val="single" w:sz="4" w:space="0" w:color="auto"/>
               <w:right w:val="nil"/>
             </w:tcBorders>
-            <w:shd w:val="clear" w:color="000000" w:fill="E7E6E6"/>
+            <w:shd w:val="clear" w:color="auto" w:fill="E7E6E6"/>
             <w:noWrap/>
             <w:vAlign w:val="center"/>
             <w:hideMark/>
@@ -5879,7 +5943,7 @@
                 <w:rFonts w:ascii="Calibri" w:eastAsia="Times New Roman" w:hAnsi="Calibri" w:cs="Calibri"/>
                 <w:color w:val="000000"/>
               </w:rPr>
-              <w:t>sig_figs</w:t>
+              <w:t>site_keys</w:t>
             </w:r>
             <w:proofErr w:type="spellEnd"/>
           </w:p>
@@ -5893,7 +5957,7 @@
               <w:bottom w:val="single" w:sz="4" w:space="0" w:color="auto"/>
               <w:right w:val="single" w:sz="4" w:space="0" w:color="auto"/>
             </w:tcBorders>
-            <w:shd w:val="clear" w:color="000000" w:fill="E7E6E6"/>
+            <w:shd w:val="clear" w:color="auto" w:fill="E7E6E6"/>
             <w:noWrap/>
             <w:vAlign w:val="center"/>
             <w:hideMark/>
@@ -5924,7 +5988,7 @@
               <w:bottom w:val="single" w:sz="4" w:space="0" w:color="auto"/>
               <w:right w:val="single" w:sz="4" w:space="0" w:color="auto"/>
             </w:tcBorders>
-            <w:shd w:val="clear" w:color="000000" w:fill="E7E6E6"/>
+            <w:shd w:val="clear" w:color="auto" w:fill="E7E6E6"/>
             <w:vAlign w:val="center"/>
             <w:hideMark/>
           </w:tcPr>
@@ -5949,7 +6013,7 @@
                 <w:rFonts w:ascii="Calibri" w:eastAsia="Times New Roman" w:hAnsi="Calibri" w:cs="Calibri"/>
                 <w:color w:val="000000"/>
               </w:rPr>
-              <w:t>The number of significant digits to preserve in the output</w:t>
+              <w:t>List of possible names for site name columns</w:t>
             </w:r>
           </w:p>
         </w:tc>
@@ -5962,7 +6026,7 @@
               <w:bottom w:val="single" w:sz="4" w:space="0" w:color="auto"/>
               <w:right w:val="single" w:sz="4" w:space="0" w:color="auto"/>
             </w:tcBorders>
-            <w:shd w:val="clear" w:color="000000" w:fill="E7E6E6"/>
+            <w:shd w:val="clear" w:color="auto" w:fill="E7E6E6"/>
             <w:vAlign w:val="center"/>
             <w:hideMark/>
           </w:tcPr>
@@ -5978,14 +6042,85 @@
                 <w:rFonts w:ascii="Calibri" w:eastAsia="Times New Roman" w:hAnsi="Calibri" w:cs="Calibri"/>
                 <w:color w:val="000000"/>
               </w:rPr>
-              <w:t> </w:t>
-            </w:r>
-            <w:r>
-              <w:rPr>
-                <w:rFonts w:ascii="Calibri" w:eastAsia="Times New Roman" w:hAnsi="Calibri" w:cs="Calibri"/>
-                <w:color w:val="000000"/>
-              </w:rPr>
-              <w:t xml:space="preserve">Default: 6 </w:t>
+              <w:t>May specify multiple site column names, e.g. --</w:t>
+            </w:r>
+            <w:proofErr w:type="spellStart"/>
+            <w:r>
+              <w:rPr>
+                <w:rFonts w:ascii="Calibri" w:eastAsia="Times New Roman" w:hAnsi="Calibri" w:cs="Calibri"/>
+                <w:color w:val="000000"/>
+              </w:rPr>
+              <w:t>site_keys</w:t>
+            </w:r>
+            <w:proofErr w:type="spellEnd"/>
+            <w:r>
+              <w:rPr>
+                <w:rFonts w:ascii="Calibri" w:eastAsia="Times New Roman" w:hAnsi="Calibri" w:cs="Calibri"/>
+                <w:color w:val="000000"/>
+              </w:rPr>
+              <w:t xml:space="preserve"> </w:t>
+            </w:r>
+            <w:proofErr w:type="spellStart"/>
+            <w:r>
+              <w:rPr>
+                <w:rFonts w:ascii="Calibri" w:eastAsia="Times New Roman" w:hAnsi="Calibri" w:cs="Calibri"/>
+                <w:color w:val="000000"/>
+              </w:rPr>
+              <w:t>site_name</w:t>
+            </w:r>
+            <w:proofErr w:type="spellEnd"/>
+            <w:r>
+              <w:rPr>
+                <w:rFonts w:ascii="Calibri" w:eastAsia="Times New Roman" w:hAnsi="Calibri" w:cs="Calibri"/>
+                <w:color w:val="000000"/>
+              </w:rPr>
+              <w:t xml:space="preserve"> "</w:t>
+            </w:r>
+            <w:proofErr w:type="spellStart"/>
+            <w:r>
+              <w:rPr>
+                <w:rFonts w:ascii="Calibri" w:eastAsia="Times New Roman" w:hAnsi="Calibri" w:cs="Calibri"/>
+                <w:color w:val="000000"/>
+              </w:rPr>
+              <w:t>cie</w:t>
+            </w:r>
+            <w:proofErr w:type="spellEnd"/>
+            <w:r>
+              <w:rPr>
+                <w:rFonts w:ascii="Calibri" w:eastAsia="Times New Roman" w:hAnsi="Calibri" w:cs="Calibri"/>
+                <w:color w:val="000000"/>
+              </w:rPr>
+              <w:t xml:space="preserve"> site name" "ca site name". If column names have spaces it is necessary to use double quotes around the column header name (single quotes will not work).</w:t>
+            </w:r>
+          </w:p>
+          <w:p>
+            <w:pPr>
+              <w:rPr>
+                <w:rFonts w:ascii="Calibri" w:eastAsia="Times New Roman" w:hAnsi="Calibri" w:cs="Calibri"/>
+                <w:color w:val="000000"/>
+              </w:rPr>
+            </w:pPr>
+          </w:p>
+          <w:p>
+            <w:pPr>
+              <w:rPr>
+                <w:rFonts w:ascii="Calibri" w:eastAsia="Times New Roman" w:hAnsi="Calibri" w:cs="Calibri"/>
+                <w:color w:val="000000"/>
+              </w:rPr>
+            </w:pPr>
+            <w:r>
+              <w:rPr>
+                <w:rFonts w:ascii="Calibri" w:eastAsia="Times New Roman" w:hAnsi="Calibri" w:cs="Calibri"/>
+                <w:color w:val="000000"/>
+              </w:rPr>
+              <w:t xml:space="preserve">Default: </w:t>
+            </w:r>
+            <w:r>
+              <w:rPr>
+                <w:rFonts w:ascii="Calibri" w:eastAsia="Times New Roman" w:hAnsi="Calibri" w:cs="Calibri"/>
+                <w:color w:val="000000"/>
+              </w:rPr>
+              <w:t>SITE_NAME “CIE SITE NAME”, “CA SITE NAME”</w:t>
             </w:r>
           </w:p>
         </w:tc>
@@ -6003,7 +6138,7 @@
               <w:bottom w:val="single" w:sz="4" w:space="0" w:color="auto"/>
               <w:right w:val="nil"/>
             </w:tcBorders>
-            <w:shd w:val="clear" w:color="auto" w:fill="auto"/>
+            <w:shd w:val="clear" w:color="auto" w:fill="FFFFFF" w:themeFill="background1"/>
             <w:noWrap/>
             <w:vAlign w:val="center"/>
             <w:hideMark/>
@@ -6015,15 +6150,13 @@
                 <w:color w:val="000000"/>
               </w:rPr>
             </w:pPr>
-            <w:proofErr w:type="spellStart"/>
-            <w:r>
-              <w:rPr>
-                <w:rFonts w:ascii="Calibri" w:eastAsia="Times New Roman" w:hAnsi="Calibri" w:cs="Calibri"/>
-                <w:color w:val="000000"/>
-              </w:rPr>
-              <w:t>site_keys</w:t>
-            </w:r>
-            <w:proofErr w:type="spellEnd"/>
+            <w:r>
+              <w:rPr>
+                <w:rFonts w:ascii="Calibri" w:eastAsia="Times New Roman" w:hAnsi="Calibri" w:cs="Calibri"/>
+                <w:color w:val="000000"/>
+              </w:rPr>
+              <w:t>verbosity</w:t>
+            </w:r>
           </w:p>
         </w:tc>
         <w:tc>
@@ -6035,7 +6168,7 @@
               <w:bottom w:val="single" w:sz="4" w:space="0" w:color="auto"/>
               <w:right w:val="single" w:sz="4" w:space="0" w:color="auto"/>
             </w:tcBorders>
-            <w:shd w:val="clear" w:color="auto" w:fill="auto"/>
+            <w:shd w:val="clear" w:color="auto" w:fill="FFFFFF" w:themeFill="background1"/>
             <w:noWrap/>
             <w:vAlign w:val="center"/>
             <w:hideMark/>
@@ -6066,7 +6199,7 @@
               <w:bottom w:val="single" w:sz="4" w:space="0" w:color="auto"/>
               <w:right w:val="single" w:sz="4" w:space="0" w:color="auto"/>
             </w:tcBorders>
-            <w:shd w:val="clear" w:color="auto" w:fill="auto"/>
+            <w:shd w:val="clear" w:color="auto" w:fill="FFFFFF" w:themeFill="background1"/>
             <w:vAlign w:val="center"/>
             <w:hideMark/>
           </w:tcPr>
@@ -6091,7 +6224,7 @@
                 <w:rFonts w:ascii="Calibri" w:eastAsia="Times New Roman" w:hAnsi="Calibri" w:cs="Calibri"/>
                 <w:color w:val="000000"/>
               </w:rPr>
-              <w:t>List of possible names for site name columns</w:t>
+              <w:t>Adjusts the level of detail recorded in the log file, defaults to [ALL]</w:t>
             </w:r>
           </w:p>
         </w:tc>
@@ -6104,7 +6237,7 @@
               <w:bottom w:val="single" w:sz="4" w:space="0" w:color="auto"/>
               <w:right w:val="single" w:sz="4" w:space="0" w:color="auto"/>
             </w:tcBorders>
-            <w:shd w:val="clear" w:color="auto" w:fill="auto"/>
+            <w:shd w:val="clear" w:color="auto" w:fill="FFFFFF" w:themeFill="background1"/>
             <w:vAlign w:val="center"/>
             <w:hideMark/>
           </w:tcPr>
@@ -6120,101 +6253,21 @@
                 <w:rFonts w:ascii="Calibri" w:eastAsia="Times New Roman" w:hAnsi="Calibri" w:cs="Calibri"/>
                 <w:color w:val="000000"/>
               </w:rPr>
-              <w:t>May specify multiple site column names, e.g. --</w:t>
-            </w:r>
-            <w:proofErr w:type="spellStart"/>
-            <w:r>
-              <w:rPr>
-                <w:rFonts w:ascii="Calibri" w:eastAsia="Times New Roman" w:hAnsi="Calibri" w:cs="Calibri"/>
-                <w:color w:val="000000"/>
-              </w:rPr>
-              <w:t>site_keys</w:t>
-            </w:r>
-            <w:proofErr w:type="spellEnd"/>
-            <w:r>
-              <w:rPr>
-                <w:rFonts w:ascii="Calibri" w:eastAsia="Times New Roman" w:hAnsi="Calibri" w:cs="Calibri"/>
-                <w:color w:val="000000"/>
-              </w:rPr>
-              <w:t xml:space="preserve"> </w:t>
-            </w:r>
-            <w:proofErr w:type="spellStart"/>
-            <w:r>
-              <w:rPr>
-                <w:rFonts w:ascii="Calibri" w:eastAsia="Times New Roman" w:hAnsi="Calibri" w:cs="Calibri"/>
-                <w:color w:val="000000"/>
-              </w:rPr>
-              <w:t>site_name</w:t>
-            </w:r>
-            <w:proofErr w:type="spellEnd"/>
-            <w:r>
-              <w:rPr>
-                <w:rFonts w:ascii="Calibri" w:eastAsia="Times New Roman" w:hAnsi="Calibri" w:cs="Calibri"/>
-                <w:color w:val="000000"/>
-              </w:rPr>
-              <w:t xml:space="preserve"> "</w:t>
-            </w:r>
-            <w:proofErr w:type="spellStart"/>
-            <w:r>
-              <w:rPr>
-                <w:rFonts w:ascii="Calibri" w:eastAsia="Times New Roman" w:hAnsi="Calibri" w:cs="Calibri"/>
-                <w:color w:val="000000"/>
-              </w:rPr>
-              <w:t>cie</w:t>
-            </w:r>
-            <w:proofErr w:type="spellEnd"/>
-            <w:r>
-              <w:rPr>
-                <w:rFonts w:ascii="Calibri" w:eastAsia="Times New Roman" w:hAnsi="Calibri" w:cs="Calibri"/>
-                <w:color w:val="000000"/>
-              </w:rPr>
-              <w:t xml:space="preserve"> site name" "ca site name". If column names have </w:t>
-            </w:r>
-            <w:proofErr w:type="gramStart"/>
-            <w:r>
-              <w:rPr>
-                <w:rFonts w:ascii="Calibri" w:eastAsia="Times New Roman" w:hAnsi="Calibri" w:cs="Calibri"/>
-                <w:color w:val="000000"/>
-              </w:rPr>
-              <w:t>spaces</w:t>
-            </w:r>
-            <w:proofErr w:type="gramEnd"/>
-            <w:r>
-              <w:rPr>
-                <w:rFonts w:ascii="Calibri" w:eastAsia="Times New Roman" w:hAnsi="Calibri" w:cs="Calibri"/>
-                <w:color w:val="000000"/>
-              </w:rPr>
-              <w:t xml:space="preserve"> it is necessary to use double quotes around the column header name (single quotes will not work).</w:t>
-            </w:r>
-          </w:p>
-          <w:p>
-            <w:pPr>
-              <w:rPr>
-                <w:rFonts w:ascii="Calibri" w:eastAsia="Times New Roman" w:hAnsi="Calibri" w:cs="Calibri"/>
-                <w:color w:val="000000"/>
-              </w:rPr>
-            </w:pPr>
-          </w:p>
-          <w:p>
-            <w:pPr>
-              <w:rPr>
-                <w:rFonts w:ascii="Calibri" w:eastAsia="Times New Roman" w:hAnsi="Calibri" w:cs="Calibri"/>
-                <w:color w:val="000000"/>
-              </w:rPr>
-            </w:pPr>
-            <w:r>
-              <w:rPr>
-                <w:rFonts w:ascii="Calibri" w:eastAsia="Times New Roman" w:hAnsi="Calibri" w:cs="Calibri"/>
-                <w:color w:val="000000"/>
-              </w:rPr>
-              <w:t xml:space="preserve">Default: </w:t>
-            </w:r>
-            <w:r>
-              <w:rPr>
-                <w:rFonts w:ascii="Calibri" w:eastAsia="Times New Roman" w:hAnsi="Calibri" w:cs="Calibri"/>
-                <w:color w:val="000000"/>
-              </w:rPr>
-              <w:t>SITE_NAME “CIE SITE NAME”, “CA SITE NAME”</w:t>
+              <w:t> Default</w:t>
+            </w:r>
+            <w:r>
+              <w:rPr>
+                <w:rFonts w:ascii="Calibri" w:eastAsia="Times New Roman" w:hAnsi="Calibri" w:cs="Calibri"/>
+                <w:color w:val="000000"/>
+              </w:rPr>
+              <w:t>:</w:t>
+            </w:r>
+            <w:r>
+              <w:rPr>
+                <w:rFonts w:ascii="Calibri" w:eastAsia="Times New Roman" w:hAnsi="Calibri" w:cs="Calibri"/>
+                <w:color w:val="000000"/>
+              </w:rPr>
+              <w:t xml:space="preserve"> ALL</w:t>
             </w:r>
           </w:p>
         </w:tc>
@@ -6232,7 +6285,7 @@
               <w:bottom w:val="single" w:sz="4" w:space="0" w:color="auto"/>
               <w:right w:val="nil"/>
             </w:tcBorders>
-            <w:shd w:val="clear" w:color="000000" w:fill="E7E6E6"/>
+            <w:shd w:val="clear" w:color="auto" w:fill="E7E6E6"/>
             <w:noWrap/>
             <w:vAlign w:val="center"/>
             <w:hideMark/>
@@ -6244,13 +6297,15 @@
                 <w:color w:val="000000"/>
               </w:rPr>
             </w:pPr>
-            <w:r>
-              <w:rPr>
-                <w:rFonts w:ascii="Calibri" w:eastAsia="Times New Roman" w:hAnsi="Calibri" w:cs="Calibri"/>
-                <w:color w:val="000000"/>
-              </w:rPr>
-              <w:t>verbosity</w:t>
-            </w:r>
+            <w:proofErr w:type="spellStart"/>
+            <w:r>
+              <w:rPr>
+                <w:rFonts w:ascii="Calibri" w:eastAsia="Times New Roman" w:hAnsi="Calibri" w:cs="Calibri"/>
+                <w:color w:val="000000"/>
+              </w:rPr>
+              <w:t>water_keys</w:t>
+            </w:r>
+            <w:proofErr w:type="spellEnd"/>
           </w:p>
         </w:tc>
         <w:tc>
@@ -6262,7 +6317,7 @@
               <w:bottom w:val="single" w:sz="4" w:space="0" w:color="auto"/>
               <w:right w:val="single" w:sz="4" w:space="0" w:color="auto"/>
             </w:tcBorders>
-            <w:shd w:val="clear" w:color="000000" w:fill="E7E6E6"/>
+            <w:shd w:val="clear" w:color="auto" w:fill="E7E6E6"/>
             <w:noWrap/>
             <w:vAlign w:val="center"/>
             <w:hideMark/>
@@ -6293,7 +6348,7 @@
               <w:bottom w:val="single" w:sz="4" w:space="0" w:color="auto"/>
               <w:right w:val="single" w:sz="4" w:space="0" w:color="auto"/>
             </w:tcBorders>
-            <w:shd w:val="clear" w:color="000000" w:fill="E7E6E6"/>
+            <w:shd w:val="clear" w:color="auto" w:fill="E7E6E6"/>
             <w:vAlign w:val="center"/>
             <w:hideMark/>
           </w:tcPr>
@@ -6318,7 +6373,7 @@
                 <w:rFonts w:ascii="Calibri" w:eastAsia="Times New Roman" w:hAnsi="Calibri" w:cs="Calibri"/>
                 <w:color w:val="000000"/>
               </w:rPr>
-              <w:t>Adjusts the level of detail recorded in the log file, defaults to [ALL]</w:t>
+              <w:t>List of possible names for water columns</w:t>
             </w:r>
           </w:p>
         </w:tc>
@@ -6331,7 +6386,7 @@
               <w:bottom w:val="single" w:sz="4" w:space="0" w:color="auto"/>
               <w:right w:val="single" w:sz="4" w:space="0" w:color="auto"/>
             </w:tcBorders>
-            <w:shd w:val="clear" w:color="000000" w:fill="E7E6E6"/>
+            <w:shd w:val="clear" w:color="auto" w:fill="E7E6E6"/>
             <w:vAlign w:val="center"/>
             <w:hideMark/>
           </w:tcPr>
@@ -6347,28 +6402,54 @@
                 <w:rFonts w:ascii="Calibri" w:eastAsia="Times New Roman" w:hAnsi="Calibri" w:cs="Calibri"/>
                 <w:color w:val="000000"/>
               </w:rPr>
-              <w:t> </w:t>
-            </w:r>
-            <w:r>
-              <w:rPr>
-                <w:rFonts w:ascii="Calibri" w:eastAsia="Times New Roman" w:hAnsi="Calibri" w:cs="Calibri"/>
-                <w:color w:val="000000"/>
-              </w:rPr>
-              <w:t>Default</w:t>
-            </w:r>
-            <w:r>
-              <w:rPr>
-                <w:rFonts w:ascii="Calibri" w:eastAsia="Times New Roman" w:hAnsi="Calibri" w:cs="Calibri"/>
-                <w:color w:val="000000"/>
-              </w:rPr>
-              <w:t>:</w:t>
-            </w:r>
-            <w:r>
-              <w:rPr>
-                <w:rFonts w:ascii="Calibri" w:eastAsia="Times New Roman" w:hAnsi="Calibri" w:cs="Calibri"/>
-                <w:color w:val="000000"/>
-              </w:rPr>
-              <w:t xml:space="preserve"> ALL</w:t>
+              <w:t>May specify multiple water column names, e.g. --</w:t>
+            </w:r>
+            <w:proofErr w:type="spellStart"/>
+            <w:r>
+              <w:rPr>
+                <w:rFonts w:ascii="Calibri" w:eastAsia="Times New Roman" w:hAnsi="Calibri" w:cs="Calibri"/>
+                <w:color w:val="000000"/>
+              </w:rPr>
+              <w:t>water_keys</w:t>
+            </w:r>
+            <w:proofErr w:type="spellEnd"/>
+            <w:r>
+              <w:rPr>
+                <w:rFonts w:ascii="Calibri" w:eastAsia="Times New Roman" w:hAnsi="Calibri" w:cs="Calibri"/>
+                <w:color w:val="000000"/>
+              </w:rPr>
+              <w:t xml:space="preserve"> water volume liquid "volume mean [m3]"</w:t>
+            </w:r>
+          </w:p>
+          <w:p>
+            <w:pPr>
+              <w:rPr>
+                <w:rFonts w:ascii="Calibri" w:eastAsia="Times New Roman" w:hAnsi="Calibri" w:cs="Calibri"/>
+                <w:color w:val="000000"/>
+              </w:rPr>
+            </w:pPr>
+          </w:p>
+          <w:p>
+            <w:pPr>
+              <w:rPr>
+                <w:rFonts w:ascii="Calibri" w:eastAsia="Times New Roman" w:hAnsi="Calibri" w:cs="Calibri"/>
+                <w:color w:val="000000"/>
+              </w:rPr>
+            </w:pPr>
+            <w:r>
+              <w:rPr>
+                <w:rFonts w:ascii="Calibri" w:eastAsia="Times New Roman" w:hAnsi="Calibri" w:cs="Calibri"/>
+                <w:color w:val="000000"/>
+              </w:rPr>
+              <w:lastRenderedPageBreak/>
+              <w:t xml:space="preserve">Default: </w:t>
+            </w:r>
+            <w:r>
+              <w:rPr>
+                <w:rFonts w:ascii="Calibri" w:eastAsia="Times New Roman" w:hAnsi="Calibri" w:cs="Calibri"/>
+                <w:color w:val="000000"/>
+              </w:rPr>
+              <w:t>WATER, VOLUME, LIQUID, VOLUME MEAN [M3], VOLUME [M3]</w:t>
             </w:r>
           </w:p>
         </w:tc>
@@ -6383,10 +6464,10 @@
             <w:tcBorders>
               <w:top w:val="single" w:sz="4" w:space="0" w:color="auto"/>
               <w:left w:val="single" w:sz="4" w:space="0" w:color="auto"/>
-              <w:bottom w:val="single" w:sz="4" w:space="0" w:color="auto"/>
+              <w:bottom w:val="single" w:sz="8" w:space="0" w:color="auto"/>
               <w:right w:val="nil"/>
             </w:tcBorders>
-            <w:shd w:val="clear" w:color="auto" w:fill="auto"/>
+            <w:shd w:val="clear" w:color="auto" w:fill="FFFFFF" w:themeFill="background1"/>
             <w:noWrap/>
             <w:vAlign w:val="center"/>
             <w:hideMark/>
@@ -6404,187 +6485,7 @@
                 <w:rFonts w:ascii="Calibri" w:eastAsia="Times New Roman" w:hAnsi="Calibri" w:cs="Calibri"/>
                 <w:color w:val="000000"/>
               </w:rPr>
-              <w:t>water_keys</w:t>
-            </w:r>
-            <w:proofErr w:type="spellEnd"/>
-          </w:p>
-        </w:tc>
-        <w:tc>
-          <w:tcPr>
-            <w:tcW w:w="1157" w:type="dxa"/>
-            <w:tcBorders>
-              <w:top w:val="single" w:sz="4" w:space="0" w:color="auto"/>
-              <w:left w:val="single" w:sz="4" w:space="0" w:color="auto"/>
-              <w:bottom w:val="single" w:sz="4" w:space="0" w:color="auto"/>
-              <w:right w:val="single" w:sz="4" w:space="0" w:color="auto"/>
-            </w:tcBorders>
-            <w:shd w:val="clear" w:color="auto" w:fill="auto"/>
-            <w:noWrap/>
-            <w:vAlign w:val="center"/>
-            <w:hideMark/>
-          </w:tcPr>
-          <w:p>
-            <w:pPr>
-              <w:jc w:val="center"/>
-              <w:rPr>
-                <w:rFonts w:ascii="Calibri" w:eastAsia="Times New Roman" w:hAnsi="Calibri" w:cs="Calibri"/>
-                <w:color w:val="000000"/>
-              </w:rPr>
-            </w:pPr>
-            <w:r>
-              <w:rPr>
-                <w:rFonts w:ascii="Calibri" w:eastAsia="Times New Roman" w:hAnsi="Calibri" w:cs="Calibri"/>
-                <w:color w:val="000000"/>
-              </w:rPr>
-              <w:t>Auxiliary</w:t>
-            </w:r>
-          </w:p>
-        </w:tc>
-        <w:tc>
-          <w:tcPr>
-            <w:tcW w:w="3960" w:type="dxa"/>
-            <w:tcBorders>
-              <w:top w:val="single" w:sz="4" w:space="0" w:color="auto"/>
-              <w:left w:val="nil"/>
-              <w:bottom w:val="single" w:sz="4" w:space="0" w:color="auto"/>
-              <w:right w:val="single" w:sz="4" w:space="0" w:color="auto"/>
-            </w:tcBorders>
-            <w:shd w:val="clear" w:color="auto" w:fill="auto"/>
-            <w:vAlign w:val="center"/>
-            <w:hideMark/>
-          </w:tcPr>
-          <w:p>
-            <w:pPr>
-              <w:rPr>
-                <w:rFonts w:ascii="Calibri" w:eastAsia="Times New Roman" w:hAnsi="Calibri" w:cs="Calibri"/>
-                <w:color w:val="000000"/>
-              </w:rPr>
-            </w:pPr>
-            <w:r>
-              <w:rPr>
-                <w:rFonts w:ascii="Calibri" w:eastAsia="Times New Roman" w:hAnsi="Calibri" w:cs="Calibri"/>
-                <w:b/>
-                <w:bCs/>
-                <w:color w:val="000000"/>
-              </w:rPr>
-              <w:t xml:space="preserve">Optional: </w:t>
-            </w:r>
-            <w:r>
-              <w:rPr>
-                <w:rFonts w:ascii="Calibri" w:eastAsia="Times New Roman" w:hAnsi="Calibri" w:cs="Calibri"/>
-                <w:color w:val="000000"/>
-              </w:rPr>
-              <w:t>List of possible names for water columns</w:t>
-            </w:r>
-          </w:p>
-        </w:tc>
-        <w:tc>
-          <w:tcPr>
-            <w:tcW w:w="3723" w:type="dxa"/>
-            <w:tcBorders>
-              <w:top w:val="single" w:sz="4" w:space="0" w:color="auto"/>
-              <w:left w:val="nil"/>
-              <w:bottom w:val="single" w:sz="4" w:space="0" w:color="auto"/>
-              <w:right w:val="single" w:sz="4" w:space="0" w:color="auto"/>
-            </w:tcBorders>
-            <w:shd w:val="clear" w:color="auto" w:fill="auto"/>
-            <w:vAlign w:val="center"/>
-            <w:hideMark/>
-          </w:tcPr>
-          <w:p>
-            <w:pPr>
-              <w:rPr>
-                <w:rFonts w:ascii="Calibri" w:eastAsia="Times New Roman" w:hAnsi="Calibri" w:cs="Calibri"/>
-                <w:color w:val="000000"/>
-              </w:rPr>
-            </w:pPr>
-            <w:r>
-              <w:rPr>
-                <w:rFonts w:ascii="Calibri" w:eastAsia="Times New Roman" w:hAnsi="Calibri" w:cs="Calibri"/>
-                <w:color w:val="000000"/>
-              </w:rPr>
-              <w:t>May specify multiple water column names, e.g. --</w:t>
-            </w:r>
-            <w:proofErr w:type="spellStart"/>
-            <w:r>
-              <w:rPr>
-                <w:rFonts w:ascii="Calibri" w:eastAsia="Times New Roman" w:hAnsi="Calibri" w:cs="Calibri"/>
-                <w:color w:val="000000"/>
-              </w:rPr>
-              <w:t>water_keys</w:t>
-            </w:r>
-            <w:proofErr w:type="spellEnd"/>
-            <w:r>
-              <w:rPr>
-                <w:rFonts w:ascii="Calibri" w:eastAsia="Times New Roman" w:hAnsi="Calibri" w:cs="Calibri"/>
-                <w:color w:val="000000"/>
-              </w:rPr>
-              <w:t xml:space="preserve"> water volume liquid "volume mean [m3]"</w:t>
-            </w:r>
-          </w:p>
-          <w:p>
-            <w:pPr>
-              <w:rPr>
-                <w:rFonts w:ascii="Calibri" w:eastAsia="Times New Roman" w:hAnsi="Calibri" w:cs="Calibri"/>
-                <w:color w:val="000000"/>
-              </w:rPr>
-            </w:pPr>
-          </w:p>
-          <w:p>
-            <w:pPr>
-              <w:rPr>
-                <w:rFonts w:ascii="Calibri" w:eastAsia="Times New Roman" w:hAnsi="Calibri" w:cs="Calibri"/>
-                <w:color w:val="000000"/>
-              </w:rPr>
-            </w:pPr>
-            <w:r>
-              <w:rPr>
-                <w:rFonts w:ascii="Calibri" w:eastAsia="Times New Roman" w:hAnsi="Calibri" w:cs="Calibri"/>
-                <w:color w:val="000000"/>
-              </w:rPr>
-              <w:t xml:space="preserve">Default: </w:t>
-            </w:r>
-            <w:r>
-              <w:rPr>
-                <w:rFonts w:ascii="Calibri" w:eastAsia="Times New Roman" w:hAnsi="Calibri" w:cs="Calibri"/>
-                <w:color w:val="000000"/>
-              </w:rPr>
-              <w:t>WATER, VOLUME, LIQUID, VOLUME MEAN [M3], VOLUME [M3]</w:t>
-            </w:r>
-          </w:p>
-        </w:tc>
-      </w:tr>
-      <w:tr>
-        <w:trPr>
-          <w:trHeight w:val="915"/>
-        </w:trPr>
-        <w:tc>
-          <w:tcPr>
-            <w:tcW w:w="1903" w:type="dxa"/>
-            <w:tcBorders>
-              <w:top w:val="single" w:sz="4" w:space="0" w:color="auto"/>
-              <w:left w:val="single" w:sz="4" w:space="0" w:color="auto"/>
-              <w:bottom w:val="single" w:sz="8" w:space="0" w:color="auto"/>
-              <w:right w:val="nil"/>
-            </w:tcBorders>
-            <w:shd w:val="clear" w:color="000000" w:fill="E7E6E6"/>
-            <w:noWrap/>
-            <w:vAlign w:val="center"/>
-            <w:hideMark/>
-          </w:tcPr>
-          <w:p>
-            <w:pPr>
-              <w:rPr>
-                <w:rFonts w:ascii="Calibri" w:eastAsia="Times New Roman" w:hAnsi="Calibri" w:cs="Calibri"/>
-                <w:color w:val="000000"/>
-              </w:rPr>
-            </w:pPr>
-            <w:proofErr w:type="spellStart"/>
-            <w:r>
-              <w:rPr>
-                <w:rFonts w:ascii="Calibri" w:eastAsia="Times New Roman" w:hAnsi="Calibri" w:cs="Calibri"/>
-                <w:color w:val="000000"/>
-              </w:rPr>
+              <w:lastRenderedPageBreak/>
               <w:t>year_keys</w:t>
             </w:r>
             <w:proofErr w:type="spellEnd"/>
@@ -6599,7 +6500,7 @@
               <w:bottom w:val="single" w:sz="8" w:space="0" w:color="auto"/>
               <w:right w:val="single" w:sz="4" w:space="0" w:color="auto"/>
             </w:tcBorders>
-            <w:shd w:val="clear" w:color="000000" w:fill="E7E6E6"/>
+            <w:shd w:val="clear" w:color="auto" w:fill="FFFFFF" w:themeFill="background1"/>
             <w:noWrap/>
             <w:vAlign w:val="center"/>
             <w:hideMark/>
@@ -6630,7 +6531,7 @@
               <w:bottom w:val="single" w:sz="8" w:space="0" w:color="auto"/>
               <w:right w:val="single" w:sz="4" w:space="0" w:color="auto"/>
             </w:tcBorders>
-            <w:shd w:val="clear" w:color="000000" w:fill="E7E6E6"/>
+            <w:shd w:val="clear" w:color="auto" w:fill="FFFFFF" w:themeFill="background1"/>
             <w:vAlign w:val="center"/>
             <w:hideMark/>
           </w:tcPr>
@@ -6668,7 +6569,7 @@
               <w:bottom w:val="single" w:sz="8" w:space="0" w:color="auto"/>
               <w:right w:val="single" w:sz="4" w:space="0" w:color="auto"/>
             </w:tcBorders>
-            <w:shd w:val="clear" w:color="000000" w:fill="E7E6E6"/>
+            <w:shd w:val="clear" w:color="auto" w:fill="FFFFFF" w:themeFill="background1"/>
             <w:vAlign w:val="center"/>
             <w:hideMark/>
           </w:tcPr>
@@ -6700,15 +6601,7 @@
                 <w:rFonts w:ascii="Calibri" w:eastAsia="Times New Roman" w:hAnsi="Calibri" w:cs="Calibri"/>
                 <w:color w:val="000000"/>
               </w:rPr>
-              <w:t xml:space="preserve"> </w:t>
-            </w:r>
-            <w:r>
-              <w:rPr>
-                <w:rFonts w:ascii="Calibri" w:eastAsia="Times New Roman" w:hAnsi="Calibri" w:cs="Calibri"/>
-                <w:color w:val="000000"/>
-              </w:rPr>
-              <w:lastRenderedPageBreak/>
-              <w:t>"discharge/decay-corrected year" YEAR</w:t>
+              <w:t xml:space="preserve"> "discharge/decay-corrected year" YEAR</w:t>
             </w:r>
           </w:p>
           <w:p>
@@ -6737,7 +6630,6 @@
               <w:rPr>
                 <w:rFonts w:ascii="Calibri" w:eastAsia="Times New Roman" w:hAnsi="Calibri" w:cs="Calibri"/>
                 <w:color w:val="000000"/>
-                <w:lang w:val="es-GT"/>
               </w:rPr>
               <w:t>DISCHARGE/DECAY-CORRECTED YEAR, YEAR</w:t>
             </w:r>
@@ -7086,6 +6978,39 @@
         <w:rPr>
           <w:rFonts w:ascii="Arial" w:hAnsi="Arial"/>
         </w:rPr>
+        <w:t xml:space="preserve">A file name with a site name and analyte separated by an underscore (e.g. 200-E-30_Sr-90.csv). File endings are irrelevant, but the file naming pattern must be [site </w:t>
+      </w:r>
+      <w:proofErr w:type="gramStart"/>
+      <w:r>
+        <w:rPr>
+          <w:rFonts w:ascii="Arial" w:hAnsi="Arial"/>
+        </w:rPr>
+        <w:t>name]_</w:t>
+      </w:r>
+      <w:proofErr w:type="gramEnd"/>
+      <w:r>
+        <w:rPr>
+          <w:rFonts w:ascii="Arial" w:hAnsi="Arial"/>
+        </w:rPr>
+        <w:t>[analyte].[file ending]</w:t>
+      </w:r>
+    </w:p>
+    <w:p>
+      <w:pPr>
+        <w:pStyle w:val="H1bodytext"/>
+        <w:numPr>
+          <w:ilvl w:val="0"/>
+          <w:numId w:val="26"/>
+        </w:numPr>
+        <w:spacing w:after="120"/>
+        <w:rPr>
+          <w:rFonts w:ascii="Arial" w:hAnsi="Arial"/>
+        </w:rPr>
+      </w:pPr>
+      <w:r>
+        <w:rPr>
+          <w:rFonts w:ascii="Arial" w:hAnsi="Arial"/>
+        </w:rPr>
         <w:t>A header line with 2 columns (exactly):</w:t>
       </w:r>
     </w:p>
@@ -7296,6 +7221,7 @@
         <w:rPr>
           <w:rFonts w:ascii="Arial" w:hAnsi="Arial"/>
         </w:rPr>
+        <w:lastRenderedPageBreak/>
         <w:t>[Year column]</w:t>
       </w:r>
     </w:p>
@@ -7411,7 +7337,6 @@
         <w:rPr>
           <w:rFonts w:ascii="Arial" w:hAnsi="Arial"/>
         </w:rPr>
-        <w:lastRenderedPageBreak/>
         <w:t>[Site name column]</w:t>
       </w:r>
     </w:p>
@@ -7991,6 +7916,7 @@
         <w:pStyle w:val="Heading1"/>
       </w:pPr>
       <w:r>
+        <w:lastRenderedPageBreak/>
         <w:t>Requirements Traceability Matrix</w:t>
       </w:r>
     </w:p>
@@ -8147,7 +8073,6 @@
             <w:bookmarkStart w:id="4" w:name="_Ref33083555"/>
             <w:bookmarkEnd w:id="3"/>
             <w:r>
-              <w:lastRenderedPageBreak/>
               <w:t xml:space="preserve">Table </w:t>
             </w:r>
             <w:fldSimple w:instr=" SEQ Table \* ARABIC ">
@@ -9639,6 +9564,7 @@
                 <w:rFonts w:ascii="Arial" w:hAnsi="Arial"/>
                 <w:sz w:val="20"/>
               </w:rPr>
+              <w:lastRenderedPageBreak/>
               <w:t>FR-8</w:t>
             </w:r>
           </w:p>
@@ -9778,7 +9704,6 @@
                 <w:rFonts w:ascii="Arial" w:hAnsi="Arial"/>
                 <w:sz w:val="20"/>
               </w:rPr>
-              <w:lastRenderedPageBreak/>
               <w:t>FR-9</w:t>
             </w:r>
           </w:p>
@@ -24564,6 +24489,7 @@
     <w:rsid w:val="002819AB"/>
     <w:rsid w:val="0039400B"/>
     <w:rsid w:val="003C2161"/>
+    <w:rsid w:val="00407CE1"/>
     <w:rsid w:val="00437290"/>
     <w:rsid w:val="00455630"/>
     <w:rsid w:val="0047338A"/>
@@ -24580,6 +24506,7 @@
     <w:rsid w:val="00860665"/>
     <w:rsid w:val="00862A65"/>
     <w:rsid w:val="008911A7"/>
+    <w:rsid w:val="008B28BA"/>
     <w:rsid w:val="0094491B"/>
     <w:rsid w:val="00995779"/>
     <w:rsid w:val="009B1DE7"/>
@@ -25756,7 +25683,7 @@
 </file>
 
 <file path=customXml/itemProps1.xml><?xml version="1.0" encoding="utf-8"?>
-<ds:datastoreItem xmlns:ds="http://schemas.openxmlformats.org/officeDocument/2006/customXml" ds:itemID="{0054F9C2-A622-4B5F-B369-B1DD8144EFDA}">
+<ds:datastoreItem xmlns:ds="http://schemas.openxmlformats.org/officeDocument/2006/customXml" ds:itemID="{6A634BC2-6242-4419-A29C-A9CB7CE157C0}">
   <ds:schemaRefs>
     <ds:schemaRef ds:uri="http://schemas.openxmlformats.org/officeDocument/2006/bibliography"/>
   </ds:schemaRefs>

</xml_diff>

<commit_message>
Fixed an issue with the site parser where it wasn't removing the newline characters
</commit_message>
<xml_diff>
--- a/docs/00_inventory-preprocessor_inventory_pp.py.docx
+++ b/docs/00_inventory-preprocessor_inventory_pp.py.docx
@@ -47,6 +47,7 @@
           <w:dataBinding w:prefixMappings="xmlns:ns0='http://purl.org/dc/elements/1.1/' xmlns:ns1='http://schemas.openxmlformats.org/package/2006/metadata/core-properties' " w:xpath="/ns1:coreProperties[1]/ns1:keywords[1]" w:storeItemID="{6C3C8BC8-F283-45AE-878A-BAB7291924A1}"/>
           <w:text/>
         </w:sdtPr>
+        <w:sdtEndPr/>
         <w:sdtContent>
           <w:r>
             <w:rPr>
@@ -207,6 +208,7 @@
           <w:dataBinding w:prefixMappings="xmlns:ns0='http://purl.org/dc/elements/1.1/' xmlns:ns1='http://schemas.openxmlformats.org/package/2006/metadata/core-properties' " w:xpath="/ns1:coreProperties[1]/ns1:keywords[1]" w:storeItemID="{6C3C8BC8-F283-45AE-878A-BAB7291924A1}"/>
           <w:text/>
         </w:sdtPr>
+        <w:sdtEndPr/>
         <w:sdtContent>
           <w:r>
             <w:rPr>
@@ -741,6 +743,7 @@
           <w:dataBinding w:prefixMappings="xmlns:ns0='http://purl.org/dc/elements/1.1/' xmlns:ns1='http://schemas.openxmlformats.org/package/2006/metadata/core-properties' " w:xpath="/ns1:coreProperties[1]/ns1:keywords[1]" w:storeItemID="{6C3C8BC8-F283-45AE-878A-BAB7291924A1}"/>
           <w:text/>
         </w:sdtPr>
+        <w:sdtEndPr/>
         <w:sdtContent>
           <w:r>
             <w:rPr>
@@ -777,19 +780,11 @@
         </w:rPr>
         <w:t xml:space="preserve">Accept arguments at the command line. </w:t>
       </w:r>
-      <w:proofErr w:type="gramStart"/>
-      <w:r>
-        <w:rPr>
-          <w:rFonts w:ascii="Arial" w:hAnsi="Arial" w:cs="Arial"/>
-        </w:rPr>
-        <w:t>Arguments</w:t>
-      </w:r>
-      <w:proofErr w:type="gramEnd"/>
-      <w:r>
-        <w:rPr>
-          <w:rFonts w:ascii="Arial" w:hAnsi="Arial" w:cs="Arial"/>
-        </w:rPr>
-        <w:t xml:space="preserve"> will include:</w:t>
+      <w:r>
+        <w:rPr>
+          <w:rFonts w:ascii="Arial" w:hAnsi="Arial" w:cs="Arial"/>
+        </w:rPr>
+        <w:t>Arguments will include:</w:t>
       </w:r>
     </w:p>
     <w:p>
@@ -2983,6 +2978,7 @@
           <w:dataBinding w:prefixMappings="xmlns:ns0='http://purl.org/dc/elements/1.1/' xmlns:ns1='http://schemas.openxmlformats.org/package/2006/metadata/core-properties' " w:xpath="/ns1:coreProperties[1]/ns1:keywords[1]" w:storeItemID="{6C3C8BC8-F283-45AE-878A-BAB7291924A1}"/>
           <w:text/>
         </w:sdtPr>
+        <w:sdtEndPr/>
         <w:sdtContent>
           <w:r>
             <w:rPr>
@@ -3287,11 +3283,21 @@
             <w:r>
               <w:t xml:space="preserve">Table </w:t>
             </w:r>
-            <w:fldSimple w:instr=" SEQ Table \* ARABIC ">
-              <w:r>
-                <w:t>1</w:t>
-              </w:r>
-            </w:fldSimple>
+            <w:r>
+              <w:fldChar w:fldCharType="begin"/>
+            </w:r>
+            <w:r>
+              <w:instrText xml:space="preserve"> SEQ Table \* ARABIC </w:instrText>
+            </w:r>
+            <w:r>
+              <w:fldChar w:fldCharType="separate"/>
+            </w:r>
+            <w:r>
+              <w:t>1</w:t>
+            </w:r>
+            <w:r>
+              <w:fldChar w:fldCharType="end"/>
+            </w:r>
           </w:p>
           <w:p>
             <w:pPr>
@@ -4571,6 +4577,7 @@
                 <w:b/>
                 <w:bCs/>
                 <w:color w:val="000000"/>
+                <w:lang w:val="es-GT"/>
               </w:rPr>
             </w:pPr>
             <w:r>
@@ -6696,6 +6703,7 @@
           <w:dataBinding w:prefixMappings="xmlns:ns0='http://purl.org/dc/elements/1.1/' xmlns:ns1='http://schemas.openxmlformats.org/package/2006/metadata/core-properties' " w:xpath="/ns1:coreProperties[1]/ns1:keywords[1]" w:storeItemID="{6C3C8BC8-F283-45AE-878A-BAB7291924A1}"/>
           <w:text/>
         </w:sdtPr>
+        <w:sdtEndPr/>
         <w:sdtContent>
           <w:r>
             <w:rPr>
@@ -6740,6 +6748,7 @@
           <w:dataBinding w:prefixMappings="xmlns:ns0='http://purl.org/dc/elements/1.1/' xmlns:ns1='http://schemas.openxmlformats.org/package/2006/metadata/core-properties' " w:xpath="/ns1:coreProperties[1]/ns1:keywords[1]" w:storeItemID="{6C3C8BC8-F283-45AE-878A-BAB7291924A1}"/>
           <w:text/>
         </w:sdtPr>
+        <w:sdtEndPr/>
         <w:sdtContent>
           <w:r>
             <w:rPr>
@@ -6798,6 +6807,7 @@
           <w:dataBinding w:prefixMappings="xmlns:ns0='http://purl.org/dc/elements/1.1/' xmlns:ns1='http://schemas.openxmlformats.org/package/2006/metadata/core-properties' " w:xpath="/ns1:coreProperties[1]/ns1:keywords[1]" w:storeItemID="{6C3C8BC8-F283-45AE-878A-BAB7291924A1}"/>
           <w:text/>
         </w:sdtPr>
+        <w:sdtEndPr/>
         <w:sdtContent>
           <w:r>
             <w:rPr>
@@ -6932,6 +6942,7 @@
           <w:dataBinding w:prefixMappings="xmlns:ns0='http://purl.org/dc/elements/1.1/' xmlns:ns1='http://schemas.openxmlformats.org/package/2006/metadata/core-properties' " w:xpath="/ns1:coreProperties[1]/ns1:keywords[1]" w:storeItemID="{6C3C8BC8-F283-45AE-878A-BAB7291924A1}"/>
           <w:text/>
         </w:sdtPr>
+        <w:sdtEndPr/>
         <w:sdtContent>
           <w:r>
             <w:rPr>
@@ -7011,7 +7022,38 @@
         <w:rPr>
           <w:rFonts w:ascii="Arial" w:hAnsi="Arial"/>
         </w:rPr>
-        <w:t>A header line with 2 columns (exactly):</w:t>
+        <w:t>Each file is expected to have 4 header lines (comments, with or without a hashtag) preceding the data header line (found on line 5).</w:t>
+      </w:r>
+    </w:p>
+    <w:p>
+      <w:pPr>
+        <w:pStyle w:val="H1bodytext"/>
+        <w:numPr>
+          <w:ilvl w:val="0"/>
+          <w:numId w:val="26"/>
+        </w:numPr>
+        <w:spacing w:after="120"/>
+        <w:rPr>
+          <w:rFonts w:ascii="Arial" w:hAnsi="Arial"/>
+        </w:rPr>
+      </w:pPr>
+      <w:r>
+        <w:rPr>
+          <w:rFonts w:ascii="Arial" w:hAnsi="Arial"/>
+        </w:rPr>
+        <w:t>A header line</w:t>
+      </w:r>
+      <w:r>
+        <w:rPr>
+          <w:rFonts w:ascii="Arial" w:hAnsi="Arial"/>
+        </w:rPr>
+        <w:t xml:space="preserve"> (line 5)</w:t>
+      </w:r>
+      <w:r>
+        <w:rPr>
+          <w:rFonts w:ascii="Arial" w:hAnsi="Arial"/>
+        </w:rPr>
+        <w:t xml:space="preserve"> with 2 columns (exactly):</w:t>
       </w:r>
     </w:p>
     <w:p>
@@ -7080,6 +7122,7 @@
           <w:dataBinding w:prefixMappings="xmlns:ns0='http://purl.org/dc/elements/1.1/' xmlns:ns1='http://schemas.openxmlformats.org/package/2006/metadata/core-properties' " w:xpath="/ns1:coreProperties[1]/ns1:keywords[1]" w:storeItemID="{6C3C8BC8-F283-45AE-878A-BAB7291924A1}"/>
           <w:text/>
         </w:sdtPr>
+        <w:sdtEndPr/>
         <w:sdtContent>
           <w:r>
             <w:rPr>
@@ -7183,6 +7226,7 @@
         <w:rPr>
           <w:rFonts w:ascii="Arial" w:hAnsi="Arial"/>
         </w:rPr>
+        <w:lastRenderedPageBreak/>
         <w:t>Source Type</w:t>
       </w:r>
     </w:p>
@@ -7221,7 +7265,6 @@
         <w:rPr>
           <w:rFonts w:ascii="Arial" w:hAnsi="Arial"/>
         </w:rPr>
-        <w:lastRenderedPageBreak/>
         <w:t>[Year column]</w:t>
       </w:r>
     </w:p>
@@ -7272,6 +7315,7 @@
           <w:dataBinding w:prefixMappings="xmlns:ns0='http://purl.org/dc/elements/1.1/' xmlns:ns1='http://schemas.openxmlformats.org/package/2006/metadata/core-properties' " w:xpath="/ns1:coreProperties[1]/ns1:keywords[1]" w:storeItemID="{6C3C8BC8-F283-45AE-878A-BAB7291924A1}"/>
           <w:text/>
         </w:sdtPr>
+        <w:sdtEndPr/>
         <w:sdtContent>
           <w:r>
             <w:rPr>
@@ -7406,6 +7450,7 @@
           <w:dataBinding w:prefixMappings="xmlns:ns0='http://purl.org/dc/elements/1.1/' xmlns:ns1='http://schemas.openxmlformats.org/package/2006/metadata/core-properties' " w:xpath="/ns1:coreProperties[1]/ns1:keywords[1]" w:storeItemID="{6C3C8BC8-F283-45AE-878A-BAB7291924A1}"/>
           <w:text/>
         </w:sdtPr>
+        <w:sdtEndPr/>
         <w:sdtContent>
           <w:r>
             <w:rPr>
@@ -7949,6 +7994,7 @@
           <w:dataBinding w:prefixMappings="xmlns:ns0='http://purl.org/dc/elements/1.1/' xmlns:ns1='http://schemas.openxmlformats.org/package/2006/metadata/core-properties' " w:xpath="/ns1:coreProperties[1]/ns1:keywords[1]" w:storeItemID="{6C3C8BC8-F283-45AE-878A-BAB7291924A1}"/>
           <w:text/>
         </w:sdtPr>
+        <w:sdtEndPr/>
         <w:sdtContent>
           <w:r>
             <w:rPr>
@@ -8075,14 +8121,27 @@
             <w:r>
               <w:t xml:space="preserve">Table </w:t>
             </w:r>
-            <w:fldSimple w:instr=" SEQ Table \* ARABIC ">
-              <w:r>
-                <w:rPr>
-                  <w:noProof/>
-                </w:rPr>
-                <w:t>2</w:t>
-              </w:r>
-            </w:fldSimple>
+            <w:r>
+              <w:fldChar w:fldCharType="begin"/>
+            </w:r>
+            <w:r>
+              <w:instrText xml:space="preserve"> SEQ Table \* ARABIC </w:instrText>
+            </w:r>
+            <w:r>
+              <w:fldChar w:fldCharType="separate"/>
+            </w:r>
+            <w:r>
+              <w:rPr>
+                <w:noProof/>
+              </w:rPr>
+              <w:t>2</w:t>
+            </w:r>
+            <w:r>
+              <w:rPr>
+                <w:noProof/>
+              </w:rPr>
+              <w:fldChar w:fldCharType="end"/>
+            </w:r>
             <w:bookmarkEnd w:id="4"/>
           </w:p>
           <w:p>
@@ -9887,6 +9946,7 @@
           <w:dataBinding w:prefixMappings="xmlns:ns0='http://purl.org/dc/elements/1.1/' xmlns:ns1='http://schemas.openxmlformats.org/package/2006/metadata/core-properties' " w:xpath="/ns1:coreProperties[1]/ns1:keywords[1]" w:storeItemID="{6C3C8BC8-F283-45AE-878A-BAB7291924A1}"/>
           <w:text/>
         </w:sdtPr>
+        <w:sdtEndPr/>
         <w:sdtContent>
           <w:r>
             <w:rPr>
@@ -9993,6 +10053,7 @@
           <w:dataBinding w:prefixMappings="xmlns:ns0='http://purl.org/dc/elements/1.1/' xmlns:ns1='http://schemas.openxmlformats.org/package/2006/metadata/core-properties' " w:xpath="/ns1:coreProperties[1]/ns1:keywords[1]" w:storeItemID="{6C3C8BC8-F283-45AE-878A-BAB7291924A1}"/>
           <w:text/>
         </w:sdtPr>
+        <w:sdtEndPr/>
         <w:sdtContent>
           <w:r>
             <w:rPr>
@@ -10093,14 +10154,27 @@
             <w:r>
               <w:t xml:space="preserve">Table </w:t>
             </w:r>
-            <w:fldSimple w:instr=" SEQ Table \* ARABIC ">
-              <w:r>
-                <w:rPr>
-                  <w:noProof/>
-                </w:rPr>
-                <w:t>3</w:t>
-              </w:r>
-            </w:fldSimple>
+            <w:r>
+              <w:fldChar w:fldCharType="begin"/>
+            </w:r>
+            <w:r>
+              <w:instrText xml:space="preserve"> SEQ Table \* ARABIC </w:instrText>
+            </w:r>
+            <w:r>
+              <w:fldChar w:fldCharType="separate"/>
+            </w:r>
+            <w:r>
+              <w:rPr>
+                <w:noProof/>
+              </w:rPr>
+              <w:t>3</w:t>
+            </w:r>
+            <w:r>
+              <w:rPr>
+                <w:noProof/>
+              </w:rPr>
+              <w:fldChar w:fldCharType="end"/>
+            </w:r>
             <w:bookmarkEnd w:id="5"/>
           </w:p>
           <w:p>
@@ -10132,6 +10206,7 @@
                 <w:dataBinding w:prefixMappings="xmlns:ns0='http://purl.org/dc/elements/1.1/' xmlns:ns1='http://schemas.openxmlformats.org/package/2006/metadata/core-properties' " w:xpath="/ns1:coreProperties[1]/ns1:keywords[1]" w:storeItemID="{6C3C8BC8-F283-45AE-878A-BAB7291924A1}"/>
                 <w:text/>
               </w:sdtPr>
+              <w:sdtEndPr/>
               <w:sdtContent>
                 <w:r>
                   <w:rPr>
@@ -10208,6 +10283,7 @@
                 <w:dataBinding w:prefixMappings="xmlns:ns0='http://purl.org/dc/elements/1.1/' xmlns:ns1='http://schemas.openxmlformats.org/package/2006/metadata/core-properties' " w:xpath="/ns1:coreProperties[1]/ns1:keywords[1]" w:storeItemID="{6C3C8BC8-F283-45AE-878A-BAB7291924A1}"/>
                 <w:text/>
               </w:sdtPr>
+              <w:sdtEndPr/>
               <w:sdtContent>
                 <w:r>
                   <w:rPr>
@@ -10282,6 +10358,7 @@
                 <w:dataBinding w:prefixMappings="xmlns:ns0='http://purl.org/dc/elements/1.1/' xmlns:ns1='http://schemas.openxmlformats.org/package/2006/metadata/core-properties' " w:xpath="/ns1:coreProperties[1]/ns1:keywords[1]" w:storeItemID="{6C3C8BC8-F283-45AE-878A-BAB7291924A1}"/>
                 <w:text/>
               </w:sdtPr>
+              <w:sdtEndPr/>
               <w:sdtContent>
                 <w:r>
                   <w:rPr>
@@ -10844,6 +10921,7 @@
                 <w:dataBinding w:prefixMappings="xmlns:ns0='http://purl.org/dc/elements/1.1/' xmlns:ns1='http://schemas.openxmlformats.org/package/2006/metadata/core-properties' " w:xpath="/ns1:coreProperties[1]/ns1:keywords[1]" w:storeItemID="{6C3C8BC8-F283-45AE-878A-BAB7291924A1}"/>
                 <w:text/>
               </w:sdtPr>
+              <w:sdtEndPr/>
               <w:sdtContent>
                 <w:r>
                   <w:rPr>
@@ -11194,14 +11272,27 @@
               <w:lastRenderedPageBreak/>
               <w:t xml:space="preserve">Table </w:t>
             </w:r>
-            <w:fldSimple w:instr=" SEQ Table \* ARABIC ">
-              <w:r>
-                <w:rPr>
-                  <w:noProof/>
-                </w:rPr>
-                <w:t>4</w:t>
-              </w:r>
-            </w:fldSimple>
+            <w:r>
+              <w:fldChar w:fldCharType="begin"/>
+            </w:r>
+            <w:r>
+              <w:instrText xml:space="preserve"> SEQ Table \* ARABIC </w:instrText>
+            </w:r>
+            <w:r>
+              <w:fldChar w:fldCharType="separate"/>
+            </w:r>
+            <w:r>
+              <w:rPr>
+                <w:noProof/>
+              </w:rPr>
+              <w:t>4</w:t>
+            </w:r>
+            <w:r>
+              <w:rPr>
+                <w:noProof/>
+              </w:rPr>
+              <w:fldChar w:fldCharType="end"/>
+            </w:r>
             <w:bookmarkEnd w:id="6"/>
           </w:p>
           <w:p>
@@ -11233,6 +11324,7 @@
                 <w:dataBinding w:prefixMappings="xmlns:ns0='http://purl.org/dc/elements/1.1/' xmlns:ns1='http://schemas.openxmlformats.org/package/2006/metadata/core-properties' " w:xpath="/ns1:coreProperties[1]/ns1:keywords[1]" w:storeItemID="{6C3C8BC8-F283-45AE-878A-BAB7291924A1}"/>
                 <w:text/>
               </w:sdtPr>
+              <w:sdtEndPr/>
               <w:sdtContent>
                 <w:r>
                   <w:rPr>
@@ -11333,6 +11425,7 @@
                 <w:dataBinding w:prefixMappings="xmlns:ns0='http://purl.org/dc/elements/1.1/' xmlns:ns1='http://schemas.openxmlformats.org/package/2006/metadata/core-properties' " w:xpath="/ns1:coreProperties[1]/ns1:keywords[1]" w:storeItemID="{6C3C8BC8-F283-45AE-878A-BAB7291924A1}"/>
                 <w:text/>
               </w:sdtPr>
+              <w:sdtEndPr/>
               <w:sdtContent>
                 <w:r>
                   <w:rPr>
@@ -11407,6 +11500,7 @@
                 <w:dataBinding w:prefixMappings="xmlns:ns0='http://purl.org/dc/elements/1.1/' xmlns:ns1='http://schemas.openxmlformats.org/package/2006/metadata/core-properties' " w:xpath="/ns1:coreProperties[1]/ns1:keywords[1]" w:storeItemID="{6C3C8BC8-F283-45AE-878A-BAB7291924A1}"/>
                 <w:text/>
               </w:sdtPr>
+              <w:sdtEndPr/>
               <w:sdtContent>
                 <w:r>
                   <w:rPr>
@@ -12460,6 +12554,7 @@
                 <w:dataBinding w:prefixMappings="xmlns:ns0='http://purl.org/dc/elements/1.1/' xmlns:ns1='http://schemas.openxmlformats.org/package/2006/metadata/core-properties' " w:xpath="/ns1:coreProperties[1]/ns1:keywords[1]" w:storeItemID="{6C3C8BC8-F283-45AE-878A-BAB7291924A1}"/>
                 <w:text/>
               </w:sdtPr>
+              <w:sdtEndPr/>
               <w:sdtContent>
                 <w:r>
                   <w:rPr>
@@ -12686,6 +12781,7 @@
                 <w:dataBinding w:prefixMappings="xmlns:ns0='http://purl.org/dc/elements/1.1/' xmlns:ns1='http://schemas.openxmlformats.org/package/2006/metadata/core-properties' " w:xpath="/ns1:coreProperties[1]/ns1:keywords[1]" w:storeItemID="{6C3C8BC8-F283-45AE-878A-BAB7291924A1}"/>
                 <w:text/>
               </w:sdtPr>
+              <w:sdtEndPr/>
               <w:sdtContent>
                 <w:r>
                   <w:rPr>
@@ -12903,6 +12999,7 @@
                 <w:dataBinding w:prefixMappings="xmlns:ns0='http://purl.org/dc/elements/1.1/' xmlns:ns1='http://schemas.openxmlformats.org/package/2006/metadata/core-properties' " w:xpath="/ns1:coreProperties[1]/ns1:keywords[1]" w:storeItemID="{6C3C8BC8-F283-45AE-878A-BAB7291924A1}"/>
                 <w:text/>
               </w:sdtPr>
+              <w:sdtEndPr/>
               <w:sdtContent>
                 <w:r>
                   <w:rPr>
@@ -13137,6 +13234,7 @@
                 <w:dataBinding w:prefixMappings="xmlns:ns0='http://purl.org/dc/elements/1.1/' xmlns:ns1='http://schemas.openxmlformats.org/package/2006/metadata/core-properties' " w:xpath="/ns1:coreProperties[1]/ns1:keywords[1]" w:storeItemID="{6C3C8BC8-F283-45AE-878A-BAB7291924A1}"/>
                 <w:text/>
               </w:sdtPr>
+              <w:sdtEndPr/>
               <w:sdtContent>
                 <w:r>
                   <w:rPr>
@@ -13356,6 +13454,7 @@
                 <w:dataBinding w:prefixMappings="xmlns:ns0='http://purl.org/dc/elements/1.1/' xmlns:ns1='http://schemas.openxmlformats.org/package/2006/metadata/core-properties' " w:xpath="/ns1:coreProperties[1]/ns1:keywords[1]" w:storeItemID="{6C3C8BC8-F283-45AE-878A-BAB7291924A1}"/>
                 <w:text/>
               </w:sdtPr>
+              <w:sdtEndPr/>
               <w:sdtContent>
                 <w:r>
                   <w:rPr>
@@ -13591,6 +13690,7 @@
                 <w:dataBinding w:prefixMappings="xmlns:ns0='http://purl.org/dc/elements/1.1/' xmlns:ns1='http://schemas.openxmlformats.org/package/2006/metadata/core-properties' " w:xpath="/ns1:coreProperties[1]/ns1:keywords[1]" w:storeItemID="{6C3C8BC8-F283-45AE-878A-BAB7291924A1}"/>
                 <w:text/>
               </w:sdtPr>
+              <w:sdtEndPr/>
               <w:sdtContent>
                 <w:r>
                   <w:rPr>
@@ -13829,6 +13929,7 @@
                 <w:dataBinding w:prefixMappings="xmlns:ns0='http://purl.org/dc/elements/1.1/' xmlns:ns1='http://schemas.openxmlformats.org/package/2006/metadata/core-properties' " w:xpath="/ns1:coreProperties[1]/ns1:keywords[1]" w:storeItemID="{6C3C8BC8-F283-45AE-878A-BAB7291924A1}"/>
                 <w:text/>
               </w:sdtPr>
+              <w:sdtEndPr/>
               <w:sdtContent>
                 <w:r>
                   <w:rPr>
@@ -14421,6 +14522,7 @@
           <w:dataBinding w:prefixMappings="xmlns:ns0='http://purl.org/dc/elements/1.1/' xmlns:ns1='http://schemas.openxmlformats.org/package/2006/metadata/core-properties' " w:xpath="/ns1:coreProperties[1]/ns1:keywords[1]" w:storeItemID="{6C3C8BC8-F283-45AE-878A-BAB7291924A1}"/>
           <w:text/>
         </w:sdtPr>
+        <w:sdtEndPr/>
         <w:sdtContent>
           <w:r>
             <w:rPr>
@@ -14792,14 +14894,27 @@
       <w:r>
         <w:t xml:space="preserve">Appendix </w:t>
       </w:r>
-      <w:fldSimple w:instr=" SEQ Appendix \* ALPHABETIC ">
-        <w:r>
-          <w:rPr>
-            <w:noProof/>
-          </w:rPr>
-          <w:t>A</w:t>
-        </w:r>
-      </w:fldSimple>
+      <w:r>
+        <w:fldChar w:fldCharType="begin"/>
+      </w:r>
+      <w:r>
+        <w:instrText xml:space="preserve"> SEQ Appendix \* ALPHABETIC </w:instrText>
+      </w:r>
+      <w:r>
+        <w:fldChar w:fldCharType="separate"/>
+      </w:r>
+      <w:r>
+        <w:rPr>
+          <w:noProof/>
+        </w:rPr>
+        <w:t>A</w:t>
+      </w:r>
+      <w:r>
+        <w:rPr>
+          <w:noProof/>
+        </w:rPr>
+        <w:fldChar w:fldCharType="end"/>
+      </w:r>
       <w:bookmarkEnd w:id="8"/>
     </w:p>
     <w:p>
@@ -14892,6 +15007,7 @@
           <w:dataBinding w:prefixMappings="xmlns:ns0='http://purl.org/dc/elements/1.1/' xmlns:ns1='http://schemas.openxmlformats.org/package/2006/metadata/core-properties' " w:xpath="/ns1:coreProperties[1]/ns1:keywords[1]" w:storeItemID="{6C3C8BC8-F283-45AE-878A-BAB7291924A1}"/>
           <w:text/>
         </w:sdtPr>
+        <w:sdtEndPr/>
         <w:sdtContent>
           <w:r>
             <w:t>Inventory Preprocessor</w:t>
@@ -14956,6 +15072,7 @@
           <w:dataBinding w:prefixMappings="xmlns:ns0='http://purl.org/dc/elements/1.1/' xmlns:ns1='http://schemas.openxmlformats.org/package/2006/metadata/core-properties' " w:xpath="/ns1:coreProperties[1]/ns1:keywords[1]" w:storeItemID="{6C3C8BC8-F283-45AE-878A-BAB7291924A1}"/>
           <w:text/>
         </w:sdtPr>
+        <w:sdtEndPr/>
         <w:sdtContent>
           <w:r>
             <w:t>Inventory Preprocessor</w:t>
@@ -15053,14 +15170,27 @@
             <w:r>
               <w:t xml:space="preserve">Table </w:t>
             </w:r>
-            <w:fldSimple w:instr=" SEQ Table \* ARABIC ">
-              <w:r>
-                <w:rPr>
-                  <w:noProof/>
-                </w:rPr>
-                <w:t>5</w:t>
-              </w:r>
-            </w:fldSimple>
+            <w:r>
+              <w:fldChar w:fldCharType="begin"/>
+            </w:r>
+            <w:r>
+              <w:instrText xml:space="preserve"> SEQ Table \* ARABIC </w:instrText>
+            </w:r>
+            <w:r>
+              <w:fldChar w:fldCharType="separate"/>
+            </w:r>
+            <w:r>
+              <w:rPr>
+                <w:noProof/>
+              </w:rPr>
+              <w:t>5</w:t>
+            </w:r>
+            <w:r>
+              <w:rPr>
+                <w:noProof/>
+              </w:rPr>
+              <w:fldChar w:fldCharType="end"/>
+            </w:r>
           </w:p>
           <w:p>
             <w:pPr>
@@ -15091,6 +15221,7 @@
                 <w:dataBinding w:prefixMappings="xmlns:ns0='http://purl.org/dc/elements/1.1/' xmlns:ns1='http://schemas.openxmlformats.org/package/2006/metadata/core-properties' " w:xpath="/ns1:coreProperties[1]/ns1:keywords[1]" w:storeItemID="{6C3C8BC8-F283-45AE-878A-BAB7291924A1}"/>
                 <w:text/>
               </w:sdtPr>
+              <w:sdtEndPr/>
               <w:sdtContent>
                 <w:r>
                   <w:rPr>
@@ -15167,6 +15298,7 @@
                 <w:dataBinding w:prefixMappings="xmlns:ns0='http://purl.org/dc/elements/1.1/' xmlns:ns1='http://schemas.openxmlformats.org/package/2006/metadata/core-properties' " w:xpath="/ns1:coreProperties[1]/ns1:keywords[1]" w:storeItemID="{6C3C8BC8-F283-45AE-878A-BAB7291924A1}"/>
                 <w:text/>
               </w:sdtPr>
+              <w:sdtEndPr/>
               <w:sdtContent>
                 <w:r>
                   <w:rPr>
@@ -15241,6 +15373,7 @@
                 <w:dataBinding w:prefixMappings="xmlns:ns0='http://purl.org/dc/elements/1.1/' xmlns:ns1='http://schemas.openxmlformats.org/package/2006/metadata/core-properties' " w:xpath="/ns1:coreProperties[1]/ns1:keywords[1]" w:storeItemID="{6C3C8BC8-F283-45AE-878A-BAB7291924A1}"/>
                 <w:text/>
               </w:sdtPr>
+              <w:sdtEndPr/>
               <w:sdtContent>
                 <w:r>
                   <w:rPr>
@@ -16205,6 +16338,7 @@
                 <w:dataBinding w:prefixMappings="xmlns:ns0='http://purl.org/dc/elements/1.1/' xmlns:ns1='http://schemas.openxmlformats.org/package/2006/metadata/core-properties' " w:xpath="/ns1:coreProperties[1]/ns1:keywords[1]" w:storeItemID="{6C3C8BC8-F283-45AE-878A-BAB7291924A1}"/>
                 <w:text/>
               </w:sdtPr>
+              <w:sdtEndPr/>
               <w:sdtContent>
                 <w:r>
                   <w:rPr>
@@ -16421,6 +16555,7 @@
                 <w:dataBinding w:prefixMappings="xmlns:ns0='http://purl.org/dc/elements/1.1/' xmlns:ns1='http://schemas.openxmlformats.org/package/2006/metadata/core-properties' " w:xpath="/ns1:coreProperties[1]/ns1:keywords[1]" w:storeItemID="{6C3C8BC8-F283-45AE-878A-BAB7291924A1}"/>
                 <w:text/>
               </w:sdtPr>
+              <w:sdtEndPr/>
               <w:sdtContent>
                 <w:r>
                   <w:rPr>
@@ -16638,6 +16773,7 @@
                 <w:dataBinding w:prefixMappings="xmlns:ns0='http://purl.org/dc/elements/1.1/' xmlns:ns1='http://schemas.openxmlformats.org/package/2006/metadata/core-properties' " w:xpath="/ns1:coreProperties[1]/ns1:keywords[1]" w:storeItemID="{6C3C8BC8-F283-45AE-878A-BAB7291924A1}"/>
                 <w:text/>
               </w:sdtPr>
+              <w:sdtEndPr/>
               <w:sdtContent>
                 <w:r>
                   <w:rPr>
@@ -16864,6 +17000,7 @@
                 <w:dataBinding w:prefixMappings="xmlns:ns0='http://purl.org/dc/elements/1.1/' xmlns:ns1='http://schemas.openxmlformats.org/package/2006/metadata/core-properties' " w:xpath="/ns1:coreProperties[1]/ns1:keywords[1]" w:storeItemID="{6C3C8BC8-F283-45AE-878A-BAB7291924A1}"/>
                 <w:text/>
               </w:sdtPr>
+              <w:sdtEndPr/>
               <w:sdtContent>
                 <w:r>
                   <w:rPr>
@@ -17076,6 +17213,7 @@
                 <w:dataBinding w:prefixMappings="xmlns:ns0='http://purl.org/dc/elements/1.1/' xmlns:ns1='http://schemas.openxmlformats.org/package/2006/metadata/core-properties' " w:xpath="/ns1:coreProperties[1]/ns1:keywords[1]" w:storeItemID="{6C3C8BC8-F283-45AE-878A-BAB7291924A1}"/>
                 <w:text/>
               </w:sdtPr>
+              <w:sdtEndPr/>
               <w:sdtContent>
                 <w:r>
                   <w:rPr>
@@ -17302,6 +17440,7 @@
                 <w:dataBinding w:prefixMappings="xmlns:ns0='http://purl.org/dc/elements/1.1/' xmlns:ns1='http://schemas.openxmlformats.org/package/2006/metadata/core-properties' " w:xpath="/ns1:coreProperties[1]/ns1:keywords[1]" w:storeItemID="{6C3C8BC8-F283-45AE-878A-BAB7291924A1}"/>
                 <w:text/>
               </w:sdtPr>
+              <w:sdtEndPr/>
               <w:sdtContent>
                 <w:r>
                   <w:rPr>
@@ -17528,6 +17667,7 @@
                 <w:dataBinding w:prefixMappings="xmlns:ns0='http://purl.org/dc/elements/1.1/' xmlns:ns1='http://schemas.openxmlformats.org/package/2006/metadata/core-properties' " w:xpath="/ns1:coreProperties[1]/ns1:keywords[1]" w:storeItemID="{6C3C8BC8-F283-45AE-878A-BAB7291924A1}"/>
                 <w:text/>
               </w:sdtPr>
+              <w:sdtEndPr/>
               <w:sdtContent>
                 <w:r>
                   <w:rPr>
@@ -17643,14 +17783,27 @@
       <w:r>
         <w:t xml:space="preserve">Appendix </w:t>
       </w:r>
-      <w:fldSimple w:instr=" SEQ Appendix \* ALPHABETIC ">
-        <w:r>
-          <w:rPr>
-            <w:noProof/>
-          </w:rPr>
-          <w:t>B</w:t>
-        </w:r>
-      </w:fldSimple>
+      <w:r>
+        <w:fldChar w:fldCharType="begin"/>
+      </w:r>
+      <w:r>
+        <w:instrText xml:space="preserve"> SEQ Appendix \* ALPHABETIC </w:instrText>
+      </w:r>
+      <w:r>
+        <w:fldChar w:fldCharType="separate"/>
+      </w:r>
+      <w:r>
+        <w:rPr>
+          <w:noProof/>
+        </w:rPr>
+        <w:t>B</w:t>
+      </w:r>
+      <w:r>
+        <w:rPr>
+          <w:noProof/>
+        </w:rPr>
+        <w:fldChar w:fldCharType="end"/>
+      </w:r>
     </w:p>
     <w:p>
       <w:pPr>
@@ -17770,6 +17923,7 @@
                 <w:dataBinding w:prefixMappings="xmlns:ns0='http://purl.org/dc/elements/1.1/' xmlns:ns1='http://schemas.openxmlformats.org/package/2006/metadata/core-properties' " w:xpath="/ns1:coreProperties[1]/ns1:keywords[1]" w:storeItemID="{6C3C8BC8-F283-45AE-878A-BAB7291924A1}"/>
                 <w:text/>
               </w:sdtPr>
+              <w:sdtEndPr/>
               <w:sdtContent>
                 <w:r>
                   <w:rPr>
@@ -17846,6 +18000,7 @@
                 <w:dataBinding w:prefixMappings="xmlns:ns0='http://purl.org/dc/elements/1.1/' xmlns:ns1='http://schemas.openxmlformats.org/package/2006/metadata/core-properties' " w:xpath="/ns1:coreProperties[1]/ns1:keywords[1]" w:storeItemID="{6C3C8BC8-F283-45AE-878A-BAB7291924A1}"/>
                 <w:text/>
               </w:sdtPr>
+              <w:sdtEndPr/>
               <w:sdtContent>
                 <w:r>
                   <w:rPr>
@@ -17920,6 +18075,7 @@
                 <w:dataBinding w:prefixMappings="xmlns:ns0='http://purl.org/dc/elements/1.1/' xmlns:ns1='http://schemas.openxmlformats.org/package/2006/metadata/core-properties' " w:xpath="/ns1:coreProperties[1]/ns1:keywords[1]" w:storeItemID="{6C3C8BC8-F283-45AE-878A-BAB7291924A1}"/>
                 <w:text/>
               </w:sdtPr>
+              <w:sdtEndPr/>
               <w:sdtContent>
                 <w:r>
                   <w:rPr>
@@ -18458,6 +18614,7 @@
                 <w:dataBinding w:prefixMappings="xmlns:ns0='http://purl.org/dc/elements/1.1/' xmlns:ns1='http://schemas.openxmlformats.org/package/2006/metadata/core-properties' " w:xpath="/ns1:coreProperties[1]/ns1:keywords[1]" w:storeItemID="{6C3C8BC8-F283-45AE-878A-BAB7291924A1}"/>
                 <w:text/>
               </w:sdtPr>
+              <w:sdtEndPr/>
               <w:sdtContent>
                 <w:r>
                   <w:rPr>
@@ -24483,6 +24640,7 @@
     <w:rsid w:val="000B660F"/>
     <w:rsid w:val="000C09B6"/>
     <w:rsid w:val="000C2874"/>
+    <w:rsid w:val="000F7D9D"/>
     <w:rsid w:val="0010705E"/>
     <w:rsid w:val="001D494B"/>
     <w:rsid w:val="00226593"/>
@@ -25130,34 +25288,6 @@
     <w:name w:val="32C90DF9CE434571ACD8087902777291"/>
     <w:rsid w:val="007D5989"/>
   </w:style>
-  <w:style w:type="paragraph" w:customStyle="1" w:styleId="A428EE6E6CB74F59AA7EEBE9CF249B50">
-    <w:name w:val="A428EE6E6CB74F59AA7EEBE9CF249B50"/>
-    <w:rsid w:val="007D5989"/>
-  </w:style>
-  <w:style w:type="paragraph" w:customStyle="1" w:styleId="C0387DBB77B04EC3B697F14D4474A0A4">
-    <w:name w:val="C0387DBB77B04EC3B697F14D4474A0A4"/>
-    <w:rsid w:val="007D5989"/>
-  </w:style>
-  <w:style w:type="paragraph" w:customStyle="1" w:styleId="DAA4BEBD77E7448585DA40C8D03853F9">
-    <w:name w:val="DAA4BEBD77E7448585DA40C8D03853F9"/>
-    <w:rsid w:val="007D5989"/>
-  </w:style>
-  <w:style w:type="paragraph" w:customStyle="1" w:styleId="0F8835DAD9AA4327A72E36862B9EE98A">
-    <w:name w:val="0F8835DAD9AA4327A72E36862B9EE98A"/>
-    <w:rsid w:val="007D5989"/>
-  </w:style>
-  <w:style w:type="paragraph" w:customStyle="1" w:styleId="A43F1251E02A4EA8BE726344C47F507A">
-    <w:name w:val="A43F1251E02A4EA8BE726344C47F507A"/>
-    <w:rsid w:val="007D5989"/>
-  </w:style>
-  <w:style w:type="paragraph" w:customStyle="1" w:styleId="0A9F23F9EA094789892DF3396BB14D8B">
-    <w:name w:val="0A9F23F9EA094789892DF3396BB14D8B"/>
-    <w:rsid w:val="007D5989"/>
-  </w:style>
-  <w:style w:type="paragraph" w:customStyle="1" w:styleId="2063091FC64C4C6988A7FBE9ED3C52C4">
-    <w:name w:val="2063091FC64C4C6988A7FBE9ED3C52C4"/>
-    <w:rsid w:val="007D5989"/>
-  </w:style>
   <w:style w:type="paragraph" w:customStyle="1" w:styleId="1291FA7F8E454F138AC0E0B7D9CF50F7">
     <w:name w:val="1291FA7F8E454F138AC0E0B7D9CF50F7"/>
     <w:rsid w:val="0080757D"/>
@@ -25492,25 +25622,6 @@
 </file>
 
 <file path=customXml/item1.xml><?xml version="1.0" encoding="utf-8"?>
-<b:Sources xmlns:b="http://schemas.openxmlformats.org/officeDocument/2006/bibliography" xmlns="http://schemas.openxmlformats.org/officeDocument/2006/bibliography" SelectedStyle="\APASixthEditionOfficeOnline.xsl" StyleName="APA" Version="6"/>
-</file>
-
-<file path=customXml/item2.xml><?xml version="1.0" encoding="utf-8"?>
-<p:properties xmlns:p="http://schemas.microsoft.com/office/2006/metadata/properties" xmlns:xsi="http://www.w3.org/2001/XMLSchema-instance" xmlns:pc="http://schemas.microsoft.com/office/infopath/2007/PartnerControls">
-  <documentManagement/>
-</p:properties>
-</file>
-
-<file path=customXml/item3.xml><?xml version="1.0" encoding="utf-8"?>
-<?mso-contentType ?>
-<FormTemplates xmlns="http://schemas.microsoft.com/sharepoint/v3/contenttype/forms">
-  <Display>DocumentLibraryForm</Display>
-  <Edit>DocumentLibraryForm</Edit>
-  <New>DocumentLibraryForm</New>
-</FormTemplates>
-</file>
-
-<file path=customXml/item4.xml><?xml version="1.0" encoding="utf-8"?>
 <ct:contentTypeSchema xmlns:ct="http://schemas.microsoft.com/office/2006/metadata/contentType" xmlns:ma="http://schemas.microsoft.com/office/2006/metadata/properties/metaAttributes" ct:_="" ma:_="" ma:contentTypeName="Document" ma:contentTypeID="0x010100092ED8BFBE6B3A4EA77F2F6C3B7D5F03" ma:contentTypeVersion="8" ma:contentTypeDescription="Create a new document." ma:contentTypeScope="" ma:versionID="796696fc8e9b9101acb13fc7b732803f">
   <xsd:schema xmlns:xsd="http://www.w3.org/2001/XMLSchema" xmlns:xs="http://www.w3.org/2001/XMLSchema" xmlns:p="http://schemas.microsoft.com/office/2006/metadata/properties" xmlns:ns2="786b8faf-106f-4958-a2b4-f779ae144ea5" targetNamespace="http://schemas.microsoft.com/office/2006/metadata/properties" ma:root="true" ma:fieldsID="7e5bcc9bcf80405593e224788f38d223" ns2:_="">
     <xsd:import namespace="786b8faf-106f-4958-a2b4-f779ae144ea5"/>
@@ -25682,32 +25793,26 @@
 </ct:contentTypeSchema>
 </file>
 
-<file path=customXml/itemProps1.xml><?xml version="1.0" encoding="utf-8"?>
-<ds:datastoreItem xmlns:ds="http://schemas.openxmlformats.org/officeDocument/2006/customXml" ds:itemID="{6A634BC2-6242-4419-A29C-A9CB7CE157C0}">
-  <ds:schemaRefs>
-    <ds:schemaRef ds:uri="http://schemas.openxmlformats.org/officeDocument/2006/bibliography"/>
-  </ds:schemaRefs>
-</ds:datastoreItem>
+<file path=customXml/item2.xml><?xml version="1.0" encoding="utf-8"?>
+<?mso-contentType ?>
+<FormTemplates xmlns="http://schemas.microsoft.com/sharepoint/v3/contenttype/forms">
+  <Display>DocumentLibraryForm</Display>
+  <Edit>DocumentLibraryForm</Edit>
+  <New>DocumentLibraryForm</New>
+</FormTemplates>
 </file>
 
-<file path=customXml/itemProps2.xml><?xml version="1.0" encoding="utf-8"?>
-<ds:datastoreItem xmlns:ds="http://schemas.openxmlformats.org/officeDocument/2006/customXml" ds:itemID="{E06CAFCD-6133-4BF3-A671-56544DC9D586}">
-  <ds:schemaRefs>
-    <ds:schemaRef ds:uri="http://schemas.microsoft.com/office/2006/metadata/properties"/>
-    <ds:schemaRef ds:uri="http://schemas.microsoft.com/office/infopath/2007/PartnerControls"/>
-  </ds:schemaRefs>
-</ds:datastoreItem>
+<file path=customXml/item3.xml><?xml version="1.0" encoding="utf-8"?>
+<p:properties xmlns:p="http://schemas.microsoft.com/office/2006/metadata/properties" xmlns:xsi="http://www.w3.org/2001/XMLSchema-instance" xmlns:pc="http://schemas.microsoft.com/office/infopath/2007/PartnerControls">
+  <documentManagement/>
+</p:properties>
 </file>
 
-<file path=customXml/itemProps3.xml><?xml version="1.0" encoding="utf-8"?>
-<ds:datastoreItem xmlns:ds="http://schemas.openxmlformats.org/officeDocument/2006/customXml" ds:itemID="{8D42678C-F8F3-49FD-9D71-B1240709B3FD}">
-  <ds:schemaRefs>
-    <ds:schemaRef ds:uri="http://schemas.microsoft.com/sharepoint/v3/contenttype/forms"/>
-  </ds:schemaRefs>
-</ds:datastoreItem>
+<file path=customXml/item4.xml><?xml version="1.0" encoding="utf-8"?>
+<b:Sources xmlns:b="http://schemas.openxmlformats.org/officeDocument/2006/bibliography" xmlns="http://schemas.openxmlformats.org/officeDocument/2006/bibliography" SelectedStyle="\APASixthEditionOfficeOnline.xsl" StyleName="APA" Version="6"/>
 </file>
 
-<file path=customXml/itemProps4.xml><?xml version="1.0" encoding="utf-8"?>
+<file path=customXml/itemProps1.xml><?xml version="1.0" encoding="utf-8"?>
 <ds:datastoreItem xmlns:ds="http://schemas.openxmlformats.org/officeDocument/2006/customXml" ds:itemID="{1FAACE68-BB26-42D3-BF86-4B60A8669896}">
   <ds:schemaRefs>
     <ds:schemaRef ds:uri="http://schemas.microsoft.com/office/2006/metadata/contentType"/>
@@ -25723,4 +25828,29 @@
     <ds:schemaRef ds:uri="http://schemas.microsoft.com/internal/obd"/>
   </ds:schemaRefs>
 </ds:datastoreItem>
+</file>
+
+<file path=customXml/itemProps2.xml><?xml version="1.0" encoding="utf-8"?>
+<ds:datastoreItem xmlns:ds="http://schemas.openxmlformats.org/officeDocument/2006/customXml" ds:itemID="{8D42678C-F8F3-49FD-9D71-B1240709B3FD}">
+  <ds:schemaRefs>
+    <ds:schemaRef ds:uri="http://schemas.microsoft.com/sharepoint/v3/contenttype/forms"/>
+  </ds:schemaRefs>
+</ds:datastoreItem>
+</file>
+
+<file path=customXml/itemProps3.xml><?xml version="1.0" encoding="utf-8"?>
+<ds:datastoreItem xmlns:ds="http://schemas.openxmlformats.org/officeDocument/2006/customXml" ds:itemID="{E06CAFCD-6133-4BF3-A671-56544DC9D586}">
+  <ds:schemaRefs>
+    <ds:schemaRef ds:uri="http://schemas.microsoft.com/office/2006/metadata/properties"/>
+    <ds:schemaRef ds:uri="http://schemas.microsoft.com/office/infopath/2007/PartnerControls"/>
+  </ds:schemaRefs>
+</ds:datastoreItem>
+</file>
+
+<file path=customXml/itemProps4.xml><?xml version="1.0" encoding="utf-8"?>
+<ds:datastoreItem xmlns:ds="http://schemas.openxmlformats.org/officeDocument/2006/customXml" ds:itemID="{6A634BC2-6242-4419-A29C-A9CB7CE157C0}">
+  <ds:schemaRefs>
+    <ds:schemaRef ds:uri="http://schemas.openxmlformats.org/officeDocument/2006/bibliography"/>
+  </ds:schemaRefs>
+</ds:datastoreItem>
 </file>
</xml_diff>

<commit_message>
Drafting the testing steps, this is going to take some time...
</commit_message>
<xml_diff>
--- a/docs/00_inventory-preprocessor_inventory_pp.py.docx
+++ b/docs/00_inventory-preprocessor_inventory_pp.py.docx
@@ -47,7 +47,6 @@
           <w:dataBinding w:prefixMappings="xmlns:ns0='http://purl.org/dc/elements/1.1/' xmlns:ns1='http://schemas.openxmlformats.org/package/2006/metadata/core-properties' " w:xpath="/ns1:coreProperties[1]/ns1:keywords[1]" w:storeItemID="{6C3C8BC8-F283-45AE-878A-BAB7291924A1}"/>
           <w:text/>
         </w:sdtPr>
-        <w:sdtEndPr/>
         <w:sdtContent>
           <w:r>
             <w:rPr>
@@ -208,7 +207,6 @@
           <w:dataBinding w:prefixMappings="xmlns:ns0='http://purl.org/dc/elements/1.1/' xmlns:ns1='http://schemas.openxmlformats.org/package/2006/metadata/core-properties' " w:xpath="/ns1:coreProperties[1]/ns1:keywords[1]" w:storeItemID="{6C3C8BC8-F283-45AE-878A-BAB7291924A1}"/>
           <w:text/>
         </w:sdtPr>
-        <w:sdtEndPr/>
         <w:sdtContent>
           <w:r>
             <w:rPr>
@@ -743,7 +741,6 @@
           <w:dataBinding w:prefixMappings="xmlns:ns0='http://purl.org/dc/elements/1.1/' xmlns:ns1='http://schemas.openxmlformats.org/package/2006/metadata/core-properties' " w:xpath="/ns1:coreProperties[1]/ns1:keywords[1]" w:storeItemID="{6C3C8BC8-F283-45AE-878A-BAB7291924A1}"/>
           <w:text/>
         </w:sdtPr>
-        <w:sdtEndPr/>
         <w:sdtContent>
           <w:r>
             <w:rPr>
@@ -2978,7 +2975,6 @@
           <w:dataBinding w:prefixMappings="xmlns:ns0='http://purl.org/dc/elements/1.1/' xmlns:ns1='http://schemas.openxmlformats.org/package/2006/metadata/core-properties' " w:xpath="/ns1:coreProperties[1]/ns1:keywords[1]" w:storeItemID="{6C3C8BC8-F283-45AE-878A-BAB7291924A1}"/>
           <w:text/>
         </w:sdtPr>
-        <w:sdtEndPr/>
         <w:sdtContent>
           <w:r>
             <w:rPr>
@@ -3283,21 +3279,11 @@
             <w:r>
               <w:t xml:space="preserve">Table </w:t>
             </w:r>
-            <w:r>
-              <w:fldChar w:fldCharType="begin"/>
-            </w:r>
-            <w:r>
-              <w:instrText xml:space="preserve"> SEQ Table \* ARABIC </w:instrText>
-            </w:r>
-            <w:r>
-              <w:fldChar w:fldCharType="separate"/>
-            </w:r>
-            <w:r>
-              <w:t>1</w:t>
-            </w:r>
-            <w:r>
-              <w:fldChar w:fldCharType="end"/>
-            </w:r>
+            <w:fldSimple w:instr=" SEQ Table \* ARABIC ">
+              <w:r>
+                <w:t>1</w:t>
+              </w:r>
+            </w:fldSimple>
           </w:p>
           <w:p>
             <w:pPr>
@@ -6703,7 +6689,6 @@
           <w:dataBinding w:prefixMappings="xmlns:ns0='http://purl.org/dc/elements/1.1/' xmlns:ns1='http://schemas.openxmlformats.org/package/2006/metadata/core-properties' " w:xpath="/ns1:coreProperties[1]/ns1:keywords[1]" w:storeItemID="{6C3C8BC8-F283-45AE-878A-BAB7291924A1}"/>
           <w:text/>
         </w:sdtPr>
-        <w:sdtEndPr/>
         <w:sdtContent>
           <w:r>
             <w:rPr>
@@ -6748,7 +6733,6 @@
           <w:dataBinding w:prefixMappings="xmlns:ns0='http://purl.org/dc/elements/1.1/' xmlns:ns1='http://schemas.openxmlformats.org/package/2006/metadata/core-properties' " w:xpath="/ns1:coreProperties[1]/ns1:keywords[1]" w:storeItemID="{6C3C8BC8-F283-45AE-878A-BAB7291924A1}"/>
           <w:text/>
         </w:sdtPr>
-        <w:sdtEndPr/>
         <w:sdtContent>
           <w:r>
             <w:rPr>
@@ -6807,7 +6791,6 @@
           <w:dataBinding w:prefixMappings="xmlns:ns0='http://purl.org/dc/elements/1.1/' xmlns:ns1='http://schemas.openxmlformats.org/package/2006/metadata/core-properties' " w:xpath="/ns1:coreProperties[1]/ns1:keywords[1]" w:storeItemID="{6C3C8BC8-F283-45AE-878A-BAB7291924A1}"/>
           <w:text/>
         </w:sdtPr>
-        <w:sdtEndPr/>
         <w:sdtContent>
           <w:r>
             <w:rPr>
@@ -6942,7 +6925,6 @@
           <w:dataBinding w:prefixMappings="xmlns:ns0='http://purl.org/dc/elements/1.1/' xmlns:ns1='http://schemas.openxmlformats.org/package/2006/metadata/core-properties' " w:xpath="/ns1:coreProperties[1]/ns1:keywords[1]" w:storeItemID="{6C3C8BC8-F283-45AE-878A-BAB7291924A1}"/>
           <w:text/>
         </w:sdtPr>
-        <w:sdtEndPr/>
         <w:sdtContent>
           <w:r>
             <w:rPr>
@@ -7122,7 +7104,6 @@
           <w:dataBinding w:prefixMappings="xmlns:ns0='http://purl.org/dc/elements/1.1/' xmlns:ns1='http://schemas.openxmlformats.org/package/2006/metadata/core-properties' " w:xpath="/ns1:coreProperties[1]/ns1:keywords[1]" w:storeItemID="{6C3C8BC8-F283-45AE-878A-BAB7291924A1}"/>
           <w:text/>
         </w:sdtPr>
-        <w:sdtEndPr/>
         <w:sdtContent>
           <w:r>
             <w:rPr>
@@ -7315,7 +7296,6 @@
           <w:dataBinding w:prefixMappings="xmlns:ns0='http://purl.org/dc/elements/1.1/' xmlns:ns1='http://schemas.openxmlformats.org/package/2006/metadata/core-properties' " w:xpath="/ns1:coreProperties[1]/ns1:keywords[1]" w:storeItemID="{6C3C8BC8-F283-45AE-878A-BAB7291924A1}"/>
           <w:text/>
         </w:sdtPr>
-        <w:sdtEndPr/>
         <w:sdtContent>
           <w:r>
             <w:rPr>
@@ -7450,7 +7430,6 @@
           <w:dataBinding w:prefixMappings="xmlns:ns0='http://purl.org/dc/elements/1.1/' xmlns:ns1='http://schemas.openxmlformats.org/package/2006/metadata/core-properties' " w:xpath="/ns1:coreProperties[1]/ns1:keywords[1]" w:storeItemID="{6C3C8BC8-F283-45AE-878A-BAB7291924A1}"/>
           <w:text/>
         </w:sdtPr>
-        <w:sdtEndPr/>
         <w:sdtContent>
           <w:r>
             <w:rPr>
@@ -7994,7 +7973,6 @@
           <w:dataBinding w:prefixMappings="xmlns:ns0='http://purl.org/dc/elements/1.1/' xmlns:ns1='http://schemas.openxmlformats.org/package/2006/metadata/core-properties' " w:xpath="/ns1:coreProperties[1]/ns1:keywords[1]" w:storeItemID="{6C3C8BC8-F283-45AE-878A-BAB7291924A1}"/>
           <w:text/>
         </w:sdtPr>
-        <w:sdtEndPr/>
         <w:sdtContent>
           <w:r>
             <w:rPr>
@@ -8121,27 +8099,14 @@
             <w:r>
               <w:t xml:space="preserve">Table </w:t>
             </w:r>
-            <w:r>
-              <w:fldChar w:fldCharType="begin"/>
-            </w:r>
-            <w:r>
-              <w:instrText xml:space="preserve"> SEQ Table \* ARABIC </w:instrText>
-            </w:r>
-            <w:r>
-              <w:fldChar w:fldCharType="separate"/>
-            </w:r>
-            <w:r>
-              <w:rPr>
-                <w:noProof/>
-              </w:rPr>
-              <w:t>2</w:t>
-            </w:r>
-            <w:r>
-              <w:rPr>
-                <w:noProof/>
-              </w:rPr>
-              <w:fldChar w:fldCharType="end"/>
-            </w:r>
+            <w:fldSimple w:instr=" SEQ Table \* ARABIC ">
+              <w:r>
+                <w:rPr>
+                  <w:noProof/>
+                </w:rPr>
+                <w:t>2</w:t>
+              </w:r>
+            </w:fldSimple>
             <w:bookmarkEnd w:id="4"/>
           </w:p>
           <w:p>
@@ -9946,7 +9911,6 @@
           <w:dataBinding w:prefixMappings="xmlns:ns0='http://purl.org/dc/elements/1.1/' xmlns:ns1='http://schemas.openxmlformats.org/package/2006/metadata/core-properties' " w:xpath="/ns1:coreProperties[1]/ns1:keywords[1]" w:storeItemID="{6C3C8BC8-F283-45AE-878A-BAB7291924A1}"/>
           <w:text/>
         </w:sdtPr>
-        <w:sdtEndPr/>
         <w:sdtContent>
           <w:r>
             <w:rPr>
@@ -10053,7 +10017,6 @@
           <w:dataBinding w:prefixMappings="xmlns:ns0='http://purl.org/dc/elements/1.1/' xmlns:ns1='http://schemas.openxmlformats.org/package/2006/metadata/core-properties' " w:xpath="/ns1:coreProperties[1]/ns1:keywords[1]" w:storeItemID="{6C3C8BC8-F283-45AE-878A-BAB7291924A1}"/>
           <w:text/>
         </w:sdtPr>
-        <w:sdtEndPr/>
         <w:sdtContent>
           <w:r>
             <w:rPr>
@@ -10154,27 +10117,14 @@
             <w:r>
               <w:t xml:space="preserve">Table </w:t>
             </w:r>
-            <w:r>
-              <w:fldChar w:fldCharType="begin"/>
-            </w:r>
-            <w:r>
-              <w:instrText xml:space="preserve"> SEQ Table \* ARABIC </w:instrText>
-            </w:r>
-            <w:r>
-              <w:fldChar w:fldCharType="separate"/>
-            </w:r>
-            <w:r>
-              <w:rPr>
-                <w:noProof/>
-              </w:rPr>
-              <w:t>3</w:t>
-            </w:r>
-            <w:r>
-              <w:rPr>
-                <w:noProof/>
-              </w:rPr>
-              <w:fldChar w:fldCharType="end"/>
-            </w:r>
+            <w:fldSimple w:instr=" SEQ Table \* ARABIC ">
+              <w:r>
+                <w:rPr>
+                  <w:noProof/>
+                </w:rPr>
+                <w:t>3</w:t>
+              </w:r>
+            </w:fldSimple>
             <w:bookmarkEnd w:id="5"/>
           </w:p>
           <w:p>
@@ -10206,7 +10156,6 @@
                 <w:dataBinding w:prefixMappings="xmlns:ns0='http://purl.org/dc/elements/1.1/' xmlns:ns1='http://schemas.openxmlformats.org/package/2006/metadata/core-properties' " w:xpath="/ns1:coreProperties[1]/ns1:keywords[1]" w:storeItemID="{6C3C8BC8-F283-45AE-878A-BAB7291924A1}"/>
                 <w:text/>
               </w:sdtPr>
-              <w:sdtEndPr/>
               <w:sdtContent>
                 <w:r>
                   <w:rPr>
@@ -10283,7 +10232,6 @@
                 <w:dataBinding w:prefixMappings="xmlns:ns0='http://purl.org/dc/elements/1.1/' xmlns:ns1='http://schemas.openxmlformats.org/package/2006/metadata/core-properties' " w:xpath="/ns1:coreProperties[1]/ns1:keywords[1]" w:storeItemID="{6C3C8BC8-F283-45AE-878A-BAB7291924A1}"/>
                 <w:text/>
               </w:sdtPr>
-              <w:sdtEndPr/>
               <w:sdtContent>
                 <w:r>
                   <w:rPr>
@@ -10358,7 +10306,6 @@
                 <w:dataBinding w:prefixMappings="xmlns:ns0='http://purl.org/dc/elements/1.1/' xmlns:ns1='http://schemas.openxmlformats.org/package/2006/metadata/core-properties' " w:xpath="/ns1:coreProperties[1]/ns1:keywords[1]" w:storeItemID="{6C3C8BC8-F283-45AE-878A-BAB7291924A1}"/>
                 <w:text/>
               </w:sdtPr>
-              <w:sdtEndPr/>
               <w:sdtContent>
                 <w:r>
                   <w:rPr>
@@ -10490,15 +10437,7 @@
                 <w:b/>
                 <w:sz w:val="20"/>
               </w:rPr>
-              <w:t>\\olive\backups\CAVE\CA-CIE-Tools-TestEnv\</w:t>
-            </w:r>
-            <w:r>
-              <w:rPr>
-                <w:rFonts w:ascii="Arial" w:hAnsi="Arial"/>
-                <w:b/>
-                <w:sz w:val="20"/>
-              </w:rPr>
-              <w:t>cie-ipp</w:t>
+              <w:t>\\olive\backups\CAVE\CA-CIE-Tools-TestEnv\inventory_pp</w:t>
             </w:r>
             <w:r>
               <w:rPr>
@@ -10591,15 +10530,7 @@
                 <w:b/>
                 <w:sz w:val="20"/>
               </w:rPr>
-              <w:t>\\olive\backups\CAVE\CA-CIE-Tools-TestEnv\</w:t>
-            </w:r>
-            <w:r>
-              <w:rPr>
-                <w:rFonts w:ascii="Arial" w:hAnsi="Arial"/>
-                <w:b/>
-                <w:sz w:val="20"/>
-              </w:rPr>
-              <w:t>cie-ipp</w:t>
+              <w:t>\\olive\backups\CAVE\CA-CIE-Tools-TestEnv\inventory_pp</w:t>
             </w:r>
             <w:r>
               <w:rPr>
@@ -10921,7 +10852,6 @@
                 <w:dataBinding w:prefixMappings="xmlns:ns0='http://purl.org/dc/elements/1.1/' xmlns:ns1='http://schemas.openxmlformats.org/package/2006/metadata/core-properties' " w:xpath="/ns1:coreProperties[1]/ns1:keywords[1]" w:storeItemID="{6C3C8BC8-F283-45AE-878A-BAB7291924A1}"/>
                 <w:text/>
               </w:sdtPr>
-              <w:sdtEndPr/>
               <w:sdtContent>
                 <w:r>
                   <w:rPr>
@@ -11272,27 +11202,14 @@
               <w:lastRenderedPageBreak/>
               <w:t xml:space="preserve">Table </w:t>
             </w:r>
-            <w:r>
-              <w:fldChar w:fldCharType="begin"/>
-            </w:r>
-            <w:r>
-              <w:instrText xml:space="preserve"> SEQ Table \* ARABIC </w:instrText>
-            </w:r>
-            <w:r>
-              <w:fldChar w:fldCharType="separate"/>
-            </w:r>
-            <w:r>
-              <w:rPr>
-                <w:noProof/>
-              </w:rPr>
-              <w:t>4</w:t>
-            </w:r>
-            <w:r>
-              <w:rPr>
-                <w:noProof/>
-              </w:rPr>
-              <w:fldChar w:fldCharType="end"/>
-            </w:r>
+            <w:fldSimple w:instr=" SEQ Table \* ARABIC ">
+              <w:r>
+                <w:rPr>
+                  <w:noProof/>
+                </w:rPr>
+                <w:t>4</w:t>
+              </w:r>
+            </w:fldSimple>
             <w:bookmarkEnd w:id="6"/>
           </w:p>
           <w:p>
@@ -11324,7 +11241,6 @@
                 <w:dataBinding w:prefixMappings="xmlns:ns0='http://purl.org/dc/elements/1.1/' xmlns:ns1='http://schemas.openxmlformats.org/package/2006/metadata/core-properties' " w:xpath="/ns1:coreProperties[1]/ns1:keywords[1]" w:storeItemID="{6C3C8BC8-F283-45AE-878A-BAB7291924A1}"/>
                 <w:text/>
               </w:sdtPr>
-              <w:sdtEndPr/>
               <w:sdtContent>
                 <w:r>
                   <w:rPr>
@@ -11425,7 +11341,6 @@
                 <w:dataBinding w:prefixMappings="xmlns:ns0='http://purl.org/dc/elements/1.1/' xmlns:ns1='http://schemas.openxmlformats.org/package/2006/metadata/core-properties' " w:xpath="/ns1:coreProperties[1]/ns1:keywords[1]" w:storeItemID="{6C3C8BC8-F283-45AE-878A-BAB7291924A1}"/>
                 <w:text/>
               </w:sdtPr>
-              <w:sdtEndPr/>
               <w:sdtContent>
                 <w:r>
                   <w:rPr>
@@ -11500,7 +11415,6 @@
                 <w:dataBinding w:prefixMappings="xmlns:ns0='http://purl.org/dc/elements/1.1/' xmlns:ns1='http://schemas.openxmlformats.org/package/2006/metadata/core-properties' " w:xpath="/ns1:coreProperties[1]/ns1:keywords[1]" w:storeItemID="{6C3C8BC8-F283-45AE-878A-BAB7291924A1}"/>
                 <w:text/>
               </w:sdtPr>
-              <w:sdtEndPr/>
               <w:sdtContent>
                 <w:r>
                   <w:rPr>
@@ -11640,15 +11554,7 @@
                 <w:b/>
                 <w:sz w:val="20"/>
               </w:rPr>
-              <w:t>\\olive\backups\CAVE\CA-CIE-Tools-TestEnv\</w:t>
-            </w:r>
-            <w:r>
-              <w:rPr>
-                <w:rFonts w:ascii="Arial" w:hAnsi="Arial"/>
-                <w:b/>
-                <w:sz w:val="20"/>
-              </w:rPr>
-              <w:t>cie-ipp</w:t>
+              <w:t>\\olive\backups\CAVE\CA-CIE-Tools-TestEnv\inventory_pp</w:t>
             </w:r>
           </w:p>
         </w:tc>
@@ -11725,15 +11631,7 @@
                 <w:b/>
                 <w:sz w:val="20"/>
               </w:rPr>
-              <w:t>\\olive\backups\CAVE\CA-CIE-Tools-TestEnv\</w:t>
-            </w:r>
-            <w:r>
-              <w:rPr>
-                <w:rFonts w:ascii="Arial" w:hAnsi="Arial"/>
-                <w:b/>
-                <w:sz w:val="20"/>
-              </w:rPr>
-              <w:t>cie-ipp</w:t>
+              <w:t>\\olive\backups\CAVE\CA-CIE-Tools-TestEnv\inventory_pp</w:t>
             </w:r>
           </w:p>
         </w:tc>
@@ -11981,7 +11879,7 @@
                 <w:iCs/>
                 <w:sz w:val="20"/>
               </w:rPr>
-              <w:t>./runner_run_AT-1</w:t>
+              <w:t>./run_AT-1</w:t>
             </w:r>
             <w:r>
               <w:rPr>
@@ -11999,7 +11897,7 @@
                 <w:iCs/>
                 <w:sz w:val="20"/>
               </w:rPr>
-              <w:t>CIE-IPP</w:t>
+              <w:t>step-1</w:t>
             </w:r>
             <w:r>
               <w:rPr>
@@ -12093,7 +11991,7 @@
                 <w:iCs/>
                 <w:sz w:val="20"/>
               </w:rPr>
-              <w:t>CIE-IPP</w:t>
+              <w:t>step-1</w:t>
             </w:r>
             <w:r>
               <w:rPr>
@@ -12104,7 +12002,7 @@
                 <w:iCs/>
                 <w:sz w:val="20"/>
               </w:rPr>
-              <w:t>_log.txt</w:t>
+              <w:t>.txt</w:t>
             </w:r>
           </w:p>
           <w:p>
@@ -12129,7 +12027,7 @@
                 <w:iCs/>
                 <w:sz w:val="20"/>
               </w:rPr>
-              <w:t>preprocessed_inventory.csv</w:t>
+              <w:t>step-1_AT-1_ipp.log</w:t>
             </w:r>
           </w:p>
           <w:p>
@@ -12154,68 +12052,7 @@
                 <w:iCs/>
                 <w:sz w:val="20"/>
               </w:rPr>
-              <w:t>preprocessed_inventory.log</w:t>
-            </w:r>
-          </w:p>
-          <w:p>
-            <w:pPr>
-              <w:pStyle w:val="H1bodytext"/>
-              <w:numPr>
-                <w:ilvl w:val="0"/>
-                <w:numId w:val="19"/>
-              </w:numPr>
-              <w:spacing w:after="0"/>
-              <w:rPr>
-                <w:rFonts w:ascii="Arial" w:hAnsi="Arial"/>
-                <w:sz w:val="20"/>
-              </w:rPr>
-            </w:pPr>
-            <w:r>
-              <w:rPr>
-                <w:rFonts w:ascii="Arial" w:hAnsi="Arial"/>
-                <w:b/>
-                <w:bCs/>
-                <w:i/>
-                <w:iCs/>
-                <w:sz w:val="20"/>
-              </w:rPr>
-              <w:t>preprocessed_inventory-</w:t>
-            </w:r>
-            <w:r>
-              <w:rPr>
-                <w:rFonts w:ascii="Arial" w:hAnsi="Arial"/>
-                <w:b/>
-                <w:bCs/>
-                <w:i/>
-                <w:iCs/>
-                <w:sz w:val="20"/>
-              </w:rPr>
-              <w:t>exclude.csv</w:t>
-            </w:r>
-          </w:p>
-          <w:p>
-            <w:pPr>
-              <w:pStyle w:val="H1bodytext"/>
-              <w:numPr>
-                <w:ilvl w:val="0"/>
-                <w:numId w:val="19"/>
-              </w:numPr>
-              <w:spacing w:after="0"/>
-              <w:rPr>
-                <w:rFonts w:ascii="Arial" w:hAnsi="Arial"/>
-                <w:sz w:val="20"/>
-              </w:rPr>
-            </w:pPr>
-            <w:r>
-              <w:rPr>
-                <w:rFonts w:ascii="Arial" w:hAnsi="Arial"/>
-                <w:b/>
-                <w:bCs/>
-                <w:i/>
-                <w:iCs/>
-                <w:sz w:val="20"/>
-              </w:rPr>
-              <w:t>preprocessed_inventory-summary.csv</w:t>
+              <w:t>step-1_AT-1_ipp.csv</w:t>
             </w:r>
           </w:p>
         </w:tc>
@@ -12279,46 +12116,33 @@
               <w:ind w:left="0"/>
               <w:rPr>
                 <w:rFonts w:ascii="Arial" w:hAnsi="Arial"/>
+                <w:sz w:val="20"/>
+              </w:rPr>
+            </w:pPr>
+            <w:r>
+              <w:rPr>
+                <w:rFonts w:ascii="Arial" w:hAnsi="Arial"/>
+                <w:sz w:val="20"/>
+              </w:rPr>
+              <w:t xml:space="preserve">Open the </w:t>
+            </w:r>
+            <w:r>
+              <w:rPr>
+                <w:rFonts w:ascii="Arial" w:hAnsi="Arial"/>
                 <w:b/>
                 <w:bCs/>
                 <w:i/>
                 <w:iCs/>
                 <w:sz w:val="20"/>
               </w:rPr>
-            </w:pPr>
-            <w:r>
-              <w:rPr>
-                <w:rFonts w:ascii="Arial" w:hAnsi="Arial"/>
-                <w:sz w:val="20"/>
-              </w:rPr>
-              <w:t xml:space="preserve">Inside of a Linux terminal, invoke the checking script: </w:t>
-            </w:r>
-            <w:r>
-              <w:rPr>
-                <w:rFonts w:ascii="Arial" w:hAnsi="Arial"/>
-                <w:i/>
-                <w:iCs/>
-                <w:sz w:val="20"/>
-              </w:rPr>
-              <w:t>./</w:t>
-            </w:r>
-            <w:r>
-              <w:rPr>
-                <w:rFonts w:ascii="Arial" w:hAnsi="Arial"/>
-                <w:i/>
-                <w:iCs/>
-                <w:sz w:val="20"/>
-              </w:rPr>
-              <w:t>cie-ipp</w:t>
-            </w:r>
-            <w:r>
-              <w:rPr>
-                <w:rFonts w:ascii="Arial" w:hAnsi="Arial"/>
-                <w:i/>
-                <w:iCs/>
-                <w:sz w:val="20"/>
-              </w:rPr>
-              <w:t>_check.sh</w:t>
+              <w:t>runner_run_AT-1_step-1.txt</w:t>
+            </w:r>
+            <w:r>
+              <w:rPr>
+                <w:rFonts w:ascii="Arial" w:hAnsi="Arial"/>
+                <w:sz w:val="20"/>
+              </w:rPr>
+              <w:t xml:space="preserve"> in a text editor. Look to verify that the runner tool is qualified and that the inventory preprocessor is “TEST”</w:t>
             </w:r>
           </w:p>
         </w:tc>
@@ -12342,7 +12166,7 @@
                 <w:rFonts w:ascii="Arial" w:hAnsi="Arial"/>
                 <w:sz w:val="20"/>
               </w:rPr>
-              <w:t xml:space="preserve">The script should produce a file called </w:t>
+              <w:t xml:space="preserve">The </w:t>
             </w:r>
             <w:r>
               <w:rPr>
@@ -12353,14 +12177,121 @@
                 <w:iCs/>
                 <w:sz w:val="20"/>
               </w:rPr>
-              <w:t>ipp_check.log</w:t>
-            </w:r>
-            <w:r>
-              <w:rPr>
-                <w:rFonts w:ascii="Arial" w:hAnsi="Arial"/>
-                <w:sz w:val="20"/>
-              </w:rPr>
-              <w:t>.</w:t>
+              <w:t>runner_run_AT-1_step-1.txt</w:t>
+            </w:r>
+            <w:r>
+              <w:rPr>
+                <w:rFonts w:ascii="Arial" w:hAnsi="Arial"/>
+                <w:sz w:val="20"/>
+              </w:rPr>
+              <w:t xml:space="preserve"> should have 2 lines:</w:t>
+            </w:r>
+          </w:p>
+          <w:p>
+            <w:pPr>
+              <w:pStyle w:val="H1bodytext"/>
+              <w:numPr>
+                <w:ilvl w:val="0"/>
+                <w:numId w:val="26"/>
+              </w:numPr>
+              <w:spacing w:after="0"/>
+              <w:ind w:left="376"/>
+              <w:rPr>
+                <w:rFonts w:ascii="Arial" w:hAnsi="Arial"/>
+                <w:sz w:val="20"/>
+              </w:rPr>
+            </w:pPr>
+            <w:proofErr w:type="gramStart"/>
+            <w:r>
+              <w:rPr>
+                <w:rFonts w:ascii="Arial" w:hAnsi="Arial"/>
+                <w:sz w:val="20"/>
+              </w:rPr>
+              <w:t>QUALIFIED :</w:t>
+            </w:r>
+            <w:proofErr w:type="gramEnd"/>
+            <w:r>
+              <w:rPr>
+                <w:rFonts w:ascii="Arial" w:hAnsi="Arial"/>
+                <w:sz w:val="20"/>
+              </w:rPr>
+              <w:t xml:space="preserve"> /opt/tools/pylib/runner/runner.py</w:t>
+            </w:r>
+          </w:p>
+          <w:p>
+            <w:pPr>
+              <w:pStyle w:val="H1bodytext"/>
+              <w:numPr>
+                <w:ilvl w:val="0"/>
+                <w:numId w:val="26"/>
+              </w:numPr>
+              <w:spacing w:after="0"/>
+              <w:ind w:left="376"/>
+              <w:rPr>
+                <w:rFonts w:ascii="Arial" w:hAnsi="Arial"/>
+                <w:sz w:val="20"/>
+              </w:rPr>
+            </w:pPr>
+            <w:r>
+              <w:rPr>
+                <w:rFonts w:ascii="Arial" w:hAnsi="Arial"/>
+                <w:sz w:val="20"/>
+              </w:rPr>
+              <w:t>TEST: /home/[USER]/…/inventory_pp.py</w:t>
+            </w:r>
+          </w:p>
+          <w:p>
+            <w:pPr>
+              <w:pStyle w:val="H1bodytext"/>
+              <w:spacing w:after="0"/>
+              <w:ind w:left="16"/>
+              <w:rPr>
+                <w:rFonts w:ascii="Arial" w:hAnsi="Arial"/>
+                <w:sz w:val="20"/>
+              </w:rPr>
+            </w:pPr>
+            <w:r>
+              <w:rPr>
+                <w:rFonts w:ascii="Arial" w:hAnsi="Arial"/>
+                <w:sz w:val="20"/>
+              </w:rPr>
+              <w:t>[USER] will be replaced by the user’s username and the ellipsis will be replaced by the full path</w:t>
+            </w:r>
+            <w:r>
+              <w:rPr>
+                <w:rFonts w:ascii="Arial" w:hAnsi="Arial"/>
+                <w:sz w:val="20"/>
+              </w:rPr>
+              <w:t xml:space="preserve"> to the file.</w:t>
+            </w:r>
+          </w:p>
+          <w:p>
+            <w:pPr>
+              <w:pStyle w:val="H1bodytext"/>
+              <w:spacing w:after="0"/>
+              <w:ind w:left="16"/>
+              <w:rPr>
+                <w:rFonts w:ascii="Arial" w:hAnsi="Arial"/>
+                <w:sz w:val="20"/>
+              </w:rPr>
+            </w:pPr>
+          </w:p>
+          <w:p>
+            <w:pPr>
+              <w:pStyle w:val="H1bodytext"/>
+              <w:spacing w:after="0"/>
+              <w:ind w:left="16"/>
+              <w:rPr>
+                <w:rFonts w:ascii="Arial" w:hAnsi="Arial"/>
+                <w:sz w:val="20"/>
+              </w:rPr>
+            </w:pPr>
+            <w:r>
+              <w:rPr>
+                <w:rFonts w:ascii="Arial" w:hAnsi="Arial"/>
+                <w:sz w:val="20"/>
+              </w:rPr>
+              <w:t>The key words are “QUALIFIED” and “TEST” as described. If present, this verifies that the tool and testing environment are valid.</w:t>
             </w:r>
           </w:p>
         </w:tc>
@@ -12432,9 +12363,18 @@
                 <w:rFonts w:ascii="Arial" w:hAnsi="Arial"/>
                 <w:sz w:val="20"/>
               </w:rPr>
-              <w:t xml:space="preserve">FR-1 Check (from </w:t>
-            </w:r>
-            <w:r>
+              <w:t>Verify that the user arguments were accepted by comparing two files:</w:t>
+            </w:r>
+          </w:p>
+          <w:p>
+            <w:pPr>
+              <w:pStyle w:val="H1bodytext"/>
+              <w:numPr>
+                <w:ilvl w:val="0"/>
+                <w:numId w:val="30"/>
+              </w:numPr>
+              <w:spacing w:after="0"/>
+              <w:ind w:left="406"/>
               <w:rPr>
                 <w:rFonts w:ascii="Arial" w:hAnsi="Arial"/>
                 <w:b/>
@@ -12443,14 +12383,47 @@
                 <w:iCs/>
                 <w:sz w:val="20"/>
               </w:rPr>
-              <w:t>ipp_check.log</w:t>
-            </w:r>
-            <w:r>
-              <w:rPr>
-                <w:rFonts w:ascii="Arial" w:hAnsi="Arial"/>
-                <w:sz w:val="20"/>
-              </w:rPr>
-              <w:t>)</w:t>
+            </w:pPr>
+            <w:r>
+              <w:rPr>
+                <w:rFonts w:ascii="Arial" w:hAnsi="Arial"/>
+                <w:b/>
+                <w:bCs/>
+                <w:i/>
+                <w:iCs/>
+                <w:sz w:val="20"/>
+              </w:rPr>
+              <w:t>run_AT-1_step-1.sh</w:t>
+            </w:r>
+          </w:p>
+          <w:p>
+            <w:pPr>
+              <w:pStyle w:val="H1bodytext"/>
+              <w:numPr>
+                <w:ilvl w:val="0"/>
+                <w:numId w:val="30"/>
+              </w:numPr>
+              <w:spacing w:after="0"/>
+              <w:ind w:left="406"/>
+              <w:rPr>
+                <w:rFonts w:ascii="Arial" w:hAnsi="Arial"/>
+                <w:b/>
+                <w:bCs/>
+                <w:i/>
+                <w:iCs/>
+                <w:sz w:val="20"/>
+              </w:rPr>
+            </w:pPr>
+            <w:r>
+              <w:rPr>
+                <w:rFonts w:ascii="Arial" w:hAnsi="Arial"/>
+                <w:b/>
+                <w:bCs/>
+                <w:i/>
+                <w:iCs/>
+                <w:sz w:val="20"/>
+              </w:rPr>
+              <w:t>step-1_AT-1_ipp.log</w:t>
             </w:r>
           </w:p>
         </w:tc>
@@ -12474,39 +12447,14 @@
                 <w:rFonts w:ascii="Arial" w:hAnsi="Arial"/>
                 <w:sz w:val="20"/>
               </w:rPr>
-              <w:t xml:space="preserve">Open </w:t>
-            </w:r>
-            <w:r>
-              <w:rPr>
-                <w:rFonts w:ascii="Arial" w:hAnsi="Arial"/>
-                <w:b/>
-                <w:bCs/>
-                <w:i/>
-                <w:iCs/>
-                <w:sz w:val="20"/>
-              </w:rPr>
-              <w:t>ipp_check.log</w:t>
-            </w:r>
-            <w:r>
-              <w:rPr>
-                <w:rFonts w:ascii="Arial" w:hAnsi="Arial"/>
-                <w:sz w:val="20"/>
-              </w:rPr>
-              <w:t xml:space="preserve"> in a text editor and search for the string inside double quotes: “</w:t>
-            </w:r>
-            <w:r>
-              <w:rPr>
-                <w:rFonts w:ascii="Arial" w:hAnsi="Arial"/>
-                <w:sz w:val="20"/>
-              </w:rPr>
-              <w:t>##QA-PASS (Waste Site Parse Check): The cie-ipp.pl output only has sites listed in the VZEHSIT.</w:t>
-            </w:r>
-            <w:r>
-              <w:rPr>
-                <w:rFonts w:ascii="Arial" w:hAnsi="Arial"/>
-                <w:sz w:val="20"/>
-              </w:rPr>
-              <w:t>”</w:t>
+              <w:t xml:space="preserve">Open the files indicated in the test instruction column of this step and verify that each argument was accepted. </w:t>
+            </w:r>
+            <w:r>
+              <w:rPr>
+                <w:rFonts w:ascii="Arial" w:hAnsi="Arial"/>
+                <w:sz w:val="20"/>
+              </w:rPr>
+              <w:t>A user verifies that each argument was accepted by ascertaining that what was specified in the shell script is printed within the first 20 lines of the log file.</w:t>
             </w:r>
           </w:p>
           <w:p>
@@ -12535,60 +12483,7 @@
                 <w:rFonts w:ascii="Arial" w:hAnsi="Arial"/>
                 <w:sz w:val="20"/>
               </w:rPr>
-              <w:t xml:space="preserve">If this exact string is present, FR-1 has been satisfied by the </w:t>
-            </w:r>
-            <w:sdt>
-              <w:sdtPr>
-                <w:rPr>
-                  <w:rFonts w:ascii="Arial" w:hAnsi="Arial"/>
-                  <w:b/>
-                  <w:bCs/>
-                  <w:sz w:val="20"/>
-                </w:rPr>
-                <w:alias w:val="Keywords"/>
-                <w:tag w:val=""/>
-                <w:id w:val="-1829901906"/>
-                <w:placeholder>
-                  <w:docPart w:val="1D86AA5B550D4155852973F6E701C69A"/>
-                </w:placeholder>
-                <w:dataBinding w:prefixMappings="xmlns:ns0='http://purl.org/dc/elements/1.1/' xmlns:ns1='http://schemas.openxmlformats.org/package/2006/metadata/core-properties' " w:xpath="/ns1:coreProperties[1]/ns1:keywords[1]" w:storeItemID="{6C3C8BC8-F283-45AE-878A-BAB7291924A1}"/>
-                <w:text/>
-              </w:sdtPr>
-              <w:sdtEndPr/>
-              <w:sdtContent>
-                <w:r>
-                  <w:rPr>
-                    <w:rFonts w:ascii="Arial" w:hAnsi="Arial"/>
-                    <w:b/>
-                    <w:bCs/>
-                    <w:sz w:val="20"/>
-                  </w:rPr>
-                  <w:t>Inventory Preprocessor</w:t>
-                </w:r>
-              </w:sdtContent>
-            </w:sdt>
-            <w:r>
-              <w:rPr>
-                <w:rFonts w:ascii="Arial" w:hAnsi="Arial"/>
-                <w:b/>
-                <w:bCs/>
-                <w:sz w:val="20"/>
-              </w:rPr>
-              <w:t xml:space="preserve"> </w:t>
-            </w:r>
-            <w:r>
-              <w:rPr>
-                <w:rFonts w:ascii="Arial" w:hAnsi="Arial"/>
-                <w:sz w:val="20"/>
-              </w:rPr>
-              <w:t>tool</w:t>
-            </w:r>
-            <w:r>
-              <w:rPr>
-                <w:rFonts w:ascii="Arial" w:hAnsi="Arial"/>
-                <w:sz w:val="20"/>
-              </w:rPr>
-              <w:t>.</w:t>
+              <w:t>Note: file paths specified in the shell script are relative paths or have the “~” shorthand. When accepted/written by the script to its log file the paths are written as absolute paths.</w:t>
             </w:r>
           </w:p>
         </w:tc>
@@ -12781,7 +12676,6 @@
                 <w:dataBinding w:prefixMappings="xmlns:ns0='http://purl.org/dc/elements/1.1/' xmlns:ns1='http://schemas.openxmlformats.org/package/2006/metadata/core-properties' " w:xpath="/ns1:coreProperties[1]/ns1:keywords[1]" w:storeItemID="{6C3C8BC8-F283-45AE-878A-BAB7291924A1}"/>
                 <w:text/>
               </w:sdtPr>
-              <w:sdtEndPr/>
               <w:sdtContent>
                 <w:r>
                   <w:rPr>
@@ -12937,7 +12831,15 @@
                 <w:rFonts w:ascii="Arial" w:hAnsi="Arial"/>
                 <w:sz w:val="20"/>
               </w:rPr>
-              <w:t xml:space="preserve"> in a text editor and search for the string inside double quotes: “</w:t>
+              <w:t xml:space="preserve"> in a text editor and search for the string inside double </w:t>
+            </w:r>
+            <w:r>
+              <w:rPr>
+                <w:rFonts w:ascii="Arial" w:hAnsi="Arial"/>
+                <w:sz w:val="20"/>
+              </w:rPr>
+              <w:lastRenderedPageBreak/>
+              <w:t>quotes: “</w:t>
             </w:r>
             <w:r>
               <w:rPr>
@@ -12999,7 +12901,6 @@
                 <w:dataBinding w:prefixMappings="xmlns:ns0='http://purl.org/dc/elements/1.1/' xmlns:ns1='http://schemas.openxmlformats.org/package/2006/metadata/core-properties' " w:xpath="/ns1:coreProperties[1]/ns1:keywords[1]" w:storeItemID="{6C3C8BC8-F283-45AE-878A-BAB7291924A1}"/>
                 <w:text/>
               </w:sdtPr>
-              <w:sdtEndPr/>
               <w:sdtContent>
                 <w:r>
                   <w:rPr>
@@ -13214,7 +13115,6 @@
                 <w:rFonts w:ascii="Arial" w:hAnsi="Arial"/>
                 <w:sz w:val="20"/>
               </w:rPr>
-              <w:lastRenderedPageBreak/>
               <w:t xml:space="preserve">If this exact string is present, FR-4 has been satisfied by the </w:t>
             </w:r>
             <w:sdt>
@@ -13234,7 +13134,6 @@
                 <w:dataBinding w:prefixMappings="xmlns:ns0='http://purl.org/dc/elements/1.1/' xmlns:ns1='http://schemas.openxmlformats.org/package/2006/metadata/core-properties' " w:xpath="/ns1:coreProperties[1]/ns1:keywords[1]" w:storeItemID="{6C3C8BC8-F283-45AE-878A-BAB7291924A1}"/>
                 <w:text/>
               </w:sdtPr>
-              <w:sdtEndPr/>
               <w:sdtContent>
                 <w:r>
                   <w:rPr>
@@ -13454,7 +13353,6 @@
                 <w:dataBinding w:prefixMappings="xmlns:ns0='http://purl.org/dc/elements/1.1/' xmlns:ns1='http://schemas.openxmlformats.org/package/2006/metadata/core-properties' " w:xpath="/ns1:coreProperties[1]/ns1:keywords[1]" w:storeItemID="{6C3C8BC8-F283-45AE-878A-BAB7291924A1}"/>
                 <w:text/>
               </w:sdtPr>
-              <w:sdtEndPr/>
               <w:sdtContent>
                 <w:r>
                   <w:rPr>
@@ -13690,7 +13588,6 @@
                 <w:dataBinding w:prefixMappings="xmlns:ns0='http://purl.org/dc/elements/1.1/' xmlns:ns1='http://schemas.openxmlformats.org/package/2006/metadata/core-properties' " w:xpath="/ns1:coreProperties[1]/ns1:keywords[1]" w:storeItemID="{6C3C8BC8-F283-45AE-878A-BAB7291924A1}"/>
                 <w:text/>
               </w:sdtPr>
-              <w:sdtEndPr/>
               <w:sdtContent>
                 <w:r>
                   <w:rPr>
@@ -13929,7 +13826,6 @@
                 <w:dataBinding w:prefixMappings="xmlns:ns0='http://purl.org/dc/elements/1.1/' xmlns:ns1='http://schemas.openxmlformats.org/package/2006/metadata/core-properties' " w:xpath="/ns1:coreProperties[1]/ns1:keywords[1]" w:storeItemID="{6C3C8BC8-F283-45AE-878A-BAB7291924A1}"/>
                 <w:text/>
               </w:sdtPr>
-              <w:sdtEndPr/>
               <w:sdtContent>
                 <w:r>
                   <w:rPr>
@@ -14274,7 +14170,6 @@
         <w:rPr>
           <w:rFonts w:ascii="Arial" w:hAnsi="Arial"/>
         </w:rPr>
-        <w:lastRenderedPageBreak/>
         <w:tab/>
       </w:r>
       <w:r>
@@ -14522,7 +14417,6 @@
           <w:dataBinding w:prefixMappings="xmlns:ns0='http://purl.org/dc/elements/1.1/' xmlns:ns1='http://schemas.openxmlformats.org/package/2006/metadata/core-properties' " w:xpath="/ns1:coreProperties[1]/ns1:keywords[1]" w:storeItemID="{6C3C8BC8-F283-45AE-878A-BAB7291924A1}"/>
           <w:text/>
         </w:sdtPr>
-        <w:sdtEndPr/>
         <w:sdtContent>
           <w:r>
             <w:rPr>
@@ -14894,27 +14788,14 @@
       <w:r>
         <w:t xml:space="preserve">Appendix </w:t>
       </w:r>
-      <w:r>
-        <w:fldChar w:fldCharType="begin"/>
-      </w:r>
-      <w:r>
-        <w:instrText xml:space="preserve"> SEQ Appendix \* ALPHABETIC </w:instrText>
-      </w:r>
-      <w:r>
-        <w:fldChar w:fldCharType="separate"/>
-      </w:r>
-      <w:r>
-        <w:rPr>
-          <w:noProof/>
-        </w:rPr>
-        <w:t>A</w:t>
-      </w:r>
-      <w:r>
-        <w:rPr>
-          <w:noProof/>
-        </w:rPr>
-        <w:fldChar w:fldCharType="end"/>
-      </w:r>
+      <w:fldSimple w:instr=" SEQ Appendix \* ALPHABETIC ">
+        <w:r>
+          <w:rPr>
+            <w:noProof/>
+          </w:rPr>
+          <w:t>A</w:t>
+        </w:r>
+      </w:fldSimple>
       <w:bookmarkEnd w:id="8"/>
     </w:p>
     <w:p>
@@ -15007,7 +14888,6 @@
           <w:dataBinding w:prefixMappings="xmlns:ns0='http://purl.org/dc/elements/1.1/' xmlns:ns1='http://schemas.openxmlformats.org/package/2006/metadata/core-properties' " w:xpath="/ns1:coreProperties[1]/ns1:keywords[1]" w:storeItemID="{6C3C8BC8-F283-45AE-878A-BAB7291924A1}"/>
           <w:text/>
         </w:sdtPr>
-        <w:sdtEndPr/>
         <w:sdtContent>
           <w:r>
             <w:t>Inventory Preprocessor</w:t>
@@ -15072,7 +14952,6 @@
           <w:dataBinding w:prefixMappings="xmlns:ns0='http://purl.org/dc/elements/1.1/' xmlns:ns1='http://schemas.openxmlformats.org/package/2006/metadata/core-properties' " w:xpath="/ns1:coreProperties[1]/ns1:keywords[1]" w:storeItemID="{6C3C8BC8-F283-45AE-878A-BAB7291924A1}"/>
           <w:text/>
         </w:sdtPr>
-        <w:sdtEndPr/>
         <w:sdtContent>
           <w:r>
             <w:t>Inventory Preprocessor</w:t>
@@ -15170,27 +15049,14 @@
             <w:r>
               <w:t xml:space="preserve">Table </w:t>
             </w:r>
-            <w:r>
-              <w:fldChar w:fldCharType="begin"/>
-            </w:r>
-            <w:r>
-              <w:instrText xml:space="preserve"> SEQ Table \* ARABIC </w:instrText>
-            </w:r>
-            <w:r>
-              <w:fldChar w:fldCharType="separate"/>
-            </w:r>
-            <w:r>
-              <w:rPr>
-                <w:noProof/>
-              </w:rPr>
-              <w:t>5</w:t>
-            </w:r>
-            <w:r>
-              <w:rPr>
-                <w:noProof/>
-              </w:rPr>
-              <w:fldChar w:fldCharType="end"/>
-            </w:r>
+            <w:fldSimple w:instr=" SEQ Table \* ARABIC ">
+              <w:r>
+                <w:rPr>
+                  <w:noProof/>
+                </w:rPr>
+                <w:t>5</w:t>
+              </w:r>
+            </w:fldSimple>
           </w:p>
           <w:p>
             <w:pPr>
@@ -15221,7 +15087,6 @@
                 <w:dataBinding w:prefixMappings="xmlns:ns0='http://purl.org/dc/elements/1.1/' xmlns:ns1='http://schemas.openxmlformats.org/package/2006/metadata/core-properties' " w:xpath="/ns1:coreProperties[1]/ns1:keywords[1]" w:storeItemID="{6C3C8BC8-F283-45AE-878A-BAB7291924A1}"/>
                 <w:text/>
               </w:sdtPr>
-              <w:sdtEndPr/>
               <w:sdtContent>
                 <w:r>
                   <w:rPr>
@@ -15298,7 +15163,6 @@
                 <w:dataBinding w:prefixMappings="xmlns:ns0='http://purl.org/dc/elements/1.1/' xmlns:ns1='http://schemas.openxmlformats.org/package/2006/metadata/core-properties' " w:xpath="/ns1:coreProperties[1]/ns1:keywords[1]" w:storeItemID="{6C3C8BC8-F283-45AE-878A-BAB7291924A1}"/>
                 <w:text/>
               </w:sdtPr>
-              <w:sdtEndPr/>
               <w:sdtContent>
                 <w:r>
                   <w:rPr>
@@ -15373,7 +15237,6 @@
                 <w:dataBinding w:prefixMappings="xmlns:ns0='http://purl.org/dc/elements/1.1/' xmlns:ns1='http://schemas.openxmlformats.org/package/2006/metadata/core-properties' " w:xpath="/ns1:coreProperties[1]/ns1:keywords[1]" w:storeItemID="{6C3C8BC8-F283-45AE-878A-BAB7291924A1}"/>
                 <w:text/>
               </w:sdtPr>
-              <w:sdtEndPr/>
               <w:sdtContent>
                 <w:r>
                   <w:rPr>
@@ -15505,15 +15368,7 @@
                 <w:b/>
                 <w:sz w:val="20"/>
               </w:rPr>
-              <w:t>\\olive\backups\CAVE\CA-CIE-Tools-TestEnv\</w:t>
-            </w:r>
-            <w:r>
-              <w:rPr>
-                <w:rFonts w:ascii="Arial" w:hAnsi="Arial"/>
-                <w:b/>
-                <w:sz w:val="20"/>
-              </w:rPr>
-              <w:t>cie-ipp</w:t>
+              <w:t>\\olive\backups\CAVE\CA-CIE-Tools-TestEnv\inventory_pp</w:t>
             </w:r>
           </w:p>
         </w:tc>
@@ -15590,15 +15445,7 @@
                 <w:b/>
                 <w:sz w:val="20"/>
               </w:rPr>
-              <w:t>\\olive\backups\CAVE\CA-CIE-Tools-TestEnv\</w:t>
-            </w:r>
-            <w:r>
-              <w:rPr>
-                <w:rFonts w:ascii="Arial" w:hAnsi="Arial"/>
-                <w:b/>
-                <w:sz w:val="20"/>
-              </w:rPr>
-              <w:t>cie-ipp</w:t>
+              <w:t>\\olive\backups\CAVE\CA-CIE-Tools-TestEnv\inventory_pp</w:t>
             </w:r>
           </w:p>
         </w:tc>
@@ -16338,7 +16185,6 @@
                 <w:dataBinding w:prefixMappings="xmlns:ns0='http://purl.org/dc/elements/1.1/' xmlns:ns1='http://schemas.openxmlformats.org/package/2006/metadata/core-properties' " w:xpath="/ns1:coreProperties[1]/ns1:keywords[1]" w:storeItemID="{6C3C8BC8-F283-45AE-878A-BAB7291924A1}"/>
                 <w:text/>
               </w:sdtPr>
-              <w:sdtEndPr/>
               <w:sdtContent>
                 <w:r>
                   <w:rPr>
@@ -16555,7 +16401,6 @@
                 <w:dataBinding w:prefixMappings="xmlns:ns0='http://purl.org/dc/elements/1.1/' xmlns:ns1='http://schemas.openxmlformats.org/package/2006/metadata/core-properties' " w:xpath="/ns1:coreProperties[1]/ns1:keywords[1]" w:storeItemID="{6C3C8BC8-F283-45AE-878A-BAB7291924A1}"/>
                 <w:text/>
               </w:sdtPr>
-              <w:sdtEndPr/>
               <w:sdtContent>
                 <w:r>
                   <w:rPr>
@@ -16773,7 +16618,6 @@
                 <w:dataBinding w:prefixMappings="xmlns:ns0='http://purl.org/dc/elements/1.1/' xmlns:ns1='http://schemas.openxmlformats.org/package/2006/metadata/core-properties' " w:xpath="/ns1:coreProperties[1]/ns1:keywords[1]" w:storeItemID="{6C3C8BC8-F283-45AE-878A-BAB7291924A1}"/>
                 <w:text/>
               </w:sdtPr>
-              <w:sdtEndPr/>
               <w:sdtContent>
                 <w:r>
                   <w:rPr>
@@ -17000,7 +16844,6 @@
                 <w:dataBinding w:prefixMappings="xmlns:ns0='http://purl.org/dc/elements/1.1/' xmlns:ns1='http://schemas.openxmlformats.org/package/2006/metadata/core-properties' " w:xpath="/ns1:coreProperties[1]/ns1:keywords[1]" w:storeItemID="{6C3C8BC8-F283-45AE-878A-BAB7291924A1}"/>
                 <w:text/>
               </w:sdtPr>
-              <w:sdtEndPr/>
               <w:sdtContent>
                 <w:r>
                   <w:rPr>
@@ -17213,7 +17056,6 @@
                 <w:dataBinding w:prefixMappings="xmlns:ns0='http://purl.org/dc/elements/1.1/' xmlns:ns1='http://schemas.openxmlformats.org/package/2006/metadata/core-properties' " w:xpath="/ns1:coreProperties[1]/ns1:keywords[1]" w:storeItemID="{6C3C8BC8-F283-45AE-878A-BAB7291924A1}"/>
                 <w:text/>
               </w:sdtPr>
-              <w:sdtEndPr/>
               <w:sdtContent>
                 <w:r>
                   <w:rPr>
@@ -17440,7 +17282,6 @@
                 <w:dataBinding w:prefixMappings="xmlns:ns0='http://purl.org/dc/elements/1.1/' xmlns:ns1='http://schemas.openxmlformats.org/package/2006/metadata/core-properties' " w:xpath="/ns1:coreProperties[1]/ns1:keywords[1]" w:storeItemID="{6C3C8BC8-F283-45AE-878A-BAB7291924A1}"/>
                 <w:text/>
               </w:sdtPr>
-              <w:sdtEndPr/>
               <w:sdtContent>
                 <w:r>
                   <w:rPr>
@@ -17667,7 +17508,6 @@
                 <w:dataBinding w:prefixMappings="xmlns:ns0='http://purl.org/dc/elements/1.1/' xmlns:ns1='http://schemas.openxmlformats.org/package/2006/metadata/core-properties' " w:xpath="/ns1:coreProperties[1]/ns1:keywords[1]" w:storeItemID="{6C3C8BC8-F283-45AE-878A-BAB7291924A1}"/>
                 <w:text/>
               </w:sdtPr>
-              <w:sdtEndPr/>
               <w:sdtContent>
                 <w:r>
                   <w:rPr>
@@ -17783,27 +17623,14 @@
       <w:r>
         <w:t xml:space="preserve">Appendix </w:t>
       </w:r>
-      <w:r>
-        <w:fldChar w:fldCharType="begin"/>
-      </w:r>
-      <w:r>
-        <w:instrText xml:space="preserve"> SEQ Appendix \* ALPHABETIC </w:instrText>
-      </w:r>
-      <w:r>
-        <w:fldChar w:fldCharType="separate"/>
-      </w:r>
-      <w:r>
-        <w:rPr>
-          <w:noProof/>
-        </w:rPr>
-        <w:t>B</w:t>
-      </w:r>
-      <w:r>
-        <w:rPr>
-          <w:noProof/>
-        </w:rPr>
-        <w:fldChar w:fldCharType="end"/>
-      </w:r>
+      <w:fldSimple w:instr=" SEQ Appendix \* ALPHABETIC ">
+        <w:r>
+          <w:rPr>
+            <w:noProof/>
+          </w:rPr>
+          <w:t>B</w:t>
+        </w:r>
+      </w:fldSimple>
     </w:p>
     <w:p>
       <w:pPr>
@@ -17923,7 +17750,6 @@
                 <w:dataBinding w:prefixMappings="xmlns:ns0='http://purl.org/dc/elements/1.1/' xmlns:ns1='http://schemas.openxmlformats.org/package/2006/metadata/core-properties' " w:xpath="/ns1:coreProperties[1]/ns1:keywords[1]" w:storeItemID="{6C3C8BC8-F283-45AE-878A-BAB7291924A1}"/>
                 <w:text/>
               </w:sdtPr>
-              <w:sdtEndPr/>
               <w:sdtContent>
                 <w:r>
                   <w:rPr>
@@ -18000,7 +17826,6 @@
                 <w:dataBinding w:prefixMappings="xmlns:ns0='http://purl.org/dc/elements/1.1/' xmlns:ns1='http://schemas.openxmlformats.org/package/2006/metadata/core-properties' " w:xpath="/ns1:coreProperties[1]/ns1:keywords[1]" w:storeItemID="{6C3C8BC8-F283-45AE-878A-BAB7291924A1}"/>
                 <w:text/>
               </w:sdtPr>
-              <w:sdtEndPr/>
               <w:sdtContent>
                 <w:r>
                   <w:rPr>
@@ -18075,7 +17900,6 @@
                 <w:dataBinding w:prefixMappings="xmlns:ns0='http://purl.org/dc/elements/1.1/' xmlns:ns1='http://schemas.openxmlformats.org/package/2006/metadata/core-properties' " w:xpath="/ns1:coreProperties[1]/ns1:keywords[1]" w:storeItemID="{6C3C8BC8-F283-45AE-878A-BAB7291924A1}"/>
                 <w:text/>
               </w:sdtPr>
-              <w:sdtEndPr/>
               <w:sdtContent>
                 <w:r>
                   <w:rPr>
@@ -18207,15 +18031,7 @@
                 <w:b/>
                 <w:sz w:val="20"/>
               </w:rPr>
-              <w:t>\\olive\backups\CAVE\CA-CIE-Tools-TestEnv\</w:t>
-            </w:r>
-            <w:r>
-              <w:rPr>
-                <w:rFonts w:ascii="Arial" w:hAnsi="Arial"/>
-                <w:b/>
-                <w:sz w:val="20"/>
-              </w:rPr>
-              <w:t>cie-ipp</w:t>
+              <w:t>\\olive\backups\CAVE\CA-CIE-Tools-TestEnv\inventory_pp</w:t>
             </w:r>
           </w:p>
         </w:tc>
@@ -18292,15 +18108,7 @@
                 <w:b/>
                 <w:sz w:val="20"/>
               </w:rPr>
-              <w:t>\\olive\backups\CAVE\CA-CIE-Tools-TestEnv\</w:t>
-            </w:r>
-            <w:r>
-              <w:rPr>
-                <w:rFonts w:ascii="Arial" w:hAnsi="Arial"/>
-                <w:b/>
-                <w:sz w:val="20"/>
-              </w:rPr>
-              <w:t>cie-ipp</w:t>
+              <w:t>\\olive\backups\CAVE\CA-CIE-Tools-TestEnv\inventory_pp</w:t>
             </w:r>
           </w:p>
         </w:tc>
@@ -18614,7 +18422,6 @@
                 <w:dataBinding w:prefixMappings="xmlns:ns0='http://purl.org/dc/elements/1.1/' xmlns:ns1='http://schemas.openxmlformats.org/package/2006/metadata/core-properties' " w:xpath="/ns1:coreProperties[1]/ns1:keywords[1]" w:storeItemID="{6C3C8BC8-F283-45AE-878A-BAB7291924A1}"/>
                 <w:text/>
               </w:sdtPr>
-              <w:sdtEndPr/>
               <w:sdtContent>
                 <w:r>
                   <w:rPr>
@@ -19896,6 +19703,119 @@
     </w:lvl>
   </w:abstractNum>
   <w:abstractNum w:abstractNumId="6" w15:restartNumberingAfterBreak="0">
+    <w:nsid w:val="219E569F"/>
+    <w:multiLevelType w:val="hybridMultilevel"/>
+    <w:tmpl w:val="A1B29A8A"/>
+    <w:lvl w:ilvl="0" w:tplc="04090001">
+      <w:start w:val="1"/>
+      <w:numFmt w:val="bullet"/>
+      <w:lvlText w:val=""/>
+      <w:lvlJc w:val="left"/>
+      <w:pPr>
+        <w:ind w:left="720" w:hanging="360"/>
+      </w:pPr>
+      <w:rPr>
+        <w:rFonts w:ascii="Symbol" w:hAnsi="Symbol" w:hint="default"/>
+      </w:rPr>
+    </w:lvl>
+    <w:lvl w:ilvl="1" w:tplc="04090003" w:tentative="1">
+      <w:start w:val="1"/>
+      <w:numFmt w:val="bullet"/>
+      <w:lvlText w:val="o"/>
+      <w:lvlJc w:val="left"/>
+      <w:pPr>
+        <w:ind w:left="1440" w:hanging="360"/>
+      </w:pPr>
+      <w:rPr>
+        <w:rFonts w:ascii="Courier New" w:hAnsi="Courier New" w:cs="Courier New" w:hint="default"/>
+      </w:rPr>
+    </w:lvl>
+    <w:lvl w:ilvl="2" w:tplc="04090005" w:tentative="1">
+      <w:start w:val="1"/>
+      <w:numFmt w:val="bullet"/>
+      <w:lvlText w:val=""/>
+      <w:lvlJc w:val="left"/>
+      <w:pPr>
+        <w:ind w:left="2160" w:hanging="360"/>
+      </w:pPr>
+      <w:rPr>
+        <w:rFonts w:ascii="Wingdings" w:hAnsi="Wingdings" w:hint="default"/>
+      </w:rPr>
+    </w:lvl>
+    <w:lvl w:ilvl="3" w:tplc="04090001" w:tentative="1">
+      <w:start w:val="1"/>
+      <w:numFmt w:val="bullet"/>
+      <w:lvlText w:val=""/>
+      <w:lvlJc w:val="left"/>
+      <w:pPr>
+        <w:ind w:left="2880" w:hanging="360"/>
+      </w:pPr>
+      <w:rPr>
+        <w:rFonts w:ascii="Symbol" w:hAnsi="Symbol" w:hint="default"/>
+      </w:rPr>
+    </w:lvl>
+    <w:lvl w:ilvl="4" w:tplc="04090003" w:tentative="1">
+      <w:start w:val="1"/>
+      <w:numFmt w:val="bullet"/>
+      <w:lvlText w:val="o"/>
+      <w:lvlJc w:val="left"/>
+      <w:pPr>
+        <w:ind w:left="3600" w:hanging="360"/>
+      </w:pPr>
+      <w:rPr>
+        <w:rFonts w:ascii="Courier New" w:hAnsi="Courier New" w:cs="Courier New" w:hint="default"/>
+      </w:rPr>
+    </w:lvl>
+    <w:lvl w:ilvl="5" w:tplc="04090005" w:tentative="1">
+      <w:start w:val="1"/>
+      <w:numFmt w:val="bullet"/>
+      <w:lvlText w:val=""/>
+      <w:lvlJc w:val="left"/>
+      <w:pPr>
+        <w:ind w:left="4320" w:hanging="360"/>
+      </w:pPr>
+      <w:rPr>
+        <w:rFonts w:ascii="Wingdings" w:hAnsi="Wingdings" w:hint="default"/>
+      </w:rPr>
+    </w:lvl>
+    <w:lvl w:ilvl="6" w:tplc="04090001" w:tentative="1">
+      <w:start w:val="1"/>
+      <w:numFmt w:val="bullet"/>
+      <w:lvlText w:val=""/>
+      <w:lvlJc w:val="left"/>
+      <w:pPr>
+        <w:ind w:left="5040" w:hanging="360"/>
+      </w:pPr>
+      <w:rPr>
+        <w:rFonts w:ascii="Symbol" w:hAnsi="Symbol" w:hint="default"/>
+      </w:rPr>
+    </w:lvl>
+    <w:lvl w:ilvl="7" w:tplc="04090003" w:tentative="1">
+      <w:start w:val="1"/>
+      <w:numFmt w:val="bullet"/>
+      <w:lvlText w:val="o"/>
+      <w:lvlJc w:val="left"/>
+      <w:pPr>
+        <w:ind w:left="5760" w:hanging="360"/>
+      </w:pPr>
+      <w:rPr>
+        <w:rFonts w:ascii="Courier New" w:hAnsi="Courier New" w:cs="Courier New" w:hint="default"/>
+      </w:rPr>
+    </w:lvl>
+    <w:lvl w:ilvl="8" w:tplc="04090005" w:tentative="1">
+      <w:start w:val="1"/>
+      <w:numFmt w:val="bullet"/>
+      <w:lvlText w:val=""/>
+      <w:lvlJc w:val="left"/>
+      <w:pPr>
+        <w:ind w:left="6480" w:hanging="360"/>
+      </w:pPr>
+      <w:rPr>
+        <w:rFonts w:ascii="Wingdings" w:hAnsi="Wingdings" w:hint="default"/>
+      </w:rPr>
+    </w:lvl>
+  </w:abstractNum>
+  <w:abstractNum w:abstractNumId="7" w15:restartNumberingAfterBreak="0">
     <w:nsid w:val="24FF0B57"/>
     <w:multiLevelType w:val="hybridMultilevel"/>
     <w:tmpl w:val="5AF4BFDC"/>
@@ -19984,7 +19904,7 @@
       </w:pPr>
     </w:lvl>
   </w:abstractNum>
-  <w:abstractNum w:abstractNumId="7" w15:restartNumberingAfterBreak="0">
+  <w:abstractNum w:abstractNumId="8" w15:restartNumberingAfterBreak="0">
     <w:nsid w:val="254E5995"/>
     <w:multiLevelType w:val="multilevel"/>
     <w:tmpl w:val="0409001F"/>
@@ -20070,7 +19990,7 @@
       </w:pPr>
     </w:lvl>
   </w:abstractNum>
-  <w:abstractNum w:abstractNumId="8" w15:restartNumberingAfterBreak="0">
+  <w:abstractNum w:abstractNumId="9" w15:restartNumberingAfterBreak="0">
     <w:nsid w:val="29E44326"/>
     <w:multiLevelType w:val="hybridMultilevel"/>
     <w:tmpl w:val="8956405C"/>
@@ -20156,7 +20076,7 @@
       </w:pPr>
     </w:lvl>
   </w:abstractNum>
-  <w:abstractNum w:abstractNumId="9" w15:restartNumberingAfterBreak="0">
+  <w:abstractNum w:abstractNumId="10" w15:restartNumberingAfterBreak="0">
     <w:nsid w:val="2EEE0EFD"/>
     <w:multiLevelType w:val="hybridMultilevel"/>
     <w:tmpl w:val="778A7B38"/>
@@ -20242,7 +20162,7 @@
       </w:pPr>
     </w:lvl>
   </w:abstractNum>
-  <w:abstractNum w:abstractNumId="10" w15:restartNumberingAfterBreak="0">
+  <w:abstractNum w:abstractNumId="11" w15:restartNumberingAfterBreak="0">
     <w:nsid w:val="3940078E"/>
     <w:multiLevelType w:val="hybridMultilevel"/>
     <w:tmpl w:val="20F236F4"/>
@@ -20328,7 +20248,7 @@
       </w:pPr>
     </w:lvl>
   </w:abstractNum>
-  <w:abstractNum w:abstractNumId="11" w15:restartNumberingAfterBreak="0">
+  <w:abstractNum w:abstractNumId="12" w15:restartNumberingAfterBreak="0">
     <w:nsid w:val="3AF507A3"/>
     <w:multiLevelType w:val="hybridMultilevel"/>
     <w:tmpl w:val="43240F2C"/>
@@ -20441,7 +20361,7 @@
       </w:rPr>
     </w:lvl>
   </w:abstractNum>
-  <w:abstractNum w:abstractNumId="12" w15:restartNumberingAfterBreak="0">
+  <w:abstractNum w:abstractNumId="13" w15:restartNumberingAfterBreak="0">
     <w:nsid w:val="408A30C7"/>
     <w:multiLevelType w:val="hybridMultilevel"/>
     <w:tmpl w:val="E4FADEBC"/>
@@ -20554,7 +20474,7 @@
       </w:rPr>
     </w:lvl>
   </w:abstractNum>
-  <w:abstractNum w:abstractNumId="13" w15:restartNumberingAfterBreak="0">
+  <w:abstractNum w:abstractNumId="14" w15:restartNumberingAfterBreak="0">
     <w:nsid w:val="41DA067B"/>
     <w:multiLevelType w:val="hybridMultilevel"/>
     <w:tmpl w:val="79B0F6D4"/>
@@ -20640,7 +20560,7 @@
       </w:pPr>
     </w:lvl>
   </w:abstractNum>
-  <w:abstractNum w:abstractNumId="14" w15:restartNumberingAfterBreak="0">
+  <w:abstractNum w:abstractNumId="15" w15:restartNumberingAfterBreak="0">
     <w:nsid w:val="42422D19"/>
     <w:multiLevelType w:val="hybridMultilevel"/>
     <w:tmpl w:val="915035AA"/>
@@ -20729,7 +20649,7 @@
       </w:pPr>
     </w:lvl>
   </w:abstractNum>
-  <w:abstractNum w:abstractNumId="15" w15:restartNumberingAfterBreak="0">
+  <w:abstractNum w:abstractNumId="16" w15:restartNumberingAfterBreak="0">
     <w:nsid w:val="482E56D1"/>
     <w:multiLevelType w:val="multilevel"/>
     <w:tmpl w:val="963C17B6"/>
@@ -20878,7 +20798,7 @@
       </w:rPr>
     </w:lvl>
   </w:abstractNum>
-  <w:abstractNum w:abstractNumId="16" w15:restartNumberingAfterBreak="0">
+  <w:abstractNum w:abstractNumId="17" w15:restartNumberingAfterBreak="0">
     <w:nsid w:val="48E962C2"/>
     <w:multiLevelType w:val="hybridMultilevel"/>
     <w:tmpl w:val="02386878"/>
@@ -20964,7 +20884,7 @@
       </w:pPr>
     </w:lvl>
   </w:abstractNum>
-  <w:abstractNum w:abstractNumId="17" w15:restartNumberingAfterBreak="0">
+  <w:abstractNum w:abstractNumId="18" w15:restartNumberingAfterBreak="0">
     <w:nsid w:val="4B2B70C1"/>
     <w:multiLevelType w:val="multilevel"/>
     <w:tmpl w:val="B0B458DA"/>
@@ -21079,10 +20999,10 @@
       </w:rPr>
     </w:lvl>
   </w:abstractNum>
-  <w:abstractNum w:abstractNumId="18" w15:restartNumberingAfterBreak="0">
+  <w:abstractNum w:abstractNumId="19" w15:restartNumberingAfterBreak="0">
     <w:nsid w:val="50435767"/>
     <w:multiLevelType w:val="hybridMultilevel"/>
-    <w:tmpl w:val="D9924FE6"/>
+    <w:tmpl w:val="9CC24DAC"/>
     <w:lvl w:ilvl="0" w:tplc="04090001">
       <w:start w:val="1"/>
       <w:numFmt w:val="bullet"/>
@@ -21192,7 +21112,7 @@
       </w:rPr>
     </w:lvl>
   </w:abstractNum>
-  <w:abstractNum w:abstractNumId="19" w15:restartNumberingAfterBreak="0">
+  <w:abstractNum w:abstractNumId="20" w15:restartNumberingAfterBreak="0">
     <w:nsid w:val="568033E7"/>
     <w:multiLevelType w:val="hybridMultilevel"/>
     <w:tmpl w:val="AAE0D20C"/>
@@ -21305,7 +21225,7 @@
       </w:rPr>
     </w:lvl>
   </w:abstractNum>
-  <w:abstractNum w:abstractNumId="20" w15:restartNumberingAfterBreak="0">
+  <w:abstractNum w:abstractNumId="21" w15:restartNumberingAfterBreak="0">
     <w:nsid w:val="5B1153B0"/>
     <w:multiLevelType w:val="multilevel"/>
     <w:tmpl w:val="B0B458DA"/>
@@ -21422,7 +21342,7 @@
       </w:rPr>
     </w:lvl>
   </w:abstractNum>
-  <w:abstractNum w:abstractNumId="21" w15:restartNumberingAfterBreak="0">
+  <w:abstractNum w:abstractNumId="22" w15:restartNumberingAfterBreak="0">
     <w:nsid w:val="5D8449F3"/>
     <w:multiLevelType w:val="hybridMultilevel"/>
     <w:tmpl w:val="FBE65BDA"/>
@@ -21535,7 +21455,7 @@
       </w:rPr>
     </w:lvl>
   </w:abstractNum>
-  <w:abstractNum w:abstractNumId="22" w15:restartNumberingAfterBreak="0">
+  <w:abstractNum w:abstractNumId="23" w15:restartNumberingAfterBreak="0">
     <w:nsid w:val="6C1A686C"/>
     <w:multiLevelType w:val="multilevel"/>
     <w:tmpl w:val="0409001F"/>
@@ -21621,7 +21541,7 @@
       </w:pPr>
     </w:lvl>
   </w:abstractNum>
-  <w:abstractNum w:abstractNumId="23" w15:restartNumberingAfterBreak="0">
+  <w:abstractNum w:abstractNumId="24" w15:restartNumberingAfterBreak="0">
     <w:nsid w:val="6F793417"/>
     <w:multiLevelType w:val="hybridMultilevel"/>
     <w:tmpl w:val="05B681B0"/>
@@ -21734,7 +21654,7 @@
       </w:rPr>
     </w:lvl>
   </w:abstractNum>
-  <w:abstractNum w:abstractNumId="24" w15:restartNumberingAfterBreak="0">
+  <w:abstractNum w:abstractNumId="25" w15:restartNumberingAfterBreak="0">
     <w:nsid w:val="734B4CC3"/>
     <w:multiLevelType w:val="multilevel"/>
     <w:tmpl w:val="0409001F"/>
@@ -21820,7 +21740,7 @@
       </w:pPr>
     </w:lvl>
   </w:abstractNum>
-  <w:abstractNum w:abstractNumId="25" w15:restartNumberingAfterBreak="0">
+  <w:abstractNum w:abstractNumId="26" w15:restartNumberingAfterBreak="0">
     <w:nsid w:val="7CA35266"/>
     <w:multiLevelType w:val="multilevel"/>
     <w:tmpl w:val="04090025"/>
@@ -21906,7 +21826,7 @@
       </w:pPr>
     </w:lvl>
   </w:abstractNum>
-  <w:abstractNum w:abstractNumId="26" w15:restartNumberingAfterBreak="0">
+  <w:abstractNum w:abstractNumId="27" w15:restartNumberingAfterBreak="0">
     <w:nsid w:val="7E2A7299"/>
     <w:multiLevelType w:val="hybridMultilevel"/>
     <w:tmpl w:val="473642C2"/>
@@ -21995,7 +21915,7 @@
       </w:pPr>
     </w:lvl>
   </w:abstractNum>
-  <w:abstractNum w:abstractNumId="27" w15:restartNumberingAfterBreak="0">
+  <w:abstractNum w:abstractNumId="28" w15:restartNumberingAfterBreak="0">
     <w:nsid w:val="7FD31724"/>
     <w:multiLevelType w:val="hybridMultilevel"/>
     <w:tmpl w:val="7A0CB9D8"/>
@@ -22085,40 +22005,40 @@
     </w:lvl>
   </w:abstractNum>
   <w:num w:numId="1">
-    <w:abstractNumId w:val="14"/>
+    <w:abstractNumId w:val="15"/>
   </w:num>
   <w:num w:numId="2">
-    <w:abstractNumId w:val="21"/>
+    <w:abstractNumId w:val="22"/>
   </w:num>
   <w:num w:numId="3">
     <w:abstractNumId w:val="3"/>
   </w:num>
   <w:num w:numId="4">
-    <w:abstractNumId w:val="15"/>
+    <w:abstractNumId w:val="16"/>
   </w:num>
   <w:num w:numId="5">
     <w:abstractNumId w:val="5"/>
   </w:num>
   <w:num w:numId="6">
-    <w:abstractNumId w:val="11"/>
+    <w:abstractNumId w:val="12"/>
   </w:num>
   <w:num w:numId="7">
-    <w:abstractNumId w:val="17"/>
+    <w:abstractNumId w:val="18"/>
   </w:num>
   <w:num w:numId="8">
+    <w:abstractNumId w:val="26"/>
+  </w:num>
+  <w:num w:numId="9">
     <w:abstractNumId w:val="25"/>
   </w:num>
-  <w:num w:numId="9">
-    <w:abstractNumId w:val="24"/>
-  </w:num>
   <w:num w:numId="10">
-    <w:abstractNumId w:val="7"/>
+    <w:abstractNumId w:val="8"/>
   </w:num>
   <w:num w:numId="11">
-    <w:abstractNumId w:val="20"/>
+    <w:abstractNumId w:val="21"/>
   </w:num>
   <w:num w:numId="12">
-    <w:abstractNumId w:val="20"/>
+    <w:abstractNumId w:val="21"/>
     <w:lvlOverride w:ilvl="0">
       <w:startOverride w:val="1"/>
     </w:lvlOverride>
@@ -22148,19 +22068,19 @@
     </w:lvlOverride>
   </w:num>
   <w:num w:numId="13">
-    <w:abstractNumId w:val="22"/>
+    <w:abstractNumId w:val="23"/>
   </w:num>
   <w:num w:numId="14">
     <w:abstractNumId w:val="2"/>
   </w:num>
   <w:num w:numId="15">
-    <w:abstractNumId w:val="12"/>
+    <w:abstractNumId w:val="13"/>
   </w:num>
   <w:num w:numId="16">
-    <w:abstractNumId w:val="9"/>
+    <w:abstractNumId w:val="10"/>
   </w:num>
   <w:num w:numId="17">
-    <w:abstractNumId w:val="10"/>
+    <w:abstractNumId w:val="11"/>
   </w:num>
   <w:num w:numId="18">
     <w:abstractNumId w:val="1"/>
@@ -22169,34 +22089,37 @@
     <w:abstractNumId w:val="4"/>
   </w:num>
   <w:num w:numId="20">
-    <w:abstractNumId w:val="13"/>
+    <w:abstractNumId w:val="14"/>
   </w:num>
   <w:num w:numId="21">
-    <w:abstractNumId w:val="8"/>
+    <w:abstractNumId w:val="9"/>
   </w:num>
   <w:num w:numId="22">
-    <w:abstractNumId w:val="16"/>
+    <w:abstractNumId w:val="17"/>
   </w:num>
   <w:num w:numId="23">
-    <w:abstractNumId w:val="27"/>
+    <w:abstractNumId w:val="28"/>
   </w:num>
   <w:num w:numId="24">
-    <w:abstractNumId w:val="6"/>
+    <w:abstractNumId w:val="7"/>
   </w:num>
   <w:num w:numId="25">
-    <w:abstractNumId w:val="23"/>
+    <w:abstractNumId w:val="24"/>
   </w:num>
   <w:num w:numId="26">
-    <w:abstractNumId w:val="18"/>
+    <w:abstractNumId w:val="19"/>
   </w:num>
   <w:num w:numId="27">
     <w:abstractNumId w:val="0"/>
   </w:num>
   <w:num w:numId="28">
-    <w:abstractNumId w:val="26"/>
+    <w:abstractNumId w:val="27"/>
   </w:num>
   <w:num w:numId="29">
-    <w:abstractNumId w:val="19"/>
+    <w:abstractNumId w:val="20"/>
+  </w:num>
+  <w:num w:numId="30">
+    <w:abstractNumId w:val="6"/>
   </w:num>
 </w:numbering>
 </file>
@@ -23688,35 +23611,6 @@
     </w:docPart>
     <w:docPart>
       <w:docPartPr>
-        <w:name w:val="1D86AA5B550D4155852973F6E701C69A"/>
-        <w:category>
-          <w:name w:val="General"/>
-          <w:gallery w:val="placeholder"/>
-        </w:category>
-        <w:types>
-          <w:type w:val="bbPlcHdr"/>
-        </w:types>
-        <w:behaviors>
-          <w:behavior w:val="content"/>
-        </w:behaviors>
-        <w:guid w:val="{707042A7-BA3D-4304-B0F8-14FF314752EE}"/>
-      </w:docPartPr>
-      <w:docPartBody>
-        <w:p>
-          <w:pPr>
-            <w:pStyle w:val="1D86AA5B550D4155852973F6E701C69A"/>
-          </w:pPr>
-          <w:r>
-            <w:rPr>
-              <w:rStyle w:val="PlaceholderText"/>
-            </w:rPr>
-            <w:t>[Keywords]</w:t>
-          </w:r>
-        </w:p>
-      </w:docPartBody>
-    </w:docPart>
-    <w:docPart>
-      <w:docPartPr>
         <w:name w:val="AB2D4D584882430E98F80307139A021E"/>
         <w:category>
           <w:name w:val="General"/>
@@ -24640,7 +24534,6 @@
     <w:rsid w:val="000B660F"/>
     <w:rsid w:val="000C09B6"/>
     <w:rsid w:val="000C2874"/>
-    <w:rsid w:val="000F7D9D"/>
     <w:rsid w:val="0010705E"/>
     <w:rsid w:val="001D494B"/>
     <w:rsid w:val="00226593"/>
@@ -24674,6 +24567,7 @@
     <w:rsid w:val="00C734EB"/>
     <w:rsid w:val="00CA29F6"/>
     <w:rsid w:val="00CC4A7D"/>
+    <w:rsid w:val="00DD341B"/>
     <w:rsid w:val="00E03B4D"/>
     <w:rsid w:val="00EE5E56"/>
     <w:rsid w:val="00FE3CB5"/>

</xml_diff>

<commit_message>
Found an error (corrected it too) where I wasn't accounting for the fact that solid waste release may include chemical releases, which were being excluded. Solid waste release will now include any copc except water
</commit_message>
<xml_diff>
--- a/docs/00_inventory-preprocessor_inventory_pp.py.docx
+++ b/docs/00_inventory-preprocessor_inventory_pp.py.docx
@@ -11556,6 +11556,14 @@
               </w:rPr>
               <w:t>\\olive\backups\CAVE\CA-CIE-Tools-TestEnv\inventory_pp</w:t>
             </w:r>
+            <w:r>
+              <w:rPr>
+                <w:rFonts w:ascii="Arial" w:hAnsi="Arial"/>
+                <w:b/>
+                <w:sz w:val="20"/>
+              </w:rPr>
+              <w:t>\tests\AT-1</w:t>
+            </w:r>
           </w:p>
         </w:tc>
         <w:tc>
@@ -11633,6 +11641,14 @@
               </w:rPr>
               <w:t>\\olive\backups\CAVE\CA-CIE-Tools-TestEnv\inventory_pp</w:t>
             </w:r>
+            <w:r>
+              <w:rPr>
+                <w:rFonts w:ascii="Arial" w:hAnsi="Arial"/>
+                <w:b/>
+                <w:sz w:val="20"/>
+              </w:rPr>
+              <w:t>\tests\AT-1</w:t>
+            </w:r>
           </w:p>
         </w:tc>
       </w:tr>
@@ -12486,6 +12502,35 @@
               <w:t>Note: file paths specified in the shell script are relative paths or have the “~” shorthand. When accepted/written by the script to its log file the paths are written as absolute paths.</w:t>
             </w:r>
           </w:p>
+          <w:p>
+            <w:pPr>
+              <w:pStyle w:val="H1bodytext"/>
+              <w:spacing w:after="0"/>
+              <w:ind w:left="0"/>
+              <w:rPr>
+                <w:rFonts w:ascii="Arial" w:hAnsi="Arial"/>
+                <w:sz w:val="20"/>
+              </w:rPr>
+            </w:pPr>
+          </w:p>
+          <w:p>
+            <w:pPr>
+              <w:pStyle w:val="H1bodytext"/>
+              <w:spacing w:after="0"/>
+              <w:ind w:left="0"/>
+              <w:rPr>
+                <w:rFonts w:ascii="Arial" w:hAnsi="Arial"/>
+                <w:sz w:val="20"/>
+              </w:rPr>
+            </w:pPr>
+            <w:r>
+              <w:rPr>
+                <w:rFonts w:ascii="Arial" w:hAnsi="Arial"/>
+                <w:sz w:val="20"/>
+              </w:rPr>
+              <w:t>This partially satisfies FR-1</w:t>
+            </w:r>
+          </w:p>
         </w:tc>
         <w:tc>
           <w:tcPr>
@@ -12554,25 +12599,7 @@
                 <w:rFonts w:ascii="Arial" w:hAnsi="Arial"/>
                 <w:sz w:val="20"/>
               </w:rPr>
-              <w:t xml:space="preserve">FR-2, FR-5, FR-6 Check (from </w:t>
-            </w:r>
-            <w:r>
-              <w:rPr>
-                <w:rFonts w:ascii="Arial" w:hAnsi="Arial"/>
-                <w:b/>
-                <w:bCs/>
-                <w:i/>
-                <w:iCs/>
-                <w:sz w:val="20"/>
-              </w:rPr>
-              <w:t>ipp_check.log</w:t>
-            </w:r>
-            <w:r>
-              <w:rPr>
-                <w:rFonts w:ascii="Arial" w:hAnsi="Arial"/>
-                <w:sz w:val="20"/>
-              </w:rPr>
-              <w:t>)</w:t>
+              <w:t>Verify that each source file was merged into the output file.</w:t>
             </w:r>
           </w:p>
         </w:tc>
@@ -12598,6 +12625,7 @@
               </w:rPr>
               <w:t xml:space="preserve">Open </w:t>
             </w:r>
+            <w:proofErr w:type="gramStart"/>
             <w:r>
               <w:rPr>
                 <w:rFonts w:ascii="Arial" w:hAnsi="Arial"/>
@@ -12607,28 +12635,154 @@
                 <w:iCs/>
                 <w:sz w:val="20"/>
               </w:rPr>
-              <w:t>ipp_check.log</w:t>
-            </w:r>
-            <w:r>
-              <w:rPr>
-                <w:rFonts w:ascii="Arial" w:hAnsi="Arial"/>
-                <w:sz w:val="20"/>
-              </w:rPr>
-              <w:t xml:space="preserve"> in a text editor and search for the string inside double quotes: “</w:t>
-            </w:r>
-            <w:r>
-              <w:rPr>
-                <w:rFonts w:ascii="Arial" w:hAnsi="Arial"/>
-                <w:sz w:val="20"/>
-              </w:rPr>
-              <w:t>##QA-PASS (SIMV2 Check)</w:t>
-            </w:r>
-            <w:r>
-              <w:rPr>
-                <w:rFonts w:ascii="Arial" w:hAnsi="Arial"/>
-                <w:sz w:val="20"/>
-              </w:rPr>
-              <w:t>”.</w:t>
+              <w:t xml:space="preserve">step-1_AT-1_ipp.csv </w:t>
+            </w:r>
+            <w:r>
+              <w:rPr>
+                <w:rFonts w:ascii="Arial" w:hAnsi="Arial"/>
+                <w:sz w:val="20"/>
+              </w:rPr>
+              <w:t xml:space="preserve"> in</w:t>
+            </w:r>
+            <w:proofErr w:type="gramEnd"/>
+            <w:r>
+              <w:rPr>
+                <w:rFonts w:ascii="Arial" w:hAnsi="Arial"/>
+                <w:sz w:val="20"/>
+              </w:rPr>
+              <w:t xml:space="preserve"> a text editor</w:t>
+            </w:r>
+            <w:r>
+              <w:rPr>
+                <w:rFonts w:ascii="Arial" w:hAnsi="Arial"/>
+                <w:sz w:val="20"/>
+              </w:rPr>
+              <w:t xml:space="preserve"> (or Excel)</w:t>
+            </w:r>
+            <w:r>
+              <w:rPr>
+                <w:rFonts w:ascii="Arial" w:hAnsi="Arial"/>
+                <w:sz w:val="20"/>
+              </w:rPr>
+              <w:t xml:space="preserve"> and search for the </w:t>
+            </w:r>
+            <w:r>
+              <w:rPr>
+                <w:rFonts w:ascii="Arial" w:hAnsi="Arial"/>
+                <w:sz w:val="20"/>
+              </w:rPr>
+              <w:t>following words/phrases:</w:t>
+            </w:r>
+          </w:p>
+          <w:p>
+            <w:pPr>
+              <w:pStyle w:val="H1bodytext"/>
+              <w:numPr>
+                <w:ilvl w:val="0"/>
+                <w:numId w:val="31"/>
+              </w:numPr>
+              <w:spacing w:after="0"/>
+              <w:ind w:left="376"/>
+              <w:rPr>
+                <w:rFonts w:ascii="Arial" w:hAnsi="Arial"/>
+                <w:sz w:val="20"/>
+              </w:rPr>
+            </w:pPr>
+            <w:r>
+              <w:rPr>
+                <w:rFonts w:ascii="Arial" w:hAnsi="Arial"/>
+                <w:sz w:val="20"/>
+              </w:rPr>
+              <w:t>SAC-Water</w:t>
+            </w:r>
+          </w:p>
+          <w:p>
+            <w:pPr>
+              <w:pStyle w:val="H1bodytext"/>
+              <w:numPr>
+                <w:ilvl w:val="0"/>
+                <w:numId w:val="31"/>
+              </w:numPr>
+              <w:spacing w:after="0"/>
+              <w:ind w:left="376"/>
+              <w:rPr>
+                <w:rFonts w:ascii="Arial" w:hAnsi="Arial"/>
+                <w:sz w:val="20"/>
+              </w:rPr>
+            </w:pPr>
+            <w:r>
+              <w:rPr>
+                <w:rFonts w:ascii="Arial" w:hAnsi="Arial"/>
+                <w:sz w:val="20"/>
+              </w:rPr>
+              <w:t>Chemical-Inventory</w:t>
+            </w:r>
+          </w:p>
+          <w:p>
+            <w:pPr>
+              <w:pStyle w:val="H1bodytext"/>
+              <w:numPr>
+                <w:ilvl w:val="0"/>
+                <w:numId w:val="31"/>
+              </w:numPr>
+              <w:spacing w:after="0"/>
+              <w:ind w:left="376"/>
+              <w:rPr>
+                <w:rFonts w:ascii="Arial" w:hAnsi="Arial"/>
+                <w:sz w:val="20"/>
+              </w:rPr>
+            </w:pPr>
+            <w:r>
+              <w:rPr>
+                <w:rFonts w:ascii="Arial" w:hAnsi="Arial"/>
+                <w:sz w:val="20"/>
+              </w:rPr>
+              <w:t>AT-1_Site-Specific-Inventory</w:t>
+            </w:r>
+          </w:p>
+          <w:p>
+            <w:pPr>
+              <w:pStyle w:val="H1bodytext"/>
+              <w:numPr>
+                <w:ilvl w:val="0"/>
+                <w:numId w:val="31"/>
+              </w:numPr>
+              <w:spacing w:after="0"/>
+              <w:ind w:left="376"/>
+              <w:rPr>
+                <w:rFonts w:ascii="Arial" w:hAnsi="Arial"/>
+                <w:sz w:val="20"/>
+              </w:rPr>
+            </w:pPr>
+            <w:r>
+              <w:rPr>
+                <w:rFonts w:ascii="Arial" w:hAnsi="Arial"/>
+                <w:sz w:val="20"/>
+              </w:rPr>
+              <w:t>SIMV2</w:t>
+            </w:r>
+          </w:p>
+          <w:p>
+            <w:pPr>
+              <w:pStyle w:val="H1bodytext"/>
+              <w:numPr>
+                <w:ilvl w:val="0"/>
+                <w:numId w:val="31"/>
+              </w:numPr>
+              <w:spacing w:after="0"/>
+              <w:ind w:left="376"/>
+              <w:rPr>
+                <w:rFonts w:ascii="Arial" w:hAnsi="Arial"/>
+                <w:sz w:val="20"/>
+              </w:rPr>
+            </w:pPr>
+            <w:r>
+              <w:rPr>
+                <w:rFonts w:ascii="Arial" w:hAnsi="Arial"/>
+                <w:sz w:val="20"/>
+              </w:rPr>
+              <w:lastRenderedPageBreak/>
+              <w:t>Solid-Waste-Release</w:t>
             </w:r>
           </w:p>
           <w:p>
@@ -12657,50 +12811,58 @@
                 <w:rFonts w:ascii="Arial" w:hAnsi="Arial"/>
                 <w:sz w:val="20"/>
               </w:rPr>
-              <w:t xml:space="preserve">If this exact string is present, then FR-2, FR-5, and FR-6 have been satisfied by the </w:t>
-            </w:r>
-            <w:sdt>
-              <w:sdtPr>
-                <w:rPr>
-                  <w:rFonts w:ascii="Arial" w:hAnsi="Arial"/>
-                  <w:b/>
-                  <w:bCs/>
-                  <w:sz w:val="20"/>
-                </w:rPr>
-                <w:alias w:val="Keywords"/>
-                <w:tag w:val=""/>
-                <w:id w:val="1472095789"/>
-                <w:placeholder>
-                  <w:docPart w:val="AB2D4D584882430E98F80307139A021E"/>
-                </w:placeholder>
-                <w:dataBinding w:prefixMappings="xmlns:ns0='http://purl.org/dc/elements/1.1/' xmlns:ns1='http://schemas.openxmlformats.org/package/2006/metadata/core-properties' " w:xpath="/ns1:coreProperties[1]/ns1:keywords[1]" w:storeItemID="{6C3C8BC8-F283-45AE-878A-BAB7291924A1}"/>
-                <w:text/>
-              </w:sdtPr>
-              <w:sdtContent>
-                <w:r>
-                  <w:rPr>
-                    <w:rFonts w:ascii="Arial" w:hAnsi="Arial"/>
-                    <w:b/>
-                    <w:bCs/>
-                    <w:sz w:val="20"/>
-                  </w:rPr>
-                  <w:t>Inventory Preprocessor</w:t>
-                </w:r>
-              </w:sdtContent>
-            </w:sdt>
-            <w:r>
-              <w:rPr>
-                <w:rFonts w:ascii="Arial" w:hAnsi="Arial"/>
-                <w:sz w:val="20"/>
-              </w:rPr>
-              <w:t xml:space="preserve"> tool</w:t>
-            </w:r>
-            <w:r>
-              <w:rPr>
-                <w:rFonts w:ascii="Arial" w:hAnsi="Arial"/>
-                <w:sz w:val="20"/>
-              </w:rPr>
-              <w:t>.</w:t>
+              <w:t xml:space="preserve">If </w:t>
+            </w:r>
+            <w:proofErr w:type="gramStart"/>
+            <w:r>
+              <w:rPr>
+                <w:rFonts w:ascii="Arial" w:hAnsi="Arial"/>
+                <w:sz w:val="20"/>
+              </w:rPr>
+              <w:t>all</w:t>
+            </w:r>
+            <w:r>
+              <w:rPr>
+                <w:rFonts w:ascii="Arial" w:hAnsi="Arial"/>
+                <w:sz w:val="20"/>
+              </w:rPr>
+              <w:t xml:space="preserve"> </w:t>
+            </w:r>
+            <w:r>
+              <w:rPr>
+                <w:rFonts w:ascii="Arial" w:hAnsi="Arial"/>
+                <w:sz w:val="20"/>
+              </w:rPr>
+              <w:t>of</w:t>
+            </w:r>
+            <w:proofErr w:type="gramEnd"/>
+            <w:r>
+              <w:rPr>
+                <w:rFonts w:ascii="Arial" w:hAnsi="Arial"/>
+                <w:sz w:val="20"/>
+              </w:rPr>
+              <w:t xml:space="preserve"> these bulleted words/phrases are</w:t>
+            </w:r>
+            <w:r>
+              <w:rPr>
+                <w:rFonts w:ascii="Arial" w:hAnsi="Arial"/>
+                <w:sz w:val="20"/>
+              </w:rPr>
+              <w:t xml:space="preserve"> present, </w:t>
+            </w:r>
+            <w:r>
+              <w:rPr>
+                <w:rFonts w:ascii="Arial" w:hAnsi="Arial"/>
+                <w:sz w:val="20"/>
+              </w:rPr>
+              <w:t>this partially satisfies</w:t>
+            </w:r>
+            <w:r>
+              <w:rPr>
+                <w:rFonts w:ascii="Arial" w:hAnsi="Arial"/>
+                <w:sz w:val="20"/>
+              </w:rPr>
+              <w:t xml:space="preserve"> FR-3 and FR-7.</w:t>
             </w:r>
           </w:p>
         </w:tc>
@@ -12771,25 +12933,7 @@
                 <w:rFonts w:ascii="Arial" w:hAnsi="Arial"/>
                 <w:sz w:val="20"/>
               </w:rPr>
-              <w:t xml:space="preserve">FR-3 Check (from </w:t>
-            </w:r>
-            <w:r>
-              <w:rPr>
-                <w:rFonts w:ascii="Arial" w:hAnsi="Arial"/>
-                <w:b/>
-                <w:bCs/>
-                <w:i/>
-                <w:iCs/>
-                <w:sz w:val="20"/>
-              </w:rPr>
-              <w:t>ipp_check.log</w:t>
-            </w:r>
-            <w:r>
-              <w:rPr>
-                <w:rFonts w:ascii="Arial" w:hAnsi="Arial"/>
-                <w:sz w:val="20"/>
-              </w:rPr>
-              <w:t>)</w:t>
+              <w:t>Verify that only sites in the accepted site list are included.</w:t>
             </w:r>
           </w:p>
         </w:tc>
@@ -12824,36 +12968,196 @@
                 <w:iCs/>
                 <w:sz w:val="20"/>
               </w:rPr>
-              <w:t>ipp_check.log</w:t>
-            </w:r>
-            <w:r>
-              <w:rPr>
-                <w:rFonts w:ascii="Arial" w:hAnsi="Arial"/>
-                <w:sz w:val="20"/>
-              </w:rPr>
-              <w:t xml:space="preserve"> in a text editor and search for the string inside double </w:t>
-            </w:r>
-            <w:r>
-              <w:rPr>
-                <w:rFonts w:ascii="Arial" w:hAnsi="Arial"/>
-                <w:sz w:val="20"/>
-              </w:rPr>
-              <w:lastRenderedPageBreak/>
-              <w:t>quotes: “</w:t>
-            </w:r>
-            <w:r>
-              <w:rPr>
-                <w:rFonts w:ascii="Arial" w:hAnsi="Arial"/>
-                <w:sz w:val="20"/>
-              </w:rPr>
-              <w:t>##QA-PASS (Rerouted Sites Check)</w:t>
-            </w:r>
-            <w:r>
-              <w:rPr>
-                <w:rFonts w:ascii="Arial" w:hAnsi="Arial"/>
-                <w:sz w:val="20"/>
-              </w:rPr>
-              <w:t>”.</w:t>
+              <w:t>step-1_AT-1_ipp.csv</w:t>
+            </w:r>
+            <w:r>
+              <w:rPr>
+                <w:rFonts w:ascii="Arial" w:hAnsi="Arial"/>
+                <w:sz w:val="20"/>
+              </w:rPr>
+              <w:t xml:space="preserve"> in a text editor</w:t>
+            </w:r>
+            <w:r>
+              <w:rPr>
+                <w:rFonts w:ascii="Arial" w:hAnsi="Arial"/>
+                <w:sz w:val="20"/>
+              </w:rPr>
+              <w:t xml:space="preserve"> (or Excel)</w:t>
+            </w:r>
+            <w:r>
+              <w:rPr>
+                <w:rFonts w:ascii="Arial" w:hAnsi="Arial"/>
+                <w:sz w:val="20"/>
+              </w:rPr>
+              <w:t xml:space="preserve"> and</w:t>
+            </w:r>
+            <w:r>
+              <w:rPr>
+                <w:rFonts w:ascii="Arial" w:hAnsi="Arial"/>
+                <w:sz w:val="20"/>
+              </w:rPr>
+              <w:t xml:space="preserve"> verify that </w:t>
+            </w:r>
+            <w:r>
+              <w:rPr>
+                <w:rFonts w:ascii="Arial" w:hAnsi="Arial"/>
+                <w:sz w:val="20"/>
+              </w:rPr>
+              <w:t>the following sites are in the second column:</w:t>
+            </w:r>
+          </w:p>
+          <w:p>
+            <w:pPr>
+              <w:pStyle w:val="H1bodytext"/>
+              <w:numPr>
+                <w:ilvl w:val="0"/>
+                <w:numId w:val="32"/>
+              </w:numPr>
+              <w:spacing w:after="0"/>
+              <w:ind w:left="376"/>
+              <w:rPr>
+                <w:rFonts w:ascii="Arial" w:hAnsi="Arial"/>
+                <w:sz w:val="20"/>
+              </w:rPr>
+            </w:pPr>
+            <w:r>
+              <w:rPr>
+                <w:rFonts w:ascii="Arial" w:hAnsi="Arial"/>
+                <w:sz w:val="20"/>
+              </w:rPr>
+              <w:t>241-C-105</w:t>
+            </w:r>
+          </w:p>
+          <w:p>
+            <w:pPr>
+              <w:pStyle w:val="H1bodytext"/>
+              <w:numPr>
+                <w:ilvl w:val="0"/>
+                <w:numId w:val="32"/>
+              </w:numPr>
+              <w:spacing w:after="0"/>
+              <w:ind w:left="376"/>
+              <w:rPr>
+                <w:rFonts w:ascii="Arial" w:hAnsi="Arial"/>
+                <w:sz w:val="20"/>
+              </w:rPr>
+            </w:pPr>
+            <w:r>
+              <w:rPr>
+                <w:rFonts w:ascii="Arial" w:hAnsi="Arial"/>
+                <w:sz w:val="20"/>
+              </w:rPr>
+              <w:t>CHM-1</w:t>
+            </w:r>
+          </w:p>
+          <w:p>
+            <w:pPr>
+              <w:pStyle w:val="H1bodytext"/>
+              <w:numPr>
+                <w:ilvl w:val="0"/>
+                <w:numId w:val="32"/>
+              </w:numPr>
+              <w:spacing w:after="0"/>
+              <w:ind w:left="376"/>
+              <w:rPr>
+                <w:rFonts w:ascii="Arial" w:hAnsi="Arial"/>
+                <w:sz w:val="20"/>
+              </w:rPr>
+            </w:pPr>
+            <w:r>
+              <w:rPr>
+                <w:rFonts w:ascii="Arial" w:hAnsi="Arial"/>
+                <w:sz w:val="20"/>
+              </w:rPr>
+              <w:t>COMMON-SITE</w:t>
+            </w:r>
+          </w:p>
+          <w:p>
+            <w:pPr>
+              <w:pStyle w:val="H1bodytext"/>
+              <w:numPr>
+                <w:ilvl w:val="0"/>
+                <w:numId w:val="32"/>
+              </w:numPr>
+              <w:spacing w:after="0"/>
+              <w:ind w:left="376"/>
+              <w:rPr>
+                <w:rFonts w:ascii="Arial" w:hAnsi="Arial"/>
+                <w:sz w:val="20"/>
+              </w:rPr>
+            </w:pPr>
+            <w:r>
+              <w:rPr>
+                <w:rFonts w:ascii="Arial" w:hAnsi="Arial"/>
+                <w:sz w:val="20"/>
+              </w:rPr>
+              <w:t>SAC-1</w:t>
+            </w:r>
+          </w:p>
+          <w:p>
+            <w:pPr>
+              <w:pStyle w:val="H1bodytext"/>
+              <w:numPr>
+                <w:ilvl w:val="0"/>
+                <w:numId w:val="32"/>
+              </w:numPr>
+              <w:spacing w:after="0"/>
+              <w:ind w:left="376"/>
+              <w:rPr>
+                <w:rFonts w:ascii="Arial" w:hAnsi="Arial"/>
+                <w:sz w:val="20"/>
+              </w:rPr>
+            </w:pPr>
+            <w:r>
+              <w:rPr>
+                <w:rFonts w:ascii="Arial" w:hAnsi="Arial"/>
+                <w:sz w:val="20"/>
+              </w:rPr>
+              <w:t>SIM-1</w:t>
+            </w:r>
+          </w:p>
+          <w:p>
+            <w:pPr>
+              <w:pStyle w:val="H1bodytext"/>
+              <w:numPr>
+                <w:ilvl w:val="0"/>
+                <w:numId w:val="32"/>
+              </w:numPr>
+              <w:spacing w:after="0"/>
+              <w:ind w:left="376"/>
+              <w:rPr>
+                <w:rFonts w:ascii="Arial" w:hAnsi="Arial"/>
+                <w:sz w:val="20"/>
+              </w:rPr>
+            </w:pPr>
+            <w:r>
+              <w:rPr>
+                <w:rFonts w:ascii="Arial" w:hAnsi="Arial"/>
+                <w:sz w:val="20"/>
+              </w:rPr>
+              <w:t>SSI-1</w:t>
+            </w:r>
+          </w:p>
+          <w:p>
+            <w:pPr>
+              <w:pStyle w:val="H1bodytext"/>
+              <w:numPr>
+                <w:ilvl w:val="0"/>
+                <w:numId w:val="32"/>
+              </w:numPr>
+              <w:spacing w:after="0"/>
+              <w:ind w:left="376"/>
+              <w:rPr>
+                <w:rFonts w:ascii="Arial" w:hAnsi="Arial"/>
+                <w:sz w:val="20"/>
+              </w:rPr>
+            </w:pPr>
+            <w:r>
+              <w:rPr>
+                <w:rFonts w:ascii="Arial" w:hAnsi="Arial"/>
+                <w:sz w:val="20"/>
+              </w:rPr>
+              <w:t>SWR-1</w:t>
             </w:r>
           </w:p>
           <w:p>
@@ -12882,59 +13186,57 @@
                 <w:rFonts w:ascii="Arial" w:hAnsi="Arial"/>
                 <w:sz w:val="20"/>
               </w:rPr>
-              <w:t xml:space="preserve">If this exact string is present, FR-3 has been satisfied by the </w:t>
-            </w:r>
-            <w:sdt>
-              <w:sdtPr>
-                <w:rPr>
-                  <w:rFonts w:ascii="Arial" w:hAnsi="Arial"/>
-                  <w:b/>
-                  <w:bCs/>
-                  <w:sz w:val="20"/>
-                </w:rPr>
-                <w:alias w:val="Keywords"/>
-                <w:tag w:val=""/>
-                <w:id w:val="1244070185"/>
-                <w:placeholder>
-                  <w:docPart w:val="5BB0DD99E8E0489F92C2CB97BDD239B8"/>
-                </w:placeholder>
-                <w:dataBinding w:prefixMappings="xmlns:ns0='http://purl.org/dc/elements/1.1/' xmlns:ns1='http://schemas.openxmlformats.org/package/2006/metadata/core-properties' " w:xpath="/ns1:coreProperties[1]/ns1:keywords[1]" w:storeItemID="{6C3C8BC8-F283-45AE-878A-BAB7291924A1}"/>
-                <w:text/>
-              </w:sdtPr>
-              <w:sdtContent>
-                <w:r>
-                  <w:rPr>
-                    <w:rFonts w:ascii="Arial" w:hAnsi="Arial"/>
-                    <w:b/>
-                    <w:bCs/>
-                    <w:sz w:val="20"/>
-                  </w:rPr>
-                  <w:t>Inventory Preprocessor</w:t>
-                </w:r>
-              </w:sdtContent>
-            </w:sdt>
-            <w:r>
-              <w:rPr>
-                <w:rFonts w:ascii="Arial" w:hAnsi="Arial"/>
-                <w:b/>
-                <w:bCs/>
-                <w:sz w:val="20"/>
-              </w:rPr>
-              <w:t xml:space="preserve"> </w:t>
-            </w:r>
-            <w:r>
-              <w:rPr>
-                <w:rFonts w:ascii="Arial" w:hAnsi="Arial"/>
-                <w:sz w:val="20"/>
-              </w:rPr>
-              <w:t>tool</w:t>
-            </w:r>
-            <w:r>
-              <w:rPr>
-                <w:rFonts w:ascii="Arial" w:hAnsi="Arial"/>
-                <w:sz w:val="20"/>
-              </w:rPr>
-              <w:t>.</w:t>
+              <w:t xml:space="preserve">If </w:t>
+            </w:r>
+            <w:r>
+              <w:rPr>
+                <w:rFonts w:ascii="Arial" w:hAnsi="Arial"/>
+                <w:sz w:val="20"/>
+              </w:rPr>
+              <w:t>the listed sites are present in the output file and no other site name is found under “SITE_NAME” in the second column, this satisfies FR-2.</w:t>
+            </w:r>
+          </w:p>
+          <w:p>
+            <w:pPr>
+              <w:pStyle w:val="H1bodytext"/>
+              <w:spacing w:after="0"/>
+              <w:ind w:left="0"/>
+              <w:rPr>
+                <w:rFonts w:ascii="Arial" w:hAnsi="Arial"/>
+                <w:sz w:val="20"/>
+              </w:rPr>
+            </w:pPr>
+          </w:p>
+          <w:p>
+            <w:pPr>
+              <w:pStyle w:val="H1bodytext"/>
+              <w:spacing w:after="0"/>
+              <w:ind w:left="0"/>
+              <w:rPr>
+                <w:rFonts w:ascii="Arial" w:hAnsi="Arial"/>
+                <w:sz w:val="20"/>
+              </w:rPr>
+            </w:pPr>
+            <w:r>
+              <w:rPr>
+                <w:rFonts w:ascii="Arial" w:hAnsi="Arial"/>
+                <w:sz w:val="20"/>
+              </w:rPr>
+              <w:t>This also partially satisfies</w:t>
+            </w:r>
+            <w:r>
+              <w:rPr>
+                <w:rFonts w:ascii="Arial" w:hAnsi="Arial"/>
+                <w:sz w:val="20"/>
+              </w:rPr>
+              <w:t xml:space="preserve"> FR-3 and</w:t>
+            </w:r>
+            <w:r>
+              <w:rPr>
+                <w:rFonts w:ascii="Arial" w:hAnsi="Arial"/>
+                <w:sz w:val="20"/>
+              </w:rPr>
+              <w:t xml:space="preserve"> FR-7.</w:t>
             </w:r>
           </w:p>
         </w:tc>
@@ -13005,25 +13307,21 @@
                 <w:rFonts w:ascii="Arial" w:hAnsi="Arial"/>
                 <w:sz w:val="20"/>
               </w:rPr>
-              <w:t xml:space="preserve">FR-4 Check (from </w:t>
-            </w:r>
-            <w:r>
-              <w:rPr>
-                <w:rFonts w:ascii="Arial" w:hAnsi="Arial"/>
-                <w:b/>
-                <w:bCs/>
-                <w:i/>
-                <w:iCs/>
-                <w:sz w:val="20"/>
-              </w:rPr>
-              <w:t>ipp_check.log</w:t>
-            </w:r>
-            <w:r>
-              <w:rPr>
-                <w:rFonts w:ascii="Arial" w:hAnsi="Arial"/>
-                <w:sz w:val="20"/>
-              </w:rPr>
-              <w:t>)</w:t>
+              <w:t xml:space="preserve">Verify that </w:t>
+            </w:r>
+            <w:r>
+              <w:rPr>
+                <w:rFonts w:ascii="Arial" w:hAnsi="Arial"/>
+                <w:sz w:val="20"/>
+              </w:rPr>
+              <w:t>the right site was excluded while parsing from the SAC</w:t>
+            </w:r>
+            <w:r>
+              <w:rPr>
+                <w:rFonts w:ascii="Arial" w:hAnsi="Arial"/>
+                <w:sz w:val="20"/>
+              </w:rPr>
+              <w:t>.</w:t>
             </w:r>
           </w:p>
         </w:tc>
@@ -13058,21 +13356,94 @@
                 <w:iCs/>
                 <w:sz w:val="20"/>
               </w:rPr>
-              <w:t>ipp_check.log</w:t>
-            </w:r>
-            <w:r>
-              <w:rPr>
-                <w:rFonts w:ascii="Arial" w:hAnsi="Arial"/>
-                <w:sz w:val="20"/>
-              </w:rPr>
-              <w:t xml:space="preserve"> in a text editor and search for the string inside double quotes: “</w:t>
-            </w:r>
-            <w:r>
-              <w:rPr>
-                <w:rFonts w:ascii="Arial" w:hAnsi="Arial"/>
-                <w:sz w:val="20"/>
-              </w:rPr>
-              <w:t>##QA-PASS (Chemical Inventory Check)</w:t>
+              <w:t>step-1_AT-1_ipp.log</w:t>
+            </w:r>
+            <w:r>
+              <w:rPr>
+                <w:rFonts w:ascii="Arial" w:hAnsi="Arial"/>
+                <w:sz w:val="20"/>
+              </w:rPr>
+              <w:t xml:space="preserve"> in a text editor and search for the</w:t>
+            </w:r>
+            <w:r>
+              <w:rPr>
+                <w:rFonts w:ascii="Arial" w:hAnsi="Arial"/>
+                <w:sz w:val="20"/>
+              </w:rPr>
+              <w:t xml:space="preserve"> following</w:t>
+            </w:r>
+            <w:r>
+              <w:rPr>
+                <w:rFonts w:ascii="Arial" w:hAnsi="Arial"/>
+                <w:sz w:val="20"/>
+              </w:rPr>
+              <w:t xml:space="preserve"> string</w:t>
+            </w:r>
+            <w:r>
+              <w:rPr>
+                <w:rFonts w:ascii="Arial" w:hAnsi="Arial"/>
+                <w:sz w:val="20"/>
+              </w:rPr>
+              <w:t>s</w:t>
+            </w:r>
+            <w:r>
+              <w:rPr>
+                <w:rFonts w:ascii="Arial" w:hAnsi="Arial"/>
+                <w:sz w:val="20"/>
+              </w:rPr>
+              <w:t xml:space="preserve"> inside double quotes: </w:t>
+            </w:r>
+          </w:p>
+          <w:p>
+            <w:pPr>
+              <w:pStyle w:val="H1bodytext"/>
+              <w:numPr>
+                <w:ilvl w:val="0"/>
+                <w:numId w:val="33"/>
+              </w:numPr>
+              <w:spacing w:after="0"/>
+              <w:ind w:left="376"/>
+              <w:rPr>
+                <w:rFonts w:ascii="Arial" w:hAnsi="Arial"/>
+                <w:sz w:val="20"/>
+              </w:rPr>
+            </w:pPr>
+            <w:r>
+              <w:rPr>
+                <w:rFonts w:ascii="Arial" w:hAnsi="Arial"/>
+                <w:sz w:val="20"/>
+              </w:rPr>
+              <w:t>“</w:t>
+            </w:r>
+            <w:r>
+              <w:rPr>
+                <w:rFonts w:ascii="Arial" w:hAnsi="Arial"/>
+                <w:sz w:val="20"/>
+              </w:rPr>
+              <w:t>##</w:t>
+            </w:r>
+            <w:r>
+              <w:rPr>
+                <w:rFonts w:ascii="Arial" w:hAnsi="Arial"/>
+                <w:sz w:val="20"/>
+              </w:rPr>
+              <w:t>Excluded sites with a substring of ‘241</w:t>
+            </w:r>
+            <w:proofErr w:type="gramStart"/>
+            <w:r>
+              <w:rPr>
+                <w:rFonts w:ascii="Arial" w:hAnsi="Arial"/>
+                <w:sz w:val="20"/>
+              </w:rPr>
+              <w:t>-‘ except</w:t>
+            </w:r>
+            <w:proofErr w:type="gramEnd"/>
+            <w:r>
+              <w:rPr>
+                <w:rFonts w:ascii="Arial" w:hAnsi="Arial"/>
+                <w:sz w:val="20"/>
+              </w:rPr>
+              <w:t xml:space="preserve"> for ‘241-C’ (1):</w:t>
             </w:r>
             <w:r>
               <w:rPr>
@@ -13081,12 +13452,27 @@
               </w:rPr>
               <w:t>”</w:t>
             </w:r>
-            <w:r>
-              <w:rPr>
-                <w:rFonts w:ascii="Arial" w:hAnsi="Arial"/>
-                <w:sz w:val="20"/>
-              </w:rPr>
-              <w:t>.</w:t>
+          </w:p>
+          <w:p>
+            <w:pPr>
+              <w:pStyle w:val="H1bodytext"/>
+              <w:numPr>
+                <w:ilvl w:val="0"/>
+                <w:numId w:val="33"/>
+              </w:numPr>
+              <w:spacing w:after="0"/>
+              <w:ind w:left="376"/>
+              <w:rPr>
+                <w:rFonts w:ascii="Arial" w:hAnsi="Arial"/>
+                <w:sz w:val="20"/>
+              </w:rPr>
+            </w:pPr>
+            <w:r>
+              <w:rPr>
+                <w:rFonts w:ascii="Arial" w:hAnsi="Arial"/>
+                <w:sz w:val="20"/>
+              </w:rPr>
+              <w:t>“241-A-101”</w:t>
             </w:r>
           </w:p>
           <w:p>
@@ -13115,42 +13501,39 @@
                 <w:rFonts w:ascii="Arial" w:hAnsi="Arial"/>
                 <w:sz w:val="20"/>
               </w:rPr>
-              <w:t xml:space="preserve">If this exact string is present, FR-4 has been satisfied by the </w:t>
-            </w:r>
-            <w:sdt>
-              <w:sdtPr>
-                <w:rPr>
-                  <w:rFonts w:ascii="Arial" w:hAnsi="Arial"/>
-                  <w:b/>
-                  <w:bCs/>
-                  <w:sz w:val="20"/>
-                </w:rPr>
-                <w:alias w:val="Keywords"/>
-                <w:tag w:val=""/>
-                <w:id w:val="975647405"/>
-                <w:placeholder>
-                  <w:docPart w:val="3ECB63AA5B2D4C43A5F4565E43EEFCB6"/>
-                </w:placeholder>
-                <w:dataBinding w:prefixMappings="xmlns:ns0='http://purl.org/dc/elements/1.1/' xmlns:ns1='http://schemas.openxmlformats.org/package/2006/metadata/core-properties' " w:xpath="/ns1:coreProperties[1]/ns1:keywords[1]" w:storeItemID="{6C3C8BC8-F283-45AE-878A-BAB7291924A1}"/>
-                <w:text/>
-              </w:sdtPr>
-              <w:sdtContent>
-                <w:r>
-                  <w:rPr>
-                    <w:rFonts w:ascii="Arial" w:hAnsi="Arial"/>
-                    <w:b/>
-                    <w:bCs/>
-                    <w:sz w:val="20"/>
-                  </w:rPr>
-                  <w:t>Inventory Preprocessor</w:t>
-                </w:r>
-              </w:sdtContent>
-            </w:sdt>
-            <w:r>
-              <w:rPr>
-                <w:rFonts w:ascii="Arial" w:hAnsi="Arial"/>
-                <w:b/>
-                <w:bCs/>
+              <w:t xml:space="preserve">The second string, “241-A-101”, should immediately follow the first. </w:t>
+            </w:r>
+            <w:r>
+              <w:rPr>
+                <w:rFonts w:ascii="Arial" w:hAnsi="Arial"/>
+                <w:sz w:val="20"/>
+              </w:rPr>
+              <w:t xml:space="preserve">If </w:t>
+            </w:r>
+            <w:r>
+              <w:rPr>
+                <w:rFonts w:ascii="Arial" w:hAnsi="Arial"/>
+                <w:sz w:val="20"/>
+              </w:rPr>
+              <w:t>both</w:t>
+            </w:r>
+            <w:r>
+              <w:rPr>
+                <w:rFonts w:ascii="Arial" w:hAnsi="Arial"/>
+                <w:sz w:val="20"/>
+              </w:rPr>
+              <w:t xml:space="preserve"> string</w:t>
+            </w:r>
+            <w:r>
+              <w:rPr>
+                <w:rFonts w:ascii="Arial" w:hAnsi="Arial"/>
+                <w:sz w:val="20"/>
+              </w:rPr>
+              <w:t>s</w:t>
+            </w:r>
+            <w:r>
+              <w:rPr>
+                <w:rFonts w:ascii="Arial" w:hAnsi="Arial"/>
                 <w:sz w:val="20"/>
               </w:rPr>
               <w:t xml:space="preserve"> </w:t>
@@ -13160,7 +13543,21 @@
                 <w:rFonts w:ascii="Arial" w:hAnsi="Arial"/>
                 <w:sz w:val="20"/>
               </w:rPr>
-              <w:t>tool</w:t>
+              <w:t>are</w:t>
+            </w:r>
+            <w:r>
+              <w:rPr>
+                <w:rFonts w:ascii="Arial" w:hAnsi="Arial"/>
+                <w:sz w:val="20"/>
+              </w:rPr>
+              <w:t xml:space="preserve"> present, </w:t>
+            </w:r>
+            <w:r>
+              <w:rPr>
+                <w:rFonts w:ascii="Arial" w:hAnsi="Arial"/>
+                <w:sz w:val="20"/>
+              </w:rPr>
+              <w:t>this partially satisfies FR-3</w:t>
             </w:r>
             <w:r>
               <w:rPr>
@@ -13238,25 +13635,7 @@
                 <w:rFonts w:ascii="Arial" w:hAnsi="Arial"/>
                 <w:sz w:val="20"/>
               </w:rPr>
-              <w:t xml:space="preserve">FR-7 Check (from </w:t>
-            </w:r>
-            <w:r>
-              <w:rPr>
-                <w:rFonts w:ascii="Arial" w:hAnsi="Arial"/>
-                <w:b/>
-                <w:bCs/>
-                <w:i/>
-                <w:iCs/>
-                <w:sz w:val="20"/>
-              </w:rPr>
-              <w:t>ipp_check.log</w:t>
-            </w:r>
-            <w:r>
-              <w:rPr>
-                <w:rFonts w:ascii="Arial" w:hAnsi="Arial"/>
-                <w:sz w:val="20"/>
-              </w:rPr>
-              <w:t>)</w:t>
+              <w:t>Verify that the data merged into the final output file is correct.</w:t>
             </w:r>
           </w:p>
         </w:tc>
@@ -13291,22 +13670,198 @@
                 <w:iCs/>
                 <w:sz w:val="20"/>
               </w:rPr>
-              <w:t>ipp_check.log</w:t>
-            </w:r>
-            <w:r>
-              <w:rPr>
-                <w:rFonts w:ascii="Arial" w:hAnsi="Arial"/>
-                <w:sz w:val="20"/>
-              </w:rPr>
-              <w:t xml:space="preserve"> in a text editor and search for the string inside double quotes: “##QA-PASS (SAC Check)”</w:t>
-            </w:r>
-            <w:r>
-              <w:rPr>
-                <w:rFonts w:ascii="Arial" w:hAnsi="Arial"/>
-                <w:sz w:val="20"/>
-              </w:rPr>
-              <w:t>.</w:t>
-            </w:r>
+              <w:t>step-1_AT-1_ipp.csv</w:t>
+            </w:r>
+            <w:r>
+              <w:rPr>
+                <w:rFonts w:ascii="Arial" w:hAnsi="Arial"/>
+                <w:sz w:val="20"/>
+              </w:rPr>
+              <w:t xml:space="preserve"> in a text editor</w:t>
+            </w:r>
+            <w:r>
+              <w:rPr>
+                <w:rFonts w:ascii="Arial" w:hAnsi="Arial"/>
+                <w:sz w:val="20"/>
+              </w:rPr>
+              <w:t xml:space="preserve"> (or Excel) and verify that</w:t>
+            </w:r>
+            <w:r>
+              <w:rPr>
+                <w:rFonts w:ascii="Arial" w:hAnsi="Arial"/>
+                <w:sz w:val="20"/>
+              </w:rPr>
+              <w:t xml:space="preserve"> the following sites have their corresponding values for the columns specified from 1961 through 1970</w:t>
+            </w:r>
+            <w:r>
+              <w:rPr>
+                <w:rFonts w:ascii="Arial" w:hAnsi="Arial"/>
+                <w:sz w:val="20"/>
+              </w:rPr>
+              <w:t>:</w:t>
+            </w:r>
+          </w:p>
+          <w:p>
+            <w:pPr>
+              <w:pStyle w:val="H1bodytext"/>
+              <w:numPr>
+                <w:ilvl w:val="0"/>
+                <w:numId w:val="35"/>
+              </w:numPr>
+              <w:spacing w:after="0"/>
+              <w:ind w:left="376"/>
+              <w:rPr>
+                <w:rFonts w:ascii="Arial" w:hAnsi="Arial"/>
+                <w:sz w:val="20"/>
+              </w:rPr>
+            </w:pPr>
+            <w:r>
+              <w:rPr>
+                <w:rFonts w:ascii="Arial" w:hAnsi="Arial"/>
+                <w:sz w:val="20"/>
+              </w:rPr>
+              <w:t>Site “241-C-105” has a value of 6 only in the water column</w:t>
+            </w:r>
+          </w:p>
+          <w:p>
+            <w:pPr>
+              <w:pStyle w:val="H1bodytext"/>
+              <w:numPr>
+                <w:ilvl w:val="0"/>
+                <w:numId w:val="35"/>
+              </w:numPr>
+              <w:spacing w:after="0"/>
+              <w:ind w:left="376"/>
+              <w:rPr>
+                <w:rFonts w:ascii="Arial" w:hAnsi="Arial"/>
+                <w:sz w:val="20"/>
+              </w:rPr>
+            </w:pPr>
+            <w:r>
+              <w:rPr>
+                <w:rFonts w:ascii="Arial" w:hAnsi="Arial"/>
+                <w:sz w:val="20"/>
+              </w:rPr>
+              <w:lastRenderedPageBreak/>
+              <w:t>Site “CHM-1” has a value of 4 in the water, uranium, chromium, nitrate, and cyanide columns</w:t>
+            </w:r>
+          </w:p>
+          <w:p>
+            <w:pPr>
+              <w:pStyle w:val="H1bodytext"/>
+              <w:numPr>
+                <w:ilvl w:val="0"/>
+                <w:numId w:val="35"/>
+              </w:numPr>
+              <w:spacing w:after="0"/>
+              <w:ind w:left="376"/>
+              <w:rPr>
+                <w:rFonts w:ascii="Arial" w:hAnsi="Arial"/>
+                <w:sz w:val="20"/>
+              </w:rPr>
+            </w:pPr>
+            <w:r>
+              <w:rPr>
+                <w:rFonts w:ascii="Arial" w:hAnsi="Arial"/>
+                <w:sz w:val="20"/>
+              </w:rPr>
+              <w:t>Site “COMMON-SITE” has a value of 1 in the water, tritium, iodine, strontium, technetium, uranium, chromium, nitrate, and cyanide columns</w:t>
+            </w:r>
+          </w:p>
+          <w:p>
+            <w:pPr>
+              <w:pStyle w:val="H1bodytext"/>
+              <w:numPr>
+                <w:ilvl w:val="0"/>
+                <w:numId w:val="35"/>
+              </w:numPr>
+              <w:spacing w:after="0"/>
+              <w:ind w:left="376"/>
+              <w:rPr>
+                <w:rFonts w:ascii="Arial" w:hAnsi="Arial"/>
+                <w:sz w:val="20"/>
+              </w:rPr>
+            </w:pPr>
+            <w:r>
+              <w:rPr>
+                <w:rFonts w:ascii="Arial" w:hAnsi="Arial"/>
+                <w:sz w:val="20"/>
+              </w:rPr>
+              <w:t>Site “SAC-1” has a value of 5 in only the water column</w:t>
+            </w:r>
+          </w:p>
+          <w:p>
+            <w:pPr>
+              <w:pStyle w:val="H1bodytext"/>
+              <w:numPr>
+                <w:ilvl w:val="0"/>
+                <w:numId w:val="35"/>
+              </w:numPr>
+              <w:spacing w:after="0"/>
+              <w:ind w:left="376"/>
+              <w:rPr>
+                <w:rFonts w:ascii="Arial" w:hAnsi="Arial"/>
+                <w:sz w:val="20"/>
+              </w:rPr>
+            </w:pPr>
+            <w:r>
+              <w:rPr>
+                <w:rFonts w:ascii="Arial" w:hAnsi="Arial"/>
+                <w:sz w:val="20"/>
+              </w:rPr>
+              <w:t>Site “SIM-1” has a value of 3 in the water, tritium, iodine</w:t>
+            </w:r>
+            <w:r>
+              <w:rPr>
+                <w:rFonts w:ascii="Arial" w:hAnsi="Arial"/>
+                <w:sz w:val="20"/>
+              </w:rPr>
+              <w:t>, strontium, and technetium</w:t>
+            </w:r>
+          </w:p>
+          <w:p>
+            <w:pPr>
+              <w:pStyle w:val="H1bodytext"/>
+              <w:numPr>
+                <w:ilvl w:val="0"/>
+                <w:numId w:val="35"/>
+              </w:numPr>
+              <w:spacing w:after="0"/>
+              <w:ind w:left="376"/>
+              <w:rPr>
+                <w:rFonts w:ascii="Arial" w:hAnsi="Arial"/>
+                <w:sz w:val="20"/>
+              </w:rPr>
+            </w:pPr>
+            <w:r>
+              <w:rPr>
+                <w:rFonts w:ascii="Arial" w:hAnsi="Arial"/>
+                <w:sz w:val="20"/>
+              </w:rPr>
+              <w:t xml:space="preserve">Site “SSI-1” has a value of 1 in the </w:t>
+            </w:r>
+            <w:r>
+              <w:rPr>
+                <w:rFonts w:ascii="Arial" w:hAnsi="Arial"/>
+                <w:sz w:val="20"/>
+              </w:rPr>
+              <w:t>water, tritium, iodine, strontium, technetium, uranium, chromium, nitrate, and cyanide columns</w:t>
+            </w:r>
+          </w:p>
+          <w:p>
+            <w:pPr>
+              <w:pStyle w:val="H1bodytext"/>
+              <w:numPr>
+                <w:ilvl w:val="0"/>
+                <w:numId w:val="35"/>
+              </w:numPr>
+              <w:spacing w:after="0"/>
+              <w:ind w:left="376"/>
+              <w:rPr>
+                <w:rFonts w:ascii="Arial" w:hAnsi="Arial"/>
+                <w:sz w:val="20"/>
+              </w:rPr>
+            </w:pPr>
           </w:p>
           <w:p>
             <w:pPr>
@@ -19182,6 +19737,119 @@
     </w:lvl>
   </w:abstractNum>
   <w:abstractNum w:abstractNumId="1" w15:restartNumberingAfterBreak="0">
+    <w:nsid w:val="0E2C626F"/>
+    <w:multiLevelType w:val="hybridMultilevel"/>
+    <w:tmpl w:val="FDC03492"/>
+    <w:lvl w:ilvl="0" w:tplc="04090001">
+      <w:start w:val="1"/>
+      <w:numFmt w:val="bullet"/>
+      <w:lvlText w:val=""/>
+      <w:lvlJc w:val="left"/>
+      <w:pPr>
+        <w:ind w:left="720" w:hanging="360"/>
+      </w:pPr>
+      <w:rPr>
+        <w:rFonts w:ascii="Symbol" w:hAnsi="Symbol" w:hint="default"/>
+      </w:rPr>
+    </w:lvl>
+    <w:lvl w:ilvl="1" w:tplc="04090003" w:tentative="1">
+      <w:start w:val="1"/>
+      <w:numFmt w:val="bullet"/>
+      <w:lvlText w:val="o"/>
+      <w:lvlJc w:val="left"/>
+      <w:pPr>
+        <w:ind w:left="1440" w:hanging="360"/>
+      </w:pPr>
+      <w:rPr>
+        <w:rFonts w:ascii="Courier New" w:hAnsi="Courier New" w:cs="Courier New" w:hint="default"/>
+      </w:rPr>
+    </w:lvl>
+    <w:lvl w:ilvl="2" w:tplc="04090005" w:tentative="1">
+      <w:start w:val="1"/>
+      <w:numFmt w:val="bullet"/>
+      <w:lvlText w:val=""/>
+      <w:lvlJc w:val="left"/>
+      <w:pPr>
+        <w:ind w:left="2160" w:hanging="360"/>
+      </w:pPr>
+      <w:rPr>
+        <w:rFonts w:ascii="Wingdings" w:hAnsi="Wingdings" w:hint="default"/>
+      </w:rPr>
+    </w:lvl>
+    <w:lvl w:ilvl="3" w:tplc="04090001" w:tentative="1">
+      <w:start w:val="1"/>
+      <w:numFmt w:val="bullet"/>
+      <w:lvlText w:val=""/>
+      <w:lvlJc w:val="left"/>
+      <w:pPr>
+        <w:ind w:left="2880" w:hanging="360"/>
+      </w:pPr>
+      <w:rPr>
+        <w:rFonts w:ascii="Symbol" w:hAnsi="Symbol" w:hint="default"/>
+      </w:rPr>
+    </w:lvl>
+    <w:lvl w:ilvl="4" w:tplc="04090003" w:tentative="1">
+      <w:start w:val="1"/>
+      <w:numFmt w:val="bullet"/>
+      <w:lvlText w:val="o"/>
+      <w:lvlJc w:val="left"/>
+      <w:pPr>
+        <w:ind w:left="3600" w:hanging="360"/>
+      </w:pPr>
+      <w:rPr>
+        <w:rFonts w:ascii="Courier New" w:hAnsi="Courier New" w:cs="Courier New" w:hint="default"/>
+      </w:rPr>
+    </w:lvl>
+    <w:lvl w:ilvl="5" w:tplc="04090005" w:tentative="1">
+      <w:start w:val="1"/>
+      <w:numFmt w:val="bullet"/>
+      <w:lvlText w:val=""/>
+      <w:lvlJc w:val="left"/>
+      <w:pPr>
+        <w:ind w:left="4320" w:hanging="360"/>
+      </w:pPr>
+      <w:rPr>
+        <w:rFonts w:ascii="Wingdings" w:hAnsi="Wingdings" w:hint="default"/>
+      </w:rPr>
+    </w:lvl>
+    <w:lvl w:ilvl="6" w:tplc="04090001" w:tentative="1">
+      <w:start w:val="1"/>
+      <w:numFmt w:val="bullet"/>
+      <w:lvlText w:val=""/>
+      <w:lvlJc w:val="left"/>
+      <w:pPr>
+        <w:ind w:left="5040" w:hanging="360"/>
+      </w:pPr>
+      <w:rPr>
+        <w:rFonts w:ascii="Symbol" w:hAnsi="Symbol" w:hint="default"/>
+      </w:rPr>
+    </w:lvl>
+    <w:lvl w:ilvl="7" w:tplc="04090003" w:tentative="1">
+      <w:start w:val="1"/>
+      <w:numFmt w:val="bullet"/>
+      <w:lvlText w:val="o"/>
+      <w:lvlJc w:val="left"/>
+      <w:pPr>
+        <w:ind w:left="5760" w:hanging="360"/>
+      </w:pPr>
+      <w:rPr>
+        <w:rFonts w:ascii="Courier New" w:hAnsi="Courier New" w:cs="Courier New" w:hint="default"/>
+      </w:rPr>
+    </w:lvl>
+    <w:lvl w:ilvl="8" w:tplc="04090005" w:tentative="1">
+      <w:start w:val="1"/>
+      <w:numFmt w:val="bullet"/>
+      <w:lvlText w:val=""/>
+      <w:lvlJc w:val="left"/>
+      <w:pPr>
+        <w:ind w:left="6480" w:hanging="360"/>
+      </w:pPr>
+      <w:rPr>
+        <w:rFonts w:ascii="Wingdings" w:hAnsi="Wingdings" w:hint="default"/>
+      </w:rPr>
+    </w:lvl>
+  </w:abstractNum>
+  <w:abstractNum w:abstractNumId="2" w15:restartNumberingAfterBreak="0">
     <w:nsid w:val="0F421A64"/>
     <w:multiLevelType w:val="hybridMultilevel"/>
     <w:tmpl w:val="3CB08554"/>
@@ -19267,7 +19935,7 @@
       </w:pPr>
     </w:lvl>
   </w:abstractNum>
-  <w:abstractNum w:abstractNumId="2" w15:restartNumberingAfterBreak="0">
+  <w:abstractNum w:abstractNumId="3" w15:restartNumberingAfterBreak="0">
     <w:nsid w:val="15552068"/>
     <w:multiLevelType w:val="hybridMultilevel"/>
     <w:tmpl w:val="DB34DF5E"/>
@@ -19354,7 +20022,7 @@
       </w:pPr>
     </w:lvl>
   </w:abstractNum>
-  <w:abstractNum w:abstractNumId="3" w15:restartNumberingAfterBreak="0">
+  <w:abstractNum w:abstractNumId="4" w15:restartNumberingAfterBreak="0">
     <w:nsid w:val="1C0A7261"/>
     <w:multiLevelType w:val="hybridMultilevel"/>
     <w:tmpl w:val="87007980"/>
@@ -19467,7 +20135,7 @@
       </w:rPr>
     </w:lvl>
   </w:abstractNum>
-  <w:abstractNum w:abstractNumId="4" w15:restartNumberingAfterBreak="0">
+  <w:abstractNum w:abstractNumId="5" w15:restartNumberingAfterBreak="0">
     <w:nsid w:val="1E862BB9"/>
     <w:multiLevelType w:val="hybridMultilevel"/>
     <w:tmpl w:val="02386878"/>
@@ -19553,7 +20221,7 @@
       </w:pPr>
     </w:lvl>
   </w:abstractNum>
-  <w:abstractNum w:abstractNumId="5" w15:restartNumberingAfterBreak="0">
+  <w:abstractNum w:abstractNumId="6" w15:restartNumberingAfterBreak="0">
     <w:nsid w:val="202265B6"/>
     <w:multiLevelType w:val="multilevel"/>
     <w:tmpl w:val="6B7E321A"/>
@@ -19702,7 +20370,7 @@
       </w:rPr>
     </w:lvl>
   </w:abstractNum>
-  <w:abstractNum w:abstractNumId="6" w15:restartNumberingAfterBreak="0">
+  <w:abstractNum w:abstractNumId="7" w15:restartNumberingAfterBreak="0">
     <w:nsid w:val="219E569F"/>
     <w:multiLevelType w:val="hybridMultilevel"/>
     <w:tmpl w:val="A1B29A8A"/>
@@ -19815,7 +20483,7 @@
       </w:rPr>
     </w:lvl>
   </w:abstractNum>
-  <w:abstractNum w:abstractNumId="7" w15:restartNumberingAfterBreak="0">
+  <w:abstractNum w:abstractNumId="8" w15:restartNumberingAfterBreak="0">
     <w:nsid w:val="24FF0B57"/>
     <w:multiLevelType w:val="hybridMultilevel"/>
     <w:tmpl w:val="5AF4BFDC"/>
@@ -19904,7 +20572,7 @@
       </w:pPr>
     </w:lvl>
   </w:abstractNum>
-  <w:abstractNum w:abstractNumId="8" w15:restartNumberingAfterBreak="0">
+  <w:abstractNum w:abstractNumId="9" w15:restartNumberingAfterBreak="0">
     <w:nsid w:val="254E5995"/>
     <w:multiLevelType w:val="multilevel"/>
     <w:tmpl w:val="0409001F"/>
@@ -19990,7 +20658,7 @@
       </w:pPr>
     </w:lvl>
   </w:abstractNum>
-  <w:abstractNum w:abstractNumId="9" w15:restartNumberingAfterBreak="0">
+  <w:abstractNum w:abstractNumId="10" w15:restartNumberingAfterBreak="0">
     <w:nsid w:val="29E44326"/>
     <w:multiLevelType w:val="hybridMultilevel"/>
     <w:tmpl w:val="8956405C"/>
@@ -20076,7 +20744,120 @@
       </w:pPr>
     </w:lvl>
   </w:abstractNum>
-  <w:abstractNum w:abstractNumId="10" w15:restartNumberingAfterBreak="0">
+  <w:abstractNum w:abstractNumId="11" w15:restartNumberingAfterBreak="0">
+    <w:nsid w:val="2A605268"/>
+    <w:multiLevelType w:val="hybridMultilevel"/>
+    <w:tmpl w:val="3EF80EDA"/>
+    <w:lvl w:ilvl="0" w:tplc="04090001">
+      <w:start w:val="1"/>
+      <w:numFmt w:val="bullet"/>
+      <w:lvlText w:val=""/>
+      <w:lvlJc w:val="left"/>
+      <w:pPr>
+        <w:ind w:left="720" w:hanging="360"/>
+      </w:pPr>
+      <w:rPr>
+        <w:rFonts w:ascii="Symbol" w:hAnsi="Symbol" w:hint="default"/>
+      </w:rPr>
+    </w:lvl>
+    <w:lvl w:ilvl="1" w:tplc="04090003" w:tentative="1">
+      <w:start w:val="1"/>
+      <w:numFmt w:val="bullet"/>
+      <w:lvlText w:val="o"/>
+      <w:lvlJc w:val="left"/>
+      <w:pPr>
+        <w:ind w:left="1440" w:hanging="360"/>
+      </w:pPr>
+      <w:rPr>
+        <w:rFonts w:ascii="Courier New" w:hAnsi="Courier New" w:cs="Courier New" w:hint="default"/>
+      </w:rPr>
+    </w:lvl>
+    <w:lvl w:ilvl="2" w:tplc="04090005" w:tentative="1">
+      <w:start w:val="1"/>
+      <w:numFmt w:val="bullet"/>
+      <w:lvlText w:val=""/>
+      <w:lvlJc w:val="left"/>
+      <w:pPr>
+        <w:ind w:left="2160" w:hanging="360"/>
+      </w:pPr>
+      <w:rPr>
+        <w:rFonts w:ascii="Wingdings" w:hAnsi="Wingdings" w:hint="default"/>
+      </w:rPr>
+    </w:lvl>
+    <w:lvl w:ilvl="3" w:tplc="04090001" w:tentative="1">
+      <w:start w:val="1"/>
+      <w:numFmt w:val="bullet"/>
+      <w:lvlText w:val=""/>
+      <w:lvlJc w:val="left"/>
+      <w:pPr>
+        <w:ind w:left="2880" w:hanging="360"/>
+      </w:pPr>
+      <w:rPr>
+        <w:rFonts w:ascii="Symbol" w:hAnsi="Symbol" w:hint="default"/>
+      </w:rPr>
+    </w:lvl>
+    <w:lvl w:ilvl="4" w:tplc="04090003" w:tentative="1">
+      <w:start w:val="1"/>
+      <w:numFmt w:val="bullet"/>
+      <w:lvlText w:val="o"/>
+      <w:lvlJc w:val="left"/>
+      <w:pPr>
+        <w:ind w:left="3600" w:hanging="360"/>
+      </w:pPr>
+      <w:rPr>
+        <w:rFonts w:ascii="Courier New" w:hAnsi="Courier New" w:cs="Courier New" w:hint="default"/>
+      </w:rPr>
+    </w:lvl>
+    <w:lvl w:ilvl="5" w:tplc="04090005" w:tentative="1">
+      <w:start w:val="1"/>
+      <w:numFmt w:val="bullet"/>
+      <w:lvlText w:val=""/>
+      <w:lvlJc w:val="left"/>
+      <w:pPr>
+        <w:ind w:left="4320" w:hanging="360"/>
+      </w:pPr>
+      <w:rPr>
+        <w:rFonts w:ascii="Wingdings" w:hAnsi="Wingdings" w:hint="default"/>
+      </w:rPr>
+    </w:lvl>
+    <w:lvl w:ilvl="6" w:tplc="04090001" w:tentative="1">
+      <w:start w:val="1"/>
+      <w:numFmt w:val="bullet"/>
+      <w:lvlText w:val=""/>
+      <w:lvlJc w:val="left"/>
+      <w:pPr>
+        <w:ind w:left="5040" w:hanging="360"/>
+      </w:pPr>
+      <w:rPr>
+        <w:rFonts w:ascii="Symbol" w:hAnsi="Symbol" w:hint="default"/>
+      </w:rPr>
+    </w:lvl>
+    <w:lvl w:ilvl="7" w:tplc="04090003" w:tentative="1">
+      <w:start w:val="1"/>
+      <w:numFmt w:val="bullet"/>
+      <w:lvlText w:val="o"/>
+      <w:lvlJc w:val="left"/>
+      <w:pPr>
+        <w:ind w:left="5760" w:hanging="360"/>
+      </w:pPr>
+      <w:rPr>
+        <w:rFonts w:ascii="Courier New" w:hAnsi="Courier New" w:cs="Courier New" w:hint="default"/>
+      </w:rPr>
+    </w:lvl>
+    <w:lvl w:ilvl="8" w:tplc="04090005" w:tentative="1">
+      <w:start w:val="1"/>
+      <w:numFmt w:val="bullet"/>
+      <w:lvlText w:val=""/>
+      <w:lvlJc w:val="left"/>
+      <w:pPr>
+        <w:ind w:left="6480" w:hanging="360"/>
+      </w:pPr>
+      <w:rPr>
+        <w:rFonts w:ascii="Wingdings" w:hAnsi="Wingdings" w:hint="default"/>
+      </w:rPr>
+    </w:lvl>
+  </w:abstractNum>
+  <w:abstractNum w:abstractNumId="12" w15:restartNumberingAfterBreak="0">
     <w:nsid w:val="2EEE0EFD"/>
     <w:multiLevelType w:val="hybridMultilevel"/>
     <w:tmpl w:val="778A7B38"/>
@@ -20162,7 +20943,7 @@
       </w:pPr>
     </w:lvl>
   </w:abstractNum>
-  <w:abstractNum w:abstractNumId="11" w15:restartNumberingAfterBreak="0">
+  <w:abstractNum w:abstractNumId="13" w15:restartNumberingAfterBreak="0">
     <w:nsid w:val="3940078E"/>
     <w:multiLevelType w:val="hybridMultilevel"/>
     <w:tmpl w:val="20F236F4"/>
@@ -20248,7 +21029,120 @@
       </w:pPr>
     </w:lvl>
   </w:abstractNum>
-  <w:abstractNum w:abstractNumId="12" w15:restartNumberingAfterBreak="0">
+  <w:abstractNum w:abstractNumId="14" w15:restartNumberingAfterBreak="0">
+    <w:nsid w:val="397A4767"/>
+    <w:multiLevelType w:val="hybridMultilevel"/>
+    <w:tmpl w:val="FF6C6698"/>
+    <w:lvl w:ilvl="0" w:tplc="04090001">
+      <w:start w:val="1"/>
+      <w:numFmt w:val="bullet"/>
+      <w:lvlText w:val=""/>
+      <w:lvlJc w:val="left"/>
+      <w:pPr>
+        <w:ind w:left="720" w:hanging="360"/>
+      </w:pPr>
+      <w:rPr>
+        <w:rFonts w:ascii="Symbol" w:hAnsi="Symbol" w:hint="default"/>
+      </w:rPr>
+    </w:lvl>
+    <w:lvl w:ilvl="1" w:tplc="04090003" w:tentative="1">
+      <w:start w:val="1"/>
+      <w:numFmt w:val="bullet"/>
+      <w:lvlText w:val="o"/>
+      <w:lvlJc w:val="left"/>
+      <w:pPr>
+        <w:ind w:left="1440" w:hanging="360"/>
+      </w:pPr>
+      <w:rPr>
+        <w:rFonts w:ascii="Courier New" w:hAnsi="Courier New" w:cs="Courier New" w:hint="default"/>
+      </w:rPr>
+    </w:lvl>
+    <w:lvl w:ilvl="2" w:tplc="04090005" w:tentative="1">
+      <w:start w:val="1"/>
+      <w:numFmt w:val="bullet"/>
+      <w:lvlText w:val=""/>
+      <w:lvlJc w:val="left"/>
+      <w:pPr>
+        <w:ind w:left="2160" w:hanging="360"/>
+      </w:pPr>
+      <w:rPr>
+        <w:rFonts w:ascii="Wingdings" w:hAnsi="Wingdings" w:hint="default"/>
+      </w:rPr>
+    </w:lvl>
+    <w:lvl w:ilvl="3" w:tplc="04090001" w:tentative="1">
+      <w:start w:val="1"/>
+      <w:numFmt w:val="bullet"/>
+      <w:lvlText w:val=""/>
+      <w:lvlJc w:val="left"/>
+      <w:pPr>
+        <w:ind w:left="2880" w:hanging="360"/>
+      </w:pPr>
+      <w:rPr>
+        <w:rFonts w:ascii="Symbol" w:hAnsi="Symbol" w:hint="default"/>
+      </w:rPr>
+    </w:lvl>
+    <w:lvl w:ilvl="4" w:tplc="04090003" w:tentative="1">
+      <w:start w:val="1"/>
+      <w:numFmt w:val="bullet"/>
+      <w:lvlText w:val="o"/>
+      <w:lvlJc w:val="left"/>
+      <w:pPr>
+        <w:ind w:left="3600" w:hanging="360"/>
+      </w:pPr>
+      <w:rPr>
+        <w:rFonts w:ascii="Courier New" w:hAnsi="Courier New" w:cs="Courier New" w:hint="default"/>
+      </w:rPr>
+    </w:lvl>
+    <w:lvl w:ilvl="5" w:tplc="04090005" w:tentative="1">
+      <w:start w:val="1"/>
+      <w:numFmt w:val="bullet"/>
+      <w:lvlText w:val=""/>
+      <w:lvlJc w:val="left"/>
+      <w:pPr>
+        <w:ind w:left="4320" w:hanging="360"/>
+      </w:pPr>
+      <w:rPr>
+        <w:rFonts w:ascii="Wingdings" w:hAnsi="Wingdings" w:hint="default"/>
+      </w:rPr>
+    </w:lvl>
+    <w:lvl w:ilvl="6" w:tplc="04090001" w:tentative="1">
+      <w:start w:val="1"/>
+      <w:numFmt w:val="bullet"/>
+      <w:lvlText w:val=""/>
+      <w:lvlJc w:val="left"/>
+      <w:pPr>
+        <w:ind w:left="5040" w:hanging="360"/>
+      </w:pPr>
+      <w:rPr>
+        <w:rFonts w:ascii="Symbol" w:hAnsi="Symbol" w:hint="default"/>
+      </w:rPr>
+    </w:lvl>
+    <w:lvl w:ilvl="7" w:tplc="04090003" w:tentative="1">
+      <w:start w:val="1"/>
+      <w:numFmt w:val="bullet"/>
+      <w:lvlText w:val="o"/>
+      <w:lvlJc w:val="left"/>
+      <w:pPr>
+        <w:ind w:left="5760" w:hanging="360"/>
+      </w:pPr>
+      <w:rPr>
+        <w:rFonts w:ascii="Courier New" w:hAnsi="Courier New" w:cs="Courier New" w:hint="default"/>
+      </w:rPr>
+    </w:lvl>
+    <w:lvl w:ilvl="8" w:tplc="04090005" w:tentative="1">
+      <w:start w:val="1"/>
+      <w:numFmt w:val="bullet"/>
+      <w:lvlText w:val=""/>
+      <w:lvlJc w:val="left"/>
+      <w:pPr>
+        <w:ind w:left="6480" w:hanging="360"/>
+      </w:pPr>
+      <w:rPr>
+        <w:rFonts w:ascii="Wingdings" w:hAnsi="Wingdings" w:hint="default"/>
+      </w:rPr>
+    </w:lvl>
+  </w:abstractNum>
+  <w:abstractNum w:abstractNumId="15" w15:restartNumberingAfterBreak="0">
     <w:nsid w:val="3AF507A3"/>
     <w:multiLevelType w:val="hybridMultilevel"/>
     <w:tmpl w:val="43240F2C"/>
@@ -20361,7 +21255,7 @@
       </w:rPr>
     </w:lvl>
   </w:abstractNum>
-  <w:abstractNum w:abstractNumId="13" w15:restartNumberingAfterBreak="0">
+  <w:abstractNum w:abstractNumId="16" w15:restartNumberingAfterBreak="0">
     <w:nsid w:val="408A30C7"/>
     <w:multiLevelType w:val="hybridMultilevel"/>
     <w:tmpl w:val="E4FADEBC"/>
@@ -20474,7 +21368,7 @@
       </w:rPr>
     </w:lvl>
   </w:abstractNum>
-  <w:abstractNum w:abstractNumId="14" w15:restartNumberingAfterBreak="0">
+  <w:abstractNum w:abstractNumId="17" w15:restartNumberingAfterBreak="0">
     <w:nsid w:val="41DA067B"/>
     <w:multiLevelType w:val="hybridMultilevel"/>
     <w:tmpl w:val="79B0F6D4"/>
@@ -20560,7 +21454,7 @@
       </w:pPr>
     </w:lvl>
   </w:abstractNum>
-  <w:abstractNum w:abstractNumId="15" w15:restartNumberingAfterBreak="0">
+  <w:abstractNum w:abstractNumId="18" w15:restartNumberingAfterBreak="0">
     <w:nsid w:val="42422D19"/>
     <w:multiLevelType w:val="hybridMultilevel"/>
     <w:tmpl w:val="915035AA"/>
@@ -20649,7 +21543,7 @@
       </w:pPr>
     </w:lvl>
   </w:abstractNum>
-  <w:abstractNum w:abstractNumId="16" w15:restartNumberingAfterBreak="0">
+  <w:abstractNum w:abstractNumId="19" w15:restartNumberingAfterBreak="0">
     <w:nsid w:val="482E56D1"/>
     <w:multiLevelType w:val="multilevel"/>
     <w:tmpl w:val="963C17B6"/>
@@ -20798,7 +21692,7 @@
       </w:rPr>
     </w:lvl>
   </w:abstractNum>
-  <w:abstractNum w:abstractNumId="17" w15:restartNumberingAfterBreak="0">
+  <w:abstractNum w:abstractNumId="20" w15:restartNumberingAfterBreak="0">
     <w:nsid w:val="48E962C2"/>
     <w:multiLevelType w:val="hybridMultilevel"/>
     <w:tmpl w:val="02386878"/>
@@ -20884,7 +21778,7 @@
       </w:pPr>
     </w:lvl>
   </w:abstractNum>
-  <w:abstractNum w:abstractNumId="18" w15:restartNumberingAfterBreak="0">
+  <w:abstractNum w:abstractNumId="21" w15:restartNumberingAfterBreak="0">
     <w:nsid w:val="4B2B70C1"/>
     <w:multiLevelType w:val="multilevel"/>
     <w:tmpl w:val="B0B458DA"/>
@@ -20999,7 +21893,7 @@
       </w:rPr>
     </w:lvl>
   </w:abstractNum>
-  <w:abstractNum w:abstractNumId="19" w15:restartNumberingAfterBreak="0">
+  <w:abstractNum w:abstractNumId="22" w15:restartNumberingAfterBreak="0">
     <w:nsid w:val="50435767"/>
     <w:multiLevelType w:val="hybridMultilevel"/>
     <w:tmpl w:val="9CC24DAC"/>
@@ -21112,7 +22006,7 @@
       </w:rPr>
     </w:lvl>
   </w:abstractNum>
-  <w:abstractNum w:abstractNumId="20" w15:restartNumberingAfterBreak="0">
+  <w:abstractNum w:abstractNumId="23" w15:restartNumberingAfterBreak="0">
     <w:nsid w:val="568033E7"/>
     <w:multiLevelType w:val="hybridMultilevel"/>
     <w:tmpl w:val="AAE0D20C"/>
@@ -21225,7 +22119,120 @@
       </w:rPr>
     </w:lvl>
   </w:abstractNum>
-  <w:abstractNum w:abstractNumId="21" w15:restartNumberingAfterBreak="0">
+  <w:abstractNum w:abstractNumId="24" w15:restartNumberingAfterBreak="0">
+    <w:nsid w:val="59AD0217"/>
+    <w:multiLevelType w:val="hybridMultilevel"/>
+    <w:tmpl w:val="D0D033F4"/>
+    <w:lvl w:ilvl="0" w:tplc="04090001">
+      <w:start w:val="1"/>
+      <w:numFmt w:val="bullet"/>
+      <w:lvlText w:val=""/>
+      <w:lvlJc w:val="left"/>
+      <w:pPr>
+        <w:ind w:left="720" w:hanging="360"/>
+      </w:pPr>
+      <w:rPr>
+        <w:rFonts w:ascii="Symbol" w:hAnsi="Symbol" w:hint="default"/>
+      </w:rPr>
+    </w:lvl>
+    <w:lvl w:ilvl="1" w:tplc="04090003" w:tentative="1">
+      <w:start w:val="1"/>
+      <w:numFmt w:val="bullet"/>
+      <w:lvlText w:val="o"/>
+      <w:lvlJc w:val="left"/>
+      <w:pPr>
+        <w:ind w:left="1440" w:hanging="360"/>
+      </w:pPr>
+      <w:rPr>
+        <w:rFonts w:ascii="Courier New" w:hAnsi="Courier New" w:cs="Courier New" w:hint="default"/>
+      </w:rPr>
+    </w:lvl>
+    <w:lvl w:ilvl="2" w:tplc="04090005" w:tentative="1">
+      <w:start w:val="1"/>
+      <w:numFmt w:val="bullet"/>
+      <w:lvlText w:val=""/>
+      <w:lvlJc w:val="left"/>
+      <w:pPr>
+        <w:ind w:left="2160" w:hanging="360"/>
+      </w:pPr>
+      <w:rPr>
+        <w:rFonts w:ascii="Wingdings" w:hAnsi="Wingdings" w:hint="default"/>
+      </w:rPr>
+    </w:lvl>
+    <w:lvl w:ilvl="3" w:tplc="04090001" w:tentative="1">
+      <w:start w:val="1"/>
+      <w:numFmt w:val="bullet"/>
+      <w:lvlText w:val=""/>
+      <w:lvlJc w:val="left"/>
+      <w:pPr>
+        <w:ind w:left="2880" w:hanging="360"/>
+      </w:pPr>
+      <w:rPr>
+        <w:rFonts w:ascii="Symbol" w:hAnsi="Symbol" w:hint="default"/>
+      </w:rPr>
+    </w:lvl>
+    <w:lvl w:ilvl="4" w:tplc="04090003" w:tentative="1">
+      <w:start w:val="1"/>
+      <w:numFmt w:val="bullet"/>
+      <w:lvlText w:val="o"/>
+      <w:lvlJc w:val="left"/>
+      <w:pPr>
+        <w:ind w:left="3600" w:hanging="360"/>
+      </w:pPr>
+      <w:rPr>
+        <w:rFonts w:ascii="Courier New" w:hAnsi="Courier New" w:cs="Courier New" w:hint="default"/>
+      </w:rPr>
+    </w:lvl>
+    <w:lvl w:ilvl="5" w:tplc="04090005" w:tentative="1">
+      <w:start w:val="1"/>
+      <w:numFmt w:val="bullet"/>
+      <w:lvlText w:val=""/>
+      <w:lvlJc w:val="left"/>
+      <w:pPr>
+        <w:ind w:left="4320" w:hanging="360"/>
+      </w:pPr>
+      <w:rPr>
+        <w:rFonts w:ascii="Wingdings" w:hAnsi="Wingdings" w:hint="default"/>
+      </w:rPr>
+    </w:lvl>
+    <w:lvl w:ilvl="6" w:tplc="04090001" w:tentative="1">
+      <w:start w:val="1"/>
+      <w:numFmt w:val="bullet"/>
+      <w:lvlText w:val=""/>
+      <w:lvlJc w:val="left"/>
+      <w:pPr>
+        <w:ind w:left="5040" w:hanging="360"/>
+      </w:pPr>
+      <w:rPr>
+        <w:rFonts w:ascii="Symbol" w:hAnsi="Symbol" w:hint="default"/>
+      </w:rPr>
+    </w:lvl>
+    <w:lvl w:ilvl="7" w:tplc="04090003" w:tentative="1">
+      <w:start w:val="1"/>
+      <w:numFmt w:val="bullet"/>
+      <w:lvlText w:val="o"/>
+      <w:lvlJc w:val="left"/>
+      <w:pPr>
+        <w:ind w:left="5760" w:hanging="360"/>
+      </w:pPr>
+      <w:rPr>
+        <w:rFonts w:ascii="Courier New" w:hAnsi="Courier New" w:cs="Courier New" w:hint="default"/>
+      </w:rPr>
+    </w:lvl>
+    <w:lvl w:ilvl="8" w:tplc="04090005" w:tentative="1">
+      <w:start w:val="1"/>
+      <w:numFmt w:val="bullet"/>
+      <w:lvlText w:val=""/>
+      <w:lvlJc w:val="left"/>
+      <w:pPr>
+        <w:ind w:left="6480" w:hanging="360"/>
+      </w:pPr>
+      <w:rPr>
+        <w:rFonts w:ascii="Wingdings" w:hAnsi="Wingdings" w:hint="default"/>
+      </w:rPr>
+    </w:lvl>
+  </w:abstractNum>
+  <w:abstractNum w:abstractNumId="25" w15:restartNumberingAfterBreak="0">
     <w:nsid w:val="5B1153B0"/>
     <w:multiLevelType w:val="multilevel"/>
     <w:tmpl w:val="B0B458DA"/>
@@ -21342,7 +22349,7 @@
       </w:rPr>
     </w:lvl>
   </w:abstractNum>
-  <w:abstractNum w:abstractNumId="22" w15:restartNumberingAfterBreak="0">
+  <w:abstractNum w:abstractNumId="26" w15:restartNumberingAfterBreak="0">
     <w:nsid w:val="5D8449F3"/>
     <w:multiLevelType w:val="hybridMultilevel"/>
     <w:tmpl w:val="FBE65BDA"/>
@@ -21455,7 +22462,7 @@
       </w:rPr>
     </w:lvl>
   </w:abstractNum>
-  <w:abstractNum w:abstractNumId="23" w15:restartNumberingAfterBreak="0">
+  <w:abstractNum w:abstractNumId="27" w15:restartNumberingAfterBreak="0">
     <w:nsid w:val="6C1A686C"/>
     <w:multiLevelType w:val="multilevel"/>
     <w:tmpl w:val="0409001F"/>
@@ -21541,7 +22548,7 @@
       </w:pPr>
     </w:lvl>
   </w:abstractNum>
-  <w:abstractNum w:abstractNumId="24" w15:restartNumberingAfterBreak="0">
+  <w:abstractNum w:abstractNumId="28" w15:restartNumberingAfterBreak="0">
     <w:nsid w:val="6F793417"/>
     <w:multiLevelType w:val="hybridMultilevel"/>
     <w:tmpl w:val="05B681B0"/>
@@ -21654,7 +22661,120 @@
       </w:rPr>
     </w:lvl>
   </w:abstractNum>
-  <w:abstractNum w:abstractNumId="25" w15:restartNumberingAfterBreak="0">
+  <w:abstractNum w:abstractNumId="29" w15:restartNumberingAfterBreak="0">
+    <w:nsid w:val="72F0342E"/>
+    <w:multiLevelType w:val="hybridMultilevel"/>
+    <w:tmpl w:val="02B8A3C4"/>
+    <w:lvl w:ilvl="0" w:tplc="04090001">
+      <w:start w:val="1"/>
+      <w:numFmt w:val="bullet"/>
+      <w:lvlText w:val=""/>
+      <w:lvlJc w:val="left"/>
+      <w:pPr>
+        <w:ind w:left="720" w:hanging="360"/>
+      </w:pPr>
+      <w:rPr>
+        <w:rFonts w:ascii="Symbol" w:hAnsi="Symbol" w:hint="default"/>
+      </w:rPr>
+    </w:lvl>
+    <w:lvl w:ilvl="1" w:tplc="04090003" w:tentative="1">
+      <w:start w:val="1"/>
+      <w:numFmt w:val="bullet"/>
+      <w:lvlText w:val="o"/>
+      <w:lvlJc w:val="left"/>
+      <w:pPr>
+        <w:ind w:left="1440" w:hanging="360"/>
+      </w:pPr>
+      <w:rPr>
+        <w:rFonts w:ascii="Courier New" w:hAnsi="Courier New" w:cs="Courier New" w:hint="default"/>
+      </w:rPr>
+    </w:lvl>
+    <w:lvl w:ilvl="2" w:tplc="04090005" w:tentative="1">
+      <w:start w:val="1"/>
+      <w:numFmt w:val="bullet"/>
+      <w:lvlText w:val=""/>
+      <w:lvlJc w:val="left"/>
+      <w:pPr>
+        <w:ind w:left="2160" w:hanging="360"/>
+      </w:pPr>
+      <w:rPr>
+        <w:rFonts w:ascii="Wingdings" w:hAnsi="Wingdings" w:hint="default"/>
+      </w:rPr>
+    </w:lvl>
+    <w:lvl w:ilvl="3" w:tplc="04090001" w:tentative="1">
+      <w:start w:val="1"/>
+      <w:numFmt w:val="bullet"/>
+      <w:lvlText w:val=""/>
+      <w:lvlJc w:val="left"/>
+      <w:pPr>
+        <w:ind w:left="2880" w:hanging="360"/>
+      </w:pPr>
+      <w:rPr>
+        <w:rFonts w:ascii="Symbol" w:hAnsi="Symbol" w:hint="default"/>
+      </w:rPr>
+    </w:lvl>
+    <w:lvl w:ilvl="4" w:tplc="04090003" w:tentative="1">
+      <w:start w:val="1"/>
+      <w:numFmt w:val="bullet"/>
+      <w:lvlText w:val="o"/>
+      <w:lvlJc w:val="left"/>
+      <w:pPr>
+        <w:ind w:left="3600" w:hanging="360"/>
+      </w:pPr>
+      <w:rPr>
+        <w:rFonts w:ascii="Courier New" w:hAnsi="Courier New" w:cs="Courier New" w:hint="default"/>
+      </w:rPr>
+    </w:lvl>
+    <w:lvl w:ilvl="5" w:tplc="04090005" w:tentative="1">
+      <w:start w:val="1"/>
+      <w:numFmt w:val="bullet"/>
+      <w:lvlText w:val=""/>
+      <w:lvlJc w:val="left"/>
+      <w:pPr>
+        <w:ind w:left="4320" w:hanging="360"/>
+      </w:pPr>
+      <w:rPr>
+        <w:rFonts w:ascii="Wingdings" w:hAnsi="Wingdings" w:hint="default"/>
+      </w:rPr>
+    </w:lvl>
+    <w:lvl w:ilvl="6" w:tplc="04090001" w:tentative="1">
+      <w:start w:val="1"/>
+      <w:numFmt w:val="bullet"/>
+      <w:lvlText w:val=""/>
+      <w:lvlJc w:val="left"/>
+      <w:pPr>
+        <w:ind w:left="5040" w:hanging="360"/>
+      </w:pPr>
+      <w:rPr>
+        <w:rFonts w:ascii="Symbol" w:hAnsi="Symbol" w:hint="default"/>
+      </w:rPr>
+    </w:lvl>
+    <w:lvl w:ilvl="7" w:tplc="04090003" w:tentative="1">
+      <w:start w:val="1"/>
+      <w:numFmt w:val="bullet"/>
+      <w:lvlText w:val="o"/>
+      <w:lvlJc w:val="left"/>
+      <w:pPr>
+        <w:ind w:left="5760" w:hanging="360"/>
+      </w:pPr>
+      <w:rPr>
+        <w:rFonts w:ascii="Courier New" w:hAnsi="Courier New" w:cs="Courier New" w:hint="default"/>
+      </w:rPr>
+    </w:lvl>
+    <w:lvl w:ilvl="8" w:tplc="04090005" w:tentative="1">
+      <w:start w:val="1"/>
+      <w:numFmt w:val="bullet"/>
+      <w:lvlText w:val=""/>
+      <w:lvlJc w:val="left"/>
+      <w:pPr>
+        <w:ind w:left="6480" w:hanging="360"/>
+      </w:pPr>
+      <w:rPr>
+        <w:rFonts w:ascii="Wingdings" w:hAnsi="Wingdings" w:hint="default"/>
+      </w:rPr>
+    </w:lvl>
+  </w:abstractNum>
+  <w:abstractNum w:abstractNumId="30" w15:restartNumberingAfterBreak="0">
     <w:nsid w:val="734B4CC3"/>
     <w:multiLevelType w:val="multilevel"/>
     <w:tmpl w:val="0409001F"/>
@@ -21740,7 +22860,7 @@
       </w:pPr>
     </w:lvl>
   </w:abstractNum>
-  <w:abstractNum w:abstractNumId="26" w15:restartNumberingAfterBreak="0">
+  <w:abstractNum w:abstractNumId="31" w15:restartNumberingAfterBreak="0">
     <w:nsid w:val="7CA35266"/>
     <w:multiLevelType w:val="multilevel"/>
     <w:tmpl w:val="04090025"/>
@@ -21826,7 +22946,7 @@
       </w:pPr>
     </w:lvl>
   </w:abstractNum>
-  <w:abstractNum w:abstractNumId="27" w15:restartNumberingAfterBreak="0">
+  <w:abstractNum w:abstractNumId="32" w15:restartNumberingAfterBreak="0">
     <w:nsid w:val="7E2A7299"/>
     <w:multiLevelType w:val="hybridMultilevel"/>
     <w:tmpl w:val="473642C2"/>
@@ -21915,7 +23035,7 @@
       </w:pPr>
     </w:lvl>
   </w:abstractNum>
-  <w:abstractNum w:abstractNumId="28" w15:restartNumberingAfterBreak="0">
+  <w:abstractNum w:abstractNumId="33" w15:restartNumberingAfterBreak="0">
     <w:nsid w:val="7FD31724"/>
     <w:multiLevelType w:val="hybridMultilevel"/>
     <w:tmpl w:val="7A0CB9D8"/>
@@ -22005,40 +23125,40 @@
     </w:lvl>
   </w:abstractNum>
   <w:num w:numId="1">
+    <w:abstractNumId w:val="18"/>
+  </w:num>
+  <w:num w:numId="2">
+    <w:abstractNumId w:val="26"/>
+  </w:num>
+  <w:num w:numId="3">
+    <w:abstractNumId w:val="4"/>
+  </w:num>
+  <w:num w:numId="4">
+    <w:abstractNumId w:val="19"/>
+  </w:num>
+  <w:num w:numId="5">
+    <w:abstractNumId w:val="6"/>
+  </w:num>
+  <w:num w:numId="6">
     <w:abstractNumId w:val="15"/>
   </w:num>
-  <w:num w:numId="2">
-    <w:abstractNumId w:val="22"/>
-  </w:num>
-  <w:num w:numId="3">
-    <w:abstractNumId w:val="3"/>
-  </w:num>
-  <w:num w:numId="4">
-    <w:abstractNumId w:val="16"/>
-  </w:num>
-  <w:num w:numId="5">
-    <w:abstractNumId w:val="5"/>
-  </w:num>
-  <w:num w:numId="6">
-    <w:abstractNumId w:val="12"/>
-  </w:num>
   <w:num w:numId="7">
-    <w:abstractNumId w:val="18"/>
+    <w:abstractNumId w:val="21"/>
   </w:num>
   <w:num w:numId="8">
-    <w:abstractNumId w:val="26"/>
+    <w:abstractNumId w:val="31"/>
   </w:num>
   <w:num w:numId="9">
+    <w:abstractNumId w:val="30"/>
+  </w:num>
+  <w:num w:numId="10">
+    <w:abstractNumId w:val="9"/>
+  </w:num>
+  <w:num w:numId="11">
     <w:abstractNumId w:val="25"/>
   </w:num>
-  <w:num w:numId="10">
-    <w:abstractNumId w:val="8"/>
-  </w:num>
-  <w:num w:numId="11">
-    <w:abstractNumId w:val="21"/>
-  </w:num>
   <w:num w:numId="12">
-    <w:abstractNumId w:val="21"/>
+    <w:abstractNumId w:val="25"/>
     <w:lvlOverride w:ilvl="0">
       <w:startOverride w:val="1"/>
     </w:lvlOverride>
@@ -22068,58 +23188,73 @@
     </w:lvlOverride>
   </w:num>
   <w:num w:numId="13">
-    <w:abstractNumId w:val="23"/>
+    <w:abstractNumId w:val="27"/>
   </w:num>
   <w:num w:numId="14">
+    <w:abstractNumId w:val="3"/>
+  </w:num>
+  <w:num w:numId="15">
+    <w:abstractNumId w:val="16"/>
+  </w:num>
+  <w:num w:numId="16">
+    <w:abstractNumId w:val="12"/>
+  </w:num>
+  <w:num w:numId="17">
+    <w:abstractNumId w:val="13"/>
+  </w:num>
+  <w:num w:numId="18">
     <w:abstractNumId w:val="2"/>
   </w:num>
-  <w:num w:numId="15">
-    <w:abstractNumId w:val="13"/>
+  <w:num w:numId="19">
+    <w:abstractNumId w:val="5"/>
   </w:num>
-  <w:num w:numId="16">
+  <w:num w:numId="20">
+    <w:abstractNumId w:val="17"/>
+  </w:num>
+  <w:num w:numId="21">
     <w:abstractNumId w:val="10"/>
   </w:num>
-  <w:num w:numId="17">
-    <w:abstractNumId w:val="11"/>
-  </w:num>
-  <w:num w:numId="18">
-    <w:abstractNumId w:val="1"/>
-  </w:num>
-  <w:num w:numId="19">
-    <w:abstractNumId w:val="4"/>
-  </w:num>
-  <w:num w:numId="20">
-    <w:abstractNumId w:val="14"/>
-  </w:num>
-  <w:num w:numId="21">
-    <w:abstractNumId w:val="9"/>
-  </w:num>
   <w:num w:numId="22">
-    <w:abstractNumId w:val="17"/>
+    <w:abstractNumId w:val="20"/>
   </w:num>
   <w:num w:numId="23">
+    <w:abstractNumId w:val="33"/>
+  </w:num>
+  <w:num w:numId="24">
+    <w:abstractNumId w:val="8"/>
+  </w:num>
+  <w:num w:numId="25">
     <w:abstractNumId w:val="28"/>
   </w:num>
-  <w:num w:numId="24">
-    <w:abstractNumId w:val="7"/>
-  </w:num>
-  <w:num w:numId="25">
-    <w:abstractNumId w:val="24"/>
-  </w:num>
   <w:num w:numId="26">
-    <w:abstractNumId w:val="19"/>
+    <w:abstractNumId w:val="22"/>
   </w:num>
   <w:num w:numId="27">
     <w:abstractNumId w:val="0"/>
   </w:num>
   <w:num w:numId="28">
-    <w:abstractNumId w:val="27"/>
+    <w:abstractNumId w:val="32"/>
   </w:num>
   <w:num w:numId="29">
-    <w:abstractNumId w:val="20"/>
+    <w:abstractNumId w:val="23"/>
   </w:num>
   <w:num w:numId="30">
-    <w:abstractNumId w:val="6"/>
+    <w:abstractNumId w:val="7"/>
+  </w:num>
+  <w:num w:numId="31">
+    <w:abstractNumId w:val="24"/>
+  </w:num>
+  <w:num w:numId="32">
+    <w:abstractNumId w:val="1"/>
+  </w:num>
+  <w:num w:numId="33">
+    <w:abstractNumId w:val="11"/>
+  </w:num>
+  <w:num w:numId="34">
+    <w:abstractNumId w:val="14"/>
+  </w:num>
+  <w:num w:numId="35">
+    <w:abstractNumId w:val="29"/>
   </w:num>
 </w:numbering>
 </file>
@@ -23611,93 +24746,6 @@
     </w:docPart>
     <w:docPart>
       <w:docPartPr>
-        <w:name w:val="AB2D4D584882430E98F80307139A021E"/>
-        <w:category>
-          <w:name w:val="General"/>
-          <w:gallery w:val="placeholder"/>
-        </w:category>
-        <w:types>
-          <w:type w:val="bbPlcHdr"/>
-        </w:types>
-        <w:behaviors>
-          <w:behavior w:val="content"/>
-        </w:behaviors>
-        <w:guid w:val="{AF730717-2951-496A-A88A-9D0625701BB1}"/>
-      </w:docPartPr>
-      <w:docPartBody>
-        <w:p>
-          <w:pPr>
-            <w:pStyle w:val="AB2D4D584882430E98F80307139A021E"/>
-          </w:pPr>
-          <w:r>
-            <w:rPr>
-              <w:rStyle w:val="PlaceholderText"/>
-            </w:rPr>
-            <w:t>[Keywords]</w:t>
-          </w:r>
-        </w:p>
-      </w:docPartBody>
-    </w:docPart>
-    <w:docPart>
-      <w:docPartPr>
-        <w:name w:val="5BB0DD99E8E0489F92C2CB97BDD239B8"/>
-        <w:category>
-          <w:name w:val="General"/>
-          <w:gallery w:val="placeholder"/>
-        </w:category>
-        <w:types>
-          <w:type w:val="bbPlcHdr"/>
-        </w:types>
-        <w:behaviors>
-          <w:behavior w:val="content"/>
-        </w:behaviors>
-        <w:guid w:val="{874F98D3-8AD9-47B5-9A6B-A9EFA62AE112}"/>
-      </w:docPartPr>
-      <w:docPartBody>
-        <w:p>
-          <w:pPr>
-            <w:pStyle w:val="5BB0DD99E8E0489F92C2CB97BDD239B8"/>
-          </w:pPr>
-          <w:r>
-            <w:rPr>
-              <w:rStyle w:val="PlaceholderText"/>
-            </w:rPr>
-            <w:t>[Keywords]</w:t>
-          </w:r>
-        </w:p>
-      </w:docPartBody>
-    </w:docPart>
-    <w:docPart>
-      <w:docPartPr>
-        <w:name w:val="3ECB63AA5B2D4C43A5F4565E43EEFCB6"/>
-        <w:category>
-          <w:name w:val="General"/>
-          <w:gallery w:val="placeholder"/>
-        </w:category>
-        <w:types>
-          <w:type w:val="bbPlcHdr"/>
-        </w:types>
-        <w:behaviors>
-          <w:behavior w:val="content"/>
-        </w:behaviors>
-        <w:guid w:val="{4E1499DA-EABF-47DE-8287-F30F70205464}"/>
-      </w:docPartPr>
-      <w:docPartBody>
-        <w:p>
-          <w:pPr>
-            <w:pStyle w:val="3ECB63AA5B2D4C43A5F4565E43EEFCB6"/>
-          </w:pPr>
-          <w:r>
-            <w:rPr>
-              <w:rStyle w:val="PlaceholderText"/>
-            </w:rPr>
-            <w:t>[Keywords]</w:t>
-          </w:r>
-        </w:p>
-      </w:docPartBody>
-    </w:docPart>
-    <w:docPart>
-      <w:docPartPr>
         <w:name w:val="52A8C7EFB6254A2E927EDEA3BA4FB49B"/>
         <w:category>
           <w:name w:val="General"/>
@@ -24561,6 +25609,7 @@
     <w:rsid w:val="0094491B"/>
     <w:rsid w:val="00995779"/>
     <w:rsid w:val="009B1DE7"/>
+    <w:rsid w:val="009F280E"/>
     <w:rsid w:val="00B30EBB"/>
     <w:rsid w:val="00B64C65"/>
     <w:rsid w:val="00BA4E5C"/>
@@ -25090,10 +26139,6 @@
     <w:name w:val="8A34BD2B0B1D463DA40EFD1532E26FC8"/>
     <w:rsid w:val="0072006C"/>
   </w:style>
-  <w:style w:type="paragraph" w:customStyle="1" w:styleId="1D86AA5B550D4155852973F6E701C69A">
-    <w:name w:val="1D86AA5B550D4155852973F6E701C69A"/>
-    <w:rsid w:val="006C19CD"/>
-  </w:style>
   <w:style w:type="paragraph" w:customStyle="1" w:styleId="AB2D4D584882430E98F80307139A021E">
     <w:name w:val="AB2D4D584882430E98F80307139A021E"/>
     <w:rsid w:val="006C19CD"/>
@@ -25516,6 +26561,25 @@
 </file>
 
 <file path=customXml/item1.xml><?xml version="1.0" encoding="utf-8"?>
+<b:Sources xmlns:b="http://schemas.openxmlformats.org/officeDocument/2006/bibliography" xmlns="http://schemas.openxmlformats.org/officeDocument/2006/bibliography" SelectedStyle="\APASixthEditionOfficeOnline.xsl" StyleName="APA" Version="6"/>
+</file>
+
+<file path=customXml/item2.xml><?xml version="1.0" encoding="utf-8"?>
+<p:properties xmlns:p="http://schemas.microsoft.com/office/2006/metadata/properties" xmlns:xsi="http://www.w3.org/2001/XMLSchema-instance" xmlns:pc="http://schemas.microsoft.com/office/infopath/2007/PartnerControls">
+  <documentManagement/>
+</p:properties>
+</file>
+
+<file path=customXml/item3.xml><?xml version="1.0" encoding="utf-8"?>
+<?mso-contentType ?>
+<FormTemplates xmlns="http://schemas.microsoft.com/sharepoint/v3/contenttype/forms">
+  <Display>DocumentLibraryForm</Display>
+  <Edit>DocumentLibraryForm</Edit>
+  <New>DocumentLibraryForm</New>
+</FormTemplates>
+</file>
+
+<file path=customXml/item4.xml><?xml version="1.0" encoding="utf-8"?>
 <ct:contentTypeSchema xmlns:ct="http://schemas.microsoft.com/office/2006/metadata/contentType" xmlns:ma="http://schemas.microsoft.com/office/2006/metadata/properties/metaAttributes" ct:_="" ma:_="" ma:contentTypeName="Document" ma:contentTypeID="0x010100092ED8BFBE6B3A4EA77F2F6C3B7D5F03" ma:contentTypeVersion="8" ma:contentTypeDescription="Create a new document." ma:contentTypeScope="" ma:versionID="796696fc8e9b9101acb13fc7b732803f">
   <xsd:schema xmlns:xsd="http://www.w3.org/2001/XMLSchema" xmlns:xs="http://www.w3.org/2001/XMLSchema" xmlns:p="http://schemas.microsoft.com/office/2006/metadata/properties" xmlns:ns2="786b8faf-106f-4958-a2b4-f779ae144ea5" targetNamespace="http://schemas.microsoft.com/office/2006/metadata/properties" ma:root="true" ma:fieldsID="7e5bcc9bcf80405593e224788f38d223" ns2:_="">
     <xsd:import namespace="786b8faf-106f-4958-a2b4-f779ae144ea5"/>
@@ -25687,26 +26751,32 @@
 </ct:contentTypeSchema>
 </file>
 
-<file path=customXml/item2.xml><?xml version="1.0" encoding="utf-8"?>
-<?mso-contentType ?>
-<FormTemplates xmlns="http://schemas.microsoft.com/sharepoint/v3/contenttype/forms">
-  <Display>DocumentLibraryForm</Display>
-  <Edit>DocumentLibraryForm</Edit>
-  <New>DocumentLibraryForm</New>
-</FormTemplates>
+<file path=customXml/itemProps1.xml><?xml version="1.0" encoding="utf-8"?>
+<ds:datastoreItem xmlns:ds="http://schemas.openxmlformats.org/officeDocument/2006/customXml" ds:itemID="{6A634BC2-6242-4419-A29C-A9CB7CE157C0}">
+  <ds:schemaRefs>
+    <ds:schemaRef ds:uri="http://schemas.openxmlformats.org/officeDocument/2006/bibliography"/>
+  </ds:schemaRefs>
+</ds:datastoreItem>
 </file>
 
-<file path=customXml/item3.xml><?xml version="1.0" encoding="utf-8"?>
-<p:properties xmlns:p="http://schemas.microsoft.com/office/2006/metadata/properties" xmlns:xsi="http://www.w3.org/2001/XMLSchema-instance" xmlns:pc="http://schemas.microsoft.com/office/infopath/2007/PartnerControls">
-  <documentManagement/>
-</p:properties>
+<file path=customXml/itemProps2.xml><?xml version="1.0" encoding="utf-8"?>
+<ds:datastoreItem xmlns:ds="http://schemas.openxmlformats.org/officeDocument/2006/customXml" ds:itemID="{E06CAFCD-6133-4BF3-A671-56544DC9D586}">
+  <ds:schemaRefs>
+    <ds:schemaRef ds:uri="http://schemas.microsoft.com/office/2006/metadata/properties"/>
+    <ds:schemaRef ds:uri="http://schemas.microsoft.com/office/infopath/2007/PartnerControls"/>
+  </ds:schemaRefs>
+</ds:datastoreItem>
 </file>
 
-<file path=customXml/item4.xml><?xml version="1.0" encoding="utf-8"?>
-<b:Sources xmlns:b="http://schemas.openxmlformats.org/officeDocument/2006/bibliography" xmlns="http://schemas.openxmlformats.org/officeDocument/2006/bibliography" SelectedStyle="\APASixthEditionOfficeOnline.xsl" StyleName="APA" Version="6"/>
+<file path=customXml/itemProps3.xml><?xml version="1.0" encoding="utf-8"?>
+<ds:datastoreItem xmlns:ds="http://schemas.openxmlformats.org/officeDocument/2006/customXml" ds:itemID="{8D42678C-F8F3-49FD-9D71-B1240709B3FD}">
+  <ds:schemaRefs>
+    <ds:schemaRef ds:uri="http://schemas.microsoft.com/sharepoint/v3/contenttype/forms"/>
+  </ds:schemaRefs>
+</ds:datastoreItem>
 </file>
 
-<file path=customXml/itemProps1.xml><?xml version="1.0" encoding="utf-8"?>
+<file path=customXml/itemProps4.xml><?xml version="1.0" encoding="utf-8"?>
 <ds:datastoreItem xmlns:ds="http://schemas.openxmlformats.org/officeDocument/2006/customXml" ds:itemID="{1FAACE68-BB26-42D3-BF86-4B60A8669896}">
   <ds:schemaRefs>
     <ds:schemaRef ds:uri="http://schemas.microsoft.com/office/2006/metadata/contentType"/>
@@ -25722,29 +26792,4 @@
     <ds:schemaRef ds:uri="http://schemas.microsoft.com/internal/obd"/>
   </ds:schemaRefs>
 </ds:datastoreItem>
-</file>
-
-<file path=customXml/itemProps2.xml><?xml version="1.0" encoding="utf-8"?>
-<ds:datastoreItem xmlns:ds="http://schemas.openxmlformats.org/officeDocument/2006/customXml" ds:itemID="{8D42678C-F8F3-49FD-9D71-B1240709B3FD}">
-  <ds:schemaRefs>
-    <ds:schemaRef ds:uri="http://schemas.microsoft.com/sharepoint/v3/contenttype/forms"/>
-  </ds:schemaRefs>
-</ds:datastoreItem>
-</file>
-
-<file path=customXml/itemProps3.xml><?xml version="1.0" encoding="utf-8"?>
-<ds:datastoreItem xmlns:ds="http://schemas.openxmlformats.org/officeDocument/2006/customXml" ds:itemID="{E06CAFCD-6133-4BF3-A671-56544DC9D586}">
-  <ds:schemaRefs>
-    <ds:schemaRef ds:uri="http://schemas.microsoft.com/office/2006/metadata/properties"/>
-    <ds:schemaRef ds:uri="http://schemas.microsoft.com/office/infopath/2007/PartnerControls"/>
-  </ds:schemaRefs>
-</ds:datastoreItem>
-</file>
-
-<file path=customXml/itemProps4.xml><?xml version="1.0" encoding="utf-8"?>
-<ds:datastoreItem xmlns:ds="http://schemas.openxmlformats.org/officeDocument/2006/customXml" ds:itemID="{6A634BC2-6242-4419-A29C-A9CB7CE157C0}">
-  <ds:schemaRefs>
-    <ds:schemaRef ds:uri="http://schemas.openxmlformats.org/officeDocument/2006/bibliography"/>
-  </ds:schemaRefs>
-</ds:datastoreItem>
 </file>
</xml_diff>

<commit_message>
Working my way through the acceptance test instructions
</commit_message>
<xml_diff>
--- a/docs/00_inventory-preprocessor_inventory_pp.py.docx
+++ b/docs/00_inventory-preprocessor_inventory_pp.py.docx
@@ -11946,7 +11946,7 @@
                 <w:rFonts w:ascii="Arial" w:hAnsi="Arial"/>
                 <w:sz w:val="20"/>
               </w:rPr>
-              <w:t>5</w:t>
+              <w:t>3</w:t>
             </w:r>
             <w:r>
               <w:rPr>
@@ -12018,7 +12018,18 @@
                 <w:iCs/>
                 <w:sz w:val="20"/>
               </w:rPr>
-              <w:t>.txt</w:t>
+              <w:t>.</w:t>
+            </w:r>
+            <w:r>
+              <w:rPr>
+                <w:rFonts w:ascii="Arial" w:hAnsi="Arial"/>
+                <w:b/>
+                <w:bCs/>
+                <w:i/>
+                <w:iCs/>
+                <w:sz w:val="20"/>
+              </w:rPr>
+              <w:t>log</w:t>
             </w:r>
           </w:p>
           <w:p>
@@ -13720,7 +13731,7 @@
                 <w:rFonts w:ascii="Arial" w:hAnsi="Arial"/>
                 <w:sz w:val="20"/>
               </w:rPr>
-              <w:t>Site “241-C-105” has a value of 6 only in the water column</w:t>
+              <w:t xml:space="preserve"> “241-C-105” has a value of 6 only in the water column</w:t>
             </w:r>
           </w:p>
           <w:p>
@@ -13743,7 +13754,7 @@
                 <w:sz w:val="20"/>
               </w:rPr>
               <w:lastRenderedPageBreak/>
-              <w:t>Site “CHM-1” has a value of 4 in the water, uranium, chromium, nitrate, and cyanide columns</w:t>
+              <w:t xml:space="preserve"> “CHM-1” has a value of 4 in the water, uranium, chromium, nitrate, and cyanide columns</w:t>
             </w:r>
           </w:p>
           <w:p>
@@ -13765,7 +13776,7 @@
                 <w:rFonts w:ascii="Arial" w:hAnsi="Arial"/>
                 <w:sz w:val="20"/>
               </w:rPr>
-              <w:t>Site “COMMON-SITE” has a value of 1 in the water, tritium, iodine, strontium, technetium, uranium, chromium, nitrate, and cyanide columns</w:t>
+              <w:t xml:space="preserve"> “COMMON-SITE” has a value of 1 in the water, tritium, iodine, strontium, technetium, uranium, chromium, nitrate, and cyanide columns</w:t>
             </w:r>
           </w:p>
           <w:p>
@@ -13787,7 +13798,7 @@
                 <w:rFonts w:ascii="Arial" w:hAnsi="Arial"/>
                 <w:sz w:val="20"/>
               </w:rPr>
-              <w:t>Site “SAC-1” has a value of 5 in only the water column</w:t>
+              <w:t xml:space="preserve"> “SAC-1” has a value of 5 in only the water column</w:t>
             </w:r>
           </w:p>
           <w:p>
@@ -13809,7 +13820,7 @@
                 <w:rFonts w:ascii="Arial" w:hAnsi="Arial"/>
                 <w:sz w:val="20"/>
               </w:rPr>
-              <w:t>Site “SIM-1” has a value of 3 in the water, tritium, iodine</w:t>
+              <w:t xml:space="preserve"> “SIM-1” has a value of 3 in the water, tritium, iodine</w:t>
             </w:r>
             <w:r>
               <w:rPr>
@@ -13838,7 +13849,7 @@
                 <w:rFonts w:ascii="Arial" w:hAnsi="Arial"/>
                 <w:sz w:val="20"/>
               </w:rPr>
-              <w:t xml:space="preserve">Site “SSI-1” has a value of 1 in the </w:t>
+              <w:t xml:space="preserve"> “SSI-1” has a value of 1 in the </w:t>
             </w:r>
             <w:r>
               <w:rPr>
@@ -13862,6 +13873,27 @@
                 <w:sz w:val="20"/>
               </w:rPr>
             </w:pPr>
+            <w:r>
+              <w:rPr>
+                <w:rFonts w:ascii="Arial" w:hAnsi="Arial"/>
+                <w:sz w:val="20"/>
+              </w:rPr>
+              <w:t xml:space="preserve"> “SWR-1” has a value of </w:t>
+            </w:r>
+            <w:r>
+              <w:rPr>
+                <w:rFonts w:ascii="Arial" w:hAnsi="Arial"/>
+                <w:sz w:val="20"/>
+              </w:rPr>
+              <w:t>2</w:t>
+            </w:r>
+            <w:r>
+              <w:rPr>
+                <w:rFonts w:ascii="Arial" w:hAnsi="Arial"/>
+                <w:sz w:val="20"/>
+              </w:rPr>
+              <w:t xml:space="preserve"> in the iodine, strontium, and uranium columns</w:t>
+            </w:r>
           </w:p>
           <w:p>
             <w:pPr>
@@ -13889,52 +13921,21 @@
                 <w:rFonts w:ascii="Arial" w:hAnsi="Arial"/>
                 <w:sz w:val="20"/>
               </w:rPr>
-              <w:t xml:space="preserve">If this exact string is present, FR-7 has been satisfied by the </w:t>
-            </w:r>
-            <w:sdt>
-              <w:sdtPr>
-                <w:rPr>
-                  <w:rFonts w:ascii="Arial" w:hAnsi="Arial"/>
-                  <w:b/>
-                  <w:bCs/>
-                  <w:sz w:val="20"/>
-                </w:rPr>
-                <w:alias w:val="Keywords"/>
-                <w:tag w:val=""/>
-                <w:id w:val="1598591445"/>
-                <w:placeholder>
-                  <w:docPart w:val="F2E0D37CA739498F812326CDF33CF4E6"/>
-                </w:placeholder>
-                <w:dataBinding w:prefixMappings="xmlns:ns0='http://purl.org/dc/elements/1.1/' xmlns:ns1='http://schemas.openxmlformats.org/package/2006/metadata/core-properties' " w:xpath="/ns1:coreProperties[1]/ns1:keywords[1]" w:storeItemID="{6C3C8BC8-F283-45AE-878A-BAB7291924A1}"/>
-                <w:text/>
-              </w:sdtPr>
-              <w:sdtContent>
-                <w:r>
-                  <w:rPr>
-                    <w:rFonts w:ascii="Arial" w:hAnsi="Arial"/>
-                    <w:b/>
-                    <w:bCs/>
-                    <w:sz w:val="20"/>
-                  </w:rPr>
-                  <w:t>Inventory Preprocessor</w:t>
-                </w:r>
-              </w:sdtContent>
-            </w:sdt>
-            <w:r>
-              <w:rPr>
-                <w:rFonts w:ascii="Arial" w:hAnsi="Arial"/>
-                <w:b/>
-                <w:bCs/>
-                <w:sz w:val="20"/>
-              </w:rPr>
-              <w:t xml:space="preserve"> </w:t>
-            </w:r>
-            <w:r>
-              <w:rPr>
-                <w:rFonts w:ascii="Arial" w:hAnsi="Arial"/>
-                <w:sz w:val="20"/>
-              </w:rPr>
-              <w:t>tool</w:t>
+              <w:t>If th</w:t>
+            </w:r>
+            <w:r>
+              <w:rPr>
+                <w:rFonts w:ascii="Arial" w:hAnsi="Arial"/>
+                <w:sz w:val="20"/>
+              </w:rPr>
+              <w:t xml:space="preserve">e values </w:t>
+            </w:r>
+            <w:r>
+              <w:rPr>
+                <w:rFonts w:ascii="Arial" w:hAnsi="Arial"/>
+                <w:sz w:val="20"/>
+              </w:rPr>
+              <w:t>specified are present as indicated per waste site, this partially satisfies FR-7</w:t>
             </w:r>
             <w:r>
               <w:rPr>
@@ -14018,25 +14019,41 @@
                 <w:rFonts w:ascii="Arial" w:hAnsi="Arial"/>
                 <w:sz w:val="20"/>
               </w:rPr>
-              <w:t xml:space="preserve">FR-8 Check (from </w:t>
-            </w:r>
-            <w:r>
-              <w:rPr>
-                <w:rFonts w:ascii="Arial" w:hAnsi="Arial"/>
-                <w:b/>
-                <w:bCs/>
+              <w:t>Inside of a Linux terminal</w:t>
+            </w:r>
+            <w:r>
+              <w:rPr>
+                <w:rFonts w:ascii="Arial" w:hAnsi="Arial"/>
+                <w:sz w:val="20"/>
+              </w:rPr>
+              <w:t xml:space="preserve">, invoke the Tool Runner with the test input files as follows: </w:t>
+            </w:r>
+            <w:r>
+              <w:rPr>
+                <w:rFonts w:ascii="Arial" w:hAnsi="Arial"/>
                 <w:i/>
                 <w:iCs/>
                 <w:sz w:val="20"/>
               </w:rPr>
-              <w:t>ipp_check.log</w:t>
-            </w:r>
-            <w:r>
-              <w:rPr>
-                <w:rFonts w:ascii="Arial" w:hAnsi="Arial"/>
-                <w:sz w:val="20"/>
-              </w:rPr>
-              <w:t>)</w:t>
+              <w:t>./run_AT-1_step-</w:t>
+            </w:r>
+            <w:r>
+              <w:rPr>
+                <w:rFonts w:ascii="Arial" w:hAnsi="Arial"/>
+                <w:i/>
+                <w:iCs/>
+                <w:sz w:val="20"/>
+              </w:rPr>
+              <w:t>8</w:t>
+            </w:r>
+            <w:r>
+              <w:rPr>
+                <w:rFonts w:ascii="Arial" w:hAnsi="Arial"/>
+                <w:i/>
+                <w:iCs/>
+                <w:sz w:val="20"/>
+              </w:rPr>
+              <w:t>.sh</w:t>
             </w:r>
           </w:p>
         </w:tc>
@@ -14063,8 +14080,22 @@
                 <w:rFonts w:ascii="Arial" w:hAnsi="Arial"/>
                 <w:sz w:val="20"/>
               </w:rPr>
-              <w:t xml:space="preserve">Open </w:t>
-            </w:r>
+              <w:t>3 files should be created:</w:t>
+            </w:r>
+          </w:p>
+          <w:p>
+            <w:pPr>
+              <w:pStyle w:val="H1bodytext"/>
+              <w:numPr>
+                <w:ilvl w:val="0"/>
+                <w:numId w:val="36"/>
+              </w:numPr>
+              <w:spacing w:after="0"/>
+              <w:rPr>
+                <w:rFonts w:ascii="Arial" w:hAnsi="Arial"/>
+                <w:sz w:val="20"/>
+              </w:rPr>
+            </w:pPr>
             <w:r>
               <w:rPr>
                 <w:rFonts w:ascii="Arial" w:hAnsi="Arial"/>
@@ -14074,109 +14105,145 @@
                 <w:iCs/>
                 <w:sz w:val="20"/>
               </w:rPr>
-              <w:t>ipp_check.log</w:t>
-            </w:r>
-            <w:r>
-              <w:rPr>
-                <w:rFonts w:ascii="Arial" w:hAnsi="Arial"/>
-                <w:sz w:val="20"/>
-              </w:rPr>
-              <w:t xml:space="preserve"> in a text editor and search for the string inside double quotes: “</w:t>
-            </w:r>
-            <w:r>
-              <w:rPr>
-                <w:rFonts w:ascii="Arial" w:hAnsi="Arial"/>
-                <w:sz w:val="20"/>
-              </w:rPr>
-              <w:t>##QA-PASS (Comprehensive Check)</w:t>
-            </w:r>
-            <w:r>
-              <w:rPr>
-                <w:rFonts w:ascii="Arial" w:hAnsi="Arial"/>
-                <w:sz w:val="20"/>
-              </w:rPr>
-              <w:t>”.</w:t>
-            </w:r>
-          </w:p>
-          <w:p>
-            <w:pPr>
-              <w:pStyle w:val="H1bodytext"/>
-              <w:spacing w:after="0"/>
-              <w:ind w:left="0"/>
-              <w:rPr>
-                <w:rFonts w:ascii="Arial" w:hAnsi="Arial"/>
-                <w:sz w:val="20"/>
-              </w:rPr>
-            </w:pPr>
-          </w:p>
-          <w:p>
-            <w:pPr>
-              <w:pStyle w:val="H1bodytext"/>
-              <w:spacing w:after="0"/>
-              <w:ind w:left="0"/>
-              <w:rPr>
-                <w:rFonts w:ascii="Arial" w:hAnsi="Arial"/>
-                <w:sz w:val="20"/>
-              </w:rPr>
-            </w:pPr>
-            <w:r>
-              <w:rPr>
-                <w:rFonts w:ascii="Arial" w:hAnsi="Arial"/>
-                <w:sz w:val="20"/>
-              </w:rPr>
-              <w:t xml:space="preserve">If this exact string is present, FR-8 has been satisfied by the </w:t>
-            </w:r>
-            <w:sdt>
-              <w:sdtPr>
-                <w:rPr>
-                  <w:rFonts w:ascii="Arial" w:hAnsi="Arial"/>
-                  <w:b/>
-                  <w:bCs/>
-                  <w:sz w:val="20"/>
-                </w:rPr>
-                <w:alias w:val="Keywords"/>
-                <w:tag w:val=""/>
-                <w:id w:val="-1912916771"/>
-                <w:placeholder>
-                  <w:docPart w:val="712010DAC4F0494696EB8694C40671C8"/>
-                </w:placeholder>
-                <w:dataBinding w:prefixMappings="xmlns:ns0='http://purl.org/dc/elements/1.1/' xmlns:ns1='http://schemas.openxmlformats.org/package/2006/metadata/core-properties' " w:xpath="/ns1:coreProperties[1]/ns1:keywords[1]" w:storeItemID="{6C3C8BC8-F283-45AE-878A-BAB7291924A1}"/>
-                <w:text/>
-              </w:sdtPr>
-              <w:sdtContent>
-                <w:r>
-                  <w:rPr>
-                    <w:rFonts w:ascii="Arial" w:hAnsi="Arial"/>
-                    <w:b/>
-                    <w:bCs/>
-                    <w:sz w:val="20"/>
-                  </w:rPr>
-                  <w:t>Inventory Preprocessor</w:t>
-                </w:r>
-              </w:sdtContent>
-            </w:sdt>
+              <w:t>runner_run_AT-1</w:t>
+            </w:r>
             <w:r>
               <w:rPr>
                 <w:rFonts w:ascii="Arial" w:hAnsi="Arial"/>
                 <w:b/>
                 <w:bCs/>
-                <w:sz w:val="20"/>
-              </w:rPr>
-              <w:t xml:space="preserve"> </w:t>
-            </w:r>
-            <w:r>
-              <w:rPr>
-                <w:rFonts w:ascii="Arial" w:hAnsi="Arial"/>
-                <w:sz w:val="20"/>
-              </w:rPr>
-              <w:t>tool</w:t>
-            </w:r>
-            <w:r>
-              <w:rPr>
-                <w:rFonts w:ascii="Arial" w:hAnsi="Arial"/>
+                <w:i/>
+                <w:iCs/>
+                <w:sz w:val="20"/>
+              </w:rPr>
+              <w:t>_step-</w:t>
+            </w:r>
+            <w:r>
+              <w:rPr>
+                <w:rFonts w:ascii="Arial" w:hAnsi="Arial"/>
+                <w:b/>
+                <w:bCs/>
+                <w:i/>
+                <w:iCs/>
+                <w:sz w:val="20"/>
+              </w:rPr>
+              <w:t>8</w:t>
+            </w:r>
+            <w:r>
+              <w:rPr>
+                <w:rFonts w:ascii="Arial" w:hAnsi="Arial"/>
+                <w:b/>
+                <w:bCs/>
+                <w:i/>
+                <w:iCs/>
                 <w:sz w:val="20"/>
               </w:rPr>
               <w:t>.</w:t>
+            </w:r>
+            <w:r>
+              <w:rPr>
+                <w:rFonts w:ascii="Arial" w:hAnsi="Arial"/>
+                <w:b/>
+                <w:bCs/>
+                <w:i/>
+                <w:iCs/>
+                <w:sz w:val="20"/>
+              </w:rPr>
+              <w:t>log</w:t>
+            </w:r>
+          </w:p>
+          <w:p>
+            <w:pPr>
+              <w:pStyle w:val="H1bodytext"/>
+              <w:numPr>
+                <w:ilvl w:val="0"/>
+                <w:numId w:val="36"/>
+              </w:numPr>
+              <w:spacing w:after="0"/>
+              <w:rPr>
+                <w:rFonts w:ascii="Arial" w:hAnsi="Arial"/>
+                <w:sz w:val="20"/>
+              </w:rPr>
+            </w:pPr>
+            <w:r>
+              <w:rPr>
+                <w:rFonts w:ascii="Arial" w:hAnsi="Arial"/>
+                <w:b/>
+                <w:bCs/>
+                <w:i/>
+                <w:iCs/>
+                <w:sz w:val="20"/>
+              </w:rPr>
+              <w:t>step-</w:t>
+            </w:r>
+            <w:r>
+              <w:rPr>
+                <w:rFonts w:ascii="Arial" w:hAnsi="Arial"/>
+                <w:b/>
+                <w:bCs/>
+                <w:i/>
+                <w:iCs/>
+                <w:sz w:val="20"/>
+              </w:rPr>
+              <w:t>8</w:t>
+            </w:r>
+            <w:r>
+              <w:rPr>
+                <w:rFonts w:ascii="Arial" w:hAnsi="Arial"/>
+                <w:b/>
+                <w:bCs/>
+                <w:i/>
+                <w:iCs/>
+                <w:sz w:val="20"/>
+              </w:rPr>
+              <w:t>_AT-1_ipp.log</w:t>
+            </w:r>
+          </w:p>
+          <w:p>
+            <w:pPr>
+              <w:pStyle w:val="H1bodytext"/>
+              <w:numPr>
+                <w:ilvl w:val="0"/>
+                <w:numId w:val="36"/>
+              </w:numPr>
+              <w:spacing w:after="0"/>
+              <w:rPr>
+                <w:rFonts w:ascii="Arial" w:hAnsi="Arial"/>
+                <w:sz w:val="20"/>
+              </w:rPr>
+            </w:pPr>
+            <w:r>
+              <w:rPr>
+                <w:rFonts w:ascii="Arial" w:hAnsi="Arial"/>
+                <w:b/>
+                <w:bCs/>
+                <w:i/>
+                <w:iCs/>
+                <w:sz w:val="20"/>
+              </w:rPr>
+              <w:t>step-</w:t>
+            </w:r>
+            <w:r>
+              <w:rPr>
+                <w:rFonts w:ascii="Arial" w:hAnsi="Arial"/>
+                <w:b/>
+                <w:bCs/>
+                <w:i/>
+                <w:iCs/>
+                <w:sz w:val="20"/>
+              </w:rPr>
+              <w:t>8</w:t>
+            </w:r>
+            <w:r>
+              <w:rPr>
+                <w:rFonts w:ascii="Arial" w:hAnsi="Arial"/>
+                <w:b/>
+                <w:bCs/>
+                <w:i/>
+                <w:iCs/>
+                <w:sz w:val="20"/>
+              </w:rPr>
+              <w:t>_AT-1_ipp.csv</w:t>
             </w:r>
           </w:p>
         </w:tc>
@@ -14186,6 +14253,459 @@
             <w:tcBorders>
               <w:bottom w:val="single" w:sz="4" w:space="0" w:color="auto"/>
             </w:tcBorders>
+            <w:vAlign w:val="center"/>
+          </w:tcPr>
+          <w:p>
+            <w:pPr>
+              <w:pStyle w:val="H1bodytext"/>
+              <w:spacing w:after="0"/>
+              <w:ind w:left="0"/>
+              <w:rPr>
+                <w:rFonts w:ascii="Arial" w:hAnsi="Arial"/>
+                <w:sz w:val="20"/>
+              </w:rPr>
+            </w:pPr>
+          </w:p>
+        </w:tc>
+      </w:tr>
+      <w:tr>
+        <w:trPr>
+          <w:trHeight w:val="539"/>
+        </w:trPr>
+        <w:tc>
+          <w:tcPr>
+            <w:tcW w:w="650" w:type="dxa"/>
+            <w:vAlign w:val="center"/>
+          </w:tcPr>
+          <w:p>
+            <w:pPr>
+              <w:pStyle w:val="H1bodytext"/>
+              <w:spacing w:after="0"/>
+              <w:ind w:left="0"/>
+              <w:jc w:val="center"/>
+              <w:rPr>
+                <w:rFonts w:ascii="Arial" w:hAnsi="Arial"/>
+                <w:sz w:val="20"/>
+              </w:rPr>
+            </w:pPr>
+            <w:r>
+              <w:rPr>
+                <w:rFonts w:ascii="Arial" w:hAnsi="Arial"/>
+                <w:sz w:val="20"/>
+              </w:rPr>
+              <w:t>9</w:t>
+            </w:r>
+          </w:p>
+        </w:tc>
+        <w:tc>
+          <w:tcPr>
+            <w:tcW w:w="3644" w:type="dxa"/>
+            <w:vAlign w:val="center"/>
+          </w:tcPr>
+          <w:p>
+            <w:pPr>
+              <w:pStyle w:val="H1bodytext"/>
+              <w:spacing w:after="0"/>
+              <w:ind w:left="0"/>
+              <w:rPr>
+                <w:rFonts w:ascii="Arial" w:hAnsi="Arial"/>
+                <w:sz w:val="20"/>
+              </w:rPr>
+            </w:pPr>
+            <w:r>
+              <w:rPr>
+                <w:rFonts w:ascii="Arial" w:hAnsi="Arial"/>
+                <w:sz w:val="20"/>
+              </w:rPr>
+              <w:t>Verify that the data merged into the final output file is correct.</w:t>
+            </w:r>
+          </w:p>
+        </w:tc>
+        <w:tc>
+          <w:tcPr>
+            <w:tcW w:w="3649" w:type="dxa"/>
+            <w:vAlign w:val="center"/>
+          </w:tcPr>
+          <w:p>
+            <w:pPr>
+              <w:pStyle w:val="H1bodytext"/>
+              <w:spacing w:after="0"/>
+              <w:ind w:left="0"/>
+              <w:rPr>
+                <w:rFonts w:ascii="Arial" w:hAnsi="Arial"/>
+                <w:sz w:val="20"/>
+              </w:rPr>
+            </w:pPr>
+            <w:r>
+              <w:rPr>
+                <w:rFonts w:ascii="Arial" w:hAnsi="Arial"/>
+                <w:sz w:val="20"/>
+              </w:rPr>
+              <w:t xml:space="preserve">Open </w:t>
+            </w:r>
+            <w:r>
+              <w:rPr>
+                <w:rFonts w:ascii="Arial" w:hAnsi="Arial"/>
+                <w:b/>
+                <w:bCs/>
+                <w:i/>
+                <w:iCs/>
+                <w:sz w:val="20"/>
+              </w:rPr>
+              <w:t>step-</w:t>
+            </w:r>
+            <w:r>
+              <w:rPr>
+                <w:rFonts w:ascii="Arial" w:hAnsi="Arial"/>
+                <w:b/>
+                <w:bCs/>
+                <w:i/>
+                <w:iCs/>
+                <w:sz w:val="20"/>
+              </w:rPr>
+              <w:t>8</w:t>
+            </w:r>
+            <w:r>
+              <w:rPr>
+                <w:rFonts w:ascii="Arial" w:hAnsi="Arial"/>
+                <w:b/>
+                <w:bCs/>
+                <w:i/>
+                <w:iCs/>
+                <w:sz w:val="20"/>
+              </w:rPr>
+              <w:t>_AT-1_ipp.csv</w:t>
+            </w:r>
+            <w:r>
+              <w:rPr>
+                <w:rFonts w:ascii="Arial" w:hAnsi="Arial"/>
+                <w:sz w:val="20"/>
+              </w:rPr>
+              <w:t xml:space="preserve"> in a text editor (or Excel) and verify that the following sites have their corresponding values for the columns specified from 1961 through 1970:</w:t>
+            </w:r>
+          </w:p>
+          <w:p>
+            <w:pPr>
+              <w:pStyle w:val="H1bodytext"/>
+              <w:numPr>
+                <w:ilvl w:val="0"/>
+                <w:numId w:val="35"/>
+              </w:numPr>
+              <w:spacing w:after="0"/>
+              <w:ind w:left="376"/>
+              <w:rPr>
+                <w:rFonts w:ascii="Arial" w:hAnsi="Arial"/>
+                <w:sz w:val="20"/>
+              </w:rPr>
+            </w:pPr>
+            <w:r>
+              <w:rPr>
+                <w:rFonts w:ascii="Arial" w:hAnsi="Arial"/>
+                <w:sz w:val="20"/>
+              </w:rPr>
+              <w:t>“241-C-105” has a value of 6 only in the water column</w:t>
+            </w:r>
+          </w:p>
+          <w:p>
+            <w:pPr>
+              <w:pStyle w:val="H1bodytext"/>
+              <w:numPr>
+                <w:ilvl w:val="0"/>
+                <w:numId w:val="35"/>
+              </w:numPr>
+              <w:spacing w:after="0"/>
+              <w:ind w:left="376"/>
+              <w:rPr>
+                <w:rFonts w:ascii="Arial" w:hAnsi="Arial"/>
+                <w:sz w:val="20"/>
+              </w:rPr>
+            </w:pPr>
+            <w:r>
+              <w:rPr>
+                <w:rFonts w:ascii="Arial" w:hAnsi="Arial"/>
+                <w:sz w:val="20"/>
+              </w:rPr>
+              <w:t>“CHM-1” has a value of 4 in the water, uranium, chromium, nitrate, and cyanide columns</w:t>
+            </w:r>
+          </w:p>
+          <w:p>
+            <w:pPr>
+              <w:pStyle w:val="H1bodytext"/>
+              <w:numPr>
+                <w:ilvl w:val="0"/>
+                <w:numId w:val="35"/>
+              </w:numPr>
+              <w:spacing w:after="0"/>
+              <w:ind w:left="376"/>
+              <w:rPr>
+                <w:rFonts w:ascii="Arial" w:hAnsi="Arial"/>
+                <w:sz w:val="20"/>
+              </w:rPr>
+            </w:pPr>
+            <w:r>
+              <w:rPr>
+                <w:rFonts w:ascii="Arial" w:hAnsi="Arial"/>
+                <w:sz w:val="20"/>
+              </w:rPr>
+              <w:t xml:space="preserve">“COMMON-SITE” has a value of </w:t>
+            </w:r>
+            <w:r>
+              <w:rPr>
+                <w:rFonts w:ascii="Arial" w:hAnsi="Arial"/>
+                <w:sz w:val="20"/>
+              </w:rPr>
+              <w:t>3</w:t>
+            </w:r>
+            <w:r>
+              <w:rPr>
+                <w:rFonts w:ascii="Arial" w:hAnsi="Arial"/>
+                <w:sz w:val="20"/>
+              </w:rPr>
+              <w:t xml:space="preserve"> in the water, tritium, </w:t>
+            </w:r>
+            <w:r>
+              <w:rPr>
+                <w:rFonts w:ascii="Arial" w:hAnsi="Arial"/>
+                <w:sz w:val="20"/>
+              </w:rPr>
+              <w:t xml:space="preserve">and </w:t>
+            </w:r>
+            <w:r>
+              <w:rPr>
+                <w:rFonts w:ascii="Arial" w:hAnsi="Arial"/>
+                <w:sz w:val="20"/>
+              </w:rPr>
+              <w:t>technetium</w:t>
+            </w:r>
+            <w:r>
+              <w:rPr>
+                <w:rFonts w:ascii="Arial" w:hAnsi="Arial"/>
+                <w:sz w:val="20"/>
+              </w:rPr>
+              <w:t xml:space="preserve"> columns</w:t>
+            </w:r>
+            <w:r>
+              <w:rPr>
+                <w:rFonts w:ascii="Arial" w:hAnsi="Arial"/>
+                <w:sz w:val="20"/>
+              </w:rPr>
+              <w:t>.</w:t>
+            </w:r>
+          </w:p>
+          <w:p>
+            <w:pPr>
+              <w:pStyle w:val="H1bodytext"/>
+              <w:numPr>
+                <w:ilvl w:val="0"/>
+                <w:numId w:val="35"/>
+              </w:numPr>
+              <w:spacing w:after="0"/>
+              <w:ind w:left="376"/>
+              <w:rPr>
+                <w:rFonts w:ascii="Arial" w:hAnsi="Arial"/>
+                <w:sz w:val="20"/>
+              </w:rPr>
+            </w:pPr>
+            <w:r>
+              <w:rPr>
+                <w:rFonts w:ascii="Arial" w:hAnsi="Arial"/>
+                <w:sz w:val="20"/>
+              </w:rPr>
+              <w:lastRenderedPageBreak/>
+              <w:t>“COMMON-SITE” has a value of</w:t>
+            </w:r>
+            <w:r>
+              <w:rPr>
+                <w:rFonts w:ascii="Arial" w:hAnsi="Arial"/>
+                <w:sz w:val="20"/>
+              </w:rPr>
+              <w:t xml:space="preserve"> </w:t>
+            </w:r>
+            <w:r>
+              <w:rPr>
+                <w:rFonts w:ascii="Arial" w:hAnsi="Arial"/>
+                <w:sz w:val="20"/>
+              </w:rPr>
+              <w:t>2</w:t>
+            </w:r>
+            <w:r>
+              <w:rPr>
+                <w:rFonts w:ascii="Arial" w:hAnsi="Arial"/>
+                <w:sz w:val="20"/>
+              </w:rPr>
+              <w:t xml:space="preserve"> in the iodine, strontium,</w:t>
+            </w:r>
+            <w:r>
+              <w:rPr>
+                <w:rFonts w:ascii="Arial" w:hAnsi="Arial"/>
+                <w:sz w:val="20"/>
+              </w:rPr>
+              <w:t xml:space="preserve"> and</w:t>
+            </w:r>
+            <w:r>
+              <w:rPr>
+                <w:rFonts w:ascii="Arial" w:hAnsi="Arial"/>
+                <w:sz w:val="20"/>
+              </w:rPr>
+              <w:t xml:space="preserve"> uranium</w:t>
+            </w:r>
+            <w:r>
+              <w:rPr>
+                <w:rFonts w:ascii="Arial" w:hAnsi="Arial"/>
+                <w:sz w:val="20"/>
+              </w:rPr>
+              <w:t xml:space="preserve"> columns</w:t>
+            </w:r>
+          </w:p>
+          <w:p>
+            <w:pPr>
+              <w:pStyle w:val="H1bodytext"/>
+              <w:numPr>
+                <w:ilvl w:val="0"/>
+                <w:numId w:val="35"/>
+              </w:numPr>
+              <w:spacing w:after="0"/>
+              <w:ind w:left="376"/>
+              <w:rPr>
+                <w:rFonts w:ascii="Arial" w:hAnsi="Arial"/>
+                <w:sz w:val="20"/>
+              </w:rPr>
+            </w:pPr>
+            <w:r>
+              <w:rPr>
+                <w:rFonts w:ascii="Arial" w:hAnsi="Arial"/>
+                <w:sz w:val="20"/>
+              </w:rPr>
+              <w:t xml:space="preserve">“COMMON-SITE” has a value of 4 in the </w:t>
+            </w:r>
+            <w:r>
+              <w:rPr>
+                <w:rFonts w:ascii="Arial" w:hAnsi="Arial"/>
+                <w:sz w:val="20"/>
+              </w:rPr>
+              <w:t>chromium, nitrate, and cyanide</w:t>
+            </w:r>
+            <w:r>
+              <w:rPr>
+                <w:rFonts w:ascii="Arial" w:hAnsi="Arial"/>
+                <w:sz w:val="20"/>
+              </w:rPr>
+              <w:t xml:space="preserve"> columns</w:t>
+            </w:r>
+          </w:p>
+          <w:p>
+            <w:pPr>
+              <w:pStyle w:val="H1bodytext"/>
+              <w:numPr>
+                <w:ilvl w:val="0"/>
+                <w:numId w:val="35"/>
+              </w:numPr>
+              <w:spacing w:after="0"/>
+              <w:ind w:left="376"/>
+              <w:rPr>
+                <w:rFonts w:ascii="Arial" w:hAnsi="Arial"/>
+                <w:sz w:val="20"/>
+              </w:rPr>
+            </w:pPr>
+            <w:r>
+              <w:rPr>
+                <w:rFonts w:ascii="Arial" w:hAnsi="Arial"/>
+                <w:sz w:val="20"/>
+              </w:rPr>
+              <w:t xml:space="preserve"> “SAC-1” has a value of 5 in only the water column</w:t>
+            </w:r>
+          </w:p>
+          <w:p>
+            <w:pPr>
+              <w:pStyle w:val="H1bodytext"/>
+              <w:numPr>
+                <w:ilvl w:val="0"/>
+                <w:numId w:val="35"/>
+              </w:numPr>
+              <w:spacing w:after="0"/>
+              <w:ind w:left="376"/>
+              <w:rPr>
+                <w:rFonts w:ascii="Arial" w:hAnsi="Arial"/>
+                <w:sz w:val="20"/>
+              </w:rPr>
+            </w:pPr>
+            <w:r>
+              <w:rPr>
+                <w:rFonts w:ascii="Arial" w:hAnsi="Arial"/>
+                <w:sz w:val="20"/>
+              </w:rPr>
+              <w:t>“SIM-1” has a value of 3 in the water, tritium, iodine, strontium, and technetium</w:t>
+            </w:r>
+          </w:p>
+          <w:p>
+            <w:pPr>
+              <w:pStyle w:val="H1bodytext"/>
+              <w:numPr>
+                <w:ilvl w:val="0"/>
+                <w:numId w:val="35"/>
+              </w:numPr>
+              <w:spacing w:after="0"/>
+              <w:ind w:left="376"/>
+              <w:rPr>
+                <w:rFonts w:ascii="Arial" w:hAnsi="Arial"/>
+                <w:sz w:val="20"/>
+              </w:rPr>
+            </w:pPr>
+            <w:r>
+              <w:rPr>
+                <w:rFonts w:ascii="Arial" w:hAnsi="Arial"/>
+                <w:sz w:val="20"/>
+              </w:rPr>
+              <w:t xml:space="preserve">“SWR-1” has a value of </w:t>
+            </w:r>
+            <w:r>
+              <w:rPr>
+                <w:rFonts w:ascii="Arial" w:hAnsi="Arial"/>
+                <w:sz w:val="20"/>
+              </w:rPr>
+              <w:t>2</w:t>
+            </w:r>
+            <w:r>
+              <w:rPr>
+                <w:rFonts w:ascii="Arial" w:hAnsi="Arial"/>
+                <w:sz w:val="20"/>
+              </w:rPr>
+              <w:t xml:space="preserve"> in the iodine, strontium, and uranium columns</w:t>
+            </w:r>
+          </w:p>
+          <w:p>
+            <w:pPr>
+              <w:pStyle w:val="H1bodytext"/>
+              <w:spacing w:after="0"/>
+              <w:ind w:left="0"/>
+              <w:rPr>
+                <w:rFonts w:ascii="Arial" w:hAnsi="Arial"/>
+                <w:sz w:val="20"/>
+              </w:rPr>
+            </w:pPr>
+          </w:p>
+          <w:p>
+            <w:pPr>
+              <w:pStyle w:val="H1bodytext"/>
+              <w:spacing w:after="0"/>
+              <w:ind w:left="0"/>
+              <w:rPr>
+                <w:rFonts w:ascii="Arial" w:hAnsi="Arial"/>
+                <w:sz w:val="20"/>
+              </w:rPr>
+            </w:pPr>
+            <w:r>
+              <w:rPr>
+                <w:rFonts w:ascii="Arial" w:hAnsi="Arial"/>
+                <w:sz w:val="20"/>
+              </w:rPr>
+              <w:t>If the values specified are present as indicated per waste site, this partially satisfies FR-7.</w:t>
+            </w:r>
+          </w:p>
+        </w:tc>
+        <w:tc>
+          <w:tcPr>
+            <w:tcW w:w="1417" w:type="dxa"/>
             <w:vAlign w:val="center"/>
           </w:tcPr>
           <w:p>
@@ -14224,13 +14744,6 @@
                 <w:sz w:val="20"/>
               </w:rPr>
             </w:pPr>
-            <w:r>
-              <w:rPr>
-                <w:rFonts w:ascii="Arial" w:hAnsi="Arial"/>
-                <w:sz w:val="20"/>
-              </w:rPr>
-              <w:t>9</w:t>
-            </w:r>
           </w:p>
         </w:tc>
         <w:tc>
@@ -14251,31 +14764,6 @@
                 <w:sz w:val="20"/>
               </w:rPr>
             </w:pPr>
-            <w:r>
-              <w:rPr>
-                <w:rFonts w:ascii="Arial" w:hAnsi="Arial"/>
-                <w:sz w:val="20"/>
-              </w:rPr>
-              <w:t xml:space="preserve">FR-9 Check (from </w:t>
-            </w:r>
-            <w:r>
-              <w:rPr>
-                <w:rFonts w:ascii="Arial" w:hAnsi="Arial"/>
-                <w:b/>
-                <w:bCs/>
-                <w:i/>
-                <w:iCs/>
-                <w:sz w:val="20"/>
-              </w:rPr>
-              <w:t>ipp_check.log</w:t>
-            </w:r>
-            <w:r>
-              <w:rPr>
-                <w:rFonts w:ascii="Arial" w:hAnsi="Arial"/>
-                <w:sz w:val="20"/>
-              </w:rPr>
-              <w:t>)</w:t>
-            </w:r>
           </w:p>
         </w:tc>
         <w:tc>
@@ -14296,126 +14784,6 @@
                 <w:sz w:val="20"/>
               </w:rPr>
             </w:pPr>
-            <w:r>
-              <w:rPr>
-                <w:rFonts w:ascii="Arial" w:hAnsi="Arial"/>
-                <w:sz w:val="20"/>
-              </w:rPr>
-              <w:t xml:space="preserve">Open </w:t>
-            </w:r>
-            <w:r>
-              <w:rPr>
-                <w:rFonts w:ascii="Arial" w:hAnsi="Arial"/>
-                <w:b/>
-                <w:bCs/>
-                <w:i/>
-                <w:iCs/>
-                <w:sz w:val="20"/>
-              </w:rPr>
-              <w:t>ipp_check.log</w:t>
-            </w:r>
-            <w:r>
-              <w:rPr>
-                <w:rFonts w:ascii="Arial" w:hAnsi="Arial"/>
-                <w:sz w:val="20"/>
-              </w:rPr>
-              <w:t xml:space="preserve"> in a text editor and search for the string inside double quotes: “</w:t>
-            </w:r>
-            <w:r>
-              <w:rPr>
-                <w:rFonts w:ascii="Arial" w:hAnsi="Arial"/>
-                <w:sz w:val="20"/>
-              </w:rPr>
-              <w:t>##QA-PASS (Comprehensive Check in Reverse)</w:t>
-            </w:r>
-            <w:r>
-              <w:rPr>
-                <w:rFonts w:ascii="Arial" w:hAnsi="Arial"/>
-                <w:sz w:val="20"/>
-              </w:rPr>
-              <w:t>”.</w:t>
-            </w:r>
-          </w:p>
-          <w:p>
-            <w:pPr>
-              <w:pStyle w:val="H1bodytext"/>
-              <w:spacing w:after="0"/>
-              <w:ind w:left="0"/>
-              <w:rPr>
-                <w:rFonts w:ascii="Arial" w:hAnsi="Arial"/>
-                <w:sz w:val="20"/>
-              </w:rPr>
-            </w:pPr>
-          </w:p>
-          <w:p>
-            <w:pPr>
-              <w:pStyle w:val="H1bodytext"/>
-              <w:spacing w:after="0"/>
-              <w:ind w:left="0"/>
-              <w:rPr>
-                <w:rFonts w:ascii="Arial" w:hAnsi="Arial"/>
-                <w:sz w:val="20"/>
-              </w:rPr>
-            </w:pPr>
-            <w:r>
-              <w:rPr>
-                <w:rFonts w:ascii="Arial" w:hAnsi="Arial"/>
-                <w:sz w:val="20"/>
-              </w:rPr>
-              <w:t xml:space="preserve">If this exact string is present, FR-9 has been satisfied by the </w:t>
-            </w:r>
-            <w:sdt>
-              <w:sdtPr>
-                <w:rPr>
-                  <w:rFonts w:ascii="Arial" w:hAnsi="Arial"/>
-                  <w:b/>
-                  <w:bCs/>
-                  <w:sz w:val="20"/>
-                </w:rPr>
-                <w:alias w:val="Keywords"/>
-                <w:tag w:val=""/>
-                <w:id w:val="1972239869"/>
-                <w:placeholder>
-                  <w:docPart w:val="BF1E5AF3838B4F2E922CA0BC2F4321C7"/>
-                </w:placeholder>
-                <w:dataBinding w:prefixMappings="xmlns:ns0='http://purl.org/dc/elements/1.1/' xmlns:ns1='http://schemas.openxmlformats.org/package/2006/metadata/core-properties' " w:xpath="/ns1:coreProperties[1]/ns1:keywords[1]" w:storeItemID="{6C3C8BC8-F283-45AE-878A-BAB7291924A1}"/>
-                <w:text/>
-              </w:sdtPr>
-              <w:sdtContent>
-                <w:r>
-                  <w:rPr>
-                    <w:rFonts w:ascii="Arial" w:hAnsi="Arial"/>
-                    <w:b/>
-                    <w:bCs/>
-                    <w:sz w:val="20"/>
-                  </w:rPr>
-                  <w:t>Inventory Preprocessor</w:t>
-                </w:r>
-              </w:sdtContent>
-            </w:sdt>
-            <w:r>
-              <w:rPr>
-                <w:rFonts w:ascii="Arial" w:hAnsi="Arial"/>
-                <w:b/>
-                <w:bCs/>
-                <w:sz w:val="20"/>
-              </w:rPr>
-              <w:t xml:space="preserve"> </w:t>
-            </w:r>
-            <w:r>
-              <w:rPr>
-                <w:rFonts w:ascii="Arial" w:hAnsi="Arial"/>
-                <w:sz w:val="20"/>
-              </w:rPr>
-              <w:t>tool</w:t>
-            </w:r>
-            <w:r>
-              <w:rPr>
-                <w:rFonts w:ascii="Arial" w:hAnsi="Arial"/>
-                <w:sz w:val="20"/>
-              </w:rPr>
-              <w:t>.</w:t>
-            </w:r>
           </w:p>
         </w:tc>
         <w:tc>
@@ -14821,6 +15189,7 @@
         <w:rPr>
           <w:rFonts w:ascii="Arial" w:hAnsi="Arial"/>
         </w:rPr>
+        <w:lastRenderedPageBreak/>
         <w:t>CHEMINV=</w:t>
       </w:r>
       <w:r>
@@ -15341,6 +15710,7 @@
       </w:pPr>
       <w:bookmarkStart w:id="8" w:name="_Ref33082828"/>
       <w:r>
+        <w:lastRenderedPageBreak/>
         <w:t xml:space="preserve">Appendix </w:t>
       </w:r>
       <w:fldSimple w:instr=" SEQ Appendix \* ALPHABETIC ">
@@ -20023,6 +20393,92 @@
     </w:lvl>
   </w:abstractNum>
   <w:abstractNum w:abstractNumId="4" w15:restartNumberingAfterBreak="0">
+    <w:nsid w:val="17D91378"/>
+    <w:multiLevelType w:val="hybridMultilevel"/>
+    <w:tmpl w:val="02386878"/>
+    <w:lvl w:ilvl="0" w:tplc="0409000F">
+      <w:start w:val="1"/>
+      <w:numFmt w:val="decimal"/>
+      <w:lvlText w:val="%1."/>
+      <w:lvlJc w:val="left"/>
+      <w:pPr>
+        <w:ind w:left="720" w:hanging="360"/>
+      </w:pPr>
+    </w:lvl>
+    <w:lvl w:ilvl="1" w:tplc="04090019" w:tentative="1">
+      <w:start w:val="1"/>
+      <w:numFmt w:val="lowerLetter"/>
+      <w:lvlText w:val="%2."/>
+      <w:lvlJc w:val="left"/>
+      <w:pPr>
+        <w:ind w:left="1440" w:hanging="360"/>
+      </w:pPr>
+    </w:lvl>
+    <w:lvl w:ilvl="2" w:tplc="0409001B" w:tentative="1">
+      <w:start w:val="1"/>
+      <w:numFmt w:val="lowerRoman"/>
+      <w:lvlText w:val="%3."/>
+      <w:lvlJc w:val="right"/>
+      <w:pPr>
+        <w:ind w:left="2160" w:hanging="180"/>
+      </w:pPr>
+    </w:lvl>
+    <w:lvl w:ilvl="3" w:tplc="0409000F" w:tentative="1">
+      <w:start w:val="1"/>
+      <w:numFmt w:val="decimal"/>
+      <w:lvlText w:val="%4."/>
+      <w:lvlJc w:val="left"/>
+      <w:pPr>
+        <w:ind w:left="2880" w:hanging="360"/>
+      </w:pPr>
+    </w:lvl>
+    <w:lvl w:ilvl="4" w:tplc="04090019" w:tentative="1">
+      <w:start w:val="1"/>
+      <w:numFmt w:val="lowerLetter"/>
+      <w:lvlText w:val="%5."/>
+      <w:lvlJc w:val="left"/>
+      <w:pPr>
+        <w:ind w:left="3600" w:hanging="360"/>
+      </w:pPr>
+    </w:lvl>
+    <w:lvl w:ilvl="5" w:tplc="0409001B" w:tentative="1">
+      <w:start w:val="1"/>
+      <w:numFmt w:val="lowerRoman"/>
+      <w:lvlText w:val="%6."/>
+      <w:lvlJc w:val="right"/>
+      <w:pPr>
+        <w:ind w:left="4320" w:hanging="180"/>
+      </w:pPr>
+    </w:lvl>
+    <w:lvl w:ilvl="6" w:tplc="0409000F" w:tentative="1">
+      <w:start w:val="1"/>
+      <w:numFmt w:val="decimal"/>
+      <w:lvlText w:val="%7."/>
+      <w:lvlJc w:val="left"/>
+      <w:pPr>
+        <w:ind w:left="5040" w:hanging="360"/>
+      </w:pPr>
+    </w:lvl>
+    <w:lvl w:ilvl="7" w:tplc="04090019" w:tentative="1">
+      <w:start w:val="1"/>
+      <w:numFmt w:val="lowerLetter"/>
+      <w:lvlText w:val="%8."/>
+      <w:lvlJc w:val="left"/>
+      <w:pPr>
+        <w:ind w:left="5760" w:hanging="360"/>
+      </w:pPr>
+    </w:lvl>
+    <w:lvl w:ilvl="8" w:tplc="0409001B" w:tentative="1">
+      <w:start w:val="1"/>
+      <w:numFmt w:val="lowerRoman"/>
+      <w:lvlText w:val="%9."/>
+      <w:lvlJc w:val="right"/>
+      <w:pPr>
+        <w:ind w:left="6480" w:hanging="180"/>
+      </w:pPr>
+    </w:lvl>
+  </w:abstractNum>
+  <w:abstractNum w:abstractNumId="5" w15:restartNumberingAfterBreak="0">
     <w:nsid w:val="1C0A7261"/>
     <w:multiLevelType w:val="hybridMultilevel"/>
     <w:tmpl w:val="87007980"/>
@@ -20135,7 +20591,7 @@
       </w:rPr>
     </w:lvl>
   </w:abstractNum>
-  <w:abstractNum w:abstractNumId="5" w15:restartNumberingAfterBreak="0">
+  <w:abstractNum w:abstractNumId="6" w15:restartNumberingAfterBreak="0">
     <w:nsid w:val="1E862BB9"/>
     <w:multiLevelType w:val="hybridMultilevel"/>
     <w:tmpl w:val="02386878"/>
@@ -20221,7 +20677,7 @@
       </w:pPr>
     </w:lvl>
   </w:abstractNum>
-  <w:abstractNum w:abstractNumId="6" w15:restartNumberingAfterBreak="0">
+  <w:abstractNum w:abstractNumId="7" w15:restartNumberingAfterBreak="0">
     <w:nsid w:val="202265B6"/>
     <w:multiLevelType w:val="multilevel"/>
     <w:tmpl w:val="6B7E321A"/>
@@ -20370,7 +20826,7 @@
       </w:rPr>
     </w:lvl>
   </w:abstractNum>
-  <w:abstractNum w:abstractNumId="7" w15:restartNumberingAfterBreak="0">
+  <w:abstractNum w:abstractNumId="8" w15:restartNumberingAfterBreak="0">
     <w:nsid w:val="219E569F"/>
     <w:multiLevelType w:val="hybridMultilevel"/>
     <w:tmpl w:val="A1B29A8A"/>
@@ -20483,7 +20939,7 @@
       </w:rPr>
     </w:lvl>
   </w:abstractNum>
-  <w:abstractNum w:abstractNumId="8" w15:restartNumberingAfterBreak="0">
+  <w:abstractNum w:abstractNumId="9" w15:restartNumberingAfterBreak="0">
     <w:nsid w:val="24FF0B57"/>
     <w:multiLevelType w:val="hybridMultilevel"/>
     <w:tmpl w:val="5AF4BFDC"/>
@@ -20572,7 +21028,7 @@
       </w:pPr>
     </w:lvl>
   </w:abstractNum>
-  <w:abstractNum w:abstractNumId="9" w15:restartNumberingAfterBreak="0">
+  <w:abstractNum w:abstractNumId="10" w15:restartNumberingAfterBreak="0">
     <w:nsid w:val="254E5995"/>
     <w:multiLevelType w:val="multilevel"/>
     <w:tmpl w:val="0409001F"/>
@@ -20658,7 +21114,7 @@
       </w:pPr>
     </w:lvl>
   </w:abstractNum>
-  <w:abstractNum w:abstractNumId="10" w15:restartNumberingAfterBreak="0">
+  <w:abstractNum w:abstractNumId="11" w15:restartNumberingAfterBreak="0">
     <w:nsid w:val="29E44326"/>
     <w:multiLevelType w:val="hybridMultilevel"/>
     <w:tmpl w:val="8956405C"/>
@@ -20744,7 +21200,7 @@
       </w:pPr>
     </w:lvl>
   </w:abstractNum>
-  <w:abstractNum w:abstractNumId="11" w15:restartNumberingAfterBreak="0">
+  <w:abstractNum w:abstractNumId="12" w15:restartNumberingAfterBreak="0">
     <w:nsid w:val="2A605268"/>
     <w:multiLevelType w:val="hybridMultilevel"/>
     <w:tmpl w:val="3EF80EDA"/>
@@ -20857,7 +21313,7 @@
       </w:rPr>
     </w:lvl>
   </w:abstractNum>
-  <w:abstractNum w:abstractNumId="12" w15:restartNumberingAfterBreak="0">
+  <w:abstractNum w:abstractNumId="13" w15:restartNumberingAfterBreak="0">
     <w:nsid w:val="2EEE0EFD"/>
     <w:multiLevelType w:val="hybridMultilevel"/>
     <w:tmpl w:val="778A7B38"/>
@@ -20943,7 +21399,7 @@
       </w:pPr>
     </w:lvl>
   </w:abstractNum>
-  <w:abstractNum w:abstractNumId="13" w15:restartNumberingAfterBreak="0">
+  <w:abstractNum w:abstractNumId="14" w15:restartNumberingAfterBreak="0">
     <w:nsid w:val="3940078E"/>
     <w:multiLevelType w:val="hybridMultilevel"/>
     <w:tmpl w:val="20F236F4"/>
@@ -21029,7 +21485,7 @@
       </w:pPr>
     </w:lvl>
   </w:abstractNum>
-  <w:abstractNum w:abstractNumId="14" w15:restartNumberingAfterBreak="0">
+  <w:abstractNum w:abstractNumId="15" w15:restartNumberingAfterBreak="0">
     <w:nsid w:val="397A4767"/>
     <w:multiLevelType w:val="hybridMultilevel"/>
     <w:tmpl w:val="FF6C6698"/>
@@ -21142,7 +21598,7 @@
       </w:rPr>
     </w:lvl>
   </w:abstractNum>
-  <w:abstractNum w:abstractNumId="15" w15:restartNumberingAfterBreak="0">
+  <w:abstractNum w:abstractNumId="16" w15:restartNumberingAfterBreak="0">
     <w:nsid w:val="3AF507A3"/>
     <w:multiLevelType w:val="hybridMultilevel"/>
     <w:tmpl w:val="43240F2C"/>
@@ -21255,7 +21711,7 @@
       </w:rPr>
     </w:lvl>
   </w:abstractNum>
-  <w:abstractNum w:abstractNumId="16" w15:restartNumberingAfterBreak="0">
+  <w:abstractNum w:abstractNumId="17" w15:restartNumberingAfterBreak="0">
     <w:nsid w:val="408A30C7"/>
     <w:multiLevelType w:val="hybridMultilevel"/>
     <w:tmpl w:val="E4FADEBC"/>
@@ -21368,7 +21824,7 @@
       </w:rPr>
     </w:lvl>
   </w:abstractNum>
-  <w:abstractNum w:abstractNumId="17" w15:restartNumberingAfterBreak="0">
+  <w:abstractNum w:abstractNumId="18" w15:restartNumberingAfterBreak="0">
     <w:nsid w:val="41DA067B"/>
     <w:multiLevelType w:val="hybridMultilevel"/>
     <w:tmpl w:val="79B0F6D4"/>
@@ -21454,7 +21910,7 @@
       </w:pPr>
     </w:lvl>
   </w:abstractNum>
-  <w:abstractNum w:abstractNumId="18" w15:restartNumberingAfterBreak="0">
+  <w:abstractNum w:abstractNumId="19" w15:restartNumberingAfterBreak="0">
     <w:nsid w:val="42422D19"/>
     <w:multiLevelType w:val="hybridMultilevel"/>
     <w:tmpl w:val="915035AA"/>
@@ -21543,7 +21999,7 @@
       </w:pPr>
     </w:lvl>
   </w:abstractNum>
-  <w:abstractNum w:abstractNumId="19" w15:restartNumberingAfterBreak="0">
+  <w:abstractNum w:abstractNumId="20" w15:restartNumberingAfterBreak="0">
     <w:nsid w:val="482E56D1"/>
     <w:multiLevelType w:val="multilevel"/>
     <w:tmpl w:val="963C17B6"/>
@@ -21692,7 +22148,7 @@
       </w:rPr>
     </w:lvl>
   </w:abstractNum>
-  <w:abstractNum w:abstractNumId="20" w15:restartNumberingAfterBreak="0">
+  <w:abstractNum w:abstractNumId="21" w15:restartNumberingAfterBreak="0">
     <w:nsid w:val="48E962C2"/>
     <w:multiLevelType w:val="hybridMultilevel"/>
     <w:tmpl w:val="02386878"/>
@@ -21778,7 +22234,7 @@
       </w:pPr>
     </w:lvl>
   </w:abstractNum>
-  <w:abstractNum w:abstractNumId="21" w15:restartNumberingAfterBreak="0">
+  <w:abstractNum w:abstractNumId="22" w15:restartNumberingAfterBreak="0">
     <w:nsid w:val="4B2B70C1"/>
     <w:multiLevelType w:val="multilevel"/>
     <w:tmpl w:val="B0B458DA"/>
@@ -21893,7 +22349,7 @@
       </w:rPr>
     </w:lvl>
   </w:abstractNum>
-  <w:abstractNum w:abstractNumId="22" w15:restartNumberingAfterBreak="0">
+  <w:abstractNum w:abstractNumId="23" w15:restartNumberingAfterBreak="0">
     <w:nsid w:val="50435767"/>
     <w:multiLevelType w:val="hybridMultilevel"/>
     <w:tmpl w:val="9CC24DAC"/>
@@ -22006,7 +22462,7 @@
       </w:rPr>
     </w:lvl>
   </w:abstractNum>
-  <w:abstractNum w:abstractNumId="23" w15:restartNumberingAfterBreak="0">
+  <w:abstractNum w:abstractNumId="24" w15:restartNumberingAfterBreak="0">
     <w:nsid w:val="568033E7"/>
     <w:multiLevelType w:val="hybridMultilevel"/>
     <w:tmpl w:val="AAE0D20C"/>
@@ -22119,7 +22575,7 @@
       </w:rPr>
     </w:lvl>
   </w:abstractNum>
-  <w:abstractNum w:abstractNumId="24" w15:restartNumberingAfterBreak="0">
+  <w:abstractNum w:abstractNumId="25" w15:restartNumberingAfterBreak="0">
     <w:nsid w:val="59AD0217"/>
     <w:multiLevelType w:val="hybridMultilevel"/>
     <w:tmpl w:val="D0D033F4"/>
@@ -22232,7 +22688,7 @@
       </w:rPr>
     </w:lvl>
   </w:abstractNum>
-  <w:abstractNum w:abstractNumId="25" w15:restartNumberingAfterBreak="0">
+  <w:abstractNum w:abstractNumId="26" w15:restartNumberingAfterBreak="0">
     <w:nsid w:val="5B1153B0"/>
     <w:multiLevelType w:val="multilevel"/>
     <w:tmpl w:val="B0B458DA"/>
@@ -22349,7 +22805,7 @@
       </w:rPr>
     </w:lvl>
   </w:abstractNum>
-  <w:abstractNum w:abstractNumId="26" w15:restartNumberingAfterBreak="0">
+  <w:abstractNum w:abstractNumId="27" w15:restartNumberingAfterBreak="0">
     <w:nsid w:val="5D8449F3"/>
     <w:multiLevelType w:val="hybridMultilevel"/>
     <w:tmpl w:val="FBE65BDA"/>
@@ -22462,7 +22918,7 @@
       </w:rPr>
     </w:lvl>
   </w:abstractNum>
-  <w:abstractNum w:abstractNumId="27" w15:restartNumberingAfterBreak="0">
+  <w:abstractNum w:abstractNumId="28" w15:restartNumberingAfterBreak="0">
     <w:nsid w:val="6C1A686C"/>
     <w:multiLevelType w:val="multilevel"/>
     <w:tmpl w:val="0409001F"/>
@@ -22548,7 +23004,7 @@
       </w:pPr>
     </w:lvl>
   </w:abstractNum>
-  <w:abstractNum w:abstractNumId="28" w15:restartNumberingAfterBreak="0">
+  <w:abstractNum w:abstractNumId="29" w15:restartNumberingAfterBreak="0">
     <w:nsid w:val="6F793417"/>
     <w:multiLevelType w:val="hybridMultilevel"/>
     <w:tmpl w:val="05B681B0"/>
@@ -22661,7 +23117,7 @@
       </w:rPr>
     </w:lvl>
   </w:abstractNum>
-  <w:abstractNum w:abstractNumId="29" w15:restartNumberingAfterBreak="0">
+  <w:abstractNum w:abstractNumId="30" w15:restartNumberingAfterBreak="0">
     <w:nsid w:val="72F0342E"/>
     <w:multiLevelType w:val="hybridMultilevel"/>
     <w:tmpl w:val="02B8A3C4"/>
@@ -22774,7 +23230,7 @@
       </w:rPr>
     </w:lvl>
   </w:abstractNum>
-  <w:abstractNum w:abstractNumId="30" w15:restartNumberingAfterBreak="0">
+  <w:abstractNum w:abstractNumId="31" w15:restartNumberingAfterBreak="0">
     <w:nsid w:val="734B4CC3"/>
     <w:multiLevelType w:val="multilevel"/>
     <w:tmpl w:val="0409001F"/>
@@ -22860,7 +23316,7 @@
       </w:pPr>
     </w:lvl>
   </w:abstractNum>
-  <w:abstractNum w:abstractNumId="31" w15:restartNumberingAfterBreak="0">
+  <w:abstractNum w:abstractNumId="32" w15:restartNumberingAfterBreak="0">
     <w:nsid w:val="7CA35266"/>
     <w:multiLevelType w:val="multilevel"/>
     <w:tmpl w:val="04090025"/>
@@ -22946,7 +23402,7 @@
       </w:pPr>
     </w:lvl>
   </w:abstractNum>
-  <w:abstractNum w:abstractNumId="32" w15:restartNumberingAfterBreak="0">
+  <w:abstractNum w:abstractNumId="33" w15:restartNumberingAfterBreak="0">
     <w:nsid w:val="7E2A7299"/>
     <w:multiLevelType w:val="hybridMultilevel"/>
     <w:tmpl w:val="473642C2"/>
@@ -23035,7 +23491,7 @@
       </w:pPr>
     </w:lvl>
   </w:abstractNum>
-  <w:abstractNum w:abstractNumId="33" w15:restartNumberingAfterBreak="0">
+  <w:abstractNum w:abstractNumId="34" w15:restartNumberingAfterBreak="0">
     <w:nsid w:val="7FD31724"/>
     <w:multiLevelType w:val="hybridMultilevel"/>
     <w:tmpl w:val="7A0CB9D8"/>
@@ -23125,40 +23581,40 @@
     </w:lvl>
   </w:abstractNum>
   <w:num w:numId="1">
-    <w:abstractNumId w:val="18"/>
+    <w:abstractNumId w:val="19"/>
   </w:num>
   <w:num w:numId="2">
+    <w:abstractNumId w:val="27"/>
+  </w:num>
+  <w:num w:numId="3">
+    <w:abstractNumId w:val="5"/>
+  </w:num>
+  <w:num w:numId="4">
+    <w:abstractNumId w:val="20"/>
+  </w:num>
+  <w:num w:numId="5">
+    <w:abstractNumId w:val="7"/>
+  </w:num>
+  <w:num w:numId="6">
+    <w:abstractNumId w:val="16"/>
+  </w:num>
+  <w:num w:numId="7">
+    <w:abstractNumId w:val="22"/>
+  </w:num>
+  <w:num w:numId="8">
+    <w:abstractNumId w:val="32"/>
+  </w:num>
+  <w:num w:numId="9">
+    <w:abstractNumId w:val="31"/>
+  </w:num>
+  <w:num w:numId="10">
+    <w:abstractNumId w:val="10"/>
+  </w:num>
+  <w:num w:numId="11">
     <w:abstractNumId w:val="26"/>
   </w:num>
-  <w:num w:numId="3">
-    <w:abstractNumId w:val="4"/>
-  </w:num>
-  <w:num w:numId="4">
-    <w:abstractNumId w:val="19"/>
-  </w:num>
-  <w:num w:numId="5">
-    <w:abstractNumId w:val="6"/>
-  </w:num>
-  <w:num w:numId="6">
-    <w:abstractNumId w:val="15"/>
-  </w:num>
-  <w:num w:numId="7">
-    <w:abstractNumId w:val="21"/>
-  </w:num>
-  <w:num w:numId="8">
-    <w:abstractNumId w:val="31"/>
-  </w:num>
-  <w:num w:numId="9">
-    <w:abstractNumId w:val="30"/>
-  </w:num>
-  <w:num w:numId="10">
-    <w:abstractNumId w:val="9"/>
-  </w:num>
-  <w:num w:numId="11">
-    <w:abstractNumId w:val="25"/>
-  </w:num>
   <w:num w:numId="12">
-    <w:abstractNumId w:val="25"/>
+    <w:abstractNumId w:val="26"/>
     <w:lvlOverride w:ilvl="0">
       <w:startOverride w:val="1"/>
     </w:lvlOverride>
@@ -23188,73 +23644,76 @@
     </w:lvlOverride>
   </w:num>
   <w:num w:numId="13">
-    <w:abstractNumId w:val="27"/>
+    <w:abstractNumId w:val="28"/>
   </w:num>
   <w:num w:numId="14">
     <w:abstractNumId w:val="3"/>
   </w:num>
   <w:num w:numId="15">
-    <w:abstractNumId w:val="16"/>
+    <w:abstractNumId w:val="17"/>
   </w:num>
   <w:num w:numId="16">
-    <w:abstractNumId w:val="12"/>
+    <w:abstractNumId w:val="13"/>
   </w:num>
   <w:num w:numId="17">
-    <w:abstractNumId w:val="13"/>
+    <w:abstractNumId w:val="14"/>
   </w:num>
   <w:num w:numId="18">
     <w:abstractNumId w:val="2"/>
   </w:num>
   <w:num w:numId="19">
-    <w:abstractNumId w:val="5"/>
+    <w:abstractNumId w:val="6"/>
   </w:num>
   <w:num w:numId="20">
-    <w:abstractNumId w:val="17"/>
+    <w:abstractNumId w:val="18"/>
   </w:num>
   <w:num w:numId="21">
-    <w:abstractNumId w:val="10"/>
+    <w:abstractNumId w:val="11"/>
   </w:num>
   <w:num w:numId="22">
-    <w:abstractNumId w:val="20"/>
+    <w:abstractNumId w:val="21"/>
   </w:num>
   <w:num w:numId="23">
-    <w:abstractNumId w:val="33"/>
+    <w:abstractNumId w:val="34"/>
   </w:num>
   <w:num w:numId="24">
-    <w:abstractNumId w:val="8"/>
+    <w:abstractNumId w:val="9"/>
   </w:num>
   <w:num w:numId="25">
-    <w:abstractNumId w:val="28"/>
+    <w:abstractNumId w:val="29"/>
   </w:num>
   <w:num w:numId="26">
-    <w:abstractNumId w:val="22"/>
+    <w:abstractNumId w:val="23"/>
   </w:num>
   <w:num w:numId="27">
     <w:abstractNumId w:val="0"/>
   </w:num>
   <w:num w:numId="28">
-    <w:abstractNumId w:val="32"/>
+    <w:abstractNumId w:val="33"/>
   </w:num>
   <w:num w:numId="29">
-    <w:abstractNumId w:val="23"/>
+    <w:abstractNumId w:val="24"/>
   </w:num>
   <w:num w:numId="30">
-    <w:abstractNumId w:val="7"/>
+    <w:abstractNumId w:val="8"/>
   </w:num>
   <w:num w:numId="31">
-    <w:abstractNumId w:val="24"/>
+    <w:abstractNumId w:val="25"/>
   </w:num>
   <w:num w:numId="32">
     <w:abstractNumId w:val="1"/>
   </w:num>
   <w:num w:numId="33">
-    <w:abstractNumId w:val="11"/>
+    <w:abstractNumId w:val="12"/>
   </w:num>
   <w:num w:numId="34">
-    <w:abstractNumId w:val="14"/>
+    <w:abstractNumId w:val="15"/>
   </w:num>
   <w:num w:numId="35">
-    <w:abstractNumId w:val="29"/>
+    <w:abstractNumId w:val="30"/>
+  </w:num>
+  <w:num w:numId="36">
+    <w:abstractNumId w:val="4"/>
   </w:num>
 </w:numbering>
 </file>
@@ -24891,93 +25350,6 @@
     </w:docPart>
     <w:docPart>
       <w:docPartPr>
-        <w:name w:val="F2E0D37CA739498F812326CDF33CF4E6"/>
-        <w:category>
-          <w:name w:val="General"/>
-          <w:gallery w:val="placeholder"/>
-        </w:category>
-        <w:types>
-          <w:type w:val="bbPlcHdr"/>
-        </w:types>
-        <w:behaviors>
-          <w:behavior w:val="content"/>
-        </w:behaviors>
-        <w:guid w:val="{E23AB804-6335-4322-B8B3-73D16E168697}"/>
-      </w:docPartPr>
-      <w:docPartBody>
-        <w:p>
-          <w:pPr>
-            <w:pStyle w:val="F2E0D37CA739498F812326CDF33CF4E6"/>
-          </w:pPr>
-          <w:r>
-            <w:rPr>
-              <w:rStyle w:val="PlaceholderText"/>
-            </w:rPr>
-            <w:t>[Keywords]</w:t>
-          </w:r>
-        </w:p>
-      </w:docPartBody>
-    </w:docPart>
-    <w:docPart>
-      <w:docPartPr>
-        <w:name w:val="712010DAC4F0494696EB8694C40671C8"/>
-        <w:category>
-          <w:name w:val="General"/>
-          <w:gallery w:val="placeholder"/>
-        </w:category>
-        <w:types>
-          <w:type w:val="bbPlcHdr"/>
-        </w:types>
-        <w:behaviors>
-          <w:behavior w:val="content"/>
-        </w:behaviors>
-        <w:guid w:val="{4520DB56-E196-41A7-A1B4-49DE0D347822}"/>
-      </w:docPartPr>
-      <w:docPartBody>
-        <w:p>
-          <w:pPr>
-            <w:pStyle w:val="712010DAC4F0494696EB8694C40671C8"/>
-          </w:pPr>
-          <w:r>
-            <w:rPr>
-              <w:rStyle w:val="PlaceholderText"/>
-            </w:rPr>
-            <w:t>[Keywords]</w:t>
-          </w:r>
-        </w:p>
-      </w:docPartBody>
-    </w:docPart>
-    <w:docPart>
-      <w:docPartPr>
-        <w:name w:val="BF1E5AF3838B4F2E922CA0BC2F4321C7"/>
-        <w:category>
-          <w:name w:val="General"/>
-          <w:gallery w:val="placeholder"/>
-        </w:category>
-        <w:types>
-          <w:type w:val="bbPlcHdr"/>
-        </w:types>
-        <w:behaviors>
-          <w:behavior w:val="content"/>
-        </w:behaviors>
-        <w:guid w:val="{F6B27FFF-5BEE-4C1D-89CA-19CE7DA24802}"/>
-      </w:docPartPr>
-      <w:docPartBody>
-        <w:p>
-          <w:pPr>
-            <w:pStyle w:val="BF1E5AF3838B4F2E922CA0BC2F4321C7"/>
-          </w:pPr>
-          <w:r>
-            <w:rPr>
-              <w:rStyle w:val="PlaceholderText"/>
-            </w:rPr>
-            <w:t>[Keywords]</w:t>
-          </w:r>
-        </w:p>
-      </w:docPartBody>
-    </w:docPart>
-    <w:docPart>
-      <w:docPartPr>
         <w:name w:val="61D3A7C9E75B438988A8F02E2BAB6F0D"/>
         <w:category>
           <w:name w:val="General"/>

</xml_diff>

<commit_message>
Backing up work done with drafting the acceptance tests for the inventory preprocessor
</commit_message>
<xml_diff>
--- a/docs/00_inventory-preprocessor_inventory_pp.py.docx
+++ b/docs/00_inventory-preprocessor_inventory_pp.py.docx
@@ -16426,1910 +16426,14 @@
         </w:rPr>
       </w:pPr>
     </w:p>
-    <w:tbl>
-      <w:tblPr>
-        <w:tblStyle w:val="TableGrid"/>
-        <w:tblW w:w="0" w:type="auto"/>
-        <w:tblInd w:w="720" w:type="dxa"/>
-        <w:tblLook w:val="04A0" w:firstRow="1" w:lastRow="0" w:firstColumn="1" w:lastColumn="0" w:noHBand="0" w:noVBand="1"/>
-      </w:tblPr>
-      <w:tblGrid>
-        <w:gridCol w:w="650"/>
-        <w:gridCol w:w="3644"/>
-        <w:gridCol w:w="3649"/>
-        <w:gridCol w:w="1417"/>
-      </w:tblGrid>
-      <w:tr>
-        <w:trPr>
-          <w:cantSplit/>
-          <w:trHeight w:val="360"/>
-          <w:tblHeader/>
-        </w:trPr>
-        <w:tc>
-          <w:tcPr>
-            <w:tcW w:w="9360" w:type="dxa"/>
-            <w:gridSpan w:val="4"/>
-            <w:tcBorders>
-              <w:top w:val="nil"/>
-              <w:left w:val="nil"/>
-              <w:bottom w:val="single" w:sz="4" w:space="0" w:color="auto"/>
-              <w:right w:val="nil"/>
-            </w:tcBorders>
-            <w:vAlign w:val="bottom"/>
-          </w:tcPr>
-          <w:p>
-            <w:pPr>
-              <w:pStyle w:val="Table"/>
-            </w:pPr>
-            <w:r>
-              <w:t xml:space="preserve">Table </w:t>
-            </w:r>
-            <w:r>
-              <w:fldChar w:fldCharType="begin"/>
-            </w:r>
-            <w:r>
-              <w:instrText xml:space="preserve"> SEQ Table \* ARABIC </w:instrText>
-            </w:r>
-            <w:r>
-              <w:fldChar w:fldCharType="separate"/>
-            </w:r>
-            <w:r>
-              <w:rPr>
-                <w:noProof/>
-              </w:rPr>
-              <w:t>5</w:t>
-            </w:r>
-            <w:r>
-              <w:rPr>
-                <w:noProof/>
-              </w:rPr>
-              <w:fldChar w:fldCharType="end"/>
-            </w:r>
-          </w:p>
-          <w:p>
-            <w:pPr>
-              <w:pStyle w:val="H1bodytext"/>
-              <w:spacing w:after="0"/>
-              <w:ind w:left="0"/>
-              <w:jc w:val="center"/>
-              <w:rPr>
-                <w:rFonts w:ascii="Arial" w:hAnsi="Arial"/>
-                <w:b/>
-                <w:szCs w:val="22"/>
-              </w:rPr>
-            </w:pPr>
-            <w:sdt>
-              <w:sdtPr>
-                <w:rPr>
-                  <w:rFonts w:ascii="Arial" w:hAnsi="Arial"/>
-                  <w:b/>
-                  <w:bCs/>
-                  <w:szCs w:val="22"/>
-                </w:rPr>
-                <w:alias w:val="Keywords"/>
-                <w:tag w:val=""/>
-                <w:id w:val="1771352333"/>
-                <w:placeholder>
-                  <w:docPart w:val="443BEA2274F84BF282C99DB22EDA0AFE"/>
-                </w:placeholder>
-                <w:dataBinding w:prefixMappings="xmlns:ns0='http://purl.org/dc/elements/1.1/' xmlns:ns1='http://schemas.openxmlformats.org/package/2006/metadata/core-properties' " w:xpath="/ns1:coreProperties[1]/ns1:keywords[1]" w:storeItemID="{6C3C8BC8-F283-45AE-878A-BAB7291924A1}"/>
-                <w:text/>
-              </w:sdtPr>
-              <w:sdtContent>
-                <w:r>
-                  <w:rPr>
-                    <w:rFonts w:ascii="Arial" w:hAnsi="Arial"/>
-                    <w:b/>
-                    <w:bCs/>
-                    <w:szCs w:val="22"/>
-                  </w:rPr>
-                  <w:t>Inventory Preprocessor</w:t>
-                </w:r>
-              </w:sdtContent>
-            </w:sdt>
-            <w:r>
-              <w:rPr>
-                <w:rFonts w:ascii="Arial" w:hAnsi="Arial" w:cs="Arial"/>
-                <w:b/>
-                <w:szCs w:val="22"/>
-              </w:rPr>
-              <w:t xml:space="preserve"> Acceptance </w:t>
-            </w:r>
-            <w:r>
-              <w:rPr>
-                <w:rFonts w:ascii="Arial" w:hAnsi="Arial"/>
-                <w:b/>
-                <w:szCs w:val="22"/>
-              </w:rPr>
-              <w:t xml:space="preserve">Test Plan Case </w:t>
-            </w:r>
-            <w:r>
-              <w:rPr>
-                <w:rFonts w:ascii="Arial" w:hAnsi="Arial"/>
-                <w:b/>
-                <w:szCs w:val="22"/>
-              </w:rPr>
-              <w:t>2</w:t>
-            </w:r>
-          </w:p>
-        </w:tc>
-      </w:tr>
-      <w:tr>
-        <w:trPr>
-          <w:cantSplit/>
-          <w:trHeight w:val="530"/>
-          <w:tblHeader/>
-        </w:trPr>
-        <w:tc>
-          <w:tcPr>
-            <w:tcW w:w="4294" w:type="dxa"/>
-            <w:gridSpan w:val="2"/>
-            <w:tcBorders>
-              <w:top w:val="single" w:sz="4" w:space="0" w:color="auto"/>
-            </w:tcBorders>
-            <w:shd w:val="clear" w:color="auto" w:fill="auto"/>
-            <w:vAlign w:val="center"/>
-          </w:tcPr>
-          <w:p>
-            <w:pPr>
-              <w:pStyle w:val="H1bodytext"/>
-              <w:spacing w:after="0"/>
-              <w:ind w:left="0"/>
-              <w:jc w:val="center"/>
-              <w:rPr>
-                <w:rFonts w:ascii="Arial" w:hAnsi="Arial"/>
-                <w:b/>
-                <w:sz w:val="20"/>
-              </w:rPr>
-            </w:pPr>
-            <w:sdt>
-              <w:sdtPr>
-                <w:rPr>
-                  <w:rFonts w:ascii="Arial" w:hAnsi="Arial"/>
-                  <w:b/>
-                  <w:bCs/>
-                  <w:sz w:val="20"/>
-                </w:rPr>
-                <w:alias w:val="Keywords"/>
-                <w:tag w:val=""/>
-                <w:id w:val="-1559544232"/>
-                <w:placeholder>
-                  <w:docPart w:val="2AB28BAB358441B69DE4C36DB6BF2379"/>
-                </w:placeholder>
-                <w:dataBinding w:prefixMappings="xmlns:ns0='http://purl.org/dc/elements/1.1/' xmlns:ns1='http://schemas.openxmlformats.org/package/2006/metadata/core-properties' " w:xpath="/ns1:coreProperties[1]/ns1:keywords[1]" w:storeItemID="{6C3C8BC8-F283-45AE-878A-BAB7291924A1}"/>
-                <w:text/>
-              </w:sdtPr>
-              <w:sdtContent>
-                <w:r>
-                  <w:rPr>
-                    <w:rFonts w:ascii="Arial" w:hAnsi="Arial"/>
-                    <w:b/>
-                    <w:bCs/>
-                    <w:sz w:val="20"/>
-                  </w:rPr>
-                  <w:t>Inventory Preprocessor</w:t>
-                </w:r>
-              </w:sdtContent>
-            </w:sdt>
-            <w:r>
-              <w:rPr>
-                <w:rFonts w:ascii="Arial" w:hAnsi="Arial" w:cs="Arial"/>
-                <w:b/>
-                <w:sz w:val="20"/>
-              </w:rPr>
-              <w:t xml:space="preserve"> </w:t>
-            </w:r>
-            <w:r>
-              <w:rPr>
-                <w:rFonts w:ascii="Arial" w:hAnsi="Arial"/>
-                <w:b/>
-                <w:sz w:val="20"/>
-              </w:rPr>
-              <w:t>Acceptance Testing</w:t>
-            </w:r>
-          </w:p>
-          <w:p>
-            <w:pPr>
-              <w:pStyle w:val="H1bodytext"/>
-              <w:spacing w:after="0"/>
-              <w:ind w:left="0"/>
-              <w:jc w:val="center"/>
-              <w:rPr>
-                <w:rFonts w:ascii="Arial" w:hAnsi="Arial"/>
-                <w:b/>
-                <w:sz w:val="20"/>
-              </w:rPr>
-            </w:pPr>
-            <w:r>
-              <w:rPr>
-                <w:rFonts w:ascii="Arial" w:hAnsi="Arial"/>
-                <w:b/>
-                <w:sz w:val="20"/>
-              </w:rPr>
-              <w:t>CACIE</w:t>
-            </w:r>
-            <w:r>
-              <w:rPr>
-                <w:rFonts w:ascii="Arial" w:hAnsi="Arial"/>
-                <w:b/>
-                <w:sz w:val="20"/>
-              </w:rPr>
-              <w:t>-</w:t>
-            </w:r>
-            <w:sdt>
-              <w:sdtPr>
-                <w:rPr>
-                  <w:rFonts w:ascii="Arial" w:hAnsi="Arial"/>
-                  <w:b/>
-                  <w:bCs/>
-                  <w:sz w:val="20"/>
-                </w:rPr>
-                <w:alias w:val="Keywords"/>
-                <w:tag w:val=""/>
-                <w:id w:val="89284133"/>
-                <w:placeholder>
-                  <w:docPart w:val="192895AF13264E7BBF7943D22F0CCB90"/>
-                </w:placeholder>
-                <w:dataBinding w:prefixMappings="xmlns:ns0='http://purl.org/dc/elements/1.1/' xmlns:ns1='http://schemas.openxmlformats.org/package/2006/metadata/core-properties' " w:xpath="/ns1:coreProperties[1]/ns1:keywords[1]" w:storeItemID="{6C3C8BC8-F283-45AE-878A-BAB7291924A1}"/>
-                <w:text/>
-              </w:sdtPr>
-              <w:sdtContent>
-                <w:r>
-                  <w:rPr>
-                    <w:rFonts w:ascii="Arial" w:hAnsi="Arial"/>
-                    <w:b/>
-                    <w:bCs/>
-                    <w:sz w:val="20"/>
-                  </w:rPr>
-                  <w:t>Inventory Preprocessor</w:t>
-                </w:r>
-              </w:sdtContent>
-            </w:sdt>
-            <w:r>
-              <w:rPr>
-                <w:rFonts w:ascii="Arial" w:hAnsi="Arial"/>
-                <w:b/>
-                <w:sz w:val="20"/>
-              </w:rPr>
-              <w:t xml:space="preserve"> – AT-</w:t>
-            </w:r>
-            <w:r>
-              <w:rPr>
-                <w:rFonts w:ascii="Arial" w:hAnsi="Arial"/>
-                <w:b/>
-                <w:sz w:val="20"/>
-              </w:rPr>
-              <w:t>2</w:t>
-            </w:r>
-          </w:p>
-        </w:tc>
-        <w:tc>
-          <w:tcPr>
-            <w:tcW w:w="5066" w:type="dxa"/>
-            <w:gridSpan w:val="2"/>
-            <w:tcBorders>
-              <w:top w:val="single" w:sz="4" w:space="0" w:color="auto"/>
-            </w:tcBorders>
-            <w:shd w:val="clear" w:color="auto" w:fill="auto"/>
-            <w:vAlign w:val="center"/>
-          </w:tcPr>
-          <w:p>
-            <w:pPr>
-              <w:pStyle w:val="H1bodytext"/>
-              <w:spacing w:after="0"/>
-              <w:ind w:left="0"/>
-              <w:rPr>
-                <w:rFonts w:ascii="Arial" w:hAnsi="Arial"/>
-                <w:b/>
-                <w:sz w:val="20"/>
-              </w:rPr>
-            </w:pPr>
-            <w:r>
-              <w:rPr>
-                <w:rFonts w:ascii="Arial" w:hAnsi="Arial"/>
-                <w:b/>
-                <w:sz w:val="20"/>
-              </w:rPr>
-              <w:t>Date:</w:t>
-            </w:r>
-          </w:p>
-        </w:tc>
-      </w:tr>
-      <w:tr>
-        <w:trPr>
-          <w:cantSplit/>
-          <w:trHeight w:val="530"/>
-          <w:tblHeader/>
-        </w:trPr>
-        <w:tc>
-          <w:tcPr>
-            <w:tcW w:w="4294" w:type="dxa"/>
-            <w:gridSpan w:val="2"/>
-            <w:tcBorders>
-              <w:top w:val="single" w:sz="4" w:space="0" w:color="auto"/>
-            </w:tcBorders>
-            <w:shd w:val="clear" w:color="auto" w:fill="auto"/>
-            <w:vAlign w:val="center"/>
-          </w:tcPr>
-          <w:p>
-            <w:pPr>
-              <w:pStyle w:val="H1bodytext"/>
-              <w:spacing w:after="0"/>
-              <w:ind w:left="0"/>
-              <w:rPr>
-                <w:rFonts w:ascii="Arial" w:hAnsi="Arial"/>
-                <w:b/>
-                <w:sz w:val="20"/>
-              </w:rPr>
-            </w:pPr>
-            <w:r>
-              <w:rPr>
-                <w:rFonts w:ascii="Arial" w:hAnsi="Arial"/>
-                <w:b/>
-                <w:sz w:val="20"/>
-              </w:rPr>
-              <w:t xml:space="preserve">Tool Runner </w:t>
-            </w:r>
-            <w:r>
-              <w:rPr>
-                <w:rFonts w:ascii="Arial" w:hAnsi="Arial"/>
-                <w:b/>
-                <w:sz w:val="20"/>
-              </w:rPr>
-              <w:t xml:space="preserve">Log </w:t>
-            </w:r>
-            <w:r>
-              <w:rPr>
-                <w:rFonts w:ascii="Arial" w:hAnsi="Arial"/>
-                <w:b/>
-                <w:sz w:val="20"/>
-              </w:rPr>
-              <w:t>File Location for this test:</w:t>
-            </w:r>
-          </w:p>
-          <w:p>
-            <w:pPr>
-              <w:pStyle w:val="H1bodytext"/>
-              <w:spacing w:after="0"/>
-              <w:ind w:left="0"/>
-              <w:rPr>
-                <w:rFonts w:ascii="Arial" w:hAnsi="Arial"/>
-                <w:b/>
-                <w:sz w:val="20"/>
-              </w:rPr>
-            </w:pPr>
-            <w:r>
-              <w:rPr>
-                <w:rFonts w:ascii="Arial" w:hAnsi="Arial"/>
-                <w:b/>
-                <w:sz w:val="20"/>
-              </w:rPr>
-              <w:t>\\olive\backups\CAVE\CA-CIE-Tools-TestEnv\inventory_pp\tests\AT-</w:t>
-            </w:r>
-            <w:r>
-              <w:rPr>
-                <w:rFonts w:ascii="Arial" w:hAnsi="Arial"/>
-                <w:b/>
-                <w:sz w:val="20"/>
-              </w:rPr>
-              <w:t>2</w:t>
-            </w:r>
-            <w:r>
-              <w:rPr>
-                <w:rFonts w:ascii="Arial" w:hAnsi="Arial"/>
-                <w:b/>
-                <w:sz w:val="20"/>
-              </w:rPr>
-              <w:t>\runner_AT-2.log</w:t>
-            </w:r>
-          </w:p>
-        </w:tc>
-        <w:tc>
-          <w:tcPr>
-            <w:tcW w:w="5066" w:type="dxa"/>
-            <w:gridSpan w:val="2"/>
-            <w:tcBorders>
-              <w:top w:val="single" w:sz="4" w:space="0" w:color="auto"/>
-            </w:tcBorders>
-            <w:shd w:val="clear" w:color="auto" w:fill="auto"/>
-            <w:vAlign w:val="center"/>
-          </w:tcPr>
-          <w:p>
-            <w:pPr>
-              <w:pStyle w:val="H1bodytext"/>
-              <w:spacing w:after="0"/>
-              <w:ind w:left="0"/>
-              <w:rPr>
-                <w:rFonts w:ascii="Arial" w:hAnsi="Arial"/>
-                <w:b/>
-                <w:sz w:val="20"/>
-              </w:rPr>
-            </w:pPr>
-            <w:r>
-              <w:rPr>
-                <w:rFonts w:ascii="Arial" w:hAnsi="Arial"/>
-                <w:b/>
-                <w:sz w:val="20"/>
-              </w:rPr>
-              <w:t>Test Performed By:</w:t>
-            </w:r>
-          </w:p>
-        </w:tc>
-      </w:tr>
-      <w:tr>
-        <w:trPr>
-          <w:cantSplit/>
-          <w:trHeight w:val="530"/>
-          <w:tblHeader/>
-        </w:trPr>
-        <w:tc>
-          <w:tcPr>
-            <w:tcW w:w="9360" w:type="dxa"/>
-            <w:gridSpan w:val="4"/>
-            <w:tcBorders>
-              <w:top w:val="single" w:sz="4" w:space="0" w:color="auto"/>
-            </w:tcBorders>
-            <w:shd w:val="clear" w:color="auto" w:fill="auto"/>
-            <w:vAlign w:val="center"/>
-          </w:tcPr>
-          <w:p>
-            <w:pPr>
-              <w:pStyle w:val="H1bodytext"/>
-              <w:spacing w:after="0"/>
-              <w:ind w:left="0"/>
-              <w:rPr>
-                <w:rFonts w:ascii="Arial" w:hAnsi="Arial"/>
-                <w:b/>
-                <w:sz w:val="20"/>
-              </w:rPr>
-            </w:pPr>
-            <w:r>
-              <w:rPr>
-                <w:rFonts w:ascii="Arial" w:hAnsi="Arial"/>
-                <w:b/>
-                <w:sz w:val="20"/>
-              </w:rPr>
-              <w:t xml:space="preserve">Testing Directory: </w:t>
-            </w:r>
-            <w:r>
-              <w:rPr>
-                <w:rFonts w:ascii="Arial" w:hAnsi="Arial"/>
-                <w:b/>
-                <w:sz w:val="20"/>
-              </w:rPr>
-              <w:t>\\olive\backups\CAVE\CA-CIE-Tools-TestEnv\inventory_pp\tests\AT-</w:t>
-            </w:r>
-            <w:r>
-              <w:rPr>
-                <w:rFonts w:ascii="Arial" w:hAnsi="Arial"/>
-                <w:b/>
-                <w:sz w:val="20"/>
-              </w:rPr>
-              <w:t>2</w:t>
-            </w:r>
-          </w:p>
-        </w:tc>
-      </w:tr>
-      <w:tr>
-        <w:trPr>
-          <w:cantSplit/>
-          <w:trHeight w:val="530"/>
-          <w:tblHeader/>
-        </w:trPr>
-        <w:tc>
-          <w:tcPr>
-            <w:tcW w:w="650" w:type="dxa"/>
-            <w:tcBorders>
-              <w:top w:val="single" w:sz="4" w:space="0" w:color="auto"/>
-            </w:tcBorders>
-            <w:shd w:val="clear" w:color="auto" w:fill="D9D9D9" w:themeFill="background1" w:themeFillShade="D9"/>
-            <w:vAlign w:val="center"/>
-          </w:tcPr>
-          <w:p>
-            <w:pPr>
-              <w:pStyle w:val="H1bodytext"/>
-              <w:spacing w:after="0"/>
-              <w:ind w:left="0"/>
-              <w:jc w:val="center"/>
-              <w:rPr>
-                <w:rFonts w:ascii="Arial" w:hAnsi="Arial"/>
-                <w:b/>
-                <w:sz w:val="20"/>
-              </w:rPr>
-            </w:pPr>
-            <w:r>
-              <w:rPr>
-                <w:rFonts w:ascii="Arial" w:hAnsi="Arial"/>
-                <w:b/>
-                <w:sz w:val="20"/>
-              </w:rPr>
-              <w:t>T</w:t>
-            </w:r>
-            <w:r>
-              <w:rPr>
-                <w:rFonts w:ascii="Arial" w:hAnsi="Arial"/>
-                <w:b/>
-                <w:sz w:val="20"/>
-              </w:rPr>
-              <w:t>est Step</w:t>
-            </w:r>
-          </w:p>
-        </w:tc>
-        <w:tc>
-          <w:tcPr>
-            <w:tcW w:w="3644" w:type="dxa"/>
-            <w:tcBorders>
-              <w:top w:val="single" w:sz="4" w:space="0" w:color="auto"/>
-            </w:tcBorders>
-            <w:shd w:val="clear" w:color="auto" w:fill="D9D9D9" w:themeFill="background1" w:themeFillShade="D9"/>
-            <w:vAlign w:val="center"/>
-          </w:tcPr>
-          <w:p>
-            <w:pPr>
-              <w:pStyle w:val="H1bodytext"/>
-              <w:spacing w:after="0"/>
-              <w:ind w:left="0"/>
-              <w:jc w:val="center"/>
-              <w:rPr>
-                <w:rFonts w:ascii="Arial" w:hAnsi="Arial"/>
-                <w:b/>
-                <w:sz w:val="20"/>
-              </w:rPr>
-            </w:pPr>
-            <w:r>
-              <w:rPr>
-                <w:rFonts w:ascii="Arial" w:hAnsi="Arial"/>
-                <w:b/>
-                <w:sz w:val="20"/>
-              </w:rPr>
-              <w:t>Test Instruction</w:t>
-            </w:r>
-          </w:p>
-        </w:tc>
-        <w:tc>
-          <w:tcPr>
-            <w:tcW w:w="3649" w:type="dxa"/>
-            <w:tcBorders>
-              <w:top w:val="single" w:sz="4" w:space="0" w:color="auto"/>
-            </w:tcBorders>
-            <w:shd w:val="clear" w:color="auto" w:fill="D9D9D9" w:themeFill="background1" w:themeFillShade="D9"/>
-            <w:vAlign w:val="center"/>
-          </w:tcPr>
-          <w:p>
-            <w:pPr>
-              <w:pStyle w:val="H1bodytext"/>
-              <w:spacing w:after="0"/>
-              <w:ind w:left="0"/>
-              <w:jc w:val="center"/>
-              <w:rPr>
-                <w:rFonts w:ascii="Arial" w:hAnsi="Arial"/>
-                <w:b/>
-                <w:sz w:val="20"/>
-              </w:rPr>
-            </w:pPr>
-            <w:r>
-              <w:rPr>
-                <w:rFonts w:ascii="Arial" w:hAnsi="Arial"/>
-                <w:b/>
-                <w:sz w:val="20"/>
-              </w:rPr>
-              <w:t>Expected Result</w:t>
-            </w:r>
-          </w:p>
-        </w:tc>
-        <w:tc>
-          <w:tcPr>
-            <w:tcW w:w="1417" w:type="dxa"/>
-            <w:tcBorders>
-              <w:top w:val="single" w:sz="4" w:space="0" w:color="auto"/>
-            </w:tcBorders>
-            <w:shd w:val="clear" w:color="auto" w:fill="D9D9D9" w:themeFill="background1" w:themeFillShade="D9"/>
-            <w:vAlign w:val="center"/>
-          </w:tcPr>
-          <w:p>
-            <w:pPr>
-              <w:pStyle w:val="H1bodytext"/>
-              <w:spacing w:after="0"/>
-              <w:ind w:left="0"/>
-              <w:jc w:val="center"/>
-              <w:rPr>
-                <w:rFonts w:ascii="Arial" w:hAnsi="Arial"/>
-                <w:b/>
-                <w:sz w:val="20"/>
-              </w:rPr>
-            </w:pPr>
-            <w:r>
-              <w:rPr>
-                <w:rFonts w:ascii="Arial" w:hAnsi="Arial"/>
-                <w:b/>
-                <w:sz w:val="20"/>
-              </w:rPr>
-              <w:t xml:space="preserve">Test Result </w:t>
-            </w:r>
-            <w:r>
-              <w:rPr>
-                <w:rFonts w:ascii="Arial" w:hAnsi="Arial"/>
-                <w:b/>
-                <w:sz w:val="20"/>
-              </w:rPr>
-              <w:br/>
-              <w:t>(Pass/Fail)</w:t>
-            </w:r>
-          </w:p>
-        </w:tc>
-      </w:tr>
-      <w:tr>
-        <w:trPr>
-          <w:trHeight w:val="440"/>
-        </w:trPr>
-        <w:tc>
-          <w:tcPr>
-            <w:tcW w:w="9360" w:type="dxa"/>
-            <w:gridSpan w:val="4"/>
-            <w:vAlign w:val="center"/>
-          </w:tcPr>
-          <w:p>
-            <w:pPr>
-              <w:pStyle w:val="H1bodytext"/>
-              <w:spacing w:after="0"/>
-              <w:ind w:left="0"/>
-              <w:rPr>
-                <w:rFonts w:ascii="Arial" w:hAnsi="Arial"/>
-                <w:sz w:val="20"/>
-              </w:rPr>
-            </w:pPr>
-            <w:r>
-              <w:rPr>
-                <w:rFonts w:ascii="Arial" w:hAnsi="Arial"/>
-                <w:sz w:val="20"/>
-              </w:rPr>
-              <w:t>Navigate to the Testing Directory</w:t>
-            </w:r>
-          </w:p>
-        </w:tc>
-      </w:tr>
-      <w:tr>
-        <w:trPr>
-          <w:trHeight w:val="728"/>
-        </w:trPr>
-        <w:tc>
-          <w:tcPr>
-            <w:tcW w:w="650" w:type="dxa"/>
-            <w:vAlign w:val="center"/>
-          </w:tcPr>
-          <w:p>
-            <w:pPr>
-              <w:pStyle w:val="H1bodytext"/>
-              <w:spacing w:after="0"/>
-              <w:ind w:left="0"/>
-              <w:jc w:val="center"/>
-              <w:rPr>
-                <w:rFonts w:ascii="Arial" w:hAnsi="Arial"/>
-                <w:sz w:val="20"/>
-              </w:rPr>
-            </w:pPr>
-            <w:r>
-              <w:rPr>
-                <w:rFonts w:ascii="Arial" w:hAnsi="Arial"/>
-                <w:sz w:val="20"/>
-              </w:rPr>
-              <w:t>1</w:t>
-            </w:r>
-          </w:p>
-        </w:tc>
-        <w:tc>
-          <w:tcPr>
-            <w:tcW w:w="3644" w:type="dxa"/>
-            <w:vAlign w:val="center"/>
-          </w:tcPr>
-          <w:p>
-            <w:pPr>
-              <w:pStyle w:val="H1bodytext"/>
-              <w:spacing w:after="0"/>
-              <w:ind w:left="0"/>
-              <w:rPr>
-                <w:rFonts w:ascii="Arial" w:hAnsi="Arial"/>
-                <w:sz w:val="20"/>
-              </w:rPr>
-            </w:pPr>
-            <w:r>
-              <w:rPr>
-                <w:rFonts w:ascii="Arial" w:hAnsi="Arial"/>
-                <w:sz w:val="20"/>
-              </w:rPr>
-              <w:t xml:space="preserve">Inside of a Linux terminal, invoke the Tool Runner with the test input files as follows: </w:t>
-            </w:r>
-            <w:r>
-              <w:rPr>
-                <w:rFonts w:ascii="Arial" w:hAnsi="Arial"/>
-                <w:i/>
-                <w:iCs/>
-                <w:sz w:val="20"/>
-              </w:rPr>
-              <w:t>./run_AT-</w:t>
-            </w:r>
-            <w:r>
-              <w:rPr>
-                <w:rFonts w:ascii="Arial" w:hAnsi="Arial"/>
-                <w:i/>
-                <w:iCs/>
-                <w:sz w:val="20"/>
-              </w:rPr>
-              <w:t>2</w:t>
-            </w:r>
-            <w:r>
-              <w:rPr>
-                <w:rFonts w:ascii="Arial" w:hAnsi="Arial"/>
-                <w:i/>
-                <w:iCs/>
-                <w:sz w:val="20"/>
-              </w:rPr>
-              <w:t>_step-1.sh</w:t>
-            </w:r>
-          </w:p>
-        </w:tc>
-        <w:tc>
-          <w:tcPr>
-            <w:tcW w:w="3649" w:type="dxa"/>
-            <w:vAlign w:val="center"/>
-          </w:tcPr>
-          <w:p>
-            <w:pPr>
-              <w:pStyle w:val="H1bodytext"/>
-              <w:spacing w:after="0"/>
-              <w:ind w:left="0"/>
-              <w:rPr>
-                <w:rFonts w:ascii="Arial" w:hAnsi="Arial"/>
-                <w:sz w:val="20"/>
-              </w:rPr>
-            </w:pPr>
-            <w:r>
-              <w:rPr>
-                <w:rFonts w:ascii="Arial" w:hAnsi="Arial"/>
-                <w:sz w:val="20"/>
-              </w:rPr>
-              <w:t>3 files should be created:</w:t>
-            </w:r>
-          </w:p>
-          <w:p>
-            <w:pPr>
-              <w:pStyle w:val="H1bodytext"/>
-              <w:numPr>
-                <w:ilvl w:val="0"/>
-                <w:numId w:val="19"/>
-              </w:numPr>
-              <w:spacing w:after="0"/>
-              <w:ind w:left="556"/>
-              <w:rPr>
-                <w:rFonts w:ascii="Arial" w:hAnsi="Arial"/>
-                <w:sz w:val="20"/>
-              </w:rPr>
-            </w:pPr>
-            <w:r>
-              <w:rPr>
-                <w:rFonts w:ascii="Arial" w:hAnsi="Arial"/>
-                <w:b/>
-                <w:bCs/>
-                <w:i/>
-                <w:iCs/>
-                <w:sz w:val="20"/>
-              </w:rPr>
-              <w:t>runner_run_AT-</w:t>
-            </w:r>
-            <w:r>
-              <w:rPr>
-                <w:rFonts w:ascii="Arial" w:hAnsi="Arial"/>
-                <w:b/>
-                <w:bCs/>
-                <w:i/>
-                <w:iCs/>
-                <w:sz w:val="20"/>
-              </w:rPr>
-              <w:t>2</w:t>
-            </w:r>
-            <w:r>
-              <w:rPr>
-                <w:rFonts w:ascii="Arial" w:hAnsi="Arial"/>
-                <w:b/>
-                <w:bCs/>
-                <w:i/>
-                <w:iCs/>
-                <w:sz w:val="20"/>
-              </w:rPr>
-              <w:t>.</w:t>
-            </w:r>
-            <w:r>
-              <w:rPr>
-                <w:rFonts w:ascii="Arial" w:hAnsi="Arial"/>
-                <w:b/>
-                <w:bCs/>
-                <w:i/>
-                <w:iCs/>
-                <w:sz w:val="20"/>
-              </w:rPr>
-              <w:t>log</w:t>
-            </w:r>
-          </w:p>
-          <w:p>
-            <w:pPr>
-              <w:pStyle w:val="H1bodytext"/>
-              <w:numPr>
-                <w:ilvl w:val="0"/>
-                <w:numId w:val="19"/>
-              </w:numPr>
-              <w:spacing w:after="0"/>
-              <w:ind w:left="556"/>
-              <w:rPr>
-                <w:rFonts w:ascii="Arial" w:hAnsi="Arial"/>
-                <w:sz w:val="20"/>
-              </w:rPr>
-            </w:pPr>
-            <w:r>
-              <w:rPr>
-                <w:rFonts w:ascii="Arial" w:hAnsi="Arial"/>
-                <w:b/>
-                <w:bCs/>
-                <w:i/>
-                <w:iCs/>
-                <w:sz w:val="20"/>
-              </w:rPr>
-              <w:t>step-1_AT-</w:t>
-            </w:r>
-            <w:r>
-              <w:rPr>
-                <w:rFonts w:ascii="Arial" w:hAnsi="Arial"/>
-                <w:b/>
-                <w:bCs/>
-                <w:i/>
-                <w:iCs/>
-                <w:sz w:val="20"/>
-              </w:rPr>
-              <w:t>2</w:t>
-            </w:r>
-            <w:r>
-              <w:rPr>
-                <w:rFonts w:ascii="Arial" w:hAnsi="Arial"/>
-                <w:b/>
-                <w:bCs/>
-                <w:i/>
-                <w:iCs/>
-                <w:sz w:val="20"/>
-              </w:rPr>
-              <w:t>_ipp.log</w:t>
-            </w:r>
-          </w:p>
-          <w:p>
-            <w:pPr>
-              <w:pStyle w:val="H1bodytext"/>
-              <w:numPr>
-                <w:ilvl w:val="0"/>
-                <w:numId w:val="19"/>
-              </w:numPr>
-              <w:spacing w:after="0"/>
-              <w:ind w:left="556"/>
-              <w:rPr>
-                <w:rFonts w:ascii="Arial" w:hAnsi="Arial"/>
-                <w:sz w:val="20"/>
-              </w:rPr>
-            </w:pPr>
-            <w:r>
-              <w:rPr>
-                <w:rFonts w:ascii="Arial" w:hAnsi="Arial"/>
-                <w:b/>
-                <w:bCs/>
-                <w:i/>
-                <w:iCs/>
-                <w:sz w:val="20"/>
-              </w:rPr>
-              <w:t>step-1_AT-</w:t>
-            </w:r>
-            <w:r>
-              <w:rPr>
-                <w:rFonts w:ascii="Arial" w:hAnsi="Arial"/>
-                <w:b/>
-                <w:bCs/>
-                <w:i/>
-                <w:iCs/>
-                <w:sz w:val="20"/>
-              </w:rPr>
-              <w:t>2</w:t>
-            </w:r>
-            <w:r>
-              <w:rPr>
-                <w:rFonts w:ascii="Arial" w:hAnsi="Arial"/>
-                <w:b/>
-                <w:bCs/>
-                <w:i/>
-                <w:iCs/>
-                <w:sz w:val="20"/>
-              </w:rPr>
-              <w:t>_ipp.csv</w:t>
-            </w:r>
-          </w:p>
-        </w:tc>
-        <w:tc>
-          <w:tcPr>
-            <w:tcW w:w="1417" w:type="dxa"/>
-            <w:vAlign w:val="center"/>
-          </w:tcPr>
-          <w:p>
-            <w:pPr>
-              <w:pStyle w:val="H1bodytext"/>
-              <w:spacing w:after="0"/>
-              <w:ind w:left="0"/>
-              <w:jc w:val="center"/>
-              <w:rPr>
-                <w:rFonts w:ascii="Arial" w:hAnsi="Arial"/>
-                <w:sz w:val="20"/>
-              </w:rPr>
-            </w:pPr>
-          </w:p>
-        </w:tc>
-      </w:tr>
-      <w:tr>
-        <w:trPr>
-          <w:trHeight w:val="476"/>
-        </w:trPr>
-        <w:tc>
-          <w:tcPr>
-            <w:tcW w:w="650" w:type="dxa"/>
-            <w:vAlign w:val="center"/>
-          </w:tcPr>
-          <w:p>
-            <w:pPr>
-              <w:pStyle w:val="H1bodytext"/>
-              <w:spacing w:after="0"/>
-              <w:ind w:left="0"/>
-              <w:jc w:val="center"/>
-              <w:rPr>
-                <w:rFonts w:ascii="Arial" w:hAnsi="Arial"/>
-                <w:sz w:val="20"/>
-              </w:rPr>
-            </w:pPr>
-            <w:r>
-              <w:rPr>
-                <w:rFonts w:ascii="Arial" w:hAnsi="Arial"/>
-                <w:sz w:val="20"/>
-              </w:rPr>
-              <w:t>2</w:t>
-            </w:r>
-          </w:p>
-        </w:tc>
-        <w:tc>
-          <w:tcPr>
-            <w:tcW w:w="3644" w:type="dxa"/>
-            <w:vAlign w:val="center"/>
-          </w:tcPr>
-          <w:p>
-            <w:pPr>
-              <w:pStyle w:val="H1bodytext"/>
-              <w:spacing w:after="0"/>
-              <w:ind w:left="0"/>
-              <w:rPr>
-                <w:rFonts w:ascii="Arial" w:hAnsi="Arial"/>
-                <w:sz w:val="20"/>
-              </w:rPr>
-            </w:pPr>
-            <w:r>
-              <w:rPr>
-                <w:rFonts w:ascii="Arial" w:hAnsi="Arial"/>
-                <w:sz w:val="20"/>
-              </w:rPr>
-              <w:t xml:space="preserve">Open the </w:t>
-            </w:r>
-            <w:r>
-              <w:rPr>
-                <w:rFonts w:ascii="Arial" w:hAnsi="Arial"/>
-                <w:b/>
-                <w:bCs/>
-                <w:i/>
-                <w:iCs/>
-                <w:sz w:val="20"/>
-              </w:rPr>
-              <w:t>runner_run_AT-</w:t>
-            </w:r>
-            <w:r>
-              <w:rPr>
-                <w:rFonts w:ascii="Arial" w:hAnsi="Arial"/>
-                <w:b/>
-                <w:bCs/>
-                <w:i/>
-                <w:iCs/>
-                <w:sz w:val="20"/>
-              </w:rPr>
-              <w:t>2</w:t>
-            </w:r>
-            <w:r>
-              <w:rPr>
-                <w:rFonts w:ascii="Arial" w:hAnsi="Arial"/>
-                <w:b/>
-                <w:bCs/>
-                <w:i/>
-                <w:iCs/>
-                <w:sz w:val="20"/>
-              </w:rPr>
-              <w:t>.</w:t>
-            </w:r>
-            <w:r>
-              <w:rPr>
-                <w:rFonts w:ascii="Arial" w:hAnsi="Arial"/>
-                <w:b/>
-                <w:bCs/>
-                <w:i/>
-                <w:iCs/>
-                <w:sz w:val="20"/>
-              </w:rPr>
-              <w:t>log</w:t>
-            </w:r>
-            <w:r>
-              <w:rPr>
-                <w:rFonts w:ascii="Arial" w:hAnsi="Arial"/>
-                <w:sz w:val="20"/>
-              </w:rPr>
-              <w:t xml:space="preserve"> in a text editor. Look to verify that the runner tool is qualified and that the inventory preprocessor is “TEST”</w:t>
-            </w:r>
-          </w:p>
-        </w:tc>
-        <w:tc>
-          <w:tcPr>
-            <w:tcW w:w="3649" w:type="dxa"/>
-            <w:vAlign w:val="center"/>
-          </w:tcPr>
-          <w:p>
-            <w:pPr>
-              <w:pStyle w:val="H1bodytext"/>
-              <w:spacing w:after="0"/>
-              <w:ind w:left="0"/>
-              <w:rPr>
-                <w:rFonts w:ascii="Arial" w:hAnsi="Arial"/>
-                <w:sz w:val="20"/>
-              </w:rPr>
-            </w:pPr>
-            <w:r>
-              <w:rPr>
-                <w:rFonts w:ascii="Arial" w:hAnsi="Arial"/>
-                <w:sz w:val="20"/>
-              </w:rPr>
-              <w:t xml:space="preserve">The </w:t>
-            </w:r>
-            <w:r>
-              <w:rPr>
-                <w:rFonts w:ascii="Arial" w:hAnsi="Arial"/>
-                <w:b/>
-                <w:bCs/>
-                <w:i/>
-                <w:iCs/>
-                <w:sz w:val="20"/>
-              </w:rPr>
-              <w:t>runner_run_AT-</w:t>
-            </w:r>
-            <w:r>
-              <w:rPr>
-                <w:rFonts w:ascii="Arial" w:hAnsi="Arial"/>
-                <w:b/>
-                <w:bCs/>
-                <w:i/>
-                <w:iCs/>
-                <w:sz w:val="20"/>
-              </w:rPr>
-              <w:t>2</w:t>
-            </w:r>
-            <w:r>
-              <w:rPr>
-                <w:rFonts w:ascii="Arial" w:hAnsi="Arial"/>
-                <w:b/>
-                <w:bCs/>
-                <w:i/>
-                <w:iCs/>
-                <w:sz w:val="20"/>
-              </w:rPr>
-              <w:t>.</w:t>
-            </w:r>
-            <w:r>
-              <w:rPr>
-                <w:rFonts w:ascii="Arial" w:hAnsi="Arial"/>
-                <w:b/>
-                <w:bCs/>
-                <w:i/>
-                <w:iCs/>
-                <w:sz w:val="20"/>
-              </w:rPr>
-              <w:t>log</w:t>
-            </w:r>
-            <w:r>
-              <w:rPr>
-                <w:rFonts w:ascii="Arial" w:hAnsi="Arial"/>
-                <w:sz w:val="20"/>
-              </w:rPr>
-              <w:t xml:space="preserve"> should have 2 lines:</w:t>
-            </w:r>
-          </w:p>
-          <w:p>
-            <w:pPr>
-              <w:pStyle w:val="H1bodytext"/>
-              <w:numPr>
-                <w:ilvl w:val="0"/>
-                <w:numId w:val="26"/>
-              </w:numPr>
-              <w:spacing w:after="0"/>
-              <w:ind w:left="376"/>
-              <w:rPr>
-                <w:rFonts w:ascii="Arial" w:hAnsi="Arial"/>
-                <w:sz w:val="20"/>
-              </w:rPr>
-            </w:pPr>
-            <w:proofErr w:type="gramStart"/>
-            <w:r>
-              <w:rPr>
-                <w:rFonts w:ascii="Arial" w:hAnsi="Arial"/>
-                <w:sz w:val="20"/>
-              </w:rPr>
-              <w:t>QUALIFIED :</w:t>
-            </w:r>
-            <w:proofErr w:type="gramEnd"/>
-            <w:r>
-              <w:rPr>
-                <w:rFonts w:ascii="Arial" w:hAnsi="Arial"/>
-                <w:sz w:val="20"/>
-              </w:rPr>
-              <w:t xml:space="preserve"> /opt/tools/pylib/runner/runner.py</w:t>
-            </w:r>
-          </w:p>
-          <w:p>
-            <w:pPr>
-              <w:pStyle w:val="H1bodytext"/>
-              <w:numPr>
-                <w:ilvl w:val="0"/>
-                <w:numId w:val="26"/>
-              </w:numPr>
-              <w:spacing w:after="0"/>
-              <w:ind w:left="376"/>
-              <w:rPr>
-                <w:rFonts w:ascii="Arial" w:hAnsi="Arial"/>
-                <w:sz w:val="20"/>
-              </w:rPr>
-            </w:pPr>
-            <w:r>
-              <w:rPr>
-                <w:rFonts w:ascii="Arial" w:hAnsi="Arial"/>
-                <w:sz w:val="20"/>
-              </w:rPr>
-              <w:t>TEST: /home/[USER]/…/inventory_pp.py</w:t>
-            </w:r>
-          </w:p>
-          <w:p>
-            <w:pPr>
-              <w:pStyle w:val="H1bodytext"/>
-              <w:spacing w:after="0"/>
-              <w:ind w:left="16"/>
-              <w:rPr>
-                <w:rFonts w:ascii="Arial" w:hAnsi="Arial"/>
-                <w:sz w:val="20"/>
-              </w:rPr>
-            </w:pPr>
-            <w:r>
-              <w:rPr>
-                <w:rFonts w:ascii="Arial" w:hAnsi="Arial"/>
-                <w:sz w:val="20"/>
-              </w:rPr>
-              <w:t>[USER] will be replaced by the user’s username and the ellipsis will be replaced by the full path to the file.</w:t>
-            </w:r>
-          </w:p>
-          <w:p>
-            <w:pPr>
-              <w:pStyle w:val="H1bodytext"/>
-              <w:spacing w:after="0"/>
-              <w:ind w:left="16"/>
-              <w:rPr>
-                <w:rFonts w:ascii="Arial" w:hAnsi="Arial"/>
-                <w:sz w:val="20"/>
-              </w:rPr>
-            </w:pPr>
-          </w:p>
-          <w:p>
-            <w:pPr>
-              <w:pStyle w:val="H1bodytext"/>
-              <w:spacing w:after="0"/>
-              <w:ind w:left="16"/>
-              <w:rPr>
-                <w:rFonts w:ascii="Arial" w:hAnsi="Arial"/>
-                <w:sz w:val="20"/>
-              </w:rPr>
-            </w:pPr>
-            <w:r>
-              <w:rPr>
-                <w:rFonts w:ascii="Arial" w:hAnsi="Arial"/>
-                <w:sz w:val="20"/>
-              </w:rPr>
-              <w:t>The key words are “QUALIFIED” and “TEST” as described. If present, this verifies that the tool and testing environment are valid.</w:t>
-            </w:r>
-          </w:p>
-        </w:tc>
-        <w:tc>
-          <w:tcPr>
-            <w:tcW w:w="1417" w:type="dxa"/>
-            <w:vAlign w:val="center"/>
-          </w:tcPr>
-          <w:p>
-            <w:pPr>
-              <w:pStyle w:val="H1bodytext"/>
-              <w:spacing w:after="0"/>
-              <w:ind w:left="0"/>
-              <w:jc w:val="center"/>
-              <w:rPr>
-                <w:rFonts w:ascii="Arial" w:hAnsi="Arial"/>
-                <w:sz w:val="20"/>
-              </w:rPr>
-            </w:pPr>
-          </w:p>
-        </w:tc>
-      </w:tr>
-      <w:tr>
-        <w:trPr>
-          <w:trHeight w:val="476"/>
-        </w:trPr>
-        <w:tc>
-          <w:tcPr>
-            <w:tcW w:w="650" w:type="dxa"/>
-            <w:vAlign w:val="center"/>
-          </w:tcPr>
-          <w:p>
-            <w:pPr>
-              <w:pStyle w:val="H1bodytext"/>
-              <w:spacing w:after="0"/>
-              <w:ind w:left="0"/>
-              <w:jc w:val="center"/>
-              <w:rPr>
-                <w:rFonts w:ascii="Arial" w:hAnsi="Arial"/>
-                <w:sz w:val="20"/>
-              </w:rPr>
-            </w:pPr>
-            <w:r>
-              <w:rPr>
-                <w:rFonts w:ascii="Arial" w:hAnsi="Arial"/>
-                <w:sz w:val="20"/>
-              </w:rPr>
-              <w:t>3</w:t>
-            </w:r>
-          </w:p>
-        </w:tc>
-        <w:tc>
-          <w:tcPr>
-            <w:tcW w:w="3644" w:type="dxa"/>
-            <w:vAlign w:val="center"/>
-          </w:tcPr>
-          <w:p>
-            <w:pPr>
-              <w:pStyle w:val="H1bodytext"/>
-              <w:spacing w:after="0"/>
-              <w:ind w:left="46"/>
-              <w:rPr>
-                <w:rFonts w:ascii="Arial" w:hAnsi="Arial"/>
-                <w:b/>
-                <w:bCs/>
-                <w:i/>
-                <w:iCs/>
-                <w:sz w:val="20"/>
-              </w:rPr>
-            </w:pPr>
-            <w:r>
-              <w:rPr>
-                <w:rFonts w:ascii="Arial" w:hAnsi="Arial"/>
-                <w:sz w:val="20"/>
-              </w:rPr>
-              <w:t>Verify that the user-selected analytes and list of chemical analytes were accepted by the script.</w:t>
-            </w:r>
-          </w:p>
-        </w:tc>
-        <w:tc>
-          <w:tcPr>
-            <w:tcW w:w="3649" w:type="dxa"/>
-            <w:vAlign w:val="center"/>
-          </w:tcPr>
-          <w:p>
-            <w:pPr>
-              <w:pStyle w:val="H1bodytext"/>
-              <w:spacing w:after="0"/>
-              <w:ind w:left="0"/>
-              <w:rPr>
-                <w:rFonts w:ascii="Arial" w:hAnsi="Arial"/>
-                <w:sz w:val="20"/>
-              </w:rPr>
-            </w:pPr>
-            <w:r>
-              <w:rPr>
-                <w:rFonts w:ascii="Arial" w:hAnsi="Arial"/>
-                <w:sz w:val="20"/>
-              </w:rPr>
-              <w:t xml:space="preserve">If the </w:t>
-            </w:r>
-            <w:r>
-              <w:rPr>
-                <w:rFonts w:ascii="Arial" w:hAnsi="Arial"/>
-                <w:sz w:val="20"/>
-              </w:rPr>
-              <w:t>shell script</w:t>
-            </w:r>
-            <w:r>
-              <w:rPr>
-                <w:rFonts w:ascii="Arial" w:hAnsi="Arial"/>
-                <w:sz w:val="20"/>
-              </w:rPr>
-              <w:t xml:space="preserve"> w</w:t>
-            </w:r>
-            <w:r>
-              <w:rPr>
-                <w:rFonts w:ascii="Arial" w:hAnsi="Arial"/>
-                <w:sz w:val="20"/>
-              </w:rPr>
-              <w:t>as</w:t>
-            </w:r>
-            <w:r>
-              <w:rPr>
-                <w:rFonts w:ascii="Arial" w:hAnsi="Arial"/>
-                <w:sz w:val="20"/>
-              </w:rPr>
-              <w:t xml:space="preserve"> left unmodified by the tester (tester should feel free to modify the shell script for their own testing, preferably </w:t>
-            </w:r>
-            <w:proofErr w:type="spellStart"/>
-            <w:r>
-              <w:rPr>
-                <w:rFonts w:ascii="Arial" w:hAnsi="Arial"/>
-                <w:sz w:val="20"/>
-              </w:rPr>
-              <w:t>maintining</w:t>
-            </w:r>
-            <w:proofErr w:type="spellEnd"/>
-            <w:r>
-              <w:rPr>
-                <w:rFonts w:ascii="Arial" w:hAnsi="Arial"/>
-                <w:sz w:val="20"/>
-              </w:rPr>
-              <w:t xml:space="preserve"> a copy), the following strings should be found in </w:t>
-            </w:r>
-            <w:r>
-              <w:rPr>
-                <w:rFonts w:ascii="Arial" w:hAnsi="Arial"/>
-                <w:b/>
-                <w:bCs/>
-                <w:i/>
-                <w:iCs/>
-                <w:sz w:val="20"/>
-              </w:rPr>
-              <w:t>step-1_AT-2_ipp.log</w:t>
-            </w:r>
-            <w:r>
-              <w:rPr>
-                <w:rFonts w:ascii="Arial" w:hAnsi="Arial"/>
-                <w:sz w:val="20"/>
-              </w:rPr>
-              <w:t>:</w:t>
-            </w:r>
-          </w:p>
-          <w:p>
-            <w:pPr>
-              <w:pStyle w:val="H1bodytext"/>
-              <w:numPr>
-                <w:ilvl w:val="0"/>
-                <w:numId w:val="44"/>
-              </w:numPr>
-              <w:spacing w:after="0"/>
-              <w:ind w:left="376"/>
-              <w:rPr>
-                <w:rFonts w:ascii="Arial" w:hAnsi="Arial"/>
-                <w:sz w:val="20"/>
-              </w:rPr>
-            </w:pPr>
-            <w:proofErr w:type="spellStart"/>
-            <w:r>
-              <w:rPr>
-                <w:rFonts w:ascii="Arial" w:hAnsi="Arial"/>
-                <w:sz w:val="20"/>
-              </w:rPr>
-              <w:t>chem_copcs</w:t>
-            </w:r>
-            <w:proofErr w:type="spellEnd"/>
-            <w:r>
-              <w:rPr>
-                <w:rFonts w:ascii="Arial" w:hAnsi="Arial"/>
-                <w:sz w:val="20"/>
-              </w:rPr>
-              <w:t xml:space="preserve">        </w:t>
-            </w:r>
-            <w:proofErr w:type="gramStart"/>
-            <w:r>
-              <w:rPr>
-                <w:rFonts w:ascii="Arial" w:hAnsi="Arial"/>
-                <w:sz w:val="20"/>
-              </w:rPr>
-              <w:t xml:space="preserve">  :</w:t>
-            </w:r>
-            <w:proofErr w:type="gramEnd"/>
-            <w:r>
-              <w:rPr>
-                <w:rFonts w:ascii="Arial" w:hAnsi="Arial"/>
-                <w:sz w:val="20"/>
-              </w:rPr>
-              <w:t xml:space="preserve"> ['U', 'CR', 'NO3', 'CN', 'USER-CHEM']</w:t>
-            </w:r>
-          </w:p>
-          <w:p>
-            <w:pPr>
-              <w:pStyle w:val="H1bodytext"/>
-              <w:numPr>
-                <w:ilvl w:val="0"/>
-                <w:numId w:val="44"/>
-              </w:numPr>
-              <w:spacing w:after="0"/>
-              <w:ind w:left="376"/>
-              <w:rPr>
-                <w:rFonts w:ascii="Arial" w:hAnsi="Arial"/>
-                <w:sz w:val="20"/>
-              </w:rPr>
-            </w:pPr>
-            <w:proofErr w:type="spellStart"/>
-            <w:r>
-              <w:rPr>
-                <w:rFonts w:ascii="Arial" w:hAnsi="Arial"/>
-                <w:sz w:val="20"/>
-              </w:rPr>
-              <w:t>copcs</w:t>
-            </w:r>
-            <w:proofErr w:type="spellEnd"/>
-            <w:r>
-              <w:rPr>
-                <w:rFonts w:ascii="Arial" w:hAnsi="Arial"/>
-                <w:sz w:val="20"/>
-              </w:rPr>
-              <w:t xml:space="preserve">             </w:t>
-            </w:r>
-            <w:proofErr w:type="gramStart"/>
-            <w:r>
-              <w:rPr>
-                <w:rFonts w:ascii="Arial" w:hAnsi="Arial"/>
-                <w:sz w:val="20"/>
-              </w:rPr>
-              <w:t xml:space="preserve">  :</w:t>
-            </w:r>
-            <w:proofErr w:type="gramEnd"/>
-            <w:r>
-              <w:rPr>
-                <w:rFonts w:ascii="Arial" w:hAnsi="Arial"/>
-                <w:sz w:val="20"/>
-              </w:rPr>
-              <w:t xml:space="preserve"> ['WATER', 'H-3', 'U', 'USER-RAD', 'USER-CHEM']</w:t>
-            </w:r>
-          </w:p>
-          <w:p>
-            <w:pPr>
-              <w:pStyle w:val="H1bodytext"/>
-              <w:spacing w:after="0"/>
-              <w:ind w:left="0"/>
-              <w:rPr>
-                <w:rFonts w:ascii="Arial" w:hAnsi="Arial"/>
-                <w:sz w:val="20"/>
-              </w:rPr>
-            </w:pPr>
-          </w:p>
-          <w:p>
-            <w:pPr>
-              <w:pStyle w:val="H1bodytext"/>
-              <w:spacing w:after="0"/>
-              <w:ind w:left="0"/>
-              <w:rPr>
-                <w:rFonts w:ascii="Arial" w:hAnsi="Arial"/>
-                <w:sz w:val="20"/>
-              </w:rPr>
-            </w:pPr>
-            <w:r>
-              <w:rPr>
-                <w:rFonts w:ascii="Arial" w:hAnsi="Arial"/>
-                <w:sz w:val="20"/>
-              </w:rPr>
-              <w:t xml:space="preserve">This </w:t>
-            </w:r>
-            <w:r>
-              <w:rPr>
-                <w:rFonts w:ascii="Arial" w:hAnsi="Arial"/>
-                <w:sz w:val="20"/>
-              </w:rPr>
-              <w:t xml:space="preserve">partially </w:t>
-            </w:r>
-            <w:r>
-              <w:rPr>
-                <w:rFonts w:ascii="Arial" w:hAnsi="Arial"/>
-                <w:sz w:val="20"/>
-              </w:rPr>
-              <w:t>satisfies FR-4 and FR</w:t>
-            </w:r>
-            <w:r>
-              <w:rPr>
-                <w:rFonts w:ascii="Arial" w:hAnsi="Arial"/>
-                <w:sz w:val="20"/>
-              </w:rPr>
-              <w:t>-5.</w:t>
-            </w:r>
-          </w:p>
-          <w:p>
-            <w:pPr>
-              <w:pStyle w:val="H1bodytext"/>
-              <w:spacing w:after="0"/>
-              <w:ind w:left="0"/>
-              <w:rPr>
-                <w:rFonts w:ascii="Arial" w:hAnsi="Arial"/>
-                <w:sz w:val="20"/>
-              </w:rPr>
-            </w:pPr>
-          </w:p>
-          <w:p>
-            <w:pPr>
-              <w:pStyle w:val="H1bodytext"/>
-              <w:spacing w:after="0"/>
-              <w:ind w:left="0"/>
-              <w:rPr>
-                <w:rFonts w:ascii="Arial" w:hAnsi="Arial"/>
-                <w:sz w:val="20"/>
-              </w:rPr>
-            </w:pPr>
-            <w:r>
-              <w:rPr>
-                <w:rFonts w:ascii="Arial" w:hAnsi="Arial"/>
-                <w:sz w:val="20"/>
-              </w:rPr>
-              <w:t xml:space="preserve">This </w:t>
-            </w:r>
-            <w:r>
-              <w:rPr>
-                <w:rFonts w:ascii="Arial" w:hAnsi="Arial"/>
-                <w:sz w:val="20"/>
-              </w:rPr>
-              <w:t xml:space="preserve">also </w:t>
-            </w:r>
-            <w:r>
-              <w:rPr>
-                <w:rFonts w:ascii="Arial" w:hAnsi="Arial"/>
-                <w:sz w:val="20"/>
-              </w:rPr>
-              <w:t>partially satisfies FR-1</w:t>
-            </w:r>
-            <w:r>
-              <w:rPr>
-                <w:rFonts w:ascii="Arial" w:hAnsi="Arial"/>
-                <w:sz w:val="20"/>
-              </w:rPr>
-              <w:t>.</w:t>
-            </w:r>
-          </w:p>
-        </w:tc>
-        <w:tc>
-          <w:tcPr>
-            <w:tcW w:w="1417" w:type="dxa"/>
-            <w:vAlign w:val="center"/>
-          </w:tcPr>
-          <w:p>
-            <w:pPr>
-              <w:pStyle w:val="H1bodytext"/>
-              <w:spacing w:after="0"/>
-              <w:ind w:left="0"/>
-              <w:rPr>
-                <w:rFonts w:ascii="Arial" w:hAnsi="Arial"/>
-                <w:sz w:val="20"/>
-              </w:rPr>
-            </w:pPr>
-          </w:p>
-        </w:tc>
-      </w:tr>
-      <w:tr>
-        <w:trPr>
-          <w:trHeight w:val="539"/>
-        </w:trPr>
-        <w:tc>
-          <w:tcPr>
-            <w:tcW w:w="650" w:type="dxa"/>
-            <w:vAlign w:val="center"/>
-          </w:tcPr>
-          <w:p>
-            <w:pPr>
-              <w:pStyle w:val="H1bodytext"/>
-              <w:spacing w:after="0"/>
-              <w:ind w:left="0"/>
-              <w:jc w:val="center"/>
-              <w:rPr>
-                <w:rFonts w:ascii="Arial" w:hAnsi="Arial"/>
-                <w:sz w:val="20"/>
-              </w:rPr>
-            </w:pPr>
-            <w:r>
-              <w:rPr>
-                <w:rFonts w:ascii="Arial" w:hAnsi="Arial"/>
-                <w:sz w:val="20"/>
-              </w:rPr>
-              <w:t>4</w:t>
-            </w:r>
-          </w:p>
-        </w:tc>
-        <w:tc>
-          <w:tcPr>
-            <w:tcW w:w="3644" w:type="dxa"/>
-            <w:vAlign w:val="center"/>
-          </w:tcPr>
-          <w:p>
-            <w:pPr>
-              <w:pStyle w:val="H1bodytext"/>
-              <w:spacing w:after="0"/>
-              <w:ind w:left="0"/>
-              <w:rPr>
-                <w:rFonts w:ascii="Arial" w:hAnsi="Arial"/>
-                <w:sz w:val="20"/>
-              </w:rPr>
-            </w:pPr>
-            <w:r>
-              <w:rPr>
-                <w:rFonts w:ascii="Arial" w:hAnsi="Arial"/>
-                <w:sz w:val="20"/>
-              </w:rPr>
-              <w:t>Verify that the data merged into the final output file is correct.</w:t>
-            </w:r>
-          </w:p>
-        </w:tc>
-        <w:tc>
-          <w:tcPr>
-            <w:tcW w:w="3649" w:type="dxa"/>
-            <w:vAlign w:val="center"/>
-          </w:tcPr>
-          <w:p>
-            <w:pPr>
-              <w:pStyle w:val="H1bodytext"/>
-              <w:spacing w:after="0"/>
-              <w:ind w:left="0"/>
-              <w:rPr>
-                <w:rFonts w:ascii="Arial" w:hAnsi="Arial"/>
-                <w:sz w:val="20"/>
-              </w:rPr>
-            </w:pPr>
-            <w:r>
-              <w:rPr>
-                <w:rFonts w:ascii="Arial" w:hAnsi="Arial"/>
-                <w:sz w:val="20"/>
-              </w:rPr>
-              <w:t xml:space="preserve">Open </w:t>
-            </w:r>
-            <w:proofErr w:type="gramStart"/>
-            <w:r>
-              <w:rPr>
-                <w:rFonts w:ascii="Arial" w:hAnsi="Arial"/>
-                <w:b/>
-                <w:bCs/>
-                <w:i/>
-                <w:iCs/>
-                <w:sz w:val="20"/>
-              </w:rPr>
-              <w:t>step-1_AT-</w:t>
-            </w:r>
-            <w:r>
-              <w:rPr>
-                <w:rFonts w:ascii="Arial" w:hAnsi="Arial"/>
-                <w:b/>
-                <w:bCs/>
-                <w:i/>
-                <w:iCs/>
-                <w:sz w:val="20"/>
-              </w:rPr>
-              <w:t>2</w:t>
-            </w:r>
-            <w:r>
-              <w:rPr>
-                <w:rFonts w:ascii="Arial" w:hAnsi="Arial"/>
-                <w:b/>
-                <w:bCs/>
-                <w:i/>
-                <w:iCs/>
-                <w:sz w:val="20"/>
-              </w:rPr>
-              <w:t xml:space="preserve">_ipp.csv </w:t>
-            </w:r>
-            <w:r>
-              <w:rPr>
-                <w:rFonts w:ascii="Arial" w:hAnsi="Arial"/>
-                <w:sz w:val="20"/>
-              </w:rPr>
-              <w:t xml:space="preserve"> in</w:t>
-            </w:r>
-            <w:proofErr w:type="gramEnd"/>
-            <w:r>
-              <w:rPr>
-                <w:rFonts w:ascii="Arial" w:hAnsi="Arial"/>
-                <w:sz w:val="20"/>
-              </w:rPr>
-              <w:t xml:space="preserve"> a text editor (or Excel) and </w:t>
-            </w:r>
-            <w:r>
-              <w:rPr>
-                <w:rFonts w:ascii="Arial" w:hAnsi="Arial"/>
-                <w:sz w:val="20"/>
-              </w:rPr>
-              <w:t>verify that for each year of the solitary site, “COMMON-SITE”, the following values are recorded:</w:t>
-            </w:r>
-          </w:p>
-          <w:p>
-            <w:pPr>
-              <w:pStyle w:val="H1bodytext"/>
-              <w:numPr>
-                <w:ilvl w:val="0"/>
-                <w:numId w:val="31"/>
-              </w:numPr>
-              <w:spacing w:after="0"/>
-              <w:ind w:left="376"/>
-              <w:rPr>
-                <w:rFonts w:ascii="Arial" w:hAnsi="Arial"/>
-                <w:sz w:val="20"/>
-              </w:rPr>
-            </w:pPr>
-            <w:r>
-              <w:rPr>
-                <w:rFonts w:ascii="Arial" w:hAnsi="Arial"/>
-                <w:sz w:val="20"/>
-              </w:rPr>
-              <w:t>A value of 3 in the water and tritium columns</w:t>
-            </w:r>
-          </w:p>
-          <w:p>
-            <w:pPr>
-              <w:pStyle w:val="H1bodytext"/>
-              <w:numPr>
-                <w:ilvl w:val="0"/>
-                <w:numId w:val="31"/>
-              </w:numPr>
-              <w:spacing w:after="0"/>
-              <w:ind w:left="376"/>
-              <w:rPr>
-                <w:rFonts w:ascii="Arial" w:hAnsi="Arial"/>
-                <w:sz w:val="20"/>
-              </w:rPr>
-            </w:pPr>
-            <w:r>
-              <w:rPr>
-                <w:rFonts w:ascii="Arial" w:hAnsi="Arial"/>
-                <w:sz w:val="20"/>
-              </w:rPr>
-              <w:t>A value of 4 in the uranium column</w:t>
-            </w:r>
-          </w:p>
-          <w:p>
-            <w:pPr>
-              <w:pStyle w:val="H1bodytext"/>
-              <w:numPr>
-                <w:ilvl w:val="0"/>
-                <w:numId w:val="31"/>
-              </w:numPr>
-              <w:spacing w:after="0"/>
-              <w:ind w:left="376"/>
-              <w:rPr>
-                <w:rFonts w:ascii="Arial" w:hAnsi="Arial"/>
-                <w:sz w:val="20"/>
-              </w:rPr>
-            </w:pPr>
-            <w:r>
-              <w:rPr>
-                <w:rFonts w:ascii="Arial" w:hAnsi="Arial"/>
-                <w:sz w:val="20"/>
-              </w:rPr>
-              <w:t>A value of 9 in the “USER-RAD” column</w:t>
-            </w:r>
-          </w:p>
-          <w:p>
-            <w:pPr>
-              <w:pStyle w:val="H1bodytext"/>
-              <w:numPr>
-                <w:ilvl w:val="0"/>
-                <w:numId w:val="31"/>
-              </w:numPr>
-              <w:spacing w:after="0"/>
-              <w:ind w:left="376"/>
-              <w:rPr>
-                <w:rFonts w:ascii="Arial" w:hAnsi="Arial"/>
-                <w:sz w:val="20"/>
-              </w:rPr>
-            </w:pPr>
-            <w:r>
-              <w:rPr>
-                <w:rFonts w:ascii="Arial" w:hAnsi="Arial"/>
-                <w:sz w:val="20"/>
-              </w:rPr>
-              <w:t>A value of 8 in the “USER-CHEM” column</w:t>
-            </w:r>
-          </w:p>
-          <w:p>
-            <w:pPr>
-              <w:pStyle w:val="H1bodytext"/>
-              <w:spacing w:after="0"/>
-              <w:ind w:left="0"/>
-              <w:rPr>
-                <w:rFonts w:ascii="Arial" w:hAnsi="Arial"/>
-                <w:sz w:val="20"/>
-              </w:rPr>
-            </w:pPr>
-          </w:p>
-          <w:p>
-            <w:pPr>
-              <w:pStyle w:val="H1bodytext"/>
-              <w:spacing w:after="0"/>
-              <w:ind w:left="0"/>
-              <w:rPr>
-                <w:rFonts w:ascii="Arial" w:hAnsi="Arial"/>
-                <w:sz w:val="20"/>
-              </w:rPr>
-            </w:pPr>
-            <w:r>
-              <w:rPr>
-                <w:rFonts w:ascii="Arial" w:hAnsi="Arial"/>
-                <w:sz w:val="20"/>
-              </w:rPr>
-              <w:t xml:space="preserve">If </w:t>
-            </w:r>
-            <w:proofErr w:type="gramStart"/>
-            <w:r>
-              <w:rPr>
-                <w:rFonts w:ascii="Arial" w:hAnsi="Arial"/>
-                <w:sz w:val="20"/>
-              </w:rPr>
-              <w:t>all of</w:t>
-            </w:r>
-            <w:proofErr w:type="gramEnd"/>
-            <w:r>
-              <w:rPr>
-                <w:rFonts w:ascii="Arial" w:hAnsi="Arial"/>
-                <w:sz w:val="20"/>
-              </w:rPr>
-              <w:t xml:space="preserve"> these </w:t>
-            </w:r>
-            <w:r>
-              <w:rPr>
-                <w:rFonts w:ascii="Arial" w:hAnsi="Arial"/>
-                <w:sz w:val="20"/>
-              </w:rPr>
-              <w:t>values are present as specified, this</w:t>
-            </w:r>
-            <w:r>
-              <w:rPr>
-                <w:rFonts w:ascii="Arial" w:hAnsi="Arial"/>
-                <w:sz w:val="20"/>
-              </w:rPr>
-              <w:t>, in conjunction with the rest of this acceptance test, satisfies FR-4 and FR-5</w:t>
-            </w:r>
-            <w:r>
-              <w:rPr>
-                <w:rFonts w:ascii="Arial" w:hAnsi="Arial"/>
-                <w:sz w:val="20"/>
-              </w:rPr>
-              <w:t>.</w:t>
-            </w:r>
-          </w:p>
-        </w:tc>
-        <w:tc>
-          <w:tcPr>
-            <w:tcW w:w="1417" w:type="dxa"/>
-            <w:vAlign w:val="center"/>
-          </w:tcPr>
-          <w:p>
-            <w:pPr>
-              <w:pStyle w:val="H1bodytext"/>
-              <w:spacing w:after="0"/>
-              <w:ind w:left="0"/>
-              <w:rPr>
-                <w:rFonts w:ascii="Arial" w:hAnsi="Arial"/>
-                <w:sz w:val="20"/>
-              </w:rPr>
-            </w:pPr>
-          </w:p>
-        </w:tc>
-      </w:tr>
-    </w:tbl>
     <w:p>
       <w:pPr>
-        <w:pStyle w:val="Caption"/>
-        <w:keepNext/>
-        <w:jc w:val="left"/>
+        <w:pStyle w:val="H1bodytext"/>
+        <w:spacing w:after="120"/>
+        <w:rPr>
+          <w:rFonts w:ascii="Arial" w:hAnsi="Arial"/>
+          <w:highlight w:val="yellow"/>
+        </w:rPr>
       </w:pPr>
     </w:p>
     <w:tbl>
@@ -18383,6 +16487,1913 @@
               <w:rPr>
                 <w:noProof/>
               </w:rPr>
+              <w:t>5</w:t>
+            </w:r>
+            <w:r>
+              <w:rPr>
+                <w:noProof/>
+              </w:rPr>
+              <w:fldChar w:fldCharType="end"/>
+            </w:r>
+          </w:p>
+          <w:p>
+            <w:pPr>
+              <w:pStyle w:val="H1bodytext"/>
+              <w:spacing w:after="0"/>
+              <w:ind w:left="0"/>
+              <w:jc w:val="center"/>
+              <w:rPr>
+                <w:rFonts w:ascii="Arial" w:hAnsi="Arial"/>
+                <w:b/>
+                <w:szCs w:val="22"/>
+              </w:rPr>
+            </w:pPr>
+            <w:sdt>
+              <w:sdtPr>
+                <w:rPr>
+                  <w:rFonts w:ascii="Arial" w:hAnsi="Arial"/>
+                  <w:b/>
+                  <w:bCs/>
+                  <w:szCs w:val="22"/>
+                </w:rPr>
+                <w:alias w:val="Keywords"/>
+                <w:tag w:val=""/>
+                <w:id w:val="1771352333"/>
+                <w:placeholder>
+                  <w:docPart w:val="443BEA2274F84BF282C99DB22EDA0AFE"/>
+                </w:placeholder>
+                <w:dataBinding w:prefixMappings="xmlns:ns0='http://purl.org/dc/elements/1.1/' xmlns:ns1='http://schemas.openxmlformats.org/package/2006/metadata/core-properties' " w:xpath="/ns1:coreProperties[1]/ns1:keywords[1]" w:storeItemID="{6C3C8BC8-F283-45AE-878A-BAB7291924A1}"/>
+                <w:text/>
+              </w:sdtPr>
+              <w:sdtContent>
+                <w:r>
+                  <w:rPr>
+                    <w:rFonts w:ascii="Arial" w:hAnsi="Arial"/>
+                    <w:b/>
+                    <w:bCs/>
+                    <w:szCs w:val="22"/>
+                  </w:rPr>
+                  <w:t>Inventory Preprocessor</w:t>
+                </w:r>
+              </w:sdtContent>
+            </w:sdt>
+            <w:r>
+              <w:rPr>
+                <w:rFonts w:ascii="Arial" w:hAnsi="Arial" w:cs="Arial"/>
+                <w:b/>
+                <w:szCs w:val="22"/>
+              </w:rPr>
+              <w:t xml:space="preserve"> Acceptance </w:t>
+            </w:r>
+            <w:r>
+              <w:rPr>
+                <w:rFonts w:ascii="Arial" w:hAnsi="Arial"/>
+                <w:b/>
+                <w:szCs w:val="22"/>
+              </w:rPr>
+              <w:t xml:space="preserve">Test Plan Case </w:t>
+            </w:r>
+            <w:r>
+              <w:rPr>
+                <w:rFonts w:ascii="Arial" w:hAnsi="Arial"/>
+                <w:b/>
+                <w:szCs w:val="22"/>
+              </w:rPr>
+              <w:t>2</w:t>
+            </w:r>
+          </w:p>
+        </w:tc>
+      </w:tr>
+      <w:tr>
+        <w:trPr>
+          <w:cantSplit/>
+          <w:trHeight w:val="530"/>
+          <w:tblHeader/>
+        </w:trPr>
+        <w:tc>
+          <w:tcPr>
+            <w:tcW w:w="4294" w:type="dxa"/>
+            <w:gridSpan w:val="2"/>
+            <w:tcBorders>
+              <w:top w:val="single" w:sz="4" w:space="0" w:color="auto"/>
+            </w:tcBorders>
+            <w:shd w:val="clear" w:color="auto" w:fill="auto"/>
+            <w:vAlign w:val="center"/>
+          </w:tcPr>
+          <w:p>
+            <w:pPr>
+              <w:pStyle w:val="H1bodytext"/>
+              <w:spacing w:after="0"/>
+              <w:ind w:left="0"/>
+              <w:jc w:val="center"/>
+              <w:rPr>
+                <w:rFonts w:ascii="Arial" w:hAnsi="Arial"/>
+                <w:b/>
+                <w:sz w:val="20"/>
+              </w:rPr>
+            </w:pPr>
+            <w:sdt>
+              <w:sdtPr>
+                <w:rPr>
+                  <w:rFonts w:ascii="Arial" w:hAnsi="Arial"/>
+                  <w:b/>
+                  <w:bCs/>
+                  <w:sz w:val="20"/>
+                </w:rPr>
+                <w:alias w:val="Keywords"/>
+                <w:tag w:val=""/>
+                <w:id w:val="-1559544232"/>
+                <w:placeholder>
+                  <w:docPart w:val="2AB28BAB358441B69DE4C36DB6BF2379"/>
+                </w:placeholder>
+                <w:dataBinding w:prefixMappings="xmlns:ns0='http://purl.org/dc/elements/1.1/' xmlns:ns1='http://schemas.openxmlformats.org/package/2006/metadata/core-properties' " w:xpath="/ns1:coreProperties[1]/ns1:keywords[1]" w:storeItemID="{6C3C8BC8-F283-45AE-878A-BAB7291924A1}"/>
+                <w:text/>
+              </w:sdtPr>
+              <w:sdtContent>
+                <w:r>
+                  <w:rPr>
+                    <w:rFonts w:ascii="Arial" w:hAnsi="Arial"/>
+                    <w:b/>
+                    <w:bCs/>
+                    <w:sz w:val="20"/>
+                  </w:rPr>
+                  <w:t>Inventory Preprocessor</w:t>
+                </w:r>
+              </w:sdtContent>
+            </w:sdt>
+            <w:r>
+              <w:rPr>
+                <w:rFonts w:ascii="Arial" w:hAnsi="Arial" w:cs="Arial"/>
+                <w:b/>
+                <w:sz w:val="20"/>
+              </w:rPr>
+              <w:t xml:space="preserve"> </w:t>
+            </w:r>
+            <w:r>
+              <w:rPr>
+                <w:rFonts w:ascii="Arial" w:hAnsi="Arial"/>
+                <w:b/>
+                <w:sz w:val="20"/>
+              </w:rPr>
+              <w:t>Acceptance Testing</w:t>
+            </w:r>
+          </w:p>
+          <w:p>
+            <w:pPr>
+              <w:pStyle w:val="H1bodytext"/>
+              <w:spacing w:after="0"/>
+              <w:ind w:left="0"/>
+              <w:jc w:val="center"/>
+              <w:rPr>
+                <w:rFonts w:ascii="Arial" w:hAnsi="Arial"/>
+                <w:b/>
+                <w:sz w:val="20"/>
+              </w:rPr>
+            </w:pPr>
+            <w:r>
+              <w:rPr>
+                <w:rFonts w:ascii="Arial" w:hAnsi="Arial"/>
+                <w:b/>
+                <w:sz w:val="20"/>
+              </w:rPr>
+              <w:t>CACIE</w:t>
+            </w:r>
+            <w:r>
+              <w:rPr>
+                <w:rFonts w:ascii="Arial" w:hAnsi="Arial"/>
+                <w:b/>
+                <w:sz w:val="20"/>
+              </w:rPr>
+              <w:t>-</w:t>
+            </w:r>
+            <w:sdt>
+              <w:sdtPr>
+                <w:rPr>
+                  <w:rFonts w:ascii="Arial" w:hAnsi="Arial"/>
+                  <w:b/>
+                  <w:bCs/>
+                  <w:sz w:val="20"/>
+                </w:rPr>
+                <w:alias w:val="Keywords"/>
+                <w:tag w:val=""/>
+                <w:id w:val="89284133"/>
+                <w:placeholder>
+                  <w:docPart w:val="192895AF13264E7BBF7943D22F0CCB90"/>
+                </w:placeholder>
+                <w:dataBinding w:prefixMappings="xmlns:ns0='http://purl.org/dc/elements/1.1/' xmlns:ns1='http://schemas.openxmlformats.org/package/2006/metadata/core-properties' " w:xpath="/ns1:coreProperties[1]/ns1:keywords[1]" w:storeItemID="{6C3C8BC8-F283-45AE-878A-BAB7291924A1}"/>
+                <w:text/>
+              </w:sdtPr>
+              <w:sdtContent>
+                <w:r>
+                  <w:rPr>
+                    <w:rFonts w:ascii="Arial" w:hAnsi="Arial"/>
+                    <w:b/>
+                    <w:bCs/>
+                    <w:sz w:val="20"/>
+                  </w:rPr>
+                  <w:t>Inventory Preprocessor</w:t>
+                </w:r>
+              </w:sdtContent>
+            </w:sdt>
+            <w:r>
+              <w:rPr>
+                <w:rFonts w:ascii="Arial" w:hAnsi="Arial"/>
+                <w:b/>
+                <w:sz w:val="20"/>
+              </w:rPr>
+              <w:t xml:space="preserve"> – AT-</w:t>
+            </w:r>
+            <w:r>
+              <w:rPr>
+                <w:rFonts w:ascii="Arial" w:hAnsi="Arial"/>
+                <w:b/>
+                <w:sz w:val="20"/>
+              </w:rPr>
+              <w:t>2</w:t>
+            </w:r>
+          </w:p>
+        </w:tc>
+        <w:tc>
+          <w:tcPr>
+            <w:tcW w:w="5066" w:type="dxa"/>
+            <w:gridSpan w:val="2"/>
+            <w:tcBorders>
+              <w:top w:val="single" w:sz="4" w:space="0" w:color="auto"/>
+            </w:tcBorders>
+            <w:shd w:val="clear" w:color="auto" w:fill="auto"/>
+            <w:vAlign w:val="center"/>
+          </w:tcPr>
+          <w:p>
+            <w:pPr>
+              <w:pStyle w:val="H1bodytext"/>
+              <w:spacing w:after="0"/>
+              <w:ind w:left="0"/>
+              <w:rPr>
+                <w:rFonts w:ascii="Arial" w:hAnsi="Arial"/>
+                <w:b/>
+                <w:sz w:val="20"/>
+              </w:rPr>
+            </w:pPr>
+            <w:r>
+              <w:rPr>
+                <w:rFonts w:ascii="Arial" w:hAnsi="Arial"/>
+                <w:b/>
+                <w:sz w:val="20"/>
+              </w:rPr>
+              <w:t>Date:</w:t>
+            </w:r>
+          </w:p>
+        </w:tc>
+      </w:tr>
+      <w:tr>
+        <w:trPr>
+          <w:cantSplit/>
+          <w:trHeight w:val="530"/>
+          <w:tblHeader/>
+        </w:trPr>
+        <w:tc>
+          <w:tcPr>
+            <w:tcW w:w="4294" w:type="dxa"/>
+            <w:gridSpan w:val="2"/>
+            <w:tcBorders>
+              <w:top w:val="single" w:sz="4" w:space="0" w:color="auto"/>
+            </w:tcBorders>
+            <w:shd w:val="clear" w:color="auto" w:fill="auto"/>
+            <w:vAlign w:val="center"/>
+          </w:tcPr>
+          <w:p>
+            <w:pPr>
+              <w:pStyle w:val="H1bodytext"/>
+              <w:spacing w:after="0"/>
+              <w:ind w:left="0"/>
+              <w:rPr>
+                <w:rFonts w:ascii="Arial" w:hAnsi="Arial"/>
+                <w:b/>
+                <w:sz w:val="20"/>
+              </w:rPr>
+            </w:pPr>
+            <w:r>
+              <w:rPr>
+                <w:rFonts w:ascii="Arial" w:hAnsi="Arial"/>
+                <w:b/>
+                <w:sz w:val="20"/>
+              </w:rPr>
+              <w:t xml:space="preserve">Tool Runner </w:t>
+            </w:r>
+            <w:r>
+              <w:rPr>
+                <w:rFonts w:ascii="Arial" w:hAnsi="Arial"/>
+                <w:b/>
+                <w:sz w:val="20"/>
+              </w:rPr>
+              <w:t xml:space="preserve">Log </w:t>
+            </w:r>
+            <w:r>
+              <w:rPr>
+                <w:rFonts w:ascii="Arial" w:hAnsi="Arial"/>
+                <w:b/>
+                <w:sz w:val="20"/>
+              </w:rPr>
+              <w:t>File Location for this test:</w:t>
+            </w:r>
+          </w:p>
+          <w:p>
+            <w:pPr>
+              <w:pStyle w:val="H1bodytext"/>
+              <w:spacing w:after="0"/>
+              <w:ind w:left="0"/>
+              <w:rPr>
+                <w:rFonts w:ascii="Arial" w:hAnsi="Arial"/>
+                <w:b/>
+                <w:sz w:val="20"/>
+              </w:rPr>
+            </w:pPr>
+            <w:r>
+              <w:rPr>
+                <w:rFonts w:ascii="Arial" w:hAnsi="Arial"/>
+                <w:b/>
+                <w:sz w:val="20"/>
+              </w:rPr>
+              <w:t>\\olive\backups\CAVE\CA-CIE-Tools-TestEnv\inventory_pp\tests\AT-</w:t>
+            </w:r>
+            <w:r>
+              <w:rPr>
+                <w:rFonts w:ascii="Arial" w:hAnsi="Arial"/>
+                <w:b/>
+                <w:sz w:val="20"/>
+              </w:rPr>
+              <w:t>2</w:t>
+            </w:r>
+            <w:r>
+              <w:rPr>
+                <w:rFonts w:ascii="Arial" w:hAnsi="Arial"/>
+                <w:b/>
+                <w:sz w:val="20"/>
+              </w:rPr>
+              <w:t>\runner_AT-2.log</w:t>
+            </w:r>
+          </w:p>
+        </w:tc>
+        <w:tc>
+          <w:tcPr>
+            <w:tcW w:w="5066" w:type="dxa"/>
+            <w:gridSpan w:val="2"/>
+            <w:tcBorders>
+              <w:top w:val="single" w:sz="4" w:space="0" w:color="auto"/>
+            </w:tcBorders>
+            <w:shd w:val="clear" w:color="auto" w:fill="auto"/>
+            <w:vAlign w:val="center"/>
+          </w:tcPr>
+          <w:p>
+            <w:pPr>
+              <w:pStyle w:val="H1bodytext"/>
+              <w:spacing w:after="0"/>
+              <w:ind w:left="0"/>
+              <w:rPr>
+                <w:rFonts w:ascii="Arial" w:hAnsi="Arial"/>
+                <w:b/>
+                <w:sz w:val="20"/>
+              </w:rPr>
+            </w:pPr>
+            <w:r>
+              <w:rPr>
+                <w:rFonts w:ascii="Arial" w:hAnsi="Arial"/>
+                <w:b/>
+                <w:sz w:val="20"/>
+              </w:rPr>
+              <w:t>Test Performed By:</w:t>
+            </w:r>
+          </w:p>
+        </w:tc>
+      </w:tr>
+      <w:tr>
+        <w:trPr>
+          <w:cantSplit/>
+          <w:trHeight w:val="530"/>
+          <w:tblHeader/>
+        </w:trPr>
+        <w:tc>
+          <w:tcPr>
+            <w:tcW w:w="9360" w:type="dxa"/>
+            <w:gridSpan w:val="4"/>
+            <w:tcBorders>
+              <w:top w:val="single" w:sz="4" w:space="0" w:color="auto"/>
+            </w:tcBorders>
+            <w:shd w:val="clear" w:color="auto" w:fill="auto"/>
+            <w:vAlign w:val="center"/>
+          </w:tcPr>
+          <w:p>
+            <w:pPr>
+              <w:pStyle w:val="H1bodytext"/>
+              <w:spacing w:after="0"/>
+              <w:ind w:left="0"/>
+              <w:rPr>
+                <w:rFonts w:ascii="Arial" w:hAnsi="Arial"/>
+                <w:b/>
+                <w:sz w:val="20"/>
+              </w:rPr>
+            </w:pPr>
+            <w:r>
+              <w:rPr>
+                <w:rFonts w:ascii="Arial" w:hAnsi="Arial"/>
+                <w:b/>
+                <w:sz w:val="20"/>
+              </w:rPr>
+              <w:t xml:space="preserve">Testing Directory: </w:t>
+            </w:r>
+            <w:r>
+              <w:rPr>
+                <w:rFonts w:ascii="Arial" w:hAnsi="Arial"/>
+                <w:b/>
+                <w:sz w:val="20"/>
+              </w:rPr>
+              <w:t>\\olive\backups\CAVE\CA-CIE-Tools-TestEnv\inventory_pp\tests\AT-</w:t>
+            </w:r>
+            <w:r>
+              <w:rPr>
+                <w:rFonts w:ascii="Arial" w:hAnsi="Arial"/>
+                <w:b/>
+                <w:sz w:val="20"/>
+              </w:rPr>
+              <w:t>2</w:t>
+            </w:r>
+          </w:p>
+        </w:tc>
+      </w:tr>
+      <w:tr>
+        <w:trPr>
+          <w:cantSplit/>
+          <w:trHeight w:val="530"/>
+          <w:tblHeader/>
+        </w:trPr>
+        <w:tc>
+          <w:tcPr>
+            <w:tcW w:w="650" w:type="dxa"/>
+            <w:tcBorders>
+              <w:top w:val="single" w:sz="4" w:space="0" w:color="auto"/>
+            </w:tcBorders>
+            <w:shd w:val="clear" w:color="auto" w:fill="D9D9D9" w:themeFill="background1" w:themeFillShade="D9"/>
+            <w:vAlign w:val="center"/>
+          </w:tcPr>
+          <w:p>
+            <w:pPr>
+              <w:pStyle w:val="H1bodytext"/>
+              <w:spacing w:after="0"/>
+              <w:ind w:left="0"/>
+              <w:jc w:val="center"/>
+              <w:rPr>
+                <w:rFonts w:ascii="Arial" w:hAnsi="Arial"/>
+                <w:b/>
+                <w:sz w:val="20"/>
+              </w:rPr>
+            </w:pPr>
+            <w:r>
+              <w:rPr>
+                <w:rFonts w:ascii="Arial" w:hAnsi="Arial"/>
+                <w:b/>
+                <w:sz w:val="20"/>
+              </w:rPr>
+              <w:t>T</w:t>
+            </w:r>
+            <w:r>
+              <w:rPr>
+                <w:rFonts w:ascii="Arial" w:hAnsi="Arial"/>
+                <w:b/>
+                <w:sz w:val="20"/>
+              </w:rPr>
+              <w:t>est Step</w:t>
+            </w:r>
+          </w:p>
+        </w:tc>
+        <w:tc>
+          <w:tcPr>
+            <w:tcW w:w="3644" w:type="dxa"/>
+            <w:tcBorders>
+              <w:top w:val="single" w:sz="4" w:space="0" w:color="auto"/>
+            </w:tcBorders>
+            <w:shd w:val="clear" w:color="auto" w:fill="D9D9D9" w:themeFill="background1" w:themeFillShade="D9"/>
+            <w:vAlign w:val="center"/>
+          </w:tcPr>
+          <w:p>
+            <w:pPr>
+              <w:pStyle w:val="H1bodytext"/>
+              <w:spacing w:after="0"/>
+              <w:ind w:left="0"/>
+              <w:jc w:val="center"/>
+              <w:rPr>
+                <w:rFonts w:ascii="Arial" w:hAnsi="Arial"/>
+                <w:b/>
+                <w:sz w:val="20"/>
+              </w:rPr>
+            </w:pPr>
+            <w:r>
+              <w:rPr>
+                <w:rFonts w:ascii="Arial" w:hAnsi="Arial"/>
+                <w:b/>
+                <w:sz w:val="20"/>
+              </w:rPr>
+              <w:t>Test Instruction</w:t>
+            </w:r>
+          </w:p>
+        </w:tc>
+        <w:tc>
+          <w:tcPr>
+            <w:tcW w:w="3649" w:type="dxa"/>
+            <w:tcBorders>
+              <w:top w:val="single" w:sz="4" w:space="0" w:color="auto"/>
+            </w:tcBorders>
+            <w:shd w:val="clear" w:color="auto" w:fill="D9D9D9" w:themeFill="background1" w:themeFillShade="D9"/>
+            <w:vAlign w:val="center"/>
+          </w:tcPr>
+          <w:p>
+            <w:pPr>
+              <w:pStyle w:val="H1bodytext"/>
+              <w:spacing w:after="0"/>
+              <w:ind w:left="0"/>
+              <w:jc w:val="center"/>
+              <w:rPr>
+                <w:rFonts w:ascii="Arial" w:hAnsi="Arial"/>
+                <w:b/>
+                <w:sz w:val="20"/>
+              </w:rPr>
+            </w:pPr>
+            <w:r>
+              <w:rPr>
+                <w:rFonts w:ascii="Arial" w:hAnsi="Arial"/>
+                <w:b/>
+                <w:sz w:val="20"/>
+              </w:rPr>
+              <w:t>Expected Result</w:t>
+            </w:r>
+          </w:p>
+        </w:tc>
+        <w:tc>
+          <w:tcPr>
+            <w:tcW w:w="1417" w:type="dxa"/>
+            <w:tcBorders>
+              <w:top w:val="single" w:sz="4" w:space="0" w:color="auto"/>
+            </w:tcBorders>
+            <w:shd w:val="clear" w:color="auto" w:fill="D9D9D9" w:themeFill="background1" w:themeFillShade="D9"/>
+            <w:vAlign w:val="center"/>
+          </w:tcPr>
+          <w:p>
+            <w:pPr>
+              <w:pStyle w:val="H1bodytext"/>
+              <w:spacing w:after="0"/>
+              <w:ind w:left="0"/>
+              <w:jc w:val="center"/>
+              <w:rPr>
+                <w:rFonts w:ascii="Arial" w:hAnsi="Arial"/>
+                <w:b/>
+                <w:sz w:val="20"/>
+              </w:rPr>
+            </w:pPr>
+            <w:r>
+              <w:rPr>
+                <w:rFonts w:ascii="Arial" w:hAnsi="Arial"/>
+                <w:b/>
+                <w:sz w:val="20"/>
+              </w:rPr>
+              <w:t xml:space="preserve">Test Result </w:t>
+            </w:r>
+            <w:r>
+              <w:rPr>
+                <w:rFonts w:ascii="Arial" w:hAnsi="Arial"/>
+                <w:b/>
+                <w:sz w:val="20"/>
+              </w:rPr>
+              <w:br/>
+              <w:t>(Pass/Fail)</w:t>
+            </w:r>
+          </w:p>
+        </w:tc>
+      </w:tr>
+      <w:tr>
+        <w:trPr>
+          <w:trHeight w:val="440"/>
+        </w:trPr>
+        <w:tc>
+          <w:tcPr>
+            <w:tcW w:w="9360" w:type="dxa"/>
+            <w:gridSpan w:val="4"/>
+            <w:vAlign w:val="center"/>
+          </w:tcPr>
+          <w:p>
+            <w:pPr>
+              <w:pStyle w:val="H1bodytext"/>
+              <w:spacing w:after="0"/>
+              <w:ind w:left="0"/>
+              <w:rPr>
+                <w:rFonts w:ascii="Arial" w:hAnsi="Arial"/>
+                <w:sz w:val="20"/>
+              </w:rPr>
+            </w:pPr>
+            <w:r>
+              <w:rPr>
+                <w:rFonts w:ascii="Arial" w:hAnsi="Arial"/>
+                <w:sz w:val="20"/>
+              </w:rPr>
+              <w:t>Navigate to the Testing Directory</w:t>
+            </w:r>
+          </w:p>
+        </w:tc>
+      </w:tr>
+      <w:tr>
+        <w:trPr>
+          <w:trHeight w:val="728"/>
+        </w:trPr>
+        <w:tc>
+          <w:tcPr>
+            <w:tcW w:w="650" w:type="dxa"/>
+            <w:vAlign w:val="center"/>
+          </w:tcPr>
+          <w:p>
+            <w:pPr>
+              <w:pStyle w:val="H1bodytext"/>
+              <w:spacing w:after="0"/>
+              <w:ind w:left="0"/>
+              <w:jc w:val="center"/>
+              <w:rPr>
+                <w:rFonts w:ascii="Arial" w:hAnsi="Arial"/>
+                <w:sz w:val="20"/>
+              </w:rPr>
+            </w:pPr>
+            <w:r>
+              <w:rPr>
+                <w:rFonts w:ascii="Arial" w:hAnsi="Arial"/>
+                <w:sz w:val="20"/>
+              </w:rPr>
+              <w:t>1</w:t>
+            </w:r>
+          </w:p>
+        </w:tc>
+        <w:tc>
+          <w:tcPr>
+            <w:tcW w:w="3644" w:type="dxa"/>
+            <w:vAlign w:val="center"/>
+          </w:tcPr>
+          <w:p>
+            <w:pPr>
+              <w:pStyle w:val="H1bodytext"/>
+              <w:spacing w:after="0"/>
+              <w:ind w:left="0"/>
+              <w:rPr>
+                <w:rFonts w:ascii="Arial" w:hAnsi="Arial"/>
+                <w:sz w:val="20"/>
+              </w:rPr>
+            </w:pPr>
+            <w:r>
+              <w:rPr>
+                <w:rFonts w:ascii="Arial" w:hAnsi="Arial"/>
+                <w:sz w:val="20"/>
+              </w:rPr>
+              <w:t xml:space="preserve">Inside of a Linux terminal, invoke the Tool Runner with the test input files as follows: </w:t>
+            </w:r>
+            <w:r>
+              <w:rPr>
+                <w:rFonts w:ascii="Arial" w:hAnsi="Arial"/>
+                <w:i/>
+                <w:iCs/>
+                <w:sz w:val="20"/>
+              </w:rPr>
+              <w:t>./run_AT-</w:t>
+            </w:r>
+            <w:r>
+              <w:rPr>
+                <w:rFonts w:ascii="Arial" w:hAnsi="Arial"/>
+                <w:i/>
+                <w:iCs/>
+                <w:sz w:val="20"/>
+              </w:rPr>
+              <w:t>2</w:t>
+            </w:r>
+            <w:r>
+              <w:rPr>
+                <w:rFonts w:ascii="Arial" w:hAnsi="Arial"/>
+                <w:i/>
+                <w:iCs/>
+                <w:sz w:val="20"/>
+              </w:rPr>
+              <w:t>_step-1.sh</w:t>
+            </w:r>
+          </w:p>
+        </w:tc>
+        <w:tc>
+          <w:tcPr>
+            <w:tcW w:w="3649" w:type="dxa"/>
+            <w:vAlign w:val="center"/>
+          </w:tcPr>
+          <w:p>
+            <w:pPr>
+              <w:pStyle w:val="H1bodytext"/>
+              <w:spacing w:after="0"/>
+              <w:ind w:left="0"/>
+              <w:rPr>
+                <w:rFonts w:ascii="Arial" w:hAnsi="Arial"/>
+                <w:sz w:val="20"/>
+              </w:rPr>
+            </w:pPr>
+            <w:r>
+              <w:rPr>
+                <w:rFonts w:ascii="Arial" w:hAnsi="Arial"/>
+                <w:sz w:val="20"/>
+              </w:rPr>
+              <w:t>3 files should be created:</w:t>
+            </w:r>
+          </w:p>
+          <w:p>
+            <w:pPr>
+              <w:pStyle w:val="H1bodytext"/>
+              <w:numPr>
+                <w:ilvl w:val="0"/>
+                <w:numId w:val="19"/>
+              </w:numPr>
+              <w:spacing w:after="0"/>
+              <w:ind w:left="556"/>
+              <w:rPr>
+                <w:rFonts w:ascii="Arial" w:hAnsi="Arial"/>
+                <w:sz w:val="20"/>
+              </w:rPr>
+            </w:pPr>
+            <w:r>
+              <w:rPr>
+                <w:rFonts w:ascii="Arial" w:hAnsi="Arial"/>
+                <w:b/>
+                <w:bCs/>
+                <w:i/>
+                <w:iCs/>
+                <w:sz w:val="20"/>
+              </w:rPr>
+              <w:t>runner_run_AT-</w:t>
+            </w:r>
+            <w:r>
+              <w:rPr>
+                <w:rFonts w:ascii="Arial" w:hAnsi="Arial"/>
+                <w:b/>
+                <w:bCs/>
+                <w:i/>
+                <w:iCs/>
+                <w:sz w:val="20"/>
+              </w:rPr>
+              <w:t>2</w:t>
+            </w:r>
+            <w:r>
+              <w:rPr>
+                <w:rFonts w:ascii="Arial" w:hAnsi="Arial"/>
+                <w:b/>
+                <w:bCs/>
+                <w:i/>
+                <w:iCs/>
+                <w:sz w:val="20"/>
+              </w:rPr>
+              <w:t>.</w:t>
+            </w:r>
+            <w:r>
+              <w:rPr>
+                <w:rFonts w:ascii="Arial" w:hAnsi="Arial"/>
+                <w:b/>
+                <w:bCs/>
+                <w:i/>
+                <w:iCs/>
+                <w:sz w:val="20"/>
+              </w:rPr>
+              <w:t>log</w:t>
+            </w:r>
+          </w:p>
+          <w:p>
+            <w:pPr>
+              <w:pStyle w:val="H1bodytext"/>
+              <w:numPr>
+                <w:ilvl w:val="0"/>
+                <w:numId w:val="19"/>
+              </w:numPr>
+              <w:spacing w:after="0"/>
+              <w:ind w:left="556"/>
+              <w:rPr>
+                <w:rFonts w:ascii="Arial" w:hAnsi="Arial"/>
+                <w:sz w:val="20"/>
+              </w:rPr>
+            </w:pPr>
+            <w:r>
+              <w:rPr>
+                <w:rFonts w:ascii="Arial" w:hAnsi="Arial"/>
+                <w:b/>
+                <w:bCs/>
+                <w:i/>
+                <w:iCs/>
+                <w:sz w:val="20"/>
+              </w:rPr>
+              <w:t>step-1_AT-</w:t>
+            </w:r>
+            <w:r>
+              <w:rPr>
+                <w:rFonts w:ascii="Arial" w:hAnsi="Arial"/>
+                <w:b/>
+                <w:bCs/>
+                <w:i/>
+                <w:iCs/>
+                <w:sz w:val="20"/>
+              </w:rPr>
+              <w:t>2</w:t>
+            </w:r>
+            <w:r>
+              <w:rPr>
+                <w:rFonts w:ascii="Arial" w:hAnsi="Arial"/>
+                <w:b/>
+                <w:bCs/>
+                <w:i/>
+                <w:iCs/>
+                <w:sz w:val="20"/>
+              </w:rPr>
+              <w:t>_ipp.log</w:t>
+            </w:r>
+          </w:p>
+          <w:p>
+            <w:pPr>
+              <w:pStyle w:val="H1bodytext"/>
+              <w:numPr>
+                <w:ilvl w:val="0"/>
+                <w:numId w:val="19"/>
+              </w:numPr>
+              <w:spacing w:after="0"/>
+              <w:ind w:left="556"/>
+              <w:rPr>
+                <w:rFonts w:ascii="Arial" w:hAnsi="Arial"/>
+                <w:sz w:val="20"/>
+              </w:rPr>
+            </w:pPr>
+            <w:r>
+              <w:rPr>
+                <w:rFonts w:ascii="Arial" w:hAnsi="Arial"/>
+                <w:b/>
+                <w:bCs/>
+                <w:i/>
+                <w:iCs/>
+                <w:sz w:val="20"/>
+              </w:rPr>
+              <w:t>step-1_AT-</w:t>
+            </w:r>
+            <w:r>
+              <w:rPr>
+                <w:rFonts w:ascii="Arial" w:hAnsi="Arial"/>
+                <w:b/>
+                <w:bCs/>
+                <w:i/>
+                <w:iCs/>
+                <w:sz w:val="20"/>
+              </w:rPr>
+              <w:t>2</w:t>
+            </w:r>
+            <w:r>
+              <w:rPr>
+                <w:rFonts w:ascii="Arial" w:hAnsi="Arial"/>
+                <w:b/>
+                <w:bCs/>
+                <w:i/>
+                <w:iCs/>
+                <w:sz w:val="20"/>
+              </w:rPr>
+              <w:t>_ipp.csv</w:t>
+            </w:r>
+          </w:p>
+        </w:tc>
+        <w:tc>
+          <w:tcPr>
+            <w:tcW w:w="1417" w:type="dxa"/>
+            <w:vAlign w:val="center"/>
+          </w:tcPr>
+          <w:p>
+            <w:pPr>
+              <w:pStyle w:val="H1bodytext"/>
+              <w:spacing w:after="0"/>
+              <w:ind w:left="0"/>
+              <w:jc w:val="center"/>
+              <w:rPr>
+                <w:rFonts w:ascii="Arial" w:hAnsi="Arial"/>
+                <w:sz w:val="20"/>
+              </w:rPr>
+            </w:pPr>
+          </w:p>
+        </w:tc>
+      </w:tr>
+      <w:tr>
+        <w:trPr>
+          <w:trHeight w:val="476"/>
+        </w:trPr>
+        <w:tc>
+          <w:tcPr>
+            <w:tcW w:w="650" w:type="dxa"/>
+            <w:vAlign w:val="center"/>
+          </w:tcPr>
+          <w:p>
+            <w:pPr>
+              <w:pStyle w:val="H1bodytext"/>
+              <w:spacing w:after="0"/>
+              <w:ind w:left="0"/>
+              <w:jc w:val="center"/>
+              <w:rPr>
+                <w:rFonts w:ascii="Arial" w:hAnsi="Arial"/>
+                <w:sz w:val="20"/>
+              </w:rPr>
+            </w:pPr>
+            <w:r>
+              <w:rPr>
+                <w:rFonts w:ascii="Arial" w:hAnsi="Arial"/>
+                <w:sz w:val="20"/>
+              </w:rPr>
+              <w:t>2</w:t>
+            </w:r>
+          </w:p>
+        </w:tc>
+        <w:tc>
+          <w:tcPr>
+            <w:tcW w:w="3644" w:type="dxa"/>
+            <w:vAlign w:val="center"/>
+          </w:tcPr>
+          <w:p>
+            <w:pPr>
+              <w:pStyle w:val="H1bodytext"/>
+              <w:spacing w:after="0"/>
+              <w:ind w:left="0"/>
+              <w:rPr>
+                <w:rFonts w:ascii="Arial" w:hAnsi="Arial"/>
+                <w:sz w:val="20"/>
+              </w:rPr>
+            </w:pPr>
+            <w:r>
+              <w:rPr>
+                <w:rFonts w:ascii="Arial" w:hAnsi="Arial"/>
+                <w:sz w:val="20"/>
+              </w:rPr>
+              <w:t xml:space="preserve">Open the </w:t>
+            </w:r>
+            <w:r>
+              <w:rPr>
+                <w:rFonts w:ascii="Arial" w:hAnsi="Arial"/>
+                <w:b/>
+                <w:bCs/>
+                <w:i/>
+                <w:iCs/>
+                <w:sz w:val="20"/>
+              </w:rPr>
+              <w:t>runner_run_AT-</w:t>
+            </w:r>
+            <w:r>
+              <w:rPr>
+                <w:rFonts w:ascii="Arial" w:hAnsi="Arial"/>
+                <w:b/>
+                <w:bCs/>
+                <w:i/>
+                <w:iCs/>
+                <w:sz w:val="20"/>
+              </w:rPr>
+              <w:t>2</w:t>
+            </w:r>
+            <w:r>
+              <w:rPr>
+                <w:rFonts w:ascii="Arial" w:hAnsi="Arial"/>
+                <w:b/>
+                <w:bCs/>
+                <w:i/>
+                <w:iCs/>
+                <w:sz w:val="20"/>
+              </w:rPr>
+              <w:t>.</w:t>
+            </w:r>
+            <w:r>
+              <w:rPr>
+                <w:rFonts w:ascii="Arial" w:hAnsi="Arial"/>
+                <w:b/>
+                <w:bCs/>
+                <w:i/>
+                <w:iCs/>
+                <w:sz w:val="20"/>
+              </w:rPr>
+              <w:t>log</w:t>
+            </w:r>
+            <w:r>
+              <w:rPr>
+                <w:rFonts w:ascii="Arial" w:hAnsi="Arial"/>
+                <w:sz w:val="20"/>
+              </w:rPr>
+              <w:t xml:space="preserve"> in a text editor. Look to verify that the runner tool is qualified and that the inventory preprocessor is “TEST”</w:t>
+            </w:r>
+          </w:p>
+        </w:tc>
+        <w:tc>
+          <w:tcPr>
+            <w:tcW w:w="3649" w:type="dxa"/>
+            <w:vAlign w:val="center"/>
+          </w:tcPr>
+          <w:p>
+            <w:pPr>
+              <w:pStyle w:val="H1bodytext"/>
+              <w:spacing w:after="0"/>
+              <w:ind w:left="0"/>
+              <w:rPr>
+                <w:rFonts w:ascii="Arial" w:hAnsi="Arial"/>
+                <w:sz w:val="20"/>
+              </w:rPr>
+            </w:pPr>
+            <w:r>
+              <w:rPr>
+                <w:rFonts w:ascii="Arial" w:hAnsi="Arial"/>
+                <w:sz w:val="20"/>
+              </w:rPr>
+              <w:t xml:space="preserve">The </w:t>
+            </w:r>
+            <w:r>
+              <w:rPr>
+                <w:rFonts w:ascii="Arial" w:hAnsi="Arial"/>
+                <w:b/>
+                <w:bCs/>
+                <w:i/>
+                <w:iCs/>
+                <w:sz w:val="20"/>
+              </w:rPr>
+              <w:t>runner_run_AT-</w:t>
+            </w:r>
+            <w:r>
+              <w:rPr>
+                <w:rFonts w:ascii="Arial" w:hAnsi="Arial"/>
+                <w:b/>
+                <w:bCs/>
+                <w:i/>
+                <w:iCs/>
+                <w:sz w:val="20"/>
+              </w:rPr>
+              <w:t>2</w:t>
+            </w:r>
+            <w:r>
+              <w:rPr>
+                <w:rFonts w:ascii="Arial" w:hAnsi="Arial"/>
+                <w:b/>
+                <w:bCs/>
+                <w:i/>
+                <w:iCs/>
+                <w:sz w:val="20"/>
+              </w:rPr>
+              <w:t>.</w:t>
+            </w:r>
+            <w:r>
+              <w:rPr>
+                <w:rFonts w:ascii="Arial" w:hAnsi="Arial"/>
+                <w:b/>
+                <w:bCs/>
+                <w:i/>
+                <w:iCs/>
+                <w:sz w:val="20"/>
+              </w:rPr>
+              <w:t>log</w:t>
+            </w:r>
+            <w:r>
+              <w:rPr>
+                <w:rFonts w:ascii="Arial" w:hAnsi="Arial"/>
+                <w:sz w:val="20"/>
+              </w:rPr>
+              <w:t xml:space="preserve"> should have 2 lines:</w:t>
+            </w:r>
+          </w:p>
+          <w:p>
+            <w:pPr>
+              <w:pStyle w:val="H1bodytext"/>
+              <w:numPr>
+                <w:ilvl w:val="0"/>
+                <w:numId w:val="26"/>
+              </w:numPr>
+              <w:spacing w:after="0"/>
+              <w:ind w:left="376"/>
+              <w:rPr>
+                <w:rFonts w:ascii="Arial" w:hAnsi="Arial"/>
+                <w:sz w:val="20"/>
+              </w:rPr>
+            </w:pPr>
+            <w:proofErr w:type="gramStart"/>
+            <w:r>
+              <w:rPr>
+                <w:rFonts w:ascii="Arial" w:hAnsi="Arial"/>
+                <w:sz w:val="20"/>
+              </w:rPr>
+              <w:t>QUALIFIED :</w:t>
+            </w:r>
+            <w:proofErr w:type="gramEnd"/>
+            <w:r>
+              <w:rPr>
+                <w:rFonts w:ascii="Arial" w:hAnsi="Arial"/>
+                <w:sz w:val="20"/>
+              </w:rPr>
+              <w:t xml:space="preserve"> /opt/tools/pylib/runner/runner.py</w:t>
+            </w:r>
+          </w:p>
+          <w:p>
+            <w:pPr>
+              <w:pStyle w:val="H1bodytext"/>
+              <w:numPr>
+                <w:ilvl w:val="0"/>
+                <w:numId w:val="26"/>
+              </w:numPr>
+              <w:spacing w:after="0"/>
+              <w:ind w:left="376"/>
+              <w:rPr>
+                <w:rFonts w:ascii="Arial" w:hAnsi="Arial"/>
+                <w:sz w:val="20"/>
+              </w:rPr>
+            </w:pPr>
+            <w:r>
+              <w:rPr>
+                <w:rFonts w:ascii="Arial" w:hAnsi="Arial"/>
+                <w:sz w:val="20"/>
+              </w:rPr>
+              <w:t>TEST: /home/[USER]/…/inventory_pp.py</w:t>
+            </w:r>
+          </w:p>
+          <w:p>
+            <w:pPr>
+              <w:pStyle w:val="H1bodytext"/>
+              <w:spacing w:after="0"/>
+              <w:ind w:left="16"/>
+              <w:rPr>
+                <w:rFonts w:ascii="Arial" w:hAnsi="Arial"/>
+                <w:sz w:val="20"/>
+              </w:rPr>
+            </w:pPr>
+            <w:r>
+              <w:rPr>
+                <w:rFonts w:ascii="Arial" w:hAnsi="Arial"/>
+                <w:sz w:val="20"/>
+              </w:rPr>
+              <w:lastRenderedPageBreak/>
+              <w:t>[USER] will be replaced by the user’s username and the ellipsis will be replaced by the full path to the file.</w:t>
+            </w:r>
+          </w:p>
+          <w:p>
+            <w:pPr>
+              <w:pStyle w:val="H1bodytext"/>
+              <w:spacing w:after="0"/>
+              <w:ind w:left="16"/>
+              <w:rPr>
+                <w:rFonts w:ascii="Arial" w:hAnsi="Arial"/>
+                <w:sz w:val="20"/>
+              </w:rPr>
+            </w:pPr>
+          </w:p>
+          <w:p>
+            <w:pPr>
+              <w:pStyle w:val="H1bodytext"/>
+              <w:spacing w:after="0"/>
+              <w:ind w:left="16"/>
+              <w:rPr>
+                <w:rFonts w:ascii="Arial" w:hAnsi="Arial"/>
+                <w:sz w:val="20"/>
+              </w:rPr>
+            </w:pPr>
+            <w:r>
+              <w:rPr>
+                <w:rFonts w:ascii="Arial" w:hAnsi="Arial"/>
+                <w:sz w:val="20"/>
+              </w:rPr>
+              <w:t>The key words are “QUALIFIED” and “TEST” as described. If present, this verifies that the tool and testing environment are valid.</w:t>
+            </w:r>
+          </w:p>
+        </w:tc>
+        <w:tc>
+          <w:tcPr>
+            <w:tcW w:w="1417" w:type="dxa"/>
+            <w:vAlign w:val="center"/>
+          </w:tcPr>
+          <w:p>
+            <w:pPr>
+              <w:pStyle w:val="H1bodytext"/>
+              <w:spacing w:after="0"/>
+              <w:ind w:left="0"/>
+              <w:jc w:val="center"/>
+              <w:rPr>
+                <w:rFonts w:ascii="Arial" w:hAnsi="Arial"/>
+                <w:sz w:val="20"/>
+              </w:rPr>
+            </w:pPr>
+          </w:p>
+        </w:tc>
+      </w:tr>
+      <w:tr>
+        <w:trPr>
+          <w:trHeight w:val="476"/>
+        </w:trPr>
+        <w:tc>
+          <w:tcPr>
+            <w:tcW w:w="650" w:type="dxa"/>
+            <w:vAlign w:val="center"/>
+          </w:tcPr>
+          <w:p>
+            <w:pPr>
+              <w:pStyle w:val="H1bodytext"/>
+              <w:spacing w:after="0"/>
+              <w:ind w:left="0"/>
+              <w:jc w:val="center"/>
+              <w:rPr>
+                <w:rFonts w:ascii="Arial" w:hAnsi="Arial"/>
+                <w:sz w:val="20"/>
+              </w:rPr>
+            </w:pPr>
+            <w:r>
+              <w:rPr>
+                <w:rFonts w:ascii="Arial" w:hAnsi="Arial"/>
+                <w:sz w:val="20"/>
+              </w:rPr>
+              <w:t>3</w:t>
+            </w:r>
+          </w:p>
+        </w:tc>
+        <w:tc>
+          <w:tcPr>
+            <w:tcW w:w="3644" w:type="dxa"/>
+            <w:vAlign w:val="center"/>
+          </w:tcPr>
+          <w:p>
+            <w:pPr>
+              <w:pStyle w:val="H1bodytext"/>
+              <w:spacing w:after="0"/>
+              <w:ind w:left="46"/>
+              <w:rPr>
+                <w:rFonts w:ascii="Arial" w:hAnsi="Arial"/>
+                <w:b/>
+                <w:bCs/>
+                <w:i/>
+                <w:iCs/>
+                <w:sz w:val="20"/>
+              </w:rPr>
+            </w:pPr>
+            <w:r>
+              <w:rPr>
+                <w:rFonts w:ascii="Arial" w:hAnsi="Arial"/>
+                <w:sz w:val="20"/>
+              </w:rPr>
+              <w:t>Verify that the user-selected analytes and list of chemical analytes were accepted by the script.</w:t>
+            </w:r>
+          </w:p>
+        </w:tc>
+        <w:tc>
+          <w:tcPr>
+            <w:tcW w:w="3649" w:type="dxa"/>
+            <w:vAlign w:val="center"/>
+          </w:tcPr>
+          <w:p>
+            <w:pPr>
+              <w:pStyle w:val="H1bodytext"/>
+              <w:spacing w:after="0"/>
+              <w:ind w:left="0"/>
+              <w:rPr>
+                <w:rFonts w:ascii="Arial" w:hAnsi="Arial"/>
+                <w:sz w:val="20"/>
+              </w:rPr>
+            </w:pPr>
+            <w:r>
+              <w:rPr>
+                <w:rFonts w:ascii="Arial" w:hAnsi="Arial"/>
+                <w:sz w:val="20"/>
+              </w:rPr>
+              <w:t xml:space="preserve">If the </w:t>
+            </w:r>
+            <w:r>
+              <w:rPr>
+                <w:rFonts w:ascii="Arial" w:hAnsi="Arial"/>
+                <w:sz w:val="20"/>
+              </w:rPr>
+              <w:t>shell script</w:t>
+            </w:r>
+            <w:r>
+              <w:rPr>
+                <w:rFonts w:ascii="Arial" w:hAnsi="Arial"/>
+                <w:sz w:val="20"/>
+              </w:rPr>
+              <w:t xml:space="preserve"> w</w:t>
+            </w:r>
+            <w:r>
+              <w:rPr>
+                <w:rFonts w:ascii="Arial" w:hAnsi="Arial"/>
+                <w:sz w:val="20"/>
+              </w:rPr>
+              <w:t>as</w:t>
+            </w:r>
+            <w:r>
+              <w:rPr>
+                <w:rFonts w:ascii="Arial" w:hAnsi="Arial"/>
+                <w:sz w:val="20"/>
+              </w:rPr>
+              <w:t xml:space="preserve"> left unmodified by the tester (tester should feel free to modify the shell script for their own testing, preferably </w:t>
+            </w:r>
+            <w:proofErr w:type="spellStart"/>
+            <w:r>
+              <w:rPr>
+                <w:rFonts w:ascii="Arial" w:hAnsi="Arial"/>
+                <w:sz w:val="20"/>
+              </w:rPr>
+              <w:t>maintining</w:t>
+            </w:r>
+            <w:proofErr w:type="spellEnd"/>
+            <w:r>
+              <w:rPr>
+                <w:rFonts w:ascii="Arial" w:hAnsi="Arial"/>
+                <w:sz w:val="20"/>
+              </w:rPr>
+              <w:t xml:space="preserve"> a copy), the following strings should be found in </w:t>
+            </w:r>
+            <w:r>
+              <w:rPr>
+                <w:rFonts w:ascii="Arial" w:hAnsi="Arial"/>
+                <w:b/>
+                <w:bCs/>
+                <w:i/>
+                <w:iCs/>
+                <w:sz w:val="20"/>
+              </w:rPr>
+              <w:t>step-1_AT-2_ipp.log</w:t>
+            </w:r>
+            <w:r>
+              <w:rPr>
+                <w:rFonts w:ascii="Arial" w:hAnsi="Arial"/>
+                <w:sz w:val="20"/>
+              </w:rPr>
+              <w:t>:</w:t>
+            </w:r>
+          </w:p>
+          <w:p>
+            <w:pPr>
+              <w:pStyle w:val="H1bodytext"/>
+              <w:numPr>
+                <w:ilvl w:val="0"/>
+                <w:numId w:val="44"/>
+              </w:numPr>
+              <w:spacing w:after="0"/>
+              <w:ind w:left="376"/>
+              <w:rPr>
+                <w:rFonts w:ascii="Arial" w:hAnsi="Arial"/>
+                <w:sz w:val="20"/>
+              </w:rPr>
+            </w:pPr>
+            <w:proofErr w:type="spellStart"/>
+            <w:r>
+              <w:rPr>
+                <w:rFonts w:ascii="Arial" w:hAnsi="Arial"/>
+                <w:sz w:val="20"/>
+              </w:rPr>
+              <w:t>chem_copcs</w:t>
+            </w:r>
+            <w:proofErr w:type="spellEnd"/>
+            <w:r>
+              <w:rPr>
+                <w:rFonts w:ascii="Arial" w:hAnsi="Arial"/>
+                <w:sz w:val="20"/>
+              </w:rPr>
+              <w:t xml:space="preserve">        </w:t>
+            </w:r>
+            <w:proofErr w:type="gramStart"/>
+            <w:r>
+              <w:rPr>
+                <w:rFonts w:ascii="Arial" w:hAnsi="Arial"/>
+                <w:sz w:val="20"/>
+              </w:rPr>
+              <w:t xml:space="preserve">  :</w:t>
+            </w:r>
+            <w:proofErr w:type="gramEnd"/>
+            <w:r>
+              <w:rPr>
+                <w:rFonts w:ascii="Arial" w:hAnsi="Arial"/>
+                <w:sz w:val="20"/>
+              </w:rPr>
+              <w:t xml:space="preserve"> ['U', 'CR', 'NO3', 'CN', 'USER-CHEM']</w:t>
+            </w:r>
+          </w:p>
+          <w:p>
+            <w:pPr>
+              <w:pStyle w:val="H1bodytext"/>
+              <w:numPr>
+                <w:ilvl w:val="0"/>
+                <w:numId w:val="44"/>
+              </w:numPr>
+              <w:spacing w:after="0"/>
+              <w:ind w:left="376"/>
+              <w:rPr>
+                <w:rFonts w:ascii="Arial" w:hAnsi="Arial"/>
+                <w:sz w:val="20"/>
+              </w:rPr>
+            </w:pPr>
+            <w:proofErr w:type="spellStart"/>
+            <w:r>
+              <w:rPr>
+                <w:rFonts w:ascii="Arial" w:hAnsi="Arial"/>
+                <w:sz w:val="20"/>
+              </w:rPr>
+              <w:t>copcs</w:t>
+            </w:r>
+            <w:proofErr w:type="spellEnd"/>
+            <w:r>
+              <w:rPr>
+                <w:rFonts w:ascii="Arial" w:hAnsi="Arial"/>
+                <w:sz w:val="20"/>
+              </w:rPr>
+              <w:t xml:space="preserve">             </w:t>
+            </w:r>
+            <w:proofErr w:type="gramStart"/>
+            <w:r>
+              <w:rPr>
+                <w:rFonts w:ascii="Arial" w:hAnsi="Arial"/>
+                <w:sz w:val="20"/>
+              </w:rPr>
+              <w:t xml:space="preserve">  :</w:t>
+            </w:r>
+            <w:proofErr w:type="gramEnd"/>
+            <w:r>
+              <w:rPr>
+                <w:rFonts w:ascii="Arial" w:hAnsi="Arial"/>
+                <w:sz w:val="20"/>
+              </w:rPr>
+              <w:t xml:space="preserve"> ['WATER', 'H-3', 'U', 'USER-RAD', 'USER-CHEM']</w:t>
+            </w:r>
+          </w:p>
+          <w:p>
+            <w:pPr>
+              <w:pStyle w:val="H1bodytext"/>
+              <w:spacing w:after="0"/>
+              <w:ind w:left="0"/>
+              <w:rPr>
+                <w:rFonts w:ascii="Arial" w:hAnsi="Arial"/>
+                <w:sz w:val="20"/>
+              </w:rPr>
+            </w:pPr>
+          </w:p>
+          <w:p>
+            <w:pPr>
+              <w:pStyle w:val="H1bodytext"/>
+              <w:spacing w:after="0"/>
+              <w:ind w:left="0"/>
+              <w:rPr>
+                <w:rFonts w:ascii="Arial" w:hAnsi="Arial"/>
+                <w:sz w:val="20"/>
+              </w:rPr>
+            </w:pPr>
+            <w:r>
+              <w:rPr>
+                <w:rFonts w:ascii="Arial" w:hAnsi="Arial"/>
+                <w:sz w:val="20"/>
+              </w:rPr>
+              <w:t xml:space="preserve">This </w:t>
+            </w:r>
+            <w:r>
+              <w:rPr>
+                <w:rFonts w:ascii="Arial" w:hAnsi="Arial"/>
+                <w:sz w:val="20"/>
+              </w:rPr>
+              <w:t xml:space="preserve">partially </w:t>
+            </w:r>
+            <w:r>
+              <w:rPr>
+                <w:rFonts w:ascii="Arial" w:hAnsi="Arial"/>
+                <w:sz w:val="20"/>
+              </w:rPr>
+              <w:t>satisfies FR-4 and FR</w:t>
+            </w:r>
+            <w:r>
+              <w:rPr>
+                <w:rFonts w:ascii="Arial" w:hAnsi="Arial"/>
+                <w:sz w:val="20"/>
+              </w:rPr>
+              <w:t>-5.</w:t>
+            </w:r>
+          </w:p>
+          <w:p>
+            <w:pPr>
+              <w:pStyle w:val="H1bodytext"/>
+              <w:spacing w:after="0"/>
+              <w:ind w:left="0"/>
+              <w:rPr>
+                <w:rFonts w:ascii="Arial" w:hAnsi="Arial"/>
+                <w:sz w:val="20"/>
+              </w:rPr>
+            </w:pPr>
+          </w:p>
+          <w:p>
+            <w:pPr>
+              <w:pStyle w:val="H1bodytext"/>
+              <w:spacing w:after="0"/>
+              <w:ind w:left="0"/>
+              <w:rPr>
+                <w:rFonts w:ascii="Arial" w:hAnsi="Arial"/>
+                <w:sz w:val="20"/>
+              </w:rPr>
+            </w:pPr>
+            <w:r>
+              <w:rPr>
+                <w:rFonts w:ascii="Arial" w:hAnsi="Arial"/>
+                <w:sz w:val="20"/>
+              </w:rPr>
+              <w:t xml:space="preserve">This </w:t>
+            </w:r>
+            <w:r>
+              <w:rPr>
+                <w:rFonts w:ascii="Arial" w:hAnsi="Arial"/>
+                <w:sz w:val="20"/>
+              </w:rPr>
+              <w:t xml:space="preserve">also </w:t>
+            </w:r>
+            <w:r>
+              <w:rPr>
+                <w:rFonts w:ascii="Arial" w:hAnsi="Arial"/>
+                <w:sz w:val="20"/>
+              </w:rPr>
+              <w:t>partially satisfies FR-1</w:t>
+            </w:r>
+            <w:r>
+              <w:rPr>
+                <w:rFonts w:ascii="Arial" w:hAnsi="Arial"/>
+                <w:sz w:val="20"/>
+              </w:rPr>
+              <w:t>.</w:t>
+            </w:r>
+          </w:p>
+        </w:tc>
+        <w:tc>
+          <w:tcPr>
+            <w:tcW w:w="1417" w:type="dxa"/>
+            <w:vAlign w:val="center"/>
+          </w:tcPr>
+          <w:p>
+            <w:pPr>
+              <w:pStyle w:val="H1bodytext"/>
+              <w:spacing w:after="0"/>
+              <w:ind w:left="0"/>
+              <w:rPr>
+                <w:rFonts w:ascii="Arial" w:hAnsi="Arial"/>
+                <w:sz w:val="20"/>
+              </w:rPr>
+            </w:pPr>
+          </w:p>
+        </w:tc>
+      </w:tr>
+      <w:tr>
+        <w:trPr>
+          <w:trHeight w:val="539"/>
+        </w:trPr>
+        <w:tc>
+          <w:tcPr>
+            <w:tcW w:w="650" w:type="dxa"/>
+            <w:vAlign w:val="center"/>
+          </w:tcPr>
+          <w:p>
+            <w:pPr>
+              <w:pStyle w:val="H1bodytext"/>
+              <w:spacing w:after="0"/>
+              <w:ind w:left="0"/>
+              <w:jc w:val="center"/>
+              <w:rPr>
+                <w:rFonts w:ascii="Arial" w:hAnsi="Arial"/>
+                <w:sz w:val="20"/>
+              </w:rPr>
+            </w:pPr>
+            <w:r>
+              <w:rPr>
+                <w:rFonts w:ascii="Arial" w:hAnsi="Arial"/>
+                <w:sz w:val="20"/>
+              </w:rPr>
+              <w:t>4</w:t>
+            </w:r>
+          </w:p>
+        </w:tc>
+        <w:tc>
+          <w:tcPr>
+            <w:tcW w:w="3644" w:type="dxa"/>
+            <w:vAlign w:val="center"/>
+          </w:tcPr>
+          <w:p>
+            <w:pPr>
+              <w:pStyle w:val="H1bodytext"/>
+              <w:spacing w:after="0"/>
+              <w:ind w:left="0"/>
+              <w:rPr>
+                <w:rFonts w:ascii="Arial" w:hAnsi="Arial"/>
+                <w:sz w:val="20"/>
+              </w:rPr>
+            </w:pPr>
+            <w:r>
+              <w:rPr>
+                <w:rFonts w:ascii="Arial" w:hAnsi="Arial"/>
+                <w:sz w:val="20"/>
+              </w:rPr>
+              <w:t>Verify that the data merged into the final output file is correct.</w:t>
+            </w:r>
+          </w:p>
+        </w:tc>
+        <w:tc>
+          <w:tcPr>
+            <w:tcW w:w="3649" w:type="dxa"/>
+            <w:vAlign w:val="center"/>
+          </w:tcPr>
+          <w:p>
+            <w:pPr>
+              <w:pStyle w:val="H1bodytext"/>
+              <w:spacing w:after="0"/>
+              <w:ind w:left="0"/>
+              <w:rPr>
+                <w:rFonts w:ascii="Arial" w:hAnsi="Arial"/>
+                <w:sz w:val="20"/>
+              </w:rPr>
+            </w:pPr>
+            <w:r>
+              <w:rPr>
+                <w:rFonts w:ascii="Arial" w:hAnsi="Arial"/>
+                <w:sz w:val="20"/>
+              </w:rPr>
+              <w:t xml:space="preserve">Open </w:t>
+            </w:r>
+            <w:proofErr w:type="gramStart"/>
+            <w:r>
+              <w:rPr>
+                <w:rFonts w:ascii="Arial" w:hAnsi="Arial"/>
+                <w:b/>
+                <w:bCs/>
+                <w:i/>
+                <w:iCs/>
+                <w:sz w:val="20"/>
+              </w:rPr>
+              <w:t>step-1_AT-</w:t>
+            </w:r>
+            <w:r>
+              <w:rPr>
+                <w:rFonts w:ascii="Arial" w:hAnsi="Arial"/>
+                <w:b/>
+                <w:bCs/>
+                <w:i/>
+                <w:iCs/>
+                <w:sz w:val="20"/>
+              </w:rPr>
+              <w:t>2</w:t>
+            </w:r>
+            <w:r>
+              <w:rPr>
+                <w:rFonts w:ascii="Arial" w:hAnsi="Arial"/>
+                <w:b/>
+                <w:bCs/>
+                <w:i/>
+                <w:iCs/>
+                <w:sz w:val="20"/>
+              </w:rPr>
+              <w:t xml:space="preserve">_ipp.csv </w:t>
+            </w:r>
+            <w:r>
+              <w:rPr>
+                <w:rFonts w:ascii="Arial" w:hAnsi="Arial"/>
+                <w:sz w:val="20"/>
+              </w:rPr>
+              <w:t xml:space="preserve"> in</w:t>
+            </w:r>
+            <w:proofErr w:type="gramEnd"/>
+            <w:r>
+              <w:rPr>
+                <w:rFonts w:ascii="Arial" w:hAnsi="Arial"/>
+                <w:sz w:val="20"/>
+              </w:rPr>
+              <w:t xml:space="preserve"> a text editor (or Excel) and </w:t>
+            </w:r>
+            <w:r>
+              <w:rPr>
+                <w:rFonts w:ascii="Arial" w:hAnsi="Arial"/>
+                <w:sz w:val="20"/>
+              </w:rPr>
+              <w:t>verify that for each year of the solitary site, “COMMON-SITE”, the following values are recorded:</w:t>
+            </w:r>
+          </w:p>
+          <w:p>
+            <w:pPr>
+              <w:pStyle w:val="H1bodytext"/>
+              <w:numPr>
+                <w:ilvl w:val="0"/>
+                <w:numId w:val="31"/>
+              </w:numPr>
+              <w:spacing w:after="0"/>
+              <w:ind w:left="376"/>
+              <w:rPr>
+                <w:rFonts w:ascii="Arial" w:hAnsi="Arial"/>
+                <w:sz w:val="20"/>
+              </w:rPr>
+            </w:pPr>
+            <w:r>
+              <w:rPr>
+                <w:rFonts w:ascii="Arial" w:hAnsi="Arial"/>
+                <w:sz w:val="20"/>
+              </w:rPr>
+              <w:t>A value of 3 in the water and tritium columns</w:t>
+            </w:r>
+          </w:p>
+          <w:p>
+            <w:pPr>
+              <w:pStyle w:val="H1bodytext"/>
+              <w:numPr>
+                <w:ilvl w:val="0"/>
+                <w:numId w:val="31"/>
+              </w:numPr>
+              <w:spacing w:after="0"/>
+              <w:ind w:left="376"/>
+              <w:rPr>
+                <w:rFonts w:ascii="Arial" w:hAnsi="Arial"/>
+                <w:sz w:val="20"/>
+              </w:rPr>
+            </w:pPr>
+            <w:r>
+              <w:rPr>
+                <w:rFonts w:ascii="Arial" w:hAnsi="Arial"/>
+                <w:sz w:val="20"/>
+              </w:rPr>
+              <w:t>A value of 4 in the uranium column</w:t>
+            </w:r>
+          </w:p>
+          <w:p>
+            <w:pPr>
+              <w:pStyle w:val="H1bodytext"/>
+              <w:numPr>
+                <w:ilvl w:val="0"/>
+                <w:numId w:val="31"/>
+              </w:numPr>
+              <w:spacing w:after="0"/>
+              <w:ind w:left="376"/>
+              <w:rPr>
+                <w:rFonts w:ascii="Arial" w:hAnsi="Arial"/>
+                <w:sz w:val="20"/>
+              </w:rPr>
+            </w:pPr>
+            <w:r>
+              <w:rPr>
+                <w:rFonts w:ascii="Arial" w:hAnsi="Arial"/>
+                <w:sz w:val="20"/>
+              </w:rPr>
+              <w:t>A value of 9 in the “USER-RAD” column</w:t>
+            </w:r>
+          </w:p>
+          <w:p>
+            <w:pPr>
+              <w:pStyle w:val="H1bodytext"/>
+              <w:numPr>
+                <w:ilvl w:val="0"/>
+                <w:numId w:val="31"/>
+              </w:numPr>
+              <w:spacing w:after="0"/>
+              <w:ind w:left="376"/>
+              <w:rPr>
+                <w:rFonts w:ascii="Arial" w:hAnsi="Arial"/>
+                <w:sz w:val="20"/>
+              </w:rPr>
+            </w:pPr>
+            <w:r>
+              <w:rPr>
+                <w:rFonts w:ascii="Arial" w:hAnsi="Arial"/>
+                <w:sz w:val="20"/>
+              </w:rPr>
+              <w:t>A value of 8 in the “USER-CHEM” column</w:t>
+            </w:r>
+          </w:p>
+          <w:p>
+            <w:pPr>
+              <w:pStyle w:val="H1bodytext"/>
+              <w:spacing w:after="0"/>
+              <w:ind w:left="0"/>
+              <w:rPr>
+                <w:rFonts w:ascii="Arial" w:hAnsi="Arial"/>
+                <w:sz w:val="20"/>
+              </w:rPr>
+            </w:pPr>
+          </w:p>
+          <w:p>
+            <w:pPr>
+              <w:pStyle w:val="H1bodytext"/>
+              <w:spacing w:after="0"/>
+              <w:ind w:left="0"/>
+              <w:rPr>
+                <w:rFonts w:ascii="Arial" w:hAnsi="Arial"/>
+                <w:sz w:val="20"/>
+              </w:rPr>
+            </w:pPr>
+            <w:r>
+              <w:rPr>
+                <w:rFonts w:ascii="Arial" w:hAnsi="Arial"/>
+                <w:sz w:val="20"/>
+              </w:rPr>
+              <w:t xml:space="preserve">If </w:t>
+            </w:r>
+            <w:proofErr w:type="gramStart"/>
+            <w:r>
+              <w:rPr>
+                <w:rFonts w:ascii="Arial" w:hAnsi="Arial"/>
+                <w:sz w:val="20"/>
+              </w:rPr>
+              <w:t>all of</w:t>
+            </w:r>
+            <w:proofErr w:type="gramEnd"/>
+            <w:r>
+              <w:rPr>
+                <w:rFonts w:ascii="Arial" w:hAnsi="Arial"/>
+                <w:sz w:val="20"/>
+              </w:rPr>
+              <w:t xml:space="preserve"> these </w:t>
+            </w:r>
+            <w:r>
+              <w:rPr>
+                <w:rFonts w:ascii="Arial" w:hAnsi="Arial"/>
+                <w:sz w:val="20"/>
+              </w:rPr>
+              <w:t>values are present as specified, this</w:t>
+            </w:r>
+            <w:r>
+              <w:rPr>
+                <w:rFonts w:ascii="Arial" w:hAnsi="Arial"/>
+                <w:sz w:val="20"/>
+              </w:rPr>
+              <w:t>, in conjunction with the rest of this acceptance test, satisfies FR-4 and FR-5</w:t>
+            </w:r>
+            <w:r>
+              <w:rPr>
+                <w:rFonts w:ascii="Arial" w:hAnsi="Arial"/>
+                <w:sz w:val="20"/>
+              </w:rPr>
+              <w:t>.</w:t>
+            </w:r>
+          </w:p>
+        </w:tc>
+        <w:tc>
+          <w:tcPr>
+            <w:tcW w:w="1417" w:type="dxa"/>
+            <w:vAlign w:val="center"/>
+          </w:tcPr>
+          <w:p>
+            <w:pPr>
+              <w:pStyle w:val="H1bodytext"/>
+              <w:spacing w:after="0"/>
+              <w:ind w:left="0"/>
+              <w:rPr>
+                <w:rFonts w:ascii="Arial" w:hAnsi="Arial"/>
+                <w:sz w:val="20"/>
+              </w:rPr>
+            </w:pPr>
+          </w:p>
+        </w:tc>
+      </w:tr>
+    </w:tbl>
+    <w:p>
+      <w:pPr>
+        <w:pStyle w:val="Caption"/>
+        <w:keepNext/>
+        <w:jc w:val="left"/>
+      </w:pPr>
+    </w:p>
+    <w:tbl>
+      <w:tblPr>
+        <w:tblStyle w:val="TableGrid"/>
+        <w:tblW w:w="0" w:type="auto"/>
+        <w:tblInd w:w="720" w:type="dxa"/>
+        <w:tblLook w:val="04A0" w:firstRow="1" w:lastRow="0" w:firstColumn="1" w:lastColumn="0" w:noHBand="0" w:noVBand="1"/>
+      </w:tblPr>
+      <w:tblGrid>
+        <w:gridCol w:w="650"/>
+        <w:gridCol w:w="3644"/>
+        <w:gridCol w:w="3649"/>
+        <w:gridCol w:w="1417"/>
+      </w:tblGrid>
+      <w:tr>
+        <w:trPr>
+          <w:cantSplit/>
+          <w:trHeight w:val="360"/>
+          <w:tblHeader/>
+        </w:trPr>
+        <w:tc>
+          <w:tcPr>
+            <w:tcW w:w="9360" w:type="dxa"/>
+            <w:gridSpan w:val="4"/>
+            <w:tcBorders>
+              <w:top w:val="nil"/>
+              <w:left w:val="nil"/>
+              <w:bottom w:val="single" w:sz="4" w:space="0" w:color="auto"/>
+              <w:right w:val="nil"/>
+            </w:tcBorders>
+            <w:vAlign w:val="bottom"/>
+          </w:tcPr>
+          <w:p>
+            <w:pPr>
+              <w:pStyle w:val="Table"/>
+            </w:pPr>
+            <w:r>
+              <w:t xml:space="preserve">Table </w:t>
+            </w:r>
+            <w:r>
+              <w:fldChar w:fldCharType="begin"/>
+            </w:r>
+            <w:r>
+              <w:instrText xml:space="preserve"> SEQ Table \* ARABIC </w:instrText>
+            </w:r>
+            <w:r>
+              <w:fldChar w:fldCharType="separate"/>
+            </w:r>
+            <w:r>
+              <w:rPr>
+                <w:noProof/>
+              </w:rPr>
               <w:t>6</w:t>
             </w:r>
             <w:r>
@@ -18455,7 +18466,7 @@
                 <w:b/>
                 <w:szCs w:val="22"/>
               </w:rPr>
-              <w:t>2</w:t>
+              <w:t>3</w:t>
             </w:r>
           </w:p>
         </w:tc>
@@ -19118,7 +19129,7 @@
               <w:pStyle w:val="H1bodytext"/>
               <w:numPr>
                 <w:ilvl w:val="0"/>
-                <w:numId w:val="19"/>
+                <w:numId w:val="45"/>
               </w:numPr>
               <w:spacing w:after="0"/>
               <w:ind w:left="556"/>
@@ -19177,7 +19188,7 @@
               <w:pStyle w:val="H1bodytext"/>
               <w:numPr>
                 <w:ilvl w:val="0"/>
-                <w:numId w:val="19"/>
+                <w:numId w:val="45"/>
               </w:numPr>
               <w:spacing w:after="0"/>
               <w:ind w:left="556"/>
@@ -19225,7 +19236,7 @@
               <w:pStyle w:val="H1bodytext"/>
               <w:numPr>
                 <w:ilvl w:val="0"/>
-                <w:numId w:val="19"/>
+                <w:numId w:val="45"/>
               </w:numPr>
               <w:spacing w:after="0"/>
               <w:ind w:left="556"/>
@@ -20085,6 +20096,9 @@
       </w:tr>
     </w:tbl>
     <w:p/>
+    <w:p/>
+    <w:p/>
+    <w:p/>
     <w:p>
       <w:pPr>
         <w:pStyle w:val="Heading1"/>
@@ -20514,6 +20528,7 @@
         <w:rPr>
           <w:rFonts w:ascii="Arial" w:hAnsi="Arial"/>
         </w:rPr>
+        <w:lastRenderedPageBreak/>
         <w:t>OUTPUT=</w:t>
       </w:r>
       <w:proofErr w:type="spellStart"/>
@@ -21042,6 +21057,7 @@
         <w:spacing w:after="160" w:line="259" w:lineRule="auto"/>
       </w:pPr>
       <w:r>
+        <w:lastRenderedPageBreak/>
         <w:br w:type="page"/>
       </w:r>
     </w:p>
@@ -27028,6 +27044,92 @@
     </w:lvl>
   </w:abstractNum>
   <w:abstractNum w:abstractNumId="18" w15:restartNumberingAfterBreak="0">
+    <w:nsid w:val="304209F0"/>
+    <w:multiLevelType w:val="hybridMultilevel"/>
+    <w:tmpl w:val="02386878"/>
+    <w:lvl w:ilvl="0" w:tplc="0409000F">
+      <w:start w:val="1"/>
+      <w:numFmt w:val="decimal"/>
+      <w:lvlText w:val="%1."/>
+      <w:lvlJc w:val="left"/>
+      <w:pPr>
+        <w:ind w:left="720" w:hanging="360"/>
+      </w:pPr>
+    </w:lvl>
+    <w:lvl w:ilvl="1" w:tplc="04090019" w:tentative="1">
+      <w:start w:val="1"/>
+      <w:numFmt w:val="lowerLetter"/>
+      <w:lvlText w:val="%2."/>
+      <w:lvlJc w:val="left"/>
+      <w:pPr>
+        <w:ind w:left="1440" w:hanging="360"/>
+      </w:pPr>
+    </w:lvl>
+    <w:lvl w:ilvl="2" w:tplc="0409001B" w:tentative="1">
+      <w:start w:val="1"/>
+      <w:numFmt w:val="lowerRoman"/>
+      <w:lvlText w:val="%3."/>
+      <w:lvlJc w:val="right"/>
+      <w:pPr>
+        <w:ind w:left="2160" w:hanging="180"/>
+      </w:pPr>
+    </w:lvl>
+    <w:lvl w:ilvl="3" w:tplc="0409000F" w:tentative="1">
+      <w:start w:val="1"/>
+      <w:numFmt w:val="decimal"/>
+      <w:lvlText w:val="%4."/>
+      <w:lvlJc w:val="left"/>
+      <w:pPr>
+        <w:ind w:left="2880" w:hanging="360"/>
+      </w:pPr>
+    </w:lvl>
+    <w:lvl w:ilvl="4" w:tplc="04090019" w:tentative="1">
+      <w:start w:val="1"/>
+      <w:numFmt w:val="lowerLetter"/>
+      <w:lvlText w:val="%5."/>
+      <w:lvlJc w:val="left"/>
+      <w:pPr>
+        <w:ind w:left="3600" w:hanging="360"/>
+      </w:pPr>
+    </w:lvl>
+    <w:lvl w:ilvl="5" w:tplc="0409001B" w:tentative="1">
+      <w:start w:val="1"/>
+      <w:numFmt w:val="lowerRoman"/>
+      <w:lvlText w:val="%6."/>
+      <w:lvlJc w:val="right"/>
+      <w:pPr>
+        <w:ind w:left="4320" w:hanging="180"/>
+      </w:pPr>
+    </w:lvl>
+    <w:lvl w:ilvl="6" w:tplc="0409000F" w:tentative="1">
+      <w:start w:val="1"/>
+      <w:numFmt w:val="decimal"/>
+      <w:lvlText w:val="%7."/>
+      <w:lvlJc w:val="left"/>
+      <w:pPr>
+        <w:ind w:left="5040" w:hanging="360"/>
+      </w:pPr>
+    </w:lvl>
+    <w:lvl w:ilvl="7" w:tplc="04090019" w:tentative="1">
+      <w:start w:val="1"/>
+      <w:numFmt w:val="lowerLetter"/>
+      <w:lvlText w:val="%8."/>
+      <w:lvlJc w:val="left"/>
+      <w:pPr>
+        <w:ind w:left="5760" w:hanging="360"/>
+      </w:pPr>
+    </w:lvl>
+    <w:lvl w:ilvl="8" w:tplc="0409001B" w:tentative="1">
+      <w:start w:val="1"/>
+      <w:numFmt w:val="lowerRoman"/>
+      <w:lvlText w:val="%9."/>
+      <w:lvlJc w:val="right"/>
+      <w:pPr>
+        <w:ind w:left="6480" w:hanging="180"/>
+      </w:pPr>
+    </w:lvl>
+  </w:abstractNum>
+  <w:abstractNum w:abstractNumId="19" w15:restartNumberingAfterBreak="0">
     <w:nsid w:val="3940078E"/>
     <w:multiLevelType w:val="hybridMultilevel"/>
     <w:tmpl w:val="20F236F4"/>
@@ -27113,7 +27215,7 @@
       </w:pPr>
     </w:lvl>
   </w:abstractNum>
-  <w:abstractNum w:abstractNumId="19" w15:restartNumberingAfterBreak="0">
+  <w:abstractNum w:abstractNumId="20" w15:restartNumberingAfterBreak="0">
     <w:nsid w:val="397A4767"/>
     <w:multiLevelType w:val="hybridMultilevel"/>
     <w:tmpl w:val="FF6C6698"/>
@@ -27226,7 +27328,7 @@
       </w:rPr>
     </w:lvl>
   </w:abstractNum>
-  <w:abstractNum w:abstractNumId="20" w15:restartNumberingAfterBreak="0">
+  <w:abstractNum w:abstractNumId="21" w15:restartNumberingAfterBreak="0">
     <w:nsid w:val="3AF507A3"/>
     <w:multiLevelType w:val="hybridMultilevel"/>
     <w:tmpl w:val="43240F2C"/>
@@ -27339,7 +27441,7 @@
       </w:rPr>
     </w:lvl>
   </w:abstractNum>
-  <w:abstractNum w:abstractNumId="21" w15:restartNumberingAfterBreak="0">
+  <w:abstractNum w:abstractNumId="22" w15:restartNumberingAfterBreak="0">
     <w:nsid w:val="408A30C7"/>
     <w:multiLevelType w:val="hybridMultilevel"/>
     <w:tmpl w:val="E4FADEBC"/>
@@ -27452,7 +27554,7 @@
       </w:rPr>
     </w:lvl>
   </w:abstractNum>
-  <w:abstractNum w:abstractNumId="22" w15:restartNumberingAfterBreak="0">
+  <w:abstractNum w:abstractNumId="23" w15:restartNumberingAfterBreak="0">
     <w:nsid w:val="41DA067B"/>
     <w:multiLevelType w:val="hybridMultilevel"/>
     <w:tmpl w:val="79B0F6D4"/>
@@ -27538,7 +27640,7 @@
       </w:pPr>
     </w:lvl>
   </w:abstractNum>
-  <w:abstractNum w:abstractNumId="23" w15:restartNumberingAfterBreak="0">
+  <w:abstractNum w:abstractNumId="24" w15:restartNumberingAfterBreak="0">
     <w:nsid w:val="42422D19"/>
     <w:multiLevelType w:val="hybridMultilevel"/>
     <w:tmpl w:val="915035AA"/>
@@ -27627,7 +27729,7 @@
       </w:pPr>
     </w:lvl>
   </w:abstractNum>
-  <w:abstractNum w:abstractNumId="24" w15:restartNumberingAfterBreak="0">
+  <w:abstractNum w:abstractNumId="25" w15:restartNumberingAfterBreak="0">
     <w:nsid w:val="482E56D1"/>
     <w:multiLevelType w:val="multilevel"/>
     <w:tmpl w:val="963C17B6"/>
@@ -27776,7 +27878,7 @@
       </w:rPr>
     </w:lvl>
   </w:abstractNum>
-  <w:abstractNum w:abstractNumId="25" w15:restartNumberingAfterBreak="0">
+  <w:abstractNum w:abstractNumId="26" w15:restartNumberingAfterBreak="0">
     <w:nsid w:val="48E962C2"/>
     <w:multiLevelType w:val="hybridMultilevel"/>
     <w:tmpl w:val="02386878"/>
@@ -27862,7 +27964,7 @@
       </w:pPr>
     </w:lvl>
   </w:abstractNum>
-  <w:abstractNum w:abstractNumId="26" w15:restartNumberingAfterBreak="0">
+  <w:abstractNum w:abstractNumId="27" w15:restartNumberingAfterBreak="0">
     <w:nsid w:val="4B2B70C1"/>
     <w:multiLevelType w:val="multilevel"/>
     <w:tmpl w:val="B0B458DA"/>
@@ -27977,7 +28079,7 @@
       </w:rPr>
     </w:lvl>
   </w:abstractNum>
-  <w:abstractNum w:abstractNumId="27" w15:restartNumberingAfterBreak="0">
+  <w:abstractNum w:abstractNumId="28" w15:restartNumberingAfterBreak="0">
     <w:nsid w:val="4D2E21FF"/>
     <w:multiLevelType w:val="hybridMultilevel"/>
     <w:tmpl w:val="02386878"/>
@@ -28063,7 +28165,7 @@
       </w:pPr>
     </w:lvl>
   </w:abstractNum>
-  <w:abstractNum w:abstractNumId="28" w15:restartNumberingAfterBreak="0">
+  <w:abstractNum w:abstractNumId="29" w15:restartNumberingAfterBreak="0">
     <w:nsid w:val="50435767"/>
     <w:multiLevelType w:val="hybridMultilevel"/>
     <w:tmpl w:val="9CC24DAC"/>
@@ -28176,7 +28278,7 @@
       </w:rPr>
     </w:lvl>
   </w:abstractNum>
-  <w:abstractNum w:abstractNumId="29" w15:restartNumberingAfterBreak="0">
+  <w:abstractNum w:abstractNumId="30" w15:restartNumberingAfterBreak="0">
     <w:nsid w:val="5606695E"/>
     <w:multiLevelType w:val="hybridMultilevel"/>
     <w:tmpl w:val="02386878"/>
@@ -28262,7 +28364,7 @@
       </w:pPr>
     </w:lvl>
   </w:abstractNum>
-  <w:abstractNum w:abstractNumId="30" w15:restartNumberingAfterBreak="0">
+  <w:abstractNum w:abstractNumId="31" w15:restartNumberingAfterBreak="0">
     <w:nsid w:val="568033E7"/>
     <w:multiLevelType w:val="hybridMultilevel"/>
     <w:tmpl w:val="AAE0D20C"/>
@@ -28375,7 +28477,7 @@
       </w:rPr>
     </w:lvl>
   </w:abstractNum>
-  <w:abstractNum w:abstractNumId="31" w15:restartNumberingAfterBreak="0">
+  <w:abstractNum w:abstractNumId="32" w15:restartNumberingAfterBreak="0">
     <w:nsid w:val="58335F49"/>
     <w:multiLevelType w:val="hybridMultilevel"/>
     <w:tmpl w:val="02386878"/>
@@ -28461,7 +28563,7 @@
       </w:pPr>
     </w:lvl>
   </w:abstractNum>
-  <w:abstractNum w:abstractNumId="32" w15:restartNumberingAfterBreak="0">
+  <w:abstractNum w:abstractNumId="33" w15:restartNumberingAfterBreak="0">
     <w:nsid w:val="59AD0217"/>
     <w:multiLevelType w:val="hybridMultilevel"/>
     <w:tmpl w:val="D0D033F4"/>
@@ -28574,7 +28676,7 @@
       </w:rPr>
     </w:lvl>
   </w:abstractNum>
-  <w:abstractNum w:abstractNumId="33" w15:restartNumberingAfterBreak="0">
+  <w:abstractNum w:abstractNumId="34" w15:restartNumberingAfterBreak="0">
     <w:nsid w:val="5B1153B0"/>
     <w:multiLevelType w:val="multilevel"/>
     <w:tmpl w:val="B0B458DA"/>
@@ -28691,7 +28793,7 @@
       </w:rPr>
     </w:lvl>
   </w:abstractNum>
-  <w:abstractNum w:abstractNumId="34" w15:restartNumberingAfterBreak="0">
+  <w:abstractNum w:abstractNumId="35" w15:restartNumberingAfterBreak="0">
     <w:nsid w:val="5D8449F3"/>
     <w:multiLevelType w:val="hybridMultilevel"/>
     <w:tmpl w:val="FBE65BDA"/>
@@ -28804,7 +28906,7 @@
       </w:rPr>
     </w:lvl>
   </w:abstractNum>
-  <w:abstractNum w:abstractNumId="35" w15:restartNumberingAfterBreak="0">
+  <w:abstractNum w:abstractNumId="36" w15:restartNumberingAfterBreak="0">
     <w:nsid w:val="6C1A686C"/>
     <w:multiLevelType w:val="multilevel"/>
     <w:tmpl w:val="0409001F"/>
@@ -28890,7 +28992,7 @@
       </w:pPr>
     </w:lvl>
   </w:abstractNum>
-  <w:abstractNum w:abstractNumId="36" w15:restartNumberingAfterBreak="0">
+  <w:abstractNum w:abstractNumId="37" w15:restartNumberingAfterBreak="0">
     <w:nsid w:val="6F793417"/>
     <w:multiLevelType w:val="hybridMultilevel"/>
     <w:tmpl w:val="05B681B0"/>
@@ -29003,7 +29105,7 @@
       </w:rPr>
     </w:lvl>
   </w:abstractNum>
-  <w:abstractNum w:abstractNumId="37" w15:restartNumberingAfterBreak="0">
+  <w:abstractNum w:abstractNumId="38" w15:restartNumberingAfterBreak="0">
     <w:nsid w:val="72B25763"/>
     <w:multiLevelType w:val="hybridMultilevel"/>
     <w:tmpl w:val="02386878"/>
@@ -29089,7 +29191,7 @@
       </w:pPr>
     </w:lvl>
   </w:abstractNum>
-  <w:abstractNum w:abstractNumId="38" w15:restartNumberingAfterBreak="0">
+  <w:abstractNum w:abstractNumId="39" w15:restartNumberingAfterBreak="0">
     <w:nsid w:val="72F0342E"/>
     <w:multiLevelType w:val="hybridMultilevel"/>
     <w:tmpl w:val="02B8A3C4"/>
@@ -29202,7 +29304,7 @@
       </w:rPr>
     </w:lvl>
   </w:abstractNum>
-  <w:abstractNum w:abstractNumId="39" w15:restartNumberingAfterBreak="0">
+  <w:abstractNum w:abstractNumId="40" w15:restartNumberingAfterBreak="0">
     <w:nsid w:val="734B4CC3"/>
     <w:multiLevelType w:val="multilevel"/>
     <w:tmpl w:val="0409001F"/>
@@ -29288,7 +29390,7 @@
       </w:pPr>
     </w:lvl>
   </w:abstractNum>
-  <w:abstractNum w:abstractNumId="40" w15:restartNumberingAfterBreak="0">
+  <w:abstractNum w:abstractNumId="41" w15:restartNumberingAfterBreak="0">
     <w:nsid w:val="7CA35266"/>
     <w:multiLevelType w:val="multilevel"/>
     <w:tmpl w:val="04090025"/>
@@ -29374,7 +29476,7 @@
       </w:pPr>
     </w:lvl>
   </w:abstractNum>
-  <w:abstractNum w:abstractNumId="41" w15:restartNumberingAfterBreak="0">
+  <w:abstractNum w:abstractNumId="42" w15:restartNumberingAfterBreak="0">
     <w:nsid w:val="7E2A7299"/>
     <w:multiLevelType w:val="hybridMultilevel"/>
     <w:tmpl w:val="473642C2"/>
@@ -29463,7 +29565,7 @@
       </w:pPr>
     </w:lvl>
   </w:abstractNum>
-  <w:abstractNum w:abstractNumId="42" w15:restartNumberingAfterBreak="0">
+  <w:abstractNum w:abstractNumId="43" w15:restartNumberingAfterBreak="0">
     <w:nsid w:val="7FD31724"/>
     <w:multiLevelType w:val="hybridMultilevel"/>
     <w:tmpl w:val="7A0CB9D8"/>
@@ -29553,40 +29655,40 @@
     </w:lvl>
   </w:abstractNum>
   <w:num w:numId="1">
-    <w:abstractNumId w:val="23"/>
+    <w:abstractNumId w:val="24"/>
   </w:num>
   <w:num w:numId="2">
-    <w:abstractNumId w:val="34"/>
+    <w:abstractNumId w:val="35"/>
   </w:num>
   <w:num w:numId="3">
     <w:abstractNumId w:val="6"/>
   </w:num>
   <w:num w:numId="4">
-    <w:abstractNumId w:val="24"/>
+    <w:abstractNumId w:val="25"/>
   </w:num>
   <w:num w:numId="5">
     <w:abstractNumId w:val="8"/>
   </w:num>
   <w:num w:numId="6">
-    <w:abstractNumId w:val="20"/>
+    <w:abstractNumId w:val="21"/>
   </w:num>
   <w:num w:numId="7">
-    <w:abstractNumId w:val="26"/>
+    <w:abstractNumId w:val="27"/>
   </w:num>
   <w:num w:numId="8">
-    <w:abstractNumId w:val="40"/>
+    <w:abstractNumId w:val="41"/>
   </w:num>
   <w:num w:numId="9">
-    <w:abstractNumId w:val="39"/>
+    <w:abstractNumId w:val="40"/>
   </w:num>
   <w:num w:numId="10">
     <w:abstractNumId w:val="11"/>
   </w:num>
   <w:num w:numId="11">
-    <w:abstractNumId w:val="33"/>
+    <w:abstractNumId w:val="34"/>
   </w:num>
   <w:num w:numId="12">
-    <w:abstractNumId w:val="33"/>
+    <w:abstractNumId w:val="34"/>
     <w:lvlOverride w:ilvl="0">
       <w:startOverride w:val="1"/>
     </w:lvlOverride>
@@ -29616,19 +29718,19 @@
     </w:lvlOverride>
   </w:num>
   <w:num w:numId="13">
-    <w:abstractNumId w:val="35"/>
+    <w:abstractNumId w:val="36"/>
   </w:num>
   <w:num w:numId="14">
     <w:abstractNumId w:val="4"/>
   </w:num>
   <w:num w:numId="15">
-    <w:abstractNumId w:val="21"/>
+    <w:abstractNumId w:val="22"/>
   </w:num>
   <w:num w:numId="16">
     <w:abstractNumId w:val="17"/>
   </w:num>
   <w:num w:numId="17">
-    <w:abstractNumId w:val="18"/>
+    <w:abstractNumId w:val="19"/>
   </w:num>
   <w:num w:numId="18">
     <w:abstractNumId w:val="3"/>
@@ -29637,40 +29739,40 @@
     <w:abstractNumId w:val="7"/>
   </w:num>
   <w:num w:numId="20">
-    <w:abstractNumId w:val="22"/>
+    <w:abstractNumId w:val="23"/>
   </w:num>
   <w:num w:numId="21">
     <w:abstractNumId w:val="13"/>
   </w:num>
   <w:num w:numId="22">
-    <w:abstractNumId w:val="25"/>
+    <w:abstractNumId w:val="26"/>
   </w:num>
   <w:num w:numId="23">
-    <w:abstractNumId w:val="42"/>
+    <w:abstractNumId w:val="43"/>
   </w:num>
   <w:num w:numId="24">
     <w:abstractNumId w:val="10"/>
   </w:num>
   <w:num w:numId="25">
-    <w:abstractNumId w:val="36"/>
+    <w:abstractNumId w:val="37"/>
   </w:num>
   <w:num w:numId="26">
-    <w:abstractNumId w:val="28"/>
+    <w:abstractNumId w:val="29"/>
   </w:num>
   <w:num w:numId="27">
     <w:abstractNumId w:val="1"/>
   </w:num>
   <w:num w:numId="28">
-    <w:abstractNumId w:val="41"/>
+    <w:abstractNumId w:val="42"/>
   </w:num>
   <w:num w:numId="29">
-    <w:abstractNumId w:val="30"/>
+    <w:abstractNumId w:val="31"/>
   </w:num>
   <w:num w:numId="30">
     <w:abstractNumId w:val="9"/>
   </w:num>
   <w:num w:numId="31">
-    <w:abstractNumId w:val="32"/>
+    <w:abstractNumId w:val="33"/>
   </w:num>
   <w:num w:numId="32">
     <w:abstractNumId w:val="2"/>
@@ -29679,10 +29781,10 @@
     <w:abstractNumId w:val="14"/>
   </w:num>
   <w:num w:numId="34">
-    <w:abstractNumId w:val="19"/>
+    <w:abstractNumId w:val="20"/>
   </w:num>
   <w:num w:numId="35">
-    <w:abstractNumId w:val="38"/>
+    <w:abstractNumId w:val="39"/>
   </w:num>
   <w:num w:numId="36">
     <w:abstractNumId w:val="5"/>
@@ -29691,13 +29793,13 @@
     <w:abstractNumId w:val="16"/>
   </w:num>
   <w:num w:numId="38">
-    <w:abstractNumId w:val="37"/>
+    <w:abstractNumId w:val="38"/>
   </w:num>
   <w:num w:numId="39">
-    <w:abstractNumId w:val="27"/>
+    <w:abstractNumId w:val="28"/>
   </w:num>
   <w:num w:numId="40">
-    <w:abstractNumId w:val="29"/>
+    <w:abstractNumId w:val="30"/>
   </w:num>
   <w:num w:numId="41">
     <w:abstractNumId w:val="12"/>
@@ -29706,10 +29808,13 @@
     <w:abstractNumId w:val="0"/>
   </w:num>
   <w:num w:numId="43">
-    <w:abstractNumId w:val="31"/>
+    <w:abstractNumId w:val="32"/>
   </w:num>
   <w:num w:numId="44">
     <w:abstractNumId w:val="15"/>
+  </w:num>
+  <w:num w:numId="45">
+    <w:abstractNumId w:val="18"/>
   </w:num>
 </w:numbering>
 </file>
@@ -32810,6 +32915,30 @@
     <w:name w:val="A51122294C0A4DE18FEA4436AEA17769"/>
     <w:rsid w:val="00575BE9"/>
   </w:style>
+  <w:style w:type="paragraph" w:customStyle="1" w:styleId="E1721FBE9AEA4C3F87C0F1DFD412C6CB">
+    <w:name w:val="E1721FBE9AEA4C3F87C0F1DFD412C6CB"/>
+    <w:rsid w:val="00575BE9"/>
+  </w:style>
+  <w:style w:type="paragraph" w:customStyle="1" w:styleId="BD995447055347D389D7C101B2026CDA">
+    <w:name w:val="BD995447055347D389D7C101B2026CDA"/>
+    <w:rsid w:val="00575BE9"/>
+  </w:style>
+  <w:style w:type="paragraph" w:customStyle="1" w:styleId="A4E267A6B2044D20A9DC10AD646774E8">
+    <w:name w:val="A4E267A6B2044D20A9DC10AD646774E8"/>
+    <w:rsid w:val="00575BE9"/>
+  </w:style>
+  <w:style w:type="paragraph" w:customStyle="1" w:styleId="0E184403D343440D9CAFD44359BA8CEE">
+    <w:name w:val="0E184403D343440D9CAFD44359BA8CEE"/>
+    <w:rsid w:val="00575BE9"/>
+  </w:style>
+  <w:style w:type="paragraph" w:customStyle="1" w:styleId="FCB34F8EC0744FD7B1340FE00905FD24">
+    <w:name w:val="FCB34F8EC0744FD7B1340FE00905FD24"/>
+    <w:rsid w:val="00575BE9"/>
+  </w:style>
+  <w:style w:type="paragraph" w:customStyle="1" w:styleId="EB92899D63AD473082B1EF6D9AA8A51F">
+    <w:name w:val="EB92899D63AD473082B1EF6D9AA8A51F"/>
+    <w:rsid w:val="00575BE9"/>
+  </w:style>
 </w:styles>
 </file>
 

</xml_diff>

<commit_message>
Found some typos in the functional requirements that needed fixing, also copied the FR's into the script header
</commit_message>
<xml_diff>
--- a/docs/00_inventory-preprocessor_inventory_pp.py.docx
+++ b/docs/00_inventory-preprocessor_inventory_pp.py.docx
@@ -1542,20 +1542,6 @@
         </w:rPr>
         <w:t xml:space="preserve">The designation of whether an analyte is a chemical will determine whether the analyte(s) are parsed from the </w:t>
       </w:r>
-      <w:proofErr w:type="spellStart"/>
-      <w:r>
-        <w:rPr>
-          <w:rFonts w:ascii="Arial" w:hAnsi="Arial" w:cs="Arial"/>
-        </w:rPr>
-        <w:t>the</w:t>
-      </w:r>
-      <w:proofErr w:type="spellEnd"/>
-      <w:r>
-        <w:rPr>
-          <w:rFonts w:ascii="Arial" w:hAnsi="Arial" w:cs="Arial"/>
-        </w:rPr>
-        <w:t xml:space="preserve"> </w:t>
-      </w:r>
       <w:r>
         <w:rPr>
           <w:rFonts w:ascii="Arial" w:hAnsi="Arial" w:cs="Arial"/>
@@ -1687,7 +1673,19 @@
         <w:rPr>
           <w:rFonts w:ascii="Arial" w:hAnsi="Arial" w:cs="Arial"/>
         </w:rPr>
-        <w:t>records’ source type (e.g. “Solids” vs “Liquid”) to “Liquid” where the “Inventory Module” has the matching string “entrained” (case-insensitive)</w:t>
+        <w:t>records’ source type (e.g. “Solids” vs “Liquid”) to “Liquid” where the “Inventory Module” has the matching string “entrained</w:t>
+      </w:r>
+      <w:r>
+        <w:rPr>
+          <w:rFonts w:ascii="Arial" w:hAnsi="Arial" w:cs="Arial"/>
+        </w:rPr>
+        <w:t xml:space="preserve"> solids</w:t>
+      </w:r>
+      <w:r>
+        <w:rPr>
+          <w:rFonts w:ascii="Arial" w:hAnsi="Arial" w:cs="Arial"/>
+        </w:rPr>
+        <w:t>” (case-insensitive)</w:t>
       </w:r>
       <w:r>
         <w:rPr>
@@ -2205,7 +2203,19 @@
         <w:rPr>
           <w:rFonts w:ascii="Arial" w:hAnsi="Arial" w:cs="Arial"/>
         </w:rPr>
-        <w:t xml:space="preserve"> if site(s) not been </w:t>
+        <w:t xml:space="preserve"> if site(s)</w:t>
+      </w:r>
+      <w:r>
+        <w:rPr>
+          <w:rFonts w:ascii="Arial" w:hAnsi="Arial" w:cs="Arial"/>
+        </w:rPr>
+        <w:t xml:space="preserve"> has</w:t>
+      </w:r>
+      <w:r>
+        <w:rPr>
+          <w:rFonts w:ascii="Arial" w:hAnsi="Arial" w:cs="Arial"/>
+        </w:rPr>
+        <w:t xml:space="preserve"> not been </w:t>
       </w:r>
       <w:r>
         <w:rPr>
@@ -2624,19 +2634,31 @@
         <w:rPr>
           <w:rFonts w:ascii="Arial" w:hAnsi="Arial" w:cs="Arial"/>
         </w:rPr>
-        <w:t>employed will always round up the final significant digit</w:t>
+        <w:t xml:space="preserve">employed will </w:t>
       </w:r>
       <w:r>
         <w:rPr>
           <w:rFonts w:ascii="Arial" w:hAnsi="Arial" w:cs="Arial"/>
         </w:rPr>
-        <w:t>, always breaking ties in favor of the next-greater number</w:t>
+        <w:t>always break ties in favor of the next-greater number</w:t>
       </w:r>
       <w:r>
         <w:rPr>
           <w:rFonts w:ascii="Arial" w:hAnsi="Arial" w:cs="Arial"/>
         </w:rPr>
-        <w:t xml:space="preserve">. A tolerance of error of “one” is reserved for any given value at the </w:t>
+        <w:t>.</w:t>
+      </w:r>
+      <w:r>
+        <w:rPr>
+          <w:rFonts w:ascii="Arial" w:hAnsi="Arial" w:cs="Arial"/>
+        </w:rPr>
+        <w:t xml:space="preserve"> Otherwise the next closest digit is selected.</w:t>
+      </w:r>
+      <w:r>
+        <w:rPr>
+          <w:rFonts w:ascii="Arial" w:hAnsi="Arial" w:cs="Arial"/>
+        </w:rPr>
+        <w:t xml:space="preserve"> A tolerance of error of “one” is reserved for any given value at the </w:t>
       </w:r>
       <w:r>
         <w:rPr>
@@ -31437,10 +31459,7 @@
               <w:pStyle w:val="Table"/>
             </w:pPr>
             <w:r>
-              <w:t xml:space="preserve">Table </w:t>
-            </w:r>
-            <w:r>
-              <w:t>AT-1</w:t>
+              <w:t>Table AT-1</w:t>
             </w:r>
           </w:p>
           <w:p>
@@ -35862,10 +35881,7 @@
               <w:pStyle w:val="Table"/>
             </w:pPr>
             <w:r>
-              <w:t xml:space="preserve">Table </w:t>
-            </w:r>
-            <w:r>
-              <w:t>AT-2</w:t>
+              <w:t>Table AT-2</w:t>
             </w:r>
           </w:p>
           <w:p>
@@ -37536,10 +37552,7 @@
               <w:pStyle w:val="Table"/>
             </w:pPr>
             <w:r>
-              <w:t xml:space="preserve">Table </w:t>
-            </w:r>
-            <w:r>
-              <w:t>AT-3</w:t>
+              <w:t>Table AT-3</w:t>
             </w:r>
           </w:p>
           <w:p>
@@ -39682,10 +39695,7 @@
               <w:pStyle w:val="Table"/>
             </w:pPr>
             <w:r>
-              <w:t xml:space="preserve">Table </w:t>
-            </w:r>
-            <w:r>
-              <w:t>AT-4</w:t>
+              <w:t>Table AT-4</w:t>
             </w:r>
           </w:p>
           <w:p>
@@ -41062,10 +41072,7 @@
               <w:pStyle w:val="Table"/>
             </w:pPr>
             <w:r>
-              <w:t xml:space="preserve">Table </w:t>
-            </w:r>
-            <w:r>
-              <w:t>AT-5</w:t>
+              <w:t>Table AT-5</w:t>
             </w:r>
           </w:p>
           <w:p>
@@ -42855,10 +42862,7 @@
               <w:pStyle w:val="Table"/>
             </w:pPr>
             <w:r>
-              <w:t xml:space="preserve">Table </w:t>
-            </w:r>
-            <w:r>
-              <w:t>AT-6</w:t>
+              <w:t>Table AT-6</w:t>
             </w:r>
           </w:p>
           <w:p>
@@ -44586,10 +44590,7 @@
               <w:pStyle w:val="Table"/>
             </w:pPr>
             <w:r>
-              <w:t xml:space="preserve">Table </w:t>
-            </w:r>
-            <w:r>
-              <w:t>AT-7</w:t>
+              <w:t>Table AT-7</w:t>
             </w:r>
           </w:p>
           <w:p>
@@ -46556,10 +46557,7 @@
               <w:pStyle w:val="Table"/>
             </w:pPr>
             <w:r>
-              <w:t xml:space="preserve">Table </w:t>
-            </w:r>
-            <w:r>
-              <w:t>AT-8</w:t>
+              <w:t>Table AT-8</w:t>
             </w:r>
           </w:p>
           <w:p>
@@ -56754,6 +56752,7 @@
     <w:rsid w:val="00862A65"/>
     <w:rsid w:val="008911A7"/>
     <w:rsid w:val="008B28BA"/>
+    <w:rsid w:val="00924B75"/>
     <w:rsid w:val="0094491B"/>
     <w:rsid w:val="00995779"/>
     <w:rsid w:val="009B1DE7"/>
@@ -57288,14 +57287,6 @@
     <w:name w:val="8A34BD2B0B1D463DA40EFD1532E26FC8"/>
     <w:rsid w:val="0072006C"/>
   </w:style>
-  <w:style w:type="paragraph" w:customStyle="1" w:styleId="52A8C7EFB6254A2E927EDEA3BA4FB49B">
-    <w:name w:val="52A8C7EFB6254A2E927EDEA3BA4FB49B"/>
-    <w:rsid w:val="006C19CD"/>
-  </w:style>
-  <w:style w:type="paragraph" w:customStyle="1" w:styleId="107DDCD6DE1E4A588BDC67B56D46477C">
-    <w:name w:val="107DDCD6DE1E4A588BDC67B56D46477C"/>
-    <w:rsid w:val="006C19CD"/>
-  </w:style>
   <w:style w:type="paragraph" w:customStyle="1" w:styleId="370097ED6B2E4C4EAD3DE101EEE9E59F">
     <w:name w:val="370097ED6B2E4C4EAD3DE101EEE9E59F"/>
     <w:rsid w:val="006C19CD"/>
@@ -57307,46 +57298,6 @@
   <w:style w:type="paragraph" w:customStyle="1" w:styleId="A727A014C8F644C6AF79ADC79285433B">
     <w:name w:val="A727A014C8F644C6AF79ADC79285433B"/>
     <w:rsid w:val="007879F4"/>
-  </w:style>
-  <w:style w:type="paragraph" w:customStyle="1" w:styleId="61D3A7C9E75B438988A8F02E2BAB6F0D">
-    <w:name w:val="61D3A7C9E75B438988A8F02E2BAB6F0D"/>
-    <w:rsid w:val="00FE3CB5"/>
-  </w:style>
-  <w:style w:type="paragraph" w:customStyle="1" w:styleId="3DFB3593963F445CBDE8108A4241259D">
-    <w:name w:val="3DFB3593963F445CBDE8108A4241259D"/>
-    <w:rsid w:val="00FE3CB5"/>
-  </w:style>
-  <w:style w:type="paragraph" w:customStyle="1" w:styleId="FFE713BA7D544453982DFB37BC6E581F">
-    <w:name w:val="FFE713BA7D544453982DFB37BC6E581F"/>
-    <w:rsid w:val="00FE3CB5"/>
-  </w:style>
-  <w:style w:type="paragraph" w:customStyle="1" w:styleId="A5C504EE8E8641FA8621062632232996">
-    <w:name w:val="A5C504EE8E8641FA8621062632232996"/>
-    <w:rsid w:val="00FE3CB5"/>
-  </w:style>
-  <w:style w:type="paragraph" w:customStyle="1" w:styleId="1850A71C13E14EC89A6C6731D8FF5C72">
-    <w:name w:val="1850A71C13E14EC89A6C6731D8FF5C72"/>
-    <w:rsid w:val="00FE3CB5"/>
-  </w:style>
-  <w:style w:type="paragraph" w:customStyle="1" w:styleId="AAC62F43B762401CB273E9EF0A199F00">
-    <w:name w:val="AAC62F43B762401CB273E9EF0A199F00"/>
-    <w:rsid w:val="00FE3CB5"/>
-  </w:style>
-  <w:style w:type="paragraph" w:customStyle="1" w:styleId="76A3856818734A5E8457ACFF2EEC01E7">
-    <w:name w:val="76A3856818734A5E8457ACFF2EEC01E7"/>
-    <w:rsid w:val="00FE3CB5"/>
-  </w:style>
-  <w:style w:type="paragraph" w:customStyle="1" w:styleId="D01DFCB2DCA84D9A911A3F2703ABEC86">
-    <w:name w:val="D01DFCB2DCA84D9A911A3F2703ABEC86"/>
-    <w:rsid w:val="00FE3CB5"/>
-  </w:style>
-  <w:style w:type="paragraph" w:customStyle="1" w:styleId="66FFCC62C5074E448537723115D35FE5">
-    <w:name w:val="66FFCC62C5074E448537723115D35FE5"/>
-    <w:rsid w:val="00FE3CB5"/>
-  </w:style>
-  <w:style w:type="paragraph" w:customStyle="1" w:styleId="C1352AE7762E479686C307B963EAA1F3">
-    <w:name w:val="C1352AE7762E479686C307B963EAA1F3"/>
-    <w:rsid w:val="00FE3CB5"/>
   </w:style>
   <w:style w:type="paragraph" w:customStyle="1" w:styleId="32C90DF9CE434571ACD8087902777291">
     <w:name w:val="32C90DF9CE434571ACD8087902777291"/>
@@ -57918,25 +57869,6 @@
 </file>
 
 <file path=customXml/item1.xml><?xml version="1.0" encoding="utf-8"?>
-<b:Sources xmlns:b="http://schemas.openxmlformats.org/officeDocument/2006/bibliography" xmlns="http://schemas.openxmlformats.org/officeDocument/2006/bibliography" SelectedStyle="\APASixthEditionOfficeOnline.xsl" StyleName="APA" Version="6"/>
-</file>
-
-<file path=customXml/item2.xml><?xml version="1.0" encoding="utf-8"?>
-<p:properties xmlns:p="http://schemas.microsoft.com/office/2006/metadata/properties" xmlns:xsi="http://www.w3.org/2001/XMLSchema-instance" xmlns:pc="http://schemas.microsoft.com/office/infopath/2007/PartnerControls">
-  <documentManagement/>
-</p:properties>
-</file>
-
-<file path=customXml/item3.xml><?xml version="1.0" encoding="utf-8"?>
-<?mso-contentType ?>
-<FormTemplates xmlns="http://schemas.microsoft.com/sharepoint/v3/contenttype/forms">
-  <Display>DocumentLibraryForm</Display>
-  <Edit>DocumentLibraryForm</Edit>
-  <New>DocumentLibraryForm</New>
-</FormTemplates>
-</file>
-
-<file path=customXml/item4.xml><?xml version="1.0" encoding="utf-8"?>
 <ct:contentTypeSchema xmlns:ct="http://schemas.microsoft.com/office/2006/metadata/contentType" xmlns:ma="http://schemas.microsoft.com/office/2006/metadata/properties/metaAttributes" ct:_="" ma:_="" ma:contentTypeName="Document" ma:contentTypeID="0x010100092ED8BFBE6B3A4EA77F2F6C3B7D5F03" ma:contentTypeVersion="8" ma:contentTypeDescription="Create a new document." ma:contentTypeScope="" ma:versionID="796696fc8e9b9101acb13fc7b732803f">
   <xsd:schema xmlns:xsd="http://www.w3.org/2001/XMLSchema" xmlns:xs="http://www.w3.org/2001/XMLSchema" xmlns:p="http://schemas.microsoft.com/office/2006/metadata/properties" xmlns:ns2="786b8faf-106f-4958-a2b4-f779ae144ea5" targetNamespace="http://schemas.microsoft.com/office/2006/metadata/properties" ma:root="true" ma:fieldsID="7e5bcc9bcf80405593e224788f38d223" ns2:_="">
     <xsd:import namespace="786b8faf-106f-4958-a2b4-f779ae144ea5"/>
@@ -58108,32 +58040,26 @@
 </ct:contentTypeSchema>
 </file>
 
-<file path=customXml/itemProps1.xml><?xml version="1.0" encoding="utf-8"?>
-<ds:datastoreItem xmlns:ds="http://schemas.openxmlformats.org/officeDocument/2006/customXml" ds:itemID="{6A634BC2-6242-4419-A29C-A9CB7CE157C0}">
-  <ds:schemaRefs>
-    <ds:schemaRef ds:uri="http://schemas.openxmlformats.org/officeDocument/2006/bibliography"/>
-  </ds:schemaRefs>
-</ds:datastoreItem>
+<file path=customXml/item2.xml><?xml version="1.0" encoding="utf-8"?>
+<?mso-contentType ?>
+<FormTemplates xmlns="http://schemas.microsoft.com/sharepoint/v3/contenttype/forms">
+  <Display>DocumentLibraryForm</Display>
+  <Edit>DocumentLibraryForm</Edit>
+  <New>DocumentLibraryForm</New>
+</FormTemplates>
 </file>
 
-<file path=customXml/itemProps2.xml><?xml version="1.0" encoding="utf-8"?>
-<ds:datastoreItem xmlns:ds="http://schemas.openxmlformats.org/officeDocument/2006/customXml" ds:itemID="{E06CAFCD-6133-4BF3-A671-56544DC9D586}">
-  <ds:schemaRefs>
-    <ds:schemaRef ds:uri="http://schemas.microsoft.com/office/2006/metadata/properties"/>
-    <ds:schemaRef ds:uri="http://schemas.microsoft.com/office/infopath/2007/PartnerControls"/>
-  </ds:schemaRefs>
-</ds:datastoreItem>
+<file path=customXml/item3.xml><?xml version="1.0" encoding="utf-8"?>
+<p:properties xmlns:p="http://schemas.microsoft.com/office/2006/metadata/properties" xmlns:xsi="http://www.w3.org/2001/XMLSchema-instance" xmlns:pc="http://schemas.microsoft.com/office/infopath/2007/PartnerControls">
+  <documentManagement/>
+</p:properties>
 </file>
 
-<file path=customXml/itemProps3.xml><?xml version="1.0" encoding="utf-8"?>
-<ds:datastoreItem xmlns:ds="http://schemas.openxmlformats.org/officeDocument/2006/customXml" ds:itemID="{8D42678C-F8F3-49FD-9D71-B1240709B3FD}">
-  <ds:schemaRefs>
-    <ds:schemaRef ds:uri="http://schemas.microsoft.com/sharepoint/v3/contenttype/forms"/>
-  </ds:schemaRefs>
-</ds:datastoreItem>
+<file path=customXml/item4.xml><?xml version="1.0" encoding="utf-8"?>
+<b:Sources xmlns:b="http://schemas.openxmlformats.org/officeDocument/2006/bibliography" xmlns="http://schemas.openxmlformats.org/officeDocument/2006/bibliography" SelectedStyle="\APASixthEditionOfficeOnline.xsl" StyleName="APA" Version="6"/>
 </file>
 
-<file path=customXml/itemProps4.xml><?xml version="1.0" encoding="utf-8"?>
+<file path=customXml/itemProps1.xml><?xml version="1.0" encoding="utf-8"?>
 <ds:datastoreItem xmlns:ds="http://schemas.openxmlformats.org/officeDocument/2006/customXml" ds:itemID="{1FAACE68-BB26-42D3-BF86-4B60A8669896}">
   <ds:schemaRefs>
     <ds:schemaRef ds:uri="http://schemas.microsoft.com/office/2006/metadata/contentType"/>
@@ -58149,4 +58075,29 @@
     <ds:schemaRef ds:uri="http://schemas.microsoft.com/internal/obd"/>
   </ds:schemaRefs>
 </ds:datastoreItem>
+</file>
+
+<file path=customXml/itemProps2.xml><?xml version="1.0" encoding="utf-8"?>
+<ds:datastoreItem xmlns:ds="http://schemas.openxmlformats.org/officeDocument/2006/customXml" ds:itemID="{8D42678C-F8F3-49FD-9D71-B1240709B3FD}">
+  <ds:schemaRefs>
+    <ds:schemaRef ds:uri="http://schemas.microsoft.com/sharepoint/v3/contenttype/forms"/>
+  </ds:schemaRefs>
+</ds:datastoreItem>
+</file>
+
+<file path=customXml/itemProps3.xml><?xml version="1.0" encoding="utf-8"?>
+<ds:datastoreItem xmlns:ds="http://schemas.openxmlformats.org/officeDocument/2006/customXml" ds:itemID="{E06CAFCD-6133-4BF3-A671-56544DC9D586}">
+  <ds:schemaRefs>
+    <ds:schemaRef ds:uri="http://schemas.microsoft.com/office/2006/metadata/properties"/>
+    <ds:schemaRef ds:uri="http://schemas.microsoft.com/office/infopath/2007/PartnerControls"/>
+  </ds:schemaRefs>
+</ds:datastoreItem>
+</file>
+
+<file path=customXml/itemProps4.xml><?xml version="1.0" encoding="utf-8"?>
+<ds:datastoreItem xmlns:ds="http://schemas.openxmlformats.org/officeDocument/2006/customXml" ds:itemID="{6A634BC2-6242-4419-A29C-A9CB7CE157C0}">
+  <ds:schemaRefs>
+    <ds:schemaRef ds:uri="http://schemas.openxmlformats.org/officeDocument/2006/bibliography"/>
+  </ds:schemaRefs>
+</ds:datastoreItem>
 </file>
</xml_diff>

<commit_message>
Backing up changes made to the document
</commit_message>
<xml_diff>
--- a/docs/00_inventory-preprocessor_inventory_pp.py.docx
+++ b/docs/00_inventory-preprocessor_inventory_pp.py.docx
@@ -2640,7 +2640,19 @@
         <w:rPr>
           <w:rFonts w:ascii="Arial" w:hAnsi="Arial" w:cs="Arial"/>
         </w:rPr>
-        <w:t>always break ties in favor of the next-greater number</w:t>
+        <w:t>always break ties in favor of the next-greate</w:t>
+      </w:r>
+      <w:r>
+        <w:rPr>
+          <w:rFonts w:ascii="Arial" w:hAnsi="Arial" w:cs="Arial"/>
+        </w:rPr>
+        <w:t>st</w:t>
+      </w:r>
+      <w:r>
+        <w:rPr>
+          <w:rFonts w:ascii="Arial" w:hAnsi="Arial" w:cs="Arial"/>
+        </w:rPr>
+        <w:t xml:space="preserve"> number</w:t>
       </w:r>
       <w:r>
         <w:rPr>

</xml_diff>

<commit_message>
Sara Lindberg found a typo in AT-1 Step 15, I copied the correction, she will also make the change in her copy
</commit_message>
<xml_diff>
--- a/docs/00_inventory-preprocessor_inventory_pp.py.docx
+++ b/docs/00_inventory-preprocessor_inventory_pp.py.docx
@@ -47,6 +47,7 @@
           <w:dataBinding w:prefixMappings="xmlns:ns0='http://purl.org/dc/elements/1.1/' xmlns:ns1='http://schemas.openxmlformats.org/package/2006/metadata/core-properties' " w:xpath="/ns1:coreProperties[1]/ns1:keywords[1]" w:storeItemID="{6C3C8BC8-F283-45AE-878A-BAB7291924A1}"/>
           <w:text/>
         </w:sdtPr>
+        <w:sdtEndPr/>
         <w:sdtContent>
           <w:r>
             <w:rPr>
@@ -207,6 +208,7 @@
           <w:dataBinding w:prefixMappings="xmlns:ns0='http://purl.org/dc/elements/1.1/' xmlns:ns1='http://schemas.openxmlformats.org/package/2006/metadata/core-properties' " w:xpath="/ns1:coreProperties[1]/ns1:keywords[1]" w:storeItemID="{6C3C8BC8-F283-45AE-878A-BAB7291924A1}"/>
           <w:text/>
         </w:sdtPr>
+        <w:sdtEndPr/>
         <w:sdtContent>
           <w:r>
             <w:rPr>
@@ -741,6 +743,7 @@
           <w:dataBinding w:prefixMappings="xmlns:ns0='http://purl.org/dc/elements/1.1/' xmlns:ns1='http://schemas.openxmlformats.org/package/2006/metadata/core-properties' " w:xpath="/ns1:coreProperties[1]/ns1:keywords[1]" w:storeItemID="{6C3C8BC8-F283-45AE-878A-BAB7291924A1}"/>
           <w:text/>
         </w:sdtPr>
+        <w:sdtEndPr/>
         <w:sdtContent>
           <w:r>
             <w:rPr>
@@ -3009,6 +3012,7 @@
           <w:dataBinding w:prefixMappings="xmlns:ns0='http://purl.org/dc/elements/1.1/' xmlns:ns1='http://schemas.openxmlformats.org/package/2006/metadata/core-properties' " w:xpath="/ns1:coreProperties[1]/ns1:keywords[1]" w:storeItemID="{6C3C8BC8-F283-45AE-878A-BAB7291924A1}"/>
           <w:text/>
         </w:sdtPr>
+        <w:sdtEndPr/>
         <w:sdtContent>
           <w:r>
             <w:rPr>
@@ -3313,11 +3317,21 @@
             <w:r>
               <w:t xml:space="preserve">Table </w:t>
             </w:r>
-            <w:fldSimple w:instr=" SEQ Table \* ARABIC ">
-              <w:r>
-                <w:t>1</w:t>
-              </w:r>
-            </w:fldSimple>
+            <w:r>
+              <w:fldChar w:fldCharType="begin"/>
+            </w:r>
+            <w:r>
+              <w:instrText xml:space="preserve"> SEQ Table \* ARABIC </w:instrText>
+            </w:r>
+            <w:r>
+              <w:fldChar w:fldCharType="separate"/>
+            </w:r>
+            <w:r>
+              <w:t>1</w:t>
+            </w:r>
+            <w:r>
+              <w:fldChar w:fldCharType="end"/>
+            </w:r>
           </w:p>
           <w:p>
             <w:pPr>
@@ -6723,6 +6737,7 @@
           <w:dataBinding w:prefixMappings="xmlns:ns0='http://purl.org/dc/elements/1.1/' xmlns:ns1='http://schemas.openxmlformats.org/package/2006/metadata/core-properties' " w:xpath="/ns1:coreProperties[1]/ns1:keywords[1]" w:storeItemID="{6C3C8BC8-F283-45AE-878A-BAB7291924A1}"/>
           <w:text/>
         </w:sdtPr>
+        <w:sdtEndPr/>
         <w:sdtContent>
           <w:r>
             <w:rPr>
@@ -6767,6 +6782,7 @@
           <w:dataBinding w:prefixMappings="xmlns:ns0='http://purl.org/dc/elements/1.1/' xmlns:ns1='http://schemas.openxmlformats.org/package/2006/metadata/core-properties' " w:xpath="/ns1:coreProperties[1]/ns1:keywords[1]" w:storeItemID="{6C3C8BC8-F283-45AE-878A-BAB7291924A1}"/>
           <w:text/>
         </w:sdtPr>
+        <w:sdtEndPr/>
         <w:sdtContent>
           <w:r>
             <w:rPr>
@@ -6825,6 +6841,7 @@
           <w:dataBinding w:prefixMappings="xmlns:ns0='http://purl.org/dc/elements/1.1/' xmlns:ns1='http://schemas.openxmlformats.org/package/2006/metadata/core-properties' " w:xpath="/ns1:coreProperties[1]/ns1:keywords[1]" w:storeItemID="{6C3C8BC8-F283-45AE-878A-BAB7291924A1}"/>
           <w:text/>
         </w:sdtPr>
+        <w:sdtEndPr/>
         <w:sdtContent>
           <w:r>
             <w:rPr>
@@ -6959,6 +6976,7 @@
           <w:dataBinding w:prefixMappings="xmlns:ns0='http://purl.org/dc/elements/1.1/' xmlns:ns1='http://schemas.openxmlformats.org/package/2006/metadata/core-properties' " w:xpath="/ns1:coreProperties[1]/ns1:keywords[1]" w:storeItemID="{6C3C8BC8-F283-45AE-878A-BAB7291924A1}"/>
           <w:text/>
         </w:sdtPr>
+        <w:sdtEndPr/>
         <w:sdtContent>
           <w:r>
             <w:rPr>
@@ -7138,6 +7156,7 @@
           <w:dataBinding w:prefixMappings="xmlns:ns0='http://purl.org/dc/elements/1.1/' xmlns:ns1='http://schemas.openxmlformats.org/package/2006/metadata/core-properties' " w:xpath="/ns1:coreProperties[1]/ns1:keywords[1]" w:storeItemID="{6C3C8BC8-F283-45AE-878A-BAB7291924A1}"/>
           <w:text/>
         </w:sdtPr>
+        <w:sdtEndPr/>
         <w:sdtContent>
           <w:r>
             <w:rPr>
@@ -7330,6 +7349,7 @@
           <w:dataBinding w:prefixMappings="xmlns:ns0='http://purl.org/dc/elements/1.1/' xmlns:ns1='http://schemas.openxmlformats.org/package/2006/metadata/core-properties' " w:xpath="/ns1:coreProperties[1]/ns1:keywords[1]" w:storeItemID="{6C3C8BC8-F283-45AE-878A-BAB7291924A1}"/>
           <w:text/>
         </w:sdtPr>
+        <w:sdtEndPr/>
         <w:sdtContent>
           <w:r>
             <w:rPr>
@@ -7464,6 +7484,7 @@
           <w:dataBinding w:prefixMappings="xmlns:ns0='http://purl.org/dc/elements/1.1/' xmlns:ns1='http://schemas.openxmlformats.org/package/2006/metadata/core-properties' " w:xpath="/ns1:coreProperties[1]/ns1:keywords[1]" w:storeItemID="{6C3C8BC8-F283-45AE-878A-BAB7291924A1}"/>
           <w:text/>
         </w:sdtPr>
+        <w:sdtEndPr/>
         <w:sdtContent>
           <w:r>
             <w:rPr>
@@ -8023,6 +8044,7 @@
           <w:dataBinding w:prefixMappings="xmlns:ns0='http://purl.org/dc/elements/1.1/' xmlns:ns1='http://schemas.openxmlformats.org/package/2006/metadata/core-properties' " w:xpath="/ns1:coreProperties[1]/ns1:keywords[1]" w:storeItemID="{6C3C8BC8-F283-45AE-878A-BAB7291924A1}"/>
           <w:text/>
         </w:sdtPr>
+        <w:sdtEndPr/>
         <w:sdtContent>
           <w:r>
             <w:rPr>
@@ -8149,14 +8171,27 @@
             <w:r>
               <w:t xml:space="preserve">Table </w:t>
             </w:r>
-            <w:fldSimple w:instr=" SEQ Table \* ARABIC ">
-              <w:r>
-                <w:rPr>
-                  <w:noProof/>
-                </w:rPr>
-                <w:t>2</w:t>
-              </w:r>
-            </w:fldSimple>
+            <w:r>
+              <w:fldChar w:fldCharType="begin"/>
+            </w:r>
+            <w:r>
+              <w:instrText xml:space="preserve"> SEQ Table \* ARABIC </w:instrText>
+            </w:r>
+            <w:r>
+              <w:fldChar w:fldCharType="separate"/>
+            </w:r>
+            <w:r>
+              <w:rPr>
+                <w:noProof/>
+              </w:rPr>
+              <w:t>2</w:t>
+            </w:r>
+            <w:r>
+              <w:rPr>
+                <w:noProof/>
+              </w:rPr>
+              <w:fldChar w:fldCharType="end"/>
+            </w:r>
             <w:bookmarkEnd w:id="5"/>
           </w:p>
           <w:p>
@@ -8539,6 +8574,7 @@
                 <w:dataBinding w:prefixMappings="xmlns:ns0='http://purl.org/dc/elements/1.1/' xmlns:ns1='http://schemas.openxmlformats.org/package/2006/metadata/core-properties' " w:xpath="/ns1:coreProperties[1]/ns1:keywords[1]" w:storeItemID="{6C3C8BC8-F283-45AE-878A-BAB7291924A1}"/>
                 <w:text/>
               </w:sdtPr>
+              <w:sdtEndPr/>
               <w:sdtContent>
                 <w:r>
                   <w:rPr>
@@ -8685,6 +8721,7 @@
                 <w:dataBinding w:prefixMappings="xmlns:ns0='http://purl.org/dc/elements/1.1/' xmlns:ns1='http://schemas.openxmlformats.org/package/2006/metadata/core-properties' " w:xpath="/ns1:coreProperties[1]/ns1:keywords[1]" w:storeItemID="{6C3C8BC8-F283-45AE-878A-BAB7291924A1}"/>
                 <w:text/>
               </w:sdtPr>
+              <w:sdtEndPr/>
               <w:sdtContent>
                 <w:r>
                   <w:rPr>
@@ -8846,6 +8883,7 @@
                 <w:dataBinding w:prefixMappings="xmlns:ns0='http://purl.org/dc/elements/1.1/' xmlns:ns1='http://schemas.openxmlformats.org/package/2006/metadata/core-properties' " w:xpath="/ns1:coreProperties[1]/ns1:keywords[1]" w:storeItemID="{6C3C8BC8-F283-45AE-878A-BAB7291924A1}"/>
                 <w:text/>
               </w:sdtPr>
+              <w:sdtEndPr/>
               <w:sdtContent>
                 <w:r>
                   <w:rPr>
@@ -8993,6 +9031,7 @@
                 <w:dataBinding w:prefixMappings="xmlns:ns0='http://purl.org/dc/elements/1.1/' xmlns:ns1='http://schemas.openxmlformats.org/package/2006/metadata/core-properties' " w:xpath="/ns1:coreProperties[1]/ns1:keywords[1]" w:storeItemID="{6C3C8BC8-F283-45AE-878A-BAB7291924A1}"/>
                 <w:text/>
               </w:sdtPr>
+              <w:sdtEndPr/>
               <w:sdtContent>
                 <w:r>
                   <w:rPr>
@@ -9153,6 +9192,7 @@
                 <w:dataBinding w:prefixMappings="xmlns:ns0='http://purl.org/dc/elements/1.1/' xmlns:ns1='http://schemas.openxmlformats.org/package/2006/metadata/core-properties' " w:xpath="/ns1:coreProperties[1]/ns1:keywords[1]" w:storeItemID="{6C3C8BC8-F283-45AE-878A-BAB7291924A1}"/>
                 <w:text/>
               </w:sdtPr>
+              <w:sdtEndPr/>
               <w:sdtContent>
                 <w:r>
                   <w:rPr>
@@ -9299,6 +9339,7 @@
                 <w:dataBinding w:prefixMappings="xmlns:ns0='http://purl.org/dc/elements/1.1/' xmlns:ns1='http://schemas.openxmlformats.org/package/2006/metadata/core-properties' " w:xpath="/ns1:coreProperties[1]/ns1:keywords[1]" w:storeItemID="{6C3C8BC8-F283-45AE-878A-BAB7291924A1}"/>
                 <w:text/>
               </w:sdtPr>
+              <w:sdtEndPr/>
               <w:sdtContent>
                 <w:r>
                   <w:rPr>
@@ -9445,6 +9486,7 @@
                 <w:dataBinding w:prefixMappings="xmlns:ns0='http://purl.org/dc/elements/1.1/' xmlns:ns1='http://schemas.openxmlformats.org/package/2006/metadata/core-properties' " w:xpath="/ns1:coreProperties[1]/ns1:keywords[1]" w:storeItemID="{6C3C8BC8-F283-45AE-878A-BAB7291924A1}"/>
                 <w:text/>
               </w:sdtPr>
+              <w:sdtEndPr/>
               <w:sdtContent>
                 <w:r>
                   <w:rPr>
@@ -9591,6 +9633,7 @@
                 <w:dataBinding w:prefixMappings="xmlns:ns0='http://purl.org/dc/elements/1.1/' xmlns:ns1='http://schemas.openxmlformats.org/package/2006/metadata/core-properties' " w:xpath="/ns1:coreProperties[1]/ns1:keywords[1]" w:storeItemID="{6C3C8BC8-F283-45AE-878A-BAB7291924A1}"/>
                 <w:text/>
               </w:sdtPr>
+              <w:sdtEndPr/>
               <w:sdtContent>
                 <w:r>
                   <w:rPr>
@@ -9746,6 +9789,7 @@
                 <w:dataBinding w:prefixMappings="xmlns:ns0='http://purl.org/dc/elements/1.1/' xmlns:ns1='http://schemas.openxmlformats.org/package/2006/metadata/core-properties' " w:xpath="/ns1:coreProperties[1]/ns1:keywords[1]" w:storeItemID="{6C3C8BC8-F283-45AE-878A-BAB7291924A1}"/>
                 <w:text/>
               </w:sdtPr>
+              <w:sdtEndPr/>
               <w:sdtContent>
                 <w:r>
                   <w:rPr>
@@ -9934,6 +9978,7 @@
                 <w:dataBinding w:prefixMappings="xmlns:ns0='http://purl.org/dc/elements/1.1/' xmlns:ns1='http://schemas.openxmlformats.org/package/2006/metadata/core-properties' " w:xpath="/ns1:coreProperties[1]/ns1:keywords[1]" w:storeItemID="{6C3C8BC8-F283-45AE-878A-BAB7291924A1}"/>
                 <w:text/>
               </w:sdtPr>
+              <w:sdtEndPr/>
               <w:sdtContent>
                 <w:r>
                   <w:rPr>
@@ -10073,6 +10118,7 @@
                 <w:dataBinding w:prefixMappings="xmlns:ns0='http://purl.org/dc/elements/1.1/' xmlns:ns1='http://schemas.openxmlformats.org/package/2006/metadata/core-properties' " w:xpath="/ns1:coreProperties[1]/ns1:keywords[1]" w:storeItemID="{6C3C8BC8-F283-45AE-878A-BAB7291924A1}"/>
                 <w:text/>
               </w:sdtPr>
+              <w:sdtEndPr/>
               <w:sdtContent>
                 <w:r>
                   <w:rPr>
@@ -10212,6 +10258,7 @@
                 <w:dataBinding w:prefixMappings="xmlns:ns0='http://purl.org/dc/elements/1.1/' xmlns:ns1='http://schemas.openxmlformats.org/package/2006/metadata/core-properties' " w:xpath="/ns1:coreProperties[1]/ns1:keywords[1]" w:storeItemID="{6C3C8BC8-F283-45AE-878A-BAB7291924A1}"/>
                 <w:text/>
               </w:sdtPr>
+              <w:sdtEndPr/>
               <w:sdtContent>
                 <w:r>
                   <w:rPr>
@@ -10358,6 +10405,7 @@
                 <w:dataBinding w:prefixMappings="xmlns:ns0='http://purl.org/dc/elements/1.1/' xmlns:ns1='http://schemas.openxmlformats.org/package/2006/metadata/core-properties' " w:xpath="/ns1:coreProperties[1]/ns1:keywords[1]" w:storeItemID="{6C3C8BC8-F283-45AE-878A-BAB7291924A1}"/>
                 <w:text/>
               </w:sdtPr>
+              <w:sdtEndPr/>
               <w:sdtContent>
                 <w:r>
                   <w:rPr>
@@ -10501,6 +10549,7 @@
           <w:dataBinding w:prefixMappings="xmlns:ns0='http://purl.org/dc/elements/1.1/' xmlns:ns1='http://schemas.openxmlformats.org/package/2006/metadata/core-properties' " w:xpath="/ns1:coreProperties[1]/ns1:keywords[1]" w:storeItemID="{6C3C8BC8-F283-45AE-878A-BAB7291924A1}"/>
           <w:text/>
         </w:sdtPr>
+        <w:sdtEndPr/>
         <w:sdtContent>
           <w:r>
             <w:rPr>
@@ -10607,6 +10656,7 @@
           <w:dataBinding w:prefixMappings="xmlns:ns0='http://purl.org/dc/elements/1.1/' xmlns:ns1='http://schemas.openxmlformats.org/package/2006/metadata/core-properties' " w:xpath="/ns1:coreProperties[1]/ns1:keywords[1]" w:storeItemID="{6C3C8BC8-F283-45AE-878A-BAB7291924A1}"/>
           <w:text/>
         </w:sdtPr>
+        <w:sdtEndPr/>
         <w:sdtContent>
           <w:r>
             <w:rPr>
@@ -10707,14 +10757,27 @@
             <w:r>
               <w:t xml:space="preserve">Table </w:t>
             </w:r>
-            <w:fldSimple w:instr=" SEQ Table \* ARABIC ">
-              <w:r>
-                <w:rPr>
-                  <w:noProof/>
-                </w:rPr>
-                <w:t>3</w:t>
-              </w:r>
-            </w:fldSimple>
+            <w:r>
+              <w:fldChar w:fldCharType="begin"/>
+            </w:r>
+            <w:r>
+              <w:instrText xml:space="preserve"> SEQ Table \* ARABIC </w:instrText>
+            </w:r>
+            <w:r>
+              <w:fldChar w:fldCharType="separate"/>
+            </w:r>
+            <w:r>
+              <w:rPr>
+                <w:noProof/>
+              </w:rPr>
+              <w:t>3</w:t>
+            </w:r>
+            <w:r>
+              <w:rPr>
+                <w:noProof/>
+              </w:rPr>
+              <w:fldChar w:fldCharType="end"/>
+            </w:r>
             <w:bookmarkEnd w:id="6"/>
           </w:p>
           <w:p>
@@ -10746,6 +10809,7 @@
                 <w:dataBinding w:prefixMappings="xmlns:ns0='http://purl.org/dc/elements/1.1/' xmlns:ns1='http://schemas.openxmlformats.org/package/2006/metadata/core-properties' " w:xpath="/ns1:coreProperties[1]/ns1:keywords[1]" w:storeItemID="{6C3C8BC8-F283-45AE-878A-BAB7291924A1}"/>
                 <w:text/>
               </w:sdtPr>
+              <w:sdtEndPr/>
               <w:sdtContent>
                 <w:r>
                   <w:rPr>
@@ -10822,6 +10886,7 @@
                 <w:dataBinding w:prefixMappings="xmlns:ns0='http://purl.org/dc/elements/1.1/' xmlns:ns1='http://schemas.openxmlformats.org/package/2006/metadata/core-properties' " w:xpath="/ns1:coreProperties[1]/ns1:keywords[1]" w:storeItemID="{6C3C8BC8-F283-45AE-878A-BAB7291924A1}"/>
                 <w:text/>
               </w:sdtPr>
+              <w:sdtEndPr/>
               <w:sdtContent>
                 <w:r>
                   <w:rPr>
@@ -10896,6 +10961,7 @@
                 <w:dataBinding w:prefixMappings="xmlns:ns0='http://purl.org/dc/elements/1.1/' xmlns:ns1='http://schemas.openxmlformats.org/package/2006/metadata/core-properties' " w:xpath="/ns1:coreProperties[1]/ns1:keywords[1]" w:storeItemID="{6C3C8BC8-F283-45AE-878A-BAB7291924A1}"/>
                 <w:text/>
               </w:sdtPr>
+              <w:sdtEndPr/>
               <w:sdtContent>
                 <w:r>
                   <w:rPr>
@@ -11442,6 +11508,7 @@
                 <w:dataBinding w:prefixMappings="xmlns:ns0='http://purl.org/dc/elements/1.1/' xmlns:ns1='http://schemas.openxmlformats.org/package/2006/metadata/core-properties' " w:xpath="/ns1:coreProperties[1]/ns1:keywords[1]" w:storeItemID="{6C3C8BC8-F283-45AE-878A-BAB7291924A1}"/>
                 <w:text/>
               </w:sdtPr>
+              <w:sdtEndPr/>
               <w:sdtContent>
                 <w:r>
                   <w:rPr>
@@ -11792,14 +11859,27 @@
               <w:lastRenderedPageBreak/>
               <w:t xml:space="preserve">Table </w:t>
             </w:r>
-            <w:fldSimple w:instr=" SEQ Table \* ARABIC ">
-              <w:r>
-                <w:rPr>
-                  <w:noProof/>
-                </w:rPr>
-                <w:t>4</w:t>
-              </w:r>
-            </w:fldSimple>
+            <w:r>
+              <w:fldChar w:fldCharType="begin"/>
+            </w:r>
+            <w:r>
+              <w:instrText xml:space="preserve"> SEQ Table \* ARABIC </w:instrText>
+            </w:r>
+            <w:r>
+              <w:fldChar w:fldCharType="separate"/>
+            </w:r>
+            <w:r>
+              <w:rPr>
+                <w:noProof/>
+              </w:rPr>
+              <w:t>4</w:t>
+            </w:r>
+            <w:r>
+              <w:rPr>
+                <w:noProof/>
+              </w:rPr>
+              <w:fldChar w:fldCharType="end"/>
+            </w:r>
             <w:bookmarkEnd w:id="7"/>
           </w:p>
           <w:p>
@@ -11831,6 +11911,7 @@
                 <w:dataBinding w:prefixMappings="xmlns:ns0='http://purl.org/dc/elements/1.1/' xmlns:ns1='http://schemas.openxmlformats.org/package/2006/metadata/core-properties' " w:xpath="/ns1:coreProperties[1]/ns1:keywords[1]" w:storeItemID="{6C3C8BC8-F283-45AE-878A-BAB7291924A1}"/>
                 <w:text/>
               </w:sdtPr>
+              <w:sdtEndPr/>
               <w:sdtContent>
                 <w:r>
                   <w:rPr>
@@ -11931,6 +12012,7 @@
                 <w:dataBinding w:prefixMappings="xmlns:ns0='http://purl.org/dc/elements/1.1/' xmlns:ns1='http://schemas.openxmlformats.org/package/2006/metadata/core-properties' " w:xpath="/ns1:coreProperties[1]/ns1:keywords[1]" w:storeItemID="{6C3C8BC8-F283-45AE-878A-BAB7291924A1}"/>
                 <w:text/>
               </w:sdtPr>
+              <w:sdtEndPr/>
               <w:sdtContent>
                 <w:r>
                   <w:rPr>
@@ -12005,6 +12087,7 @@
                 <w:dataBinding w:prefixMappings="xmlns:ns0='http://purl.org/dc/elements/1.1/' xmlns:ns1='http://schemas.openxmlformats.org/package/2006/metadata/core-properties' " w:xpath="/ns1:coreProperties[1]/ns1:keywords[1]" w:storeItemID="{6C3C8BC8-F283-45AE-878A-BAB7291924A1}"/>
                 <w:text/>
               </w:sdtPr>
+              <w:sdtEndPr/>
               <w:sdtContent>
                 <w:r>
                   <w:rPr>
@@ -16740,7 +16823,14 @@
                 <w:rFonts w:ascii="Arial" w:hAnsi="Arial"/>
                 <w:sz w:val="20"/>
               </w:rPr>
-              <w:t xml:space="preserve"> in the water, uranium, chromium, nitrate, and cyanide columns</w:t>
+              <w:t xml:space="preserve"> in the water</w:t>
+            </w:r>
+            <w:r>
+              <w:rPr>
+                <w:rFonts w:ascii="Arial" w:hAnsi="Arial"/>
+                <w:sz w:val="20"/>
+              </w:rPr>
+              <w:t xml:space="preserve"> column</w:t>
             </w:r>
           </w:p>
           <w:p>
@@ -16918,14 +17008,27 @@
             <w:r>
               <w:t xml:space="preserve">Table </w:t>
             </w:r>
-            <w:fldSimple w:instr=" SEQ Table \* ARABIC ">
-              <w:r>
-                <w:rPr>
-                  <w:noProof/>
-                </w:rPr>
-                <w:t>5</w:t>
-              </w:r>
-            </w:fldSimple>
+            <w:r>
+              <w:fldChar w:fldCharType="begin"/>
+            </w:r>
+            <w:r>
+              <w:instrText xml:space="preserve"> SEQ Table \* ARABIC </w:instrText>
+            </w:r>
+            <w:r>
+              <w:fldChar w:fldCharType="separate"/>
+            </w:r>
+            <w:r>
+              <w:rPr>
+                <w:noProof/>
+              </w:rPr>
+              <w:t>5</w:t>
+            </w:r>
+            <w:r>
+              <w:rPr>
+                <w:noProof/>
+              </w:rPr>
+              <w:fldChar w:fldCharType="end"/>
+            </w:r>
           </w:p>
           <w:p>
             <w:pPr>
@@ -16956,6 +17059,7 @@
                 <w:dataBinding w:prefixMappings="xmlns:ns0='http://purl.org/dc/elements/1.1/' xmlns:ns1='http://schemas.openxmlformats.org/package/2006/metadata/core-properties' " w:xpath="/ns1:coreProperties[1]/ns1:keywords[1]" w:storeItemID="{6C3C8BC8-F283-45AE-878A-BAB7291924A1}"/>
                 <w:text/>
               </w:sdtPr>
+              <w:sdtEndPr/>
               <w:sdtContent>
                 <w:r>
                   <w:rPr>
@@ -17040,6 +17144,7 @@
                 <w:dataBinding w:prefixMappings="xmlns:ns0='http://purl.org/dc/elements/1.1/' xmlns:ns1='http://schemas.openxmlformats.org/package/2006/metadata/core-properties' " w:xpath="/ns1:coreProperties[1]/ns1:keywords[1]" w:storeItemID="{6C3C8BC8-F283-45AE-878A-BAB7291924A1}"/>
                 <w:text/>
               </w:sdtPr>
+              <w:sdtEndPr/>
               <w:sdtContent>
                 <w:r>
                   <w:rPr>
@@ -17114,6 +17219,7 @@
                 <w:dataBinding w:prefixMappings="xmlns:ns0='http://purl.org/dc/elements/1.1/' xmlns:ns1='http://schemas.openxmlformats.org/package/2006/metadata/core-properties' " w:xpath="/ns1:coreProperties[1]/ns1:keywords[1]" w:storeItemID="{6C3C8BC8-F283-45AE-878A-BAB7291924A1}"/>
                 <w:text/>
               </w:sdtPr>
+              <w:sdtEndPr/>
               <w:sdtContent>
                 <w:r>
                   <w:rPr>
@@ -18019,7 +18125,6 @@
                 <w:rFonts w:ascii="Arial" w:hAnsi="Arial"/>
                 <w:sz w:val="20"/>
               </w:rPr>
-              <w:lastRenderedPageBreak/>
               <w:t>[USER] will be replaced by the user’s username and the ellipsis will be replaced by the full path to the file.</w:t>
             </w:r>
           </w:p>
@@ -18723,38 +18828,45 @@
                 <w:rFonts w:ascii="Arial" w:hAnsi="Arial"/>
                 <w:sz w:val="20"/>
               </w:rPr>
+              <w:t xml:space="preserve">If </w:t>
+            </w:r>
+            <w:proofErr w:type="gramStart"/>
+            <w:r>
+              <w:rPr>
+                <w:rFonts w:ascii="Arial" w:hAnsi="Arial"/>
+                <w:sz w:val="20"/>
+              </w:rPr>
+              <w:t>all of</w:t>
+            </w:r>
+            <w:proofErr w:type="gramEnd"/>
+            <w:r>
+              <w:rPr>
+                <w:rFonts w:ascii="Arial" w:hAnsi="Arial"/>
+                <w:sz w:val="20"/>
+              </w:rPr>
+              <w:t xml:space="preserve"> these </w:t>
+            </w:r>
+            <w:r>
+              <w:rPr>
+                <w:rFonts w:ascii="Arial" w:hAnsi="Arial"/>
+                <w:sz w:val="20"/>
+              </w:rPr>
+              <w:t>values are present as specified, this</w:t>
+            </w:r>
+            <w:r>
+              <w:rPr>
+                <w:rFonts w:ascii="Arial" w:hAnsi="Arial"/>
+                <w:sz w:val="20"/>
+              </w:rPr>
+              <w:t xml:space="preserve">, in conjunction with the </w:t>
+            </w:r>
+            <w:r>
+              <w:rPr>
+                <w:rFonts w:ascii="Arial" w:hAnsi="Arial"/>
+                <w:sz w:val="20"/>
+              </w:rPr>
               <w:lastRenderedPageBreak/>
-              <w:t xml:space="preserve">If </w:t>
-            </w:r>
-            <w:proofErr w:type="gramStart"/>
-            <w:r>
-              <w:rPr>
-                <w:rFonts w:ascii="Arial" w:hAnsi="Arial"/>
-                <w:sz w:val="20"/>
-              </w:rPr>
-              <w:t>all of</w:t>
-            </w:r>
-            <w:proofErr w:type="gramEnd"/>
-            <w:r>
-              <w:rPr>
-                <w:rFonts w:ascii="Arial" w:hAnsi="Arial"/>
-                <w:sz w:val="20"/>
-              </w:rPr>
-              <w:t xml:space="preserve"> these </w:t>
-            </w:r>
-            <w:r>
-              <w:rPr>
-                <w:rFonts w:ascii="Arial" w:hAnsi="Arial"/>
-                <w:sz w:val="20"/>
-              </w:rPr>
-              <w:t>values are present as specified, this</w:t>
-            </w:r>
-            <w:r>
-              <w:rPr>
-                <w:rFonts w:ascii="Arial" w:hAnsi="Arial"/>
-                <w:sz w:val="20"/>
-              </w:rPr>
-              <w:t>, in conjunction with the rest of this acceptance test, satisfies FR-4 and FR-5</w:t>
+              <w:t>rest of this acceptance test, satisfies FR-4 and FR-5</w:t>
             </w:r>
             <w:r>
               <w:rPr>
@@ -18829,14 +18941,27 @@
             <w:r>
               <w:t xml:space="preserve">Table </w:t>
             </w:r>
-            <w:fldSimple w:instr=" SEQ Table \* ARABIC ">
-              <w:r>
-                <w:rPr>
-                  <w:noProof/>
-                </w:rPr>
-                <w:t>6</w:t>
-              </w:r>
-            </w:fldSimple>
+            <w:r>
+              <w:fldChar w:fldCharType="begin"/>
+            </w:r>
+            <w:r>
+              <w:instrText xml:space="preserve"> SEQ Table \* ARABIC </w:instrText>
+            </w:r>
+            <w:r>
+              <w:fldChar w:fldCharType="separate"/>
+            </w:r>
+            <w:r>
+              <w:rPr>
+                <w:noProof/>
+              </w:rPr>
+              <w:t>6</w:t>
+            </w:r>
+            <w:r>
+              <w:rPr>
+                <w:noProof/>
+              </w:rPr>
+              <w:fldChar w:fldCharType="end"/>
+            </w:r>
           </w:p>
           <w:p>
             <w:pPr>
@@ -18867,6 +18992,7 @@
                 <w:dataBinding w:prefixMappings="xmlns:ns0='http://purl.org/dc/elements/1.1/' xmlns:ns1='http://schemas.openxmlformats.org/package/2006/metadata/core-properties' " w:xpath="/ns1:coreProperties[1]/ns1:keywords[1]" w:storeItemID="{6C3C8BC8-F283-45AE-878A-BAB7291924A1}"/>
                 <w:text/>
               </w:sdtPr>
+              <w:sdtEndPr/>
               <w:sdtContent>
                 <w:r>
                   <w:rPr>
@@ -18951,6 +19077,7 @@
                 <w:dataBinding w:prefixMappings="xmlns:ns0='http://purl.org/dc/elements/1.1/' xmlns:ns1='http://schemas.openxmlformats.org/package/2006/metadata/core-properties' " w:xpath="/ns1:coreProperties[1]/ns1:keywords[1]" w:storeItemID="{6C3C8BC8-F283-45AE-878A-BAB7291924A1}"/>
                 <w:text/>
               </w:sdtPr>
+              <w:sdtEndPr/>
               <w:sdtContent>
                 <w:r>
                   <w:rPr>
@@ -19025,6 +19152,7 @@
                 <w:dataBinding w:prefixMappings="xmlns:ns0='http://purl.org/dc/elements/1.1/' xmlns:ns1='http://schemas.openxmlformats.org/package/2006/metadata/core-properties' " w:xpath="/ns1:coreProperties[1]/ns1:keywords[1]" w:storeItemID="{6C3C8BC8-F283-45AE-878A-BAB7291924A1}"/>
                 <w:text/>
               </w:sdtPr>
+              <w:sdtEndPr/>
               <w:sdtContent>
                 <w:r>
                   <w:rPr>
@@ -21190,14 +21318,27 @@
             <w:r>
               <w:t xml:space="preserve">Table </w:t>
             </w:r>
-            <w:fldSimple w:instr=" SEQ Table \* ARABIC ">
-              <w:r>
-                <w:rPr>
-                  <w:noProof/>
-                </w:rPr>
-                <w:t>6</w:t>
-              </w:r>
-            </w:fldSimple>
+            <w:r>
+              <w:fldChar w:fldCharType="begin"/>
+            </w:r>
+            <w:r>
+              <w:instrText xml:space="preserve"> SEQ Table \* ARABIC </w:instrText>
+            </w:r>
+            <w:r>
+              <w:fldChar w:fldCharType="separate"/>
+            </w:r>
+            <w:r>
+              <w:rPr>
+                <w:noProof/>
+              </w:rPr>
+              <w:t>6</w:t>
+            </w:r>
+            <w:r>
+              <w:rPr>
+                <w:noProof/>
+              </w:rPr>
+              <w:fldChar w:fldCharType="end"/>
+            </w:r>
           </w:p>
           <w:p>
             <w:pPr>
@@ -21228,6 +21369,7 @@
                 <w:dataBinding w:prefixMappings="xmlns:ns0='http://purl.org/dc/elements/1.1/' xmlns:ns1='http://schemas.openxmlformats.org/package/2006/metadata/core-properties' " w:xpath="/ns1:coreProperties[1]/ns1:keywords[1]" w:storeItemID="{6C3C8BC8-F283-45AE-878A-BAB7291924A1}"/>
                 <w:text/>
               </w:sdtPr>
+              <w:sdtEndPr/>
               <w:sdtContent>
                 <w:r>
                   <w:rPr>
@@ -21312,6 +21454,7 @@
                 <w:dataBinding w:prefixMappings="xmlns:ns0='http://purl.org/dc/elements/1.1/' xmlns:ns1='http://schemas.openxmlformats.org/package/2006/metadata/core-properties' " w:xpath="/ns1:coreProperties[1]/ns1:keywords[1]" w:storeItemID="{6C3C8BC8-F283-45AE-878A-BAB7291924A1}"/>
                 <w:text/>
               </w:sdtPr>
+              <w:sdtEndPr/>
               <w:sdtContent>
                 <w:r>
                   <w:rPr>
@@ -21386,6 +21529,7 @@
                 <w:dataBinding w:prefixMappings="xmlns:ns0='http://purl.org/dc/elements/1.1/' xmlns:ns1='http://schemas.openxmlformats.org/package/2006/metadata/core-properties' " w:xpath="/ns1:coreProperties[1]/ns1:keywords[1]" w:storeItemID="{6C3C8BC8-F283-45AE-878A-BAB7291924A1}"/>
                 <w:text/>
               </w:sdtPr>
+              <w:sdtEndPr/>
               <w:sdtContent>
                 <w:r>
                   <w:rPr>
@@ -22716,14 +22860,27 @@
               <w:lastRenderedPageBreak/>
               <w:t xml:space="preserve">Table </w:t>
             </w:r>
-            <w:fldSimple w:instr=" SEQ Table \* ARABIC ">
-              <w:r>
-                <w:rPr>
-                  <w:noProof/>
-                </w:rPr>
-                <w:t>8</w:t>
-              </w:r>
-            </w:fldSimple>
+            <w:r>
+              <w:fldChar w:fldCharType="begin"/>
+            </w:r>
+            <w:r>
+              <w:instrText xml:space="preserve"> SEQ Table \* ARABIC </w:instrText>
+            </w:r>
+            <w:r>
+              <w:fldChar w:fldCharType="separate"/>
+            </w:r>
+            <w:r>
+              <w:rPr>
+                <w:noProof/>
+              </w:rPr>
+              <w:t>8</w:t>
+            </w:r>
+            <w:r>
+              <w:rPr>
+                <w:noProof/>
+              </w:rPr>
+              <w:fldChar w:fldCharType="end"/>
+            </w:r>
           </w:p>
           <w:p>
             <w:pPr>
@@ -22754,6 +22911,7 @@
                 <w:dataBinding w:prefixMappings="xmlns:ns0='http://purl.org/dc/elements/1.1/' xmlns:ns1='http://schemas.openxmlformats.org/package/2006/metadata/core-properties' " w:xpath="/ns1:coreProperties[1]/ns1:keywords[1]" w:storeItemID="{6C3C8BC8-F283-45AE-878A-BAB7291924A1}"/>
                 <w:text/>
               </w:sdtPr>
+              <w:sdtEndPr/>
               <w:sdtContent>
                 <w:r>
                   <w:rPr>
@@ -22838,6 +22996,7 @@
                 <w:dataBinding w:prefixMappings="xmlns:ns0='http://purl.org/dc/elements/1.1/' xmlns:ns1='http://schemas.openxmlformats.org/package/2006/metadata/core-properties' " w:xpath="/ns1:coreProperties[1]/ns1:keywords[1]" w:storeItemID="{6C3C8BC8-F283-45AE-878A-BAB7291924A1}"/>
                 <w:text/>
               </w:sdtPr>
+              <w:sdtEndPr/>
               <w:sdtContent>
                 <w:r>
                   <w:rPr>
@@ -22912,6 +23071,7 @@
                 <w:dataBinding w:prefixMappings="xmlns:ns0='http://purl.org/dc/elements/1.1/' xmlns:ns1='http://schemas.openxmlformats.org/package/2006/metadata/core-properties' " w:xpath="/ns1:coreProperties[1]/ns1:keywords[1]" w:storeItemID="{6C3C8BC8-F283-45AE-878A-BAB7291924A1}"/>
                 <w:text/>
               </w:sdtPr>
+              <w:sdtEndPr/>
               <w:sdtContent>
                 <w:r>
                   <w:rPr>
@@ -24672,14 +24832,27 @@
             <w:r>
               <w:t xml:space="preserve">Table </w:t>
             </w:r>
-            <w:fldSimple w:instr=" SEQ Table \* ARABIC ">
-              <w:r>
-                <w:rPr>
-                  <w:noProof/>
-                </w:rPr>
-                <w:t>9</w:t>
-              </w:r>
-            </w:fldSimple>
+            <w:r>
+              <w:fldChar w:fldCharType="begin"/>
+            </w:r>
+            <w:r>
+              <w:instrText xml:space="preserve"> SEQ Table \* ARABIC </w:instrText>
+            </w:r>
+            <w:r>
+              <w:fldChar w:fldCharType="separate"/>
+            </w:r>
+            <w:r>
+              <w:rPr>
+                <w:noProof/>
+              </w:rPr>
+              <w:t>9</w:t>
+            </w:r>
+            <w:r>
+              <w:rPr>
+                <w:noProof/>
+              </w:rPr>
+              <w:fldChar w:fldCharType="end"/>
+            </w:r>
           </w:p>
           <w:p>
             <w:pPr>
@@ -24710,6 +24883,7 @@
                 <w:dataBinding w:prefixMappings="xmlns:ns0='http://purl.org/dc/elements/1.1/' xmlns:ns1='http://schemas.openxmlformats.org/package/2006/metadata/core-properties' " w:xpath="/ns1:coreProperties[1]/ns1:keywords[1]" w:storeItemID="{6C3C8BC8-F283-45AE-878A-BAB7291924A1}"/>
                 <w:text/>
               </w:sdtPr>
+              <w:sdtEndPr/>
               <w:sdtContent>
                 <w:r>
                   <w:rPr>
@@ -24794,6 +24968,7 @@
                 <w:dataBinding w:prefixMappings="xmlns:ns0='http://purl.org/dc/elements/1.1/' xmlns:ns1='http://schemas.openxmlformats.org/package/2006/metadata/core-properties' " w:xpath="/ns1:coreProperties[1]/ns1:keywords[1]" w:storeItemID="{6C3C8BC8-F283-45AE-878A-BAB7291924A1}"/>
                 <w:text/>
               </w:sdtPr>
+              <w:sdtEndPr/>
               <w:sdtContent>
                 <w:r>
                   <w:rPr>
@@ -24868,6 +25043,7 @@
                 <w:dataBinding w:prefixMappings="xmlns:ns0='http://purl.org/dc/elements/1.1/' xmlns:ns1='http://schemas.openxmlformats.org/package/2006/metadata/core-properties' " w:xpath="/ns1:coreProperties[1]/ns1:keywords[1]" w:storeItemID="{6C3C8BC8-F283-45AE-878A-BAB7291924A1}"/>
                 <w:text/>
               </w:sdtPr>
+              <w:sdtEndPr/>
               <w:sdtContent>
                 <w:r>
                   <w:rPr>
@@ -26468,14 +26644,27 @@
             <w:r>
               <w:t xml:space="preserve">Table </w:t>
             </w:r>
-            <w:fldSimple w:instr=" SEQ Table \* ARABIC ">
-              <w:r>
-                <w:rPr>
-                  <w:noProof/>
-                </w:rPr>
-                <w:t>10</w:t>
-              </w:r>
-            </w:fldSimple>
+            <w:r>
+              <w:fldChar w:fldCharType="begin"/>
+            </w:r>
+            <w:r>
+              <w:instrText xml:space="preserve"> SEQ Table \* ARABIC </w:instrText>
+            </w:r>
+            <w:r>
+              <w:fldChar w:fldCharType="separate"/>
+            </w:r>
+            <w:r>
+              <w:rPr>
+                <w:noProof/>
+              </w:rPr>
+              <w:t>10</w:t>
+            </w:r>
+            <w:r>
+              <w:rPr>
+                <w:noProof/>
+              </w:rPr>
+              <w:fldChar w:fldCharType="end"/>
+            </w:r>
           </w:p>
           <w:p>
             <w:pPr>
@@ -26506,6 +26695,7 @@
                 <w:dataBinding w:prefixMappings="xmlns:ns0='http://purl.org/dc/elements/1.1/' xmlns:ns1='http://schemas.openxmlformats.org/package/2006/metadata/core-properties' " w:xpath="/ns1:coreProperties[1]/ns1:keywords[1]" w:storeItemID="{6C3C8BC8-F283-45AE-878A-BAB7291924A1}"/>
                 <w:text/>
               </w:sdtPr>
+              <w:sdtEndPr/>
               <w:sdtContent>
                 <w:r>
                   <w:rPr>
@@ -26590,6 +26780,7 @@
                 <w:dataBinding w:prefixMappings="xmlns:ns0='http://purl.org/dc/elements/1.1/' xmlns:ns1='http://schemas.openxmlformats.org/package/2006/metadata/core-properties' " w:xpath="/ns1:coreProperties[1]/ns1:keywords[1]" w:storeItemID="{6C3C8BC8-F283-45AE-878A-BAB7291924A1}"/>
                 <w:text/>
               </w:sdtPr>
+              <w:sdtEndPr/>
               <w:sdtContent>
                 <w:r>
                   <w:rPr>
@@ -26664,6 +26855,7 @@
                 <w:dataBinding w:prefixMappings="xmlns:ns0='http://purl.org/dc/elements/1.1/' xmlns:ns1='http://schemas.openxmlformats.org/package/2006/metadata/core-properties' " w:xpath="/ns1:coreProperties[1]/ns1:keywords[1]" w:storeItemID="{6C3C8BC8-F283-45AE-878A-BAB7291924A1}"/>
                 <w:text/>
               </w:sdtPr>
+              <w:sdtEndPr/>
               <w:sdtContent>
                 <w:r>
                   <w:rPr>
@@ -28539,14 +28731,27 @@
             <w:r>
               <w:t xml:space="preserve">Table </w:t>
             </w:r>
-            <w:fldSimple w:instr=" SEQ Table \* ARABIC ">
-              <w:r>
-                <w:rPr>
-                  <w:noProof/>
-                </w:rPr>
-                <w:t>11</w:t>
-              </w:r>
-            </w:fldSimple>
+            <w:r>
+              <w:fldChar w:fldCharType="begin"/>
+            </w:r>
+            <w:r>
+              <w:instrText xml:space="preserve"> SEQ Table \* ARABIC </w:instrText>
+            </w:r>
+            <w:r>
+              <w:fldChar w:fldCharType="separate"/>
+            </w:r>
+            <w:r>
+              <w:rPr>
+                <w:noProof/>
+              </w:rPr>
+              <w:t>11</w:t>
+            </w:r>
+            <w:r>
+              <w:rPr>
+                <w:noProof/>
+              </w:rPr>
+              <w:fldChar w:fldCharType="end"/>
+            </w:r>
           </w:p>
           <w:p>
             <w:pPr>
@@ -28577,6 +28782,7 @@
                 <w:dataBinding w:prefixMappings="xmlns:ns0='http://purl.org/dc/elements/1.1/' xmlns:ns1='http://schemas.openxmlformats.org/package/2006/metadata/core-properties' " w:xpath="/ns1:coreProperties[1]/ns1:keywords[1]" w:storeItemID="{6C3C8BC8-F283-45AE-878A-BAB7291924A1}"/>
                 <w:text/>
               </w:sdtPr>
+              <w:sdtEndPr/>
               <w:sdtContent>
                 <w:r>
                   <w:rPr>
@@ -28661,6 +28867,7 @@
                 <w:dataBinding w:prefixMappings="xmlns:ns0='http://purl.org/dc/elements/1.1/' xmlns:ns1='http://schemas.openxmlformats.org/package/2006/metadata/core-properties' " w:xpath="/ns1:coreProperties[1]/ns1:keywords[1]" w:storeItemID="{6C3C8BC8-F283-45AE-878A-BAB7291924A1}"/>
                 <w:text/>
               </w:sdtPr>
+              <w:sdtEndPr/>
               <w:sdtContent>
                 <w:r>
                   <w:rPr>
@@ -28735,6 +28942,7 @@
                 <w:dataBinding w:prefixMappings="xmlns:ns0='http://purl.org/dc/elements/1.1/' xmlns:ns1='http://schemas.openxmlformats.org/package/2006/metadata/core-properties' " w:xpath="/ns1:coreProperties[1]/ns1:keywords[1]" w:storeItemID="{6C3C8BC8-F283-45AE-878A-BAB7291924A1}"/>
                 <w:text/>
               </w:sdtPr>
+              <w:sdtEndPr/>
               <w:sdtContent>
                 <w:r>
                   <w:rPr>
@@ -30872,6 +31080,7 @@
           <w:dataBinding w:prefixMappings="xmlns:ns0='http://purl.org/dc/elements/1.1/' xmlns:ns1='http://schemas.openxmlformats.org/package/2006/metadata/core-properties' " w:xpath="/ns1:coreProperties[1]/ns1:keywords[1]" w:storeItemID="{6C3C8BC8-F283-45AE-878A-BAB7291924A1}"/>
           <w:text/>
         </w:sdtPr>
+        <w:sdtEndPr/>
         <w:sdtContent>
           <w:r>
             <w:rPr>
@@ -31341,14 +31550,27 @@
       <w:r>
         <w:t xml:space="preserve">Appendix </w:t>
       </w:r>
-      <w:fldSimple w:instr=" SEQ Appendix \* ALPHABETIC ">
-        <w:r>
-          <w:rPr>
-            <w:noProof/>
-          </w:rPr>
-          <w:t>A</w:t>
-        </w:r>
-      </w:fldSimple>
+      <w:r>
+        <w:fldChar w:fldCharType="begin"/>
+      </w:r>
+      <w:r>
+        <w:instrText xml:space="preserve"> SEQ Appendix \* ALPHABETIC </w:instrText>
+      </w:r>
+      <w:r>
+        <w:fldChar w:fldCharType="separate"/>
+      </w:r>
+      <w:r>
+        <w:rPr>
+          <w:noProof/>
+        </w:rPr>
+        <w:t>A</w:t>
+      </w:r>
+      <w:r>
+        <w:rPr>
+          <w:noProof/>
+        </w:rPr>
+        <w:fldChar w:fldCharType="end"/>
+      </w:r>
       <w:bookmarkEnd w:id="9"/>
     </w:p>
     <w:p>
@@ -31503,6 +31725,7 @@
                 <w:dataBinding w:prefixMappings="xmlns:ns0='http://purl.org/dc/elements/1.1/' xmlns:ns1='http://schemas.openxmlformats.org/package/2006/metadata/core-properties' " w:xpath="/ns1:coreProperties[1]/ns1:keywords[1]" w:storeItemID="{6C3C8BC8-F283-45AE-878A-BAB7291924A1}"/>
                 <w:text/>
               </w:sdtPr>
+              <w:sdtEndPr/>
               <w:sdtContent>
                 <w:r>
                   <w:rPr>
@@ -31579,6 +31802,7 @@
                 <w:dataBinding w:prefixMappings="xmlns:ns0='http://purl.org/dc/elements/1.1/' xmlns:ns1='http://schemas.openxmlformats.org/package/2006/metadata/core-properties' " w:xpath="/ns1:coreProperties[1]/ns1:keywords[1]" w:storeItemID="{6C3C8BC8-F283-45AE-878A-BAB7291924A1}"/>
                 <w:text/>
               </w:sdtPr>
+              <w:sdtEndPr/>
               <w:sdtContent>
                 <w:r>
                   <w:rPr>
@@ -31653,6 +31877,7 @@
                 <w:dataBinding w:prefixMappings="xmlns:ns0='http://purl.org/dc/elements/1.1/' xmlns:ns1='http://schemas.openxmlformats.org/package/2006/metadata/core-properties' " w:xpath="/ns1:coreProperties[1]/ns1:keywords[1]" w:storeItemID="{6C3C8BC8-F283-45AE-878A-BAB7291924A1}"/>
                 <w:text/>
               </w:sdtPr>
+              <w:sdtEndPr/>
               <w:sdtContent>
                 <w:r>
                   <w:rPr>
@@ -35925,6 +36150,7 @@
                 <w:dataBinding w:prefixMappings="xmlns:ns0='http://purl.org/dc/elements/1.1/' xmlns:ns1='http://schemas.openxmlformats.org/package/2006/metadata/core-properties' " w:xpath="/ns1:coreProperties[1]/ns1:keywords[1]" w:storeItemID="{6C3C8BC8-F283-45AE-878A-BAB7291924A1}"/>
                 <w:text/>
               </w:sdtPr>
+              <w:sdtEndPr/>
               <w:sdtContent>
                 <w:r>
                   <w:rPr>
@@ -36009,6 +36235,7 @@
                 <w:dataBinding w:prefixMappings="xmlns:ns0='http://purl.org/dc/elements/1.1/' xmlns:ns1='http://schemas.openxmlformats.org/package/2006/metadata/core-properties' " w:xpath="/ns1:coreProperties[1]/ns1:keywords[1]" w:storeItemID="{6C3C8BC8-F283-45AE-878A-BAB7291924A1}"/>
                 <w:text/>
               </w:sdtPr>
+              <w:sdtEndPr/>
               <w:sdtContent>
                 <w:r>
                   <w:rPr>
@@ -36083,6 +36310,7 @@
                 <w:dataBinding w:prefixMappings="xmlns:ns0='http://purl.org/dc/elements/1.1/' xmlns:ns1='http://schemas.openxmlformats.org/package/2006/metadata/core-properties' " w:xpath="/ns1:coreProperties[1]/ns1:keywords[1]" w:storeItemID="{6C3C8BC8-F283-45AE-878A-BAB7291924A1}"/>
                 <w:text/>
               </w:sdtPr>
+              <w:sdtEndPr/>
               <w:sdtContent>
                 <w:r>
                   <w:rPr>
@@ -37596,6 +37824,7 @@
                 <w:dataBinding w:prefixMappings="xmlns:ns0='http://purl.org/dc/elements/1.1/' xmlns:ns1='http://schemas.openxmlformats.org/package/2006/metadata/core-properties' " w:xpath="/ns1:coreProperties[1]/ns1:keywords[1]" w:storeItemID="{6C3C8BC8-F283-45AE-878A-BAB7291924A1}"/>
                 <w:text/>
               </w:sdtPr>
+              <w:sdtEndPr/>
               <w:sdtContent>
                 <w:r>
                   <w:rPr>
@@ -37680,6 +37909,7 @@
                 <w:dataBinding w:prefixMappings="xmlns:ns0='http://purl.org/dc/elements/1.1/' xmlns:ns1='http://schemas.openxmlformats.org/package/2006/metadata/core-properties' " w:xpath="/ns1:coreProperties[1]/ns1:keywords[1]" w:storeItemID="{6C3C8BC8-F283-45AE-878A-BAB7291924A1}"/>
                 <w:text/>
               </w:sdtPr>
+              <w:sdtEndPr/>
               <w:sdtContent>
                 <w:r>
                   <w:rPr>
@@ -37754,6 +37984,7 @@
                 <w:dataBinding w:prefixMappings="xmlns:ns0='http://purl.org/dc/elements/1.1/' xmlns:ns1='http://schemas.openxmlformats.org/package/2006/metadata/core-properties' " w:xpath="/ns1:coreProperties[1]/ns1:keywords[1]" w:storeItemID="{6C3C8BC8-F283-45AE-878A-BAB7291924A1}"/>
                 <w:text/>
               </w:sdtPr>
+              <w:sdtEndPr/>
               <w:sdtContent>
                 <w:r>
                   <w:rPr>
@@ -39739,6 +39970,7 @@
                 <w:dataBinding w:prefixMappings="xmlns:ns0='http://purl.org/dc/elements/1.1/' xmlns:ns1='http://schemas.openxmlformats.org/package/2006/metadata/core-properties' " w:xpath="/ns1:coreProperties[1]/ns1:keywords[1]" w:storeItemID="{6C3C8BC8-F283-45AE-878A-BAB7291924A1}"/>
                 <w:text/>
               </w:sdtPr>
+              <w:sdtEndPr/>
               <w:sdtContent>
                 <w:r>
                   <w:rPr>
@@ -39823,6 +40055,7 @@
                 <w:dataBinding w:prefixMappings="xmlns:ns0='http://purl.org/dc/elements/1.1/' xmlns:ns1='http://schemas.openxmlformats.org/package/2006/metadata/core-properties' " w:xpath="/ns1:coreProperties[1]/ns1:keywords[1]" w:storeItemID="{6C3C8BC8-F283-45AE-878A-BAB7291924A1}"/>
                 <w:text/>
               </w:sdtPr>
+              <w:sdtEndPr/>
               <w:sdtContent>
                 <w:r>
                   <w:rPr>
@@ -39897,6 +40130,7 @@
                 <w:dataBinding w:prefixMappings="xmlns:ns0='http://purl.org/dc/elements/1.1/' xmlns:ns1='http://schemas.openxmlformats.org/package/2006/metadata/core-properties' " w:xpath="/ns1:coreProperties[1]/ns1:keywords[1]" w:storeItemID="{6C3C8BC8-F283-45AE-878A-BAB7291924A1}"/>
                 <w:text/>
               </w:sdtPr>
+              <w:sdtEndPr/>
               <w:sdtContent>
                 <w:r>
                   <w:rPr>
@@ -41116,6 +41350,7 @@
                 <w:dataBinding w:prefixMappings="xmlns:ns0='http://purl.org/dc/elements/1.1/' xmlns:ns1='http://schemas.openxmlformats.org/package/2006/metadata/core-properties' " w:xpath="/ns1:coreProperties[1]/ns1:keywords[1]" w:storeItemID="{6C3C8BC8-F283-45AE-878A-BAB7291924A1}"/>
                 <w:text/>
               </w:sdtPr>
+              <w:sdtEndPr/>
               <w:sdtContent>
                 <w:r>
                   <w:rPr>
@@ -41200,6 +41435,7 @@
                 <w:dataBinding w:prefixMappings="xmlns:ns0='http://purl.org/dc/elements/1.1/' xmlns:ns1='http://schemas.openxmlformats.org/package/2006/metadata/core-properties' " w:xpath="/ns1:coreProperties[1]/ns1:keywords[1]" w:storeItemID="{6C3C8BC8-F283-45AE-878A-BAB7291924A1}"/>
                 <w:text/>
               </w:sdtPr>
+              <w:sdtEndPr/>
               <w:sdtContent>
                 <w:r>
                   <w:rPr>
@@ -41274,6 +41510,7 @@
                 <w:dataBinding w:prefixMappings="xmlns:ns0='http://purl.org/dc/elements/1.1/' xmlns:ns1='http://schemas.openxmlformats.org/package/2006/metadata/core-properties' " w:xpath="/ns1:coreProperties[1]/ns1:keywords[1]" w:storeItemID="{6C3C8BC8-F283-45AE-878A-BAB7291924A1}"/>
                 <w:text/>
               </w:sdtPr>
+              <w:sdtEndPr/>
               <w:sdtContent>
                 <w:r>
                   <w:rPr>
@@ -42906,6 +43143,7 @@
                 <w:dataBinding w:prefixMappings="xmlns:ns0='http://purl.org/dc/elements/1.1/' xmlns:ns1='http://schemas.openxmlformats.org/package/2006/metadata/core-properties' " w:xpath="/ns1:coreProperties[1]/ns1:keywords[1]" w:storeItemID="{6C3C8BC8-F283-45AE-878A-BAB7291924A1}"/>
                 <w:text/>
               </w:sdtPr>
+              <w:sdtEndPr/>
               <w:sdtContent>
                 <w:r>
                   <w:rPr>
@@ -42990,6 +43228,7 @@
                 <w:dataBinding w:prefixMappings="xmlns:ns0='http://purl.org/dc/elements/1.1/' xmlns:ns1='http://schemas.openxmlformats.org/package/2006/metadata/core-properties' " w:xpath="/ns1:coreProperties[1]/ns1:keywords[1]" w:storeItemID="{6C3C8BC8-F283-45AE-878A-BAB7291924A1}"/>
                 <w:text/>
               </w:sdtPr>
+              <w:sdtEndPr/>
               <w:sdtContent>
                 <w:r>
                   <w:rPr>
@@ -43064,6 +43303,7 @@
                 <w:dataBinding w:prefixMappings="xmlns:ns0='http://purl.org/dc/elements/1.1/' xmlns:ns1='http://schemas.openxmlformats.org/package/2006/metadata/core-properties' " w:xpath="/ns1:coreProperties[1]/ns1:keywords[1]" w:storeItemID="{6C3C8BC8-F283-45AE-878A-BAB7291924A1}"/>
                 <w:text/>
               </w:sdtPr>
+              <w:sdtEndPr/>
               <w:sdtContent>
                 <w:r>
                   <w:rPr>
@@ -44634,6 +44874,7 @@
                 <w:dataBinding w:prefixMappings="xmlns:ns0='http://purl.org/dc/elements/1.1/' xmlns:ns1='http://schemas.openxmlformats.org/package/2006/metadata/core-properties' " w:xpath="/ns1:coreProperties[1]/ns1:keywords[1]" w:storeItemID="{6C3C8BC8-F283-45AE-878A-BAB7291924A1}"/>
                 <w:text/>
               </w:sdtPr>
+              <w:sdtEndPr/>
               <w:sdtContent>
                 <w:r>
                   <w:rPr>
@@ -44718,6 +44959,7 @@
                 <w:dataBinding w:prefixMappings="xmlns:ns0='http://purl.org/dc/elements/1.1/' xmlns:ns1='http://schemas.openxmlformats.org/package/2006/metadata/core-properties' " w:xpath="/ns1:coreProperties[1]/ns1:keywords[1]" w:storeItemID="{6C3C8BC8-F283-45AE-878A-BAB7291924A1}"/>
                 <w:text/>
               </w:sdtPr>
+              <w:sdtEndPr/>
               <w:sdtContent>
                 <w:r>
                   <w:rPr>
@@ -44792,6 +45034,7 @@
                 <w:dataBinding w:prefixMappings="xmlns:ns0='http://purl.org/dc/elements/1.1/' xmlns:ns1='http://schemas.openxmlformats.org/package/2006/metadata/core-properties' " w:xpath="/ns1:coreProperties[1]/ns1:keywords[1]" w:storeItemID="{6C3C8BC8-F283-45AE-878A-BAB7291924A1}"/>
                 <w:text/>
               </w:sdtPr>
+              <w:sdtEndPr/>
               <w:sdtContent>
                 <w:r>
                   <w:rPr>
@@ -46601,6 +46844,7 @@
                 <w:dataBinding w:prefixMappings="xmlns:ns0='http://purl.org/dc/elements/1.1/' xmlns:ns1='http://schemas.openxmlformats.org/package/2006/metadata/core-properties' " w:xpath="/ns1:coreProperties[1]/ns1:keywords[1]" w:storeItemID="{6C3C8BC8-F283-45AE-878A-BAB7291924A1}"/>
                 <w:text/>
               </w:sdtPr>
+              <w:sdtEndPr/>
               <w:sdtContent>
                 <w:r>
                   <w:rPr>
@@ -46685,6 +46929,7 @@
                 <w:dataBinding w:prefixMappings="xmlns:ns0='http://purl.org/dc/elements/1.1/' xmlns:ns1='http://schemas.openxmlformats.org/package/2006/metadata/core-properties' " w:xpath="/ns1:coreProperties[1]/ns1:keywords[1]" w:storeItemID="{6C3C8BC8-F283-45AE-878A-BAB7291924A1}"/>
                 <w:text/>
               </w:sdtPr>
+              <w:sdtEndPr/>
               <w:sdtContent>
                 <w:r>
                   <w:rPr>
@@ -46759,6 +47004,7 @@
                 <w:dataBinding w:prefixMappings="xmlns:ns0='http://purl.org/dc/elements/1.1/' xmlns:ns1='http://schemas.openxmlformats.org/package/2006/metadata/core-properties' " w:xpath="/ns1:coreProperties[1]/ns1:keywords[1]" w:storeItemID="{6C3C8BC8-F283-45AE-878A-BAB7291924A1}"/>
                 <w:text/>
               </w:sdtPr>
+              <w:sdtEndPr/>
               <w:sdtContent>
                 <w:r>
                   <w:rPr>
@@ -48300,14 +48546,27 @@
       <w:r>
         <w:t xml:space="preserve">Appendix </w:t>
       </w:r>
-      <w:fldSimple w:instr=" SEQ Appendix \* ALPHABETIC ">
-        <w:r>
-          <w:rPr>
-            <w:noProof/>
-          </w:rPr>
-          <w:t>B</w:t>
-        </w:r>
-      </w:fldSimple>
+      <w:r>
+        <w:fldChar w:fldCharType="begin"/>
+      </w:r>
+      <w:r>
+        <w:instrText xml:space="preserve"> SEQ Appendix \* ALPHABETIC </w:instrText>
+      </w:r>
+      <w:r>
+        <w:fldChar w:fldCharType="separate"/>
+      </w:r>
+      <w:r>
+        <w:rPr>
+          <w:noProof/>
+        </w:rPr>
+        <w:t>B</w:t>
+      </w:r>
+      <w:r>
+        <w:rPr>
+          <w:noProof/>
+        </w:rPr>
+        <w:fldChar w:fldCharType="end"/>
+      </w:r>
     </w:p>
     <w:p>
       <w:pPr>
@@ -48427,6 +48686,7 @@
                 <w:dataBinding w:prefixMappings="xmlns:ns0='http://purl.org/dc/elements/1.1/' xmlns:ns1='http://schemas.openxmlformats.org/package/2006/metadata/core-properties' " w:xpath="/ns1:coreProperties[1]/ns1:keywords[1]" w:storeItemID="{6C3C8BC8-F283-45AE-878A-BAB7291924A1}"/>
                 <w:text/>
               </w:sdtPr>
+              <w:sdtEndPr/>
               <w:sdtContent>
                 <w:r>
                   <w:rPr>
@@ -48503,6 +48763,7 @@
                 <w:dataBinding w:prefixMappings="xmlns:ns0='http://purl.org/dc/elements/1.1/' xmlns:ns1='http://schemas.openxmlformats.org/package/2006/metadata/core-properties' " w:xpath="/ns1:coreProperties[1]/ns1:keywords[1]" w:storeItemID="{6C3C8BC8-F283-45AE-878A-BAB7291924A1}"/>
                 <w:text/>
               </w:sdtPr>
+              <w:sdtEndPr/>
               <w:sdtContent>
                 <w:r>
                   <w:rPr>
@@ -48577,6 +48838,7 @@
                 <w:dataBinding w:prefixMappings="xmlns:ns0='http://purl.org/dc/elements/1.1/' xmlns:ns1='http://schemas.openxmlformats.org/package/2006/metadata/core-properties' " w:xpath="/ns1:coreProperties[1]/ns1:keywords[1]" w:storeItemID="{6C3C8BC8-F283-45AE-878A-BAB7291924A1}"/>
                 <w:text/>
               </w:sdtPr>
+              <w:sdtEndPr/>
               <w:sdtContent>
                 <w:r>
                   <w:rPr>
@@ -49099,6 +49361,7 @@
                 <w:dataBinding w:prefixMappings="xmlns:ns0='http://purl.org/dc/elements/1.1/' xmlns:ns1='http://schemas.openxmlformats.org/package/2006/metadata/core-properties' " w:xpath="/ns1:coreProperties[1]/ns1:keywords[1]" w:storeItemID="{6C3C8BC8-F283-45AE-878A-BAB7291924A1}"/>
                 <w:text/>
               </w:sdtPr>
+              <w:sdtEndPr/>
               <w:sdtContent>
                 <w:r>
                   <w:rPr>
@@ -56778,6 +57041,7 @@
     <w:rsid w:val="00CC4A7D"/>
     <w:rsid w:val="00DD341B"/>
     <w:rsid w:val="00E03B4D"/>
+    <w:rsid w:val="00EE3028"/>
     <w:rsid w:val="00EE5E56"/>
     <w:rsid w:val="00FE3CB5"/>
     <w:rsid w:val="00FE54F6"/>
@@ -57881,6 +58145,25 @@
 </file>
 
 <file path=customXml/item1.xml><?xml version="1.0" encoding="utf-8"?>
+<b:Sources xmlns:b="http://schemas.openxmlformats.org/officeDocument/2006/bibliography" xmlns="http://schemas.openxmlformats.org/officeDocument/2006/bibliography" SelectedStyle="\APASixthEditionOfficeOnline.xsl" StyleName="APA" Version="6"/>
+</file>
+
+<file path=customXml/item2.xml><?xml version="1.0" encoding="utf-8"?>
+<p:properties xmlns:p="http://schemas.microsoft.com/office/2006/metadata/properties" xmlns:xsi="http://www.w3.org/2001/XMLSchema-instance" xmlns:pc="http://schemas.microsoft.com/office/infopath/2007/PartnerControls">
+  <documentManagement/>
+</p:properties>
+</file>
+
+<file path=customXml/item3.xml><?xml version="1.0" encoding="utf-8"?>
+<?mso-contentType ?>
+<FormTemplates xmlns="http://schemas.microsoft.com/sharepoint/v3/contenttype/forms">
+  <Display>DocumentLibraryForm</Display>
+  <Edit>DocumentLibraryForm</Edit>
+  <New>DocumentLibraryForm</New>
+</FormTemplates>
+</file>
+
+<file path=customXml/item4.xml><?xml version="1.0" encoding="utf-8"?>
 <ct:contentTypeSchema xmlns:ct="http://schemas.microsoft.com/office/2006/metadata/contentType" xmlns:ma="http://schemas.microsoft.com/office/2006/metadata/properties/metaAttributes" ct:_="" ma:_="" ma:contentTypeName="Document" ma:contentTypeID="0x010100092ED8BFBE6B3A4EA77F2F6C3B7D5F03" ma:contentTypeVersion="8" ma:contentTypeDescription="Create a new document." ma:contentTypeScope="" ma:versionID="796696fc8e9b9101acb13fc7b732803f">
   <xsd:schema xmlns:xsd="http://www.w3.org/2001/XMLSchema" xmlns:xs="http://www.w3.org/2001/XMLSchema" xmlns:p="http://schemas.microsoft.com/office/2006/metadata/properties" xmlns:ns2="786b8faf-106f-4958-a2b4-f779ae144ea5" targetNamespace="http://schemas.microsoft.com/office/2006/metadata/properties" ma:root="true" ma:fieldsID="7e5bcc9bcf80405593e224788f38d223" ns2:_="">
     <xsd:import namespace="786b8faf-106f-4958-a2b4-f779ae144ea5"/>
@@ -58052,26 +58335,32 @@
 </ct:contentTypeSchema>
 </file>
 
-<file path=customXml/item2.xml><?xml version="1.0" encoding="utf-8"?>
-<?mso-contentType ?>
-<FormTemplates xmlns="http://schemas.microsoft.com/sharepoint/v3/contenttype/forms">
-  <Display>DocumentLibraryForm</Display>
-  <Edit>DocumentLibraryForm</Edit>
-  <New>DocumentLibraryForm</New>
-</FormTemplates>
+<file path=customXml/itemProps1.xml><?xml version="1.0" encoding="utf-8"?>
+<ds:datastoreItem xmlns:ds="http://schemas.openxmlformats.org/officeDocument/2006/customXml" ds:itemID="{6A634BC2-6242-4419-A29C-A9CB7CE157C0}">
+  <ds:schemaRefs>
+    <ds:schemaRef ds:uri="http://schemas.openxmlformats.org/officeDocument/2006/bibliography"/>
+  </ds:schemaRefs>
+</ds:datastoreItem>
 </file>
 
-<file path=customXml/item3.xml><?xml version="1.0" encoding="utf-8"?>
-<p:properties xmlns:p="http://schemas.microsoft.com/office/2006/metadata/properties" xmlns:xsi="http://www.w3.org/2001/XMLSchema-instance" xmlns:pc="http://schemas.microsoft.com/office/infopath/2007/PartnerControls">
-  <documentManagement/>
-</p:properties>
+<file path=customXml/itemProps2.xml><?xml version="1.0" encoding="utf-8"?>
+<ds:datastoreItem xmlns:ds="http://schemas.openxmlformats.org/officeDocument/2006/customXml" ds:itemID="{E06CAFCD-6133-4BF3-A671-56544DC9D586}">
+  <ds:schemaRefs>
+    <ds:schemaRef ds:uri="http://schemas.microsoft.com/office/2006/metadata/properties"/>
+    <ds:schemaRef ds:uri="http://schemas.microsoft.com/office/infopath/2007/PartnerControls"/>
+  </ds:schemaRefs>
+</ds:datastoreItem>
 </file>
 
-<file path=customXml/item4.xml><?xml version="1.0" encoding="utf-8"?>
-<b:Sources xmlns:b="http://schemas.openxmlformats.org/officeDocument/2006/bibliography" xmlns="http://schemas.openxmlformats.org/officeDocument/2006/bibliography" SelectedStyle="\APASixthEditionOfficeOnline.xsl" StyleName="APA" Version="6"/>
+<file path=customXml/itemProps3.xml><?xml version="1.0" encoding="utf-8"?>
+<ds:datastoreItem xmlns:ds="http://schemas.openxmlformats.org/officeDocument/2006/customXml" ds:itemID="{8D42678C-F8F3-49FD-9D71-B1240709B3FD}">
+  <ds:schemaRefs>
+    <ds:schemaRef ds:uri="http://schemas.microsoft.com/sharepoint/v3/contenttype/forms"/>
+  </ds:schemaRefs>
+</ds:datastoreItem>
 </file>
 
-<file path=customXml/itemProps1.xml><?xml version="1.0" encoding="utf-8"?>
+<file path=customXml/itemProps4.xml><?xml version="1.0" encoding="utf-8"?>
 <ds:datastoreItem xmlns:ds="http://schemas.openxmlformats.org/officeDocument/2006/customXml" ds:itemID="{1FAACE68-BB26-42D3-BF86-4B60A8669896}">
   <ds:schemaRefs>
     <ds:schemaRef ds:uri="http://schemas.microsoft.com/office/2006/metadata/contentType"/>
@@ -58087,29 +58376,4 @@
     <ds:schemaRef ds:uri="http://schemas.microsoft.com/internal/obd"/>
   </ds:schemaRefs>
 </ds:datastoreItem>
-</file>
-
-<file path=customXml/itemProps2.xml><?xml version="1.0" encoding="utf-8"?>
-<ds:datastoreItem xmlns:ds="http://schemas.openxmlformats.org/officeDocument/2006/customXml" ds:itemID="{8D42678C-F8F3-49FD-9D71-B1240709B3FD}">
-  <ds:schemaRefs>
-    <ds:schemaRef ds:uri="http://schemas.microsoft.com/sharepoint/v3/contenttype/forms"/>
-  </ds:schemaRefs>
-</ds:datastoreItem>
-</file>
-
-<file path=customXml/itemProps3.xml><?xml version="1.0" encoding="utf-8"?>
-<ds:datastoreItem xmlns:ds="http://schemas.openxmlformats.org/officeDocument/2006/customXml" ds:itemID="{E06CAFCD-6133-4BF3-A671-56544DC9D586}">
-  <ds:schemaRefs>
-    <ds:schemaRef ds:uri="http://schemas.microsoft.com/office/2006/metadata/properties"/>
-    <ds:schemaRef ds:uri="http://schemas.microsoft.com/office/infopath/2007/PartnerControls"/>
-  </ds:schemaRefs>
-</ds:datastoreItem>
-</file>
-
-<file path=customXml/itemProps4.xml><?xml version="1.0" encoding="utf-8"?>
-<ds:datastoreItem xmlns:ds="http://schemas.openxmlformats.org/officeDocument/2006/customXml" ds:itemID="{6A634BC2-6242-4419-A29C-A9CB7CE157C0}">
-  <ds:schemaRefs>
-    <ds:schemaRef ds:uri="http://schemas.openxmlformats.org/officeDocument/2006/bibliography"/>
-  </ds:schemaRefs>
-</ds:datastoreItem>
 </file>
</xml_diff>

<commit_message>
Added more explicit direction regarding selecting chemical analytes from the user-specified list of analytes.
</commit_message>
<xml_diff>
--- a/docs/00_inventory-preprocessor_inventory_pp.py.docx
+++ b/docs/00_inventory-preprocessor_inventory_pp.py.docx
@@ -47,7 +47,6 @@
           <w:dataBinding w:prefixMappings="xmlns:ns0='http://purl.org/dc/elements/1.1/' xmlns:ns1='http://schemas.openxmlformats.org/package/2006/metadata/core-properties' " w:xpath="/ns1:coreProperties[1]/ns1:keywords[1]" w:storeItemID="{6C3C8BC8-F283-45AE-878A-BAB7291924A1}"/>
           <w:text/>
         </w:sdtPr>
-        <w:sdtEndPr/>
         <w:sdtContent>
           <w:r>
             <w:rPr>
@@ -208,7 +207,6 @@
           <w:dataBinding w:prefixMappings="xmlns:ns0='http://purl.org/dc/elements/1.1/' xmlns:ns1='http://schemas.openxmlformats.org/package/2006/metadata/core-properties' " w:xpath="/ns1:coreProperties[1]/ns1:keywords[1]" w:storeItemID="{6C3C8BC8-F283-45AE-878A-BAB7291924A1}"/>
           <w:text/>
         </w:sdtPr>
-        <w:sdtEndPr/>
         <w:sdtContent>
           <w:r>
             <w:rPr>
@@ -743,7 +741,6 @@
           <w:dataBinding w:prefixMappings="xmlns:ns0='http://purl.org/dc/elements/1.1/' xmlns:ns1='http://schemas.openxmlformats.org/package/2006/metadata/core-properties' " w:xpath="/ns1:coreProperties[1]/ns1:keywords[1]" w:storeItemID="{6C3C8BC8-F283-45AE-878A-BAB7291924A1}"/>
           <w:text/>
         </w:sdtPr>
-        <w:sdtEndPr/>
         <w:sdtContent>
           <w:r>
             <w:rPr>
@@ -3012,7 +3009,6 @@
           <w:dataBinding w:prefixMappings="xmlns:ns0='http://purl.org/dc/elements/1.1/' xmlns:ns1='http://schemas.openxmlformats.org/package/2006/metadata/core-properties' " w:xpath="/ns1:coreProperties[1]/ns1:keywords[1]" w:storeItemID="{6C3C8BC8-F283-45AE-878A-BAB7291924A1}"/>
           <w:text/>
         </w:sdtPr>
-        <w:sdtEndPr/>
         <w:sdtContent>
           <w:r>
             <w:rPr>
@@ -3317,21 +3313,11 @@
             <w:r>
               <w:t xml:space="preserve">Table </w:t>
             </w:r>
-            <w:r>
-              <w:fldChar w:fldCharType="begin"/>
-            </w:r>
-            <w:r>
-              <w:instrText xml:space="preserve"> SEQ Table \* ARABIC </w:instrText>
-            </w:r>
-            <w:r>
-              <w:fldChar w:fldCharType="separate"/>
-            </w:r>
-            <w:r>
-              <w:t>1</w:t>
-            </w:r>
-            <w:r>
-              <w:fldChar w:fldCharType="end"/>
-            </w:r>
+            <w:fldSimple w:instr=" SEQ Table \* ARABIC ">
+              <w:r>
+                <w:t>1</w:t>
+              </w:r>
+            </w:fldSimple>
           </w:p>
           <w:p>
             <w:pPr>
@@ -4608,19 +4594,67 @@
             <w:pPr>
               <w:rPr>
                 <w:rFonts w:ascii="Calibri" w:eastAsia="Times New Roman" w:hAnsi="Calibri" w:cs="Calibri"/>
+                <w:color w:val="000000"/>
+                <w:lang w:val="es-GT"/>
+              </w:rPr>
+            </w:pPr>
+            <w:r>
+              <w:rPr>
+                <w:rFonts w:ascii="Calibri" w:eastAsia="Times New Roman" w:hAnsi="Calibri" w:cs="Calibri"/>
+                <w:color w:val="000000"/>
+                <w:lang w:val="es-GT"/>
+              </w:rPr>
+              <w:t>Default: CN, Cr, U, NO3</w:t>
+            </w:r>
+          </w:p>
+          <w:p>
+            <w:pPr>
+              <w:rPr>
+                <w:rFonts w:ascii="Calibri" w:eastAsia="Times New Roman" w:hAnsi="Calibri" w:cs="Calibri"/>
                 <w:b/>
                 <w:bCs/>
                 <w:color w:val="000000"/>
                 <w:lang w:val="es-GT"/>
               </w:rPr>
             </w:pPr>
+          </w:p>
+          <w:p>
+            <w:pPr>
+              <w:rPr>
+                <w:rFonts w:ascii="Calibri" w:eastAsia="Times New Roman" w:hAnsi="Calibri" w:cs="Calibri"/>
+                <w:b/>
+                <w:bCs/>
+                <w:color w:val="000000"/>
+              </w:rPr>
+            </w:pPr>
             <w:r>
               <w:rPr>
                 <w:rFonts w:ascii="Calibri" w:eastAsia="Times New Roman" w:hAnsi="Calibri" w:cs="Calibri"/>
                 <w:color w:val="000000"/>
-                <w:lang w:val="es-GT"/>
-              </w:rPr>
-              <w:t>Default: CN, Cr, U, NO3</w:t>
+              </w:rPr>
+              <w:t xml:space="preserve">NOTE: If a radionuclide name is wholly contained by a chemical analyte name, or vice versa, it is possible for the user </w:t>
+            </w:r>
+            <w:r>
+              <w:rPr>
+                <w:rFonts w:ascii="Calibri" w:eastAsia="Times New Roman" w:hAnsi="Calibri" w:cs="Calibri"/>
+                <w:color w:val="000000"/>
+              </w:rPr>
+              <w:lastRenderedPageBreak/>
+              <w:t>to inadvertently cause the tool to cross-select chemicals and analytes. An example of this would be a radionuclide called “U” and a chemical called “USER-CHEM”. Although “U” is designated a radionuclide, its name is wholly contained in “USER-CHEM”</w:t>
+            </w:r>
+            <w:r>
+              <w:rPr>
+                <w:rFonts w:ascii="Calibri" w:eastAsia="Times New Roman" w:hAnsi="Calibri" w:cs="Calibri"/>
+                <w:color w:val="000000"/>
+              </w:rPr>
+              <w:t xml:space="preserve"> and can be identified as a chemical</w:t>
+            </w:r>
+            <w:r>
+              <w:rPr>
+                <w:rFonts w:ascii="Calibri" w:eastAsia="Times New Roman" w:hAnsi="Calibri" w:cs="Calibri"/>
+                <w:color w:val="000000"/>
+              </w:rPr>
+              <w:t>. For best use of this feature, ensure that analyte names are independent of one another as much as possible.</w:t>
             </w:r>
           </w:p>
         </w:tc>
@@ -4656,6 +4690,7 @@
                 <w:rFonts w:ascii="Calibri" w:eastAsia="Times New Roman" w:hAnsi="Calibri" w:cs="Calibri"/>
                 <w:color w:val="000000"/>
               </w:rPr>
+              <w:lastRenderedPageBreak/>
               <w:t>codec_list</w:t>
             </w:r>
             <w:proofErr w:type="spellEnd"/>
@@ -4838,7 +4873,6 @@
                 <w:rFonts w:ascii="Calibri" w:eastAsia="Times New Roman" w:hAnsi="Calibri" w:cs="Calibri"/>
                 <w:color w:val="000000"/>
               </w:rPr>
-              <w:lastRenderedPageBreak/>
               <w:t>COPC</w:t>
             </w:r>
           </w:p>
@@ -6131,7 +6165,15 @@
                 <w:rFonts w:ascii="Calibri" w:eastAsia="Times New Roman" w:hAnsi="Calibri" w:cs="Calibri"/>
                 <w:color w:val="000000"/>
               </w:rPr>
-              <w:t xml:space="preserve"> site name" "ca site name". If column names have spaces it is necessary to use double quotes around the column header name (single quotes will not work).</w:t>
+              <w:t xml:space="preserve"> site name" "ca site name". If column names have spaces it is necessary to use double quotes around the column </w:t>
+            </w:r>
+            <w:r>
+              <w:rPr>
+                <w:rFonts w:ascii="Calibri" w:eastAsia="Times New Roman" w:hAnsi="Calibri" w:cs="Calibri"/>
+                <w:color w:val="000000"/>
+              </w:rPr>
+              <w:lastRenderedPageBreak/>
+              <w:t>header name (single quotes will not work).</w:t>
             </w:r>
           </w:p>
           <w:p>
@@ -6196,6 +6238,7 @@
                 <w:rFonts w:ascii="Calibri" w:eastAsia="Times New Roman" w:hAnsi="Calibri" w:cs="Calibri"/>
                 <w:color w:val="000000"/>
               </w:rPr>
+              <w:lastRenderedPageBreak/>
               <w:t>verbosity</w:t>
             </w:r>
           </w:p>
@@ -6482,7 +6525,6 @@
                 <w:rFonts w:ascii="Calibri" w:eastAsia="Times New Roman" w:hAnsi="Calibri" w:cs="Calibri"/>
                 <w:color w:val="000000"/>
               </w:rPr>
-              <w:lastRenderedPageBreak/>
               <w:t xml:space="preserve">Default: </w:t>
             </w:r>
             <w:r>
@@ -6526,7 +6568,6 @@
                 <w:rFonts w:ascii="Calibri" w:eastAsia="Times New Roman" w:hAnsi="Calibri" w:cs="Calibri"/>
                 <w:color w:val="000000"/>
               </w:rPr>
-              <w:lastRenderedPageBreak/>
               <w:t>year_keys</w:t>
             </w:r>
             <w:proofErr w:type="spellEnd"/>
@@ -6737,7 +6778,6 @@
           <w:dataBinding w:prefixMappings="xmlns:ns0='http://purl.org/dc/elements/1.1/' xmlns:ns1='http://schemas.openxmlformats.org/package/2006/metadata/core-properties' " w:xpath="/ns1:coreProperties[1]/ns1:keywords[1]" w:storeItemID="{6C3C8BC8-F283-45AE-878A-BAB7291924A1}"/>
           <w:text/>
         </w:sdtPr>
-        <w:sdtEndPr/>
         <w:sdtContent>
           <w:r>
             <w:rPr>
@@ -6782,7 +6822,6 @@
           <w:dataBinding w:prefixMappings="xmlns:ns0='http://purl.org/dc/elements/1.1/' xmlns:ns1='http://schemas.openxmlformats.org/package/2006/metadata/core-properties' " w:xpath="/ns1:coreProperties[1]/ns1:keywords[1]" w:storeItemID="{6C3C8BC8-F283-45AE-878A-BAB7291924A1}"/>
           <w:text/>
         </w:sdtPr>
-        <w:sdtEndPr/>
         <w:sdtContent>
           <w:r>
             <w:rPr>
@@ -6841,7 +6880,6 @@
           <w:dataBinding w:prefixMappings="xmlns:ns0='http://purl.org/dc/elements/1.1/' xmlns:ns1='http://schemas.openxmlformats.org/package/2006/metadata/core-properties' " w:xpath="/ns1:coreProperties[1]/ns1:keywords[1]" w:storeItemID="{6C3C8BC8-F283-45AE-878A-BAB7291924A1}"/>
           <w:text/>
         </w:sdtPr>
-        <w:sdtEndPr/>
         <w:sdtContent>
           <w:r>
             <w:rPr>
@@ -6976,7 +7014,6 @@
           <w:dataBinding w:prefixMappings="xmlns:ns0='http://purl.org/dc/elements/1.1/' xmlns:ns1='http://schemas.openxmlformats.org/package/2006/metadata/core-properties' " w:xpath="/ns1:coreProperties[1]/ns1:keywords[1]" w:storeItemID="{6C3C8BC8-F283-45AE-878A-BAB7291924A1}"/>
           <w:text/>
         </w:sdtPr>
-        <w:sdtEndPr/>
         <w:sdtContent>
           <w:r>
             <w:rPr>
@@ -7023,6 +7060,7 @@
         <w:rPr>
           <w:rFonts w:ascii="Arial" w:hAnsi="Arial"/>
         </w:rPr>
+        <w:lastRenderedPageBreak/>
         <w:t xml:space="preserve">A file name with a site name and analyte separated by an underscore (e.g. 200-E-30_Sr-90.csv). File endings are irrelevant, but the file naming pattern must be [site </w:t>
       </w:r>
       <w:proofErr w:type="gramStart"/>
@@ -7156,7 +7194,6 @@
           <w:dataBinding w:prefixMappings="xmlns:ns0='http://purl.org/dc/elements/1.1/' xmlns:ns1='http://schemas.openxmlformats.org/package/2006/metadata/core-properties' " w:xpath="/ns1:coreProperties[1]/ns1:keywords[1]" w:storeItemID="{6C3C8BC8-F283-45AE-878A-BAB7291924A1}"/>
           <w:text/>
         </w:sdtPr>
-        <w:sdtEndPr/>
         <w:sdtContent>
           <w:r>
             <w:rPr>
@@ -7260,7 +7297,6 @@
         <w:rPr>
           <w:rFonts w:ascii="Arial" w:hAnsi="Arial"/>
         </w:rPr>
-        <w:lastRenderedPageBreak/>
         <w:t>Source Type</w:t>
       </w:r>
     </w:p>
@@ -7349,7 +7385,6 @@
           <w:dataBinding w:prefixMappings="xmlns:ns0='http://purl.org/dc/elements/1.1/' xmlns:ns1='http://schemas.openxmlformats.org/package/2006/metadata/core-properties' " w:xpath="/ns1:coreProperties[1]/ns1:keywords[1]" w:storeItemID="{6C3C8BC8-F283-45AE-878A-BAB7291924A1}"/>
           <w:text/>
         </w:sdtPr>
-        <w:sdtEndPr/>
         <w:sdtContent>
           <w:r>
             <w:rPr>
@@ -7484,7 +7519,6 @@
           <w:dataBinding w:prefixMappings="xmlns:ns0='http://purl.org/dc/elements/1.1/' xmlns:ns1='http://schemas.openxmlformats.org/package/2006/metadata/core-properties' " w:xpath="/ns1:coreProperties[1]/ns1:keywords[1]" w:storeItemID="{6C3C8BC8-F283-45AE-878A-BAB7291924A1}"/>
           <w:text/>
         </w:sdtPr>
-        <w:sdtEndPr/>
         <w:sdtContent>
           <w:r>
             <w:rPr>
@@ -7735,6 +7769,7 @@
         <w:rPr>
           <w:rFonts w:ascii="Arial" w:hAnsi="Arial"/>
         </w:rPr>
+        <w:lastRenderedPageBreak/>
         <w:t>The remainder of the file</w:t>
       </w:r>
       <w:r>
@@ -8011,7 +8046,6 @@
         <w:pStyle w:val="Heading1"/>
       </w:pPr>
       <w:r>
-        <w:lastRenderedPageBreak/>
         <w:t>Requirements Traceability Matrix</w:t>
       </w:r>
     </w:p>
@@ -8044,7 +8078,6 @@
           <w:dataBinding w:prefixMappings="xmlns:ns0='http://purl.org/dc/elements/1.1/' xmlns:ns1='http://schemas.openxmlformats.org/package/2006/metadata/core-properties' " w:xpath="/ns1:coreProperties[1]/ns1:keywords[1]" w:storeItemID="{6C3C8BC8-F283-45AE-878A-BAB7291924A1}"/>
           <w:text/>
         </w:sdtPr>
-        <w:sdtEndPr/>
         <w:sdtContent>
           <w:r>
             <w:rPr>
@@ -8171,27 +8204,14 @@
             <w:r>
               <w:t xml:space="preserve">Table </w:t>
             </w:r>
-            <w:r>
-              <w:fldChar w:fldCharType="begin"/>
-            </w:r>
-            <w:r>
-              <w:instrText xml:space="preserve"> SEQ Table \* ARABIC </w:instrText>
-            </w:r>
-            <w:r>
-              <w:fldChar w:fldCharType="separate"/>
-            </w:r>
-            <w:r>
-              <w:rPr>
-                <w:noProof/>
-              </w:rPr>
-              <w:t>2</w:t>
-            </w:r>
-            <w:r>
-              <w:rPr>
-                <w:noProof/>
-              </w:rPr>
-              <w:fldChar w:fldCharType="end"/>
-            </w:r>
+            <w:fldSimple w:instr=" SEQ Table \* ARABIC ">
+              <w:r>
+                <w:rPr>
+                  <w:noProof/>
+                </w:rPr>
+                <w:t>2</w:t>
+              </w:r>
+            </w:fldSimple>
             <w:bookmarkEnd w:id="5"/>
           </w:p>
           <w:p>
@@ -8574,7 +8594,6 @@
                 <w:dataBinding w:prefixMappings="xmlns:ns0='http://purl.org/dc/elements/1.1/' xmlns:ns1='http://schemas.openxmlformats.org/package/2006/metadata/core-properties' " w:xpath="/ns1:coreProperties[1]/ns1:keywords[1]" w:storeItemID="{6C3C8BC8-F283-45AE-878A-BAB7291924A1}"/>
                 <w:text/>
               </w:sdtPr>
-              <w:sdtEndPr/>
               <w:sdtContent>
                 <w:r>
                   <w:rPr>
@@ -8721,7 +8740,6 @@
                 <w:dataBinding w:prefixMappings="xmlns:ns0='http://purl.org/dc/elements/1.1/' xmlns:ns1='http://schemas.openxmlformats.org/package/2006/metadata/core-properties' " w:xpath="/ns1:coreProperties[1]/ns1:keywords[1]" w:storeItemID="{6C3C8BC8-F283-45AE-878A-BAB7291924A1}"/>
                 <w:text/>
               </w:sdtPr>
-              <w:sdtEndPr/>
               <w:sdtContent>
                 <w:r>
                   <w:rPr>
@@ -8883,7 +8901,6 @@
                 <w:dataBinding w:prefixMappings="xmlns:ns0='http://purl.org/dc/elements/1.1/' xmlns:ns1='http://schemas.openxmlformats.org/package/2006/metadata/core-properties' " w:xpath="/ns1:coreProperties[1]/ns1:keywords[1]" w:storeItemID="{6C3C8BC8-F283-45AE-878A-BAB7291924A1}"/>
                 <w:text/>
               </w:sdtPr>
-              <w:sdtEndPr/>
               <w:sdtContent>
                 <w:r>
                   <w:rPr>
@@ -8987,6 +9004,7 @@
                 <w:rFonts w:ascii="Arial" w:hAnsi="Arial"/>
                 <w:sz w:val="20"/>
               </w:rPr>
+              <w:lastRenderedPageBreak/>
               <w:t>FR-5</w:t>
             </w:r>
           </w:p>
@@ -9031,7 +9049,6 @@
                 <w:dataBinding w:prefixMappings="xmlns:ns0='http://purl.org/dc/elements/1.1/' xmlns:ns1='http://schemas.openxmlformats.org/package/2006/metadata/core-properties' " w:xpath="/ns1:coreProperties[1]/ns1:keywords[1]" w:storeItemID="{6C3C8BC8-F283-45AE-878A-BAB7291924A1}"/>
                 <w:text/>
               </w:sdtPr>
-              <w:sdtEndPr/>
               <w:sdtContent>
                 <w:r>
                   <w:rPr>
@@ -9192,7 +9209,6 @@
                 <w:dataBinding w:prefixMappings="xmlns:ns0='http://purl.org/dc/elements/1.1/' xmlns:ns1='http://schemas.openxmlformats.org/package/2006/metadata/core-properties' " w:xpath="/ns1:coreProperties[1]/ns1:keywords[1]" w:storeItemID="{6C3C8BC8-F283-45AE-878A-BAB7291924A1}"/>
                 <w:text/>
               </w:sdtPr>
-              <w:sdtEndPr/>
               <w:sdtContent>
                 <w:r>
                   <w:rPr>
@@ -9339,7 +9355,6 @@
                 <w:dataBinding w:prefixMappings="xmlns:ns0='http://purl.org/dc/elements/1.1/' xmlns:ns1='http://schemas.openxmlformats.org/package/2006/metadata/core-properties' " w:xpath="/ns1:coreProperties[1]/ns1:keywords[1]" w:storeItemID="{6C3C8BC8-F283-45AE-878A-BAB7291924A1}"/>
                 <w:text/>
               </w:sdtPr>
-              <w:sdtEndPr/>
               <w:sdtContent>
                 <w:r>
                   <w:rPr>
@@ -9486,7 +9501,6 @@
                 <w:dataBinding w:prefixMappings="xmlns:ns0='http://purl.org/dc/elements/1.1/' xmlns:ns1='http://schemas.openxmlformats.org/package/2006/metadata/core-properties' " w:xpath="/ns1:coreProperties[1]/ns1:keywords[1]" w:storeItemID="{6C3C8BC8-F283-45AE-878A-BAB7291924A1}"/>
                 <w:text/>
               </w:sdtPr>
-              <w:sdtEndPr/>
               <w:sdtContent>
                 <w:r>
                   <w:rPr>
@@ -9633,7 +9647,6 @@
                 <w:dataBinding w:prefixMappings="xmlns:ns0='http://purl.org/dc/elements/1.1/' xmlns:ns1='http://schemas.openxmlformats.org/package/2006/metadata/core-properties' " w:xpath="/ns1:coreProperties[1]/ns1:keywords[1]" w:storeItemID="{6C3C8BC8-F283-45AE-878A-BAB7291924A1}"/>
                 <w:text/>
               </w:sdtPr>
-              <w:sdtEndPr/>
               <w:sdtContent>
                 <w:r>
                   <w:rPr>
@@ -9789,7 +9802,6 @@
                 <w:dataBinding w:prefixMappings="xmlns:ns0='http://purl.org/dc/elements/1.1/' xmlns:ns1='http://schemas.openxmlformats.org/package/2006/metadata/core-properties' " w:xpath="/ns1:coreProperties[1]/ns1:keywords[1]" w:storeItemID="{6C3C8BC8-F283-45AE-878A-BAB7291924A1}"/>
                 <w:text/>
               </w:sdtPr>
-              <w:sdtEndPr/>
               <w:sdtContent>
                 <w:r>
                   <w:rPr>
@@ -9933,7 +9945,6 @@
                 <w:rFonts w:ascii="Arial" w:hAnsi="Arial"/>
                 <w:sz w:val="20"/>
               </w:rPr>
-              <w:lastRenderedPageBreak/>
               <w:t>FR-11</w:t>
             </w:r>
           </w:p>
@@ -9978,7 +9989,6 @@
                 <w:dataBinding w:prefixMappings="xmlns:ns0='http://purl.org/dc/elements/1.1/' xmlns:ns1='http://schemas.openxmlformats.org/package/2006/metadata/core-properties' " w:xpath="/ns1:coreProperties[1]/ns1:keywords[1]" w:storeItemID="{6C3C8BC8-F283-45AE-878A-BAB7291924A1}"/>
                 <w:text/>
               </w:sdtPr>
-              <w:sdtEndPr/>
               <w:sdtContent>
                 <w:r>
                   <w:rPr>
@@ -10118,7 +10128,6 @@
                 <w:dataBinding w:prefixMappings="xmlns:ns0='http://purl.org/dc/elements/1.1/' xmlns:ns1='http://schemas.openxmlformats.org/package/2006/metadata/core-properties' " w:xpath="/ns1:coreProperties[1]/ns1:keywords[1]" w:storeItemID="{6C3C8BC8-F283-45AE-878A-BAB7291924A1}"/>
                 <w:text/>
               </w:sdtPr>
-              <w:sdtEndPr/>
               <w:sdtContent>
                 <w:r>
                   <w:rPr>
@@ -10258,7 +10267,6 @@
                 <w:dataBinding w:prefixMappings="xmlns:ns0='http://purl.org/dc/elements/1.1/' xmlns:ns1='http://schemas.openxmlformats.org/package/2006/metadata/core-properties' " w:xpath="/ns1:coreProperties[1]/ns1:keywords[1]" w:storeItemID="{6C3C8BC8-F283-45AE-878A-BAB7291924A1}"/>
                 <w:text/>
               </w:sdtPr>
-              <w:sdtEndPr/>
               <w:sdtContent>
                 <w:r>
                   <w:rPr>
@@ -10405,7 +10413,6 @@
                 <w:dataBinding w:prefixMappings="xmlns:ns0='http://purl.org/dc/elements/1.1/' xmlns:ns1='http://schemas.openxmlformats.org/package/2006/metadata/core-properties' " w:xpath="/ns1:coreProperties[1]/ns1:keywords[1]" w:storeItemID="{6C3C8BC8-F283-45AE-878A-BAB7291924A1}"/>
                 <w:text/>
               </w:sdtPr>
-              <w:sdtEndPr/>
               <w:sdtContent>
                 <w:r>
                   <w:rPr>
@@ -10549,7 +10556,6 @@
           <w:dataBinding w:prefixMappings="xmlns:ns0='http://purl.org/dc/elements/1.1/' xmlns:ns1='http://schemas.openxmlformats.org/package/2006/metadata/core-properties' " w:xpath="/ns1:coreProperties[1]/ns1:keywords[1]" w:storeItemID="{6C3C8BC8-F283-45AE-878A-BAB7291924A1}"/>
           <w:text/>
         </w:sdtPr>
-        <w:sdtEndPr/>
         <w:sdtContent>
           <w:r>
             <w:rPr>
@@ -10656,7 +10662,6 @@
           <w:dataBinding w:prefixMappings="xmlns:ns0='http://purl.org/dc/elements/1.1/' xmlns:ns1='http://schemas.openxmlformats.org/package/2006/metadata/core-properties' " w:xpath="/ns1:coreProperties[1]/ns1:keywords[1]" w:storeItemID="{6C3C8BC8-F283-45AE-878A-BAB7291924A1}"/>
           <w:text/>
         </w:sdtPr>
-        <w:sdtEndPr/>
         <w:sdtContent>
           <w:r>
             <w:rPr>
@@ -10755,29 +10760,17 @@
             </w:pPr>
             <w:bookmarkStart w:id="6" w:name="_Ref35854255"/>
             <w:r>
+              <w:lastRenderedPageBreak/>
               <w:t xml:space="preserve">Table </w:t>
             </w:r>
-            <w:r>
-              <w:fldChar w:fldCharType="begin"/>
-            </w:r>
-            <w:r>
-              <w:instrText xml:space="preserve"> SEQ Table \* ARABIC </w:instrText>
-            </w:r>
-            <w:r>
-              <w:fldChar w:fldCharType="separate"/>
-            </w:r>
-            <w:r>
-              <w:rPr>
-                <w:noProof/>
-              </w:rPr>
-              <w:t>3</w:t>
-            </w:r>
-            <w:r>
-              <w:rPr>
-                <w:noProof/>
-              </w:rPr>
-              <w:fldChar w:fldCharType="end"/>
-            </w:r>
+            <w:fldSimple w:instr=" SEQ Table \* ARABIC ">
+              <w:r>
+                <w:rPr>
+                  <w:noProof/>
+                </w:rPr>
+                <w:t>3</w:t>
+              </w:r>
+            </w:fldSimple>
             <w:bookmarkEnd w:id="6"/>
           </w:p>
           <w:p>
@@ -10809,7 +10802,6 @@
                 <w:dataBinding w:prefixMappings="xmlns:ns0='http://purl.org/dc/elements/1.1/' xmlns:ns1='http://schemas.openxmlformats.org/package/2006/metadata/core-properties' " w:xpath="/ns1:coreProperties[1]/ns1:keywords[1]" w:storeItemID="{6C3C8BC8-F283-45AE-878A-BAB7291924A1}"/>
                 <w:text/>
               </w:sdtPr>
-              <w:sdtEndPr/>
               <w:sdtContent>
                 <w:r>
                   <w:rPr>
@@ -10886,7 +10878,6 @@
                 <w:dataBinding w:prefixMappings="xmlns:ns0='http://purl.org/dc/elements/1.1/' xmlns:ns1='http://schemas.openxmlformats.org/package/2006/metadata/core-properties' " w:xpath="/ns1:coreProperties[1]/ns1:keywords[1]" w:storeItemID="{6C3C8BC8-F283-45AE-878A-BAB7291924A1}"/>
                 <w:text/>
               </w:sdtPr>
-              <w:sdtEndPr/>
               <w:sdtContent>
                 <w:r>
                   <w:rPr>
@@ -10961,7 +10952,6 @@
                 <w:dataBinding w:prefixMappings="xmlns:ns0='http://purl.org/dc/elements/1.1/' xmlns:ns1='http://schemas.openxmlformats.org/package/2006/metadata/core-properties' " w:xpath="/ns1:coreProperties[1]/ns1:keywords[1]" w:storeItemID="{6C3C8BC8-F283-45AE-878A-BAB7291924A1}"/>
                 <w:text/>
               </w:sdtPr>
-              <w:sdtEndPr/>
               <w:sdtContent>
                 <w:r>
                   <w:rPr>
@@ -11508,7 +11498,6 @@
                 <w:dataBinding w:prefixMappings="xmlns:ns0='http://purl.org/dc/elements/1.1/' xmlns:ns1='http://schemas.openxmlformats.org/package/2006/metadata/core-properties' " w:xpath="/ns1:coreProperties[1]/ns1:keywords[1]" w:storeItemID="{6C3C8BC8-F283-45AE-878A-BAB7291924A1}"/>
                 <w:text/>
               </w:sdtPr>
-              <w:sdtEndPr/>
               <w:sdtContent>
                 <w:r>
                   <w:rPr>
@@ -11856,30 +11845,16 @@
             <w:bookmarkStart w:id="7" w:name="_Ref35857166"/>
             <w:bookmarkStart w:id="8" w:name="_Hlk51140152"/>
             <w:r>
-              <w:lastRenderedPageBreak/>
               <w:t xml:space="preserve">Table </w:t>
             </w:r>
-            <w:r>
-              <w:fldChar w:fldCharType="begin"/>
-            </w:r>
-            <w:r>
-              <w:instrText xml:space="preserve"> SEQ Table \* ARABIC </w:instrText>
-            </w:r>
-            <w:r>
-              <w:fldChar w:fldCharType="separate"/>
-            </w:r>
-            <w:r>
-              <w:rPr>
-                <w:noProof/>
-              </w:rPr>
-              <w:t>4</w:t>
-            </w:r>
-            <w:r>
-              <w:rPr>
-                <w:noProof/>
-              </w:rPr>
-              <w:fldChar w:fldCharType="end"/>
-            </w:r>
+            <w:fldSimple w:instr=" SEQ Table \* ARABIC ">
+              <w:r>
+                <w:rPr>
+                  <w:noProof/>
+                </w:rPr>
+                <w:t>4</w:t>
+              </w:r>
+            </w:fldSimple>
             <w:bookmarkEnd w:id="7"/>
           </w:p>
           <w:p>
@@ -11911,7 +11886,6 @@
                 <w:dataBinding w:prefixMappings="xmlns:ns0='http://purl.org/dc/elements/1.1/' xmlns:ns1='http://schemas.openxmlformats.org/package/2006/metadata/core-properties' " w:xpath="/ns1:coreProperties[1]/ns1:keywords[1]" w:storeItemID="{6C3C8BC8-F283-45AE-878A-BAB7291924A1}"/>
                 <w:text/>
               </w:sdtPr>
-              <w:sdtEndPr/>
               <w:sdtContent>
                 <w:r>
                   <w:rPr>
@@ -12012,7 +11986,6 @@
                 <w:dataBinding w:prefixMappings="xmlns:ns0='http://purl.org/dc/elements/1.1/' xmlns:ns1='http://schemas.openxmlformats.org/package/2006/metadata/core-properties' " w:xpath="/ns1:coreProperties[1]/ns1:keywords[1]" w:storeItemID="{6C3C8BC8-F283-45AE-878A-BAB7291924A1}"/>
                 <w:text/>
               </w:sdtPr>
-              <w:sdtEndPr/>
               <w:sdtContent>
                 <w:r>
                   <w:rPr>
@@ -12087,7 +12060,6 @@
                 <w:dataBinding w:prefixMappings="xmlns:ns0='http://purl.org/dc/elements/1.1/' xmlns:ns1='http://schemas.openxmlformats.org/package/2006/metadata/core-properties' " w:xpath="/ns1:coreProperties[1]/ns1:keywords[1]" w:storeItemID="{6C3C8BC8-F283-45AE-878A-BAB7291924A1}"/>
                 <w:text/>
               </w:sdtPr>
-              <w:sdtEndPr/>
               <w:sdtContent>
                 <w:r>
                   <w:rPr>
@@ -12983,6 +12955,7 @@
                 <w:rFonts w:ascii="Arial" w:hAnsi="Arial"/>
                 <w:sz w:val="20"/>
               </w:rPr>
+              <w:lastRenderedPageBreak/>
               <w:t>The key words are “QUALIFIED” and “TEST” as described. If present, this verifies that the tool and testing environment are valid.</w:t>
             </w:r>
           </w:p>
@@ -13457,7 +13430,6 @@
                 <w:rFonts w:ascii="Arial" w:hAnsi="Arial"/>
                 <w:sz w:val="20"/>
               </w:rPr>
-              <w:lastRenderedPageBreak/>
               <w:t>Solid-Waste-Release</w:t>
             </w:r>
           </w:p>
@@ -13833,6 +13805,7 @@
                 <w:rFonts w:ascii="Arial" w:hAnsi="Arial"/>
                 <w:sz w:val="20"/>
               </w:rPr>
+              <w:lastRenderedPageBreak/>
               <w:t>SWR-1</w:t>
             </w:r>
           </w:p>
@@ -14446,7 +14419,6 @@
                 <w:rFonts w:ascii="Arial" w:hAnsi="Arial"/>
                 <w:sz w:val="20"/>
               </w:rPr>
-              <w:lastRenderedPageBreak/>
               <w:t xml:space="preserve"> “CHM-1” has a value of 4 in the water, uranium, chromium, nitrate, and cyanide columns</w:t>
             </w:r>
           </w:p>
@@ -14542,7 +14514,15 @@
                 <w:rFonts w:ascii="Arial" w:hAnsi="Arial"/>
                 <w:sz w:val="20"/>
               </w:rPr>
-              <w:t xml:space="preserve"> “SSI-1” has a value of 1 in the water, tritium, iodine, strontium, technetium, uranium, chromium, nitrate, and cyanide columns</w:t>
+              <w:t xml:space="preserve"> “SSI-1” has a value of 1 in the water, tritium, iodine, strontium, </w:t>
+            </w:r>
+            <w:r>
+              <w:rPr>
+                <w:rFonts w:ascii="Arial" w:hAnsi="Arial"/>
+                <w:sz w:val="20"/>
+              </w:rPr>
+              <w:lastRenderedPageBreak/>
+              <w:t>technetium, uranium, chromium, nitrate, and cyanide columns</w:t>
             </w:r>
           </w:p>
           <w:p>
@@ -15149,7 +15129,6 @@
                 <w:rFonts w:ascii="Arial" w:hAnsi="Arial"/>
                 <w:sz w:val="20"/>
               </w:rPr>
-              <w:lastRenderedPageBreak/>
               <w:t>“COMMON-SITE” has a value of</w:t>
             </w:r>
             <w:r>
@@ -15337,6 +15316,7 @@
                 <w:rFonts w:ascii="Arial" w:hAnsi="Arial"/>
                 <w:sz w:val="20"/>
               </w:rPr>
+              <w:lastRenderedPageBreak/>
               <w:t>If the values specified are present as indicated per waste site, this partially satisfies FR-3, FR-7, and FR-8.</w:t>
             </w:r>
           </w:p>
@@ -15883,7 +15863,6 @@
                 <w:rFonts w:ascii="Arial" w:hAnsi="Arial"/>
                 <w:sz w:val="20"/>
               </w:rPr>
-              <w:lastRenderedPageBreak/>
               <w:t>“SIM-1” has a value of 3 in the water, tritium, iodine, strontium, and technetium</w:t>
             </w:r>
           </w:p>
@@ -16259,7 +16238,15 @@
                 <w:rFonts w:ascii="Arial" w:hAnsi="Arial"/>
                 <w:sz w:val="20"/>
               </w:rPr>
-              <w:t xml:space="preserve"> in a text editor (or Excel) and verify that the following sites have their corresponding values for the columns specified from 1961 through 1970:</w:t>
+              <w:t xml:space="preserve"> in a text editor (or Excel) and verify that the following sites have their </w:t>
+            </w:r>
+            <w:r>
+              <w:rPr>
+                <w:rFonts w:ascii="Arial" w:hAnsi="Arial"/>
+                <w:sz w:val="20"/>
+              </w:rPr>
+              <w:lastRenderedPageBreak/>
+              <w:t>corresponding values for the columns specified from 1961 through 1970:</w:t>
             </w:r>
           </w:p>
           <w:p>
@@ -16808,7 +16795,6 @@
                 <w:rFonts w:ascii="Arial" w:hAnsi="Arial"/>
                 <w:sz w:val="20"/>
               </w:rPr>
-              <w:lastRenderedPageBreak/>
               <w:t xml:space="preserve">“COMMON-SITE” has a value of </w:t>
             </w:r>
             <w:r>
@@ -17006,29 +16992,17 @@
               <w:pStyle w:val="Table"/>
             </w:pPr>
             <w:r>
+              <w:lastRenderedPageBreak/>
               <w:t xml:space="preserve">Table </w:t>
             </w:r>
-            <w:r>
-              <w:fldChar w:fldCharType="begin"/>
-            </w:r>
-            <w:r>
-              <w:instrText xml:space="preserve"> SEQ Table \* ARABIC </w:instrText>
-            </w:r>
-            <w:r>
-              <w:fldChar w:fldCharType="separate"/>
-            </w:r>
-            <w:r>
-              <w:rPr>
-                <w:noProof/>
-              </w:rPr>
-              <w:t>5</w:t>
-            </w:r>
-            <w:r>
-              <w:rPr>
-                <w:noProof/>
-              </w:rPr>
-              <w:fldChar w:fldCharType="end"/>
-            </w:r>
+            <w:fldSimple w:instr=" SEQ Table \* ARABIC ">
+              <w:r>
+                <w:rPr>
+                  <w:noProof/>
+                </w:rPr>
+                <w:t>5</w:t>
+              </w:r>
+            </w:fldSimple>
           </w:p>
           <w:p>
             <w:pPr>
@@ -17059,7 +17033,6 @@
                 <w:dataBinding w:prefixMappings="xmlns:ns0='http://purl.org/dc/elements/1.1/' xmlns:ns1='http://schemas.openxmlformats.org/package/2006/metadata/core-properties' " w:xpath="/ns1:coreProperties[1]/ns1:keywords[1]" w:storeItemID="{6C3C8BC8-F283-45AE-878A-BAB7291924A1}"/>
                 <w:text/>
               </w:sdtPr>
-              <w:sdtEndPr/>
               <w:sdtContent>
                 <w:r>
                   <w:rPr>
@@ -17144,7 +17117,6 @@
                 <w:dataBinding w:prefixMappings="xmlns:ns0='http://purl.org/dc/elements/1.1/' xmlns:ns1='http://schemas.openxmlformats.org/package/2006/metadata/core-properties' " w:xpath="/ns1:coreProperties[1]/ns1:keywords[1]" w:storeItemID="{6C3C8BC8-F283-45AE-878A-BAB7291924A1}"/>
                 <w:text/>
               </w:sdtPr>
-              <w:sdtEndPr/>
               <w:sdtContent>
                 <w:r>
                   <w:rPr>
@@ -17219,7 +17191,6 @@
                 <w:dataBinding w:prefixMappings="xmlns:ns0='http://purl.org/dc/elements/1.1/' xmlns:ns1='http://schemas.openxmlformats.org/package/2006/metadata/core-properties' " w:xpath="/ns1:coreProperties[1]/ns1:keywords[1]" w:storeItemID="{6C3C8BC8-F283-45AE-878A-BAB7291924A1}"/>
                 <w:text/>
               </w:sdtPr>
-              <w:sdtEndPr/>
               <w:sdtContent>
                 <w:r>
                   <w:rPr>
@@ -18218,10 +18189,6 @@
               <w:ind w:left="46"/>
               <w:rPr>
                 <w:rFonts w:ascii="Arial" w:hAnsi="Arial"/>
-                <w:b/>
-                <w:bCs/>
-                <w:i/>
-                <w:iCs/>
                 <w:sz w:val="20"/>
               </w:rPr>
             </w:pPr>
@@ -18231,6 +18198,49 @@
                 <w:sz w:val="20"/>
               </w:rPr>
               <w:t>Verify that the user-selected analytes and list of chemical analytes were accepted by the script.</w:t>
+            </w:r>
+          </w:p>
+          <w:p>
+            <w:pPr>
+              <w:pStyle w:val="H1bodytext"/>
+              <w:spacing w:after="0"/>
+              <w:ind w:left="46"/>
+              <w:rPr>
+                <w:rFonts w:ascii="Arial" w:hAnsi="Arial"/>
+                <w:sz w:val="20"/>
+              </w:rPr>
+            </w:pPr>
+          </w:p>
+          <w:p>
+            <w:pPr>
+              <w:pStyle w:val="H1bodytext"/>
+              <w:spacing w:after="0"/>
+              <w:ind w:left="46"/>
+              <w:rPr>
+                <w:rFonts w:ascii="Arial" w:hAnsi="Arial"/>
+                <w:sz w:val="20"/>
+              </w:rPr>
+            </w:pPr>
+            <w:r>
+              <w:rPr>
+                <w:rFonts w:ascii="Arial" w:hAnsi="Arial"/>
+                <w:sz w:val="20"/>
+              </w:rPr>
+              <w:t>NOTE: If a radionuclide name is wholly contained by a chemical analyte name, or vice versa, it is possible for the user to inadvertently cause the tool to cross-select chemicals and analytes. An example of this would be a radionuclide called “U” and a chemical called “USER-CHEM”. Although “U” is designated a radionuclide, its name is wholly contained in “USER-CHEM”</w:t>
+            </w:r>
+            <w:r>
+              <w:rPr>
+                <w:rFonts w:ascii="Arial" w:hAnsi="Arial"/>
+                <w:sz w:val="20"/>
+              </w:rPr>
+              <w:t xml:space="preserve"> and can be identified as a chemical</w:t>
+            </w:r>
+            <w:r>
+              <w:rPr>
+                <w:rFonts w:ascii="Arial" w:hAnsi="Arial"/>
+                <w:sz w:val="20"/>
+              </w:rPr>
+              <w:t>. For best use of this feature, ensure that analyte names are independent of one another as much as possible.</w:t>
             </w:r>
           </w:p>
         </w:tc>
@@ -18661,7 +18671,15 @@
                 <w:rFonts w:ascii="Arial" w:hAnsi="Arial"/>
                 <w:sz w:val="20"/>
               </w:rPr>
-              <w:t>verify that for each year of the solitary site, “COMMON-SITE”, the following values are recorded:</w:t>
+              <w:t xml:space="preserve">verify that for each year of the solitary site, </w:t>
+            </w:r>
+            <w:r>
+              <w:rPr>
+                <w:rFonts w:ascii="Arial" w:hAnsi="Arial"/>
+                <w:sz w:val="20"/>
+              </w:rPr>
+              <w:lastRenderedPageBreak/>
+              <w:t>“COMMON-SITE”, the following values are recorded:</w:t>
             </w:r>
           </w:p>
           <w:p>
@@ -18858,15 +18876,7 @@
                 <w:rFonts w:ascii="Arial" w:hAnsi="Arial"/>
                 <w:sz w:val="20"/>
               </w:rPr>
-              <w:t xml:space="preserve">, in conjunction with the </w:t>
-            </w:r>
-            <w:r>
-              <w:rPr>
-                <w:rFonts w:ascii="Arial" w:hAnsi="Arial"/>
-                <w:sz w:val="20"/>
-              </w:rPr>
-              <w:lastRenderedPageBreak/>
-              <w:t>rest of this acceptance test, satisfies FR-4 and FR-5</w:t>
+              <w:t>, in conjunction with the rest of this acceptance test, satisfies FR-4 and FR-5</w:t>
             </w:r>
             <w:r>
               <w:rPr>
@@ -18941,27 +18951,14 @@
             <w:r>
               <w:t xml:space="preserve">Table </w:t>
             </w:r>
-            <w:r>
-              <w:fldChar w:fldCharType="begin"/>
-            </w:r>
-            <w:r>
-              <w:instrText xml:space="preserve"> SEQ Table \* ARABIC </w:instrText>
-            </w:r>
-            <w:r>
-              <w:fldChar w:fldCharType="separate"/>
-            </w:r>
-            <w:r>
-              <w:rPr>
-                <w:noProof/>
-              </w:rPr>
-              <w:t>6</w:t>
-            </w:r>
-            <w:r>
-              <w:rPr>
-                <w:noProof/>
-              </w:rPr>
-              <w:fldChar w:fldCharType="end"/>
-            </w:r>
+            <w:fldSimple w:instr=" SEQ Table \* ARABIC ">
+              <w:r>
+                <w:rPr>
+                  <w:noProof/>
+                </w:rPr>
+                <w:t>6</w:t>
+              </w:r>
+            </w:fldSimple>
           </w:p>
           <w:p>
             <w:pPr>
@@ -18992,7 +18989,6 @@
                 <w:dataBinding w:prefixMappings="xmlns:ns0='http://purl.org/dc/elements/1.1/' xmlns:ns1='http://schemas.openxmlformats.org/package/2006/metadata/core-properties' " w:xpath="/ns1:coreProperties[1]/ns1:keywords[1]" w:storeItemID="{6C3C8BC8-F283-45AE-878A-BAB7291924A1}"/>
                 <w:text/>
               </w:sdtPr>
-              <w:sdtEndPr/>
               <w:sdtContent>
                 <w:r>
                   <w:rPr>
@@ -19077,7 +19073,6 @@
                 <w:dataBinding w:prefixMappings="xmlns:ns0='http://purl.org/dc/elements/1.1/' xmlns:ns1='http://schemas.openxmlformats.org/package/2006/metadata/core-properties' " w:xpath="/ns1:coreProperties[1]/ns1:keywords[1]" w:storeItemID="{6C3C8BC8-F283-45AE-878A-BAB7291924A1}"/>
                 <w:text/>
               </w:sdtPr>
-              <w:sdtEndPr/>
               <w:sdtContent>
                 <w:r>
                   <w:rPr>
@@ -19152,7 +19147,6 @@
                 <w:dataBinding w:prefixMappings="xmlns:ns0='http://purl.org/dc/elements/1.1/' xmlns:ns1='http://schemas.openxmlformats.org/package/2006/metadata/core-properties' " w:xpath="/ns1:coreProperties[1]/ns1:keywords[1]" w:storeItemID="{6C3C8BC8-F283-45AE-878A-BAB7291924A1}"/>
                 <w:text/>
               </w:sdtPr>
-              <w:sdtEndPr/>
               <w:sdtContent>
                 <w:r>
                   <w:rPr>
@@ -19577,6 +19571,7 @@
                 <w:rFonts w:ascii="Arial" w:hAnsi="Arial"/>
                 <w:sz w:val="20"/>
               </w:rPr>
+              <w:lastRenderedPageBreak/>
               <w:t>1</w:t>
             </w:r>
           </w:p>
@@ -20069,7 +20064,6 @@
                 <w:rFonts w:ascii="Arial" w:hAnsi="Arial"/>
                 <w:sz w:val="20"/>
               </w:rPr>
-              <w:lastRenderedPageBreak/>
               <w:t>3</w:t>
             </w:r>
           </w:p>
@@ -20787,6 +20781,7 @@
                 <w:iCs/>
                 <w:sz w:val="20"/>
               </w:rPr>
+              <w:lastRenderedPageBreak/>
               <w:t>runner_run_AT-</w:t>
             </w:r>
             <w:r>
@@ -21022,7 +21017,14 @@
                 <w:rFonts w:ascii="Arial" w:hAnsi="Arial"/>
                 <w:sz w:val="20"/>
               </w:rPr>
-              <w:t xml:space="preserve"> False</w:t>
+              <w:t xml:space="preserve"> </w:t>
+            </w:r>
+            <w:r>
+              <w:rPr>
+                <w:rFonts w:ascii="Arial" w:hAnsi="Arial"/>
+                <w:sz w:val="20"/>
+              </w:rPr>
+              <w:t>True</w:t>
             </w:r>
             <w:r>
               <w:rPr>
@@ -21224,7 +21226,6 @@
                 <w:rFonts w:ascii="Arial" w:hAnsi="Arial"/>
                 <w:sz w:val="20"/>
               </w:rPr>
-              <w:lastRenderedPageBreak/>
               <w:t>A value of 7 in the tritium, iodine, strontium, and technetium columns</w:t>
             </w:r>
           </w:p>
@@ -21316,29 +21317,17 @@
               <w:pStyle w:val="Table"/>
             </w:pPr>
             <w:r>
+              <w:lastRenderedPageBreak/>
               <w:t xml:space="preserve">Table </w:t>
             </w:r>
-            <w:r>
-              <w:fldChar w:fldCharType="begin"/>
-            </w:r>
-            <w:r>
-              <w:instrText xml:space="preserve"> SEQ Table \* ARABIC </w:instrText>
-            </w:r>
-            <w:r>
-              <w:fldChar w:fldCharType="separate"/>
-            </w:r>
-            <w:r>
-              <w:rPr>
-                <w:noProof/>
-              </w:rPr>
-              <w:t>6</w:t>
-            </w:r>
-            <w:r>
-              <w:rPr>
-                <w:noProof/>
-              </w:rPr>
-              <w:fldChar w:fldCharType="end"/>
-            </w:r>
+            <w:fldSimple w:instr=" SEQ Table \* ARABIC ">
+              <w:r>
+                <w:rPr>
+                  <w:noProof/>
+                </w:rPr>
+                <w:t>6</w:t>
+              </w:r>
+            </w:fldSimple>
           </w:p>
           <w:p>
             <w:pPr>
@@ -21369,7 +21358,6 @@
                 <w:dataBinding w:prefixMappings="xmlns:ns0='http://purl.org/dc/elements/1.1/' xmlns:ns1='http://schemas.openxmlformats.org/package/2006/metadata/core-properties' " w:xpath="/ns1:coreProperties[1]/ns1:keywords[1]" w:storeItemID="{6C3C8BC8-F283-45AE-878A-BAB7291924A1}"/>
                 <w:text/>
               </w:sdtPr>
-              <w:sdtEndPr/>
               <w:sdtContent>
                 <w:r>
                   <w:rPr>
@@ -21454,7 +21442,6 @@
                 <w:dataBinding w:prefixMappings="xmlns:ns0='http://purl.org/dc/elements/1.1/' xmlns:ns1='http://schemas.openxmlformats.org/package/2006/metadata/core-properties' " w:xpath="/ns1:coreProperties[1]/ns1:keywords[1]" w:storeItemID="{6C3C8BC8-F283-45AE-878A-BAB7291924A1}"/>
                 <w:text/>
               </w:sdtPr>
-              <w:sdtEndPr/>
               <w:sdtContent>
                 <w:r>
                   <w:rPr>
@@ -21529,7 +21516,6 @@
                 <w:dataBinding w:prefixMappings="xmlns:ns0='http://purl.org/dc/elements/1.1/' xmlns:ns1='http://schemas.openxmlformats.org/package/2006/metadata/core-properties' " w:xpath="/ns1:coreProperties[1]/ns1:keywords[1]" w:storeItemID="{6C3C8BC8-F283-45AE-878A-BAB7291924A1}"/>
                 <w:text/>
               </w:sdtPr>
-              <w:sdtEndPr/>
               <w:sdtContent>
                 <w:r>
                   <w:rPr>
@@ -22452,7 +22438,6 @@
                 <w:rFonts w:ascii="Arial" w:hAnsi="Arial"/>
                 <w:sz w:val="20"/>
               </w:rPr>
-              <w:lastRenderedPageBreak/>
               <w:t>The key words are “QUALIFIED” and “TEST” as described. If present, this verifies that the tool and testing environment are valid.</w:t>
             </w:r>
           </w:p>
@@ -22860,27 +22845,14 @@
               <w:lastRenderedPageBreak/>
               <w:t xml:space="preserve">Table </w:t>
             </w:r>
-            <w:r>
-              <w:fldChar w:fldCharType="begin"/>
-            </w:r>
-            <w:r>
-              <w:instrText xml:space="preserve"> SEQ Table \* ARABIC </w:instrText>
-            </w:r>
-            <w:r>
-              <w:fldChar w:fldCharType="separate"/>
-            </w:r>
-            <w:r>
-              <w:rPr>
-                <w:noProof/>
-              </w:rPr>
-              <w:t>8</w:t>
-            </w:r>
-            <w:r>
-              <w:rPr>
-                <w:noProof/>
-              </w:rPr>
-              <w:fldChar w:fldCharType="end"/>
-            </w:r>
+            <w:fldSimple w:instr=" SEQ Table \* ARABIC ">
+              <w:r>
+                <w:rPr>
+                  <w:noProof/>
+                </w:rPr>
+                <w:t>8</w:t>
+              </w:r>
+            </w:fldSimple>
           </w:p>
           <w:p>
             <w:pPr>
@@ -22911,7 +22883,6 @@
                 <w:dataBinding w:prefixMappings="xmlns:ns0='http://purl.org/dc/elements/1.1/' xmlns:ns1='http://schemas.openxmlformats.org/package/2006/metadata/core-properties' " w:xpath="/ns1:coreProperties[1]/ns1:keywords[1]" w:storeItemID="{6C3C8BC8-F283-45AE-878A-BAB7291924A1}"/>
                 <w:text/>
               </w:sdtPr>
-              <w:sdtEndPr/>
               <w:sdtContent>
                 <w:r>
                   <w:rPr>
@@ -22996,7 +22967,6 @@
                 <w:dataBinding w:prefixMappings="xmlns:ns0='http://purl.org/dc/elements/1.1/' xmlns:ns1='http://schemas.openxmlformats.org/package/2006/metadata/core-properties' " w:xpath="/ns1:coreProperties[1]/ns1:keywords[1]" w:storeItemID="{6C3C8BC8-F283-45AE-878A-BAB7291924A1}"/>
                 <w:text/>
               </w:sdtPr>
-              <w:sdtEndPr/>
               <w:sdtContent>
                 <w:r>
                   <w:rPr>
@@ -23071,7 +23041,6 @@
                 <w:dataBinding w:prefixMappings="xmlns:ns0='http://purl.org/dc/elements/1.1/' xmlns:ns1='http://schemas.openxmlformats.org/package/2006/metadata/core-properties' " w:xpath="/ns1:coreProperties[1]/ns1:keywords[1]" w:storeItemID="{6C3C8BC8-F283-45AE-878A-BAB7291924A1}"/>
                 <w:text/>
               </w:sdtPr>
-              <w:sdtEndPr/>
               <w:sdtContent>
                 <w:r>
                   <w:rPr>
@@ -24832,27 +24801,14 @@
             <w:r>
               <w:t xml:space="preserve">Table </w:t>
             </w:r>
-            <w:r>
-              <w:fldChar w:fldCharType="begin"/>
-            </w:r>
-            <w:r>
-              <w:instrText xml:space="preserve"> SEQ Table \* ARABIC </w:instrText>
-            </w:r>
-            <w:r>
-              <w:fldChar w:fldCharType="separate"/>
-            </w:r>
-            <w:r>
-              <w:rPr>
-                <w:noProof/>
-              </w:rPr>
-              <w:t>9</w:t>
-            </w:r>
-            <w:r>
-              <w:rPr>
-                <w:noProof/>
-              </w:rPr>
-              <w:fldChar w:fldCharType="end"/>
-            </w:r>
+            <w:fldSimple w:instr=" SEQ Table \* ARABIC ">
+              <w:r>
+                <w:rPr>
+                  <w:noProof/>
+                </w:rPr>
+                <w:t>9</w:t>
+              </w:r>
+            </w:fldSimple>
           </w:p>
           <w:p>
             <w:pPr>
@@ -24883,7 +24839,6 @@
                 <w:dataBinding w:prefixMappings="xmlns:ns0='http://purl.org/dc/elements/1.1/' xmlns:ns1='http://schemas.openxmlformats.org/package/2006/metadata/core-properties' " w:xpath="/ns1:coreProperties[1]/ns1:keywords[1]" w:storeItemID="{6C3C8BC8-F283-45AE-878A-BAB7291924A1}"/>
                 <w:text/>
               </w:sdtPr>
-              <w:sdtEndPr/>
               <w:sdtContent>
                 <w:r>
                   <w:rPr>
@@ -24968,7 +24923,6 @@
                 <w:dataBinding w:prefixMappings="xmlns:ns0='http://purl.org/dc/elements/1.1/' xmlns:ns1='http://schemas.openxmlformats.org/package/2006/metadata/core-properties' " w:xpath="/ns1:coreProperties[1]/ns1:keywords[1]" w:storeItemID="{6C3C8BC8-F283-45AE-878A-BAB7291924A1}"/>
                 <w:text/>
               </w:sdtPr>
-              <w:sdtEndPr/>
               <w:sdtContent>
                 <w:r>
                   <w:rPr>
@@ -25043,7 +24997,6 @@
                 <w:dataBinding w:prefixMappings="xmlns:ns0='http://purl.org/dc/elements/1.1/' xmlns:ns1='http://schemas.openxmlformats.org/package/2006/metadata/core-properties' " w:xpath="/ns1:coreProperties[1]/ns1:keywords[1]" w:storeItemID="{6C3C8BC8-F283-45AE-878A-BAB7291924A1}"/>
                 <w:text/>
               </w:sdtPr>
-              <w:sdtEndPr/>
               <w:sdtContent>
                 <w:r>
                   <w:rPr>
@@ -26644,27 +26597,14 @@
             <w:r>
               <w:t xml:space="preserve">Table </w:t>
             </w:r>
-            <w:r>
-              <w:fldChar w:fldCharType="begin"/>
-            </w:r>
-            <w:r>
-              <w:instrText xml:space="preserve"> SEQ Table \* ARABIC </w:instrText>
-            </w:r>
-            <w:r>
-              <w:fldChar w:fldCharType="separate"/>
-            </w:r>
-            <w:r>
-              <w:rPr>
-                <w:noProof/>
-              </w:rPr>
-              <w:t>10</w:t>
-            </w:r>
-            <w:r>
-              <w:rPr>
-                <w:noProof/>
-              </w:rPr>
-              <w:fldChar w:fldCharType="end"/>
-            </w:r>
+            <w:fldSimple w:instr=" SEQ Table \* ARABIC ">
+              <w:r>
+                <w:rPr>
+                  <w:noProof/>
+                </w:rPr>
+                <w:t>10</w:t>
+              </w:r>
+            </w:fldSimple>
           </w:p>
           <w:p>
             <w:pPr>
@@ -26695,7 +26635,6 @@
                 <w:dataBinding w:prefixMappings="xmlns:ns0='http://purl.org/dc/elements/1.1/' xmlns:ns1='http://schemas.openxmlformats.org/package/2006/metadata/core-properties' " w:xpath="/ns1:coreProperties[1]/ns1:keywords[1]" w:storeItemID="{6C3C8BC8-F283-45AE-878A-BAB7291924A1}"/>
                 <w:text/>
               </w:sdtPr>
-              <w:sdtEndPr/>
               <w:sdtContent>
                 <w:r>
                   <w:rPr>
@@ -26780,7 +26719,6 @@
                 <w:dataBinding w:prefixMappings="xmlns:ns0='http://purl.org/dc/elements/1.1/' xmlns:ns1='http://schemas.openxmlformats.org/package/2006/metadata/core-properties' " w:xpath="/ns1:coreProperties[1]/ns1:keywords[1]" w:storeItemID="{6C3C8BC8-F283-45AE-878A-BAB7291924A1}"/>
                 <w:text/>
               </w:sdtPr>
-              <w:sdtEndPr/>
               <w:sdtContent>
                 <w:r>
                   <w:rPr>
@@ -26855,7 +26793,6 @@
                 <w:dataBinding w:prefixMappings="xmlns:ns0='http://purl.org/dc/elements/1.1/' xmlns:ns1='http://schemas.openxmlformats.org/package/2006/metadata/core-properties' " w:xpath="/ns1:coreProperties[1]/ns1:keywords[1]" w:storeItemID="{6C3C8BC8-F283-45AE-878A-BAB7291924A1}"/>
                 <w:text/>
               </w:sdtPr>
-              <w:sdtEndPr/>
               <w:sdtContent>
                 <w:r>
                   <w:rPr>
@@ -28731,27 +28668,14 @@
             <w:r>
               <w:t xml:space="preserve">Table </w:t>
             </w:r>
-            <w:r>
-              <w:fldChar w:fldCharType="begin"/>
-            </w:r>
-            <w:r>
-              <w:instrText xml:space="preserve"> SEQ Table \* ARABIC </w:instrText>
-            </w:r>
-            <w:r>
-              <w:fldChar w:fldCharType="separate"/>
-            </w:r>
-            <w:r>
-              <w:rPr>
-                <w:noProof/>
-              </w:rPr>
-              <w:t>11</w:t>
-            </w:r>
-            <w:r>
-              <w:rPr>
-                <w:noProof/>
-              </w:rPr>
-              <w:fldChar w:fldCharType="end"/>
-            </w:r>
+            <w:fldSimple w:instr=" SEQ Table \* ARABIC ">
+              <w:r>
+                <w:rPr>
+                  <w:noProof/>
+                </w:rPr>
+                <w:t>11</w:t>
+              </w:r>
+            </w:fldSimple>
           </w:p>
           <w:p>
             <w:pPr>
@@ -28782,7 +28706,6 @@
                 <w:dataBinding w:prefixMappings="xmlns:ns0='http://purl.org/dc/elements/1.1/' xmlns:ns1='http://schemas.openxmlformats.org/package/2006/metadata/core-properties' " w:xpath="/ns1:coreProperties[1]/ns1:keywords[1]" w:storeItemID="{6C3C8BC8-F283-45AE-878A-BAB7291924A1}"/>
                 <w:text/>
               </w:sdtPr>
-              <w:sdtEndPr/>
               <w:sdtContent>
                 <w:r>
                   <w:rPr>
@@ -28867,7 +28790,6 @@
                 <w:dataBinding w:prefixMappings="xmlns:ns0='http://purl.org/dc/elements/1.1/' xmlns:ns1='http://schemas.openxmlformats.org/package/2006/metadata/core-properties' " w:xpath="/ns1:coreProperties[1]/ns1:keywords[1]" w:storeItemID="{6C3C8BC8-F283-45AE-878A-BAB7291924A1}"/>
                 <w:text/>
               </w:sdtPr>
-              <w:sdtEndPr/>
               <w:sdtContent>
                 <w:r>
                   <w:rPr>
@@ -28942,7 +28864,6 @@
                 <w:dataBinding w:prefixMappings="xmlns:ns0='http://purl.org/dc/elements/1.1/' xmlns:ns1='http://schemas.openxmlformats.org/package/2006/metadata/core-properties' " w:xpath="/ns1:coreProperties[1]/ns1:keywords[1]" w:storeItemID="{6C3C8BC8-F283-45AE-878A-BAB7291924A1}"/>
                 <w:text/>
               </w:sdtPr>
-              <w:sdtEndPr/>
               <w:sdtContent>
                 <w:r>
                   <w:rPr>
@@ -31080,7 +31001,6 @@
           <w:dataBinding w:prefixMappings="xmlns:ns0='http://purl.org/dc/elements/1.1/' xmlns:ns1='http://schemas.openxmlformats.org/package/2006/metadata/core-properties' " w:xpath="/ns1:coreProperties[1]/ns1:keywords[1]" w:storeItemID="{6C3C8BC8-F283-45AE-878A-BAB7291924A1}"/>
           <w:text/>
         </w:sdtPr>
-        <w:sdtEndPr/>
         <w:sdtContent>
           <w:r>
             <w:rPr>
@@ -31550,27 +31470,14 @@
       <w:r>
         <w:t xml:space="preserve">Appendix </w:t>
       </w:r>
-      <w:r>
-        <w:fldChar w:fldCharType="begin"/>
-      </w:r>
-      <w:r>
-        <w:instrText xml:space="preserve"> SEQ Appendix \* ALPHABETIC </w:instrText>
-      </w:r>
-      <w:r>
-        <w:fldChar w:fldCharType="separate"/>
-      </w:r>
-      <w:r>
-        <w:rPr>
-          <w:noProof/>
-        </w:rPr>
-        <w:t>A</w:t>
-      </w:r>
-      <w:r>
-        <w:rPr>
-          <w:noProof/>
-        </w:rPr>
-        <w:fldChar w:fldCharType="end"/>
-      </w:r>
+      <w:fldSimple w:instr=" SEQ Appendix \* ALPHABETIC ">
+        <w:r>
+          <w:rPr>
+            <w:noProof/>
+          </w:rPr>
+          <w:t>A</w:t>
+        </w:r>
+      </w:fldSimple>
       <w:bookmarkEnd w:id="9"/>
     </w:p>
     <w:p>
@@ -31725,7 +31632,6 @@
                 <w:dataBinding w:prefixMappings="xmlns:ns0='http://purl.org/dc/elements/1.1/' xmlns:ns1='http://schemas.openxmlformats.org/package/2006/metadata/core-properties' " w:xpath="/ns1:coreProperties[1]/ns1:keywords[1]" w:storeItemID="{6C3C8BC8-F283-45AE-878A-BAB7291924A1}"/>
                 <w:text/>
               </w:sdtPr>
-              <w:sdtEndPr/>
               <w:sdtContent>
                 <w:r>
                   <w:rPr>
@@ -31802,7 +31708,6 @@
                 <w:dataBinding w:prefixMappings="xmlns:ns0='http://purl.org/dc/elements/1.1/' xmlns:ns1='http://schemas.openxmlformats.org/package/2006/metadata/core-properties' " w:xpath="/ns1:coreProperties[1]/ns1:keywords[1]" w:storeItemID="{6C3C8BC8-F283-45AE-878A-BAB7291924A1}"/>
                 <w:text/>
               </w:sdtPr>
-              <w:sdtEndPr/>
               <w:sdtContent>
                 <w:r>
                   <w:rPr>
@@ -31877,7 +31782,6 @@
                 <w:dataBinding w:prefixMappings="xmlns:ns0='http://purl.org/dc/elements/1.1/' xmlns:ns1='http://schemas.openxmlformats.org/package/2006/metadata/core-properties' " w:xpath="/ns1:coreProperties[1]/ns1:keywords[1]" w:storeItemID="{6C3C8BC8-F283-45AE-878A-BAB7291924A1}"/>
                 <w:text/>
               </w:sdtPr>
-              <w:sdtEndPr/>
               <w:sdtContent>
                 <w:r>
                   <w:rPr>
@@ -35977,7 +35881,14 @@
                 <w:rFonts w:ascii="Arial" w:hAnsi="Arial"/>
                 <w:sz w:val="20"/>
               </w:rPr>
-              <w:t>“COMMON-SITE” has a value of 5 in the water, uranium, chromium, nitrate, and cyanide columns</w:t>
+              <w:t>“COMMON-SITE” has a value of 5 in the water</w:t>
+            </w:r>
+            <w:r>
+              <w:rPr>
+                <w:rFonts w:ascii="Arial" w:hAnsi="Arial"/>
+                <w:sz w:val="20"/>
+              </w:rPr>
+              <w:t xml:space="preserve"> column</w:t>
             </w:r>
           </w:p>
           <w:p>
@@ -36150,7 +36061,6 @@
                 <w:dataBinding w:prefixMappings="xmlns:ns0='http://purl.org/dc/elements/1.1/' xmlns:ns1='http://schemas.openxmlformats.org/package/2006/metadata/core-properties' " w:xpath="/ns1:coreProperties[1]/ns1:keywords[1]" w:storeItemID="{6C3C8BC8-F283-45AE-878A-BAB7291924A1}"/>
                 <w:text/>
               </w:sdtPr>
-              <w:sdtEndPr/>
               <w:sdtContent>
                 <w:r>
                   <w:rPr>
@@ -36235,7 +36145,6 @@
                 <w:dataBinding w:prefixMappings="xmlns:ns0='http://purl.org/dc/elements/1.1/' xmlns:ns1='http://schemas.openxmlformats.org/package/2006/metadata/core-properties' " w:xpath="/ns1:coreProperties[1]/ns1:keywords[1]" w:storeItemID="{6C3C8BC8-F283-45AE-878A-BAB7291924A1}"/>
                 <w:text/>
               </w:sdtPr>
-              <w:sdtEndPr/>
               <w:sdtContent>
                 <w:r>
                   <w:rPr>
@@ -36310,7 +36219,6 @@
                 <w:dataBinding w:prefixMappings="xmlns:ns0='http://purl.org/dc/elements/1.1/' xmlns:ns1='http://schemas.openxmlformats.org/package/2006/metadata/core-properties' " w:xpath="/ns1:coreProperties[1]/ns1:keywords[1]" w:storeItemID="{6C3C8BC8-F283-45AE-878A-BAB7291924A1}"/>
                 <w:text/>
               </w:sdtPr>
-              <w:sdtEndPr/>
               <w:sdtContent>
                 <w:r>
                   <w:rPr>
@@ -37191,10 +37099,6 @@
               <w:ind w:left="46"/>
               <w:rPr>
                 <w:rFonts w:ascii="Arial" w:hAnsi="Arial"/>
-                <w:b/>
-                <w:bCs/>
-                <w:i/>
-                <w:iCs/>
                 <w:sz w:val="20"/>
               </w:rPr>
             </w:pPr>
@@ -37206,6 +37110,57 @@
               <w:t>Verify that the user-selected analytes and list of chemical analytes were accepted by the script.</w:t>
             </w:r>
           </w:p>
+          <w:p>
+            <w:pPr>
+              <w:pStyle w:val="H1bodytext"/>
+              <w:spacing w:after="0"/>
+              <w:ind w:left="46"/>
+              <w:rPr>
+                <w:rFonts w:ascii="Arial" w:hAnsi="Arial"/>
+                <w:sz w:val="20"/>
+              </w:rPr>
+            </w:pPr>
+          </w:p>
+          <w:p>
+            <w:pPr>
+              <w:pStyle w:val="H1bodytext"/>
+              <w:spacing w:after="0"/>
+              <w:ind w:left="46"/>
+              <w:rPr>
+                <w:rFonts w:ascii="Arial" w:hAnsi="Arial"/>
+                <w:sz w:val="20"/>
+              </w:rPr>
+            </w:pPr>
+            <w:r>
+              <w:rPr>
+                <w:rFonts w:ascii="Arial" w:hAnsi="Arial"/>
+                <w:sz w:val="20"/>
+              </w:rPr>
+              <w:t>NOTE: If a radionuclide name is wholly contained by a chemical analyte name, or vice versa, it is possible for the user to inadvertently cause the tool to cross-select chemicals and analytes. An example of this would be a radionuclide called “U” and a chemical called “USER-CHEM”. Although “U” is designated a radionuclide, its name is wholly contained in “USER-CHEM”</w:t>
+            </w:r>
+            <w:r>
+              <w:rPr>
+                <w:rFonts w:ascii="Arial" w:hAnsi="Arial"/>
+                <w:sz w:val="20"/>
+              </w:rPr>
+              <w:t xml:space="preserve"> and can be identified as a chemical</w:t>
+            </w:r>
+            <w:r>
+              <w:rPr>
+                <w:rFonts w:ascii="Arial" w:hAnsi="Arial"/>
+                <w:sz w:val="20"/>
+              </w:rPr>
+              <w:t xml:space="preserve">. For best use of this feature, ensure that </w:t>
+            </w:r>
+            <w:r>
+              <w:rPr>
+                <w:rFonts w:ascii="Arial" w:hAnsi="Arial"/>
+                <w:sz w:val="20"/>
+              </w:rPr>
+              <w:lastRenderedPageBreak/>
+              <w:t>analyte names are independent of one another as much as possible.</w:t>
+            </w:r>
+          </w:p>
         </w:tc>
         <w:tc>
           <w:tcPr>
@@ -37227,6 +37182,7 @@
                 <w:rFonts w:ascii="Arial" w:hAnsi="Arial"/>
                 <w:sz w:val="20"/>
               </w:rPr>
+              <w:lastRenderedPageBreak/>
               <w:t xml:space="preserve">If the shell script was left unmodified by the tester (tester should feel free to modify the shell script for their own testing, preferably </w:t>
             </w:r>
             <w:proofErr w:type="spellStart"/>
@@ -37535,15 +37491,7 @@
                 <w:rFonts w:ascii="Arial" w:hAnsi="Arial"/>
                 <w:sz w:val="20"/>
               </w:rPr>
-              <w:t xml:space="preserve"> a text editor (or Excel) and verify that for each year of the solitary site, </w:t>
-            </w:r>
-            <w:r>
-              <w:rPr>
-                <w:rFonts w:ascii="Arial" w:hAnsi="Arial"/>
-                <w:sz w:val="20"/>
-              </w:rPr>
-              <w:lastRenderedPageBreak/>
-              <w:t>“COMMON-SITE”, the following values are recorded:</w:t>
+              <w:t xml:space="preserve"> a text editor (or Excel) and verify that for each year of the solitary site, “COMMON-SITE”, the following values are recorded:</w:t>
             </w:r>
           </w:p>
           <w:p>
@@ -37824,7 +37772,6 @@
                 <w:dataBinding w:prefixMappings="xmlns:ns0='http://purl.org/dc/elements/1.1/' xmlns:ns1='http://schemas.openxmlformats.org/package/2006/metadata/core-properties' " w:xpath="/ns1:coreProperties[1]/ns1:keywords[1]" w:storeItemID="{6C3C8BC8-F283-45AE-878A-BAB7291924A1}"/>
                 <w:text/>
               </w:sdtPr>
-              <w:sdtEndPr/>
               <w:sdtContent>
                 <w:r>
                   <w:rPr>
@@ -37909,7 +37856,6 @@
                 <w:dataBinding w:prefixMappings="xmlns:ns0='http://purl.org/dc/elements/1.1/' xmlns:ns1='http://schemas.openxmlformats.org/package/2006/metadata/core-properties' " w:xpath="/ns1:coreProperties[1]/ns1:keywords[1]" w:storeItemID="{6C3C8BC8-F283-45AE-878A-BAB7291924A1}"/>
                 <w:text/>
               </w:sdtPr>
-              <w:sdtEndPr/>
               <w:sdtContent>
                 <w:r>
                   <w:rPr>
@@ -37984,7 +37930,6 @@
                 <w:dataBinding w:prefixMappings="xmlns:ns0='http://purl.org/dc/elements/1.1/' xmlns:ns1='http://schemas.openxmlformats.org/package/2006/metadata/core-properties' " w:xpath="/ns1:coreProperties[1]/ns1:keywords[1]" w:storeItemID="{6C3C8BC8-F283-45AE-878A-BAB7291924A1}"/>
                 <w:text/>
               </w:sdtPr>
-              <w:sdtEndPr/>
               <w:sdtContent>
                 <w:r>
                   <w:rPr>
@@ -39620,7 +39565,14 @@
                 <w:rFonts w:ascii="Arial" w:hAnsi="Arial"/>
                 <w:sz w:val="20"/>
               </w:rPr>
-              <w:t xml:space="preserve"> False</w:t>
+              <w:t xml:space="preserve"> </w:t>
+            </w:r>
+            <w:r>
+              <w:rPr>
+                <w:rFonts w:ascii="Arial" w:hAnsi="Arial"/>
+                <w:sz w:val="20"/>
+              </w:rPr>
+              <w:t>True</w:t>
             </w:r>
             <w:r>
               <w:rPr>
@@ -39970,7 +39922,6 @@
                 <w:dataBinding w:prefixMappings="xmlns:ns0='http://purl.org/dc/elements/1.1/' xmlns:ns1='http://schemas.openxmlformats.org/package/2006/metadata/core-properties' " w:xpath="/ns1:coreProperties[1]/ns1:keywords[1]" w:storeItemID="{6C3C8BC8-F283-45AE-878A-BAB7291924A1}"/>
                 <w:text/>
               </w:sdtPr>
-              <w:sdtEndPr/>
               <w:sdtContent>
                 <w:r>
                   <w:rPr>
@@ -40055,7 +40006,6 @@
                 <w:dataBinding w:prefixMappings="xmlns:ns0='http://purl.org/dc/elements/1.1/' xmlns:ns1='http://schemas.openxmlformats.org/package/2006/metadata/core-properties' " w:xpath="/ns1:coreProperties[1]/ns1:keywords[1]" w:storeItemID="{6C3C8BC8-F283-45AE-878A-BAB7291924A1}"/>
                 <w:text/>
               </w:sdtPr>
-              <w:sdtEndPr/>
               <w:sdtContent>
                 <w:r>
                   <w:rPr>
@@ -40130,7 +40080,6 @@
                 <w:dataBinding w:prefixMappings="xmlns:ns0='http://purl.org/dc/elements/1.1/' xmlns:ns1='http://schemas.openxmlformats.org/package/2006/metadata/core-properties' " w:xpath="/ns1:coreProperties[1]/ns1:keywords[1]" w:storeItemID="{6C3C8BC8-F283-45AE-878A-BAB7291924A1}"/>
                 <w:text/>
               </w:sdtPr>
-              <w:sdtEndPr/>
               <w:sdtContent>
                 <w:r>
                   <w:rPr>
@@ -41350,7 +41299,6 @@
                 <w:dataBinding w:prefixMappings="xmlns:ns0='http://purl.org/dc/elements/1.1/' xmlns:ns1='http://schemas.openxmlformats.org/package/2006/metadata/core-properties' " w:xpath="/ns1:coreProperties[1]/ns1:keywords[1]" w:storeItemID="{6C3C8BC8-F283-45AE-878A-BAB7291924A1}"/>
                 <w:text/>
               </w:sdtPr>
-              <w:sdtEndPr/>
               <w:sdtContent>
                 <w:r>
                   <w:rPr>
@@ -41435,7 +41383,6 @@
                 <w:dataBinding w:prefixMappings="xmlns:ns0='http://purl.org/dc/elements/1.1/' xmlns:ns1='http://schemas.openxmlformats.org/package/2006/metadata/core-properties' " w:xpath="/ns1:coreProperties[1]/ns1:keywords[1]" w:storeItemID="{6C3C8BC8-F283-45AE-878A-BAB7291924A1}"/>
                 <w:text/>
               </w:sdtPr>
-              <w:sdtEndPr/>
               <w:sdtContent>
                 <w:r>
                   <w:rPr>
@@ -41510,7 +41457,6 @@
                 <w:dataBinding w:prefixMappings="xmlns:ns0='http://purl.org/dc/elements/1.1/' xmlns:ns1='http://schemas.openxmlformats.org/package/2006/metadata/core-properties' " w:xpath="/ns1:coreProperties[1]/ns1:keywords[1]" w:storeItemID="{6C3C8BC8-F283-45AE-878A-BAB7291924A1}"/>
                 <w:text/>
               </w:sdtPr>
-              <w:sdtEndPr/>
               <w:sdtContent>
                 <w:r>
                   <w:rPr>
@@ -43143,7 +43089,6 @@
                 <w:dataBinding w:prefixMappings="xmlns:ns0='http://purl.org/dc/elements/1.1/' xmlns:ns1='http://schemas.openxmlformats.org/package/2006/metadata/core-properties' " w:xpath="/ns1:coreProperties[1]/ns1:keywords[1]" w:storeItemID="{6C3C8BC8-F283-45AE-878A-BAB7291924A1}"/>
                 <w:text/>
               </w:sdtPr>
-              <w:sdtEndPr/>
               <w:sdtContent>
                 <w:r>
                   <w:rPr>
@@ -43228,7 +43173,6 @@
                 <w:dataBinding w:prefixMappings="xmlns:ns0='http://purl.org/dc/elements/1.1/' xmlns:ns1='http://schemas.openxmlformats.org/package/2006/metadata/core-properties' " w:xpath="/ns1:coreProperties[1]/ns1:keywords[1]" w:storeItemID="{6C3C8BC8-F283-45AE-878A-BAB7291924A1}"/>
                 <w:text/>
               </w:sdtPr>
-              <w:sdtEndPr/>
               <w:sdtContent>
                 <w:r>
                   <w:rPr>
@@ -43303,7 +43247,6 @@
                 <w:dataBinding w:prefixMappings="xmlns:ns0='http://purl.org/dc/elements/1.1/' xmlns:ns1='http://schemas.openxmlformats.org/package/2006/metadata/core-properties' " w:xpath="/ns1:coreProperties[1]/ns1:keywords[1]" w:storeItemID="{6C3C8BC8-F283-45AE-878A-BAB7291924A1}"/>
                 <w:text/>
               </w:sdtPr>
-              <w:sdtEndPr/>
               <w:sdtContent>
                 <w:r>
                   <w:rPr>
@@ -44874,7 +44817,6 @@
                 <w:dataBinding w:prefixMappings="xmlns:ns0='http://purl.org/dc/elements/1.1/' xmlns:ns1='http://schemas.openxmlformats.org/package/2006/metadata/core-properties' " w:xpath="/ns1:coreProperties[1]/ns1:keywords[1]" w:storeItemID="{6C3C8BC8-F283-45AE-878A-BAB7291924A1}"/>
                 <w:text/>
               </w:sdtPr>
-              <w:sdtEndPr/>
               <w:sdtContent>
                 <w:r>
                   <w:rPr>
@@ -44959,7 +44901,6 @@
                 <w:dataBinding w:prefixMappings="xmlns:ns0='http://purl.org/dc/elements/1.1/' xmlns:ns1='http://schemas.openxmlformats.org/package/2006/metadata/core-properties' " w:xpath="/ns1:coreProperties[1]/ns1:keywords[1]" w:storeItemID="{6C3C8BC8-F283-45AE-878A-BAB7291924A1}"/>
                 <w:text/>
               </w:sdtPr>
-              <w:sdtEndPr/>
               <w:sdtContent>
                 <w:r>
                   <w:rPr>
@@ -45034,7 +44975,6 @@
                 <w:dataBinding w:prefixMappings="xmlns:ns0='http://purl.org/dc/elements/1.1/' xmlns:ns1='http://schemas.openxmlformats.org/package/2006/metadata/core-properties' " w:xpath="/ns1:coreProperties[1]/ns1:keywords[1]" w:storeItemID="{6C3C8BC8-F283-45AE-878A-BAB7291924A1}"/>
                 <w:text/>
               </w:sdtPr>
-              <w:sdtEndPr/>
               <w:sdtContent>
                 <w:r>
                   <w:rPr>
@@ -46844,7 +46784,6 @@
                 <w:dataBinding w:prefixMappings="xmlns:ns0='http://purl.org/dc/elements/1.1/' xmlns:ns1='http://schemas.openxmlformats.org/package/2006/metadata/core-properties' " w:xpath="/ns1:coreProperties[1]/ns1:keywords[1]" w:storeItemID="{6C3C8BC8-F283-45AE-878A-BAB7291924A1}"/>
                 <w:text/>
               </w:sdtPr>
-              <w:sdtEndPr/>
               <w:sdtContent>
                 <w:r>
                   <w:rPr>
@@ -46929,7 +46868,6 @@
                 <w:dataBinding w:prefixMappings="xmlns:ns0='http://purl.org/dc/elements/1.1/' xmlns:ns1='http://schemas.openxmlformats.org/package/2006/metadata/core-properties' " w:xpath="/ns1:coreProperties[1]/ns1:keywords[1]" w:storeItemID="{6C3C8BC8-F283-45AE-878A-BAB7291924A1}"/>
                 <w:text/>
               </w:sdtPr>
-              <w:sdtEndPr/>
               <w:sdtContent>
                 <w:r>
                   <w:rPr>
@@ -47004,7 +46942,6 @@
                 <w:dataBinding w:prefixMappings="xmlns:ns0='http://purl.org/dc/elements/1.1/' xmlns:ns1='http://schemas.openxmlformats.org/package/2006/metadata/core-properties' " w:xpath="/ns1:coreProperties[1]/ns1:keywords[1]" w:storeItemID="{6C3C8BC8-F283-45AE-878A-BAB7291924A1}"/>
                 <w:text/>
               </w:sdtPr>
-              <w:sdtEndPr/>
               <w:sdtContent>
                 <w:r>
                   <w:rPr>
@@ -48546,27 +48483,14 @@
       <w:r>
         <w:t xml:space="preserve">Appendix </w:t>
       </w:r>
-      <w:r>
-        <w:fldChar w:fldCharType="begin"/>
-      </w:r>
-      <w:r>
-        <w:instrText xml:space="preserve"> SEQ Appendix \* ALPHABETIC </w:instrText>
-      </w:r>
-      <w:r>
-        <w:fldChar w:fldCharType="separate"/>
-      </w:r>
-      <w:r>
-        <w:rPr>
-          <w:noProof/>
-        </w:rPr>
-        <w:t>B</w:t>
-      </w:r>
-      <w:r>
-        <w:rPr>
-          <w:noProof/>
-        </w:rPr>
-        <w:fldChar w:fldCharType="end"/>
-      </w:r>
+      <w:fldSimple w:instr=" SEQ Appendix \* ALPHABETIC ">
+        <w:r>
+          <w:rPr>
+            <w:noProof/>
+          </w:rPr>
+          <w:t>B</w:t>
+        </w:r>
+      </w:fldSimple>
     </w:p>
     <w:p>
       <w:pPr>
@@ -48686,7 +48610,6 @@
                 <w:dataBinding w:prefixMappings="xmlns:ns0='http://purl.org/dc/elements/1.1/' xmlns:ns1='http://schemas.openxmlformats.org/package/2006/metadata/core-properties' " w:xpath="/ns1:coreProperties[1]/ns1:keywords[1]" w:storeItemID="{6C3C8BC8-F283-45AE-878A-BAB7291924A1}"/>
                 <w:text/>
               </w:sdtPr>
-              <w:sdtEndPr/>
               <w:sdtContent>
                 <w:r>
                   <w:rPr>
@@ -48763,7 +48686,6 @@
                 <w:dataBinding w:prefixMappings="xmlns:ns0='http://purl.org/dc/elements/1.1/' xmlns:ns1='http://schemas.openxmlformats.org/package/2006/metadata/core-properties' " w:xpath="/ns1:coreProperties[1]/ns1:keywords[1]" w:storeItemID="{6C3C8BC8-F283-45AE-878A-BAB7291924A1}"/>
                 <w:text/>
               </w:sdtPr>
-              <w:sdtEndPr/>
               <w:sdtContent>
                 <w:r>
                   <w:rPr>
@@ -48838,7 +48760,6 @@
                 <w:dataBinding w:prefixMappings="xmlns:ns0='http://purl.org/dc/elements/1.1/' xmlns:ns1='http://schemas.openxmlformats.org/package/2006/metadata/core-properties' " w:xpath="/ns1:coreProperties[1]/ns1:keywords[1]" w:storeItemID="{6C3C8BC8-F283-45AE-878A-BAB7291924A1}"/>
                 <w:text/>
               </w:sdtPr>
-              <w:sdtEndPr/>
               <w:sdtContent>
                 <w:r>
                   <w:rPr>
@@ -49361,7 +49282,6 @@
                 <w:dataBinding w:prefixMappings="xmlns:ns0='http://purl.org/dc/elements/1.1/' xmlns:ns1='http://schemas.openxmlformats.org/package/2006/metadata/core-properties' " w:xpath="/ns1:coreProperties[1]/ns1:keywords[1]" w:storeItemID="{6C3C8BC8-F283-45AE-878A-BAB7291924A1}"/>
                 <w:text/>
               </w:sdtPr>
-              <w:sdtEndPr/>
               <w:sdtContent>
                 <w:r>
                   <w:rPr>
@@ -57035,6 +56955,7 @@
     <w:rsid w:val="00B30EBB"/>
     <w:rsid w:val="00B64C65"/>
     <w:rsid w:val="00BA4E5C"/>
+    <w:rsid w:val="00C61760"/>
     <w:rsid w:val="00C66606"/>
     <w:rsid w:val="00C734EB"/>
     <w:rsid w:val="00CA29F6"/>
@@ -58145,25 +58066,6 @@
 </file>
 
 <file path=customXml/item1.xml><?xml version="1.0" encoding="utf-8"?>
-<b:Sources xmlns:b="http://schemas.openxmlformats.org/officeDocument/2006/bibliography" xmlns="http://schemas.openxmlformats.org/officeDocument/2006/bibliography" SelectedStyle="\APASixthEditionOfficeOnline.xsl" StyleName="APA" Version="6"/>
-</file>
-
-<file path=customXml/item2.xml><?xml version="1.0" encoding="utf-8"?>
-<p:properties xmlns:p="http://schemas.microsoft.com/office/2006/metadata/properties" xmlns:xsi="http://www.w3.org/2001/XMLSchema-instance" xmlns:pc="http://schemas.microsoft.com/office/infopath/2007/PartnerControls">
-  <documentManagement/>
-</p:properties>
-</file>
-
-<file path=customXml/item3.xml><?xml version="1.0" encoding="utf-8"?>
-<?mso-contentType ?>
-<FormTemplates xmlns="http://schemas.microsoft.com/sharepoint/v3/contenttype/forms">
-  <Display>DocumentLibraryForm</Display>
-  <Edit>DocumentLibraryForm</Edit>
-  <New>DocumentLibraryForm</New>
-</FormTemplates>
-</file>
-
-<file path=customXml/item4.xml><?xml version="1.0" encoding="utf-8"?>
 <ct:contentTypeSchema xmlns:ct="http://schemas.microsoft.com/office/2006/metadata/contentType" xmlns:ma="http://schemas.microsoft.com/office/2006/metadata/properties/metaAttributes" ct:_="" ma:_="" ma:contentTypeName="Document" ma:contentTypeID="0x010100092ED8BFBE6B3A4EA77F2F6C3B7D5F03" ma:contentTypeVersion="8" ma:contentTypeDescription="Create a new document." ma:contentTypeScope="" ma:versionID="796696fc8e9b9101acb13fc7b732803f">
   <xsd:schema xmlns:xsd="http://www.w3.org/2001/XMLSchema" xmlns:xs="http://www.w3.org/2001/XMLSchema" xmlns:p="http://schemas.microsoft.com/office/2006/metadata/properties" xmlns:ns2="786b8faf-106f-4958-a2b4-f779ae144ea5" targetNamespace="http://schemas.microsoft.com/office/2006/metadata/properties" ma:root="true" ma:fieldsID="7e5bcc9bcf80405593e224788f38d223" ns2:_="">
     <xsd:import namespace="786b8faf-106f-4958-a2b4-f779ae144ea5"/>
@@ -58335,32 +58237,26 @@
 </ct:contentTypeSchema>
 </file>
 
-<file path=customXml/itemProps1.xml><?xml version="1.0" encoding="utf-8"?>
-<ds:datastoreItem xmlns:ds="http://schemas.openxmlformats.org/officeDocument/2006/customXml" ds:itemID="{6A634BC2-6242-4419-A29C-A9CB7CE157C0}">
-  <ds:schemaRefs>
-    <ds:schemaRef ds:uri="http://schemas.openxmlformats.org/officeDocument/2006/bibliography"/>
-  </ds:schemaRefs>
-</ds:datastoreItem>
+<file path=customXml/item2.xml><?xml version="1.0" encoding="utf-8"?>
+<?mso-contentType ?>
+<FormTemplates xmlns="http://schemas.microsoft.com/sharepoint/v3/contenttype/forms">
+  <Display>DocumentLibraryForm</Display>
+  <Edit>DocumentLibraryForm</Edit>
+  <New>DocumentLibraryForm</New>
+</FormTemplates>
 </file>
 
-<file path=customXml/itemProps2.xml><?xml version="1.0" encoding="utf-8"?>
-<ds:datastoreItem xmlns:ds="http://schemas.openxmlformats.org/officeDocument/2006/customXml" ds:itemID="{E06CAFCD-6133-4BF3-A671-56544DC9D586}">
-  <ds:schemaRefs>
-    <ds:schemaRef ds:uri="http://schemas.microsoft.com/office/2006/metadata/properties"/>
-    <ds:schemaRef ds:uri="http://schemas.microsoft.com/office/infopath/2007/PartnerControls"/>
-  </ds:schemaRefs>
-</ds:datastoreItem>
+<file path=customXml/item3.xml><?xml version="1.0" encoding="utf-8"?>
+<p:properties xmlns:p="http://schemas.microsoft.com/office/2006/metadata/properties" xmlns:xsi="http://www.w3.org/2001/XMLSchema-instance" xmlns:pc="http://schemas.microsoft.com/office/infopath/2007/PartnerControls">
+  <documentManagement/>
+</p:properties>
 </file>
 
-<file path=customXml/itemProps3.xml><?xml version="1.0" encoding="utf-8"?>
-<ds:datastoreItem xmlns:ds="http://schemas.openxmlformats.org/officeDocument/2006/customXml" ds:itemID="{8D42678C-F8F3-49FD-9D71-B1240709B3FD}">
-  <ds:schemaRefs>
-    <ds:schemaRef ds:uri="http://schemas.microsoft.com/sharepoint/v3/contenttype/forms"/>
-  </ds:schemaRefs>
-</ds:datastoreItem>
+<file path=customXml/item4.xml><?xml version="1.0" encoding="utf-8"?>
+<b:Sources xmlns:b="http://schemas.openxmlformats.org/officeDocument/2006/bibliography" xmlns="http://schemas.openxmlformats.org/officeDocument/2006/bibliography" SelectedStyle="\APASixthEditionOfficeOnline.xsl" StyleName="APA" Version="6"/>
 </file>
 
-<file path=customXml/itemProps4.xml><?xml version="1.0" encoding="utf-8"?>
+<file path=customXml/itemProps1.xml><?xml version="1.0" encoding="utf-8"?>
 <ds:datastoreItem xmlns:ds="http://schemas.openxmlformats.org/officeDocument/2006/customXml" ds:itemID="{1FAACE68-BB26-42D3-BF86-4B60A8669896}">
   <ds:schemaRefs>
     <ds:schemaRef ds:uri="http://schemas.microsoft.com/office/2006/metadata/contentType"/>
@@ -58376,4 +58272,29 @@
     <ds:schemaRef ds:uri="http://schemas.microsoft.com/internal/obd"/>
   </ds:schemaRefs>
 </ds:datastoreItem>
+</file>
+
+<file path=customXml/itemProps2.xml><?xml version="1.0" encoding="utf-8"?>
+<ds:datastoreItem xmlns:ds="http://schemas.openxmlformats.org/officeDocument/2006/customXml" ds:itemID="{8D42678C-F8F3-49FD-9D71-B1240709B3FD}">
+  <ds:schemaRefs>
+    <ds:schemaRef ds:uri="http://schemas.microsoft.com/sharepoint/v3/contenttype/forms"/>
+  </ds:schemaRefs>
+</ds:datastoreItem>
+</file>
+
+<file path=customXml/itemProps3.xml><?xml version="1.0" encoding="utf-8"?>
+<ds:datastoreItem xmlns:ds="http://schemas.openxmlformats.org/officeDocument/2006/customXml" ds:itemID="{E06CAFCD-6133-4BF3-A671-56544DC9D586}">
+  <ds:schemaRefs>
+    <ds:schemaRef ds:uri="http://schemas.microsoft.com/office/2006/metadata/properties"/>
+    <ds:schemaRef ds:uri="http://schemas.microsoft.com/office/infopath/2007/PartnerControls"/>
+  </ds:schemaRefs>
+</ds:datastoreItem>
+</file>
+
+<file path=customXml/itemProps4.xml><?xml version="1.0" encoding="utf-8"?>
+<ds:datastoreItem xmlns:ds="http://schemas.openxmlformats.org/officeDocument/2006/customXml" ds:itemID="{6A634BC2-6242-4419-A29C-A9CB7CE157C0}">
+  <ds:schemaRefs>
+    <ds:schemaRef ds:uri="http://schemas.openxmlformats.org/officeDocument/2006/bibliography"/>
+  </ds:schemaRefs>
+</ds:datastoreItem>
 </file>
</xml_diff>